<commit_message>
minor change: sub/sup is now available in the raster pictures too
git-svn-id: http://svn.olex2.org/olex2-gui/trunk@4079 bceb41a0-0b25-4981-bef4-7ef80ce4c728
</commit_message>
<xml_diff>
--- a/Olex2 Manual.docx
+++ b/Olex2 Manual.docx
@@ -1,6 +1,6 @@
 
 <file path=word/document.xml><?xml version="1.0" encoding="utf-8"?>
-<w:document xmlns:wpc="http://schemas.microsoft.com/office/word/2010/wordprocessingCanvas" xmlns:mc="http://schemas.openxmlformats.org/markup-compatibility/2006" xmlns:o="urn:schemas-microsoft-com:office:office" xmlns:r="http://schemas.openxmlformats.org/officeDocument/2006/relationships" xmlns:m="http://schemas.openxmlformats.org/officeDocument/2006/math" xmlns:v="urn:schemas-microsoft-com:vml" xmlns:wp14="http://schemas.microsoft.com/office/word/2010/wordprocessingDrawing" xmlns:wp="http://schemas.openxmlformats.org/drawingml/2006/wordprocessingDrawing" xmlns:w10="urn:schemas-microsoft-com:office:word" xmlns:w="http://schemas.openxmlformats.org/wordprocessingml/2006/main" xmlns:w14="http://schemas.microsoft.com/office/word/2010/wordml" xmlns:wpg="http://schemas.microsoft.com/office/word/2010/wordprocessingGroup" xmlns:wpi="http://schemas.microsoft.com/office/word/2010/wordprocessingInk" xmlns:wne="http://schemas.microsoft.com/office/word/2006/wordml" xmlns:wps="http://schemas.microsoft.com/office/word/2010/wordprocessingShape" mc:Ignorable="w14 wp14">
+<w:document xmlns:ve="http://schemas.openxmlformats.org/markup-compatibility/2006" xmlns:o="urn:schemas-microsoft-com:office:office" xmlns:r="http://schemas.openxmlformats.org/officeDocument/2006/relationships" xmlns:m="http://schemas.openxmlformats.org/officeDocument/2006/math" xmlns:v="urn:schemas-microsoft-com:vml" xmlns:wp="http://schemas.openxmlformats.org/drawingml/2006/wordprocessingDrawing" xmlns:w10="urn:schemas-microsoft-com:office:word" xmlns:w="http://schemas.openxmlformats.org/wordprocessingml/2006/main" xmlns:wne="http://schemas.microsoft.com/office/word/2006/wordml">
   <w:body>
     <w:p>
       <w:pPr>
@@ -3244,7 +3244,7 @@
           <w:bottom w:w="30" w:type="dxa"/>
           <w:right w:w="30" w:type="dxa"/>
         </w:tblCellMar>
-        <w:tblLook w:val="04A0" w:firstRow="1" w:lastRow="0" w:firstColumn="1" w:lastColumn="0" w:noHBand="0" w:noVBand="1"/>
+        <w:tblLook w:val="04A0"/>
       </w:tblPr>
       <w:tblGrid>
         <w:gridCol w:w="1266"/>
@@ -4497,7 +4497,7 @@
           <w:bottom w:w="30" w:type="dxa"/>
           <w:right w:w="30" w:type="dxa"/>
         </w:tblCellMar>
-        <w:tblLook w:val="04A0" w:firstRow="1" w:lastRow="0" w:firstColumn="1" w:lastColumn="0" w:noHBand="0" w:noVBand="1"/>
+        <w:tblLook w:val="04A0"/>
       </w:tblPr>
       <w:tblGrid>
         <w:gridCol w:w="2082"/>
@@ -6915,7 +6915,7 @@
           <w:bottom w:w="30" w:type="dxa"/>
           <w:right w:w="30" w:type="dxa"/>
         </w:tblCellMar>
-        <w:tblLook w:val="04A0" w:firstRow="1" w:lastRow="0" w:firstColumn="1" w:lastColumn="0" w:noHBand="0" w:noVBand="1"/>
+        <w:tblLook w:val="04A0"/>
       </w:tblPr>
       <w:tblGrid>
         <w:gridCol w:w="1266"/>
@@ -7759,7 +7759,7 @@
           <w:bottom w:w="30" w:type="dxa"/>
           <w:right w:w="30" w:type="dxa"/>
         </w:tblCellMar>
-        <w:tblLook w:val="04A0" w:firstRow="1" w:lastRow="0" w:firstColumn="1" w:lastColumn="0" w:noHBand="0" w:noVBand="1"/>
+        <w:tblLook w:val="04A0"/>
       </w:tblPr>
       <w:tblGrid>
         <w:gridCol w:w="1266"/>
@@ -9964,7 +9964,7 @@
           <w:bottom w:w="30" w:type="dxa"/>
           <w:right w:w="30" w:type="dxa"/>
         </w:tblCellMar>
-        <w:tblLook w:val="04A0" w:firstRow="1" w:lastRow="0" w:firstColumn="1" w:lastColumn="0" w:noHBand="0" w:noVBand="1"/>
+        <w:tblLook w:val="04A0"/>
       </w:tblPr>
       <w:tblGrid>
         <w:gridCol w:w="1266"/>
@@ -12250,7 +12250,7 @@
           <w:bottom w:w="30" w:type="dxa"/>
           <w:right w:w="30" w:type="dxa"/>
         </w:tblCellMar>
-        <w:tblLook w:val="04A0" w:firstRow="1" w:lastRow="0" w:firstColumn="1" w:lastColumn="0" w:noHBand="0" w:noVBand="1"/>
+        <w:tblLook w:val="04A0"/>
       </w:tblPr>
       <w:tblGrid>
         <w:gridCol w:w="1559"/>
@@ -16539,75 +16539,18 @@
               </w:rPr>
               <w:t>{Ueq, volume}</w:t>
             </w:r>
-            <w:r>
-              <w:rPr>
-                <w:rFonts w:ascii="Times New Roman" w:hAnsi="Times New Roman"/>
-                <w:sz w:val="20"/>
-                <w:szCs w:val="20"/>
-                <w:vertAlign w:val="superscript"/>
-                <w:lang w:eastAsia="en-GB"/>
-              </w:rPr>
-              <w:fldChar w:fldCharType="begin"/>
-            </w:r>
-            <w:r>
-              <w:rPr>
-                <w:rFonts w:ascii="Times New Roman" w:hAnsi="Times New Roman"/>
-                <w:sz w:val="20"/>
-                <w:szCs w:val="20"/>
-                <w:vertAlign w:val="superscript"/>
-                <w:lang w:eastAsia="en-GB"/>
-              </w:rPr>
-              <w:instrText xml:space="preserve"> NOTEREF _Ref313378252 \h </w:instrText>
-            </w:r>
-            <w:r>
-              <w:rPr>
-                <w:rFonts w:ascii="Times New Roman" w:hAnsi="Times New Roman"/>
-                <w:sz w:val="20"/>
-                <w:szCs w:val="20"/>
-                <w:vertAlign w:val="superscript"/>
-                <w:lang w:eastAsia="en-GB"/>
-              </w:rPr>
-              <w:instrText xml:space="preserve"> \* MERGEFORMAT </w:instrText>
-            </w:r>
-            <w:r>
-              <w:rPr>
-                <w:rFonts w:ascii="Times New Roman" w:hAnsi="Times New Roman"/>
-                <w:sz w:val="20"/>
-                <w:szCs w:val="20"/>
-                <w:vertAlign w:val="superscript"/>
-                <w:lang w:eastAsia="en-GB"/>
-              </w:rPr>
-            </w:r>
-            <w:r>
-              <w:rPr>
-                <w:rFonts w:ascii="Times New Roman" w:hAnsi="Times New Roman"/>
-                <w:sz w:val="20"/>
-                <w:szCs w:val="20"/>
-                <w:vertAlign w:val="superscript"/>
-                <w:lang w:eastAsia="en-GB"/>
-              </w:rPr>
-              <w:fldChar w:fldCharType="separate"/>
-            </w:r>
-            <w:r>
-              <w:rPr>
-                <w:rFonts w:ascii="Times New Roman" w:hAnsi="Times New Roman"/>
-                <w:sz w:val="20"/>
-                <w:szCs w:val="20"/>
-                <w:vertAlign w:val="superscript"/>
-                <w:lang w:eastAsia="en-GB"/>
-              </w:rPr>
-              <w:t>1</w:t>
-            </w:r>
-            <w:r>
-              <w:rPr>
-                <w:rFonts w:ascii="Times New Roman" w:hAnsi="Times New Roman"/>
-                <w:sz w:val="20"/>
-                <w:szCs w:val="20"/>
-                <w:vertAlign w:val="superscript"/>
-                <w:lang w:eastAsia="en-GB"/>
-              </w:rPr>
-              <w:fldChar w:fldCharType="end"/>
-            </w:r>
+            <w:fldSimple w:instr=" NOTEREF _Ref313378252 \h  \* MERGEFORMAT ">
+              <w:r>
+                <w:rPr>
+                  <w:rFonts w:ascii="Times New Roman" w:hAnsi="Times New Roman"/>
+                  <w:sz w:val="20"/>
+                  <w:szCs w:val="20"/>
+                  <w:vertAlign w:val="superscript"/>
+                  <w:lang w:eastAsia="en-GB"/>
+                </w:rPr>
+                <w:t>1</w:t>
+              </w:r>
+            </w:fldSimple>
           </w:p>
           <w:p>
             <w:pPr>
@@ -16680,75 +16623,18 @@
               </w:rPr>
               <w:t>Dihedral value [atoms]</w:t>
             </w:r>
-            <w:r>
-              <w:rPr>
-                <w:rFonts w:ascii="Times New Roman" w:hAnsi="Times New Roman"/>
-                <w:sz w:val="20"/>
-                <w:szCs w:val="20"/>
-                <w:vertAlign w:val="superscript"/>
-                <w:lang w:eastAsia="en-GB"/>
-              </w:rPr>
-              <w:fldChar w:fldCharType="begin"/>
-            </w:r>
-            <w:r>
-              <w:rPr>
-                <w:rFonts w:ascii="Times New Roman" w:hAnsi="Times New Roman"/>
-                <w:sz w:val="20"/>
-                <w:szCs w:val="20"/>
-                <w:vertAlign w:val="superscript"/>
-                <w:lang w:eastAsia="en-GB"/>
-              </w:rPr>
-              <w:instrText xml:space="preserve"> NOTEREF _Ref313378252 \h </w:instrText>
-            </w:r>
-            <w:r>
-              <w:rPr>
-                <w:rFonts w:ascii="Times New Roman" w:hAnsi="Times New Roman"/>
-                <w:sz w:val="20"/>
-                <w:szCs w:val="20"/>
-                <w:vertAlign w:val="superscript"/>
-                <w:lang w:eastAsia="en-GB"/>
-              </w:rPr>
-              <w:instrText xml:space="preserve"> \* MERGEFORMAT </w:instrText>
-            </w:r>
-            <w:r>
-              <w:rPr>
-                <w:rFonts w:ascii="Times New Roman" w:hAnsi="Times New Roman"/>
-                <w:sz w:val="20"/>
-                <w:szCs w:val="20"/>
-                <w:vertAlign w:val="superscript"/>
-                <w:lang w:eastAsia="en-GB"/>
-              </w:rPr>
-            </w:r>
-            <w:r>
-              <w:rPr>
-                <w:rFonts w:ascii="Times New Roman" w:hAnsi="Times New Roman"/>
-                <w:sz w:val="20"/>
-                <w:szCs w:val="20"/>
-                <w:vertAlign w:val="superscript"/>
-                <w:lang w:eastAsia="en-GB"/>
-              </w:rPr>
-              <w:fldChar w:fldCharType="separate"/>
-            </w:r>
-            <w:r>
-              <w:rPr>
-                <w:rFonts w:ascii="Times New Roman" w:hAnsi="Times New Roman"/>
-                <w:sz w:val="20"/>
-                <w:szCs w:val="20"/>
-                <w:vertAlign w:val="superscript"/>
-                <w:lang w:eastAsia="en-GB"/>
-              </w:rPr>
-              <w:t>1</w:t>
-            </w:r>
-            <w:r>
-              <w:rPr>
-                <w:rFonts w:ascii="Times New Roman" w:hAnsi="Times New Roman"/>
-                <w:sz w:val="20"/>
-                <w:szCs w:val="20"/>
-                <w:vertAlign w:val="superscript"/>
-                <w:lang w:eastAsia="en-GB"/>
-              </w:rPr>
-              <w:fldChar w:fldCharType="end"/>
-            </w:r>
+            <w:fldSimple w:instr=" NOTEREF _Ref313378252 \h  \* MERGEFORMAT ">
+              <w:r>
+                <w:rPr>
+                  <w:rFonts w:ascii="Times New Roman" w:hAnsi="Times New Roman"/>
+                  <w:sz w:val="20"/>
+                  <w:szCs w:val="20"/>
+                  <w:vertAlign w:val="superscript"/>
+                  <w:lang w:eastAsia="en-GB"/>
+                </w:rPr>
+                <w:t>1</w:t>
+              </w:r>
+            </w:fldSimple>
           </w:p>
         </w:tc>
         <w:tc>
@@ -16945,55 +16831,18 @@
               </w:rPr>
               <w:t>atoms]</w:t>
             </w:r>
-            <w:r>
-              <w:rPr>
-                <w:vertAlign w:val="superscript"/>
-              </w:rPr>
-              <w:fldChar w:fldCharType="begin"/>
-            </w:r>
-            <w:r>
-              <w:rPr>
-                <w:rFonts w:ascii="Times New Roman" w:hAnsi="Times New Roman"/>
-                <w:sz w:val="20"/>
-                <w:szCs w:val="20"/>
-                <w:vertAlign w:val="superscript"/>
-                <w:lang w:eastAsia="en-GB"/>
-              </w:rPr>
-              <w:instrText xml:space="preserve"> NOTEREF _Ref313378252 \h </w:instrText>
-            </w:r>
-            <w:r>
-              <w:rPr>
-                <w:vertAlign w:val="superscript"/>
-              </w:rPr>
-              <w:instrText xml:space="preserve"> \* MERGEFORMAT </w:instrText>
-            </w:r>
-            <w:r>
-              <w:rPr>
-                <w:vertAlign w:val="superscript"/>
-              </w:rPr>
-            </w:r>
-            <w:r>
-              <w:rPr>
-                <w:vertAlign w:val="superscript"/>
-              </w:rPr>
-              <w:fldChar w:fldCharType="separate"/>
-            </w:r>
-            <w:r>
-              <w:rPr>
-                <w:rFonts w:ascii="Times New Roman" w:hAnsi="Times New Roman"/>
-                <w:sz w:val="20"/>
-                <w:szCs w:val="20"/>
-                <w:vertAlign w:val="superscript"/>
-                <w:lang w:eastAsia="en-GB"/>
-              </w:rPr>
-              <w:t>1</w:t>
-            </w:r>
-            <w:r>
-              <w:rPr>
-                <w:vertAlign w:val="superscript"/>
-              </w:rPr>
-              <w:fldChar w:fldCharType="end"/>
-            </w:r>
+            <w:fldSimple w:instr=" NOTEREF _Ref313378252 \h  \* MERGEFORMAT ">
+              <w:r>
+                <w:rPr>
+                  <w:rFonts w:ascii="Times New Roman" w:hAnsi="Times New Roman"/>
+                  <w:sz w:val="20"/>
+                  <w:szCs w:val="20"/>
+                  <w:vertAlign w:val="superscript"/>
+                  <w:lang w:eastAsia="en-GB"/>
+                </w:rPr>
+                <w:t>1</w:t>
+              </w:r>
+            </w:fldSimple>
           </w:p>
         </w:tc>
         <w:tc>
@@ -17165,89 +17014,20 @@
               </w:rPr>
               <w:t>xf.rm.ShareADP</w:t>
             </w:r>
-            <w:r>
-              <w:rPr>
-                <w:rFonts w:ascii="Times New Roman" w:hAnsi="Times New Roman"/>
-                <w:b/>
-                <w:bCs/>
-                <w:sz w:val="20"/>
-                <w:szCs w:val="20"/>
-                <w:vertAlign w:val="superscript"/>
-                <w:lang w:eastAsia="en-GB"/>
-              </w:rPr>
-              <w:fldChar w:fldCharType="begin"/>
-            </w:r>
-            <w:r>
-              <w:rPr>
-                <w:rFonts w:ascii="Times New Roman" w:hAnsi="Times New Roman"/>
-                <w:b/>
-                <w:bCs/>
-                <w:sz w:val="20"/>
-                <w:szCs w:val="20"/>
-                <w:vertAlign w:val="superscript"/>
-                <w:lang w:eastAsia="en-GB"/>
-              </w:rPr>
-              <w:instrText xml:space="preserve"> NOTEREF _Ref313378252 \h </w:instrText>
-            </w:r>
-            <w:r>
-              <w:rPr>
-                <w:rFonts w:ascii="Times New Roman" w:hAnsi="Times New Roman"/>
-                <w:b/>
-                <w:bCs/>
-                <w:sz w:val="20"/>
-                <w:szCs w:val="20"/>
-                <w:vertAlign w:val="superscript"/>
-                <w:lang w:eastAsia="en-GB"/>
-              </w:rPr>
-              <w:instrText xml:space="preserve"> \* MERGEFORMAT </w:instrText>
-            </w:r>
-            <w:r>
-              <w:rPr>
-                <w:rFonts w:ascii="Times New Roman" w:hAnsi="Times New Roman"/>
-                <w:b/>
-                <w:bCs/>
-                <w:sz w:val="20"/>
-                <w:szCs w:val="20"/>
-                <w:vertAlign w:val="superscript"/>
-                <w:lang w:eastAsia="en-GB"/>
-              </w:rPr>
-            </w:r>
-            <w:r>
-              <w:rPr>
-                <w:rFonts w:ascii="Times New Roman" w:hAnsi="Times New Roman"/>
-                <w:b/>
-                <w:bCs/>
-                <w:sz w:val="20"/>
-                <w:szCs w:val="20"/>
-                <w:vertAlign w:val="superscript"/>
-                <w:lang w:eastAsia="en-GB"/>
-              </w:rPr>
-              <w:fldChar w:fldCharType="separate"/>
-            </w:r>
-            <w:r>
-              <w:rPr>
-                <w:rFonts w:ascii="Times New Roman" w:hAnsi="Times New Roman"/>
-                <w:b/>
-                <w:bCs/>
-                <w:sz w:val="20"/>
-                <w:szCs w:val="20"/>
-                <w:vertAlign w:val="superscript"/>
-                <w:lang w:eastAsia="en-GB"/>
-              </w:rPr>
-              <w:t>1</w:t>
-            </w:r>
-            <w:r>
-              <w:rPr>
-                <w:rFonts w:ascii="Times New Roman" w:hAnsi="Times New Roman"/>
-                <w:b/>
-                <w:bCs/>
-                <w:sz w:val="20"/>
-                <w:szCs w:val="20"/>
-                <w:vertAlign w:val="superscript"/>
-                <w:lang w:eastAsia="en-GB"/>
-              </w:rPr>
-              <w:fldChar w:fldCharType="end"/>
-            </w:r>
+            <w:fldSimple w:instr=" NOTEREF _Ref313378252 \h  \* MERGEFORMAT ">
+              <w:r>
+                <w:rPr>
+                  <w:rFonts w:ascii="Times New Roman" w:hAnsi="Times New Roman"/>
+                  <w:b/>
+                  <w:bCs/>
+                  <w:sz w:val="20"/>
+                  <w:szCs w:val="20"/>
+                  <w:vertAlign w:val="superscript"/>
+                  <w:lang w:eastAsia="en-GB"/>
+                </w:rPr>
+                <w:t>1</w:t>
+              </w:r>
+            </w:fldSimple>
           </w:p>
         </w:tc>
         <w:tc>
@@ -17388,7 +17168,7 @@
           <w:bottom w:w="30" w:type="dxa"/>
           <w:right w:w="30" w:type="dxa"/>
         </w:tblCellMar>
-        <w:tblLook w:val="04A0" w:firstRow="1" w:lastRow="0" w:firstColumn="1" w:lastColumn="0" w:noHBand="0" w:noVBand="1"/>
+        <w:tblLook w:val="04A0"/>
       </w:tblPr>
       <w:tblGrid>
         <w:gridCol w:w="2248"/>
@@ -18108,7 +17888,7 @@
           <w:bottom w:w="30" w:type="dxa"/>
           <w:right w:w="30" w:type="dxa"/>
         </w:tblCellMar>
-        <w:tblLook w:val="04A0" w:firstRow="1" w:lastRow="0" w:firstColumn="1" w:lastColumn="0" w:noHBand="0" w:noVBand="1"/>
+        <w:tblLook w:val="04A0"/>
       </w:tblPr>
       <w:tblGrid>
         <w:gridCol w:w="1266"/>
@@ -18414,7 +18194,7 @@
                 <w:lang w:eastAsia="en-GB"/>
               </w:rPr>
               <w:drawing>
-                <wp:inline distT="0" distB="0" distL="0" distR="0" wp14:anchorId="2A1275E5" wp14:editId="21419B8C">
+                <wp:inline distT="0" distB="0" distL="0" distR="0">
                   <wp:extent cx="895350" cy="142875"/>
                   <wp:effectExtent l="0" t="0" r="0" b="9525"/>
                   <wp:docPr id="1" name="Picture 1" descr="|F{o}^{2} -F{c}^{2}| &gt; val"/>
@@ -18431,10 +18211,10 @@
                           </pic:cNvPicPr>
                         </pic:nvPicPr>
                         <pic:blipFill>
-                          <a:blip r:embed="rId9">
+                          <a:blip r:embed="rId8" cstate="print">
                             <a:extLst>
                               <a:ext uri="{28A0092B-C50C-407E-A947-70E740481C1C}">
-                                <a14:useLocalDpi xmlns:a14="http://schemas.microsoft.com/office/drawing/2010/main" val="0"/>
+                                <a14:useLocalDpi xmlns:a14="http://schemas.microsoft.com/office/drawing/2010/main" xmlns:wps="http://schemas.microsoft.com/office/word/2010/wordprocessingShape" xmlns:wpi="http://schemas.microsoft.com/office/word/2010/wordprocessingInk" xmlns:wpg="http://schemas.microsoft.com/office/word/2010/wordprocessingGroup" xmlns:w14="http://schemas.microsoft.com/office/word/2010/wordml" xmlns:w="http://schemas.openxmlformats.org/wordprocessingml/2006/main" xmlns:w10="urn:schemas-microsoft-com:office:word" xmlns:wp14="http://schemas.microsoft.com/office/word/2010/wordprocessingDrawing" xmlns:v="urn:schemas-microsoft-com:vml" xmlns:o="urn:schemas-microsoft-com:office:office" xmlns:mc="http://schemas.openxmlformats.org/markup-compatibility/2006" xmlns:wpc="http://schemas.microsoft.com/office/word/2010/wordprocessingCanvas" xmlns="" val="0"/>
                               </a:ext>
                             </a:extLst>
                           </a:blip>
@@ -19079,7 +18859,7 @@
           <w:bottom w:w="30" w:type="dxa"/>
           <w:right w:w="30" w:type="dxa"/>
         </w:tblCellMar>
-        <w:tblLook w:val="04A0" w:firstRow="1" w:lastRow="0" w:firstColumn="1" w:lastColumn="0" w:noHBand="0" w:noVBand="1"/>
+        <w:tblLook w:val="04A0"/>
       </w:tblPr>
       <w:tblGrid>
         <w:gridCol w:w="1452"/>
@@ -20571,7 +20351,7 @@
           <w:bottom w:w="30" w:type="dxa"/>
           <w:right w:w="30" w:type="dxa"/>
         </w:tblCellMar>
-        <w:tblLook w:val="04A0" w:firstRow="1" w:lastRow="0" w:firstColumn="1" w:lastColumn="0" w:noHBand="0" w:noVBand="1"/>
+        <w:tblLook w:val="04A0"/>
       </w:tblPr>
       <w:tblGrid>
         <w:gridCol w:w="1266"/>
@@ -22481,7 +22261,7 @@
                 <w:szCs w:val="20"/>
                 <w:lang w:eastAsia="en-GB"/>
               </w:rPr>
-              <w:t>{subscript, brackets, default}, the type only affects the PostScript labels and not applicable to the raster pictures</w:t>
+              <w:t>{subscript, brackets, default</w:t>
             </w:r>
           </w:p>
           <w:p>
@@ -22645,7 +22425,7 @@
           <w:bottom w:w="30" w:type="dxa"/>
           <w:right w:w="30" w:type="dxa"/>
         </w:tblCellMar>
-        <w:tblLook w:val="04A0" w:firstRow="1" w:lastRow="0" w:firstColumn="1" w:lastColumn="0" w:noHBand="0" w:noVBand="1"/>
+        <w:tblLook w:val="04A0"/>
       </w:tblPr>
       <w:tblGrid>
         <w:gridCol w:w="1266"/>
@@ -23034,15 +22814,6 @@
                 <w:lang w:eastAsia="en-GB"/>
               </w:rPr>
               <w:br/>
-            </w:r>
-            <w:r>
-              <w:rPr>
-                <w:rFonts w:ascii="Times New Roman" w:hAnsi="Times New Roman"/>
-                <w:sz w:val="20"/>
-                <w:szCs w:val="20"/>
-                <w:lang w:eastAsia="en-GB"/>
-              </w:rPr>
-              <w:lastRenderedPageBreak/>
               <w:t>[-</w:t>
             </w:r>
             <w:r>
@@ -23096,39 +22867,29 @@
                 <w:szCs w:val="20"/>
                 <w:lang w:eastAsia="en-GB"/>
               </w:rPr>
+              <w:t>The command analyses the p-p interactions (only stacking interactions for now) for flat regular C6 or NC5 rings and prints information for the ones where the intercentroid distance is smaller than [4] Å and the intercentroid shift is smaller than [3] Å. </w:t>
+            </w:r>
+          </w:p>
+          <w:p>
+            <w:pPr>
+              <w:jc w:val="both"/>
+              <w:rPr>
+                <w:rFonts w:ascii="Times New Roman" w:hAnsi="Times New Roman"/>
+                <w:sz w:val="20"/>
+                <w:szCs w:val="20"/>
+                <w:lang w:eastAsia="en-GB"/>
+              </w:rPr>
+            </w:pPr>
+            <w:r>
+              <w:rPr>
+                <w:rFonts w:ascii="Times New Roman" w:hAnsi="Times New Roman"/>
+                <w:b/>
+                <w:bCs/>
+                <w:sz w:val="20"/>
+                <w:szCs w:val="20"/>
+                <w:lang w:eastAsia="en-GB"/>
+              </w:rPr>
               <w:lastRenderedPageBreak/>
-              <w:t xml:space="preserve">The command analyses the p-p interactions (only stacking interactions for now) for flat regular C6 or NC5 rings and prints information for the ones where the intercentroid distance is smaller than [4] Å and the intercentroid shift is smaller than </w:t>
-            </w:r>
-            <w:r>
-              <w:rPr>
-                <w:rFonts w:ascii="Times New Roman" w:hAnsi="Times New Roman"/>
-                <w:sz w:val="20"/>
-                <w:szCs w:val="20"/>
-                <w:lang w:eastAsia="en-GB"/>
-              </w:rPr>
-              <w:lastRenderedPageBreak/>
-              <w:t>[3] Å. </w:t>
-            </w:r>
-          </w:p>
-          <w:p>
-            <w:pPr>
-              <w:jc w:val="both"/>
-              <w:rPr>
-                <w:rFonts w:ascii="Times New Roman" w:hAnsi="Times New Roman"/>
-                <w:sz w:val="20"/>
-                <w:szCs w:val="20"/>
-                <w:lang w:eastAsia="en-GB"/>
-              </w:rPr>
-            </w:pPr>
-            <w:r>
-              <w:rPr>
-                <w:rFonts w:ascii="Times New Roman" w:hAnsi="Times New Roman"/>
-                <w:b/>
-                <w:bCs/>
-                <w:sz w:val="20"/>
-                <w:szCs w:val="20"/>
-                <w:lang w:eastAsia="en-GB"/>
-              </w:rPr>
               <w:t>-g</w:t>
             </w:r>
             <w:r>
@@ -24325,8 +24086,39 @@
                 <w:szCs w:val="20"/>
                 <w:lang w:eastAsia="en-GB"/>
               </w:rPr>
-              <w:t xml:space="preserve">: when Olex2 calculates structure factors, it uses the linear scale as a sum(Fo^2)/sum(Fc^2) by default, however a </w:t>
-            </w:r>
+              <w:t>: when Olex2 calculates structure factors, it uses the linear scale as a sum(Fo^2)/sum(Fc^2) by default, however a linear regression scale can be also used (use -</w:t>
+            </w:r>
+            <w:r>
+              <w:rPr>
+                <w:rFonts w:ascii="Times New Roman" w:hAnsi="Times New Roman"/>
+                <w:b/>
+                <w:bCs/>
+                <w:sz w:val="20"/>
+                <w:szCs w:val="20"/>
+                <w:lang w:eastAsia="en-GB"/>
+              </w:rPr>
+              <w:t>scale</w:t>
+            </w:r>
+            <w:r>
+              <w:rPr>
+                <w:rFonts w:ascii="Times New Roman" w:hAnsi="Times New Roman"/>
+                <w:sz w:val="20"/>
+                <w:szCs w:val="20"/>
+                <w:lang w:eastAsia="en-GB"/>
+              </w:rPr>
+              <w:t>=regression)</w:t>
+            </w:r>
+          </w:p>
+          <w:p>
+            <w:pPr>
+              <w:jc w:val="both"/>
+              <w:rPr>
+                <w:rFonts w:ascii="Times New Roman" w:hAnsi="Times New Roman"/>
+                <w:sz w:val="20"/>
+                <w:szCs w:val="20"/>
+                <w:lang w:eastAsia="en-GB"/>
+              </w:rPr>
+            </w:pPr>
             <w:r>
               <w:rPr>
                 <w:rFonts w:ascii="Times New Roman" w:hAnsi="Times New Roman"/>
@@ -24335,46 +24127,6 @@
                 <w:lang w:eastAsia="en-GB"/>
               </w:rPr>
               <w:lastRenderedPageBreak/>
-              <w:t>linear regression scale can be also used (use -</w:t>
-            </w:r>
-            <w:r>
-              <w:rPr>
-                <w:rFonts w:ascii="Times New Roman" w:hAnsi="Times New Roman"/>
-                <w:b/>
-                <w:bCs/>
-                <w:sz w:val="20"/>
-                <w:szCs w:val="20"/>
-                <w:lang w:eastAsia="en-GB"/>
-              </w:rPr>
-              <w:t>scale</w:t>
-            </w:r>
-            <w:r>
-              <w:rPr>
-                <w:rFonts w:ascii="Times New Roman" w:hAnsi="Times New Roman"/>
-                <w:sz w:val="20"/>
-                <w:szCs w:val="20"/>
-                <w:lang w:eastAsia="en-GB"/>
-              </w:rPr>
-              <w:t>=regression)</w:t>
-            </w:r>
-          </w:p>
-          <w:p>
-            <w:pPr>
-              <w:jc w:val="both"/>
-              <w:rPr>
-                <w:rFonts w:ascii="Times New Roman" w:hAnsi="Times New Roman"/>
-                <w:sz w:val="20"/>
-                <w:szCs w:val="20"/>
-                <w:lang w:eastAsia="en-GB"/>
-              </w:rPr>
-            </w:pPr>
-            <w:r>
-              <w:rPr>
-                <w:rFonts w:ascii="Times New Roman" w:hAnsi="Times New Roman"/>
-                <w:sz w:val="20"/>
-                <w:szCs w:val="20"/>
-                <w:lang w:eastAsia="en-GB"/>
-              </w:rPr>
               <w:t>-</w:t>
             </w:r>
             <w:r>
@@ -27975,7 +27727,7 @@
         </w:rPr>
         <w:t>ShelXL, ShelXLMP, ShelXS and ShelXM executables are available free for academic use from </w:t>
       </w:r>
-      <w:hyperlink r:id="rId10" w:tooltip="George Sheldrick" w:history="1">
+      <w:hyperlink r:id="rId9" w:tooltip="George Sheldrick" w:history="1">
         <w:r>
           <w:rPr>
             <w:color w:val="666666"/>
@@ -28694,7 +28446,7 @@
           <w:lang w:eastAsia="en-GB"/>
         </w:rPr>
         <w:drawing>
-          <wp:inline distT="0" distB="0" distL="0" distR="0" wp14:anchorId="73927217" wp14:editId="542FCD1F">
+          <wp:inline distT="0" distB="0" distL="0" distR="0">
             <wp:extent cx="4013828" cy="2590800"/>
             <wp:effectExtent l="0" t="0" r="6350" b="0"/>
             <wp:docPr id="3" name="Picture 3"/>
@@ -28709,10 +28461,10 @@
                     <pic:cNvPicPr/>
                   </pic:nvPicPr>
                   <pic:blipFill>
-                    <a:blip r:embed="rId11" cstate="print">
+                    <a:blip r:embed="rId10" cstate="print">
                       <a:extLst>
                         <a:ext uri="{28A0092B-C50C-407E-A947-70E740481C1C}">
-                          <a14:useLocalDpi xmlns:a14="http://schemas.microsoft.com/office/drawing/2010/main" val="0"/>
+                          <a14:useLocalDpi xmlns:a14="http://schemas.microsoft.com/office/drawing/2010/main" xmlns:wps="http://schemas.microsoft.com/office/word/2010/wordprocessingShape" xmlns:wpi="http://schemas.microsoft.com/office/word/2010/wordprocessingInk" xmlns:wpg="http://schemas.microsoft.com/office/word/2010/wordprocessingGroup" xmlns:w14="http://schemas.microsoft.com/office/word/2010/wordml" xmlns:w="http://schemas.openxmlformats.org/wordprocessingml/2006/main" xmlns:w10="urn:schemas-microsoft-com:office:word" xmlns:wp14="http://schemas.microsoft.com/office/word/2010/wordprocessingDrawing" xmlns:v="urn:schemas-microsoft-com:vml" xmlns:o="urn:schemas-microsoft-com:office:office" xmlns:mc="http://schemas.openxmlformats.org/markup-compatibility/2006" xmlns:wpc="http://schemas.microsoft.com/office/word/2010/wordprocessingCanvas" xmlns="" val="0"/>
                         </a:ext>
                       </a:extLst>
                     </a:blip>
@@ -28775,7 +28527,7 @@
         </w:rPr>
         <w:lastRenderedPageBreak/>
         <w:drawing>
-          <wp:inline distT="0" distB="0" distL="0" distR="0" wp14:anchorId="3831B29E" wp14:editId="659E2C71">
+          <wp:inline distT="0" distB="0" distL="0" distR="0">
             <wp:extent cx="5731510" cy="2869565"/>
             <wp:effectExtent l="0" t="0" r="2540" b="6985"/>
             <wp:docPr id="2" name="Picture 2"/>
@@ -28790,10 +28542,10 @@
                     <pic:cNvPicPr/>
                   </pic:nvPicPr>
                   <pic:blipFill>
-                    <a:blip r:embed="rId12">
+                    <a:blip r:embed="rId11" cstate="print">
                       <a:extLst>
                         <a:ext uri="{28A0092B-C50C-407E-A947-70E740481C1C}">
-                          <a14:useLocalDpi xmlns:a14="http://schemas.microsoft.com/office/drawing/2010/main" val="0"/>
+                          <a14:useLocalDpi xmlns:a14="http://schemas.microsoft.com/office/drawing/2010/main" xmlns:wps="http://schemas.microsoft.com/office/word/2010/wordprocessingShape" xmlns:wpi="http://schemas.microsoft.com/office/word/2010/wordprocessingInk" xmlns:wpg="http://schemas.microsoft.com/office/word/2010/wordprocessingGroup" xmlns:w14="http://schemas.microsoft.com/office/word/2010/wordml" xmlns:w="http://schemas.openxmlformats.org/wordprocessingml/2006/main" xmlns:w10="urn:schemas-microsoft-com:office:word" xmlns:wp14="http://schemas.microsoft.com/office/word/2010/wordprocessingDrawing" xmlns:v="urn:schemas-microsoft-com:vml" xmlns:o="urn:schemas-microsoft-com:office:office" xmlns:mc="http://schemas.openxmlformats.org/markup-compatibility/2006" xmlns:wpc="http://schemas.microsoft.com/office/word/2010/wordprocessingCanvas" xmlns="" val="0"/>
                         </a:ext>
                       </a:extLst>
                     </a:blip>
@@ -29315,7 +29067,7 @@
         </w:rPr>
         <w:t>Olex2 should now be opened, there should be no red (error) lines in the main window and there should be a molecule of sucrose displayed on the screen. Olex2 does not require any third party programs to perform structure analyses—Structure Solution as well as Structure Refinement—but, if you have a ShelX licence, you may want to make sure that Olex2 can interact with the ShelXS, ShelXL and ShelXM. If you do not have a ShelX licence, and would like to obtain one, please go to the </w:t>
       </w:r>
-      <w:hyperlink r:id="rId13" w:tooltip="ShelX Pages" w:history="1">
+      <w:hyperlink r:id="rId12" w:tooltip="ShelX Pages" w:history="1">
         <w:r>
           <w:rPr>
             <w:color w:val="551A8B"/>
@@ -29732,7 +29484,7 @@
         </w:rPr>
         <w:t>Computational Crystallography Toolbox (</w:t>
       </w:r>
-      <w:hyperlink r:id="rId14" w:tooltip="cctbx" w:history="1">
+      <w:hyperlink r:id="rId13" w:tooltip="cctbx" w:history="1">
         <w:r>
           <w:rPr>
             <w:color w:val="551A8B"/>
@@ -29762,7 +29514,7 @@
           <w:lang w:eastAsia="en-GB"/>
         </w:rPr>
       </w:pPr>
-      <w:hyperlink r:id="rId15" w:tooltip="wxWidgets" w:history="1">
+      <w:hyperlink r:id="rId14" w:tooltip="wxWidgets" w:history="1">
         <w:r>
           <w:rPr>
             <w:color w:val="551A8B"/>
@@ -29784,7 +29536,7 @@
           <w:lang w:eastAsia="en-GB"/>
         </w:rPr>
       </w:pPr>
-      <w:hyperlink r:id="rId16" w:tooltip="Python" w:history="1">
+      <w:hyperlink r:id="rId15" w:tooltip="Python" w:history="1">
         <w:r>
           <w:rPr>
             <w:color w:val="551A8B"/>
@@ -29814,7 +29566,7 @@
         </w:rPr>
         <w:t>The Python Imaging Library (</w:t>
       </w:r>
-      <w:hyperlink r:id="rId17" w:tooltip="PIL" w:history="1">
+      <w:hyperlink r:id="rId16" w:tooltip="PIL" w:history="1">
         <w:r>
           <w:rPr>
             <w:color w:val="551A8B"/>
@@ -29852,7 +29604,7 @@
         </w:rPr>
         <w:t>The Python Cryptography Toolkit (</w:t>
       </w:r>
-      <w:hyperlink r:id="rId18" w:tooltip="PyCrypto" w:history="1">
+      <w:hyperlink r:id="rId17" w:tooltip="PyCrypto" w:history="1">
         <w:r>
           <w:rPr>
             <w:color w:val="551A8B"/>
@@ -29879,7 +29631,7 @@
       </w:pPr>
     </w:p>
     <w:sectPr>
-      <w:footerReference w:type="default" r:id="rId19"/>
+      <w:footerReference w:type="default" r:id="rId18"/>
       <w:pgSz w:w="11906" w:h="16838"/>
       <w:pgMar w:top="1440" w:right="1440" w:bottom="1440" w:left="1440" w:header="708" w:footer="708" w:gutter="0"/>
       <w:cols w:space="708"/>
@@ -29890,7 +29642,7 @@
 </file>
 
 <file path=word/endnotes.xml><?xml version="1.0" encoding="utf-8"?>
-<w:endnotes xmlns:wpc="http://schemas.microsoft.com/office/word/2010/wordprocessingCanvas" xmlns:mc="http://schemas.openxmlformats.org/markup-compatibility/2006" xmlns:o="urn:schemas-microsoft-com:office:office" xmlns:r="http://schemas.openxmlformats.org/officeDocument/2006/relationships" xmlns:m="http://schemas.openxmlformats.org/officeDocument/2006/math" xmlns:v="urn:schemas-microsoft-com:vml" xmlns:wp14="http://schemas.microsoft.com/office/word/2010/wordprocessingDrawing" xmlns:wp="http://schemas.openxmlformats.org/drawingml/2006/wordprocessingDrawing" xmlns:w10="urn:schemas-microsoft-com:office:word" xmlns:w="http://schemas.openxmlformats.org/wordprocessingml/2006/main" xmlns:w14="http://schemas.microsoft.com/office/word/2010/wordml" xmlns:wpg="http://schemas.microsoft.com/office/word/2010/wordprocessingGroup" xmlns:wpi="http://schemas.microsoft.com/office/word/2010/wordprocessingInk" xmlns:wne="http://schemas.microsoft.com/office/word/2006/wordml" xmlns:wps="http://schemas.microsoft.com/office/word/2010/wordprocessingShape" mc:Ignorable="w14 wp14">
+<w:endnotes xmlns:ve="http://schemas.openxmlformats.org/markup-compatibility/2006" xmlns:o="urn:schemas-microsoft-com:office:office" xmlns:r="http://schemas.openxmlformats.org/officeDocument/2006/relationships" xmlns:m="http://schemas.openxmlformats.org/officeDocument/2006/math" xmlns:v="urn:schemas-microsoft-com:vml" xmlns:wp="http://schemas.openxmlformats.org/drawingml/2006/wordprocessingDrawing" xmlns:w10="urn:schemas-microsoft-com:office:word" xmlns:w="http://schemas.openxmlformats.org/wordprocessingml/2006/main" xmlns:wne="http://schemas.microsoft.com/office/word/2006/wordml">
   <w:endnote w:type="separator" w:id="-1">
     <w:p>
       <w:pPr>
@@ -29915,7 +29667,7 @@
 </file>
 
 <file path=word/footer1.xml><?xml version="1.0" encoding="utf-8"?>
-<w:ftr xmlns:wpc="http://schemas.microsoft.com/office/word/2010/wordprocessingCanvas" xmlns:mc="http://schemas.openxmlformats.org/markup-compatibility/2006" xmlns:o="urn:schemas-microsoft-com:office:office" xmlns:r="http://schemas.openxmlformats.org/officeDocument/2006/relationships" xmlns:m="http://schemas.openxmlformats.org/officeDocument/2006/math" xmlns:v="urn:schemas-microsoft-com:vml" xmlns:wp14="http://schemas.microsoft.com/office/word/2010/wordprocessingDrawing" xmlns:wp="http://schemas.openxmlformats.org/drawingml/2006/wordprocessingDrawing" xmlns:w10="urn:schemas-microsoft-com:office:word" xmlns:w="http://schemas.openxmlformats.org/wordprocessingml/2006/main" xmlns:w14="http://schemas.microsoft.com/office/word/2010/wordml" xmlns:wpg="http://schemas.microsoft.com/office/word/2010/wordprocessingGroup" xmlns:wpi="http://schemas.microsoft.com/office/word/2010/wordprocessingInk" xmlns:wne="http://schemas.microsoft.com/office/word/2006/wordml" xmlns:wps="http://schemas.microsoft.com/office/word/2010/wordprocessingShape" mc:Ignorable="w14 wp14">
+<w:ftr xmlns:ve="http://schemas.openxmlformats.org/markup-compatibility/2006" xmlns:o="urn:schemas-microsoft-com:office:office" xmlns:r="http://schemas.openxmlformats.org/officeDocument/2006/relationships" xmlns:m="http://schemas.openxmlformats.org/officeDocument/2006/math" xmlns:v="urn:schemas-microsoft-com:vml" xmlns:wp="http://schemas.openxmlformats.org/drawingml/2006/wordprocessingDrawing" xmlns:w10="urn:schemas-microsoft-com:office:word" xmlns:w="http://schemas.openxmlformats.org/wordprocessingml/2006/main" xmlns:wne="http://schemas.microsoft.com/office/word/2006/wordml">
   <w:sdt>
     <w:sdtPr>
       <w:id w:val="613713158"/>
@@ -29948,7 +29700,7 @@
           <w:rPr>
             <w:noProof/>
           </w:rPr>
-          <w:t>29</w:t>
+          <w:t>20</w:t>
         </w:r>
         <w:r>
           <w:rPr>
@@ -29968,7 +29720,7 @@
 </file>
 
 <file path=word/footnotes.xml><?xml version="1.0" encoding="utf-8"?>
-<w:footnotes xmlns:wpc="http://schemas.microsoft.com/office/word/2010/wordprocessingCanvas" xmlns:mc="http://schemas.openxmlformats.org/markup-compatibility/2006" xmlns:o="urn:schemas-microsoft-com:office:office" xmlns:r="http://schemas.openxmlformats.org/officeDocument/2006/relationships" xmlns:m="http://schemas.openxmlformats.org/officeDocument/2006/math" xmlns:v="urn:schemas-microsoft-com:vml" xmlns:wp14="http://schemas.microsoft.com/office/word/2010/wordprocessingDrawing" xmlns:wp="http://schemas.openxmlformats.org/drawingml/2006/wordprocessingDrawing" xmlns:w10="urn:schemas-microsoft-com:office:word" xmlns:w="http://schemas.openxmlformats.org/wordprocessingml/2006/main" xmlns:w14="http://schemas.microsoft.com/office/word/2010/wordml" xmlns:wpg="http://schemas.microsoft.com/office/word/2010/wordprocessingGroup" xmlns:wpi="http://schemas.microsoft.com/office/word/2010/wordprocessingInk" xmlns:wne="http://schemas.microsoft.com/office/word/2006/wordml" xmlns:wps="http://schemas.microsoft.com/office/word/2010/wordprocessingShape" mc:Ignorable="w14 wp14">
+<w:footnotes xmlns:ve="http://schemas.openxmlformats.org/markup-compatibility/2006" xmlns:o="urn:schemas-microsoft-com:office:office" xmlns:r="http://schemas.openxmlformats.org/officeDocument/2006/relationships" xmlns:m="http://schemas.openxmlformats.org/officeDocument/2006/math" xmlns:v="urn:schemas-microsoft-com:vml" xmlns:wp="http://schemas.openxmlformats.org/drawingml/2006/wordprocessingDrawing" xmlns:w10="urn:schemas-microsoft-com:office:word" xmlns:w="http://schemas.openxmlformats.org/wordprocessingml/2006/main" xmlns:wne="http://schemas.microsoft.com/office/word/2006/wordml">
   <w:footnote w:type="separator" w:id="-1">
     <w:p>
       <w:pPr>
@@ -30049,7 +29801,7 @@
 </file>
 
 <file path=word/numbering.xml><?xml version="1.0" encoding="utf-8"?>
-<w:numbering xmlns:wpc="http://schemas.microsoft.com/office/word/2010/wordprocessingCanvas" xmlns:mc="http://schemas.openxmlformats.org/markup-compatibility/2006" xmlns:o="urn:schemas-microsoft-com:office:office" xmlns:r="http://schemas.openxmlformats.org/officeDocument/2006/relationships" xmlns:m="http://schemas.openxmlformats.org/officeDocument/2006/math" xmlns:v="urn:schemas-microsoft-com:vml" xmlns:wp14="http://schemas.microsoft.com/office/word/2010/wordprocessingDrawing" xmlns:wp="http://schemas.openxmlformats.org/drawingml/2006/wordprocessingDrawing" xmlns:w10="urn:schemas-microsoft-com:office:word" xmlns:w="http://schemas.openxmlformats.org/wordprocessingml/2006/main" xmlns:w14="http://schemas.microsoft.com/office/word/2010/wordml" xmlns:wpg="http://schemas.microsoft.com/office/word/2010/wordprocessingGroup" xmlns:wpi="http://schemas.microsoft.com/office/word/2010/wordprocessingInk" xmlns:wne="http://schemas.microsoft.com/office/word/2006/wordml" xmlns:wps="http://schemas.microsoft.com/office/word/2010/wordprocessingShape" mc:Ignorable="w14 wp14">
+<w:numbering xmlns:ve="http://schemas.openxmlformats.org/markup-compatibility/2006" xmlns:o="urn:schemas-microsoft-com:office:office" xmlns:r="http://schemas.openxmlformats.org/officeDocument/2006/relationships" xmlns:m="http://schemas.openxmlformats.org/officeDocument/2006/math" xmlns:v="urn:schemas-microsoft-com:vml" xmlns:wp="http://schemas.openxmlformats.org/drawingml/2006/wordprocessingDrawing" xmlns:w10="urn:schemas-microsoft-com:office:word" xmlns:w="http://schemas.openxmlformats.org/wordprocessingml/2006/main" xmlns:wne="http://schemas.microsoft.com/office/word/2006/wordml">
   <w:abstractNum w:abstractNumId="0">
     <w:nsid w:val="353E4DE5"/>
     <w:multiLevelType w:val="hybridMultilevel"/>
@@ -30263,7 +30015,7 @@
 </file>
 
 <file path=word/styles.xml><?xml version="1.0" encoding="utf-8"?>
-<w:styles xmlns:mc="http://schemas.openxmlformats.org/markup-compatibility/2006" xmlns:r="http://schemas.openxmlformats.org/officeDocument/2006/relationships" xmlns:w="http://schemas.openxmlformats.org/wordprocessingml/2006/main" xmlns:w14="http://schemas.microsoft.com/office/word/2010/wordml" mc:Ignorable="w14">
+<w:styles xmlns:r="http://schemas.openxmlformats.org/officeDocument/2006/relationships" xmlns:w="http://schemas.openxmlformats.org/wordprocessingml/2006/main">
   <w:docDefaults>
     <w:rPrDefault>
       <w:rPr>
@@ -30624,6 +30376,7 @@
     <w:uiPriority w:val="99"/>
     <w:semiHidden/>
     <w:unhideWhenUsed/>
+    <w:qFormat/>
     <w:tblPr>
       <w:tblInd w:w="0" w:type="dxa"/>
       <w:tblCellMar>
@@ -32530,7 +32283,7 @@
 </file>
 
 <file path=customXml/itemProps1.xml><?xml version="1.0" encoding="utf-8"?>
-<ds:datastoreItem xmlns:ds="http://schemas.openxmlformats.org/officeDocument/2006/customXml" ds:itemID="{64359CAD-5C9E-419B-BE2B-65B57E5C241A}">
+<ds:datastoreItem xmlns:ds="http://schemas.openxmlformats.org/officeDocument/2006/customXml" ds:itemID="{58C9BF00-3D86-4819-A744-460D8E3C1C88}">
   <ds:schemaRefs>
     <ds:schemaRef ds:uri="http://schemas.openxmlformats.org/officeDocument/2006/bibliography"/>
   </ds:schemaRefs>

</xml_diff>

<commit_message>
updating GUI toolbar customisation section
git-svn-id: http://svn.olex2.org/olex2-gui/trunk@4319 bceb41a0-0b25-4981-bef4-7ef80ce4c728
</commit_message>
<xml_diff>
--- a/Olex2 Manual.docx
+++ b/Olex2 Manual.docx
@@ -447,7 +447,7 @@
             <w:noProof/>
             <w:webHidden/>
           </w:rPr>
-          <w:t>4</w:t>
+          <w:t>3</w:t>
         </w:r>
         <w:r>
           <w:rPr>
@@ -515,7 +515,7 @@
             <w:noProof/>
             <w:webHidden/>
           </w:rPr>
-          <w:t>6</w:t>
+          <w:t>3</w:t>
         </w:r>
         <w:r>
           <w:rPr>
@@ -583,7 +583,7 @@
             <w:noProof/>
             <w:webHidden/>
           </w:rPr>
-          <w:t>6</w:t>
+          <w:t>3</w:t>
         </w:r>
         <w:r>
           <w:rPr>
@@ -651,7 +651,7 @@
             <w:noProof/>
             <w:webHidden/>
           </w:rPr>
-          <w:t>8</w:t>
+          <w:t>3</w:t>
         </w:r>
         <w:r>
           <w:rPr>
@@ -719,7 +719,7 @@
             <w:noProof/>
             <w:webHidden/>
           </w:rPr>
-          <w:t>10</w:t>
+          <w:t>3</w:t>
         </w:r>
         <w:r>
           <w:rPr>
@@ -787,7 +787,7 @@
             <w:noProof/>
             <w:webHidden/>
           </w:rPr>
-          <w:t>13</w:t>
+          <w:t>3</w:t>
         </w:r>
         <w:r>
           <w:rPr>
@@ -855,7 +855,7 @@
             <w:noProof/>
             <w:webHidden/>
           </w:rPr>
-          <w:t>14</w:t>
+          <w:t>3</w:t>
         </w:r>
         <w:r>
           <w:rPr>
@@ -923,7 +923,7 @@
             <w:noProof/>
             <w:webHidden/>
           </w:rPr>
-          <w:t>15</w:t>
+          <w:t>3</w:t>
         </w:r>
         <w:r>
           <w:rPr>
@@ -991,7 +991,7 @@
             <w:noProof/>
             <w:webHidden/>
           </w:rPr>
-          <w:t>17</w:t>
+          <w:t>3</w:t>
         </w:r>
         <w:r>
           <w:rPr>
@@ -1059,7 +1059,7 @@
             <w:noProof/>
             <w:webHidden/>
           </w:rPr>
-          <w:t>18</w:t>
+          <w:t>3</w:t>
         </w:r>
         <w:r>
           <w:rPr>
@@ -1127,7 +1127,7 @@
             <w:noProof/>
             <w:webHidden/>
           </w:rPr>
-          <w:t>21</w:t>
+          <w:t>3</w:t>
         </w:r>
         <w:r>
           <w:rPr>
@@ -1195,7 +1195,7 @@
             <w:noProof/>
             <w:webHidden/>
           </w:rPr>
-          <w:t>21</w:t>
+          <w:t>3</w:t>
         </w:r>
         <w:r>
           <w:rPr>
@@ -1263,7 +1263,7 @@
             <w:noProof/>
             <w:webHidden/>
           </w:rPr>
-          <w:t>22</w:t>
+          <w:t>3</w:t>
         </w:r>
         <w:r>
           <w:rPr>
@@ -1331,7 +1331,7 @@
             <w:noProof/>
             <w:webHidden/>
           </w:rPr>
-          <w:t>23</w:t>
+          <w:t>3</w:t>
         </w:r>
         <w:r>
           <w:rPr>
@@ -1399,7 +1399,7 @@
             <w:noProof/>
             <w:webHidden/>
           </w:rPr>
-          <w:t>23</w:t>
+          <w:t>3</w:t>
         </w:r>
         <w:r>
           <w:rPr>
@@ -1467,7 +1467,7 @@
             <w:noProof/>
             <w:webHidden/>
           </w:rPr>
-          <w:t>24</w:t>
+          <w:t>3</w:t>
         </w:r>
         <w:r>
           <w:rPr>
@@ -1535,7 +1535,7 @@
             <w:noProof/>
             <w:webHidden/>
           </w:rPr>
-          <w:t>25</w:t>
+          <w:t>3</w:t>
         </w:r>
         <w:r>
           <w:rPr>
@@ -1603,7 +1603,7 @@
             <w:noProof/>
             <w:webHidden/>
           </w:rPr>
-          <w:t>26</w:t>
+          <w:t>3</w:t>
         </w:r>
         <w:r>
           <w:rPr>
@@ -1671,7 +1671,7 @@
             <w:noProof/>
             <w:webHidden/>
           </w:rPr>
-          <w:t>26</w:t>
+          <w:t>3</w:t>
         </w:r>
         <w:r>
           <w:rPr>
@@ -1739,7 +1739,7 @@
             <w:noProof/>
             <w:webHidden/>
           </w:rPr>
-          <w:t>27</w:t>
+          <w:t>3</w:t>
         </w:r>
         <w:r>
           <w:rPr>
@@ -1807,7 +1807,7 @@
             <w:noProof/>
             <w:webHidden/>
           </w:rPr>
-          <w:t>27</w:t>
+          <w:t>3</w:t>
         </w:r>
         <w:r>
           <w:rPr>
@@ -1875,7 +1875,7 @@
             <w:noProof/>
             <w:webHidden/>
           </w:rPr>
-          <w:t>27</w:t>
+          <w:t>3</w:t>
         </w:r>
         <w:r>
           <w:rPr>
@@ -1943,7 +1943,7 @@
             <w:noProof/>
             <w:webHidden/>
           </w:rPr>
-          <w:t>28</w:t>
+          <w:t>3</w:t>
         </w:r>
         <w:r>
           <w:rPr>
@@ -2011,7 +2011,7 @@
             <w:noProof/>
             <w:webHidden/>
           </w:rPr>
-          <w:t>28</w:t>
+          <w:t>3</w:t>
         </w:r>
         <w:r>
           <w:rPr>
@@ -2079,7 +2079,7 @@
             <w:noProof/>
             <w:webHidden/>
           </w:rPr>
-          <w:t>28</w:t>
+          <w:t>3</w:t>
         </w:r>
         <w:r>
           <w:rPr>
@@ -2147,7 +2147,7 @@
             <w:noProof/>
             <w:webHidden/>
           </w:rPr>
-          <w:t>29</w:t>
+          <w:t>3</w:t>
         </w:r>
         <w:r>
           <w:rPr>
@@ -2215,7 +2215,7 @@
             <w:noProof/>
             <w:webHidden/>
           </w:rPr>
-          <w:t>29</w:t>
+          <w:t>3</w:t>
         </w:r>
         <w:r>
           <w:rPr>
@@ -2283,7 +2283,7 @@
             <w:noProof/>
             <w:webHidden/>
           </w:rPr>
-          <w:t>30</w:t>
+          <w:t>3</w:t>
         </w:r>
         <w:r>
           <w:rPr>
@@ -2351,7 +2351,7 @@
             <w:noProof/>
             <w:webHidden/>
           </w:rPr>
-          <w:t>31</w:t>
+          <w:t>3</w:t>
         </w:r>
         <w:r>
           <w:rPr>
@@ -2419,7 +2419,7 @@
             <w:noProof/>
             <w:webHidden/>
           </w:rPr>
-          <w:t>31</w:t>
+          <w:t>3</w:t>
         </w:r>
         <w:r>
           <w:rPr>
@@ -6570,17 +6570,21 @@
                 <w:lang w:eastAsia="en-GB"/>
               </w:rPr>
             </w:pPr>
-            <w:r>
-              <w:rPr>
-                <w:rFonts w:ascii="Times New Roman" w:hAnsi="Times New Roman"/>
-                <w:b/>
-                <w:bCs/>
-                <w:sz w:val="20"/>
-                <w:szCs w:val="20"/>
-                <w:lang w:eastAsia="en-GB"/>
-              </w:rPr>
-              <w:t>Del</w:t>
-            </w:r>
+            <w:smartTag w:uri="urn:schemas-microsoft-com:office:smarttags" w:element="place">
+              <w:smartTag w:uri="urn:schemas-microsoft-com:office:smarttags" w:element="State">
+                <w:r>
+                  <w:rPr>
+                    <w:rFonts w:ascii="Times New Roman" w:hAnsi="Times New Roman"/>
+                    <w:b/>
+                    <w:bCs/>
+                    <w:sz w:val="20"/>
+                    <w:szCs w:val="20"/>
+                    <w:lang w:eastAsia="en-GB"/>
+                  </w:rPr>
+                  <w:t>Del</w:t>
+                </w:r>
+              </w:smartTag>
+            </w:smartTag>
             <w:r>
               <w:rPr>
                 <w:rFonts w:ascii="Times New Roman" w:hAnsi="Times New Roman"/>
@@ -9395,6 +9399,14 @@
                 <w:lang w:val="pt-BR" w:eastAsia="en-GB"/>
               </w:rPr>
               <w:br/>
+            </w:r>
+            <w:r>
+              <w:rPr>
+                <w:rFonts w:ascii="Times New Roman" w:hAnsi="Times New Roman"/>
+                <w:sz w:val="20"/>
+                <w:szCs w:val="20"/>
+                <w:lang w:val="pt-BR" w:eastAsia="en-GB"/>
+              </w:rPr>
               <w:t>Examples:</w:t>
             </w:r>
           </w:p>
@@ -9766,16 +9778,14 @@
         <w:tblLook w:val="00A0"/>
       </w:tblPr>
       <w:tblGrid>
-        <w:gridCol w:w="5"/>
-        <w:gridCol w:w="1265"/>
-        <w:gridCol w:w="2686"/>
-        <w:gridCol w:w="5130"/>
+        <w:gridCol w:w="1266"/>
+        <w:gridCol w:w="2687"/>
+        <w:gridCol w:w="5133"/>
       </w:tblGrid>
       <w:tr>
         <w:tc>
           <w:tcPr>
             <w:tcW w:w="1266" w:type="dxa"/>
-            <w:gridSpan w:val="2"/>
             <w:tcBorders>
               <w:top w:val="outset" w:sz="6" w:space="0" w:color="666666"/>
               <w:bottom w:val="outset" w:sz="6" w:space="0" w:color="666666"/>
@@ -9873,7 +9883,6 @@
         <w:tc>
           <w:tcPr>
             <w:tcW w:w="1266" w:type="dxa"/>
-            <w:gridSpan w:val="2"/>
             <w:tcBorders>
               <w:top w:val="outset" w:sz="6" w:space="0" w:color="666666"/>
               <w:bottom w:val="outset" w:sz="6" w:space="0" w:color="666666"/>
@@ -10225,9 +10234,6 @@
         </w:tc>
       </w:tr>
       <w:tr>
-        <w:trPr>
-          <w:gridBefore w:val="1"/>
-        </w:trPr>
         <w:tc>
           <w:tcPr>
             <w:tcW w:w="1266" w:type="dxa"/>
@@ -10724,9 +10730,6 @@
         </w:tc>
       </w:tr>
       <w:tr>
-        <w:trPr>
-          <w:gridBefore w:val="1"/>
-        </w:trPr>
         <w:tc>
           <w:tcPr>
             <w:tcW w:w="1266" w:type="dxa"/>
@@ -10824,9 +10827,6 @@
         </w:tc>
       </w:tr>
       <w:tr>
-        <w:trPr>
-          <w:gridBefore w:val="1"/>
-        </w:trPr>
         <w:tc>
           <w:tcPr>
             <w:tcW w:w="1266" w:type="dxa"/>
@@ -10995,9 +10995,6 @@
         </w:tc>
       </w:tr>
       <w:tr>
-        <w:trPr>
-          <w:gridBefore w:val="1"/>
-        </w:trPr>
         <w:tc>
           <w:tcPr>
             <w:tcW w:w="1266" w:type="dxa"/>
@@ -11208,9 +11205,6 @@
         </w:tc>
       </w:tr>
       <w:tr>
-        <w:trPr>
-          <w:gridBefore w:val="1"/>
-        </w:trPr>
         <w:tc>
           <w:tcPr>
             <w:tcW w:w="1266" w:type="dxa"/>
@@ -11371,9 +11365,6 @@
         </w:tc>
       </w:tr>
       <w:tr>
-        <w:trPr>
-          <w:gridBefore w:val="1"/>
-        </w:trPr>
         <w:tc>
           <w:tcPr>
             <w:tcW w:w="1266" w:type="dxa"/>
@@ -11491,9 +11482,6 @@
         </w:tc>
       </w:tr>
       <w:tr>
-        <w:trPr>
-          <w:gridBefore w:val="1"/>
-        </w:trPr>
         <w:tc>
           <w:tcPr>
             <w:tcW w:w="1266" w:type="dxa"/>
@@ -11615,9 +11603,6 @@
         </w:tc>
       </w:tr>
       <w:tr>
-        <w:trPr>
-          <w:gridBefore w:val="1"/>
-        </w:trPr>
         <w:tc>
           <w:tcPr>
             <w:tcW w:w="1266" w:type="dxa"/>
@@ -11891,9 +11876,6 @@
         </w:tc>
       </w:tr>
       <w:tr>
-        <w:trPr>
-          <w:gridBefore w:val="1"/>
-        </w:trPr>
         <w:tc>
           <w:tcPr>
             <w:tcW w:w="9086" w:type="dxa"/>
@@ -19443,17 +19425,21 @@
                 <w:lang w:eastAsia="en-GB"/>
               </w:rPr>
             </w:pPr>
-            <w:r>
-              <w:rPr>
-                <w:rFonts w:ascii="Times New Roman" w:hAnsi="Times New Roman"/>
-                <w:b/>
-                <w:bCs/>
-                <w:sz w:val="20"/>
-                <w:szCs w:val="20"/>
-                <w:lang w:eastAsia="en-GB"/>
-              </w:rPr>
-              <w:t>arad</w:t>
-            </w:r>
+            <w:smartTag w:uri="urn:schemas-microsoft-com:office:smarttags" w:element="place">
+              <w:smartTag w:uri="urn:schemas-microsoft-com:office:smarttags" w:element="City">
+                <w:r>
+                  <w:rPr>
+                    <w:rFonts w:ascii="Times New Roman" w:hAnsi="Times New Roman"/>
+                    <w:b/>
+                    <w:bCs/>
+                    <w:sz w:val="20"/>
+                    <w:szCs w:val="20"/>
+                    <w:lang w:eastAsia="en-GB"/>
+                  </w:rPr>
+                  <w:t>arad</w:t>
+                </w:r>
+              </w:smartTag>
+            </w:smartTag>
           </w:p>
         </w:tc>
         <w:tc>
@@ -24761,7 +24747,29 @@
           <w:shd w:val="clear" w:color="auto" w:fill="FFFFFF"/>
           <w:lang w:eastAsia="en-GB"/>
         </w:rPr>
-        <w:t>*The fragment connectivity can be adjusted using the AddBond, DelBond and the Conn commands. For example if the compound under the consideration is a metal complex with two or more identical ligands, the ligands can be 'detached' from the metal by selecting the metal atom and typing</w:t>
+        <w:t xml:space="preserve">*The fragment connectivity can be adjusted using the AddBond, DelBond and the </w:t>
+      </w:r>
+      <w:smartTag w:uri="urn:schemas-microsoft-com:office:smarttags" w:element="place">
+        <w:smartTag w:uri="urn:schemas-microsoft-com:office:smarttags" w:element="State">
+          <w:r>
+            <w:rPr>
+              <w:sz w:val="20"/>
+              <w:szCs w:val="20"/>
+              <w:shd w:val="clear" w:color="auto" w:fill="FFFFFF"/>
+              <w:lang w:eastAsia="en-GB"/>
+            </w:rPr>
+            <w:t>Conn</w:t>
+          </w:r>
+        </w:smartTag>
+      </w:smartTag>
+      <w:r>
+        <w:rPr>
+          <w:sz w:val="20"/>
+          <w:szCs w:val="20"/>
+          <w:shd w:val="clear" w:color="auto" w:fill="FFFFFF"/>
+          <w:lang w:eastAsia="en-GB"/>
+        </w:rPr>
+        <w:t xml:space="preserve"> commands. For example if the compound under the consideration is a metal complex with two or more identical ligands, the ligands can be 'detached' from the metal by selecting the metal atom and typing</w:t>
       </w:r>
     </w:p>
     <w:p>
@@ -27694,6 +27702,210 @@
     </w:p>
     <w:p>
       <w:pPr>
+        <w:pStyle w:val="Heading2"/>
+      </w:pPr>
+      <w:r>
+        <w:t>Customise GUI toolbar</w:t>
+      </w:r>
+    </w:p>
+    <w:p>
+      <w:r>
+        <w:t>You can add your own buttons to the main GUI toolbar there the buttons like EditIns, EditAtom and Text are located. For this purpose first of all locate your configuration directory by typing:</w:t>
+      </w:r>
+    </w:p>
+    <w:p>
+      <w:pPr>
+        <w:rPr>
+          <w:rStyle w:val="console"/>
+        </w:rPr>
+      </w:pPr>
+      <w:r>
+        <w:rPr>
+          <w:rStyle w:val="console"/>
+        </w:rPr>
+        <w:t>&gt;&gt;shell app.ConfigDir()</w:t>
+      </w:r>
+    </w:p>
+    <w:p>
+      <w:r>
+        <w:t>This directory may be located in different places depending on your operating system and configuration. By default it is the same as the DataDir() . Then you will need to create a folder 'gui' inside and a file 'toolbar.htm' in the 'gui' folder. Then you can place the following HTML code into that file:</w:t>
+      </w:r>
+    </w:p>
+    <w:p>
+      <w:pPr>
+        <w:ind w:left="540"/>
+        <w:rPr>
+          <w:rStyle w:val="HTMLCode"/>
+        </w:rPr>
+      </w:pPr>
+      <w:r>
+        <w:rPr>
+          <w:rStyle w:val="HTMLCode"/>
+        </w:rPr>
+        <w:t>&lt;table border='1'&gt;</w:t>
+      </w:r>
+    </w:p>
+    <w:p>
+      <w:pPr>
+        <w:ind w:left="540"/>
+        <w:rPr>
+          <w:rStyle w:val="HTMLCode"/>
+        </w:rPr>
+      </w:pPr>
+      <w:r>
+        <w:rPr>
+          <w:rStyle w:val="HTMLCode"/>
+        </w:rPr>
+        <w:t>&lt;tr&gt;</w:t>
+      </w:r>
+      <w:r>
+        <w:rPr>
+          <w:rStyle w:val="HTMLCode"/>
+        </w:rPr>
+        <w:br/>
+      </w:r>
+      <w:r>
+        <w:rPr>
+          <w:rStyle w:val="HTMLCode"/>
+        </w:rPr>
+        <w:t>&lt;td&gt;&lt;a href='fuse'&gt;Fuse&lt;/a&gt;&lt;/td&gt;</w:t>
+      </w:r>
+      <w:r>
+        <w:rPr>
+          <w:rStyle w:val="HTMLCode"/>
+        </w:rPr>
+        <w:br/>
+      </w:r>
+      <w:r>
+        <w:rPr>
+          <w:rStyle w:val="HTMLCode"/>
+        </w:rPr>
+        <w:t>&lt;td&gt;&lt;a href='fmol'&gt;fmol&lt;/a&gt;&lt;/td&gt;</w:t>
+      </w:r>
+      <w:r>
+        <w:rPr>
+          <w:rStyle w:val="HTMLCode"/>
+        </w:rPr>
+        <w:br/>
+      </w:r>
+      <w:r>
+        <w:rPr>
+          <w:rStyle w:val="HTMLCode"/>
+        </w:rPr>
+        <w:t>&lt;td&gt;&lt;a href="rota 1 0 0 90 3"&gt;X&lt;/a&gt;&lt;/td&gt;</w:t>
+      </w:r>
+      <w:r>
+        <w:rPr>
+          <w:rStyle w:val="HTMLCode"/>
+        </w:rPr>
+        <w:br/>
+      </w:r>
+      <w:r>
+        <w:rPr>
+          <w:rStyle w:val="HTMLCode"/>
+        </w:rPr>
+        <w:t>&lt;/tr&gt;</w:t>
+      </w:r>
+    </w:p>
+    <w:p>
+      <w:pPr>
+        <w:ind w:left="540"/>
+        <w:rPr>
+          <w:rStyle w:val="HTMLCode"/>
+        </w:rPr>
+      </w:pPr>
+      <w:r>
+        <w:rPr>
+          <w:rStyle w:val="HTMLCode"/>
+        </w:rPr>
+        <w:t>&lt;tr&gt;</w:t>
+      </w:r>
+      <w:r>
+        <w:rPr>
+          <w:rStyle w:val="HTMLCode"/>
+        </w:rPr>
+        <w:br/>
+      </w:r>
+      <w:r>
+        <w:rPr>
+          <w:rStyle w:val="HTMLCode"/>
+        </w:rPr>
+        <w:t>&lt;td&gt;&lt;a href='cell'&gt;Cell&lt;/a&gt;&lt;/td&gt;</w:t>
+      </w:r>
+      <w:r>
+        <w:rPr>
+          <w:rStyle w:val="HTMLCode"/>
+        </w:rPr>
+        <w:br/>
+      </w:r>
+      <w:r>
+        <w:rPr>
+          <w:rStyle w:val="HTMLCode"/>
+        </w:rPr>
+        <w:t>&lt;td&gt;&lt;a href='basis'&gt;Basis&lt;/a&gt;&lt;/td&gt;</w:t>
+      </w:r>
+      <w:r>
+        <w:rPr>
+          <w:rStyle w:val="HTMLCode"/>
+        </w:rPr>
+        <w:br/>
+      </w:r>
+      <w:r>
+        <w:rPr>
+          <w:rStyle w:val="HTMLCode"/>
+        </w:rPr>
+        <w:t>&lt;td&gt;&lt;a href="rota 0 1 0 90 3"&gt;Y&lt;/a&gt;&lt;/td&gt;</w:t>
+      </w:r>
+      <w:r>
+        <w:rPr>
+          <w:rStyle w:val="HTMLCode"/>
+        </w:rPr>
+        <w:br/>
+      </w:r>
+      <w:r>
+        <w:rPr>
+          <w:rStyle w:val="HTMLCode"/>
+        </w:rPr>
+        <w:t>&lt;/tr&gt;</w:t>
+      </w:r>
+    </w:p>
+    <w:p>
+      <w:pPr>
+        <w:ind w:left="540"/>
+        <w:rPr>
+          <w:rStyle w:val="HTMLCode"/>
+        </w:rPr>
+      </w:pPr>
+      <w:r>
+        <w:rPr>
+          <w:rStyle w:val="HTMLCode"/>
+        </w:rPr>
+        <w:t>&lt;/table&gt;</w:t>
+      </w:r>
+    </w:p>
+    <w:p>
+      <w:r>
+        <w:t>Then you ca</w:t>
+      </w:r>
+      <w:r>
+        <w:t>n update the GUI panel by expanding or collapsing any of the items or by typing the following into the Olex2 command line:</w:t>
+      </w:r>
+    </w:p>
+    <w:p>
+      <w:pPr>
+        <w:rPr>
+          <w:rStyle w:val="console"/>
+        </w:rPr>
+      </w:pPr>
+      <w:r>
+        <w:rPr>
+          <w:rStyle w:val="console"/>
+        </w:rPr>
+        <w:t>&gt;&gt;html.Update</w:t>
+      </w:r>
+    </w:p>
+    <w:p>
+      <w:pPr>
         <w:pStyle w:val="Heading1"/>
       </w:pPr>
       <w:bookmarkStart w:id="63" w:name="_Toc311800702"/>
@@ -28195,7 +28407,25 @@
           <w:szCs w:val="20"/>
           <w:lang w:eastAsia="en-GB"/>
         </w:rPr>
-        <w:t>, then Right-Click on ‘My Computer’ (XP) or ‘Computer’ (Vista and 7) and select </w:t>
+        <w:t>, then Right-Click on ‘My Computer’ (XP) or ‘Computer’ (</w:t>
+      </w:r>
+      <w:smartTag w:uri="urn:schemas-microsoft-com:office:smarttags" w:element="place">
+        <w:r>
+          <w:rPr>
+            <w:sz w:val="20"/>
+            <w:szCs w:val="20"/>
+            <w:lang w:eastAsia="en-GB"/>
+          </w:rPr>
+          <w:t>Vista</w:t>
+        </w:r>
+      </w:smartTag>
+      <w:r>
+        <w:rPr>
+          <w:sz w:val="20"/>
+          <w:szCs w:val="20"/>
+          <w:lang w:eastAsia="en-GB"/>
+        </w:rPr>
+        <w:t xml:space="preserve"> and 7) and select </w:t>
       </w:r>
       <w:r>
         <w:rPr>
@@ -28717,7 +28947,7 @@
         <w:rPr>
           <w:noProof/>
         </w:rPr>
-        <w:t>2</w:t>
+        <w:t>32</w:t>
       </w:r>
     </w:fldSimple>
   </w:p>
@@ -28813,6 +29043,206 @@
 <file path=word/numbering.xml><?xml version="1.0" encoding="utf-8"?>
 <w:numbering xmlns:ve="http://schemas.openxmlformats.org/markup-compatibility/2006" xmlns:o="urn:schemas-microsoft-com:office:office" xmlns:r="http://schemas.openxmlformats.org/officeDocument/2006/relationships" xmlns:m="http://schemas.openxmlformats.org/officeDocument/2006/math" xmlns:v="urn:schemas-microsoft-com:vml" xmlns:wp="http://schemas.openxmlformats.org/drawingml/2006/wordprocessingDrawing" xmlns:w10="urn:schemas-microsoft-com:office:word" xmlns:w="http://schemas.openxmlformats.org/wordprocessingml/2006/main" xmlns:wne="http://schemas.microsoft.com/office/word/2006/wordml">
   <w:abstractNum w:abstractNumId="0">
+    <w:nsid w:val="FFFFFF7C"/>
+    <w:multiLevelType w:val="singleLevel"/>
+    <w:tmpl w:val="53902734"/>
+    <w:lvl w:ilvl="0">
+      <w:start w:val="1"/>
+      <w:numFmt w:val="decimal"/>
+      <w:lvlText w:val="%1."/>
+      <w:lvlJc w:val="left"/>
+      <w:pPr>
+        <w:tabs>
+          <w:tab w:val="num" w:pos="1492"/>
+        </w:tabs>
+        <w:ind w:left="1492" w:hanging="360"/>
+      </w:pPr>
+      <w:rPr>
+        <w:rFonts w:cs="Times New Roman"/>
+      </w:rPr>
+    </w:lvl>
+  </w:abstractNum>
+  <w:abstractNum w:abstractNumId="1">
+    <w:nsid w:val="FFFFFF7D"/>
+    <w:multiLevelType w:val="singleLevel"/>
+    <w:tmpl w:val="05E0CB72"/>
+    <w:lvl w:ilvl="0">
+      <w:start w:val="1"/>
+      <w:numFmt w:val="decimal"/>
+      <w:lvlText w:val="%1."/>
+      <w:lvlJc w:val="left"/>
+      <w:pPr>
+        <w:tabs>
+          <w:tab w:val="num" w:pos="1209"/>
+        </w:tabs>
+        <w:ind w:left="1209" w:hanging="360"/>
+      </w:pPr>
+      <w:rPr>
+        <w:rFonts w:cs="Times New Roman"/>
+      </w:rPr>
+    </w:lvl>
+  </w:abstractNum>
+  <w:abstractNum w:abstractNumId="2">
+    <w:nsid w:val="FFFFFF7E"/>
+    <w:multiLevelType w:val="singleLevel"/>
+    <w:tmpl w:val="EB48B826"/>
+    <w:lvl w:ilvl="0">
+      <w:start w:val="1"/>
+      <w:numFmt w:val="decimal"/>
+      <w:lvlText w:val="%1."/>
+      <w:lvlJc w:val="left"/>
+      <w:pPr>
+        <w:tabs>
+          <w:tab w:val="num" w:pos="926"/>
+        </w:tabs>
+        <w:ind w:left="926" w:hanging="360"/>
+      </w:pPr>
+      <w:rPr>
+        <w:rFonts w:cs="Times New Roman"/>
+      </w:rPr>
+    </w:lvl>
+  </w:abstractNum>
+  <w:abstractNum w:abstractNumId="3">
+    <w:nsid w:val="FFFFFF7F"/>
+    <w:multiLevelType w:val="singleLevel"/>
+    <w:tmpl w:val="39805FEA"/>
+    <w:lvl w:ilvl="0">
+      <w:start w:val="1"/>
+      <w:numFmt w:val="decimal"/>
+      <w:lvlText w:val="%1."/>
+      <w:lvlJc w:val="left"/>
+      <w:pPr>
+        <w:tabs>
+          <w:tab w:val="num" w:pos="643"/>
+        </w:tabs>
+        <w:ind w:left="643" w:hanging="360"/>
+      </w:pPr>
+      <w:rPr>
+        <w:rFonts w:cs="Times New Roman"/>
+      </w:rPr>
+    </w:lvl>
+  </w:abstractNum>
+  <w:abstractNum w:abstractNumId="4">
+    <w:nsid w:val="FFFFFF80"/>
+    <w:multiLevelType w:val="singleLevel"/>
+    <w:tmpl w:val="98149BB8"/>
+    <w:lvl w:ilvl="0">
+      <w:start w:val="1"/>
+      <w:numFmt w:val="bullet"/>
+      <w:lvlText w:val=""/>
+      <w:lvlJc w:val="left"/>
+      <w:pPr>
+        <w:tabs>
+          <w:tab w:val="num" w:pos="1492"/>
+        </w:tabs>
+        <w:ind w:left="1492" w:hanging="360"/>
+      </w:pPr>
+      <w:rPr>
+        <w:rFonts w:ascii="Symbol" w:hAnsi="Symbol" w:hint="default"/>
+      </w:rPr>
+    </w:lvl>
+  </w:abstractNum>
+  <w:abstractNum w:abstractNumId="5">
+    <w:nsid w:val="FFFFFF81"/>
+    <w:multiLevelType w:val="singleLevel"/>
+    <w:tmpl w:val="100E294C"/>
+    <w:lvl w:ilvl="0">
+      <w:start w:val="1"/>
+      <w:numFmt w:val="bullet"/>
+      <w:lvlText w:val=""/>
+      <w:lvlJc w:val="left"/>
+      <w:pPr>
+        <w:tabs>
+          <w:tab w:val="num" w:pos="1209"/>
+        </w:tabs>
+        <w:ind w:left="1209" w:hanging="360"/>
+      </w:pPr>
+      <w:rPr>
+        <w:rFonts w:ascii="Symbol" w:hAnsi="Symbol" w:hint="default"/>
+      </w:rPr>
+    </w:lvl>
+  </w:abstractNum>
+  <w:abstractNum w:abstractNumId="6">
+    <w:nsid w:val="FFFFFF82"/>
+    <w:multiLevelType w:val="singleLevel"/>
+    <w:tmpl w:val="7026DF46"/>
+    <w:lvl w:ilvl="0">
+      <w:start w:val="1"/>
+      <w:numFmt w:val="bullet"/>
+      <w:lvlText w:val=""/>
+      <w:lvlJc w:val="left"/>
+      <w:pPr>
+        <w:tabs>
+          <w:tab w:val="num" w:pos="926"/>
+        </w:tabs>
+        <w:ind w:left="926" w:hanging="360"/>
+      </w:pPr>
+      <w:rPr>
+        <w:rFonts w:ascii="Symbol" w:hAnsi="Symbol" w:hint="default"/>
+      </w:rPr>
+    </w:lvl>
+  </w:abstractNum>
+  <w:abstractNum w:abstractNumId="7">
+    <w:nsid w:val="FFFFFF83"/>
+    <w:multiLevelType w:val="singleLevel"/>
+    <w:tmpl w:val="443C32C0"/>
+    <w:lvl w:ilvl="0">
+      <w:start w:val="1"/>
+      <w:numFmt w:val="bullet"/>
+      <w:lvlText w:val=""/>
+      <w:lvlJc w:val="left"/>
+      <w:pPr>
+        <w:tabs>
+          <w:tab w:val="num" w:pos="643"/>
+        </w:tabs>
+        <w:ind w:left="643" w:hanging="360"/>
+      </w:pPr>
+      <w:rPr>
+        <w:rFonts w:ascii="Symbol" w:hAnsi="Symbol" w:hint="default"/>
+      </w:rPr>
+    </w:lvl>
+  </w:abstractNum>
+  <w:abstractNum w:abstractNumId="8">
+    <w:nsid w:val="FFFFFF88"/>
+    <w:multiLevelType w:val="singleLevel"/>
+    <w:tmpl w:val="5C186124"/>
+    <w:lvl w:ilvl="0">
+      <w:start w:val="1"/>
+      <w:numFmt w:val="decimal"/>
+      <w:lvlText w:val="%1."/>
+      <w:lvlJc w:val="left"/>
+      <w:pPr>
+        <w:tabs>
+          <w:tab w:val="num" w:pos="360"/>
+        </w:tabs>
+        <w:ind w:left="360" w:hanging="360"/>
+      </w:pPr>
+      <w:rPr>
+        <w:rFonts w:cs="Times New Roman"/>
+      </w:rPr>
+    </w:lvl>
+  </w:abstractNum>
+  <w:abstractNum w:abstractNumId="9">
+    <w:nsid w:val="FFFFFF89"/>
+    <w:multiLevelType w:val="singleLevel"/>
+    <w:tmpl w:val="54D87134"/>
+    <w:lvl w:ilvl="0">
+      <w:start w:val="1"/>
+      <w:numFmt w:val="bullet"/>
+      <w:lvlText w:val=""/>
+      <w:lvlJc w:val="left"/>
+      <w:pPr>
+        <w:tabs>
+          <w:tab w:val="num" w:pos="360"/>
+        </w:tabs>
+        <w:ind w:left="360" w:hanging="360"/>
+      </w:pPr>
+      <w:rPr>
+        <w:rFonts w:ascii="Symbol" w:hAnsi="Symbol" w:hint="default"/>
+      </w:rPr>
+    </w:lvl>
+  </w:abstractNum>
+  <w:abstractNum w:abstractNumId="10">
     <w:nsid w:val="353E4DE5"/>
     <w:multiLevelType w:val="hybridMultilevel"/>
     <w:tmpl w:val="18AAA044"/>
@@ -28925,7 +29355,7 @@
       </w:rPr>
     </w:lvl>
   </w:abstractNum>
-  <w:abstractNum w:abstractNumId="1">
+  <w:abstractNum w:abstractNumId="11">
     <w:nsid w:val="38817B9D"/>
     <w:multiLevelType w:val="hybridMultilevel"/>
     <w:tmpl w:val="A7DAF784"/>
@@ -29039,10 +29469,40 @@
     </w:lvl>
   </w:abstractNum>
   <w:num w:numId="1">
-    <w:abstractNumId w:val="0"/>
+    <w:abstractNumId w:val="10"/>
   </w:num>
   <w:num w:numId="2">
+    <w:abstractNumId w:val="11"/>
+  </w:num>
+  <w:num w:numId="3">
+    <w:abstractNumId w:val="9"/>
+  </w:num>
+  <w:num w:numId="4">
+    <w:abstractNumId w:val="7"/>
+  </w:num>
+  <w:num w:numId="5">
+    <w:abstractNumId w:val="6"/>
+  </w:num>
+  <w:num w:numId="6">
+    <w:abstractNumId w:val="5"/>
+  </w:num>
+  <w:num w:numId="7">
+    <w:abstractNumId w:val="4"/>
+  </w:num>
+  <w:num w:numId="8">
+    <w:abstractNumId w:val="8"/>
+  </w:num>
+  <w:num w:numId="9">
+    <w:abstractNumId w:val="3"/>
+  </w:num>
+  <w:num w:numId="10">
+    <w:abstractNumId w:val="2"/>
+  </w:num>
+  <w:num w:numId="11">
     <w:abstractNumId w:val="1"/>
+  </w:num>
+  <w:num w:numId="12">
+    <w:abstractNumId w:val="0"/>
   </w:num>
   <w:numIdMacAtCleanup w:val="2"/>
 </w:numbering>
@@ -29061,144 +29521,274 @@
     </w:rPrDefault>
     <w:pPrDefault/>
   </w:docDefaults>
-  <w:latentStyles w:defLockedState="1" w:defUIPriority="99" w:defSemiHidden="1" w:defUnhideWhenUsed="1" w:defQFormat="0" w:count="267">
-    <w:lsdException w:name="Normal" w:semiHidden="0" w:uiPriority="0" w:unhideWhenUsed="0" w:qFormat="1"/>
-    <w:lsdException w:name="heading 1" w:semiHidden="0" w:uiPriority="9" w:unhideWhenUsed="0" w:qFormat="1"/>
-    <w:lsdException w:name="heading 2" w:semiHidden="0" w:uiPriority="9" w:unhideWhenUsed="0" w:qFormat="1"/>
-    <w:lsdException w:name="heading 3" w:semiHidden="0" w:uiPriority="9" w:unhideWhenUsed="0" w:qFormat="1"/>
-    <w:lsdException w:name="heading 4" w:semiHidden="0" w:uiPriority="9" w:unhideWhenUsed="0" w:qFormat="1"/>
-    <w:lsdException w:name="heading 5" w:semiHidden="0" w:uiPriority="9" w:unhideWhenUsed="0" w:qFormat="1"/>
-    <w:lsdException w:name="heading 6" w:semiHidden="0" w:uiPriority="9" w:unhideWhenUsed="0" w:qFormat="1"/>
-    <w:lsdException w:name="heading 7" w:semiHidden="0" w:uiPriority="9" w:unhideWhenUsed="0" w:qFormat="1"/>
-    <w:lsdException w:name="heading 8" w:semiHidden="0" w:uiPriority="9" w:unhideWhenUsed="0" w:qFormat="1"/>
-    <w:lsdException w:name="heading 9" w:semiHidden="0" w:uiPriority="9" w:unhideWhenUsed="0" w:qFormat="1"/>
-    <w:lsdException w:name="toc 1" w:uiPriority="39"/>
-    <w:lsdException w:name="toc 2" w:uiPriority="39"/>
-    <w:lsdException w:name="toc 3" w:uiPriority="39"/>
-    <w:lsdException w:name="toc 4" w:uiPriority="39"/>
-    <w:lsdException w:name="toc 5" w:uiPriority="39"/>
-    <w:lsdException w:name="toc 6" w:uiPriority="39"/>
-    <w:lsdException w:name="toc 7" w:uiPriority="39"/>
-    <w:lsdException w:name="toc 8" w:uiPriority="39"/>
-    <w:lsdException w:name="toc 9" w:uiPriority="39"/>
-    <w:lsdException w:name="caption" w:semiHidden="0" w:uiPriority="35" w:unhideWhenUsed="0" w:qFormat="1"/>
-    <w:lsdException w:name="Title" w:semiHidden="0" w:uiPriority="10" w:unhideWhenUsed="0" w:qFormat="1"/>
-    <w:lsdException w:name="Default Paragraph Font" w:uiPriority="1"/>
-    <w:lsdException w:name="Subtitle" w:semiHidden="0" w:uiPriority="11" w:unhideWhenUsed="0" w:qFormat="1"/>
-    <w:lsdException w:name="Strong" w:semiHidden="0" w:uiPriority="22" w:unhideWhenUsed="0" w:qFormat="1"/>
-    <w:lsdException w:name="Emphasis" w:semiHidden="0" w:uiPriority="20" w:unhideWhenUsed="0" w:qFormat="1"/>
-    <w:lsdException w:name="Table Grid" w:semiHidden="0" w:uiPriority="59" w:unhideWhenUsed="0"/>
-    <w:lsdException w:name="Placeholder Text" w:locked="0" w:unhideWhenUsed="0"/>
-    <w:lsdException w:name="No Spacing" w:locked="0" w:semiHidden="0" w:uiPriority="1" w:unhideWhenUsed="0" w:qFormat="1"/>
-    <w:lsdException w:name="Light Shading" w:locked="0" w:semiHidden="0" w:uiPriority="60" w:unhideWhenUsed="0"/>
-    <w:lsdException w:name="Light List" w:locked="0" w:semiHidden="0" w:uiPriority="61" w:unhideWhenUsed="0"/>
-    <w:lsdException w:name="Light Grid" w:locked="0" w:semiHidden="0" w:uiPriority="62" w:unhideWhenUsed="0"/>
-    <w:lsdException w:name="Medium Shading 1" w:locked="0" w:semiHidden="0" w:uiPriority="63" w:unhideWhenUsed="0"/>
-    <w:lsdException w:name="Medium Shading 2" w:locked="0" w:semiHidden="0" w:uiPriority="64" w:unhideWhenUsed="0"/>
-    <w:lsdException w:name="Medium List 1" w:locked="0" w:semiHidden="0" w:uiPriority="65" w:unhideWhenUsed="0"/>
-    <w:lsdException w:name="Medium List 2" w:locked="0" w:semiHidden="0" w:uiPriority="66" w:unhideWhenUsed="0"/>
-    <w:lsdException w:name="Medium Grid 1" w:locked="0" w:semiHidden="0" w:uiPriority="67" w:unhideWhenUsed="0"/>
-    <w:lsdException w:name="Medium Grid 2" w:locked="0" w:semiHidden="0" w:uiPriority="68" w:unhideWhenUsed="0"/>
-    <w:lsdException w:name="Medium Grid 3" w:locked="0" w:semiHidden="0" w:uiPriority="69" w:unhideWhenUsed="0"/>
-    <w:lsdException w:name="Dark List" w:locked="0" w:semiHidden="0" w:uiPriority="70" w:unhideWhenUsed="0"/>
-    <w:lsdException w:name="Colorful Shading" w:locked="0" w:semiHidden="0" w:uiPriority="71" w:unhideWhenUsed="0"/>
-    <w:lsdException w:name="Colorful List" w:locked="0" w:semiHidden="0" w:uiPriority="72" w:unhideWhenUsed="0"/>
-    <w:lsdException w:name="Colorful Grid" w:locked="0" w:semiHidden="0" w:uiPriority="73" w:unhideWhenUsed="0"/>
-    <w:lsdException w:name="Light Shading Accent 1" w:locked="0" w:semiHidden="0" w:uiPriority="60" w:unhideWhenUsed="0"/>
-    <w:lsdException w:name="Light List Accent 1" w:locked="0" w:semiHidden="0" w:uiPriority="61" w:unhideWhenUsed="0"/>
-    <w:lsdException w:name="Light Grid Accent 1" w:locked="0" w:semiHidden="0" w:uiPriority="62" w:unhideWhenUsed="0"/>
-    <w:lsdException w:name="Medium Shading 1 Accent 1" w:locked="0" w:semiHidden="0" w:uiPriority="63" w:unhideWhenUsed="0"/>
-    <w:lsdException w:name="Medium Shading 2 Accent 1" w:locked="0" w:semiHidden="0" w:uiPriority="64" w:unhideWhenUsed="0"/>
-    <w:lsdException w:name="Medium List 1 Accent 1" w:locked="0" w:semiHidden="0" w:uiPriority="65" w:unhideWhenUsed="0"/>
-    <w:lsdException w:name="Revision" w:locked="0" w:unhideWhenUsed="0"/>
-    <w:lsdException w:name="List Paragraph" w:locked="0" w:semiHidden="0" w:uiPriority="34" w:unhideWhenUsed="0" w:qFormat="1"/>
-    <w:lsdException w:name="Quote" w:locked="0" w:semiHidden="0" w:uiPriority="29" w:unhideWhenUsed="0" w:qFormat="1"/>
-    <w:lsdException w:name="Intense Quote" w:locked="0" w:semiHidden="0" w:uiPriority="30" w:unhideWhenUsed="0" w:qFormat="1"/>
-    <w:lsdException w:name="Medium List 2 Accent 1" w:locked="0" w:semiHidden="0" w:uiPriority="66" w:unhideWhenUsed="0"/>
-    <w:lsdException w:name="Medium Grid 1 Accent 1" w:locked="0" w:semiHidden="0" w:uiPriority="67" w:unhideWhenUsed="0"/>
-    <w:lsdException w:name="Medium Grid 2 Accent 1" w:locked="0" w:semiHidden="0" w:uiPriority="68" w:unhideWhenUsed="0"/>
-    <w:lsdException w:name="Medium Grid 3 Accent 1" w:locked="0" w:semiHidden="0" w:uiPriority="69" w:unhideWhenUsed="0"/>
-    <w:lsdException w:name="Dark List Accent 1" w:locked="0" w:semiHidden="0" w:uiPriority="70" w:unhideWhenUsed="0"/>
-    <w:lsdException w:name="Colorful Shading Accent 1" w:locked="0" w:semiHidden="0" w:uiPriority="71" w:unhideWhenUsed="0"/>
-    <w:lsdException w:name="Colorful List Accent 1" w:locked="0" w:semiHidden="0" w:uiPriority="72" w:unhideWhenUsed="0"/>
-    <w:lsdException w:name="Colorful Grid Accent 1" w:locked="0" w:semiHidden="0" w:uiPriority="73" w:unhideWhenUsed="0"/>
-    <w:lsdException w:name="Light Shading Accent 2" w:locked="0" w:semiHidden="0" w:uiPriority="60" w:unhideWhenUsed="0"/>
-    <w:lsdException w:name="Light List Accent 2" w:locked="0" w:semiHidden="0" w:uiPriority="61" w:unhideWhenUsed="0"/>
-    <w:lsdException w:name="Light Grid Accent 2" w:locked="0" w:semiHidden="0" w:uiPriority="62" w:unhideWhenUsed="0"/>
-    <w:lsdException w:name="Medium Shading 1 Accent 2" w:locked="0" w:semiHidden="0" w:uiPriority="63" w:unhideWhenUsed="0"/>
-    <w:lsdException w:name="Medium Shading 2 Accent 2" w:locked="0" w:semiHidden="0" w:uiPriority="64" w:unhideWhenUsed="0"/>
-    <w:lsdException w:name="Medium List 1 Accent 2" w:locked="0" w:semiHidden="0" w:uiPriority="65" w:unhideWhenUsed="0"/>
-    <w:lsdException w:name="Medium List 2 Accent 2" w:locked="0" w:semiHidden="0" w:uiPriority="66" w:unhideWhenUsed="0"/>
-    <w:lsdException w:name="Medium Grid 1 Accent 2" w:locked="0" w:semiHidden="0" w:uiPriority="67" w:unhideWhenUsed="0"/>
-    <w:lsdException w:name="Medium Grid 2 Accent 2" w:locked="0" w:semiHidden="0" w:uiPriority="68" w:unhideWhenUsed="0"/>
-    <w:lsdException w:name="Medium Grid 3 Accent 2" w:locked="0" w:semiHidden="0" w:uiPriority="69" w:unhideWhenUsed="0"/>
-    <w:lsdException w:name="Dark List Accent 2" w:locked="0" w:semiHidden="0" w:uiPriority="70" w:unhideWhenUsed="0"/>
-    <w:lsdException w:name="Colorful Shading Accent 2" w:locked="0" w:semiHidden="0" w:uiPriority="71" w:unhideWhenUsed="0"/>
-    <w:lsdException w:name="Colorful List Accent 2" w:locked="0" w:semiHidden="0" w:uiPriority="72" w:unhideWhenUsed="0"/>
-    <w:lsdException w:name="Colorful Grid Accent 2" w:locked="0" w:semiHidden="0" w:uiPriority="73" w:unhideWhenUsed="0"/>
-    <w:lsdException w:name="Light Shading Accent 3" w:locked="0" w:semiHidden="0" w:uiPriority="60" w:unhideWhenUsed="0"/>
-    <w:lsdException w:name="Light List Accent 3" w:locked="0" w:semiHidden="0" w:uiPriority="61" w:unhideWhenUsed="0"/>
-    <w:lsdException w:name="Light Grid Accent 3" w:locked="0" w:semiHidden="0" w:uiPriority="62" w:unhideWhenUsed="0"/>
-    <w:lsdException w:name="Medium Shading 1 Accent 3" w:locked="0" w:semiHidden="0" w:uiPriority="63" w:unhideWhenUsed="0"/>
-    <w:lsdException w:name="Medium Shading 2 Accent 3" w:locked="0" w:semiHidden="0" w:uiPriority="64" w:unhideWhenUsed="0"/>
-    <w:lsdException w:name="Medium List 1 Accent 3" w:locked="0" w:semiHidden="0" w:uiPriority="65" w:unhideWhenUsed="0"/>
-    <w:lsdException w:name="Medium List 2 Accent 3" w:locked="0" w:semiHidden="0" w:uiPriority="66" w:unhideWhenUsed="0"/>
-    <w:lsdException w:name="Medium Grid 1 Accent 3" w:locked="0" w:semiHidden="0" w:uiPriority="67" w:unhideWhenUsed="0"/>
-    <w:lsdException w:name="Medium Grid 2 Accent 3" w:locked="0" w:semiHidden="0" w:uiPriority="68" w:unhideWhenUsed="0"/>
-    <w:lsdException w:name="Medium Grid 3 Accent 3" w:locked="0" w:semiHidden="0" w:uiPriority="69" w:unhideWhenUsed="0"/>
-    <w:lsdException w:name="Dark List Accent 3" w:locked="0" w:semiHidden="0" w:uiPriority="70" w:unhideWhenUsed="0"/>
-    <w:lsdException w:name="Colorful Shading Accent 3" w:locked="0" w:semiHidden="0" w:uiPriority="71" w:unhideWhenUsed="0"/>
-    <w:lsdException w:name="Colorful List Accent 3" w:locked="0" w:semiHidden="0" w:uiPriority="72" w:unhideWhenUsed="0"/>
-    <w:lsdException w:name="Colorful Grid Accent 3" w:locked="0" w:semiHidden="0" w:uiPriority="73" w:unhideWhenUsed="0"/>
-    <w:lsdException w:name="Light Shading Accent 4" w:locked="0" w:semiHidden="0" w:uiPriority="60" w:unhideWhenUsed="0"/>
-    <w:lsdException w:name="Light List Accent 4" w:locked="0" w:semiHidden="0" w:uiPriority="61" w:unhideWhenUsed="0"/>
-    <w:lsdException w:name="Light Grid Accent 4" w:locked="0" w:semiHidden="0" w:uiPriority="62" w:unhideWhenUsed="0"/>
-    <w:lsdException w:name="Medium Shading 1 Accent 4" w:locked="0" w:semiHidden="0" w:uiPriority="63" w:unhideWhenUsed="0"/>
-    <w:lsdException w:name="Medium Shading 2 Accent 4" w:locked="0" w:semiHidden="0" w:uiPriority="64" w:unhideWhenUsed="0"/>
-    <w:lsdException w:name="Medium List 1 Accent 4" w:locked="0" w:semiHidden="0" w:uiPriority="65" w:unhideWhenUsed="0"/>
-    <w:lsdException w:name="Medium List 2 Accent 4" w:locked="0" w:semiHidden="0" w:uiPriority="66" w:unhideWhenUsed="0"/>
-    <w:lsdException w:name="Medium Grid 1 Accent 4" w:locked="0" w:semiHidden="0" w:uiPriority="67" w:unhideWhenUsed="0"/>
-    <w:lsdException w:name="Medium Grid 2 Accent 4" w:locked="0" w:semiHidden="0" w:uiPriority="68" w:unhideWhenUsed="0"/>
-    <w:lsdException w:name="Medium Grid 3 Accent 4" w:locked="0" w:semiHidden="0" w:uiPriority="69" w:unhideWhenUsed="0"/>
-    <w:lsdException w:name="Dark List Accent 4" w:locked="0" w:semiHidden="0" w:uiPriority="70" w:unhideWhenUsed="0"/>
-    <w:lsdException w:name="Colorful Shading Accent 4" w:locked="0" w:semiHidden="0" w:uiPriority="71" w:unhideWhenUsed="0"/>
-    <w:lsdException w:name="Colorful List Accent 4" w:locked="0" w:semiHidden="0" w:uiPriority="72" w:unhideWhenUsed="0"/>
-    <w:lsdException w:name="Colorful Grid Accent 4" w:locked="0" w:semiHidden="0" w:uiPriority="73" w:unhideWhenUsed="0"/>
-    <w:lsdException w:name="Light Shading Accent 5" w:locked="0" w:semiHidden="0" w:uiPriority="60" w:unhideWhenUsed="0"/>
-    <w:lsdException w:name="Light List Accent 5" w:locked="0" w:semiHidden="0" w:uiPriority="61" w:unhideWhenUsed="0"/>
-    <w:lsdException w:name="Light Grid Accent 5" w:locked="0" w:semiHidden="0" w:uiPriority="62" w:unhideWhenUsed="0"/>
-    <w:lsdException w:name="Medium Shading 1 Accent 5" w:locked="0" w:semiHidden="0" w:uiPriority="63" w:unhideWhenUsed="0"/>
-    <w:lsdException w:name="Medium Shading 2 Accent 5" w:locked="0" w:semiHidden="0" w:uiPriority="64" w:unhideWhenUsed="0"/>
-    <w:lsdException w:name="Medium List 1 Accent 5" w:locked="0" w:semiHidden="0" w:uiPriority="65" w:unhideWhenUsed="0"/>
-    <w:lsdException w:name="Medium List 2 Accent 5" w:locked="0" w:semiHidden="0" w:uiPriority="66" w:unhideWhenUsed="0"/>
-    <w:lsdException w:name="Medium Grid 1 Accent 5" w:locked="0" w:semiHidden="0" w:uiPriority="67" w:unhideWhenUsed="0"/>
-    <w:lsdException w:name="Medium Grid 2 Accent 5" w:locked="0" w:semiHidden="0" w:uiPriority="68" w:unhideWhenUsed="0"/>
-    <w:lsdException w:name="Medium Grid 3 Accent 5" w:locked="0" w:semiHidden="0" w:uiPriority="69" w:unhideWhenUsed="0"/>
-    <w:lsdException w:name="Dark List Accent 5" w:locked="0" w:semiHidden="0" w:uiPriority="70" w:unhideWhenUsed="0"/>
-    <w:lsdException w:name="Colorful Shading Accent 5" w:locked="0" w:semiHidden="0" w:uiPriority="71" w:unhideWhenUsed="0"/>
-    <w:lsdException w:name="Colorful List Accent 5" w:locked="0" w:semiHidden="0" w:uiPriority="72" w:unhideWhenUsed="0"/>
-    <w:lsdException w:name="Colorful Grid Accent 5" w:locked="0" w:semiHidden="0" w:uiPriority="73" w:unhideWhenUsed="0"/>
-    <w:lsdException w:name="Light Shading Accent 6" w:locked="0" w:semiHidden="0" w:uiPriority="60" w:unhideWhenUsed="0"/>
-    <w:lsdException w:name="Light List Accent 6" w:locked="0" w:semiHidden="0" w:uiPriority="61" w:unhideWhenUsed="0"/>
-    <w:lsdException w:name="Light Grid Accent 6" w:locked="0" w:semiHidden="0" w:uiPriority="62" w:unhideWhenUsed="0"/>
-    <w:lsdException w:name="Medium Shading 1 Accent 6" w:locked="0" w:semiHidden="0" w:uiPriority="63" w:unhideWhenUsed="0"/>
-    <w:lsdException w:name="Medium Shading 2 Accent 6" w:locked="0" w:semiHidden="0" w:uiPriority="64" w:unhideWhenUsed="0"/>
-    <w:lsdException w:name="Medium List 1 Accent 6" w:locked="0" w:semiHidden="0" w:uiPriority="65" w:unhideWhenUsed="0"/>
-    <w:lsdException w:name="Medium List 2 Accent 6" w:locked="0" w:semiHidden="0" w:uiPriority="66" w:unhideWhenUsed="0"/>
-    <w:lsdException w:name="Medium Grid 1 Accent 6" w:locked="0" w:semiHidden="0" w:uiPriority="67" w:unhideWhenUsed="0"/>
-    <w:lsdException w:name="Medium Grid 2 Accent 6" w:locked="0" w:semiHidden="0" w:uiPriority="68" w:unhideWhenUsed="0"/>
-    <w:lsdException w:name="Medium Grid 3 Accent 6" w:locked="0" w:semiHidden="0" w:uiPriority="69" w:unhideWhenUsed="0"/>
-    <w:lsdException w:name="Dark List Accent 6" w:locked="0" w:semiHidden="0" w:uiPriority="70" w:unhideWhenUsed="0"/>
-    <w:lsdException w:name="Colorful Shading Accent 6" w:locked="0" w:semiHidden="0" w:uiPriority="71" w:unhideWhenUsed="0"/>
-    <w:lsdException w:name="Colorful List Accent 6" w:locked="0" w:semiHidden="0" w:uiPriority="72" w:unhideWhenUsed="0"/>
-    <w:lsdException w:name="Colorful Grid Accent 6" w:locked="0" w:semiHidden="0" w:uiPriority="73" w:unhideWhenUsed="0"/>
-    <w:lsdException w:name="Subtle Emphasis" w:locked="0" w:semiHidden="0" w:uiPriority="19" w:unhideWhenUsed="0" w:qFormat="1"/>
-    <w:lsdException w:name="Intense Emphasis" w:locked="0" w:semiHidden="0" w:uiPriority="21" w:unhideWhenUsed="0" w:qFormat="1"/>
-    <w:lsdException w:name="Subtle Reference" w:locked="0" w:semiHidden="0" w:uiPriority="31" w:unhideWhenUsed="0" w:qFormat="1"/>
-    <w:lsdException w:name="Intense Reference" w:locked="0" w:semiHidden="0" w:uiPriority="32" w:unhideWhenUsed="0" w:qFormat="1"/>
-    <w:lsdException w:name="Book Title" w:locked="0" w:semiHidden="0" w:uiPriority="33" w:unhideWhenUsed="0" w:qFormat="1"/>
-    <w:lsdException w:name="Bibliography" w:locked="0" w:uiPriority="37"/>
-    <w:lsdException w:name="TOC Heading" w:locked="0" w:semiHidden="0" w:uiPriority="39" w:unhideWhenUsed="0" w:qFormat="1"/>
+  <w:latentStyles w:defLockedState="0" w:defUIPriority="99" w:defSemiHidden="0" w:defUnhideWhenUsed="0" w:defQFormat="0" w:count="267">
+    <w:lsdException w:name="Normal" w:uiPriority="0" w:qFormat="1"/>
+    <w:lsdException w:name="heading 1" w:uiPriority="0" w:qFormat="1"/>
+    <w:lsdException w:name="heading 2" w:uiPriority="0" w:qFormat="1"/>
+    <w:lsdException w:name="heading 3" w:uiPriority="0" w:qFormat="1"/>
+    <w:lsdException w:name="heading 4" w:uiPriority="0" w:qFormat="1"/>
+    <w:lsdException w:name="heading 5" w:uiPriority="0" w:qFormat="1"/>
+    <w:lsdException w:name="heading 6" w:uiPriority="0" w:qFormat="1"/>
+    <w:lsdException w:name="heading 7" w:uiPriority="0" w:qFormat="1"/>
+    <w:lsdException w:name="heading 8" w:uiPriority="0" w:qFormat="1"/>
+    <w:lsdException w:name="heading 9" w:uiPriority="0" w:qFormat="1"/>
+    <w:lsdException w:name="index 1" w:locked="1" w:semiHidden="1" w:unhideWhenUsed="1"/>
+    <w:lsdException w:name="index 2" w:locked="1" w:semiHidden="1" w:unhideWhenUsed="1"/>
+    <w:lsdException w:name="index 3" w:locked="1" w:semiHidden="1" w:unhideWhenUsed="1"/>
+    <w:lsdException w:name="index 4" w:locked="1" w:semiHidden="1" w:unhideWhenUsed="1"/>
+    <w:lsdException w:name="index 5" w:locked="1" w:semiHidden="1" w:unhideWhenUsed="1"/>
+    <w:lsdException w:name="index 6" w:locked="1" w:semiHidden="1" w:unhideWhenUsed="1"/>
+    <w:lsdException w:name="index 7" w:locked="1" w:semiHidden="1" w:unhideWhenUsed="1"/>
+    <w:lsdException w:name="index 8" w:locked="1" w:semiHidden="1" w:unhideWhenUsed="1"/>
+    <w:lsdException w:name="index 9" w:locked="1" w:semiHidden="1" w:unhideWhenUsed="1"/>
+    <w:lsdException w:name="toc 1" w:uiPriority="0"/>
+    <w:lsdException w:name="toc 2" w:uiPriority="0"/>
+    <w:lsdException w:name="toc 3" w:uiPriority="0"/>
+    <w:lsdException w:name="toc 4" w:uiPriority="0"/>
+    <w:lsdException w:name="toc 5" w:uiPriority="0"/>
+    <w:lsdException w:name="toc 6" w:uiPriority="0"/>
+    <w:lsdException w:name="toc 7" w:uiPriority="0"/>
+    <w:lsdException w:name="toc 8" w:uiPriority="0"/>
+    <w:lsdException w:name="toc 9" w:uiPriority="0"/>
+    <w:lsdException w:name="Normal Indent" w:locked="1" w:semiHidden="1" w:unhideWhenUsed="1"/>
+    <w:lsdException w:name="footnote text" w:locked="1" w:semiHidden="1" w:unhideWhenUsed="1"/>
+    <w:lsdException w:name="annotation text" w:locked="1" w:semiHidden="1" w:unhideWhenUsed="1"/>
+    <w:lsdException w:name="header" w:locked="1" w:semiHidden="1" w:unhideWhenUsed="1"/>
+    <w:lsdException w:name="footer" w:locked="1" w:semiHidden="1" w:unhideWhenUsed="1"/>
+    <w:lsdException w:name="index heading" w:locked="1" w:semiHidden="1" w:unhideWhenUsed="1"/>
+    <w:lsdException w:name="caption" w:uiPriority="0" w:qFormat="1"/>
+    <w:lsdException w:name="table of figures" w:locked="1" w:semiHidden="1" w:unhideWhenUsed="1"/>
+    <w:lsdException w:name="envelope address" w:locked="1" w:semiHidden="1" w:unhideWhenUsed="1"/>
+    <w:lsdException w:name="envelope return" w:locked="1" w:semiHidden="1" w:unhideWhenUsed="1"/>
+    <w:lsdException w:name="footnote reference" w:locked="1" w:semiHidden="1" w:unhideWhenUsed="1"/>
+    <w:lsdException w:name="annotation reference" w:locked="1" w:semiHidden="1" w:unhideWhenUsed="1"/>
+    <w:lsdException w:name="line number" w:locked="1" w:semiHidden="1" w:unhideWhenUsed="1"/>
+    <w:lsdException w:name="page number" w:locked="1" w:semiHidden="1" w:unhideWhenUsed="1"/>
+    <w:lsdException w:name="endnote reference" w:locked="1" w:semiHidden="1" w:unhideWhenUsed="1"/>
+    <w:lsdException w:name="endnote text" w:locked="1" w:semiHidden="1" w:unhideWhenUsed="1"/>
+    <w:lsdException w:name="table of authorities" w:locked="1" w:semiHidden="1" w:unhideWhenUsed="1"/>
+    <w:lsdException w:name="macro" w:locked="1" w:semiHidden="1" w:unhideWhenUsed="1"/>
+    <w:lsdException w:name="toa heading" w:locked="1" w:semiHidden="1" w:unhideWhenUsed="1"/>
+    <w:lsdException w:name="List" w:locked="1" w:semiHidden="1" w:unhideWhenUsed="1"/>
+    <w:lsdException w:name="List Bullet" w:locked="1" w:semiHidden="1" w:unhideWhenUsed="1"/>
+    <w:lsdException w:name="List Number" w:locked="1" w:semiHidden="1" w:unhideWhenUsed="1"/>
+    <w:lsdException w:name="List 2" w:locked="1" w:semiHidden="1" w:unhideWhenUsed="1"/>
+    <w:lsdException w:name="List 3" w:locked="1" w:semiHidden="1" w:unhideWhenUsed="1"/>
+    <w:lsdException w:name="List 4" w:locked="1" w:semiHidden="1" w:unhideWhenUsed="1"/>
+    <w:lsdException w:name="List 5" w:locked="1" w:semiHidden="1" w:unhideWhenUsed="1"/>
+    <w:lsdException w:name="List Bullet 2" w:locked="1" w:semiHidden="1" w:unhideWhenUsed="1"/>
+    <w:lsdException w:name="List Bullet 3" w:locked="1" w:semiHidden="1" w:unhideWhenUsed="1"/>
+    <w:lsdException w:name="List Bullet 4" w:locked="1" w:semiHidden="1" w:unhideWhenUsed="1"/>
+    <w:lsdException w:name="List Bullet 5" w:locked="1" w:semiHidden="1" w:unhideWhenUsed="1"/>
+    <w:lsdException w:name="List Number 2" w:locked="1" w:semiHidden="1" w:unhideWhenUsed="1"/>
+    <w:lsdException w:name="List Number 3" w:locked="1" w:semiHidden="1" w:unhideWhenUsed="1"/>
+    <w:lsdException w:name="List Number 4" w:locked="1" w:semiHidden="1" w:unhideWhenUsed="1"/>
+    <w:lsdException w:name="List Number 5" w:locked="1" w:semiHidden="1" w:unhideWhenUsed="1"/>
+    <w:lsdException w:name="Title" w:uiPriority="0" w:qFormat="1"/>
+    <w:lsdException w:name="Closing" w:locked="1" w:semiHidden="1" w:unhideWhenUsed="1"/>
+    <w:lsdException w:name="Signature" w:locked="1" w:semiHidden="1" w:unhideWhenUsed="1"/>
+    <w:lsdException w:name="Default Paragraph Font" w:uiPriority="0"/>
+    <w:lsdException w:name="Body Text" w:locked="1" w:semiHidden="1" w:unhideWhenUsed="1"/>
+    <w:lsdException w:name="Body Text Indent" w:locked="1" w:semiHidden="1" w:unhideWhenUsed="1"/>
+    <w:lsdException w:name="List Continue" w:locked="1" w:semiHidden="1" w:unhideWhenUsed="1"/>
+    <w:lsdException w:name="List Continue 2" w:locked="1" w:semiHidden="1" w:unhideWhenUsed="1"/>
+    <w:lsdException w:name="List Continue 3" w:locked="1" w:semiHidden="1" w:unhideWhenUsed="1"/>
+    <w:lsdException w:name="List Continue 4" w:locked="1" w:semiHidden="1" w:unhideWhenUsed="1"/>
+    <w:lsdException w:name="List Continue 5" w:locked="1" w:semiHidden="1" w:unhideWhenUsed="1"/>
+    <w:lsdException w:name="Message Header" w:locked="1" w:semiHidden="1" w:unhideWhenUsed="1"/>
+    <w:lsdException w:name="Subtitle" w:uiPriority="0" w:qFormat="1"/>
+    <w:lsdException w:name="Salutation" w:locked="1" w:semiHidden="1" w:unhideWhenUsed="1"/>
+    <w:lsdException w:name="Date" w:locked="1" w:semiHidden="1" w:unhideWhenUsed="1"/>
+    <w:lsdException w:name="Body Text First Indent" w:locked="1" w:semiHidden="1" w:unhideWhenUsed="1"/>
+    <w:lsdException w:name="Body Text First Indent 2" w:locked="1" w:semiHidden="1" w:unhideWhenUsed="1"/>
+    <w:lsdException w:name="Note Heading" w:locked="1" w:semiHidden="1" w:unhideWhenUsed="1"/>
+    <w:lsdException w:name="Body Text 2" w:locked="1" w:semiHidden="1" w:unhideWhenUsed="1"/>
+    <w:lsdException w:name="Body Text 3" w:locked="1" w:semiHidden="1" w:unhideWhenUsed="1"/>
+    <w:lsdException w:name="Body Text Indent 2" w:locked="1" w:semiHidden="1" w:unhideWhenUsed="1"/>
+    <w:lsdException w:name="Body Text Indent 3" w:locked="1" w:semiHidden="1" w:unhideWhenUsed="1"/>
+    <w:lsdException w:name="Block Text" w:locked="1" w:semiHidden="1" w:unhideWhenUsed="1"/>
+    <w:lsdException w:name="Hyperlink" w:locked="1" w:semiHidden="1" w:unhideWhenUsed="1"/>
+    <w:lsdException w:name="FollowedHyperlink" w:locked="1" w:semiHidden="1" w:unhideWhenUsed="1"/>
+    <w:lsdException w:name="Strong" w:uiPriority="0" w:qFormat="1"/>
+    <w:lsdException w:name="Emphasis" w:uiPriority="0" w:qFormat="1"/>
+    <w:lsdException w:name="Document Map" w:locked="1" w:semiHidden="1" w:unhideWhenUsed="1"/>
+    <w:lsdException w:name="Plain Text" w:locked="1" w:semiHidden="1" w:unhideWhenUsed="1"/>
+    <w:lsdException w:name="E-mail Signature" w:locked="1" w:semiHidden="1" w:unhideWhenUsed="1"/>
+    <w:lsdException w:name="HTML Top of Form" w:locked="1" w:semiHidden="1" w:unhideWhenUsed="1"/>
+    <w:lsdException w:name="HTML Bottom of Form" w:locked="1" w:semiHidden="1" w:unhideWhenUsed="1"/>
+    <w:lsdException w:name="Normal (Web)" w:locked="1" w:semiHidden="1" w:unhideWhenUsed="1"/>
+    <w:lsdException w:name="HTML Acronym" w:locked="1" w:semiHidden="1" w:unhideWhenUsed="1"/>
+    <w:lsdException w:name="HTML Address" w:locked="1" w:semiHidden="1" w:unhideWhenUsed="1"/>
+    <w:lsdException w:name="HTML Cite" w:locked="1" w:semiHidden="1" w:unhideWhenUsed="1"/>
+    <w:lsdException w:name="HTML Code" w:locked="1" w:semiHidden="1" w:unhideWhenUsed="1"/>
+    <w:lsdException w:name="HTML Definition" w:locked="1" w:semiHidden="1" w:unhideWhenUsed="1"/>
+    <w:lsdException w:name="HTML Keyboard" w:locked="1" w:semiHidden="1" w:unhideWhenUsed="1"/>
+    <w:lsdException w:name="HTML Preformatted" w:locked="1" w:semiHidden="1" w:unhideWhenUsed="1"/>
+    <w:lsdException w:name="HTML Sample" w:locked="1" w:semiHidden="1" w:unhideWhenUsed="1"/>
+    <w:lsdException w:name="HTML Typewriter" w:locked="1" w:semiHidden="1" w:unhideWhenUsed="1"/>
+    <w:lsdException w:name="HTML Variable" w:locked="1" w:semiHidden="1" w:unhideWhenUsed="1"/>
+    <w:lsdException w:name="Normal Table" w:locked="1" w:semiHidden="1" w:unhideWhenUsed="1"/>
+    <w:lsdException w:name="annotation subject" w:locked="1" w:semiHidden="1" w:unhideWhenUsed="1"/>
+    <w:lsdException w:name="No List" w:locked="1" w:semiHidden="1" w:unhideWhenUsed="1"/>
+    <w:lsdException w:name="Outline List 1" w:locked="1" w:semiHidden="1" w:unhideWhenUsed="1"/>
+    <w:lsdException w:name="Outline List 2" w:locked="1" w:semiHidden="1" w:unhideWhenUsed="1"/>
+    <w:lsdException w:name="Outline List 3" w:locked="1" w:semiHidden="1" w:unhideWhenUsed="1"/>
+    <w:lsdException w:name="Table Simple 1" w:locked="1" w:semiHidden="1" w:unhideWhenUsed="1"/>
+    <w:lsdException w:name="Table Simple 2" w:locked="1" w:semiHidden="1" w:unhideWhenUsed="1"/>
+    <w:lsdException w:name="Table Simple 3" w:locked="1" w:semiHidden="1" w:unhideWhenUsed="1"/>
+    <w:lsdException w:name="Table Classic 1" w:locked="1" w:semiHidden="1" w:unhideWhenUsed="1"/>
+    <w:lsdException w:name="Table Classic 2" w:locked="1" w:semiHidden="1" w:unhideWhenUsed="1"/>
+    <w:lsdException w:name="Table Classic 3" w:locked="1" w:semiHidden="1" w:unhideWhenUsed="1"/>
+    <w:lsdException w:name="Table Classic 4" w:locked="1" w:semiHidden="1" w:unhideWhenUsed="1"/>
+    <w:lsdException w:name="Table Colorful 1" w:locked="1" w:semiHidden="1" w:unhideWhenUsed="1"/>
+    <w:lsdException w:name="Table Colorful 2" w:locked="1" w:semiHidden="1" w:unhideWhenUsed="1"/>
+    <w:lsdException w:name="Table Colorful 3" w:locked="1" w:semiHidden="1" w:unhideWhenUsed="1"/>
+    <w:lsdException w:name="Table Columns 1" w:locked="1" w:semiHidden="1" w:unhideWhenUsed="1"/>
+    <w:lsdException w:name="Table Columns 2" w:locked="1" w:semiHidden="1" w:unhideWhenUsed="1"/>
+    <w:lsdException w:name="Table Columns 3" w:locked="1" w:semiHidden="1" w:unhideWhenUsed="1"/>
+    <w:lsdException w:name="Table Columns 4" w:locked="1" w:semiHidden="1" w:unhideWhenUsed="1"/>
+    <w:lsdException w:name="Table Columns 5" w:locked="1" w:semiHidden="1" w:unhideWhenUsed="1"/>
+    <w:lsdException w:name="Table Grid 1" w:locked="1" w:semiHidden="1" w:unhideWhenUsed="1"/>
+    <w:lsdException w:name="Table Grid 2" w:locked="1" w:semiHidden="1" w:unhideWhenUsed="1"/>
+    <w:lsdException w:name="Table Grid 3" w:locked="1" w:semiHidden="1" w:unhideWhenUsed="1"/>
+    <w:lsdException w:name="Table Grid 4" w:locked="1" w:semiHidden="1" w:unhideWhenUsed="1"/>
+    <w:lsdException w:name="Table Grid 5" w:locked="1" w:semiHidden="1" w:unhideWhenUsed="1"/>
+    <w:lsdException w:name="Table Grid 6" w:locked="1" w:semiHidden="1" w:unhideWhenUsed="1"/>
+    <w:lsdException w:name="Table Grid 7" w:locked="1" w:semiHidden="1" w:unhideWhenUsed="1"/>
+    <w:lsdException w:name="Table Grid 8" w:locked="1" w:semiHidden="1" w:unhideWhenUsed="1"/>
+    <w:lsdException w:name="Table List 1" w:locked="1" w:semiHidden="1" w:unhideWhenUsed="1"/>
+    <w:lsdException w:name="Table List 2" w:locked="1" w:semiHidden="1" w:unhideWhenUsed="1"/>
+    <w:lsdException w:name="Table List 3" w:locked="1" w:semiHidden="1" w:unhideWhenUsed="1"/>
+    <w:lsdException w:name="Table List 4" w:locked="1" w:semiHidden="1" w:unhideWhenUsed="1"/>
+    <w:lsdException w:name="Table List 5" w:locked="1" w:semiHidden="1" w:unhideWhenUsed="1"/>
+    <w:lsdException w:name="Table List 6" w:locked="1" w:semiHidden="1" w:unhideWhenUsed="1"/>
+    <w:lsdException w:name="Table List 7" w:locked="1" w:semiHidden="1" w:unhideWhenUsed="1"/>
+    <w:lsdException w:name="Table List 8" w:locked="1" w:semiHidden="1" w:unhideWhenUsed="1"/>
+    <w:lsdException w:name="Table 3D effects 1" w:locked="1" w:semiHidden="1" w:unhideWhenUsed="1"/>
+    <w:lsdException w:name="Table 3D effects 2" w:locked="1" w:semiHidden="1" w:unhideWhenUsed="1"/>
+    <w:lsdException w:name="Table 3D effects 3" w:locked="1" w:semiHidden="1" w:unhideWhenUsed="1"/>
+    <w:lsdException w:name="Table Contemporary" w:locked="1" w:semiHidden="1" w:unhideWhenUsed="1"/>
+    <w:lsdException w:name="Table Elegant" w:locked="1" w:semiHidden="1" w:unhideWhenUsed="1"/>
+    <w:lsdException w:name="Table Professional" w:locked="1" w:semiHidden="1" w:unhideWhenUsed="1"/>
+    <w:lsdException w:name="Table Subtle 1" w:locked="1" w:semiHidden="1" w:unhideWhenUsed="1"/>
+    <w:lsdException w:name="Table Subtle 2" w:locked="1" w:semiHidden="1" w:unhideWhenUsed="1"/>
+    <w:lsdException w:name="Table Web 1" w:locked="1" w:semiHidden="1" w:unhideWhenUsed="1"/>
+    <w:lsdException w:name="Table Web 2" w:locked="1" w:semiHidden="1" w:unhideWhenUsed="1"/>
+    <w:lsdException w:name="Table Web 3" w:locked="1" w:semiHidden="1" w:unhideWhenUsed="1"/>
+    <w:lsdException w:name="Balloon Text" w:locked="1" w:semiHidden="1" w:unhideWhenUsed="1"/>
+    <w:lsdException w:name="Table Grid" w:uiPriority="0"/>
+    <w:lsdException w:name="Table Theme" w:locked="1" w:semiHidden="1" w:unhideWhenUsed="1"/>
+    <w:lsdException w:name="Placeholder Text" w:semiHidden="1"/>
+    <w:lsdException w:name="No Spacing" w:uiPriority="1" w:qFormat="1"/>
+    <w:lsdException w:name="Light Shading" w:uiPriority="60"/>
+    <w:lsdException w:name="Light List" w:uiPriority="61"/>
+    <w:lsdException w:name="Light Grid" w:uiPriority="62"/>
+    <w:lsdException w:name="Medium Shading 1" w:uiPriority="63"/>
+    <w:lsdException w:name="Medium Shading 2" w:uiPriority="64"/>
+    <w:lsdException w:name="Medium List 1" w:uiPriority="65"/>
+    <w:lsdException w:name="Medium List 2" w:uiPriority="66"/>
+    <w:lsdException w:name="Medium Grid 1" w:uiPriority="67"/>
+    <w:lsdException w:name="Medium Grid 2" w:uiPriority="68"/>
+    <w:lsdException w:name="Medium Grid 3" w:uiPriority="69"/>
+    <w:lsdException w:name="Dark List" w:uiPriority="70"/>
+    <w:lsdException w:name="Colorful Shading" w:uiPriority="71"/>
+    <w:lsdException w:name="Colorful List" w:uiPriority="72"/>
+    <w:lsdException w:name="Colorful Grid" w:uiPriority="73"/>
+    <w:lsdException w:name="Light Shading Accent 1" w:uiPriority="60"/>
+    <w:lsdException w:name="Light List Accent 1" w:uiPriority="61"/>
+    <w:lsdException w:name="Light Grid Accent 1" w:uiPriority="62"/>
+    <w:lsdException w:name="Medium Shading 1 Accent 1" w:uiPriority="63"/>
+    <w:lsdException w:name="Medium Shading 2 Accent 1" w:uiPriority="64"/>
+    <w:lsdException w:name="Medium List 1 Accent 1" w:uiPriority="65"/>
+    <w:lsdException w:name="Revision" w:semiHidden="1"/>
+    <w:lsdException w:name="List Paragraph" w:uiPriority="34" w:qFormat="1"/>
+    <w:lsdException w:name="Quote" w:uiPriority="29" w:qFormat="1"/>
+    <w:lsdException w:name="Intense Quote" w:uiPriority="30" w:qFormat="1"/>
+    <w:lsdException w:name="Medium List 2 Accent 1" w:uiPriority="66"/>
+    <w:lsdException w:name="Medium Grid 1 Accent 1" w:uiPriority="67"/>
+    <w:lsdException w:name="Medium Grid 2 Accent 1" w:uiPriority="68"/>
+    <w:lsdException w:name="Medium Grid 3 Accent 1" w:uiPriority="69"/>
+    <w:lsdException w:name="Dark List Accent 1" w:uiPriority="70"/>
+    <w:lsdException w:name="Colorful Shading Accent 1" w:uiPriority="71"/>
+    <w:lsdException w:name="Colorful List Accent 1" w:uiPriority="72"/>
+    <w:lsdException w:name="Colorful Grid Accent 1" w:uiPriority="73"/>
+    <w:lsdException w:name="Light Shading Accent 2" w:uiPriority="60"/>
+    <w:lsdException w:name="Light List Accent 2" w:uiPriority="61"/>
+    <w:lsdException w:name="Light Grid Accent 2" w:uiPriority="62"/>
+    <w:lsdException w:name="Medium Shading 1 Accent 2" w:uiPriority="63"/>
+    <w:lsdException w:name="Medium Shading 2 Accent 2" w:uiPriority="64"/>
+    <w:lsdException w:name="Medium List 1 Accent 2" w:uiPriority="65"/>
+    <w:lsdException w:name="Medium List 2 Accent 2" w:uiPriority="66"/>
+    <w:lsdException w:name="Medium Grid 1 Accent 2" w:uiPriority="67"/>
+    <w:lsdException w:name="Medium Grid 2 Accent 2" w:uiPriority="68"/>
+    <w:lsdException w:name="Medium Grid 3 Accent 2" w:uiPriority="69"/>
+    <w:lsdException w:name="Dark List Accent 2" w:uiPriority="70"/>
+    <w:lsdException w:name="Colorful Shading Accent 2" w:uiPriority="71"/>
+    <w:lsdException w:name="Colorful List Accent 2" w:uiPriority="72"/>
+    <w:lsdException w:name="Colorful Grid Accent 2" w:uiPriority="73"/>
+    <w:lsdException w:name="Light Shading Accent 3" w:uiPriority="60"/>
+    <w:lsdException w:name="Light List Accent 3" w:uiPriority="61"/>
+    <w:lsdException w:name="Light Grid Accent 3" w:uiPriority="62"/>
+    <w:lsdException w:name="Medium Shading 1 Accent 3" w:uiPriority="63"/>
+    <w:lsdException w:name="Medium Shading 2 Accent 3" w:uiPriority="64"/>
+    <w:lsdException w:name="Medium List 1 Accent 3" w:uiPriority="65"/>
+    <w:lsdException w:name="Medium List 2 Accent 3" w:uiPriority="66"/>
+    <w:lsdException w:name="Medium Grid 1 Accent 3" w:uiPriority="67"/>
+    <w:lsdException w:name="Medium Grid 2 Accent 3" w:uiPriority="68"/>
+    <w:lsdException w:name="Medium Grid 3 Accent 3" w:uiPriority="69"/>
+    <w:lsdException w:name="Dark List Accent 3" w:uiPriority="70"/>
+    <w:lsdException w:name="Colorful Shading Accent 3" w:uiPriority="71"/>
+    <w:lsdException w:name="Colorful List Accent 3" w:uiPriority="72"/>
+    <w:lsdException w:name="Colorful Grid Accent 3" w:uiPriority="73"/>
+    <w:lsdException w:name="Light Shading Accent 4" w:uiPriority="60"/>
+    <w:lsdException w:name="Light List Accent 4" w:uiPriority="61"/>
+    <w:lsdException w:name="Light Grid Accent 4" w:uiPriority="62"/>
+    <w:lsdException w:name="Medium Shading 1 Accent 4" w:uiPriority="63"/>
+    <w:lsdException w:name="Medium Shading 2 Accent 4" w:uiPriority="64"/>
+    <w:lsdException w:name="Medium List 1 Accent 4" w:uiPriority="65"/>
+    <w:lsdException w:name="Medium List 2 Accent 4" w:uiPriority="66"/>
+    <w:lsdException w:name="Medium Grid 1 Accent 4" w:uiPriority="67"/>
+    <w:lsdException w:name="Medium Grid 2 Accent 4" w:uiPriority="68"/>
+    <w:lsdException w:name="Medium Grid 3 Accent 4" w:uiPriority="69"/>
+    <w:lsdException w:name="Dark List Accent 4" w:uiPriority="70"/>
+    <w:lsdException w:name="Colorful Shading Accent 4" w:uiPriority="71"/>
+    <w:lsdException w:name="Colorful List Accent 4" w:uiPriority="72"/>
+    <w:lsdException w:name="Colorful Grid Accent 4" w:uiPriority="73"/>
+    <w:lsdException w:name="Light Shading Accent 5" w:uiPriority="60"/>
+    <w:lsdException w:name="Light List Accent 5" w:uiPriority="61"/>
+    <w:lsdException w:name="Light Grid Accent 5" w:uiPriority="62"/>
+    <w:lsdException w:name="Medium Shading 1 Accent 5" w:uiPriority="63"/>
+    <w:lsdException w:name="Medium Shading 2 Accent 5" w:uiPriority="64"/>
+    <w:lsdException w:name="Medium List 1 Accent 5" w:uiPriority="65"/>
+    <w:lsdException w:name="Medium List 2 Accent 5" w:uiPriority="66"/>
+    <w:lsdException w:name="Medium Grid 1 Accent 5" w:uiPriority="67"/>
+    <w:lsdException w:name="Medium Grid 2 Accent 5" w:uiPriority="68"/>
+    <w:lsdException w:name="Medium Grid 3 Accent 5" w:uiPriority="69"/>
+    <w:lsdException w:name="Dark List Accent 5" w:uiPriority="70"/>
+    <w:lsdException w:name="Colorful Shading Accent 5" w:uiPriority="71"/>
+    <w:lsdException w:name="Colorful List Accent 5" w:uiPriority="72"/>
+    <w:lsdException w:name="Colorful Grid Accent 5" w:uiPriority="73"/>
+    <w:lsdException w:name="Light Shading Accent 6" w:uiPriority="60"/>
+    <w:lsdException w:name="Light List Accent 6" w:uiPriority="61"/>
+    <w:lsdException w:name="Light Grid Accent 6" w:uiPriority="62"/>
+    <w:lsdException w:name="Medium Shading 1 Accent 6" w:uiPriority="63"/>
+    <w:lsdException w:name="Medium Shading 2 Accent 6" w:uiPriority="64"/>
+    <w:lsdException w:name="Medium List 1 Accent 6" w:uiPriority="65"/>
+    <w:lsdException w:name="Medium List 2 Accent 6" w:uiPriority="66"/>
+    <w:lsdException w:name="Medium Grid 1 Accent 6" w:uiPriority="67"/>
+    <w:lsdException w:name="Medium Grid 2 Accent 6" w:uiPriority="68"/>
+    <w:lsdException w:name="Medium Grid 3 Accent 6" w:uiPriority="69"/>
+    <w:lsdException w:name="Dark List Accent 6" w:uiPriority="70"/>
+    <w:lsdException w:name="Colorful Shading Accent 6" w:uiPriority="71"/>
+    <w:lsdException w:name="Colorful List Accent 6" w:uiPriority="72"/>
+    <w:lsdException w:name="Colorful Grid Accent 6" w:uiPriority="73"/>
+    <w:lsdException w:name="Subtle Emphasis" w:uiPriority="19" w:qFormat="1"/>
+    <w:lsdException w:name="Intense Emphasis" w:uiPriority="21" w:qFormat="1"/>
+    <w:lsdException w:name="Subtle Reference" w:uiPriority="31" w:qFormat="1"/>
+    <w:lsdException w:name="Intense Reference" w:uiPriority="32" w:qFormat="1"/>
+    <w:lsdException w:name="Book Title" w:uiPriority="33" w:qFormat="1"/>
+    <w:lsdException w:name="Bibliography" w:semiHidden="1" w:uiPriority="37" w:unhideWhenUsed="1"/>
+    <w:lsdException w:name="TOC Heading" w:uiPriority="39" w:qFormat="1"/>
   </w:latentStyles>
   <w:style w:type="paragraph" w:default="1" w:styleId="Normal">
     <w:name w:val="Normal"/>
@@ -30062,6 +30652,35 @@
       <w:szCs w:val="18"/>
     </w:rPr>
   </w:style>
+  <w:style w:type="character" w:styleId="HTMLSample">
+    <w:name w:val="HTML Sample"/>
+    <w:basedOn w:val="DefaultParagraphFont"/>
+    <w:uiPriority w:val="99"/>
+    <w:locked/>
+    <w:rsid w:val="0095526A"/>
+    <w:rPr>
+      <w:rFonts w:ascii="Courier New" w:hAnsi="Courier New" w:cs="Courier New"/>
+    </w:rPr>
+  </w:style>
+  <w:style w:type="character" w:styleId="HTMLCode">
+    <w:name w:val="HTML Code"/>
+    <w:basedOn w:val="DefaultParagraphFont"/>
+    <w:uiPriority w:val="99"/>
+    <w:locked/>
+    <w:rsid w:val="0095526A"/>
+    <w:rPr>
+      <w:rFonts w:ascii="Courier New" w:hAnsi="Courier New" w:cs="Courier New"/>
+      <w:sz w:val="20"/>
+      <w:szCs w:val="20"/>
+    </w:rPr>
+  </w:style>
+  <w:style w:type="paragraph" w:customStyle="1" w:styleId="Normal10pt">
+    <w:name w:val="Normal + 10 pt"/>
+    <w:aliases w:val="Justified"/>
+    <w:basedOn w:val="Normal"/>
+    <w:uiPriority w:val="99"/>
+    <w:rsid w:val="0095526A"/>
+  </w:style>
 </w:styles>
 </file>
 

</xml_diff>

<commit_message>
fixing the Q-peak table, also using the new bars; Horst - please review your dark_green for the CIF - apparently it is not defined;
git-svn-id: http://svn.olex2.org/olex2-gui/trunk@4335 bceb41a0-0b25-4981-bef4-7ef80ce4c728
</commit_message>
<xml_diff>
--- a/Olex2 Manual.docx
+++ b/Olex2 Manual.docx
@@ -447,7 +447,7 @@
             <w:noProof/>
             <w:webHidden/>
           </w:rPr>
-          <w:t>3</w:t>
+          <w:t>4</w:t>
         </w:r>
         <w:r>
           <w:rPr>
@@ -515,7 +515,7 @@
             <w:noProof/>
             <w:webHidden/>
           </w:rPr>
-          <w:t>3</w:t>
+          <w:t>6</w:t>
         </w:r>
         <w:r>
           <w:rPr>
@@ -583,7 +583,7 @@
             <w:noProof/>
             <w:webHidden/>
           </w:rPr>
-          <w:t>3</w:t>
+          <w:t>6</w:t>
         </w:r>
         <w:r>
           <w:rPr>
@@ -651,7 +651,7 @@
             <w:noProof/>
             <w:webHidden/>
           </w:rPr>
-          <w:t>3</w:t>
+          <w:t>8</w:t>
         </w:r>
         <w:r>
           <w:rPr>
@@ -719,7 +719,7 @@
             <w:noProof/>
             <w:webHidden/>
           </w:rPr>
-          <w:t>3</w:t>
+          <w:t>10</w:t>
         </w:r>
         <w:r>
           <w:rPr>
@@ -787,7 +787,7 @@
             <w:noProof/>
             <w:webHidden/>
           </w:rPr>
-          <w:t>3</w:t>
+          <w:t>13</w:t>
         </w:r>
         <w:r>
           <w:rPr>
@@ -855,7 +855,7 @@
             <w:noProof/>
             <w:webHidden/>
           </w:rPr>
-          <w:t>3</w:t>
+          <w:t>14</w:t>
         </w:r>
         <w:r>
           <w:rPr>
@@ -923,7 +923,7 @@
             <w:noProof/>
             <w:webHidden/>
           </w:rPr>
-          <w:t>3</w:t>
+          <w:t>15</w:t>
         </w:r>
         <w:r>
           <w:rPr>
@@ -991,7 +991,7 @@
             <w:noProof/>
             <w:webHidden/>
           </w:rPr>
-          <w:t>3</w:t>
+          <w:t>17</w:t>
         </w:r>
         <w:r>
           <w:rPr>
@@ -1059,7 +1059,7 @@
             <w:noProof/>
             <w:webHidden/>
           </w:rPr>
-          <w:t>3</w:t>
+          <w:t>18</w:t>
         </w:r>
         <w:r>
           <w:rPr>
@@ -1127,7 +1127,7 @@
             <w:noProof/>
             <w:webHidden/>
           </w:rPr>
-          <w:t>3</w:t>
+          <w:t>21</w:t>
         </w:r>
         <w:r>
           <w:rPr>
@@ -1195,7 +1195,7 @@
             <w:noProof/>
             <w:webHidden/>
           </w:rPr>
-          <w:t>3</w:t>
+          <w:t>21</w:t>
         </w:r>
         <w:r>
           <w:rPr>
@@ -1263,7 +1263,7 @@
             <w:noProof/>
             <w:webHidden/>
           </w:rPr>
-          <w:t>3</w:t>
+          <w:t>22</w:t>
         </w:r>
         <w:r>
           <w:rPr>
@@ -1331,7 +1331,7 @@
             <w:noProof/>
             <w:webHidden/>
           </w:rPr>
-          <w:t>3</w:t>
+          <w:t>23</w:t>
         </w:r>
         <w:r>
           <w:rPr>
@@ -1399,7 +1399,7 @@
             <w:noProof/>
             <w:webHidden/>
           </w:rPr>
-          <w:t>3</w:t>
+          <w:t>23</w:t>
         </w:r>
         <w:r>
           <w:rPr>
@@ -1467,7 +1467,7 @@
             <w:noProof/>
             <w:webHidden/>
           </w:rPr>
-          <w:t>3</w:t>
+          <w:t>24</w:t>
         </w:r>
         <w:r>
           <w:rPr>
@@ -1535,7 +1535,7 @@
             <w:noProof/>
             <w:webHidden/>
           </w:rPr>
-          <w:t>3</w:t>
+          <w:t>25</w:t>
         </w:r>
         <w:r>
           <w:rPr>
@@ -1603,7 +1603,7 @@
             <w:noProof/>
             <w:webHidden/>
           </w:rPr>
-          <w:t>3</w:t>
+          <w:t>26</w:t>
         </w:r>
         <w:r>
           <w:rPr>
@@ -1671,7 +1671,7 @@
             <w:noProof/>
             <w:webHidden/>
           </w:rPr>
-          <w:t>3</w:t>
+          <w:t>26</w:t>
         </w:r>
         <w:r>
           <w:rPr>
@@ -1739,7 +1739,7 @@
             <w:noProof/>
             <w:webHidden/>
           </w:rPr>
-          <w:t>3</w:t>
+          <w:t>27</w:t>
         </w:r>
         <w:r>
           <w:rPr>
@@ -1807,7 +1807,7 @@
             <w:noProof/>
             <w:webHidden/>
           </w:rPr>
-          <w:t>3</w:t>
+          <w:t>27</w:t>
         </w:r>
         <w:r>
           <w:rPr>
@@ -1875,7 +1875,7 @@
             <w:noProof/>
             <w:webHidden/>
           </w:rPr>
-          <w:t>3</w:t>
+          <w:t>27</w:t>
         </w:r>
         <w:r>
           <w:rPr>
@@ -1943,7 +1943,7 @@
             <w:noProof/>
             <w:webHidden/>
           </w:rPr>
-          <w:t>3</w:t>
+          <w:t>28</w:t>
         </w:r>
         <w:r>
           <w:rPr>
@@ -2011,7 +2011,7 @@
             <w:noProof/>
             <w:webHidden/>
           </w:rPr>
-          <w:t>3</w:t>
+          <w:t>28</w:t>
         </w:r>
         <w:r>
           <w:rPr>
@@ -2079,7 +2079,7 @@
             <w:noProof/>
             <w:webHidden/>
           </w:rPr>
-          <w:t>3</w:t>
+          <w:t>28</w:t>
         </w:r>
         <w:r>
           <w:rPr>
@@ -2147,7 +2147,7 @@
             <w:noProof/>
             <w:webHidden/>
           </w:rPr>
-          <w:t>3</w:t>
+          <w:t>31</w:t>
         </w:r>
         <w:r>
           <w:rPr>
@@ -2215,7 +2215,7 @@
             <w:noProof/>
             <w:webHidden/>
           </w:rPr>
-          <w:t>3</w:t>
+          <w:t>31</w:t>
         </w:r>
         <w:r>
           <w:rPr>
@@ -2283,7 +2283,7 @@
             <w:noProof/>
             <w:webHidden/>
           </w:rPr>
-          <w:t>3</w:t>
+          <w:t>31</w:t>
         </w:r>
         <w:r>
           <w:rPr>
@@ -2351,7 +2351,7 @@
             <w:noProof/>
             <w:webHidden/>
           </w:rPr>
-          <w:t>3</w:t>
+          <w:t>32</w:t>
         </w:r>
         <w:r>
           <w:rPr>
@@ -2419,7 +2419,7 @@
             <w:noProof/>
             <w:webHidden/>
           </w:rPr>
-          <w:t>3</w:t>
+          <w:t>32</w:t>
         </w:r>
         <w:r>
           <w:rPr>
@@ -3267,6 +3267,26 @@
               <w:jc w:val="both"/>
               <w:rPr>
                 <w:rFonts w:ascii="Times New Roman" w:hAnsi="Times New Roman"/>
+                <w:sz w:val="20"/>
+                <w:szCs w:val="20"/>
+                <w:lang w:eastAsia="en-GB"/>
+              </w:rPr>
+            </w:pPr>
+            <w:r>
+              <w:rPr>
+                <w:rFonts w:ascii="Times New Roman" w:hAnsi="Times New Roman"/>
+                <w:sz w:val="20"/>
+                <w:szCs w:val="20"/>
+                <w:lang w:eastAsia="en-GB"/>
+              </w:rPr>
+              <w:t>Orients the model along a (1 or 100), b (2 or 010), c (3 or 001) or any other crystallographic direction, like 123, which sets current normal along (1*a+2*b+3*c) vector. Two crystallographic directions (from and to) may be specified align current view normal along the (to-from) vector. Also a full Cartesian matrix can be specified. If the directions are signed or consist of multiple digits all components should be of the same length like in 120101 or -1+1+1 (same as -10101). If no arguments given, prints current Cartesian orientation matrix.</w:t>
+            </w:r>
+          </w:p>
+          <w:p>
+            <w:pPr>
+              <w:jc w:val="both"/>
+              <w:rPr>
+                <w:rFonts w:ascii="Times New Roman" w:hAnsi="Times New Roman"/>
                 <w:sz w:val="26"/>
                 <w:szCs w:val="26"/>
                 <w:lang w:eastAsia="en-GB"/>
@@ -3275,20 +3295,30 @@
             <w:r>
               <w:rPr>
                 <w:rFonts w:ascii="Times New Roman" w:hAnsi="Times New Roman"/>
-                <w:sz w:val="20"/>
-                <w:szCs w:val="20"/>
-                <w:lang w:eastAsia="en-GB"/>
-              </w:rPr>
-              <w:t>Orients the model along a (1 or 100), b (2 or 010), c (3 or 001) or any other crystallographic direction, like 123, which sets current normal along (1*a+2*b+3*c) vector. Two crystallographic directions (from and to) may be specified align current view normal along the (to-from) vector. Also a full Cartesian matrix can be specified. If the directions are signed or consist of multiple digits all components should be of the same length like in 120101 or -1+1+1 (same as -10101). If no arguments given, prints current Cartesian orientation matrix.</w:t>
-            </w:r>
-          </w:p>
-          <w:p>
-            <w:pPr>
-              <w:jc w:val="both"/>
-              <w:rPr>
-                <w:rFonts w:ascii="Times New Roman" w:hAnsi="Times New Roman"/>
-                <w:sz w:val="26"/>
-                <w:szCs w:val="26"/>
+                <w:b/>
+                <w:sz w:val="20"/>
+                <w:szCs w:val="20"/>
+                <w:lang w:eastAsia="en-GB"/>
+              </w:rPr>
+              <w:t>-r</w:t>
+            </w:r>
+            <w:r>
+              <w:rPr>
+                <w:rFonts w:ascii="Times New Roman" w:hAnsi="Times New Roman"/>
+                <w:sz w:val="20"/>
+                <w:szCs w:val="20"/>
+                <w:lang w:eastAsia="en-GB"/>
+              </w:rPr>
+              <w:t>: uses reciprocal lattice instead of the direct</w:t>
+            </w:r>
+          </w:p>
+          <w:p>
+            <w:pPr>
+              <w:jc w:val="both"/>
+              <w:rPr>
+                <w:rFonts w:ascii="Times New Roman" w:hAnsi="Times New Roman"/>
+                <w:sz w:val="20"/>
+                <w:szCs w:val="20"/>
                 <w:lang w:eastAsia="en-GB"/>
               </w:rPr>
             </w:pPr>
@@ -6570,21 +6600,17 @@
                 <w:lang w:eastAsia="en-GB"/>
               </w:rPr>
             </w:pPr>
-            <w:smartTag w:uri="urn:schemas-microsoft-com:office:smarttags" w:element="place">
-              <w:smartTag w:uri="urn:schemas-microsoft-com:office:smarttags" w:element="State">
-                <w:r>
-                  <w:rPr>
-                    <w:rFonts w:ascii="Times New Roman" w:hAnsi="Times New Roman"/>
-                    <w:b/>
-                    <w:bCs/>
-                    <w:sz w:val="20"/>
-                    <w:szCs w:val="20"/>
-                    <w:lang w:eastAsia="en-GB"/>
-                  </w:rPr>
-                  <w:t>Del</w:t>
-                </w:r>
-              </w:smartTag>
-            </w:smartTag>
+            <w:r>
+              <w:rPr>
+                <w:rFonts w:ascii="Times New Roman" w:hAnsi="Times New Roman"/>
+                <w:b/>
+                <w:bCs/>
+                <w:sz w:val="20"/>
+                <w:szCs w:val="20"/>
+                <w:lang w:eastAsia="en-GB"/>
+              </w:rPr>
+              <w:t>Del</w:t>
+            </w:r>
             <w:r>
               <w:rPr>
                 <w:rFonts w:ascii="Times New Roman" w:hAnsi="Times New Roman"/>
@@ -19425,21 +19451,17 @@
                 <w:lang w:eastAsia="en-GB"/>
               </w:rPr>
             </w:pPr>
-            <w:smartTag w:uri="urn:schemas-microsoft-com:office:smarttags" w:element="place">
-              <w:smartTag w:uri="urn:schemas-microsoft-com:office:smarttags" w:element="City">
-                <w:r>
-                  <w:rPr>
-                    <w:rFonts w:ascii="Times New Roman" w:hAnsi="Times New Roman"/>
-                    <w:b/>
-                    <w:bCs/>
-                    <w:sz w:val="20"/>
-                    <w:szCs w:val="20"/>
-                    <w:lang w:eastAsia="en-GB"/>
-                  </w:rPr>
-                  <w:t>arad</w:t>
-                </w:r>
-              </w:smartTag>
-            </w:smartTag>
+            <w:r>
+              <w:rPr>
+                <w:rFonts w:ascii="Times New Roman" w:hAnsi="Times New Roman"/>
+                <w:b/>
+                <w:bCs/>
+                <w:sz w:val="20"/>
+                <w:szCs w:val="20"/>
+                <w:lang w:eastAsia="en-GB"/>
+              </w:rPr>
+              <w:t>arad</w:t>
+            </w:r>
           </w:p>
         </w:tc>
         <w:tc>
@@ -24747,29 +24769,7 @@
           <w:shd w:val="clear" w:color="auto" w:fill="FFFFFF"/>
           <w:lang w:eastAsia="en-GB"/>
         </w:rPr>
-        <w:t xml:space="preserve">*The fragment connectivity can be adjusted using the AddBond, DelBond and the </w:t>
-      </w:r>
-      <w:smartTag w:uri="urn:schemas-microsoft-com:office:smarttags" w:element="place">
-        <w:smartTag w:uri="urn:schemas-microsoft-com:office:smarttags" w:element="State">
-          <w:r>
-            <w:rPr>
-              <w:sz w:val="20"/>
-              <w:szCs w:val="20"/>
-              <w:shd w:val="clear" w:color="auto" w:fill="FFFFFF"/>
-              <w:lang w:eastAsia="en-GB"/>
-            </w:rPr>
-            <w:t>Conn</w:t>
-          </w:r>
-        </w:smartTag>
-      </w:smartTag>
-      <w:r>
-        <w:rPr>
-          <w:sz w:val="20"/>
-          <w:szCs w:val="20"/>
-          <w:shd w:val="clear" w:color="auto" w:fill="FFFFFF"/>
-          <w:lang w:eastAsia="en-GB"/>
-        </w:rPr>
-        <w:t xml:space="preserve"> commands. For example if the compound under the consideration is a metal complex with two or more identical ligands, the ligands can be 'detached' from the metal by selecting the metal atom and typing</w:t>
+        <w:t>*The fragment connectivity can be adjusted using the AddBond, DelBond and the Conn commands. For example if the compound under the consideration is a metal complex with two or more identical ligands, the ligands can be 'detached' from the metal by selecting the metal atom and typing</w:t>
       </w:r>
     </w:p>
     <w:p>
@@ -27311,6 +27311,103 @@
         </w:rPr>
         <w:t>xgrid.PlaneSize() - prints or sets the plane size. The default value of the plane - is the 128x128 pixels, if you have a high performing graphics card, you can set the value to 256, 512, 1024 or other power of two values.</w:t>
       </w:r>
+      <w:r>
+        <w:rPr>
+          <w:sz w:val="20"/>
+          <w:szCs w:val="20"/>
+          <w:lang w:eastAsia="en-GB"/>
+        </w:rPr>
+        <w:t xml:space="preserve"> When  a map is viewed as a 2D projection, the '</w:t>
+      </w:r>
+      <w:r>
+        <w:rPr>
+          <w:i/>
+          <w:sz w:val="20"/>
+          <w:szCs w:val="20"/>
+          <w:lang w:eastAsia="en-GB"/>
+        </w:rPr>
+        <w:t>direction</w:t>
+      </w:r>
+      <w:r>
+        <w:rPr>
+          <w:sz w:val="20"/>
+          <w:szCs w:val="20"/>
+          <w:lang w:eastAsia="en-GB"/>
+        </w:rPr>
+        <w:t>' command prints the location of the center of the map (as well as the information string, normally appearing in the left to corner). Since map depth value is represented by the distance the map cuts on the current view normal, it is not very easy to position it at any particular crystallographic location. However there is a way to change the map center so that it cuts a specific value on any crystallographic direction. This can be achieved by the us of the xgrid.Depth(a,b,c) command. For example, if the one needs to show the contour map which cuts the cell at a/2, the following command can be used:</w:t>
+      </w:r>
+    </w:p>
+    <w:p>
+      <w:pPr>
+        <w:jc w:val="both"/>
+        <w:rPr>
+          <w:sz w:val="20"/>
+          <w:szCs w:val="20"/>
+          <w:lang w:eastAsia="en-GB"/>
+        </w:rPr>
+      </w:pPr>
+      <w:r>
+        <w:rPr>
+          <w:sz w:val="20"/>
+          <w:szCs w:val="20"/>
+          <w:lang w:eastAsia="en-GB"/>
+        </w:rPr>
+        <w:t>&gt;&gt;matr -r 1</w:t>
+      </w:r>
+    </w:p>
+    <w:p>
+      <w:pPr>
+        <w:jc w:val="both"/>
+        <w:rPr>
+          <w:sz w:val="20"/>
+          <w:szCs w:val="20"/>
+          <w:lang w:eastAsia="en-GB"/>
+        </w:rPr>
+      </w:pPr>
+      <w:r>
+        <w:rPr>
+          <w:sz w:val="20"/>
+          <w:szCs w:val="20"/>
+          <w:lang w:eastAsia="en-GB"/>
+        </w:rPr>
+        <w:t>to set current view along the reciprocal a axis</w:t>
+      </w:r>
+    </w:p>
+    <w:p>
+      <w:pPr>
+        <w:jc w:val="both"/>
+        <w:rPr>
+          <w:sz w:val="20"/>
+          <w:szCs w:val="20"/>
+          <w:lang w:eastAsia="en-GB"/>
+        </w:rPr>
+      </w:pPr>
+      <w:r>
+        <w:rPr>
+          <w:sz w:val="20"/>
+          <w:szCs w:val="20"/>
+          <w:lang w:eastAsia="en-GB"/>
+        </w:rPr>
+        <w:t>&gt;&gt;xgrid.Depth(0.5,0,0)</w:t>
+      </w:r>
+    </w:p>
+    <w:p>
+      <w:pPr>
+        <w:jc w:val="both"/>
+        <w:rPr>
+          <w:sz w:val="20"/>
+          <w:szCs w:val="20"/>
+          <w:lang w:eastAsia="en-GB"/>
+        </w:rPr>
+      </w:pPr>
+      <w:r>
+        <w:rPr>
+          <w:sz w:val="20"/>
+          <w:szCs w:val="20"/>
+          <w:lang w:eastAsia="en-GB"/>
+        </w:rPr>
+        <w:t>to set the map depth to the length a/2 vector cuts on current view normal.</w:t>
+      </w:r>
     </w:p>
     <w:p>
       <w:pPr>
@@ -28407,25 +28504,7 @@
           <w:szCs w:val="20"/>
           <w:lang w:eastAsia="en-GB"/>
         </w:rPr>
-        <w:t>, then Right-Click on ‘My Computer’ (XP) or ‘Computer’ (</w:t>
-      </w:r>
-      <w:smartTag w:uri="urn:schemas-microsoft-com:office:smarttags" w:element="place">
-        <w:r>
-          <w:rPr>
-            <w:sz w:val="20"/>
-            <w:szCs w:val="20"/>
-            <w:lang w:eastAsia="en-GB"/>
-          </w:rPr>
-          <w:t>Vista</w:t>
-        </w:r>
-      </w:smartTag>
-      <w:r>
-        <w:rPr>
-          <w:sz w:val="20"/>
-          <w:szCs w:val="20"/>
-          <w:lang w:eastAsia="en-GB"/>
-        </w:rPr>
-        <w:t xml:space="preserve"> and 7) and select </w:t>
+        <w:t>, then Right-Click on ‘My Computer’ (XP) or ‘Computer’ (Vista and 7) and select </w:t>
       </w:r>
       <w:r>
         <w:rPr>
@@ -28947,7 +29026,7 @@
         <w:rPr>
           <w:noProof/>
         </w:rPr>
-        <w:t>32</w:t>
+        <w:t>28</w:t>
       </w:r>
     </w:fldSimple>
   </w:p>
@@ -29045,7 +29124,7 @@
   <w:abstractNum w:abstractNumId="0">
     <w:nsid w:val="FFFFFF7C"/>
     <w:multiLevelType w:val="singleLevel"/>
-    <w:tmpl w:val="53902734"/>
+    <w:tmpl w:val="25C41D56"/>
     <w:lvl w:ilvl="0">
       <w:start w:val="1"/>
       <w:numFmt w:val="decimal"/>
@@ -29065,7 +29144,7 @@
   <w:abstractNum w:abstractNumId="1">
     <w:nsid w:val="FFFFFF7D"/>
     <w:multiLevelType w:val="singleLevel"/>
-    <w:tmpl w:val="05E0CB72"/>
+    <w:tmpl w:val="B4AE2DC4"/>
     <w:lvl w:ilvl="0">
       <w:start w:val="1"/>
       <w:numFmt w:val="decimal"/>
@@ -29085,7 +29164,7 @@
   <w:abstractNum w:abstractNumId="2">
     <w:nsid w:val="FFFFFF7E"/>
     <w:multiLevelType w:val="singleLevel"/>
-    <w:tmpl w:val="EB48B826"/>
+    <w:tmpl w:val="9C96962C"/>
     <w:lvl w:ilvl="0">
       <w:start w:val="1"/>
       <w:numFmt w:val="decimal"/>
@@ -29105,7 +29184,7 @@
   <w:abstractNum w:abstractNumId="3">
     <w:nsid w:val="FFFFFF7F"/>
     <w:multiLevelType w:val="singleLevel"/>
-    <w:tmpl w:val="39805FEA"/>
+    <w:tmpl w:val="A26A6EA2"/>
     <w:lvl w:ilvl="0">
       <w:start w:val="1"/>
       <w:numFmt w:val="decimal"/>
@@ -29125,7 +29204,7 @@
   <w:abstractNum w:abstractNumId="4">
     <w:nsid w:val="FFFFFF80"/>
     <w:multiLevelType w:val="singleLevel"/>
-    <w:tmpl w:val="98149BB8"/>
+    <w:tmpl w:val="A7AE3088"/>
     <w:lvl w:ilvl="0">
       <w:start w:val="1"/>
       <w:numFmt w:val="bullet"/>
@@ -29145,7 +29224,7 @@
   <w:abstractNum w:abstractNumId="5">
     <w:nsid w:val="FFFFFF81"/>
     <w:multiLevelType w:val="singleLevel"/>
-    <w:tmpl w:val="100E294C"/>
+    <w:tmpl w:val="34065330"/>
     <w:lvl w:ilvl="0">
       <w:start w:val="1"/>
       <w:numFmt w:val="bullet"/>
@@ -29165,7 +29244,7 @@
   <w:abstractNum w:abstractNumId="6">
     <w:nsid w:val="FFFFFF82"/>
     <w:multiLevelType w:val="singleLevel"/>
-    <w:tmpl w:val="7026DF46"/>
+    <w:tmpl w:val="20F843E0"/>
     <w:lvl w:ilvl="0">
       <w:start w:val="1"/>
       <w:numFmt w:val="bullet"/>
@@ -29185,7 +29264,7 @@
   <w:abstractNum w:abstractNumId="7">
     <w:nsid w:val="FFFFFF83"/>
     <w:multiLevelType w:val="singleLevel"/>
-    <w:tmpl w:val="443C32C0"/>
+    <w:tmpl w:val="1236E72C"/>
     <w:lvl w:ilvl="0">
       <w:start w:val="1"/>
       <w:numFmt w:val="bullet"/>
@@ -29205,7 +29284,7 @@
   <w:abstractNum w:abstractNumId="8">
     <w:nsid w:val="FFFFFF88"/>
     <w:multiLevelType w:val="singleLevel"/>
-    <w:tmpl w:val="5C186124"/>
+    <w:tmpl w:val="37DC404A"/>
     <w:lvl w:ilvl="0">
       <w:start w:val="1"/>
       <w:numFmt w:val="decimal"/>
@@ -29225,7 +29304,7 @@
   <w:abstractNum w:abstractNumId="9">
     <w:nsid w:val="FFFFFF89"/>
     <w:multiLevelType w:val="singleLevel"/>
-    <w:tmpl w:val="54D87134"/>
+    <w:tmpl w:val="CF14BA92"/>
     <w:lvl w:ilvl="0">
       <w:start w:val="1"/>
       <w:numFmt w:val="bullet"/>
@@ -29521,274 +29600,144 @@
     </w:rPrDefault>
     <w:pPrDefault/>
   </w:docDefaults>
-  <w:latentStyles w:defLockedState="0" w:defUIPriority="99" w:defSemiHidden="0" w:defUnhideWhenUsed="0" w:defQFormat="0" w:count="267">
-    <w:lsdException w:name="Normal" w:uiPriority="0" w:qFormat="1"/>
-    <w:lsdException w:name="heading 1" w:uiPriority="0" w:qFormat="1"/>
-    <w:lsdException w:name="heading 2" w:uiPriority="0" w:qFormat="1"/>
-    <w:lsdException w:name="heading 3" w:uiPriority="0" w:qFormat="1"/>
-    <w:lsdException w:name="heading 4" w:uiPriority="0" w:qFormat="1"/>
-    <w:lsdException w:name="heading 5" w:uiPriority="0" w:qFormat="1"/>
-    <w:lsdException w:name="heading 6" w:uiPriority="0" w:qFormat="1"/>
-    <w:lsdException w:name="heading 7" w:uiPriority="0" w:qFormat="1"/>
-    <w:lsdException w:name="heading 8" w:uiPriority="0" w:qFormat="1"/>
-    <w:lsdException w:name="heading 9" w:uiPriority="0" w:qFormat="1"/>
-    <w:lsdException w:name="index 1" w:locked="1" w:semiHidden="1" w:unhideWhenUsed="1"/>
-    <w:lsdException w:name="index 2" w:locked="1" w:semiHidden="1" w:unhideWhenUsed="1"/>
-    <w:lsdException w:name="index 3" w:locked="1" w:semiHidden="1" w:unhideWhenUsed="1"/>
-    <w:lsdException w:name="index 4" w:locked="1" w:semiHidden="1" w:unhideWhenUsed="1"/>
-    <w:lsdException w:name="index 5" w:locked="1" w:semiHidden="1" w:unhideWhenUsed="1"/>
-    <w:lsdException w:name="index 6" w:locked="1" w:semiHidden="1" w:unhideWhenUsed="1"/>
-    <w:lsdException w:name="index 7" w:locked="1" w:semiHidden="1" w:unhideWhenUsed="1"/>
-    <w:lsdException w:name="index 8" w:locked="1" w:semiHidden="1" w:unhideWhenUsed="1"/>
-    <w:lsdException w:name="index 9" w:locked="1" w:semiHidden="1" w:unhideWhenUsed="1"/>
-    <w:lsdException w:name="toc 1" w:uiPriority="0"/>
-    <w:lsdException w:name="toc 2" w:uiPriority="0"/>
-    <w:lsdException w:name="toc 3" w:uiPriority="0"/>
-    <w:lsdException w:name="toc 4" w:uiPriority="0"/>
-    <w:lsdException w:name="toc 5" w:uiPriority="0"/>
-    <w:lsdException w:name="toc 6" w:uiPriority="0"/>
-    <w:lsdException w:name="toc 7" w:uiPriority="0"/>
-    <w:lsdException w:name="toc 8" w:uiPriority="0"/>
-    <w:lsdException w:name="toc 9" w:uiPriority="0"/>
-    <w:lsdException w:name="Normal Indent" w:locked="1" w:semiHidden="1" w:unhideWhenUsed="1"/>
-    <w:lsdException w:name="footnote text" w:locked="1" w:semiHidden="1" w:unhideWhenUsed="1"/>
-    <w:lsdException w:name="annotation text" w:locked="1" w:semiHidden="1" w:unhideWhenUsed="1"/>
-    <w:lsdException w:name="header" w:locked="1" w:semiHidden="1" w:unhideWhenUsed="1"/>
-    <w:lsdException w:name="footer" w:locked="1" w:semiHidden="1" w:unhideWhenUsed="1"/>
-    <w:lsdException w:name="index heading" w:locked="1" w:semiHidden="1" w:unhideWhenUsed="1"/>
-    <w:lsdException w:name="caption" w:uiPriority="0" w:qFormat="1"/>
-    <w:lsdException w:name="table of figures" w:locked="1" w:semiHidden="1" w:unhideWhenUsed="1"/>
-    <w:lsdException w:name="envelope address" w:locked="1" w:semiHidden="1" w:unhideWhenUsed="1"/>
-    <w:lsdException w:name="envelope return" w:locked="1" w:semiHidden="1" w:unhideWhenUsed="1"/>
-    <w:lsdException w:name="footnote reference" w:locked="1" w:semiHidden="1" w:unhideWhenUsed="1"/>
-    <w:lsdException w:name="annotation reference" w:locked="1" w:semiHidden="1" w:unhideWhenUsed="1"/>
-    <w:lsdException w:name="line number" w:locked="1" w:semiHidden="1" w:unhideWhenUsed="1"/>
-    <w:lsdException w:name="page number" w:locked="1" w:semiHidden="1" w:unhideWhenUsed="1"/>
-    <w:lsdException w:name="endnote reference" w:locked="1" w:semiHidden="1" w:unhideWhenUsed="1"/>
-    <w:lsdException w:name="endnote text" w:locked="1" w:semiHidden="1" w:unhideWhenUsed="1"/>
-    <w:lsdException w:name="table of authorities" w:locked="1" w:semiHidden="1" w:unhideWhenUsed="1"/>
-    <w:lsdException w:name="macro" w:locked="1" w:semiHidden="1" w:unhideWhenUsed="1"/>
-    <w:lsdException w:name="toa heading" w:locked="1" w:semiHidden="1" w:unhideWhenUsed="1"/>
-    <w:lsdException w:name="List" w:locked="1" w:semiHidden="1" w:unhideWhenUsed="1"/>
-    <w:lsdException w:name="List Bullet" w:locked="1" w:semiHidden="1" w:unhideWhenUsed="1"/>
-    <w:lsdException w:name="List Number" w:locked="1" w:semiHidden="1" w:unhideWhenUsed="1"/>
-    <w:lsdException w:name="List 2" w:locked="1" w:semiHidden="1" w:unhideWhenUsed="1"/>
-    <w:lsdException w:name="List 3" w:locked="1" w:semiHidden="1" w:unhideWhenUsed="1"/>
-    <w:lsdException w:name="List 4" w:locked="1" w:semiHidden="1" w:unhideWhenUsed="1"/>
-    <w:lsdException w:name="List 5" w:locked="1" w:semiHidden="1" w:unhideWhenUsed="1"/>
-    <w:lsdException w:name="List Bullet 2" w:locked="1" w:semiHidden="1" w:unhideWhenUsed="1"/>
-    <w:lsdException w:name="List Bullet 3" w:locked="1" w:semiHidden="1" w:unhideWhenUsed="1"/>
-    <w:lsdException w:name="List Bullet 4" w:locked="1" w:semiHidden="1" w:unhideWhenUsed="1"/>
-    <w:lsdException w:name="List Bullet 5" w:locked="1" w:semiHidden="1" w:unhideWhenUsed="1"/>
-    <w:lsdException w:name="List Number 2" w:locked="1" w:semiHidden="1" w:unhideWhenUsed="1"/>
-    <w:lsdException w:name="List Number 3" w:locked="1" w:semiHidden="1" w:unhideWhenUsed="1"/>
-    <w:lsdException w:name="List Number 4" w:locked="1" w:semiHidden="1" w:unhideWhenUsed="1"/>
-    <w:lsdException w:name="List Number 5" w:locked="1" w:semiHidden="1" w:unhideWhenUsed="1"/>
-    <w:lsdException w:name="Title" w:uiPriority="0" w:qFormat="1"/>
-    <w:lsdException w:name="Closing" w:locked="1" w:semiHidden="1" w:unhideWhenUsed="1"/>
-    <w:lsdException w:name="Signature" w:locked="1" w:semiHidden="1" w:unhideWhenUsed="1"/>
-    <w:lsdException w:name="Default Paragraph Font" w:uiPriority="0"/>
-    <w:lsdException w:name="Body Text" w:locked="1" w:semiHidden="1" w:unhideWhenUsed="1"/>
-    <w:lsdException w:name="Body Text Indent" w:locked="1" w:semiHidden="1" w:unhideWhenUsed="1"/>
-    <w:lsdException w:name="List Continue" w:locked="1" w:semiHidden="1" w:unhideWhenUsed="1"/>
-    <w:lsdException w:name="List Continue 2" w:locked="1" w:semiHidden="1" w:unhideWhenUsed="1"/>
-    <w:lsdException w:name="List Continue 3" w:locked="1" w:semiHidden="1" w:unhideWhenUsed="1"/>
-    <w:lsdException w:name="List Continue 4" w:locked="1" w:semiHidden="1" w:unhideWhenUsed="1"/>
-    <w:lsdException w:name="List Continue 5" w:locked="1" w:semiHidden="1" w:unhideWhenUsed="1"/>
-    <w:lsdException w:name="Message Header" w:locked="1" w:semiHidden="1" w:unhideWhenUsed="1"/>
-    <w:lsdException w:name="Subtitle" w:uiPriority="0" w:qFormat="1"/>
-    <w:lsdException w:name="Salutation" w:locked="1" w:semiHidden="1" w:unhideWhenUsed="1"/>
-    <w:lsdException w:name="Date" w:locked="1" w:semiHidden="1" w:unhideWhenUsed="1"/>
-    <w:lsdException w:name="Body Text First Indent" w:locked="1" w:semiHidden="1" w:unhideWhenUsed="1"/>
-    <w:lsdException w:name="Body Text First Indent 2" w:locked="1" w:semiHidden="1" w:unhideWhenUsed="1"/>
-    <w:lsdException w:name="Note Heading" w:locked="1" w:semiHidden="1" w:unhideWhenUsed="1"/>
-    <w:lsdException w:name="Body Text 2" w:locked="1" w:semiHidden="1" w:unhideWhenUsed="1"/>
-    <w:lsdException w:name="Body Text 3" w:locked="1" w:semiHidden="1" w:unhideWhenUsed="1"/>
-    <w:lsdException w:name="Body Text Indent 2" w:locked="1" w:semiHidden="1" w:unhideWhenUsed="1"/>
-    <w:lsdException w:name="Body Text Indent 3" w:locked="1" w:semiHidden="1" w:unhideWhenUsed="1"/>
-    <w:lsdException w:name="Block Text" w:locked="1" w:semiHidden="1" w:unhideWhenUsed="1"/>
-    <w:lsdException w:name="Hyperlink" w:locked="1" w:semiHidden="1" w:unhideWhenUsed="1"/>
-    <w:lsdException w:name="FollowedHyperlink" w:locked="1" w:semiHidden="1" w:unhideWhenUsed="1"/>
-    <w:lsdException w:name="Strong" w:uiPriority="0" w:qFormat="1"/>
-    <w:lsdException w:name="Emphasis" w:uiPriority="0" w:qFormat="1"/>
-    <w:lsdException w:name="Document Map" w:locked="1" w:semiHidden="1" w:unhideWhenUsed="1"/>
-    <w:lsdException w:name="Plain Text" w:locked="1" w:semiHidden="1" w:unhideWhenUsed="1"/>
-    <w:lsdException w:name="E-mail Signature" w:locked="1" w:semiHidden="1" w:unhideWhenUsed="1"/>
-    <w:lsdException w:name="HTML Top of Form" w:locked="1" w:semiHidden="1" w:unhideWhenUsed="1"/>
-    <w:lsdException w:name="HTML Bottom of Form" w:locked="1" w:semiHidden="1" w:unhideWhenUsed="1"/>
-    <w:lsdException w:name="Normal (Web)" w:locked="1" w:semiHidden="1" w:unhideWhenUsed="1"/>
-    <w:lsdException w:name="HTML Acronym" w:locked="1" w:semiHidden="1" w:unhideWhenUsed="1"/>
-    <w:lsdException w:name="HTML Address" w:locked="1" w:semiHidden="1" w:unhideWhenUsed="1"/>
-    <w:lsdException w:name="HTML Cite" w:locked="1" w:semiHidden="1" w:unhideWhenUsed="1"/>
-    <w:lsdException w:name="HTML Code" w:locked="1" w:semiHidden="1" w:unhideWhenUsed="1"/>
-    <w:lsdException w:name="HTML Definition" w:locked="1" w:semiHidden="1" w:unhideWhenUsed="1"/>
-    <w:lsdException w:name="HTML Keyboard" w:locked="1" w:semiHidden="1" w:unhideWhenUsed="1"/>
-    <w:lsdException w:name="HTML Preformatted" w:locked="1" w:semiHidden="1" w:unhideWhenUsed="1"/>
-    <w:lsdException w:name="HTML Sample" w:locked="1" w:semiHidden="1" w:unhideWhenUsed="1"/>
-    <w:lsdException w:name="HTML Typewriter" w:locked="1" w:semiHidden="1" w:unhideWhenUsed="1"/>
-    <w:lsdException w:name="HTML Variable" w:locked="1" w:semiHidden="1" w:unhideWhenUsed="1"/>
-    <w:lsdException w:name="Normal Table" w:locked="1" w:semiHidden="1" w:unhideWhenUsed="1"/>
-    <w:lsdException w:name="annotation subject" w:locked="1" w:semiHidden="1" w:unhideWhenUsed="1"/>
-    <w:lsdException w:name="No List" w:locked="1" w:semiHidden="1" w:unhideWhenUsed="1"/>
-    <w:lsdException w:name="Outline List 1" w:locked="1" w:semiHidden="1" w:unhideWhenUsed="1"/>
-    <w:lsdException w:name="Outline List 2" w:locked="1" w:semiHidden="1" w:unhideWhenUsed="1"/>
-    <w:lsdException w:name="Outline List 3" w:locked="1" w:semiHidden="1" w:unhideWhenUsed="1"/>
-    <w:lsdException w:name="Table Simple 1" w:locked="1" w:semiHidden="1" w:unhideWhenUsed="1"/>
-    <w:lsdException w:name="Table Simple 2" w:locked="1" w:semiHidden="1" w:unhideWhenUsed="1"/>
-    <w:lsdException w:name="Table Simple 3" w:locked="1" w:semiHidden="1" w:unhideWhenUsed="1"/>
-    <w:lsdException w:name="Table Classic 1" w:locked="1" w:semiHidden="1" w:unhideWhenUsed="1"/>
-    <w:lsdException w:name="Table Classic 2" w:locked="1" w:semiHidden="1" w:unhideWhenUsed="1"/>
-    <w:lsdException w:name="Table Classic 3" w:locked="1" w:semiHidden="1" w:unhideWhenUsed="1"/>
-    <w:lsdException w:name="Table Classic 4" w:locked="1" w:semiHidden="1" w:unhideWhenUsed="1"/>
-    <w:lsdException w:name="Table Colorful 1" w:locked="1" w:semiHidden="1" w:unhideWhenUsed="1"/>
-    <w:lsdException w:name="Table Colorful 2" w:locked="1" w:semiHidden="1" w:unhideWhenUsed="1"/>
-    <w:lsdException w:name="Table Colorful 3" w:locked="1" w:semiHidden="1" w:unhideWhenUsed="1"/>
-    <w:lsdException w:name="Table Columns 1" w:locked="1" w:semiHidden="1" w:unhideWhenUsed="1"/>
-    <w:lsdException w:name="Table Columns 2" w:locked="1" w:semiHidden="1" w:unhideWhenUsed="1"/>
-    <w:lsdException w:name="Table Columns 3" w:locked="1" w:semiHidden="1" w:unhideWhenUsed="1"/>
-    <w:lsdException w:name="Table Columns 4" w:locked="1" w:semiHidden="1" w:unhideWhenUsed="1"/>
-    <w:lsdException w:name="Table Columns 5" w:locked="1" w:semiHidden="1" w:unhideWhenUsed="1"/>
-    <w:lsdException w:name="Table Grid 1" w:locked="1" w:semiHidden="1" w:unhideWhenUsed="1"/>
-    <w:lsdException w:name="Table Grid 2" w:locked="1" w:semiHidden="1" w:unhideWhenUsed="1"/>
-    <w:lsdException w:name="Table Grid 3" w:locked="1" w:semiHidden="1" w:unhideWhenUsed="1"/>
-    <w:lsdException w:name="Table Grid 4" w:locked="1" w:semiHidden="1" w:unhideWhenUsed="1"/>
-    <w:lsdException w:name="Table Grid 5" w:locked="1" w:semiHidden="1" w:unhideWhenUsed="1"/>
-    <w:lsdException w:name="Table Grid 6" w:locked="1" w:semiHidden="1" w:unhideWhenUsed="1"/>
-    <w:lsdException w:name="Table Grid 7" w:locked="1" w:semiHidden="1" w:unhideWhenUsed="1"/>
-    <w:lsdException w:name="Table Grid 8" w:locked="1" w:semiHidden="1" w:unhideWhenUsed="1"/>
-    <w:lsdException w:name="Table List 1" w:locked="1" w:semiHidden="1" w:unhideWhenUsed="1"/>
-    <w:lsdException w:name="Table List 2" w:locked="1" w:semiHidden="1" w:unhideWhenUsed="1"/>
-    <w:lsdException w:name="Table List 3" w:locked="1" w:semiHidden="1" w:unhideWhenUsed="1"/>
-    <w:lsdException w:name="Table List 4" w:locked="1" w:semiHidden="1" w:unhideWhenUsed="1"/>
-    <w:lsdException w:name="Table List 5" w:locked="1" w:semiHidden="1" w:unhideWhenUsed="1"/>
-    <w:lsdException w:name="Table List 6" w:locked="1" w:semiHidden="1" w:unhideWhenUsed="1"/>
-    <w:lsdException w:name="Table List 7" w:locked="1" w:semiHidden="1" w:unhideWhenUsed="1"/>
-    <w:lsdException w:name="Table List 8" w:locked="1" w:semiHidden="1" w:unhideWhenUsed="1"/>
-    <w:lsdException w:name="Table 3D effects 1" w:locked="1" w:semiHidden="1" w:unhideWhenUsed="1"/>
-    <w:lsdException w:name="Table 3D effects 2" w:locked="1" w:semiHidden="1" w:unhideWhenUsed="1"/>
-    <w:lsdException w:name="Table 3D effects 3" w:locked="1" w:semiHidden="1" w:unhideWhenUsed="1"/>
-    <w:lsdException w:name="Table Contemporary" w:locked="1" w:semiHidden="1" w:unhideWhenUsed="1"/>
-    <w:lsdException w:name="Table Elegant" w:locked="1" w:semiHidden="1" w:unhideWhenUsed="1"/>
-    <w:lsdException w:name="Table Professional" w:locked="1" w:semiHidden="1" w:unhideWhenUsed="1"/>
-    <w:lsdException w:name="Table Subtle 1" w:locked="1" w:semiHidden="1" w:unhideWhenUsed="1"/>
-    <w:lsdException w:name="Table Subtle 2" w:locked="1" w:semiHidden="1" w:unhideWhenUsed="1"/>
-    <w:lsdException w:name="Table Web 1" w:locked="1" w:semiHidden="1" w:unhideWhenUsed="1"/>
-    <w:lsdException w:name="Table Web 2" w:locked="1" w:semiHidden="1" w:unhideWhenUsed="1"/>
-    <w:lsdException w:name="Table Web 3" w:locked="1" w:semiHidden="1" w:unhideWhenUsed="1"/>
-    <w:lsdException w:name="Balloon Text" w:locked="1" w:semiHidden="1" w:unhideWhenUsed="1"/>
-    <w:lsdException w:name="Table Grid" w:uiPriority="0"/>
-    <w:lsdException w:name="Table Theme" w:locked="1" w:semiHidden="1" w:unhideWhenUsed="1"/>
-    <w:lsdException w:name="Placeholder Text" w:semiHidden="1"/>
-    <w:lsdException w:name="No Spacing" w:uiPriority="1" w:qFormat="1"/>
-    <w:lsdException w:name="Light Shading" w:uiPriority="60"/>
-    <w:lsdException w:name="Light List" w:uiPriority="61"/>
-    <w:lsdException w:name="Light Grid" w:uiPriority="62"/>
-    <w:lsdException w:name="Medium Shading 1" w:uiPriority="63"/>
-    <w:lsdException w:name="Medium Shading 2" w:uiPriority="64"/>
-    <w:lsdException w:name="Medium List 1" w:uiPriority="65"/>
-    <w:lsdException w:name="Medium List 2" w:uiPriority="66"/>
-    <w:lsdException w:name="Medium Grid 1" w:uiPriority="67"/>
-    <w:lsdException w:name="Medium Grid 2" w:uiPriority="68"/>
-    <w:lsdException w:name="Medium Grid 3" w:uiPriority="69"/>
-    <w:lsdException w:name="Dark List" w:uiPriority="70"/>
-    <w:lsdException w:name="Colorful Shading" w:uiPriority="71"/>
-    <w:lsdException w:name="Colorful List" w:uiPriority="72"/>
-    <w:lsdException w:name="Colorful Grid" w:uiPriority="73"/>
-    <w:lsdException w:name="Light Shading Accent 1" w:uiPriority="60"/>
-    <w:lsdException w:name="Light List Accent 1" w:uiPriority="61"/>
-    <w:lsdException w:name="Light Grid Accent 1" w:uiPriority="62"/>
-    <w:lsdException w:name="Medium Shading 1 Accent 1" w:uiPriority="63"/>
-    <w:lsdException w:name="Medium Shading 2 Accent 1" w:uiPriority="64"/>
-    <w:lsdException w:name="Medium List 1 Accent 1" w:uiPriority="65"/>
-    <w:lsdException w:name="Revision" w:semiHidden="1"/>
-    <w:lsdException w:name="List Paragraph" w:uiPriority="34" w:qFormat="1"/>
-    <w:lsdException w:name="Quote" w:uiPriority="29" w:qFormat="1"/>
-    <w:lsdException w:name="Intense Quote" w:uiPriority="30" w:qFormat="1"/>
-    <w:lsdException w:name="Medium List 2 Accent 1" w:uiPriority="66"/>
-    <w:lsdException w:name="Medium Grid 1 Accent 1" w:uiPriority="67"/>
-    <w:lsdException w:name="Medium Grid 2 Accent 1" w:uiPriority="68"/>
-    <w:lsdException w:name="Medium Grid 3 Accent 1" w:uiPriority="69"/>
-    <w:lsdException w:name="Dark List Accent 1" w:uiPriority="70"/>
-    <w:lsdException w:name="Colorful Shading Accent 1" w:uiPriority="71"/>
-    <w:lsdException w:name="Colorful List Accent 1" w:uiPriority="72"/>
-    <w:lsdException w:name="Colorful Grid Accent 1" w:uiPriority="73"/>
-    <w:lsdException w:name="Light Shading Accent 2" w:uiPriority="60"/>
-    <w:lsdException w:name="Light List Accent 2" w:uiPriority="61"/>
-    <w:lsdException w:name="Light Grid Accent 2" w:uiPriority="62"/>
-    <w:lsdException w:name="Medium Shading 1 Accent 2" w:uiPriority="63"/>
-    <w:lsdException w:name="Medium Shading 2 Accent 2" w:uiPriority="64"/>
-    <w:lsdException w:name="Medium List 1 Accent 2" w:uiPriority="65"/>
-    <w:lsdException w:name="Medium List 2 Accent 2" w:uiPriority="66"/>
-    <w:lsdException w:name="Medium Grid 1 Accent 2" w:uiPriority="67"/>
-    <w:lsdException w:name="Medium Grid 2 Accent 2" w:uiPriority="68"/>
-    <w:lsdException w:name="Medium Grid 3 Accent 2" w:uiPriority="69"/>
-    <w:lsdException w:name="Dark List Accent 2" w:uiPriority="70"/>
-    <w:lsdException w:name="Colorful Shading Accent 2" w:uiPriority="71"/>
-    <w:lsdException w:name="Colorful List Accent 2" w:uiPriority="72"/>
-    <w:lsdException w:name="Colorful Grid Accent 2" w:uiPriority="73"/>
-    <w:lsdException w:name="Light Shading Accent 3" w:uiPriority="60"/>
-    <w:lsdException w:name="Light List Accent 3" w:uiPriority="61"/>
-    <w:lsdException w:name="Light Grid Accent 3" w:uiPriority="62"/>
-    <w:lsdException w:name="Medium Shading 1 Accent 3" w:uiPriority="63"/>
-    <w:lsdException w:name="Medium Shading 2 Accent 3" w:uiPriority="64"/>
-    <w:lsdException w:name="Medium List 1 Accent 3" w:uiPriority="65"/>
-    <w:lsdException w:name="Medium List 2 Accent 3" w:uiPriority="66"/>
-    <w:lsdException w:name="Medium Grid 1 Accent 3" w:uiPriority="67"/>
-    <w:lsdException w:name="Medium Grid 2 Accent 3" w:uiPriority="68"/>
-    <w:lsdException w:name="Medium Grid 3 Accent 3" w:uiPriority="69"/>
-    <w:lsdException w:name="Dark List Accent 3" w:uiPriority="70"/>
-    <w:lsdException w:name="Colorful Shading Accent 3" w:uiPriority="71"/>
-    <w:lsdException w:name="Colorful List Accent 3" w:uiPriority="72"/>
-    <w:lsdException w:name="Colorful Grid Accent 3" w:uiPriority="73"/>
-    <w:lsdException w:name="Light Shading Accent 4" w:uiPriority="60"/>
-    <w:lsdException w:name="Light List Accent 4" w:uiPriority="61"/>
-    <w:lsdException w:name="Light Grid Accent 4" w:uiPriority="62"/>
-    <w:lsdException w:name="Medium Shading 1 Accent 4" w:uiPriority="63"/>
-    <w:lsdException w:name="Medium Shading 2 Accent 4" w:uiPriority="64"/>
-    <w:lsdException w:name="Medium List 1 Accent 4" w:uiPriority="65"/>
-    <w:lsdException w:name="Medium List 2 Accent 4" w:uiPriority="66"/>
-    <w:lsdException w:name="Medium Grid 1 Accent 4" w:uiPriority="67"/>
-    <w:lsdException w:name="Medium Grid 2 Accent 4" w:uiPriority="68"/>
-    <w:lsdException w:name="Medium Grid 3 Accent 4" w:uiPriority="69"/>
-    <w:lsdException w:name="Dark List Accent 4" w:uiPriority="70"/>
-    <w:lsdException w:name="Colorful Shading Accent 4" w:uiPriority="71"/>
-    <w:lsdException w:name="Colorful List Accent 4" w:uiPriority="72"/>
-    <w:lsdException w:name="Colorful Grid Accent 4" w:uiPriority="73"/>
-    <w:lsdException w:name="Light Shading Accent 5" w:uiPriority="60"/>
-    <w:lsdException w:name="Light List Accent 5" w:uiPriority="61"/>
-    <w:lsdException w:name="Light Grid Accent 5" w:uiPriority="62"/>
-    <w:lsdException w:name="Medium Shading 1 Accent 5" w:uiPriority="63"/>
-    <w:lsdException w:name="Medium Shading 2 Accent 5" w:uiPriority="64"/>
-    <w:lsdException w:name="Medium List 1 Accent 5" w:uiPriority="65"/>
-    <w:lsdException w:name="Medium List 2 Accent 5" w:uiPriority="66"/>
-    <w:lsdException w:name="Medium Grid 1 Accent 5" w:uiPriority="67"/>
-    <w:lsdException w:name="Medium Grid 2 Accent 5" w:uiPriority="68"/>
-    <w:lsdException w:name="Medium Grid 3 Accent 5" w:uiPriority="69"/>
-    <w:lsdException w:name="Dark List Accent 5" w:uiPriority="70"/>
-    <w:lsdException w:name="Colorful Shading Accent 5" w:uiPriority="71"/>
-    <w:lsdException w:name="Colorful List Accent 5" w:uiPriority="72"/>
-    <w:lsdException w:name="Colorful Grid Accent 5" w:uiPriority="73"/>
-    <w:lsdException w:name="Light Shading Accent 6" w:uiPriority="60"/>
-    <w:lsdException w:name="Light List Accent 6" w:uiPriority="61"/>
-    <w:lsdException w:name="Light Grid Accent 6" w:uiPriority="62"/>
-    <w:lsdException w:name="Medium Shading 1 Accent 6" w:uiPriority="63"/>
-    <w:lsdException w:name="Medium Shading 2 Accent 6" w:uiPriority="64"/>
-    <w:lsdException w:name="Medium List 1 Accent 6" w:uiPriority="65"/>
-    <w:lsdException w:name="Medium List 2 Accent 6" w:uiPriority="66"/>
-    <w:lsdException w:name="Medium Grid 1 Accent 6" w:uiPriority="67"/>
-    <w:lsdException w:name="Medium Grid 2 Accent 6" w:uiPriority="68"/>
-    <w:lsdException w:name="Medium Grid 3 Accent 6" w:uiPriority="69"/>
-    <w:lsdException w:name="Dark List Accent 6" w:uiPriority="70"/>
-    <w:lsdException w:name="Colorful Shading Accent 6" w:uiPriority="71"/>
-    <w:lsdException w:name="Colorful List Accent 6" w:uiPriority="72"/>
-    <w:lsdException w:name="Colorful Grid Accent 6" w:uiPriority="73"/>
-    <w:lsdException w:name="Subtle Emphasis" w:uiPriority="19" w:qFormat="1"/>
-    <w:lsdException w:name="Intense Emphasis" w:uiPriority="21" w:qFormat="1"/>
-    <w:lsdException w:name="Subtle Reference" w:uiPriority="31" w:qFormat="1"/>
-    <w:lsdException w:name="Intense Reference" w:uiPriority="32" w:qFormat="1"/>
-    <w:lsdException w:name="Book Title" w:uiPriority="33" w:qFormat="1"/>
-    <w:lsdException w:name="Bibliography" w:semiHidden="1" w:uiPriority="37" w:unhideWhenUsed="1"/>
-    <w:lsdException w:name="TOC Heading" w:uiPriority="39" w:qFormat="1"/>
+  <w:latentStyles w:defLockedState="1" w:defUIPriority="99" w:defSemiHidden="1" w:defUnhideWhenUsed="1" w:defQFormat="0" w:count="267">
+    <w:lsdException w:name="Normal" w:semiHidden="0" w:uiPriority="0" w:unhideWhenUsed="0" w:qFormat="1"/>
+    <w:lsdException w:name="heading 1" w:semiHidden="0" w:uiPriority="9" w:unhideWhenUsed="0" w:qFormat="1"/>
+    <w:lsdException w:name="heading 2" w:semiHidden="0" w:uiPriority="9" w:unhideWhenUsed="0" w:qFormat="1"/>
+    <w:lsdException w:name="heading 3" w:semiHidden="0" w:uiPriority="9" w:unhideWhenUsed="0" w:qFormat="1"/>
+    <w:lsdException w:name="heading 4" w:semiHidden="0" w:uiPriority="9" w:unhideWhenUsed="0" w:qFormat="1"/>
+    <w:lsdException w:name="heading 5" w:semiHidden="0" w:uiPriority="9" w:unhideWhenUsed="0" w:qFormat="1"/>
+    <w:lsdException w:name="heading 6" w:semiHidden="0" w:uiPriority="9" w:unhideWhenUsed="0" w:qFormat="1"/>
+    <w:lsdException w:name="heading 7" w:semiHidden="0" w:uiPriority="9" w:unhideWhenUsed="0" w:qFormat="1"/>
+    <w:lsdException w:name="heading 8" w:semiHidden="0" w:uiPriority="9" w:unhideWhenUsed="0" w:qFormat="1"/>
+    <w:lsdException w:name="heading 9" w:semiHidden="0" w:uiPriority="9" w:unhideWhenUsed="0" w:qFormat="1"/>
+    <w:lsdException w:name="toc 1" w:uiPriority="39"/>
+    <w:lsdException w:name="toc 2" w:uiPriority="39"/>
+    <w:lsdException w:name="toc 3" w:uiPriority="39"/>
+    <w:lsdException w:name="toc 4" w:uiPriority="39"/>
+    <w:lsdException w:name="toc 5" w:uiPriority="39"/>
+    <w:lsdException w:name="toc 6" w:uiPriority="39"/>
+    <w:lsdException w:name="toc 7" w:uiPriority="39"/>
+    <w:lsdException w:name="toc 8" w:uiPriority="39"/>
+    <w:lsdException w:name="toc 9" w:uiPriority="39"/>
+    <w:lsdException w:name="caption" w:semiHidden="0" w:uiPriority="35" w:unhideWhenUsed="0" w:qFormat="1"/>
+    <w:lsdException w:name="Title" w:semiHidden="0" w:uiPriority="10" w:unhideWhenUsed="0" w:qFormat="1"/>
+    <w:lsdException w:name="Default Paragraph Font" w:uiPriority="1"/>
+    <w:lsdException w:name="Subtitle" w:semiHidden="0" w:uiPriority="11" w:unhideWhenUsed="0" w:qFormat="1"/>
+    <w:lsdException w:name="Strong" w:semiHidden="0" w:uiPriority="22" w:unhideWhenUsed="0" w:qFormat="1"/>
+    <w:lsdException w:name="Emphasis" w:semiHidden="0" w:uiPriority="20" w:unhideWhenUsed="0" w:qFormat="1"/>
+    <w:lsdException w:name="Table Grid" w:semiHidden="0" w:uiPriority="59" w:unhideWhenUsed="0"/>
+    <w:lsdException w:name="Placeholder Text" w:locked="0" w:unhideWhenUsed="0"/>
+    <w:lsdException w:name="No Spacing" w:locked="0" w:semiHidden="0" w:uiPriority="1" w:unhideWhenUsed="0" w:qFormat="1"/>
+    <w:lsdException w:name="Light Shading" w:locked="0" w:semiHidden="0" w:uiPriority="60" w:unhideWhenUsed="0"/>
+    <w:lsdException w:name="Light List" w:locked="0" w:semiHidden="0" w:uiPriority="61" w:unhideWhenUsed="0"/>
+    <w:lsdException w:name="Light Grid" w:locked="0" w:semiHidden="0" w:uiPriority="62" w:unhideWhenUsed="0"/>
+    <w:lsdException w:name="Medium Shading 1" w:locked="0" w:semiHidden="0" w:uiPriority="63" w:unhideWhenUsed="0"/>
+    <w:lsdException w:name="Medium Shading 2" w:locked="0" w:semiHidden="0" w:uiPriority="64" w:unhideWhenUsed="0"/>
+    <w:lsdException w:name="Medium List 1" w:locked="0" w:semiHidden="0" w:uiPriority="65" w:unhideWhenUsed="0"/>
+    <w:lsdException w:name="Medium List 2" w:locked="0" w:semiHidden="0" w:uiPriority="66" w:unhideWhenUsed="0"/>
+    <w:lsdException w:name="Medium Grid 1" w:locked="0" w:semiHidden="0" w:uiPriority="67" w:unhideWhenUsed="0"/>
+    <w:lsdException w:name="Medium Grid 2" w:locked="0" w:semiHidden="0" w:uiPriority="68" w:unhideWhenUsed="0"/>
+    <w:lsdException w:name="Medium Grid 3" w:locked="0" w:semiHidden="0" w:uiPriority="69" w:unhideWhenUsed="0"/>
+    <w:lsdException w:name="Dark List" w:locked="0" w:semiHidden="0" w:uiPriority="70" w:unhideWhenUsed="0"/>
+    <w:lsdException w:name="Colorful Shading" w:locked="0" w:semiHidden="0" w:uiPriority="71" w:unhideWhenUsed="0"/>
+    <w:lsdException w:name="Colorful List" w:locked="0" w:semiHidden="0" w:uiPriority="72" w:unhideWhenUsed="0"/>
+    <w:lsdException w:name="Colorful Grid" w:locked="0" w:semiHidden="0" w:uiPriority="73" w:unhideWhenUsed="0"/>
+    <w:lsdException w:name="Light Shading Accent 1" w:locked="0" w:semiHidden="0" w:uiPriority="60" w:unhideWhenUsed="0"/>
+    <w:lsdException w:name="Light List Accent 1" w:locked="0" w:semiHidden="0" w:uiPriority="61" w:unhideWhenUsed="0"/>
+    <w:lsdException w:name="Light Grid Accent 1" w:locked="0" w:semiHidden="0" w:uiPriority="62" w:unhideWhenUsed="0"/>
+    <w:lsdException w:name="Medium Shading 1 Accent 1" w:locked="0" w:semiHidden="0" w:uiPriority="63" w:unhideWhenUsed="0"/>
+    <w:lsdException w:name="Medium Shading 2 Accent 1" w:locked="0" w:semiHidden="0" w:uiPriority="64" w:unhideWhenUsed="0"/>
+    <w:lsdException w:name="Medium List 1 Accent 1" w:locked="0" w:semiHidden="0" w:uiPriority="65" w:unhideWhenUsed="0"/>
+    <w:lsdException w:name="Revision" w:locked="0" w:unhideWhenUsed="0"/>
+    <w:lsdException w:name="List Paragraph" w:locked="0" w:semiHidden="0" w:uiPriority="34" w:unhideWhenUsed="0" w:qFormat="1"/>
+    <w:lsdException w:name="Quote" w:locked="0" w:semiHidden="0" w:uiPriority="29" w:unhideWhenUsed="0" w:qFormat="1"/>
+    <w:lsdException w:name="Intense Quote" w:locked="0" w:semiHidden="0" w:uiPriority="30" w:unhideWhenUsed="0" w:qFormat="1"/>
+    <w:lsdException w:name="Medium List 2 Accent 1" w:locked="0" w:semiHidden="0" w:uiPriority="66" w:unhideWhenUsed="0"/>
+    <w:lsdException w:name="Medium Grid 1 Accent 1" w:locked="0" w:semiHidden="0" w:uiPriority="67" w:unhideWhenUsed="0"/>
+    <w:lsdException w:name="Medium Grid 2 Accent 1" w:locked="0" w:semiHidden="0" w:uiPriority="68" w:unhideWhenUsed="0"/>
+    <w:lsdException w:name="Medium Grid 3 Accent 1" w:locked="0" w:semiHidden="0" w:uiPriority="69" w:unhideWhenUsed="0"/>
+    <w:lsdException w:name="Dark List Accent 1" w:locked="0" w:semiHidden="0" w:uiPriority="70" w:unhideWhenUsed="0"/>
+    <w:lsdException w:name="Colorful Shading Accent 1" w:locked="0" w:semiHidden="0" w:uiPriority="71" w:unhideWhenUsed="0"/>
+    <w:lsdException w:name="Colorful List Accent 1" w:locked="0" w:semiHidden="0" w:uiPriority="72" w:unhideWhenUsed="0"/>
+    <w:lsdException w:name="Colorful Grid Accent 1" w:locked="0" w:semiHidden="0" w:uiPriority="73" w:unhideWhenUsed="0"/>
+    <w:lsdException w:name="Light Shading Accent 2" w:locked="0" w:semiHidden="0" w:uiPriority="60" w:unhideWhenUsed="0"/>
+    <w:lsdException w:name="Light List Accent 2" w:locked="0" w:semiHidden="0" w:uiPriority="61" w:unhideWhenUsed="0"/>
+    <w:lsdException w:name="Light Grid Accent 2" w:locked="0" w:semiHidden="0" w:uiPriority="62" w:unhideWhenUsed="0"/>
+    <w:lsdException w:name="Medium Shading 1 Accent 2" w:locked="0" w:semiHidden="0" w:uiPriority="63" w:unhideWhenUsed="0"/>
+    <w:lsdException w:name="Medium Shading 2 Accent 2" w:locked="0" w:semiHidden="0" w:uiPriority="64" w:unhideWhenUsed="0"/>
+    <w:lsdException w:name="Medium List 1 Accent 2" w:locked="0" w:semiHidden="0" w:uiPriority="65" w:unhideWhenUsed="0"/>
+    <w:lsdException w:name="Medium List 2 Accent 2" w:locked="0" w:semiHidden="0" w:uiPriority="66" w:unhideWhenUsed="0"/>
+    <w:lsdException w:name="Medium Grid 1 Accent 2" w:locked="0" w:semiHidden="0" w:uiPriority="67" w:unhideWhenUsed="0"/>
+    <w:lsdException w:name="Medium Grid 2 Accent 2" w:locked="0" w:semiHidden="0" w:uiPriority="68" w:unhideWhenUsed="0"/>
+    <w:lsdException w:name="Medium Grid 3 Accent 2" w:locked="0" w:semiHidden="0" w:uiPriority="69" w:unhideWhenUsed="0"/>
+    <w:lsdException w:name="Dark List Accent 2" w:locked="0" w:semiHidden="0" w:uiPriority="70" w:unhideWhenUsed="0"/>
+    <w:lsdException w:name="Colorful Shading Accent 2" w:locked="0" w:semiHidden="0" w:uiPriority="71" w:unhideWhenUsed="0"/>
+    <w:lsdException w:name="Colorful List Accent 2" w:locked="0" w:semiHidden="0" w:uiPriority="72" w:unhideWhenUsed="0"/>
+    <w:lsdException w:name="Colorful Grid Accent 2" w:locked="0" w:semiHidden="0" w:uiPriority="73" w:unhideWhenUsed="0"/>
+    <w:lsdException w:name="Light Shading Accent 3" w:locked="0" w:semiHidden="0" w:uiPriority="60" w:unhideWhenUsed="0"/>
+    <w:lsdException w:name="Light List Accent 3" w:locked="0" w:semiHidden="0" w:uiPriority="61" w:unhideWhenUsed="0"/>
+    <w:lsdException w:name="Light Grid Accent 3" w:locked="0" w:semiHidden="0" w:uiPriority="62" w:unhideWhenUsed="0"/>
+    <w:lsdException w:name="Medium Shading 1 Accent 3" w:locked="0" w:semiHidden="0" w:uiPriority="63" w:unhideWhenUsed="0"/>
+    <w:lsdException w:name="Medium Shading 2 Accent 3" w:locked="0" w:semiHidden="0" w:uiPriority="64" w:unhideWhenUsed="0"/>
+    <w:lsdException w:name="Medium List 1 Accent 3" w:locked="0" w:semiHidden="0" w:uiPriority="65" w:unhideWhenUsed="0"/>
+    <w:lsdException w:name="Medium List 2 Accent 3" w:locked="0" w:semiHidden="0" w:uiPriority="66" w:unhideWhenUsed="0"/>
+    <w:lsdException w:name="Medium Grid 1 Accent 3" w:locked="0" w:semiHidden="0" w:uiPriority="67" w:unhideWhenUsed="0"/>
+    <w:lsdException w:name="Medium Grid 2 Accent 3" w:locked="0" w:semiHidden="0" w:uiPriority="68" w:unhideWhenUsed="0"/>
+    <w:lsdException w:name="Medium Grid 3 Accent 3" w:locked="0" w:semiHidden="0" w:uiPriority="69" w:unhideWhenUsed="0"/>
+    <w:lsdException w:name="Dark List Accent 3" w:locked="0" w:semiHidden="0" w:uiPriority="70" w:unhideWhenUsed="0"/>
+    <w:lsdException w:name="Colorful Shading Accent 3" w:locked="0" w:semiHidden="0" w:uiPriority="71" w:unhideWhenUsed="0"/>
+    <w:lsdException w:name="Colorful List Accent 3" w:locked="0" w:semiHidden="0" w:uiPriority="72" w:unhideWhenUsed="0"/>
+    <w:lsdException w:name="Colorful Grid Accent 3" w:locked="0" w:semiHidden="0" w:uiPriority="73" w:unhideWhenUsed="0"/>
+    <w:lsdException w:name="Light Shading Accent 4" w:locked="0" w:semiHidden="0" w:uiPriority="60" w:unhideWhenUsed="0"/>
+    <w:lsdException w:name="Light List Accent 4" w:locked="0" w:semiHidden="0" w:uiPriority="61" w:unhideWhenUsed="0"/>
+    <w:lsdException w:name="Light Grid Accent 4" w:locked="0" w:semiHidden="0" w:uiPriority="62" w:unhideWhenUsed="0"/>
+    <w:lsdException w:name="Medium Shading 1 Accent 4" w:locked="0" w:semiHidden="0" w:uiPriority="63" w:unhideWhenUsed="0"/>
+    <w:lsdException w:name="Medium Shading 2 Accent 4" w:locked="0" w:semiHidden="0" w:uiPriority="64" w:unhideWhenUsed="0"/>
+    <w:lsdException w:name="Medium List 1 Accent 4" w:locked="0" w:semiHidden="0" w:uiPriority="65" w:unhideWhenUsed="0"/>
+    <w:lsdException w:name="Medium List 2 Accent 4" w:locked="0" w:semiHidden="0" w:uiPriority="66" w:unhideWhenUsed="0"/>
+    <w:lsdException w:name="Medium Grid 1 Accent 4" w:locked="0" w:semiHidden="0" w:uiPriority="67" w:unhideWhenUsed="0"/>
+    <w:lsdException w:name="Medium Grid 2 Accent 4" w:locked="0" w:semiHidden="0" w:uiPriority="68" w:unhideWhenUsed="0"/>
+    <w:lsdException w:name="Medium Grid 3 Accent 4" w:locked="0" w:semiHidden="0" w:uiPriority="69" w:unhideWhenUsed="0"/>
+    <w:lsdException w:name="Dark List Accent 4" w:locked="0" w:semiHidden="0" w:uiPriority="70" w:unhideWhenUsed="0"/>
+    <w:lsdException w:name="Colorful Shading Accent 4" w:locked="0" w:semiHidden="0" w:uiPriority="71" w:unhideWhenUsed="0"/>
+    <w:lsdException w:name="Colorful List Accent 4" w:locked="0" w:semiHidden="0" w:uiPriority="72" w:unhideWhenUsed="0"/>
+    <w:lsdException w:name="Colorful Grid Accent 4" w:locked="0" w:semiHidden="0" w:uiPriority="73" w:unhideWhenUsed="0"/>
+    <w:lsdException w:name="Light Shading Accent 5" w:locked="0" w:semiHidden="0" w:uiPriority="60" w:unhideWhenUsed="0"/>
+    <w:lsdException w:name="Light List Accent 5" w:locked="0" w:semiHidden="0" w:uiPriority="61" w:unhideWhenUsed="0"/>
+    <w:lsdException w:name="Light Grid Accent 5" w:locked="0" w:semiHidden="0" w:uiPriority="62" w:unhideWhenUsed="0"/>
+    <w:lsdException w:name="Medium Shading 1 Accent 5" w:locked="0" w:semiHidden="0" w:uiPriority="63" w:unhideWhenUsed="0"/>
+    <w:lsdException w:name="Medium Shading 2 Accent 5" w:locked="0" w:semiHidden="0" w:uiPriority="64" w:unhideWhenUsed="0"/>
+    <w:lsdException w:name="Medium List 1 Accent 5" w:locked="0" w:semiHidden="0" w:uiPriority="65" w:unhideWhenUsed="0"/>
+    <w:lsdException w:name="Medium List 2 Accent 5" w:locked="0" w:semiHidden="0" w:uiPriority="66" w:unhideWhenUsed="0"/>
+    <w:lsdException w:name="Medium Grid 1 Accent 5" w:locked="0" w:semiHidden="0" w:uiPriority="67" w:unhideWhenUsed="0"/>
+    <w:lsdException w:name="Medium Grid 2 Accent 5" w:locked="0" w:semiHidden="0" w:uiPriority="68" w:unhideWhenUsed="0"/>
+    <w:lsdException w:name="Medium Grid 3 Accent 5" w:locked="0" w:semiHidden="0" w:uiPriority="69" w:unhideWhenUsed="0"/>
+    <w:lsdException w:name="Dark List Accent 5" w:locked="0" w:semiHidden="0" w:uiPriority="70" w:unhideWhenUsed="0"/>
+    <w:lsdException w:name="Colorful Shading Accent 5" w:locked="0" w:semiHidden="0" w:uiPriority="71" w:unhideWhenUsed="0"/>
+    <w:lsdException w:name="Colorful List Accent 5" w:locked="0" w:semiHidden="0" w:uiPriority="72" w:unhideWhenUsed="0"/>
+    <w:lsdException w:name="Colorful Grid Accent 5" w:locked="0" w:semiHidden="0" w:uiPriority="73" w:unhideWhenUsed="0"/>
+    <w:lsdException w:name="Light Shading Accent 6" w:locked="0" w:semiHidden="0" w:uiPriority="60" w:unhideWhenUsed="0"/>
+    <w:lsdException w:name="Light List Accent 6" w:locked="0" w:semiHidden="0" w:uiPriority="61" w:unhideWhenUsed="0"/>
+    <w:lsdException w:name="Light Grid Accent 6" w:locked="0" w:semiHidden="0" w:uiPriority="62" w:unhideWhenUsed="0"/>
+    <w:lsdException w:name="Medium Shading 1 Accent 6" w:locked="0" w:semiHidden="0" w:uiPriority="63" w:unhideWhenUsed="0"/>
+    <w:lsdException w:name="Medium Shading 2 Accent 6" w:locked="0" w:semiHidden="0" w:uiPriority="64" w:unhideWhenUsed="0"/>
+    <w:lsdException w:name="Medium List 1 Accent 6" w:locked="0" w:semiHidden="0" w:uiPriority="65" w:unhideWhenUsed="0"/>
+    <w:lsdException w:name="Medium List 2 Accent 6" w:locked="0" w:semiHidden="0" w:uiPriority="66" w:unhideWhenUsed="0"/>
+    <w:lsdException w:name="Medium Grid 1 Accent 6" w:locked="0" w:semiHidden="0" w:uiPriority="67" w:unhideWhenUsed="0"/>
+    <w:lsdException w:name="Medium Grid 2 Accent 6" w:locked="0" w:semiHidden="0" w:uiPriority="68" w:unhideWhenUsed="0"/>
+    <w:lsdException w:name="Medium Grid 3 Accent 6" w:locked="0" w:semiHidden="0" w:uiPriority="69" w:unhideWhenUsed="0"/>
+    <w:lsdException w:name="Dark List Accent 6" w:locked="0" w:semiHidden="0" w:uiPriority="70" w:unhideWhenUsed="0"/>
+    <w:lsdException w:name="Colorful Shading Accent 6" w:locked="0" w:semiHidden="0" w:uiPriority="71" w:unhideWhenUsed="0"/>
+    <w:lsdException w:name="Colorful List Accent 6" w:locked="0" w:semiHidden="0" w:uiPriority="72" w:unhideWhenUsed="0"/>
+    <w:lsdException w:name="Colorful Grid Accent 6" w:locked="0" w:semiHidden="0" w:uiPriority="73" w:unhideWhenUsed="0"/>
+    <w:lsdException w:name="Subtle Emphasis" w:locked="0" w:semiHidden="0" w:uiPriority="19" w:unhideWhenUsed="0" w:qFormat="1"/>
+    <w:lsdException w:name="Intense Emphasis" w:locked="0" w:semiHidden="0" w:uiPriority="21" w:unhideWhenUsed="0" w:qFormat="1"/>
+    <w:lsdException w:name="Subtle Reference" w:locked="0" w:semiHidden="0" w:uiPriority="31" w:unhideWhenUsed="0" w:qFormat="1"/>
+    <w:lsdException w:name="Intense Reference" w:locked="0" w:semiHidden="0" w:uiPriority="32" w:unhideWhenUsed="0" w:qFormat="1"/>
+    <w:lsdException w:name="Book Title" w:locked="0" w:semiHidden="0" w:uiPriority="33" w:unhideWhenUsed="0" w:qFormat="1"/>
+    <w:lsdException w:name="Bibliography" w:locked="0" w:uiPriority="37"/>
+    <w:lsdException w:name="TOC Heading" w:locked="0" w:semiHidden="0" w:uiPriority="39" w:unhideWhenUsed="0" w:qFormat="1"/>
   </w:latentStyles>
   <w:style w:type="paragraph" w:default="1" w:styleId="Normal">
     <w:name w:val="Normal"/>

</xml_diff>

<commit_message>
updating documentation; fixing a typo..
git-svn-id: http://svn.olex2.org/olex2-gui/trunk@4397 bceb41a0-0b25-4981-bef4-7ef80ce4c728
</commit_message>
<xml_diff>
--- a/Olex2 Manual.docx
+++ b/Olex2 Manual.docx
@@ -76,7 +76,7 @@
           <w:szCs w:val="20"/>
           <w:lang w:eastAsia="en-GB"/>
         </w:rPr>
-        <w:t>September</w:t>
+        <w:t>March</w:t>
       </w:r>
       <w:r>
         <w:rPr>
@@ -87,7 +87,18 @@
           <w:szCs w:val="20"/>
           <w:lang w:eastAsia="en-GB"/>
         </w:rPr>
-        <w:t>, 2012</w:t>
+        <w:t>, 201</w:t>
+      </w:r>
+      <w:r>
+        <w:rPr>
+          <w:b/>
+          <w:bCs/>
+          <w:color w:val="FF0000"/>
+          <w:sz w:val="20"/>
+          <w:szCs w:val="20"/>
+          <w:lang w:eastAsia="en-GB"/>
+        </w:rPr>
+        <w:t>3</w:t>
       </w:r>
     </w:p>
     <w:p>
@@ -121,7 +132,7 @@
       <w:r>
         <w:fldChar w:fldCharType="separate"/>
       </w:r>
-      <w:hyperlink w:anchor="_Toc334787083" w:history="1">
+      <w:hyperlink w:anchor="_Toc349914324" w:history="1">
         <w:r>
           <w:rPr>
             <w:rStyle w:val="Hyperlink"/>
@@ -148,7 +159,7 @@
             <w:noProof/>
             <w:webHidden/>
           </w:rPr>
-          <w:instrText xml:space="preserve"> PAGEREF _Toc334787083 \h </w:instrText>
+          <w:instrText xml:space="preserve"> PAGEREF _Toc349914324 \h </w:instrText>
         </w:r>
         <w:r>
           <w:rPr>
@@ -192,7 +203,7 @@
           <w:lang w:eastAsia="en-GB"/>
         </w:rPr>
       </w:pPr>
-      <w:hyperlink w:anchor="_Toc334787084" w:history="1">
+      <w:hyperlink w:anchor="_Toc349914325" w:history="1">
         <w:r>
           <w:rPr>
             <w:rStyle w:val="Hyperlink"/>
@@ -219,7 +230,7 @@
             <w:noProof/>
             <w:webHidden/>
           </w:rPr>
-          <w:instrText xml:space="preserve"> PAGEREF _Toc334787084 \h </w:instrText>
+          <w:instrText xml:space="preserve"> PAGEREF _Toc349914325 \h </w:instrText>
         </w:r>
         <w:r>
           <w:rPr>
@@ -263,7 +274,7 @@
           <w:lang w:eastAsia="en-GB"/>
         </w:rPr>
       </w:pPr>
-      <w:hyperlink w:anchor="_Toc334787085" w:history="1">
+      <w:hyperlink w:anchor="_Toc349914326" w:history="1">
         <w:r>
           <w:rPr>
             <w:rStyle w:val="Hyperlink"/>
@@ -290,7 +301,7 @@
             <w:noProof/>
             <w:webHidden/>
           </w:rPr>
-          <w:instrText xml:space="preserve"> PAGEREF _Toc334787085 \h </w:instrText>
+          <w:instrText xml:space="preserve"> PAGEREF _Toc349914326 \h </w:instrText>
         </w:r>
         <w:r>
           <w:rPr>
@@ -334,7 +345,7 @@
           <w:lang w:eastAsia="en-GB"/>
         </w:rPr>
       </w:pPr>
-      <w:hyperlink w:anchor="_Toc334787086" w:history="1">
+      <w:hyperlink w:anchor="_Toc349914327" w:history="1">
         <w:r>
           <w:rPr>
             <w:rStyle w:val="Hyperlink"/>
@@ -361,7 +372,7 @@
             <w:noProof/>
             <w:webHidden/>
           </w:rPr>
-          <w:instrText xml:space="preserve"> PAGEREF _Toc334787086 \h </w:instrText>
+          <w:instrText xml:space="preserve"> PAGEREF _Toc349914327 \h </w:instrText>
         </w:r>
         <w:r>
           <w:rPr>
@@ -405,7 +416,7 @@
           <w:lang w:eastAsia="en-GB"/>
         </w:rPr>
       </w:pPr>
-      <w:hyperlink w:anchor="_Toc334787087" w:history="1">
+      <w:hyperlink w:anchor="_Toc349914328" w:history="1">
         <w:r>
           <w:rPr>
             <w:rStyle w:val="Hyperlink"/>
@@ -432,7 +443,7 @@
             <w:noProof/>
             <w:webHidden/>
           </w:rPr>
-          <w:instrText xml:space="preserve"> PAGEREF _Toc334787087 \h </w:instrText>
+          <w:instrText xml:space="preserve"> PAGEREF _Toc349914328 \h </w:instrText>
         </w:r>
         <w:r>
           <w:rPr>
@@ -451,7 +462,7 @@
             <w:noProof/>
             <w:webHidden/>
           </w:rPr>
-          <w:t>4</w:t>
+          <w:t>3</w:t>
         </w:r>
         <w:r>
           <w:rPr>
@@ -476,7 +487,7 @@
           <w:lang w:eastAsia="en-GB"/>
         </w:rPr>
       </w:pPr>
-      <w:hyperlink w:anchor="_Toc334787088" w:history="1">
+      <w:hyperlink w:anchor="_Toc349914329" w:history="1">
         <w:r>
           <w:rPr>
             <w:rStyle w:val="Hyperlink"/>
@@ -503,7 +514,7 @@
             <w:noProof/>
             <w:webHidden/>
           </w:rPr>
-          <w:instrText xml:space="preserve"> PAGEREF _Toc334787088 \h </w:instrText>
+          <w:instrText xml:space="preserve"> PAGEREF _Toc349914329 \h </w:instrText>
         </w:r>
         <w:r>
           <w:rPr>
@@ -522,7 +533,7 @@
             <w:noProof/>
             <w:webHidden/>
           </w:rPr>
-          <w:t>6</w:t>
+          <w:t>3</w:t>
         </w:r>
         <w:r>
           <w:rPr>
@@ -547,7 +558,7 @@
           <w:lang w:eastAsia="en-GB"/>
         </w:rPr>
       </w:pPr>
-      <w:hyperlink w:anchor="_Toc334787089" w:history="1">
+      <w:hyperlink w:anchor="_Toc349914330" w:history="1">
         <w:r>
           <w:rPr>
             <w:rStyle w:val="Hyperlink"/>
@@ -574,7 +585,7 @@
             <w:noProof/>
             <w:webHidden/>
           </w:rPr>
-          <w:instrText xml:space="preserve"> PAGEREF _Toc334787089 \h </w:instrText>
+          <w:instrText xml:space="preserve"> PAGEREF _Toc349914330 \h </w:instrText>
         </w:r>
         <w:r>
           <w:rPr>
@@ -593,7 +604,7 @@
             <w:noProof/>
             <w:webHidden/>
           </w:rPr>
-          <w:t>6</w:t>
+          <w:t>3</w:t>
         </w:r>
         <w:r>
           <w:rPr>
@@ -618,7 +629,7 @@
           <w:lang w:eastAsia="en-GB"/>
         </w:rPr>
       </w:pPr>
-      <w:hyperlink w:anchor="_Toc334787090" w:history="1">
+      <w:hyperlink w:anchor="_Toc349914331" w:history="1">
         <w:r>
           <w:rPr>
             <w:rStyle w:val="Hyperlink"/>
@@ -645,7 +656,7 @@
             <w:noProof/>
             <w:webHidden/>
           </w:rPr>
-          <w:instrText xml:space="preserve"> PAGEREF _Toc334787090 \h </w:instrText>
+          <w:instrText xml:space="preserve"> PAGEREF _Toc349914331 \h </w:instrText>
         </w:r>
         <w:r>
           <w:rPr>
@@ -664,7 +675,7 @@
             <w:noProof/>
             <w:webHidden/>
           </w:rPr>
-          <w:t>8</w:t>
+          <w:t>3</w:t>
         </w:r>
         <w:r>
           <w:rPr>
@@ -689,7 +700,7 @@
           <w:lang w:eastAsia="en-GB"/>
         </w:rPr>
       </w:pPr>
-      <w:hyperlink w:anchor="_Toc334787091" w:history="1">
+      <w:hyperlink w:anchor="_Toc349914332" w:history="1">
         <w:r>
           <w:rPr>
             <w:rStyle w:val="Hyperlink"/>
@@ -716,7 +727,7 @@
             <w:noProof/>
             <w:webHidden/>
           </w:rPr>
-          <w:instrText xml:space="preserve"> PAGEREF _Toc334787091 \h </w:instrText>
+          <w:instrText xml:space="preserve"> PAGEREF _Toc349914332 \h </w:instrText>
         </w:r>
         <w:r>
           <w:rPr>
@@ -735,7 +746,7 @@
             <w:noProof/>
             <w:webHidden/>
           </w:rPr>
-          <w:t>10</w:t>
+          <w:t>3</w:t>
         </w:r>
         <w:r>
           <w:rPr>
@@ -760,7 +771,7 @@
           <w:lang w:eastAsia="en-GB"/>
         </w:rPr>
       </w:pPr>
-      <w:hyperlink w:anchor="_Toc334787092" w:history="1">
+      <w:hyperlink w:anchor="_Toc349914333" w:history="1">
         <w:r>
           <w:rPr>
             <w:rStyle w:val="Hyperlink"/>
@@ -787,7 +798,7 @@
             <w:noProof/>
             <w:webHidden/>
           </w:rPr>
-          <w:instrText xml:space="preserve"> PAGEREF _Toc334787092 \h </w:instrText>
+          <w:instrText xml:space="preserve"> PAGEREF _Toc349914333 \h </w:instrText>
         </w:r>
         <w:r>
           <w:rPr>
@@ -806,7 +817,7 @@
             <w:noProof/>
             <w:webHidden/>
           </w:rPr>
-          <w:t>14</w:t>
+          <w:t>3</w:t>
         </w:r>
         <w:r>
           <w:rPr>
@@ -831,7 +842,7 @@
           <w:lang w:eastAsia="en-GB"/>
         </w:rPr>
       </w:pPr>
-      <w:hyperlink w:anchor="_Toc334787093" w:history="1">
+      <w:hyperlink w:anchor="_Toc349914334" w:history="1">
         <w:r>
           <w:rPr>
             <w:rStyle w:val="Hyperlink"/>
@@ -858,7 +869,7 @@
             <w:noProof/>
             <w:webHidden/>
           </w:rPr>
-          <w:instrText xml:space="preserve"> PAGEREF _Toc334787093 \h </w:instrText>
+          <w:instrText xml:space="preserve"> PAGEREF _Toc349914334 \h </w:instrText>
         </w:r>
         <w:r>
           <w:rPr>
@@ -877,7 +888,7 @@
             <w:noProof/>
             <w:webHidden/>
           </w:rPr>
-          <w:t>15</w:t>
+          <w:t>3</w:t>
         </w:r>
         <w:r>
           <w:rPr>
@@ -902,7 +913,7 @@
           <w:lang w:eastAsia="en-GB"/>
         </w:rPr>
       </w:pPr>
-      <w:hyperlink w:anchor="_Toc334787094" w:history="1">
+      <w:hyperlink w:anchor="_Toc349914335" w:history="1">
         <w:r>
           <w:rPr>
             <w:rStyle w:val="Hyperlink"/>
@@ -929,7 +940,7 @@
             <w:noProof/>
             <w:webHidden/>
           </w:rPr>
-          <w:instrText xml:space="preserve"> PAGEREF _Toc334787094 \h </w:instrText>
+          <w:instrText xml:space="preserve"> PAGEREF _Toc349914335 \h </w:instrText>
         </w:r>
         <w:r>
           <w:rPr>
@@ -948,7 +959,7 @@
             <w:noProof/>
             <w:webHidden/>
           </w:rPr>
-          <w:t>15</w:t>
+          <w:t>3</w:t>
         </w:r>
         <w:r>
           <w:rPr>
@@ -973,7 +984,7 @@
           <w:lang w:eastAsia="en-GB"/>
         </w:rPr>
       </w:pPr>
-      <w:hyperlink w:anchor="_Toc334787095" w:history="1">
+      <w:hyperlink w:anchor="_Toc349914336" w:history="1">
         <w:r>
           <w:rPr>
             <w:rStyle w:val="Hyperlink"/>
@@ -1000,7 +1011,7 @@
             <w:noProof/>
             <w:webHidden/>
           </w:rPr>
-          <w:instrText xml:space="preserve"> PAGEREF _Toc334787095 \h </w:instrText>
+          <w:instrText xml:space="preserve"> PAGEREF _Toc349914336 \h </w:instrText>
         </w:r>
         <w:r>
           <w:rPr>
@@ -1019,7 +1030,7 @@
             <w:noProof/>
             <w:webHidden/>
           </w:rPr>
-          <w:t>17</w:t>
+          <w:t>3</w:t>
         </w:r>
         <w:r>
           <w:rPr>
@@ -1044,7 +1055,7 @@
           <w:lang w:eastAsia="en-GB"/>
         </w:rPr>
       </w:pPr>
-      <w:hyperlink w:anchor="_Toc334787096" w:history="1">
+      <w:hyperlink w:anchor="_Toc349914337" w:history="1">
         <w:r>
           <w:rPr>
             <w:rStyle w:val="Hyperlink"/>
@@ -1071,7 +1082,7 @@
             <w:noProof/>
             <w:webHidden/>
           </w:rPr>
-          <w:instrText xml:space="preserve"> PAGEREF _Toc334787096 \h </w:instrText>
+          <w:instrText xml:space="preserve"> PAGEREF _Toc349914337 \h </w:instrText>
         </w:r>
         <w:r>
           <w:rPr>
@@ -1090,7 +1101,7 @@
             <w:noProof/>
             <w:webHidden/>
           </w:rPr>
-          <w:t>19</w:t>
+          <w:t>3</w:t>
         </w:r>
         <w:r>
           <w:rPr>
@@ -1115,7 +1126,7 @@
           <w:lang w:eastAsia="en-GB"/>
         </w:rPr>
       </w:pPr>
-      <w:hyperlink w:anchor="_Toc334787097" w:history="1">
+      <w:hyperlink w:anchor="_Toc349914338" w:history="1">
         <w:r>
           <w:rPr>
             <w:rStyle w:val="Hyperlink"/>
@@ -1142,7 +1153,7 @@
             <w:noProof/>
             <w:webHidden/>
           </w:rPr>
-          <w:instrText xml:space="preserve"> PAGEREF _Toc334787097 \h </w:instrText>
+          <w:instrText xml:space="preserve"> PAGEREF _Toc349914338 \h </w:instrText>
         </w:r>
         <w:r>
           <w:rPr>
@@ -1161,7 +1172,7 @@
             <w:noProof/>
             <w:webHidden/>
           </w:rPr>
-          <w:t>21</w:t>
+          <w:t>3</w:t>
         </w:r>
         <w:r>
           <w:rPr>
@@ -1186,7 +1197,7 @@
           <w:lang w:eastAsia="en-GB"/>
         </w:rPr>
       </w:pPr>
-      <w:hyperlink w:anchor="_Toc334787098" w:history="1">
+      <w:hyperlink w:anchor="_Toc349914339" w:history="1">
         <w:r>
           <w:rPr>
             <w:rStyle w:val="Hyperlink"/>
@@ -1213,7 +1224,7 @@
             <w:noProof/>
             <w:webHidden/>
           </w:rPr>
-          <w:instrText xml:space="preserve"> PAGEREF _Toc334787098 \h </w:instrText>
+          <w:instrText xml:space="preserve"> PAGEREF _Toc349914339 \h </w:instrText>
         </w:r>
         <w:r>
           <w:rPr>
@@ -1232,7 +1243,7 @@
             <w:noProof/>
             <w:webHidden/>
           </w:rPr>
-          <w:t>21</w:t>
+          <w:t>3</w:t>
         </w:r>
         <w:r>
           <w:rPr>
@@ -1257,7 +1268,7 @@
           <w:lang w:eastAsia="en-GB"/>
         </w:rPr>
       </w:pPr>
-      <w:hyperlink w:anchor="_Toc334787099" w:history="1">
+      <w:hyperlink w:anchor="_Toc349914340" w:history="1">
         <w:r>
           <w:rPr>
             <w:rStyle w:val="Hyperlink"/>
@@ -1284,7 +1295,7 @@
             <w:noProof/>
             <w:webHidden/>
           </w:rPr>
-          <w:instrText xml:space="preserve"> PAGEREF _Toc334787099 \h </w:instrText>
+          <w:instrText xml:space="preserve"> PAGEREF _Toc349914340 \h </w:instrText>
         </w:r>
         <w:r>
           <w:rPr>
@@ -1303,7 +1314,7 @@
             <w:noProof/>
             <w:webHidden/>
           </w:rPr>
-          <w:t>22</w:t>
+          <w:t>3</w:t>
         </w:r>
         <w:r>
           <w:rPr>
@@ -1328,7 +1339,7 @@
           <w:lang w:eastAsia="en-GB"/>
         </w:rPr>
       </w:pPr>
-      <w:hyperlink w:anchor="_Toc334787100" w:history="1">
+      <w:hyperlink w:anchor="_Toc349914341" w:history="1">
         <w:r>
           <w:rPr>
             <w:rStyle w:val="Hyperlink"/>
@@ -1355,7 +1366,7 @@
             <w:noProof/>
             <w:webHidden/>
           </w:rPr>
-          <w:instrText xml:space="preserve"> PAGEREF _Toc334787100 \h </w:instrText>
+          <w:instrText xml:space="preserve"> PAGEREF _Toc349914341 \h </w:instrText>
         </w:r>
         <w:r>
           <w:rPr>
@@ -1374,7 +1385,7 @@
             <w:noProof/>
             <w:webHidden/>
           </w:rPr>
-          <w:t>23</w:t>
+          <w:t>3</w:t>
         </w:r>
         <w:r>
           <w:rPr>
@@ -1399,7 +1410,7 @@
           <w:lang w:eastAsia="en-GB"/>
         </w:rPr>
       </w:pPr>
-      <w:hyperlink w:anchor="_Toc334787101" w:history="1">
+      <w:hyperlink w:anchor="_Toc349914342" w:history="1">
         <w:r>
           <w:rPr>
             <w:rStyle w:val="Hyperlink"/>
@@ -1426,7 +1437,7 @@
             <w:noProof/>
             <w:webHidden/>
           </w:rPr>
-          <w:instrText xml:space="preserve"> PAGEREF _Toc334787101 \h </w:instrText>
+          <w:instrText xml:space="preserve"> PAGEREF _Toc349914342 \h </w:instrText>
         </w:r>
         <w:r>
           <w:rPr>
@@ -1445,7 +1456,7 @@
             <w:noProof/>
             <w:webHidden/>
           </w:rPr>
-          <w:t>24</w:t>
+          <w:t>3</w:t>
         </w:r>
         <w:r>
           <w:rPr>
@@ -1470,7 +1481,7 @@
           <w:lang w:eastAsia="en-GB"/>
         </w:rPr>
       </w:pPr>
-      <w:hyperlink w:anchor="_Toc334787102" w:history="1">
+      <w:hyperlink w:anchor="_Toc349914343" w:history="1">
         <w:r>
           <w:rPr>
             <w:rStyle w:val="Hyperlink"/>
@@ -1497,7 +1508,7 @@
             <w:noProof/>
             <w:webHidden/>
           </w:rPr>
-          <w:instrText xml:space="preserve"> PAGEREF _Toc334787102 \h </w:instrText>
+          <w:instrText xml:space="preserve"> PAGEREF _Toc349914343 \h </w:instrText>
         </w:r>
         <w:r>
           <w:rPr>
@@ -1516,7 +1527,7 @@
             <w:noProof/>
             <w:webHidden/>
           </w:rPr>
-          <w:t>25</w:t>
+          <w:t>3</w:t>
         </w:r>
         <w:r>
           <w:rPr>
@@ -1541,7 +1552,7 @@
           <w:lang w:eastAsia="en-GB"/>
         </w:rPr>
       </w:pPr>
-      <w:hyperlink w:anchor="_Toc334787103" w:history="1">
+      <w:hyperlink w:anchor="_Toc349914344" w:history="1">
         <w:r>
           <w:rPr>
             <w:rStyle w:val="Hyperlink"/>
@@ -1568,7 +1579,7 @@
             <w:noProof/>
             <w:webHidden/>
           </w:rPr>
-          <w:instrText xml:space="preserve"> PAGEREF _Toc334787103 \h </w:instrText>
+          <w:instrText xml:space="preserve"> PAGEREF _Toc349914344 \h </w:instrText>
         </w:r>
         <w:r>
           <w:rPr>
@@ -1587,7 +1598,7 @@
             <w:noProof/>
             <w:webHidden/>
           </w:rPr>
-          <w:t>26</w:t>
+          <w:t>3</w:t>
         </w:r>
         <w:r>
           <w:rPr>
@@ -1612,7 +1623,7 @@
           <w:lang w:eastAsia="en-GB"/>
         </w:rPr>
       </w:pPr>
-      <w:hyperlink w:anchor="_Toc334787104" w:history="1">
+      <w:hyperlink w:anchor="_Toc349914345" w:history="1">
         <w:r>
           <w:rPr>
             <w:rStyle w:val="Hyperlink"/>
@@ -1639,7 +1650,7 @@
             <w:noProof/>
             <w:webHidden/>
           </w:rPr>
-          <w:instrText xml:space="preserve"> PAGEREF _Toc334787104 \h </w:instrText>
+          <w:instrText xml:space="preserve"> PAGEREF _Toc349914345 \h </w:instrText>
         </w:r>
         <w:r>
           <w:rPr>
@@ -1658,7 +1669,7 @@
             <w:noProof/>
             <w:webHidden/>
           </w:rPr>
-          <w:t>26</w:t>
+          <w:t>3</w:t>
         </w:r>
         <w:r>
           <w:rPr>
@@ -1683,7 +1694,7 @@
           <w:lang w:eastAsia="en-GB"/>
         </w:rPr>
       </w:pPr>
-      <w:hyperlink w:anchor="_Toc334787105" w:history="1">
+      <w:hyperlink w:anchor="_Toc349914346" w:history="1">
         <w:r>
           <w:rPr>
             <w:rStyle w:val="Hyperlink"/>
@@ -1710,7 +1721,7 @@
             <w:noProof/>
             <w:webHidden/>
           </w:rPr>
-          <w:instrText xml:space="preserve"> PAGEREF _Toc334787105 \h </w:instrText>
+          <w:instrText xml:space="preserve"> PAGEREF _Toc349914346 \h </w:instrText>
         </w:r>
         <w:r>
           <w:rPr>
@@ -1729,7 +1740,7 @@
             <w:noProof/>
             <w:webHidden/>
           </w:rPr>
-          <w:t>27</w:t>
+          <w:t>3</w:t>
         </w:r>
         <w:r>
           <w:rPr>
@@ -1754,7 +1765,7 @@
           <w:lang w:eastAsia="en-GB"/>
         </w:rPr>
       </w:pPr>
-      <w:hyperlink w:anchor="_Toc334787106" w:history="1">
+      <w:hyperlink w:anchor="_Toc349914347" w:history="1">
         <w:r>
           <w:rPr>
             <w:rStyle w:val="Hyperlink"/>
@@ -1781,7 +1792,7 @@
             <w:noProof/>
             <w:webHidden/>
           </w:rPr>
-          <w:instrText xml:space="preserve"> PAGEREF _Toc334787106 \h </w:instrText>
+          <w:instrText xml:space="preserve"> PAGEREF _Toc349914347 \h </w:instrText>
         </w:r>
         <w:r>
           <w:rPr>
@@ -1800,7 +1811,7 @@
             <w:noProof/>
             <w:webHidden/>
           </w:rPr>
-          <w:t>27</w:t>
+          <w:t>3</w:t>
         </w:r>
         <w:r>
           <w:rPr>
@@ -1825,7 +1836,7 @@
           <w:lang w:eastAsia="en-GB"/>
         </w:rPr>
       </w:pPr>
-      <w:hyperlink w:anchor="_Toc334787107" w:history="1">
+      <w:hyperlink w:anchor="_Toc349914348" w:history="1">
         <w:r>
           <w:rPr>
             <w:rStyle w:val="Hyperlink"/>
@@ -1852,7 +1863,7 @@
             <w:noProof/>
             <w:webHidden/>
           </w:rPr>
-          <w:instrText xml:space="preserve"> PAGEREF _Toc334787107 \h </w:instrText>
+          <w:instrText xml:space="preserve"> PAGEREF _Toc349914348 \h </w:instrText>
         </w:r>
         <w:r>
           <w:rPr>
@@ -1871,7 +1882,7 @@
             <w:noProof/>
             <w:webHidden/>
           </w:rPr>
-          <w:t>28</w:t>
+          <w:t>3</w:t>
         </w:r>
         <w:r>
           <w:rPr>
@@ -1896,7 +1907,7 @@
           <w:lang w:eastAsia="en-GB"/>
         </w:rPr>
       </w:pPr>
-      <w:hyperlink w:anchor="_Toc334787108" w:history="1">
+      <w:hyperlink w:anchor="_Toc349914349" w:history="1">
         <w:r>
           <w:rPr>
             <w:rStyle w:val="Hyperlink"/>
@@ -1923,7 +1934,7 @@
             <w:noProof/>
             <w:webHidden/>
           </w:rPr>
-          <w:instrText xml:space="preserve"> PAGEREF _Toc334787108 \h </w:instrText>
+          <w:instrText xml:space="preserve"> PAGEREF _Toc349914349 \h </w:instrText>
         </w:r>
         <w:r>
           <w:rPr>
@@ -1942,7 +1953,7 @@
             <w:noProof/>
             <w:webHidden/>
           </w:rPr>
-          <w:t>28</w:t>
+          <w:t>3</w:t>
         </w:r>
         <w:r>
           <w:rPr>
@@ -1967,7 +1978,7 @@
           <w:lang w:eastAsia="en-GB"/>
         </w:rPr>
       </w:pPr>
-      <w:hyperlink w:anchor="_Toc334787109" w:history="1">
+      <w:hyperlink w:anchor="_Toc349914350" w:history="1">
         <w:r>
           <w:rPr>
             <w:rStyle w:val="Hyperlink"/>
@@ -1994,7 +2005,7 @@
             <w:noProof/>
             <w:webHidden/>
           </w:rPr>
-          <w:instrText xml:space="preserve"> PAGEREF _Toc334787109 \h </w:instrText>
+          <w:instrText xml:space="preserve"> PAGEREF _Toc349914350 \h </w:instrText>
         </w:r>
         <w:r>
           <w:rPr>
@@ -2013,7 +2024,7 @@
             <w:noProof/>
             <w:webHidden/>
           </w:rPr>
-          <w:t>28</w:t>
+          <w:t>3</w:t>
         </w:r>
         <w:r>
           <w:rPr>
@@ -2038,7 +2049,7 @@
           <w:lang w:eastAsia="en-GB"/>
         </w:rPr>
       </w:pPr>
-      <w:hyperlink w:anchor="_Toc334787110" w:history="1">
+      <w:hyperlink w:anchor="_Toc349914351" w:history="1">
         <w:r>
           <w:rPr>
             <w:rStyle w:val="Hyperlink"/>
@@ -2065,7 +2076,7 @@
             <w:noProof/>
             <w:webHidden/>
           </w:rPr>
-          <w:instrText xml:space="preserve"> PAGEREF _Toc334787110 \h </w:instrText>
+          <w:instrText xml:space="preserve"> PAGEREF _Toc349914351 \h </w:instrText>
         </w:r>
         <w:r>
           <w:rPr>
@@ -2084,7 +2095,7 @@
             <w:noProof/>
             <w:webHidden/>
           </w:rPr>
-          <w:t>29</w:t>
+          <w:t>3</w:t>
         </w:r>
         <w:r>
           <w:rPr>
@@ -2109,7 +2120,7 @@
           <w:lang w:eastAsia="en-GB"/>
         </w:rPr>
       </w:pPr>
-      <w:hyperlink w:anchor="_Toc334787111" w:history="1">
+      <w:hyperlink w:anchor="_Toc349914352" w:history="1">
         <w:r>
           <w:rPr>
             <w:rStyle w:val="Hyperlink"/>
@@ -2136,7 +2147,7 @@
             <w:noProof/>
             <w:webHidden/>
           </w:rPr>
-          <w:instrText xml:space="preserve"> PAGEREF _Toc334787111 \h </w:instrText>
+          <w:instrText xml:space="preserve"> PAGEREF _Toc349914352 \h </w:instrText>
         </w:r>
         <w:r>
           <w:rPr>
@@ -2155,7 +2166,7 @@
             <w:noProof/>
             <w:webHidden/>
           </w:rPr>
-          <w:t>29</w:t>
+          <w:t>3</w:t>
         </w:r>
         <w:r>
           <w:rPr>
@@ -2180,7 +2191,7 @@
           <w:lang w:eastAsia="en-GB"/>
         </w:rPr>
       </w:pPr>
-      <w:hyperlink w:anchor="_Toc334787112" w:history="1">
+      <w:hyperlink w:anchor="_Toc349914353" w:history="1">
         <w:r>
           <w:rPr>
             <w:rStyle w:val="Hyperlink"/>
@@ -2208,7 +2219,7 @@
             <w:noProof/>
             <w:webHidden/>
           </w:rPr>
-          <w:instrText xml:space="preserve"> PAGEREF _Toc334787112 \h </w:instrText>
+          <w:instrText xml:space="preserve"> PAGEREF _Toc349914353 \h </w:instrText>
         </w:r>
         <w:r>
           <w:rPr>
@@ -2227,7 +2238,7 @@
             <w:noProof/>
             <w:webHidden/>
           </w:rPr>
-          <w:t>29</w:t>
+          <w:t>3</w:t>
         </w:r>
         <w:r>
           <w:rPr>
@@ -2252,7 +2263,7 @@
           <w:lang w:eastAsia="en-GB"/>
         </w:rPr>
       </w:pPr>
-      <w:hyperlink w:anchor="_Toc334787113" w:history="1">
+      <w:hyperlink w:anchor="_Toc349914354" w:history="1">
         <w:r>
           <w:rPr>
             <w:rStyle w:val="Hyperlink"/>
@@ -2279,7 +2290,7 @@
             <w:noProof/>
             <w:webHidden/>
           </w:rPr>
-          <w:instrText xml:space="preserve"> PAGEREF _Toc334787113 \h </w:instrText>
+          <w:instrText xml:space="preserve"> PAGEREF _Toc349914354 \h </w:instrText>
         </w:r>
         <w:r>
           <w:rPr>
@@ -2298,7 +2309,7 @@
             <w:noProof/>
             <w:webHidden/>
           </w:rPr>
-          <w:t>30</w:t>
+          <w:t>3</w:t>
         </w:r>
         <w:r>
           <w:rPr>
@@ -2323,7 +2334,7 @@
           <w:lang w:eastAsia="en-GB"/>
         </w:rPr>
       </w:pPr>
-      <w:hyperlink w:anchor="_Toc334787114" w:history="1">
+      <w:hyperlink w:anchor="_Toc349914355" w:history="1">
         <w:r>
           <w:rPr>
             <w:rStyle w:val="Hyperlink"/>
@@ -2350,7 +2361,7 @@
             <w:noProof/>
             <w:webHidden/>
           </w:rPr>
-          <w:instrText xml:space="preserve"> PAGEREF _Toc334787114 \h </w:instrText>
+          <w:instrText xml:space="preserve"> PAGEREF _Toc349914355 \h </w:instrText>
         </w:r>
         <w:r>
           <w:rPr>
@@ -2369,7 +2380,7 @@
             <w:noProof/>
             <w:webHidden/>
           </w:rPr>
-          <w:t>31</w:t>
+          <w:t>3</w:t>
         </w:r>
         <w:r>
           <w:rPr>
@@ -2394,7 +2405,7 @@
           <w:lang w:eastAsia="en-GB"/>
         </w:rPr>
       </w:pPr>
-      <w:hyperlink w:anchor="_Toc334787115" w:history="1">
+      <w:hyperlink w:anchor="_Toc349914356" w:history="1">
         <w:r>
           <w:rPr>
             <w:rStyle w:val="Hyperlink"/>
@@ -2421,7 +2432,7 @@
             <w:noProof/>
             <w:webHidden/>
           </w:rPr>
-          <w:instrText xml:space="preserve"> PAGEREF _Toc334787115 \h </w:instrText>
+          <w:instrText xml:space="preserve"> PAGEREF _Toc349914356 \h </w:instrText>
         </w:r>
         <w:r>
           <w:rPr>
@@ -2440,7 +2451,7 @@
             <w:noProof/>
             <w:webHidden/>
           </w:rPr>
-          <w:t>32</w:t>
+          <w:t>3</w:t>
         </w:r>
         <w:r>
           <w:rPr>
@@ -2465,7 +2476,7 @@
           <w:lang w:eastAsia="en-GB"/>
         </w:rPr>
       </w:pPr>
-      <w:hyperlink w:anchor="_Toc334787116" w:history="1">
+      <w:hyperlink w:anchor="_Toc349914357" w:history="1">
         <w:r>
           <w:rPr>
             <w:rStyle w:val="Hyperlink"/>
@@ -2492,7 +2503,7 @@
             <w:noProof/>
             <w:webHidden/>
           </w:rPr>
-          <w:instrText xml:space="preserve"> PAGEREF _Toc334787116 \h </w:instrText>
+          <w:instrText xml:space="preserve"> PAGEREF _Toc349914357 \h </w:instrText>
         </w:r>
         <w:r>
           <w:rPr>
@@ -2511,7 +2522,7 @@
             <w:noProof/>
             <w:webHidden/>
           </w:rPr>
-          <w:t>32</w:t>
+          <w:t>3</w:t>
         </w:r>
         <w:r>
           <w:rPr>
@@ -2536,7 +2547,7 @@
           <w:lang w:eastAsia="en-GB"/>
         </w:rPr>
       </w:pPr>
-      <w:hyperlink w:anchor="_Toc334787117" w:history="1">
+      <w:hyperlink w:anchor="_Toc349914358" w:history="1">
         <w:r>
           <w:rPr>
             <w:rStyle w:val="Hyperlink"/>
@@ -2563,7 +2574,7 @@
             <w:noProof/>
             <w:webHidden/>
           </w:rPr>
-          <w:instrText xml:space="preserve"> PAGEREF _Toc334787117 \h </w:instrText>
+          <w:instrText xml:space="preserve"> PAGEREF _Toc349914358 \h </w:instrText>
         </w:r>
         <w:r>
           <w:rPr>
@@ -2582,7 +2593,7 @@
             <w:noProof/>
             <w:webHidden/>
           </w:rPr>
-          <w:t>32</w:t>
+          <w:t>3</w:t>
         </w:r>
         <w:r>
           <w:rPr>
@@ -2607,7 +2618,7 @@
           <w:lang w:eastAsia="en-GB"/>
         </w:rPr>
       </w:pPr>
-      <w:hyperlink w:anchor="_Toc334787118" w:history="1">
+      <w:hyperlink w:anchor="_Toc349914359" w:history="1">
         <w:r>
           <w:rPr>
             <w:rStyle w:val="Hyperlink"/>
@@ -2634,7 +2645,7 @@
             <w:noProof/>
             <w:webHidden/>
           </w:rPr>
-          <w:instrText xml:space="preserve"> PAGEREF _Toc334787118 \h </w:instrText>
+          <w:instrText xml:space="preserve"> PAGEREF _Toc349914359 \h </w:instrText>
         </w:r>
         <w:r>
           <w:rPr>
@@ -2653,7 +2664,7 @@
             <w:noProof/>
             <w:webHidden/>
           </w:rPr>
-          <w:t>33</w:t>
+          <w:t>3</w:t>
         </w:r>
         <w:r>
           <w:rPr>
@@ -2678,7 +2689,7 @@
           <w:lang w:eastAsia="en-GB"/>
         </w:rPr>
       </w:pPr>
-      <w:hyperlink w:anchor="_Toc334787119" w:history="1">
+      <w:hyperlink w:anchor="_Toc349914360" w:history="1">
         <w:r>
           <w:rPr>
             <w:rStyle w:val="Hyperlink"/>
@@ -2705,7 +2716,7 @@
             <w:noProof/>
             <w:webHidden/>
           </w:rPr>
-          <w:instrText xml:space="preserve"> PAGEREF _Toc334787119 \h </w:instrText>
+          <w:instrText xml:space="preserve"> PAGEREF _Toc349914360 \h </w:instrText>
         </w:r>
         <w:r>
           <w:rPr>
@@ -2724,7 +2735,7 @@
             <w:noProof/>
             <w:webHidden/>
           </w:rPr>
-          <w:t>33</w:t>
+          <w:t>3</w:t>
         </w:r>
         <w:r>
           <w:rPr>
@@ -2763,7 +2774,7 @@
         <w:pStyle w:val="Heading1"/>
       </w:pPr>
       <w:bookmarkStart w:id="0" w:name="Introduction_28545915335416794_531318004"/>
-      <w:bookmarkStart w:id="1" w:name="_Toc334787083"/>
+      <w:bookmarkStart w:id="1" w:name="_Toc349914324"/>
       <w:bookmarkEnd w:id="0"/>
       <w:r>
         <w:t>Introduction</w:t>
@@ -2986,7 +2997,7 @@
         <w:pStyle w:val="Heading2"/>
       </w:pPr>
       <w:bookmarkStart w:id="2" w:name="Understanding_the_Syntax_70771"/>
-      <w:bookmarkStart w:id="3" w:name="_Toc334787084"/>
+      <w:bookmarkStart w:id="3" w:name="_Toc349914325"/>
       <w:bookmarkEnd w:id="2"/>
       <w:r>
         <w:t>Understanding the Syntax</w:t>
@@ -3443,7 +3454,7 @@
         <w:pStyle w:val="Heading1"/>
       </w:pPr>
       <w:bookmarkStart w:id="4" w:name="Tables_of_Olex2_Commands_94725"/>
-      <w:bookmarkStart w:id="5" w:name="_Toc334787085"/>
+      <w:bookmarkStart w:id="5" w:name="_Toc349914326"/>
       <w:bookmarkEnd w:id="4"/>
       <w:r>
         <w:t>Tables of Olex2 Commands</w:t>
@@ -3454,7 +3465,7 @@
       <w:pPr>
         <w:pStyle w:val="Heading2"/>
       </w:pPr>
-      <w:bookmarkStart w:id="6" w:name="_Toc334787086"/>
+      <w:bookmarkStart w:id="6" w:name="_Toc349914327"/>
       <w:r>
         <w:t>Changing the Model View</w:t>
       </w:r>
@@ -4190,6 +4201,34 @@
               </w:rPr>
               <w:t>]</w:t>
             </w:r>
+            <w:r>
+              <w:rPr>
+                <w:rFonts w:ascii="Times New Roman" w:hAnsi="Times New Roman"/>
+                <w:sz w:val="20"/>
+                <w:szCs w:val="20"/>
+                <w:lang w:eastAsia="en-GB"/>
+              </w:rPr>
+              <w:t>[-</w:t>
+            </w:r>
+            <w:r>
+              <w:rPr>
+                <w:rFonts w:ascii="Times New Roman" w:hAnsi="Times New Roman"/>
+                <w:b/>
+                <w:sz w:val="20"/>
+                <w:szCs w:val="20"/>
+                <w:lang w:eastAsia="en-GB"/>
+              </w:rPr>
+              <w:t>rings</w:t>
+            </w:r>
+            <w:r>
+              <w:rPr>
+                <w:rFonts w:ascii="Times New Roman" w:hAnsi="Times New Roman"/>
+                <w:sz w:val="20"/>
+                <w:szCs w:val="20"/>
+                <w:lang w:eastAsia="en-GB"/>
+              </w:rPr>
+              <w:t>]</w:t>
+            </w:r>
           </w:p>
         </w:tc>
         <w:tc>
@@ -4311,6 +4350,36 @@
                 <w:lang w:eastAsia="en-GB"/>
               </w:rPr>
               <w:t>: creates a regular plane</w:t>
+            </w:r>
+          </w:p>
+          <w:p>
+            <w:pPr>
+              <w:jc w:val="both"/>
+              <w:rPr>
+                <w:rFonts w:ascii="Times New Roman" w:hAnsi="Times New Roman"/>
+                <w:sz w:val="20"/>
+                <w:szCs w:val="20"/>
+                <w:lang w:eastAsia="en-GB"/>
+              </w:rPr>
+            </w:pPr>
+            <w:r>
+              <w:rPr>
+                <w:rFonts w:ascii="Times New Roman" w:hAnsi="Times New Roman"/>
+                <w:b/>
+                <w:sz w:val="20"/>
+                <w:szCs w:val="20"/>
+                <w:lang w:eastAsia="en-GB"/>
+              </w:rPr>
+              <w:t>-rings</w:t>
+            </w:r>
+            <w:r>
+              <w:rPr>
+                <w:rFonts w:ascii="Times New Roman" w:hAnsi="Times New Roman"/>
+                <w:sz w:val="20"/>
+                <w:szCs w:val="20"/>
+                <w:lang w:eastAsia="en-GB"/>
+              </w:rPr>
+              <w:t>: creates planes for all rings given by a template like NC5</w:t>
             </w:r>
           </w:p>
         </w:tc>
@@ -4653,7 +4722,7 @@
       <w:pPr>
         <w:pStyle w:val="Heading2"/>
       </w:pPr>
-      <w:bookmarkStart w:id="8" w:name="_Toc334787087"/>
+      <w:bookmarkStart w:id="8" w:name="_Toc349914328"/>
       <w:r>
         <w:t>Keyboard Shortcuts</w:t>
       </w:r>
@@ -6949,7 +7018,7 @@
       <w:pPr>
         <w:pStyle w:val="Heading2"/>
       </w:pPr>
-      <w:bookmarkStart w:id="10" w:name="_Toc334787088"/>
+      <w:bookmarkStart w:id="10" w:name="_Toc349914329"/>
       <w:r>
         <w:t>Fixed/Refined Parameters</w:t>
       </w:r>
@@ -7670,7 +7739,7 @@
                 <w:szCs w:val="20"/>
                 <w:lang w:eastAsia="en-GB"/>
               </w:rPr>
-              <w:t>Sets atoms occupancy to the povided value for subsequently clicked atoms.</w:t>
+              <w:t>Sets atoms occupancy to the provided value for subsequently clicked atoms.</w:t>
             </w:r>
           </w:p>
         </w:tc>
@@ -7764,7 +7833,7 @@
           <w:szCs w:val="23"/>
         </w:rPr>
       </w:pPr>
-      <w:bookmarkStart w:id="13" w:name="_Toc334787089"/>
+      <w:bookmarkStart w:id="13" w:name="_Toc349914330"/>
       <w:r>
         <w:t>Atom Connectivity Table Manipulation</w:t>
       </w:r>
@@ -10000,7 +10069,7 @@
       <w:pPr>
         <w:pStyle w:val="Heading2"/>
       </w:pPr>
-      <w:bookmarkStart w:id="16" w:name="_Toc334787090"/>
+      <w:bookmarkStart w:id="16" w:name="_Toc349914331"/>
       <w:r>
         <w:t>Symmetry Operations</w:t>
       </w:r>
@@ -10785,6 +10854,15 @@
               </w:rPr>
               <w:t> value of the Van der Waals radii of the selected atoms which can be generated by clicking on the direction representations, only unique symmetry operations (producing shortest contacts are displayed)</w:t>
             </w:r>
+            <w:r>
+              <w:rPr>
+                <w:rFonts w:ascii="Times New Roman" w:hAnsi="Times New Roman"/>
+                <w:sz w:val="20"/>
+                <w:szCs w:val="20"/>
+                <w:lang w:eastAsia="en-GB"/>
+              </w:rPr>
+              <w:t>. If an atom is selected before entering this mode - the environment of only this atom(s) can be grown.</w:t>
+            </w:r>
           </w:p>
           <w:p>
             <w:pPr>
@@ -11740,8 +11818,10 @@
               <w:jc w:val="both"/>
               <w:rPr>
                 <w:rFonts w:ascii="Times New Roman" w:hAnsi="Times New Roman"/>
-                <w:sz w:val="26"/>
-                <w:szCs w:val="26"/>
+                <w:b/>
+                <w:bCs/>
+                <w:sz w:val="20"/>
+                <w:szCs w:val="20"/>
                 <w:lang w:eastAsia="en-GB"/>
               </w:rPr>
             </w:pPr>
@@ -11773,23 +11853,25 @@
               <w:jc w:val="both"/>
               <w:rPr>
                 <w:rFonts w:ascii="Times New Roman" w:hAnsi="Times New Roman"/>
-                <w:sz w:val="26"/>
-                <w:szCs w:val="26"/>
-                <w:lang w:eastAsia="en-GB"/>
-              </w:rPr>
-            </w:pPr>
-            <w:r>
-              <w:rPr>
-                <w:rFonts w:ascii="Times New Roman" w:hAnsi="Times New Roman"/>
-                <w:b/>
-                <w:bCs/>
-                <w:i/>
+                <w:b/>
+                <w:bCs/>
                 <w:iCs/>
                 <w:sz w:val="20"/>
                 <w:szCs w:val="20"/>
                 <w:lang w:eastAsia="en-GB"/>
               </w:rPr>
-              <w:t>r</w:t>
+            </w:pPr>
+            <w:r>
+              <w:rPr>
+                <w:rFonts w:ascii="Times New Roman" w:hAnsi="Times New Roman"/>
+                <w:b/>
+                <w:bCs/>
+                <w:iCs/>
+                <w:sz w:val="20"/>
+                <w:szCs w:val="20"/>
+                <w:lang w:eastAsia="en-GB"/>
+              </w:rPr>
+              <w:t>wbox</w:t>
             </w:r>
           </w:p>
         </w:tc>
@@ -11807,41 +11889,19 @@
               <w:jc w:val="both"/>
               <w:rPr>
                 <w:rFonts w:ascii="Times New Roman" w:hAnsi="Times New Roman"/>
-                <w:sz w:val="26"/>
-                <w:szCs w:val="26"/>
-                <w:lang w:eastAsia="en-GB"/>
-              </w:rPr>
-            </w:pPr>
-            <w:r>
-              <w:rPr>
-                <w:rFonts w:ascii="Times New Roman" w:hAnsi="Times New Roman"/>
-                <w:sz w:val="20"/>
-                <w:szCs w:val="20"/>
-                <w:lang w:eastAsia="en-GB"/>
-              </w:rPr>
-              <w:t>Packs fragments within radius </w:t>
-            </w:r>
-            <w:r>
-              <w:rPr>
-                <w:rFonts w:ascii="Times New Roman" w:hAnsi="Times New Roman"/>
-                <w:b/>
-                <w:bCs/>
-                <w:i/>
-                <w:iCs/>
-                <w:sz w:val="20"/>
-                <w:szCs w:val="20"/>
-                <w:lang w:eastAsia="en-GB"/>
-              </w:rPr>
-              <w:t>r</w:t>
-            </w:r>
-            <w:r>
-              <w:rPr>
-                <w:rFonts w:ascii="Times New Roman" w:hAnsi="Times New Roman"/>
-                <w:sz w:val="20"/>
-                <w:szCs w:val="20"/>
-                <w:lang w:eastAsia="en-GB"/>
-              </w:rPr>
-              <w:t> of the selected atom(s) or the centre of gravity of the asymmetric unit.</w:t>
+                <w:sz w:val="20"/>
+                <w:szCs w:val="20"/>
+                <w:lang w:eastAsia="en-GB"/>
+              </w:rPr>
+            </w:pPr>
+            <w:r>
+              <w:rPr>
+                <w:rFonts w:ascii="Times New Roman" w:hAnsi="Times New Roman"/>
+                <w:sz w:val="20"/>
+                <w:szCs w:val="20"/>
+                <w:lang w:eastAsia="en-GB"/>
+              </w:rPr>
+              <w:t>Packs the volume inside the 3D selection box (the once can be shown by selecting at least 3 atoms and typing 'sel wbox'), to pack multiple boxes - use '-c' option.</w:t>
             </w:r>
           </w:p>
         </w:tc>
@@ -11875,7 +11935,7 @@
                 <w:szCs w:val="20"/>
                 <w:lang w:eastAsia="en-GB"/>
               </w:rPr>
-              <w:t>grow</w:t>
+              <w:t>pack</w:t>
             </w:r>
           </w:p>
         </w:tc>
@@ -11902,76 +11962,15 @@
             <w:r>
               <w:rPr>
                 <w:rFonts w:ascii="Times New Roman" w:hAnsi="Times New Roman"/>
-                <w:sz w:val="20"/>
-                <w:szCs w:val="20"/>
-                <w:lang w:eastAsia="en-GB"/>
-              </w:rPr>
-              <w:t>[</w:t>
-            </w:r>
-            <w:r>
-              <w:rPr>
-                <w:rFonts w:ascii="Times New Roman" w:hAnsi="Times New Roman"/>
-                <w:color w:val="448844"/>
-                <w:sz w:val="20"/>
-                <w:szCs w:val="20"/>
-                <w:shd w:val="clear" w:color="auto" w:fill="EEEEEE"/>
-                <w:lang w:eastAsia="en-GB"/>
-              </w:rPr>
-              <w:t>atoms</w:t>
-            </w:r>
-            <w:r>
-              <w:rPr>
-                <w:rFonts w:ascii="Times New Roman" w:hAnsi="Times New Roman"/>
-                <w:sz w:val="20"/>
-                <w:szCs w:val="20"/>
-                <w:shd w:val="clear" w:color="auto" w:fill="EEEEEE"/>
-                <w:lang w:eastAsia="en-GB"/>
-              </w:rPr>
-              <w:t>] [</w:t>
-            </w:r>
-            <w:r>
-              <w:rPr>
-                <w:rFonts w:ascii="Times New Roman" w:hAnsi="Times New Roman"/>
-                <w:b/>
-                <w:bCs/>
-                <w:sz w:val="20"/>
-                <w:szCs w:val="20"/>
-                <w:shd w:val="clear" w:color="auto" w:fill="EEEEEE"/>
-                <w:lang w:eastAsia="en-GB"/>
-              </w:rPr>
-              <w:t>-w</w:t>
-            </w:r>
-            <w:r>
-              <w:rPr>
-                <w:rFonts w:ascii="Times New Roman" w:hAnsi="Times New Roman"/>
-                <w:sz w:val="20"/>
-                <w:szCs w:val="20"/>
-                <w:shd w:val="clear" w:color="auto" w:fill="EEEEEE"/>
-                <w:lang w:eastAsia="en-GB"/>
-              </w:rPr>
-              <w:t>] [</w:t>
-            </w:r>
-            <w:r>
-              <w:rPr>
-                <w:rFonts w:ascii="Times New Roman" w:hAnsi="Times New Roman"/>
-                <w:b/>
-                <w:bCs/>
-                <w:sz w:val="20"/>
-                <w:szCs w:val="20"/>
-                <w:shd w:val="clear" w:color="auto" w:fill="EEEEEE"/>
-                <w:lang w:eastAsia="en-GB"/>
-              </w:rPr>
-              <w:t>-s</w:t>
-            </w:r>
-            <w:r>
-              <w:rPr>
-                <w:rFonts w:ascii="Times New Roman" w:hAnsi="Times New Roman"/>
-                <w:sz w:val="20"/>
-                <w:szCs w:val="20"/>
-                <w:shd w:val="clear" w:color="auto" w:fill="EEEEEE"/>
-                <w:lang w:eastAsia="en-GB"/>
-              </w:rPr>
-              <w:t>]</w:t>
+                <w:b/>
+                <w:bCs/>
+                <w:i/>
+                <w:iCs/>
+                <w:sz w:val="20"/>
+                <w:szCs w:val="20"/>
+                <w:lang w:eastAsia="en-GB"/>
+              </w:rPr>
+              <w:t>r</w:t>
             </w:r>
           </w:p>
         </w:tc>
@@ -12001,6 +12000,188 @@
                 <w:szCs w:val="20"/>
                 <w:lang w:eastAsia="en-GB"/>
               </w:rPr>
+              <w:t>Packs fragments within radius </w:t>
+            </w:r>
+            <w:r>
+              <w:rPr>
+                <w:rFonts w:ascii="Times New Roman" w:hAnsi="Times New Roman"/>
+                <w:b/>
+                <w:bCs/>
+                <w:i/>
+                <w:iCs/>
+                <w:sz w:val="20"/>
+                <w:szCs w:val="20"/>
+                <w:lang w:eastAsia="en-GB"/>
+              </w:rPr>
+              <w:t>r</w:t>
+            </w:r>
+            <w:r>
+              <w:rPr>
+                <w:rFonts w:ascii="Times New Roman" w:hAnsi="Times New Roman"/>
+                <w:sz w:val="20"/>
+                <w:szCs w:val="20"/>
+                <w:lang w:eastAsia="en-GB"/>
+              </w:rPr>
+              <w:t> of the selected atom(s) or the centre of gravity of the asymmetric unit.</w:t>
+            </w:r>
+          </w:p>
+        </w:tc>
+      </w:tr>
+      <w:tr>
+        <w:tc>
+          <w:tcPr>
+            <w:tcW w:w="1266" w:type="dxa"/>
+            <w:tcBorders>
+              <w:top w:val="outset" w:sz="6" w:space="0" w:color="666666"/>
+              <w:bottom w:val="outset" w:sz="6" w:space="0" w:color="666666"/>
+              <w:right w:val="outset" w:sz="6" w:space="0" w:color="666666"/>
+            </w:tcBorders>
+          </w:tcPr>
+          <w:p>
+            <w:pPr>
+              <w:jc w:val="both"/>
+              <w:rPr>
+                <w:rFonts w:ascii="Times New Roman" w:hAnsi="Times New Roman"/>
+                <w:sz w:val="26"/>
+                <w:szCs w:val="26"/>
+                <w:lang w:eastAsia="en-GB"/>
+              </w:rPr>
+            </w:pPr>
+            <w:r>
+              <w:rPr>
+                <w:rFonts w:ascii="Times New Roman" w:hAnsi="Times New Roman"/>
+                <w:b/>
+                <w:bCs/>
+                <w:sz w:val="20"/>
+                <w:szCs w:val="20"/>
+                <w:lang w:eastAsia="en-GB"/>
+              </w:rPr>
+              <w:t>grow</w:t>
+            </w:r>
+          </w:p>
+        </w:tc>
+        <w:tc>
+          <w:tcPr>
+            <w:tcW w:w="2687" w:type="dxa"/>
+            <w:tcBorders>
+              <w:top w:val="outset" w:sz="6" w:space="0" w:color="666666"/>
+              <w:left w:val="outset" w:sz="6" w:space="0" w:color="666666"/>
+              <w:bottom w:val="outset" w:sz="6" w:space="0" w:color="666666"/>
+              <w:right w:val="outset" w:sz="6" w:space="0" w:color="666666"/>
+            </w:tcBorders>
+          </w:tcPr>
+          <w:p>
+            <w:pPr>
+              <w:jc w:val="both"/>
+              <w:rPr>
+                <w:rFonts w:ascii="Times New Roman" w:hAnsi="Times New Roman"/>
+                <w:sz w:val="26"/>
+                <w:szCs w:val="26"/>
+                <w:lang w:eastAsia="en-GB"/>
+              </w:rPr>
+            </w:pPr>
+            <w:r>
+              <w:rPr>
+                <w:rFonts w:ascii="Times New Roman" w:hAnsi="Times New Roman"/>
+                <w:sz w:val="20"/>
+                <w:szCs w:val="20"/>
+                <w:lang w:eastAsia="en-GB"/>
+              </w:rPr>
+              <w:t>[</w:t>
+            </w:r>
+            <w:r>
+              <w:rPr>
+                <w:rFonts w:ascii="Times New Roman" w:hAnsi="Times New Roman"/>
+                <w:color w:val="448844"/>
+                <w:sz w:val="20"/>
+                <w:szCs w:val="20"/>
+                <w:shd w:val="clear" w:color="auto" w:fill="EEEEEE"/>
+                <w:lang w:eastAsia="en-GB"/>
+              </w:rPr>
+              <w:t>atoms</w:t>
+            </w:r>
+            <w:r>
+              <w:rPr>
+                <w:rFonts w:ascii="Times New Roman" w:hAnsi="Times New Roman"/>
+                <w:sz w:val="20"/>
+                <w:szCs w:val="20"/>
+                <w:shd w:val="clear" w:color="auto" w:fill="EEEEEE"/>
+                <w:lang w:eastAsia="en-GB"/>
+              </w:rPr>
+              <w:t>] [</w:t>
+            </w:r>
+            <w:r>
+              <w:rPr>
+                <w:rFonts w:ascii="Times New Roman" w:hAnsi="Times New Roman"/>
+                <w:b/>
+                <w:bCs/>
+                <w:sz w:val="20"/>
+                <w:szCs w:val="20"/>
+                <w:shd w:val="clear" w:color="auto" w:fill="EEEEEE"/>
+                <w:lang w:eastAsia="en-GB"/>
+              </w:rPr>
+              <w:t>-w</w:t>
+            </w:r>
+            <w:r>
+              <w:rPr>
+                <w:rFonts w:ascii="Times New Roman" w:hAnsi="Times New Roman"/>
+                <w:sz w:val="20"/>
+                <w:szCs w:val="20"/>
+                <w:shd w:val="clear" w:color="auto" w:fill="EEEEEE"/>
+                <w:lang w:eastAsia="en-GB"/>
+              </w:rPr>
+              <w:t>] [</w:t>
+            </w:r>
+            <w:r>
+              <w:rPr>
+                <w:rFonts w:ascii="Times New Roman" w:hAnsi="Times New Roman"/>
+                <w:b/>
+                <w:bCs/>
+                <w:sz w:val="20"/>
+                <w:szCs w:val="20"/>
+                <w:shd w:val="clear" w:color="auto" w:fill="EEEEEE"/>
+                <w:lang w:eastAsia="en-GB"/>
+              </w:rPr>
+              <w:t>-s</w:t>
+            </w:r>
+            <w:r>
+              <w:rPr>
+                <w:rFonts w:ascii="Times New Roman" w:hAnsi="Times New Roman"/>
+                <w:sz w:val="20"/>
+                <w:szCs w:val="20"/>
+                <w:shd w:val="clear" w:color="auto" w:fill="EEEEEE"/>
+                <w:lang w:eastAsia="en-GB"/>
+              </w:rPr>
+              <w:t>]</w:t>
+            </w:r>
+          </w:p>
+        </w:tc>
+        <w:tc>
+          <w:tcPr>
+            <w:tcW w:w="5133" w:type="dxa"/>
+            <w:tcBorders>
+              <w:top w:val="outset" w:sz="6" w:space="0" w:color="666666"/>
+              <w:left w:val="outset" w:sz="6" w:space="0" w:color="666666"/>
+              <w:bottom w:val="outset" w:sz="6" w:space="0" w:color="666666"/>
+            </w:tcBorders>
+          </w:tcPr>
+          <w:p>
+            <w:pPr>
+              <w:jc w:val="both"/>
+              <w:rPr>
+                <w:rFonts w:ascii="Times New Roman" w:hAnsi="Times New Roman"/>
+                <w:sz w:val="26"/>
+                <w:szCs w:val="26"/>
+                <w:lang w:eastAsia="en-GB"/>
+              </w:rPr>
+            </w:pPr>
+            <w:r>
+              <w:rPr>
+                <w:rFonts w:ascii="Times New Roman" w:hAnsi="Times New Roman"/>
+                <w:sz w:val="20"/>
+                <w:szCs w:val="20"/>
+                <w:lang w:eastAsia="en-GB"/>
+              </w:rPr>
               <w:t>Grows all possible/given atoms; for polymeric structures or structures that require to be grown several times Olex2 will continue grow until the operation results in a symmetry element that has been used previously.</w:t>
             </w:r>
           </w:p>
@@ -12238,7 +12419,7 @@
       <w:pPr>
         <w:pStyle w:val="Heading2"/>
       </w:pPr>
-      <w:bookmarkStart w:id="20" w:name="_Toc334787091"/>
+      <w:bookmarkStart w:id="20" w:name="_Toc349914332"/>
       <w:r>
         <w:t>Disorder Modelling: Constraints and Restraints</w:t>
       </w:r>
@@ -17097,7 +17278,7 @@
       <w:pPr>
         <w:pStyle w:val="Heading2"/>
       </w:pPr>
-      <w:bookmarkStart w:id="23" w:name="_Toc334787092"/>
+      <w:bookmarkStart w:id="23" w:name="_Toc349914333"/>
       <w:r>
         <w:t>Selection Syntax</w:t>
       </w:r>
@@ -17121,8 +17302,8 @@
         <w:tblLook w:val="00A0"/>
       </w:tblPr>
       <w:tblGrid>
-        <w:gridCol w:w="1714"/>
-        <w:gridCol w:w="7372"/>
+        <w:gridCol w:w="1591"/>
+        <w:gridCol w:w="7495"/>
       </w:tblGrid>
       <w:tr>
         <w:tc>
@@ -17695,6 +17876,15 @@
               </w:rPr>
               <w:t>Shows the 3D selection box constructed for all/selected atoms; this box can be used to pack the structure or to crop the voids display/electron density maps. If the third argument (cell) is provided, the frame gets the size/dimensions of the unit cell rather than being rectangular.</w:t>
             </w:r>
+            <w:r>
+              <w:rPr>
+                <w:rFonts w:ascii="Times New Roman" w:hAnsi="Times New Roman"/>
+                <w:sz w:val="20"/>
+                <w:szCs w:val="20"/>
+                <w:lang w:eastAsia="en-GB"/>
+              </w:rPr>
+              <w:t xml:space="preserve"> (This box can be used for packing and 3D maps trimming/extending).</w:t>
+            </w:r>
           </w:p>
         </w:tc>
       </w:tr>
@@ -17821,7 +18011,7 @@
           <w:szCs w:val="23"/>
         </w:rPr>
       </w:pPr>
-      <w:bookmarkStart w:id="24" w:name="_Toc334787093"/>
+      <w:bookmarkStart w:id="24" w:name="_Toc349914334"/>
       <w:r>
         <w:t>HKL file Operations</w:t>
       </w:r>
@@ -18029,6 +18219,15 @@
               </w:rPr>
               <w:t>Inserts 'OMIT h k l' instruction in the ins file</w:t>
             </w:r>
+            <w:r>
+              <w:rPr>
+                <w:rFonts w:ascii="Times New Roman" w:hAnsi="Times New Roman"/>
+                <w:sz w:val="20"/>
+                <w:szCs w:val="20"/>
+                <w:lang w:eastAsia="en-GB"/>
+              </w:rPr>
+              <w:t>. Use 'delIns omit' to remove all the OMITs from the INS file header.</w:t>
+            </w:r>
           </w:p>
         </w:tc>
       </w:tr>
@@ -18646,6 +18845,94 @@
       <w:tr>
         <w:tc>
           <w:tcPr>
+            <w:tcW w:w="1266" w:type="dxa"/>
+            <w:tcBorders>
+              <w:top w:val="outset" w:sz="6" w:space="0" w:color="666666"/>
+              <w:bottom w:val="outset" w:sz="6" w:space="0" w:color="666666"/>
+              <w:right w:val="outset" w:sz="6" w:space="0" w:color="666666"/>
+            </w:tcBorders>
+          </w:tcPr>
+          <w:p>
+            <w:pPr>
+              <w:jc w:val="both"/>
+              <w:rPr>
+                <w:rFonts w:ascii="Times New Roman" w:hAnsi="Times New Roman"/>
+                <w:b/>
+                <w:bCs/>
+                <w:sz w:val="20"/>
+                <w:szCs w:val="20"/>
+                <w:lang w:eastAsia="en-GB"/>
+              </w:rPr>
+            </w:pPr>
+            <w:r>
+              <w:rPr>
+                <w:rFonts w:ascii="Times New Roman" w:hAnsi="Times New Roman"/>
+                <w:b/>
+                <w:bCs/>
+                <w:sz w:val="20"/>
+                <w:szCs w:val="20"/>
+                <w:lang w:eastAsia="en-GB"/>
+              </w:rPr>
+              <w:t>hklView</w:t>
+            </w:r>
+          </w:p>
+        </w:tc>
+        <w:tc>
+          <w:tcPr>
+            <w:tcW w:w="2687" w:type="dxa"/>
+            <w:tcBorders>
+              <w:top w:val="outset" w:sz="6" w:space="0" w:color="666666"/>
+              <w:left w:val="outset" w:sz="6" w:space="0" w:color="666666"/>
+              <w:bottom w:val="outset" w:sz="6" w:space="0" w:color="666666"/>
+              <w:right w:val="outset" w:sz="6" w:space="0" w:color="666666"/>
+            </w:tcBorders>
+          </w:tcPr>
+          <w:p>
+            <w:pPr>
+              <w:jc w:val="both"/>
+              <w:rPr>
+                <w:rFonts w:ascii="Times New Roman" w:hAnsi="Times New Roman"/>
+                <w:sz w:val="20"/>
+                <w:szCs w:val="20"/>
+                <w:lang w:eastAsia="en-GB"/>
+              </w:rPr>
+            </w:pPr>
+          </w:p>
+        </w:tc>
+        <w:tc>
+          <w:tcPr>
+            <w:tcW w:w="5133" w:type="dxa"/>
+            <w:tcBorders>
+              <w:top w:val="outset" w:sz="6" w:space="0" w:color="666666"/>
+              <w:left w:val="outset" w:sz="6" w:space="0" w:color="666666"/>
+              <w:bottom w:val="outset" w:sz="6" w:space="0" w:color="666666"/>
+            </w:tcBorders>
+          </w:tcPr>
+          <w:p>
+            <w:pPr>
+              <w:jc w:val="both"/>
+              <w:rPr>
+                <w:rFonts w:ascii="Times New Roman" w:hAnsi="Times New Roman"/>
+                <w:sz w:val="20"/>
+                <w:szCs w:val="20"/>
+                <w:lang w:eastAsia="en-GB"/>
+              </w:rPr>
+            </w:pPr>
+            <w:r>
+              <w:rPr>
+                <w:rFonts w:ascii="Times New Roman" w:hAnsi="Times New Roman"/>
+                <w:sz w:val="20"/>
+                <w:szCs w:val="20"/>
+                <w:lang w:eastAsia="en-GB"/>
+              </w:rPr>
+              <w:t>Shows reflection currently used in the refinement (use Ctrl+T a few times to center on the reflections view).</w:t>
+            </w:r>
+          </w:p>
+        </w:tc>
+      </w:tr>
+      <w:tr>
+        <w:tc>
+          <w:tcPr>
             <w:tcW w:w="9086" w:type="dxa"/>
             <w:gridSpan w:val="3"/>
             <w:tcBorders>
@@ -18729,7 +19016,7 @@
       <w:pPr>
         <w:pStyle w:val="Heading2"/>
       </w:pPr>
-      <w:bookmarkStart w:id="26" w:name="_Toc334787094"/>
+      <w:bookmarkStart w:id="26" w:name="_Toc349914335"/>
       <w:r>
         <w:t>Customising the Olex2 GUI</w:t>
       </w:r>
@@ -20165,7 +20452,7 @@
       <w:pPr>
         <w:pStyle w:val="Heading2"/>
       </w:pPr>
-      <w:bookmarkStart w:id="28" w:name="_Toc334787095"/>
+      <w:bookmarkStart w:id="28" w:name="_Toc349914336"/>
       <w:r>
         <w:t>Output: Tables, Reports and Images</w:t>
       </w:r>
@@ -22213,6 +22500,15 @@
               </w:rPr>
               <w:t>Helps with creating pictures when metal - pi interactions needs special drawing (like in the case of Cp-Me a single bond will be rendered from the ring centroid to the metal vs 5 bonds from every C atom to the metal). Note that currently these stippled bonds do not appear in the PostScript rendered pictures and thus for PS pictures a workaround with creating centroids is needed.</w:t>
             </w:r>
+            <w:r>
+              <w:rPr>
+                <w:rFonts w:ascii="Times New Roman" w:hAnsi="Times New Roman"/>
+                <w:sz w:val="24"/>
+                <w:szCs w:val="24"/>
+                <w:lang w:eastAsia="en-GB"/>
+              </w:rPr>
+              <w:t xml:space="preserve"> To remove all of the lines created by this command - right click on one of them and choose Graphics-&gt;Select the group, then hit Del key.</w:t>
+            </w:r>
           </w:p>
         </w:tc>
       </w:tr>
@@ -22229,7 +22525,7 @@
       <w:pPr>
         <w:pStyle w:val="Heading2"/>
       </w:pPr>
-      <w:bookmarkStart w:id="30" w:name="_Toc334787096"/>
+      <w:bookmarkStart w:id="30" w:name="_Toc349914337"/>
       <w:r>
         <w:t>Structure Analysis</w:t>
       </w:r>
@@ -22473,7 +22769,43 @@
                 <w:szCs w:val="20"/>
                 <w:lang w:eastAsia="en-GB"/>
               </w:rPr>
-              <w:t> adds extra elements (comma separated like in -t=Br,I) to the donor list. Defaults are [N,O,F,Cl,S]</w:t>
+              <w:t> adds extra elements (comma separated like in -t=</w:t>
+            </w:r>
+            <w:r>
+              <w:rPr>
+                <w:rFonts w:ascii="Times New Roman" w:hAnsi="Times New Roman"/>
+                <w:sz w:val="20"/>
+                <w:szCs w:val="20"/>
+                <w:lang w:eastAsia="en-GB"/>
+              </w:rPr>
+              <w:t>Se</w:t>
+            </w:r>
+            <w:r>
+              <w:rPr>
+                <w:rFonts w:ascii="Times New Roman" w:hAnsi="Times New Roman"/>
+                <w:sz w:val="20"/>
+                <w:szCs w:val="20"/>
+                <w:lang w:eastAsia="en-GB"/>
+              </w:rPr>
+              <w:t>,I) to the donor list. Defaults are [N,O,F,Cl,S</w:t>
+            </w:r>
+            <w:r>
+              <w:rPr>
+                <w:rFonts w:ascii="Times New Roman" w:hAnsi="Times New Roman"/>
+                <w:sz w:val="20"/>
+                <w:szCs w:val="20"/>
+                <w:lang w:eastAsia="en-GB"/>
+              </w:rPr>
+              <w:t>,Br</w:t>
+            </w:r>
+            <w:r>
+              <w:rPr>
+                <w:rFonts w:ascii="Times New Roman" w:hAnsi="Times New Roman"/>
+                <w:sz w:val="20"/>
+                <w:szCs w:val="20"/>
+                <w:lang w:eastAsia="en-GB"/>
+              </w:rPr>
+              <w:t>]</w:t>
             </w:r>
           </w:p>
           <w:p>
@@ -24182,15 +24514,15 @@
                 <w:rFonts w:ascii="Times New Roman" w:hAnsi="Times New Roman"/>
                 <w:sz w:val="20"/>
                 <w:szCs w:val="20"/>
-                <w:lang w:eastAsia="en-GB"/>
-              </w:rPr>
-            </w:pPr>
-            <w:r>
-              <w:rPr>
-                <w:rFonts w:ascii="Times New Roman" w:hAnsi="Times New Roman"/>
-                <w:sz w:val="20"/>
-                <w:szCs w:val="20"/>
-                <w:lang w:eastAsia="en-GB"/>
+                <w:lang w:val="pt-BR" w:eastAsia="en-GB"/>
+              </w:rPr>
+            </w:pPr>
+            <w:r>
+              <w:rPr>
+                <w:rFonts w:ascii="Times New Roman" w:hAnsi="Times New Roman"/>
+                <w:sz w:val="20"/>
+                <w:szCs w:val="20"/>
+                <w:lang w:val="pt-BR" w:eastAsia="en-GB"/>
               </w:rPr>
               <w:t>[atoms]</w:t>
             </w:r>
@@ -24199,7 +24531,7 @@
                 <w:rFonts w:ascii="Times New Roman" w:hAnsi="Times New Roman"/>
                 <w:sz w:val="20"/>
                 <w:szCs w:val="20"/>
-                <w:lang w:eastAsia="en-GB"/>
+                <w:lang w:val="pt-BR" w:eastAsia="en-GB"/>
               </w:rPr>
               <w:br/>
               <w:t>[-</w:t>
@@ -24211,7 +24543,7 @@
                 <w:bCs/>
                 <w:sz w:val="20"/>
                 <w:szCs w:val="20"/>
-                <w:lang w:eastAsia="en-GB"/>
+                <w:lang w:val="pt-BR" w:eastAsia="en-GB"/>
               </w:rPr>
               <w:t>a</w:t>
             </w:r>
@@ -24220,7 +24552,7 @@
                 <w:rFonts w:ascii="Times New Roman" w:hAnsi="Times New Roman"/>
                 <w:sz w:val="20"/>
                 <w:szCs w:val="20"/>
-                <w:lang w:eastAsia="en-GB"/>
+                <w:lang w:val="pt-BR" w:eastAsia="en-GB"/>
               </w:rPr>
               <w:t>]</w:t>
             </w:r>
@@ -24229,7 +24561,7 @@
                 <w:rFonts w:ascii="Times New Roman" w:hAnsi="Times New Roman"/>
                 <w:sz w:val="20"/>
                 <w:szCs w:val="20"/>
-                <w:lang w:eastAsia="en-GB"/>
+                <w:lang w:val="pt-BR" w:eastAsia="en-GB"/>
               </w:rPr>
               <w:br/>
               <w:t>[-</w:t>
@@ -24241,7 +24573,7 @@
                 <w:bCs/>
                 <w:sz w:val="20"/>
                 <w:szCs w:val="20"/>
-                <w:lang w:eastAsia="en-GB"/>
+                <w:lang w:val="pt-BR" w:eastAsia="en-GB"/>
               </w:rPr>
               <w:t>w</w:t>
             </w:r>
@@ -24250,7 +24582,7 @@
                 <w:rFonts w:ascii="Times New Roman" w:hAnsi="Times New Roman"/>
                 <w:sz w:val="20"/>
                 <w:szCs w:val="20"/>
-                <w:lang w:eastAsia="en-GB"/>
+                <w:lang w:val="pt-BR" w:eastAsia="en-GB"/>
               </w:rPr>
               <w:t>]</w:t>
             </w:r>
@@ -24259,7 +24591,7 @@
                 <w:rFonts w:ascii="Times New Roman" w:hAnsi="Times New Roman"/>
                 <w:sz w:val="20"/>
                 <w:szCs w:val="20"/>
-                <w:lang w:eastAsia="en-GB"/>
+                <w:lang w:val="pt-BR" w:eastAsia="en-GB"/>
               </w:rPr>
               <w:br/>
               <w:t>[-</w:t>
@@ -24271,7 +24603,7 @@
                 <w:bCs/>
                 <w:sz w:val="20"/>
                 <w:szCs w:val="20"/>
-                <w:lang w:eastAsia="en-GB"/>
+                <w:lang w:val="pt-BR" w:eastAsia="en-GB"/>
               </w:rPr>
               <w:t>i</w:t>
             </w:r>
@@ -24280,7 +24612,7 @@
                 <w:rFonts w:ascii="Times New Roman" w:hAnsi="Times New Roman"/>
                 <w:sz w:val="20"/>
                 <w:szCs w:val="20"/>
-                <w:lang w:eastAsia="en-GB"/>
+                <w:lang w:val="pt-BR" w:eastAsia="en-GB"/>
               </w:rPr>
               <w:t>]</w:t>
             </w:r>
@@ -24289,7 +24621,7 @@
                 <w:rFonts w:ascii="Times New Roman" w:hAnsi="Times New Roman"/>
                 <w:sz w:val="20"/>
                 <w:szCs w:val="20"/>
-                <w:lang w:eastAsia="en-GB"/>
+                <w:lang w:val="pt-BR" w:eastAsia="en-GB"/>
               </w:rPr>
               <w:br/>
               <w:t>[-</w:t>
@@ -24301,7 +24633,7 @@
                 <w:bCs/>
                 <w:sz w:val="20"/>
                 <w:szCs w:val="20"/>
-                <w:lang w:eastAsia="en-GB"/>
+                <w:lang w:val="pt-BR" w:eastAsia="en-GB"/>
               </w:rPr>
               <w:t>n</w:t>
             </w:r>
@@ -24310,7 +24642,7 @@
                 <w:rFonts w:ascii="Times New Roman" w:hAnsi="Times New Roman"/>
                 <w:sz w:val="20"/>
                 <w:szCs w:val="20"/>
-                <w:lang w:eastAsia="en-GB"/>
+                <w:lang w:val="pt-BR" w:eastAsia="en-GB"/>
               </w:rPr>
               <w:t>]</w:t>
             </w:r>
@@ -24319,7 +24651,7 @@
                 <w:rFonts w:ascii="Times New Roman" w:hAnsi="Times New Roman"/>
                 <w:sz w:val="20"/>
                 <w:szCs w:val="20"/>
-                <w:lang w:eastAsia="en-GB"/>
+                <w:lang w:val="pt-BR" w:eastAsia="en-GB"/>
               </w:rPr>
               <w:br/>
               <w:t>[-</w:t>
@@ -24331,7 +24663,7 @@
                 <w:bCs/>
                 <w:sz w:val="20"/>
                 <w:szCs w:val="20"/>
-                <w:lang w:eastAsia="en-GB"/>
+                <w:lang w:val="pt-BR" w:eastAsia="en-GB"/>
               </w:rPr>
               <w:t>u</w:t>
             </w:r>
@@ -24340,7 +24672,7 @@
                 <w:rFonts w:ascii="Times New Roman" w:hAnsi="Times New Roman"/>
                 <w:sz w:val="20"/>
                 <w:szCs w:val="20"/>
-                <w:lang w:eastAsia="en-GB"/>
+                <w:lang w:val="pt-BR" w:eastAsia="en-GB"/>
               </w:rPr>
               <w:t>]</w:t>
             </w:r>
@@ -24349,7 +24681,7 @@
                 <w:rFonts w:ascii="Times New Roman" w:hAnsi="Times New Roman"/>
                 <w:sz w:val="20"/>
                 <w:szCs w:val="20"/>
-                <w:lang w:eastAsia="en-GB"/>
+                <w:lang w:val="pt-BR" w:eastAsia="en-GB"/>
               </w:rPr>
               <w:br/>
               <w:t>[-</w:t>
@@ -24361,7 +24693,7 @@
                 <w:bCs/>
                 <w:sz w:val="20"/>
                 <w:szCs w:val="20"/>
-                <w:lang w:eastAsia="en-GB"/>
+                <w:lang w:val="pt-BR" w:eastAsia="en-GB"/>
               </w:rPr>
               <w:t>esd</w:t>
             </w:r>
@@ -24370,7 +24702,36 @@
                 <w:rFonts w:ascii="Times New Roman" w:hAnsi="Times New Roman"/>
                 <w:sz w:val="20"/>
                 <w:szCs w:val="20"/>
-                <w:lang w:eastAsia="en-GB"/>
+                <w:lang w:val="pt-BR" w:eastAsia="en-GB"/>
+              </w:rPr>
+              <w:t>]</w:t>
+            </w:r>
+            <w:r>
+              <w:rPr>
+                <w:rFonts w:ascii="Times New Roman" w:hAnsi="Times New Roman"/>
+                <w:sz w:val="20"/>
+                <w:szCs w:val="20"/>
+                <w:lang w:val="pt-BR" w:eastAsia="en-GB"/>
+              </w:rPr>
+              <w:br/>
+              <w:t>[-</w:t>
+            </w:r>
+            <w:r>
+              <w:rPr>
+                <w:rFonts w:ascii="Times New Roman" w:hAnsi="Times New Roman"/>
+                <w:b/>
+                <w:sz w:val="20"/>
+                <w:szCs w:val="20"/>
+                <w:lang w:val="pt-BR" w:eastAsia="en-GB"/>
+              </w:rPr>
+              <w:t>h</w:t>
+            </w:r>
+            <w:r>
+              <w:rPr>
+                <w:rFonts w:ascii="Times New Roman" w:hAnsi="Times New Roman"/>
+                <w:sz w:val="20"/>
+                <w:szCs w:val="20"/>
+                <w:lang w:val="pt-BR" w:eastAsia="en-GB"/>
               </w:rPr>
               <w:t>]</w:t>
             </w:r>
@@ -24743,6 +25104,45 @@
                 <w:szCs w:val="20"/>
                 <w:lang w:eastAsia="en-GB"/>
               </w:rPr>
+              <w:t>-</w:t>
+            </w:r>
+            <w:r>
+              <w:rPr>
+                <w:rFonts w:ascii="Times New Roman" w:hAnsi="Times New Roman"/>
+                <w:b/>
+                <w:sz w:val="20"/>
+                <w:szCs w:val="20"/>
+                <w:lang w:eastAsia="en-GB"/>
+              </w:rPr>
+              <w:t>h</w:t>
+            </w:r>
+            <w:r>
+              <w:rPr>
+                <w:rFonts w:ascii="Times New Roman" w:hAnsi="Times New Roman"/>
+                <w:sz w:val="20"/>
+                <w:szCs w:val="20"/>
+                <w:lang w:eastAsia="en-GB"/>
+              </w:rPr>
+              <w:t>: does the final matching and RMSD calculation and without taking H-atoms into account</w:t>
+            </w:r>
+          </w:p>
+          <w:p>
+            <w:pPr>
+              <w:jc w:val="both"/>
+              <w:rPr>
+                <w:rFonts w:ascii="Times New Roman" w:hAnsi="Times New Roman"/>
+                <w:sz w:val="20"/>
+                <w:szCs w:val="20"/>
+                <w:lang w:eastAsia="en-GB"/>
+              </w:rPr>
+            </w:pPr>
+            <w:r>
+              <w:rPr>
+                <w:rFonts w:ascii="Times New Roman" w:hAnsi="Times New Roman"/>
+                <w:sz w:val="20"/>
+                <w:szCs w:val="20"/>
+                <w:lang w:eastAsia="en-GB"/>
+              </w:rPr>
               <w:t>See the 'How to...?' section for more information.  </w:t>
             </w:r>
           </w:p>
@@ -24796,7 +25196,7 @@
         <w:pStyle w:val="Heading1"/>
       </w:pPr>
       <w:bookmarkStart w:id="32" w:name="How_to_7525797616690397_248763_419630230"/>
-      <w:bookmarkStart w:id="33" w:name="_Toc334787097"/>
+      <w:bookmarkStart w:id="33" w:name="_Toc349914338"/>
       <w:bookmarkEnd w:id="32"/>
       <w:r>
         <w:t>How to...?</w:t>
@@ -24808,7 +25208,7 @@
         <w:pStyle w:val="Heading2"/>
       </w:pPr>
       <w:bookmarkStart w:id="34" w:name="Overlay_molecules_795407803729_051836892"/>
-      <w:bookmarkStart w:id="35" w:name="_Toc334787098"/>
+      <w:bookmarkStart w:id="35" w:name="_Toc349914339"/>
       <w:bookmarkEnd w:id="34"/>
       <w:r>
         <w:t>Overlay molecules</w:t>
@@ -25204,7 +25604,7 @@
       <w:pPr>
         <w:pStyle w:val="Heading2"/>
       </w:pPr>
-      <w:bookmarkStart w:id="37" w:name="_Toc334787099"/>
+      <w:bookmarkStart w:id="37" w:name="_Toc349914340"/>
       <w:r>
         <w:t>Copy naming scheme from one fragment to another</w:t>
       </w:r>
@@ -25564,7 +25964,7 @@
         <w:pStyle w:val="Heading2"/>
       </w:pPr>
       <w:bookmarkStart w:id="38" w:name="Get_esd_s_on_geometric_measure_064455216"/>
-      <w:bookmarkStart w:id="39" w:name="_Toc334787100"/>
+      <w:bookmarkStart w:id="39" w:name="_Toc349914341"/>
       <w:bookmarkEnd w:id="38"/>
       <w:r>
         <w:t>Get esd's on geometric measurements</w:t>
@@ -25712,7 +26112,7 @@
         <w:pStyle w:val="Heading2"/>
       </w:pPr>
       <w:bookmarkStart w:id="40" w:name="Get_a_stereo_view_487458711490"/>
-      <w:bookmarkStart w:id="41" w:name="_Toc334787101"/>
+      <w:bookmarkStart w:id="41" w:name="_Toc349914342"/>
       <w:bookmarkEnd w:id="40"/>
       <w:r>
         <w:t>Get a stereo view</w:t>
@@ -25985,7 +26385,27 @@
           <w:szCs w:val="20"/>
           <w:lang w:eastAsia="en-GB"/>
         </w:rPr>
-        <w:t>none, cross, color ,anaglyph, hardware,interlace</w:t>
+        <w:t>none, cross, color ,anaglyph, hardware,</w:t>
+      </w:r>
+      <w:r>
+        <w:rPr>
+          <w:i/>
+          <w:iCs/>
+          <w:sz w:val="20"/>
+          <w:szCs w:val="20"/>
+          <w:lang w:eastAsia="en-GB"/>
+        </w:rPr>
+        <w:t xml:space="preserve"> </w:t>
+      </w:r>
+      <w:r>
+        <w:rPr>
+          <w:i/>
+          <w:iCs/>
+          <w:sz w:val="20"/>
+          <w:szCs w:val="20"/>
+          <w:lang w:eastAsia="en-GB"/>
+        </w:rPr>
+        <w:t>interlace</w:t>
       </w:r>
       <w:r>
         <w:rPr>
@@ -26142,7 +26562,7 @@
         <w:pStyle w:val="Heading2"/>
       </w:pPr>
       <w:bookmarkStart w:id="42" w:name="Pack_or_grow_molecule_s_761062_276684898"/>
-      <w:bookmarkStart w:id="43" w:name="_Toc334787102"/>
+      <w:bookmarkStart w:id="43" w:name="_Toc349914343"/>
       <w:bookmarkEnd w:id="42"/>
       <w:r>
         <w:t>Pack or grow molecule(s)</w:t>
@@ -26604,7 +27024,7 @@
         <w:pStyle w:val="Heading2"/>
       </w:pPr>
       <w:bookmarkStart w:id="44" w:name="Change_P1_space_group_to_P_1_9"/>
-      <w:bookmarkStart w:id="45" w:name="_Toc334787103"/>
+      <w:bookmarkStart w:id="45" w:name="_Toc349914344"/>
       <w:bookmarkEnd w:id="44"/>
       <w:r>
         <w:t>Change P1 space group to P-1</w:t>
@@ -26816,7 +27236,7 @@
         <w:pStyle w:val="Heading2"/>
       </w:pPr>
       <w:bookmarkStart w:id="46" w:name="Change_space_group_settings_20_354140252"/>
-      <w:bookmarkStart w:id="47" w:name="_Toc334787104"/>
+      <w:bookmarkStart w:id="47" w:name="_Toc349914345"/>
       <w:bookmarkEnd w:id="46"/>
       <w:r>
         <w:t>Change space group settings</w:t>
@@ -26990,7 +27410,7 @@
         <w:pStyle w:val="Heading2"/>
       </w:pPr>
       <w:bookmarkStart w:id="48" w:name="To_control_console_and_graphic"/>
-      <w:bookmarkStart w:id="49" w:name="_Toc334787105"/>
+      <w:bookmarkStart w:id="49" w:name="_Toc349914346"/>
       <w:bookmarkEnd w:id="48"/>
       <w:r>
         <w:t>To control console and graphics visibility</w:t>
@@ -27171,7 +27591,7 @@
         <w:pStyle w:val="Heading2"/>
       </w:pPr>
       <w:bookmarkStart w:id="50" w:name="Select_atoms_that_became_too_s"/>
-      <w:bookmarkStart w:id="51" w:name="_Toc334787106"/>
+      <w:bookmarkStart w:id="51" w:name="_Toc349914347"/>
       <w:bookmarkEnd w:id="50"/>
       <w:r>
         <w:t>Select atoms that became 'too small'</w:t>
@@ -27328,7 +27748,7 @@
         <w:pStyle w:val="Heading2"/>
       </w:pPr>
       <w:bookmarkStart w:id="52" w:name="Use_ShelX_programs_in_Olex2_86"/>
-      <w:bookmarkStart w:id="53" w:name="_Toc334787107"/>
+      <w:bookmarkStart w:id="53" w:name="_Toc349914348"/>
       <w:bookmarkEnd w:id="52"/>
       <w:r>
         <w:t>Use ShelX programs in Olex2</w:t>
@@ -27370,7 +27790,23 @@
           <w:szCs w:val="20"/>
           <w:lang w:eastAsia="en-GB"/>
         </w:rPr>
-        <w:t>.  If ShelX programs are on the system path, then Olex2 will know that ShelX is installed.  You could put the the ShelX executables alongside the Olex2 executable (on Windows or Linux) or in the olex2.app/Content/MacOS folder (on Mac).</w:t>
+        <w:t xml:space="preserve">.  If ShelX programs are on the system </w:t>
+      </w:r>
+      <w:r>
+        <w:rPr>
+          <w:sz w:val="20"/>
+          <w:szCs w:val="20"/>
+          <w:lang w:eastAsia="en-GB"/>
+        </w:rPr>
+        <w:t>PATH</w:t>
+      </w:r>
+      <w:r>
+        <w:rPr>
+          <w:sz w:val="20"/>
+          <w:szCs w:val="20"/>
+          <w:lang w:eastAsia="en-GB"/>
+        </w:rPr>
+        <w:t>, then Olex2 will know that ShelX is installed.  You could put the ShelX executables alongside the Olex2 executable (on Windows or Linux) or in the olex2.app/Content/MacOS folder (on Mac).</w:t>
       </w:r>
     </w:p>
     <w:p>
@@ -27397,7 +27833,7 @@
       </w:pPr>
       <w:bookmarkStart w:id="54" w:name="Change_default_programs_824793141335249"/>
       <w:bookmarkStart w:id="55" w:name="_Ref313538012"/>
-      <w:bookmarkStart w:id="56" w:name="_Toc334787108"/>
+      <w:bookmarkStart w:id="56" w:name="_Toc349914349"/>
       <w:bookmarkEnd w:id="54"/>
       <w:r>
         <w:t>Change default programs</w:t>
@@ -27528,7 +27964,7 @@
         <w:pStyle w:val="Heading2"/>
       </w:pPr>
       <w:bookmarkStart w:id="57" w:name="Working_with_the_Maps_display_8926176372"/>
-      <w:bookmarkStart w:id="58" w:name="_Toc334787109"/>
+      <w:bookmarkStart w:id="58" w:name="_Toc349914350"/>
       <w:bookmarkEnd w:id="57"/>
       <w:r>
         <w:t>Working with the Maps display</w:t>
@@ -27568,7 +28004,23 @@
           <w:szCs w:val="20"/>
           <w:lang w:eastAsia="en-GB"/>
         </w:rPr>
-        <w:t>Expand/Shrink – Ctr l+ right mouse button</w:t>
+        <w:t>Expand/Shrink – Ctrl</w:t>
+      </w:r>
+      <w:r>
+        <w:rPr>
+          <w:sz w:val="20"/>
+          <w:szCs w:val="20"/>
+          <w:lang w:eastAsia="en-GB"/>
+        </w:rPr>
+        <w:t xml:space="preserve"> </w:t>
+      </w:r>
+      <w:r>
+        <w:rPr>
+          <w:sz w:val="20"/>
+          <w:szCs w:val="20"/>
+          <w:lang w:eastAsia="en-GB"/>
+        </w:rPr>
+        <w:t>+ right mouse button</w:t>
       </w:r>
     </w:p>
     <w:p>
@@ -27719,7 +28171,7 @@
         <w:pStyle w:val="Heading2"/>
       </w:pPr>
       <w:bookmarkStart w:id="59" w:name="Fix_tooltips_problems_9572209371253848"/>
-      <w:bookmarkStart w:id="60" w:name="_Toc334787110"/>
+      <w:bookmarkStart w:id="60" w:name="_Toc349914351"/>
       <w:bookmarkEnd w:id="59"/>
       <w:r>
         <w:t>Fix tooltips problems</w:t>
@@ -27852,7 +28304,7 @@
       <w:pPr>
         <w:pStyle w:val="Heading2"/>
       </w:pPr>
-      <w:bookmarkStart w:id="61" w:name="_Toc334787111"/>
+      <w:bookmarkStart w:id="61" w:name="_Toc349914352"/>
       <w:r>
         <w:t>Rotate a group of atoms around a bond</w:t>
       </w:r>
@@ -27955,7 +28407,7 @@
           <w:lang w:eastAsia="en-GB"/>
         </w:rPr>
       </w:pPr>
-      <w:bookmarkStart w:id="62" w:name="_Toc334787112"/>
+      <w:bookmarkStart w:id="62" w:name="_Toc349914353"/>
       <w:r>
         <w:rPr>
           <w:lang w:eastAsia="en-GB"/>
@@ -28094,7 +28546,7 @@
       <w:pPr>
         <w:pStyle w:val="Heading2"/>
       </w:pPr>
-      <w:bookmarkStart w:id="64" w:name="_Toc334787113"/>
+      <w:bookmarkStart w:id="64" w:name="_Toc349914354"/>
       <w:r>
         <w:t>Customise GUI toolbar</w:t>
       </w:r>
@@ -28296,7 +28748,7 @@
       <w:pPr>
         <w:pStyle w:val="Heading2"/>
       </w:pPr>
-      <w:bookmarkStart w:id="65" w:name="_Toc334787114"/>
+      <w:bookmarkStart w:id="65" w:name="_Toc349914355"/>
       <w:r>
         <w:t>Work with idealised and regularised  groups and AFIX instructions</w:t>
       </w:r>
@@ -28528,7 +28980,7 @@
       <w:pPr>
         <w:pStyle w:val="Heading1"/>
       </w:pPr>
-      <w:bookmarkStart w:id="66" w:name="_Toc334787115"/>
+      <w:bookmarkStart w:id="66" w:name="_Toc349914356"/>
       <w:r>
         <w:t>Appendix</w:t>
       </w:r>
@@ -28539,7 +28991,7 @@
         <w:pStyle w:val="Heading2"/>
       </w:pPr>
       <w:bookmarkStart w:id="67" w:name="About_Versions_and_Tags_243735"/>
-      <w:bookmarkStart w:id="68" w:name="_Toc334787116"/>
+      <w:bookmarkStart w:id="68" w:name="_Toc349914357"/>
       <w:bookmarkEnd w:id="67"/>
       <w:r>
         <w:t>About Versions and Tags</w:t>
@@ -28811,7 +29263,7 @@
         <w:pStyle w:val="Heading2"/>
       </w:pPr>
       <w:bookmarkStart w:id="69" w:name="Installing_Olex2_6555415214970"/>
-      <w:bookmarkStart w:id="70" w:name="_Toc334787117"/>
+      <w:bookmarkStart w:id="70" w:name="_Toc349914358"/>
       <w:bookmarkEnd w:id="69"/>
       <w:r>
         <w:t>Installing Olex2</w:t>
@@ -29067,7 +29519,7 @@
         <w:pStyle w:val="Heading2"/>
       </w:pPr>
       <w:bookmarkStart w:id="72" w:name="External_Progams_7345755221322"/>
-      <w:bookmarkStart w:id="73" w:name="_Toc334787118"/>
+      <w:bookmarkStart w:id="73" w:name="_Toc349914359"/>
       <w:bookmarkEnd w:id="72"/>
       <w:r>
         <w:t>External Programs</w:t>
@@ -29320,7 +29772,7 @@
       <w:pPr>
         <w:pStyle w:val="Heading1"/>
       </w:pPr>
-      <w:bookmarkStart w:id="78" w:name="_Toc334787119"/>
+      <w:bookmarkStart w:id="78" w:name="_Toc349914360"/>
       <w:r>
         <w:t>List of external packages used in Olex2</w:t>
       </w:r>
@@ -29537,7 +29989,7 @@
         <w:rPr>
           <w:noProof/>
         </w:rPr>
-        <w:t>1</w:t>
+        <w:t>21</w:t>
       </w:r>
     </w:fldSimple>
   </w:p>
@@ -29635,7 +30087,7 @@
   <w:abstractNum w:abstractNumId="0">
     <w:nsid w:val="FFFFFF7C"/>
     <w:multiLevelType w:val="singleLevel"/>
-    <w:tmpl w:val="159C896E"/>
+    <w:tmpl w:val="B3543048"/>
     <w:lvl w:ilvl="0">
       <w:start w:val="1"/>
       <w:numFmt w:val="decimal"/>
@@ -29655,7 +30107,7 @@
   <w:abstractNum w:abstractNumId="1">
     <w:nsid w:val="FFFFFF7D"/>
     <w:multiLevelType w:val="singleLevel"/>
-    <w:tmpl w:val="288493B6"/>
+    <w:tmpl w:val="206E828C"/>
     <w:lvl w:ilvl="0">
       <w:start w:val="1"/>
       <w:numFmt w:val="decimal"/>
@@ -29675,7 +30127,7 @@
   <w:abstractNum w:abstractNumId="2">
     <w:nsid w:val="FFFFFF7E"/>
     <w:multiLevelType w:val="singleLevel"/>
-    <w:tmpl w:val="1FCC1F82"/>
+    <w:tmpl w:val="4962BED8"/>
     <w:lvl w:ilvl="0">
       <w:start w:val="1"/>
       <w:numFmt w:val="decimal"/>
@@ -29695,7 +30147,7 @@
   <w:abstractNum w:abstractNumId="3">
     <w:nsid w:val="FFFFFF7F"/>
     <w:multiLevelType w:val="singleLevel"/>
-    <w:tmpl w:val="6DFA6FB2"/>
+    <w:tmpl w:val="CA2CACBC"/>
     <w:lvl w:ilvl="0">
       <w:start w:val="1"/>
       <w:numFmt w:val="decimal"/>
@@ -29715,7 +30167,7 @@
   <w:abstractNum w:abstractNumId="4">
     <w:nsid w:val="FFFFFF80"/>
     <w:multiLevelType w:val="singleLevel"/>
-    <w:tmpl w:val="3BE084AE"/>
+    <w:tmpl w:val="AB58D330"/>
     <w:lvl w:ilvl="0">
       <w:start w:val="1"/>
       <w:numFmt w:val="bullet"/>
@@ -29735,7 +30187,7 @@
   <w:abstractNum w:abstractNumId="5">
     <w:nsid w:val="FFFFFF81"/>
     <w:multiLevelType w:val="singleLevel"/>
-    <w:tmpl w:val="C4EE7058"/>
+    <w:tmpl w:val="0DAE2144"/>
     <w:lvl w:ilvl="0">
       <w:start w:val="1"/>
       <w:numFmt w:val="bullet"/>
@@ -29755,7 +30207,7 @@
   <w:abstractNum w:abstractNumId="6">
     <w:nsid w:val="FFFFFF82"/>
     <w:multiLevelType w:val="singleLevel"/>
-    <w:tmpl w:val="7F706FEA"/>
+    <w:tmpl w:val="02A26546"/>
     <w:lvl w:ilvl="0">
       <w:start w:val="1"/>
       <w:numFmt w:val="bullet"/>
@@ -29775,7 +30227,7 @@
   <w:abstractNum w:abstractNumId="7">
     <w:nsid w:val="FFFFFF83"/>
     <w:multiLevelType w:val="singleLevel"/>
-    <w:tmpl w:val="E474F758"/>
+    <w:tmpl w:val="9CF26AA0"/>
     <w:lvl w:ilvl="0">
       <w:start w:val="1"/>
       <w:numFmt w:val="bullet"/>
@@ -29795,7 +30247,7 @@
   <w:abstractNum w:abstractNumId="8">
     <w:nsid w:val="FFFFFF88"/>
     <w:multiLevelType w:val="singleLevel"/>
-    <w:tmpl w:val="6E320E00"/>
+    <w:tmpl w:val="5060C804"/>
     <w:lvl w:ilvl="0">
       <w:start w:val="1"/>
       <w:numFmt w:val="decimal"/>
@@ -29815,7 +30267,7 @@
   <w:abstractNum w:abstractNumId="9">
     <w:nsid w:val="FFFFFF89"/>
     <w:multiLevelType w:val="singleLevel"/>
-    <w:tmpl w:val="B8BCA65E"/>
+    <w:tmpl w:val="086C5C68"/>
     <w:lvl w:ilvl="0">
       <w:start w:val="1"/>
       <w:numFmt w:val="bullet"/>

</xml_diff>

<commit_message>
a fix for the twin components generator; update to docs;
git-svn-id: http://svn.olex2.org/olex2-gui/trunk@4508 bceb41a0-0b25-4981-bef4-7ef80ce4c728
</commit_message>
<xml_diff>
--- a/Olex2 Manual.docx
+++ b/Olex2 Manual.docx
@@ -164,6 +164,7 @@
         <w:r>
           <w:rPr>
             <w:noProof/>
+            <w:webHidden/>
           </w:rPr>
         </w:r>
         <w:r>
@@ -235,6 +236,7 @@
         <w:r>
           <w:rPr>
             <w:noProof/>
+            <w:webHidden/>
           </w:rPr>
         </w:r>
         <w:r>
@@ -306,6 +308,7 @@
         <w:r>
           <w:rPr>
             <w:noProof/>
+            <w:webHidden/>
           </w:rPr>
         </w:r>
         <w:r>
@@ -377,6 +380,7 @@
         <w:r>
           <w:rPr>
             <w:noProof/>
+            <w:webHidden/>
           </w:rPr>
         </w:r>
         <w:r>
@@ -448,6 +452,7 @@
         <w:r>
           <w:rPr>
             <w:noProof/>
+            <w:webHidden/>
           </w:rPr>
         </w:r>
         <w:r>
@@ -519,6 +524,7 @@
         <w:r>
           <w:rPr>
             <w:noProof/>
+            <w:webHidden/>
           </w:rPr>
         </w:r>
         <w:r>
@@ -590,6 +596,7 @@
         <w:r>
           <w:rPr>
             <w:noProof/>
+            <w:webHidden/>
           </w:rPr>
         </w:r>
         <w:r>
@@ -661,6 +668,7 @@
         <w:r>
           <w:rPr>
             <w:noProof/>
+            <w:webHidden/>
           </w:rPr>
         </w:r>
         <w:r>
@@ -675,7 +683,7 @@
             <w:noProof/>
             <w:webHidden/>
           </w:rPr>
-          <w:t>8</w:t>
+          <w:t>9</w:t>
         </w:r>
         <w:r>
           <w:rPr>
@@ -732,6 +740,7 @@
         <w:r>
           <w:rPr>
             <w:noProof/>
+            <w:webHidden/>
           </w:rPr>
         </w:r>
         <w:r>
@@ -803,6 +812,7 @@
         <w:r>
           <w:rPr>
             <w:noProof/>
+            <w:webHidden/>
           </w:rPr>
         </w:r>
         <w:r>
@@ -874,6 +884,7 @@
         <w:r>
           <w:rPr>
             <w:noProof/>
+            <w:webHidden/>
           </w:rPr>
         </w:r>
         <w:r>
@@ -945,6 +956,7 @@
         <w:r>
           <w:rPr>
             <w:noProof/>
+            <w:webHidden/>
           </w:rPr>
         </w:r>
         <w:r>
@@ -1016,6 +1028,7 @@
         <w:r>
           <w:rPr>
             <w:noProof/>
+            <w:webHidden/>
           </w:rPr>
         </w:r>
         <w:r>
@@ -1087,6 +1100,7 @@
         <w:r>
           <w:rPr>
             <w:noProof/>
+            <w:webHidden/>
           </w:rPr>
         </w:r>
         <w:r>
@@ -1158,6 +1172,7 @@
         <w:r>
           <w:rPr>
             <w:noProof/>
+            <w:webHidden/>
           </w:rPr>
         </w:r>
         <w:r>
@@ -1229,6 +1244,7 @@
         <w:r>
           <w:rPr>
             <w:noProof/>
+            <w:webHidden/>
           </w:rPr>
         </w:r>
         <w:r>
@@ -1300,6 +1316,7 @@
         <w:r>
           <w:rPr>
             <w:noProof/>
+            <w:webHidden/>
           </w:rPr>
         </w:r>
         <w:r>
@@ -1371,6 +1388,7 @@
         <w:r>
           <w:rPr>
             <w:noProof/>
+            <w:webHidden/>
           </w:rPr>
         </w:r>
         <w:r>
@@ -1442,6 +1460,7 @@
         <w:r>
           <w:rPr>
             <w:noProof/>
+            <w:webHidden/>
           </w:rPr>
         </w:r>
         <w:r>
@@ -1513,6 +1532,7 @@
         <w:r>
           <w:rPr>
             <w:noProof/>
+            <w:webHidden/>
           </w:rPr>
         </w:r>
         <w:r>
@@ -1584,6 +1604,7 @@
         <w:r>
           <w:rPr>
             <w:noProof/>
+            <w:webHidden/>
           </w:rPr>
         </w:r>
         <w:r>
@@ -1655,6 +1676,7 @@
         <w:r>
           <w:rPr>
             <w:noProof/>
+            <w:webHidden/>
           </w:rPr>
         </w:r>
         <w:r>
@@ -1726,6 +1748,7 @@
         <w:r>
           <w:rPr>
             <w:noProof/>
+            <w:webHidden/>
           </w:rPr>
         </w:r>
         <w:r>
@@ -1797,6 +1820,7 @@
         <w:r>
           <w:rPr>
             <w:noProof/>
+            <w:webHidden/>
           </w:rPr>
         </w:r>
         <w:r>
@@ -1868,6 +1892,7 @@
         <w:r>
           <w:rPr>
             <w:noProof/>
+            <w:webHidden/>
           </w:rPr>
         </w:r>
         <w:r>
@@ -1939,6 +1964,7 @@
         <w:r>
           <w:rPr>
             <w:noProof/>
+            <w:webHidden/>
           </w:rPr>
         </w:r>
         <w:r>
@@ -2010,6 +2036,7 @@
         <w:r>
           <w:rPr>
             <w:noProof/>
+            <w:webHidden/>
           </w:rPr>
         </w:r>
         <w:r>
@@ -2081,6 +2108,7 @@
         <w:r>
           <w:rPr>
             <w:noProof/>
+            <w:webHidden/>
           </w:rPr>
         </w:r>
         <w:r>
@@ -2152,6 +2180,7 @@
         <w:r>
           <w:rPr>
             <w:noProof/>
+            <w:webHidden/>
           </w:rPr>
         </w:r>
         <w:r>
@@ -2224,6 +2253,7 @@
         <w:r>
           <w:rPr>
             <w:noProof/>
+            <w:webHidden/>
           </w:rPr>
         </w:r>
         <w:r>
@@ -2295,6 +2325,7 @@
         <w:r>
           <w:rPr>
             <w:noProof/>
+            <w:webHidden/>
           </w:rPr>
         </w:r>
         <w:r>
@@ -2366,6 +2397,7 @@
         <w:r>
           <w:rPr>
             <w:noProof/>
+            <w:webHidden/>
           </w:rPr>
         </w:r>
         <w:r>
@@ -2437,6 +2469,7 @@
         <w:r>
           <w:rPr>
             <w:noProof/>
+            <w:webHidden/>
           </w:rPr>
         </w:r>
         <w:r>
@@ -2508,6 +2541,7 @@
         <w:r>
           <w:rPr>
             <w:noProof/>
+            <w:webHidden/>
           </w:rPr>
         </w:r>
         <w:r>
@@ -2579,6 +2613,7 @@
         <w:r>
           <w:rPr>
             <w:noProof/>
+            <w:webHidden/>
           </w:rPr>
         </w:r>
         <w:r>
@@ -2650,6 +2685,7 @@
         <w:r>
           <w:rPr>
             <w:noProof/>
+            <w:webHidden/>
           </w:rPr>
         </w:r>
         <w:r>
@@ -2721,6 +2757,7 @@
         <w:r>
           <w:rPr>
             <w:noProof/>
+            <w:webHidden/>
           </w:rPr>
         </w:r>
         <w:r>
@@ -3174,6 +3211,7 @@
           <w:szCs w:val="20"/>
           <w:lang w:eastAsia="en-GB"/>
         </w:rPr>
+        <w:lastRenderedPageBreak/>
         <w:t>Syntax used in this document:</w:t>
       </w:r>
     </w:p>
@@ -3851,7 +3889,17 @@
                 <w:szCs w:val="20"/>
                 <w:lang w:eastAsia="en-GB"/>
               </w:rPr>
-              <w:t>[axis angle] or [x y z angle increment]</w:t>
+              <w:t xml:space="preserve">[axis angle] or [x y z angle </w:t>
+            </w:r>
+            <w:r>
+              <w:rPr>
+                <w:rFonts w:ascii="Times New Roman" w:hAnsi="Times New Roman"/>
+                <w:sz w:val="20"/>
+                <w:szCs w:val="20"/>
+                <w:lang w:eastAsia="en-GB"/>
+              </w:rPr>
+              <w:lastRenderedPageBreak/>
+              <w:t>increment]</w:t>
             </w:r>
           </w:p>
         </w:tc>
@@ -3881,7 +3929,18 @@
                 <w:szCs w:val="20"/>
                 <w:lang w:eastAsia="en-GB"/>
               </w:rPr>
-              <w:t>Changes current view by rotating around given axis (x, y or z) when two arguments are provided and makes a continuous rotation around give axis when 5 arguments are provided. Note that X axis is aligned horizontally, Y - vertically and Z is out of the screen plane.</w:t>
+              <w:lastRenderedPageBreak/>
+              <w:t xml:space="preserve">Changes current view by rotating around given axis (x, y or z) </w:t>
+            </w:r>
+            <w:r>
+              <w:rPr>
+                <w:rFonts w:ascii="Times New Roman" w:hAnsi="Times New Roman"/>
+                <w:sz w:val="20"/>
+                <w:szCs w:val="20"/>
+                <w:lang w:eastAsia="en-GB"/>
+              </w:rPr>
+              <w:lastRenderedPageBreak/>
+              <w:t>when two arguments are provided and makes a continuous rotation around give axis when 5 arguments are provided. Note that X axis is aligned horizontally, Y - vertically and Z is out of the screen plane.</w:t>
             </w:r>
           </w:p>
           <w:p>
@@ -4010,6 +4069,7 @@
                 <w:szCs w:val="20"/>
                 <w:lang w:eastAsia="en-GB"/>
               </w:rPr>
+              <w:lastRenderedPageBreak/>
               <w:t>direction</w:t>
             </w:r>
           </w:p>
@@ -4866,6 +4926,7 @@
                 <w:szCs w:val="20"/>
                 <w:lang w:eastAsia="en-GB"/>
               </w:rPr>
+              <w:lastRenderedPageBreak/>
               <w:t>show electron density peaks</w:t>
             </w:r>
           </w:p>
@@ -4941,6 +5002,7 @@
                 <w:szCs w:val="20"/>
                 <w:lang w:eastAsia="en-GB"/>
               </w:rPr>
+              <w:lastRenderedPageBreak/>
               <w:t>Ctrl+H</w:t>
             </w:r>
           </w:p>
@@ -6727,6 +6789,7 @@
                 <w:szCs w:val="20"/>
                 <w:lang w:eastAsia="en-GB"/>
               </w:rPr>
+              <w:lastRenderedPageBreak/>
               <w:t>Esc</w:t>
             </w:r>
           </w:p>
@@ -8086,6 +8149,7 @@
                 <w:szCs w:val="20"/>
                 <w:lang w:eastAsia="en-GB"/>
               </w:rPr>
+              <w:lastRenderedPageBreak/>
               <w:t>conn 5 $C</w:t>
             </w:r>
             <w:r>
@@ -8239,6 +8303,7 @@
                 <w:shd w:val="clear" w:color="auto" w:fill="FFFFFF"/>
                 <w:lang w:eastAsia="en-GB"/>
               </w:rPr>
+              <w:lastRenderedPageBreak/>
               <w:t>compaq</w:t>
             </w:r>
           </w:p>
@@ -9661,6 +9726,7 @@
                 <w:szCs w:val="20"/>
                 <w:lang w:eastAsia="en-GB"/>
               </w:rPr>
+              <w:lastRenderedPageBreak/>
               <w:t>name</w:t>
             </w:r>
           </w:p>
@@ -11604,6 +11670,7 @@
                 <w:szCs w:val="20"/>
                 <w:lang w:eastAsia="en-GB"/>
               </w:rPr>
+              <w:lastRenderedPageBreak/>
               <w:t>-c:</w:t>
             </w:r>
             <w:r>
@@ -11700,6 +11767,7 @@
                 <w:szCs w:val="20"/>
                 <w:lang w:eastAsia="en-GB"/>
               </w:rPr>
+              <w:lastRenderedPageBreak/>
               <w:t>pack</w:t>
             </w:r>
           </w:p>
@@ -12850,6 +12918,7 @@
                 <w:szCs w:val="20"/>
                 <w:lang w:eastAsia="en-GB"/>
               </w:rPr>
+              <w:lastRenderedPageBreak/>
               <w:t>EADP</w:t>
             </w:r>
           </w:p>
@@ -14957,6 +15026,7 @@
                 <w:szCs w:val="20"/>
                 <w:lang w:eastAsia="en-GB"/>
               </w:rPr>
+              <w:lastRenderedPageBreak/>
               <w:t>SAME</w:t>
             </w:r>
           </w:p>
@@ -15914,6 +15984,7 @@
                 <w:szCs w:val="20"/>
                 <w:lang w:eastAsia="en-GB"/>
               </w:rPr>
+              <w:lastRenderedPageBreak/>
               <w:t>fvar</w:t>
             </w:r>
           </w:p>
@@ -16869,7 +16940,17 @@
                 <w:szCs w:val="20"/>
                 <w:lang w:eastAsia="en-GB"/>
               </w:rPr>
-              <w:t>: generates DFIX for 1,2 and 1,3 distance for the imported molecule</w:t>
+              <w:t xml:space="preserve">: generates DFIX for 1,2 and 1,3 distance for the imported </w:t>
+            </w:r>
+            <w:r>
+              <w:rPr>
+                <w:rFonts w:ascii="Times New Roman" w:hAnsi="Times New Roman"/>
+                <w:sz w:val="20"/>
+                <w:szCs w:val="20"/>
+                <w:lang w:eastAsia="en-GB"/>
+              </w:rPr>
+              <w:lastRenderedPageBreak/>
+              <w:t>molecule</w:t>
             </w:r>
           </w:p>
           <w:p>
@@ -16937,6 +17018,7 @@
                 <w:szCs w:val="20"/>
                 <w:lang w:eastAsia="en-GB"/>
               </w:rPr>
+              <w:lastRenderedPageBreak/>
               <w:t>restrain</w:t>
             </w:r>
           </w:p>
@@ -17859,6 +17941,7 @@
                 <w:szCs w:val="20"/>
                 <w:lang w:eastAsia="en-GB"/>
               </w:rPr>
+              <w:lastRenderedPageBreak/>
               <w:t>sel  frag C5</w:t>
             </w:r>
           </w:p>
@@ -18495,7 +18578,7 @@
                   <v:path o:extrusionok="f" gradientshapeok="t" o:connecttype="rect"/>
                   <o:lock v:ext="edit" aspectratio="t"/>
                 </v:shapetype>
-                <v:shape id="Picture 1" o:spid="_x0000_i1025" type="#_x0000_t75" alt="|F{o}^{2} -F{c}^{2}| &gt; val" style="width:69pt;height:11.25pt;visibility:visible">
+                <v:shape id="Picture 1" o:spid="_x0000_i1025" type="#_x0000_t75" alt="|F{o}^{2} -F{c}^{2}| &gt; val" style="width:68.85pt;height:11.25pt;visibility:visible">
                   <v:imagedata r:id="rId7" o:title=""/>
                 </v:shape>
               </w:pict>
@@ -19017,6 +19100,7 @@
                 <w:szCs w:val="20"/>
                 <w:lang w:eastAsia="en-GB"/>
               </w:rPr>
+              <w:lastRenderedPageBreak/>
               <w:t>hklView</w:t>
             </w:r>
           </w:p>
@@ -19740,6 +19824,7 @@
                 <w:szCs w:val="20"/>
                 <w:lang w:eastAsia="en-GB"/>
               </w:rPr>
+              <w:lastRenderedPageBreak/>
               <w:t>load</w:t>
             </w:r>
           </w:p>
@@ -20657,6 +20742,7 @@
                 <w:szCs w:val="20"/>
                 <w:lang w:eastAsia="en-GB"/>
               </w:rPr>
+              <w:lastRenderedPageBreak/>
               <w:t>pictPS    </w:t>
             </w:r>
           </w:p>
@@ -21458,7 +21544,45 @@
                 <w:szCs w:val="20"/>
                 <w:lang w:eastAsia="en-GB"/>
               </w:rPr>
-              <w:t>] </w:t>
+              <w:t>]</w:t>
+            </w:r>
+            <w:r>
+              <w:rPr>
+                <w:rFonts w:ascii="Times New Roman" w:hAnsi="Times New Roman"/>
+                <w:sz w:val="20"/>
+                <w:szCs w:val="20"/>
+                <w:lang w:eastAsia="en-GB"/>
+              </w:rPr>
+              <w:br/>
+              <w:t>[-</w:t>
+            </w:r>
+            <w:r>
+              <w:rPr>
+                <w:rFonts w:ascii="Times New Roman" w:hAnsi="Times New Roman"/>
+                <w:b/>
+                <w:sz w:val="20"/>
+                <w:szCs w:val="20"/>
+                <w:lang w:eastAsia="en-GB"/>
+              </w:rPr>
+              <w:t>dpi</w:t>
+            </w:r>
+            <w:r>
+              <w:rPr>
+                <w:rFonts w:ascii="Times New Roman" w:hAnsi="Times New Roman"/>
+                <w:sz w:val="20"/>
+                <w:szCs w:val="20"/>
+                <w:lang w:eastAsia="en-GB"/>
+              </w:rPr>
+              <w:t>]</w:t>
+            </w:r>
+            <w:r>
+              <w:rPr>
+                <w:rFonts w:ascii="Times New Roman" w:hAnsi="Times New Roman"/>
+                <w:sz w:val="20"/>
+                <w:szCs w:val="20"/>
+                <w:lang w:eastAsia="en-GB"/>
+              </w:rPr>
+              <w:t> </w:t>
             </w:r>
           </w:p>
         </w:tc>
@@ -21632,6 +21756,45 @@
                 <w:lang w:eastAsia="en-GB"/>
               </w:rPr>
               <w:t>: removes the bacground from the picture (making it transparent with the alpha channel)</w:t>
+            </w:r>
+          </w:p>
+          <w:p>
+            <w:pPr>
+              <w:jc w:val="both"/>
+              <w:rPr>
+                <w:rFonts w:ascii="Times New Roman" w:hAnsi="Times New Roman"/>
+                <w:sz w:val="20"/>
+                <w:szCs w:val="20"/>
+                <w:lang w:eastAsia="en-GB"/>
+              </w:rPr>
+            </w:pPr>
+            <w:r>
+              <w:rPr>
+                <w:rFonts w:ascii="Times New Roman" w:hAnsi="Times New Roman"/>
+                <w:sz w:val="20"/>
+                <w:szCs w:val="20"/>
+                <w:lang w:eastAsia="en-GB"/>
+              </w:rPr>
+              <w:t>-</w:t>
+            </w:r>
+            <w:r>
+              <w:rPr>
+                <w:rFonts w:ascii="Times New Roman" w:hAnsi="Times New Roman"/>
+                <w:b/>
+                <w:sz w:val="20"/>
+                <w:szCs w:val="20"/>
+                <w:lang w:eastAsia="en-GB"/>
+              </w:rPr>
+              <w:t>dpi</w:t>
+            </w:r>
+            <w:r>
+              <w:rPr>
+                <w:rFonts w:ascii="Times New Roman" w:hAnsi="Times New Roman"/>
+                <w:sz w:val="20"/>
+                <w:szCs w:val="20"/>
+                <w:lang w:eastAsia="en-GB"/>
+              </w:rPr>
+              <w:t>: physical resolution of the image</w:t>
             </w:r>
           </w:p>
         </w:tc>
@@ -21770,6 +21933,35 @@
               </w:rPr>
               <w:t>]</w:t>
             </w:r>
+            <w:r>
+              <w:rPr>
+                <w:rFonts w:ascii="Times New Roman" w:hAnsi="Times New Roman"/>
+                <w:sz w:val="20"/>
+                <w:szCs w:val="20"/>
+                <w:lang w:eastAsia="en-GB"/>
+              </w:rPr>
+              <w:br/>
+              <w:t>[-</w:t>
+            </w:r>
+            <w:r>
+              <w:rPr>
+                <w:rFonts w:ascii="Times New Roman" w:hAnsi="Times New Roman"/>
+                <w:b/>
+                <w:sz w:val="20"/>
+                <w:szCs w:val="20"/>
+                <w:lang w:eastAsia="en-GB"/>
+              </w:rPr>
+              <w:t>dpi</w:t>
+            </w:r>
+            <w:r>
+              <w:rPr>
+                <w:rFonts w:ascii="Times New Roman" w:hAnsi="Times New Roman"/>
+                <w:sz w:val="20"/>
+                <w:szCs w:val="20"/>
+                <w:lang w:eastAsia="en-GB"/>
+              </w:rPr>
+              <w:t>]</w:t>
+            </w:r>
           </w:p>
         </w:tc>
         <w:tc>
@@ -21909,6 +22101,7 @@
                 <w:szCs w:val="20"/>
                 <w:lang w:eastAsia="en-GB"/>
               </w:rPr>
+              <w:lastRenderedPageBreak/>
               <w:t>-</w:t>
             </w:r>
             <w:r>
@@ -21921,6 +22114,17 @@
                 <w:lang w:eastAsia="en-GB"/>
               </w:rPr>
               <w:t>nbg</w:t>
+            </w:r>
+            <w:r>
+              <w:rPr>
+                <w:rFonts w:ascii="Times New Roman" w:hAnsi="Times New Roman"/>
+                <w:b/>
+                <w:bCs/>
+                <w:sz w:val="20"/>
+                <w:szCs w:val="20"/>
+                <w:lang w:eastAsia="en-GB"/>
+              </w:rPr>
+              <w:t>, -dpi</w:t>
             </w:r>
             <w:r>
               <w:rPr>
@@ -21964,6 +22168,7 @@
                 <w:szCs w:val="20"/>
                 <w:lang w:eastAsia="en-GB"/>
               </w:rPr>
+              <w:lastRenderedPageBreak/>
               <w:t>PictPR</w:t>
             </w:r>
           </w:p>
@@ -22913,7 +23118,17 @@
                 <w:szCs w:val="20"/>
                 <w:lang w:eastAsia="en-GB"/>
               </w:rPr>
-              <w:t>Searches and adds found hydrogen bonds (like HTAB and RTAB in Shelx) into the list for the refinement program to add to the CIF. Equivalent symmetry positions are automatically inserted and merged with the existing ones. The command can be executed several times with different parameter values, only one unique instructions will be added. </w:t>
+              <w:t xml:space="preserve">Searches and adds found hydrogen bonds (like HTAB and RTAB in Shelx) into the list for the refinement program to add to the CIF. Equivalent symmetry positions are automatically inserted and merged with the existing ones. The command can </w:t>
+            </w:r>
+            <w:r>
+              <w:rPr>
+                <w:rFonts w:ascii="Times New Roman" w:hAnsi="Times New Roman"/>
+                <w:sz w:val="20"/>
+                <w:szCs w:val="20"/>
+                <w:lang w:eastAsia="en-GB"/>
+              </w:rPr>
+              <w:lastRenderedPageBreak/>
+              <w:t>be executed several times with different parameter values, only one unique instructions will be added. </w:t>
             </w:r>
           </w:p>
           <w:p>
@@ -23054,6 +23269,7 @@
                 <w:szCs w:val="20"/>
                 <w:lang w:eastAsia="en-GB"/>
               </w:rPr>
+              <w:lastRenderedPageBreak/>
               <w:t>PiPi</w:t>
             </w:r>
           </w:p>
@@ -23953,6 +24169,7 @@
                 <w:szCs w:val="20"/>
                 <w:lang w:eastAsia="en-GB"/>
               </w:rPr>
+              <w:lastRenderedPageBreak/>
               <w:t>Generation 5 for octahedron approximate sphere by 8192  triangles, for tetrahedron by 4096 triangles, each generation up increases the number of triangles by factor of 4, generation down - decreases it by the same factor.  </w:t>
             </w:r>
             <w:r>
@@ -23997,6 +24214,7 @@
                 <w:szCs w:val="20"/>
                 <w:lang w:eastAsia="en-GB"/>
               </w:rPr>
+              <w:lastRenderedPageBreak/>
               <w:t>calcfourier</w:t>
             </w:r>
           </w:p>
@@ -24634,7 +24852,25 @@
                 <w:szCs w:val="20"/>
                 <w:lang w:eastAsia="en-GB"/>
               </w:rPr>
-              <w:t>Deletes given or selected atoms , bonds or labels. Note that if the bonds are deleted this way - they will reappear the next time the structure connectivity updated, use delbond to remove bonds permanently.</w:t>
+              <w:t xml:space="preserve">Deletes given or selected </w:t>
+            </w:r>
+            <w:r>
+              <w:rPr>
+                <w:rFonts w:ascii="Times New Roman" w:hAnsi="Times New Roman"/>
+                <w:sz w:val="20"/>
+                <w:szCs w:val="20"/>
+                <w:lang w:eastAsia="en-GB"/>
+              </w:rPr>
+              <w:t>atoms,</w:t>
+            </w:r>
+            <w:r>
+              <w:rPr>
+                <w:rFonts w:ascii="Times New Roman" w:hAnsi="Times New Roman"/>
+                <w:sz w:val="20"/>
+                <w:szCs w:val="20"/>
+                <w:lang w:eastAsia="en-GB"/>
+              </w:rPr>
+              <w:t xml:space="preserve"> bonds or labels. Note that if the bonds are deleted this way - they will reappear the next time the structure connectivity updated, use delbond to remove bonds permanently.</w:t>
             </w:r>
           </w:p>
         </w:tc>
@@ -25210,7 +25446,17 @@
                 <w:szCs w:val="20"/>
                 <w:lang w:eastAsia="en-GB"/>
               </w:rPr>
-              <w:t> options, this should also be provided for the label transfer</w:t>
+              <w:t xml:space="preserve"> options, this should also be </w:t>
+            </w:r>
+            <w:r>
+              <w:rPr>
+                <w:rFonts w:ascii="Times New Roman" w:hAnsi="Times New Roman"/>
+                <w:sz w:val="20"/>
+                <w:szCs w:val="20"/>
+                <w:lang w:eastAsia="en-GB"/>
+              </w:rPr>
+              <w:lastRenderedPageBreak/>
+              <w:t>provided for the label transfer</w:t>
             </w:r>
           </w:p>
           <w:p>
@@ -25443,6 +25689,7 @@
                 <w:szCs w:val="20"/>
                 <w:lang w:val="fr-FR" w:eastAsia="en-GB"/>
               </w:rPr>
+              <w:lastRenderedPageBreak/>
               <w:t>Notes etc about Structure Analysis</w:t>
             </w:r>
           </w:p>
@@ -25670,6 +25917,7 @@
           <w:shd w:val="clear" w:color="auto" w:fill="FFFFFF"/>
           <w:lang w:eastAsia="en-GB"/>
         </w:rPr>
+        <w:lastRenderedPageBreak/>
         <w:t>&gt;&gt;match</w:t>
       </w:r>
     </w:p>
@@ -26127,6 +26375,7 @@
           <w:szCs w:val="20"/>
           <w:lang w:eastAsia="en-GB"/>
         </w:rPr>
+        <w:lastRenderedPageBreak/>
         <w:t>will replace labels like C101, Cu10, C10a to C201a, C10a and Cu10a.</w:t>
       </w:r>
     </w:p>
@@ -26474,6 +26723,7 @@
           <w:szCs w:val="20"/>
           <w:lang w:eastAsia="en-GB"/>
         </w:rPr>
+        <w:lastRenderedPageBreak/>
         <w:t>Rendering of two spatially separated projections</w:t>
       </w:r>
     </w:p>
@@ -26960,6 +27210,7 @@
           <w:szCs w:val="20"/>
           <w:lang w:eastAsia="en-GB"/>
         </w:rPr>
+        <w:lastRenderedPageBreak/>
         <w:t>To find out the set of operators for loaded structure, use:</w:t>
       </w:r>
     </w:p>
@@ -27368,6 +27619,7 @@
           <w:szCs w:val="20"/>
           <w:lang w:eastAsia="en-GB"/>
         </w:rPr>
+        <w:lastRenderedPageBreak/>
         <w:t>to get coordinates of the point between the selected atoms. This will be fractional coordinates of the proposed centre of  inversion as 'x,y,z'. The type:</w:t>
       </w:r>
     </w:p>
@@ -27757,6 +28009,7 @@
           <w:szCs w:val="20"/>
           <w:lang w:eastAsia="en-GB"/>
         </w:rPr>
+        <w:lastRenderedPageBreak/>
         <w:t>&gt;&gt;lines n</w:t>
       </w:r>
     </w:p>
@@ -28216,6 +28469,15 @@
           <w:lang w:eastAsia="en-GB"/>
         </w:rPr>
         <w:br/>
+      </w:r>
+      <w:r>
+        <w:rPr>
+          <w:color w:val="000000"/>
+          <w:sz w:val="20"/>
+          <w:szCs w:val="20"/>
+          <w:lang w:eastAsia="en-GB"/>
+        </w:rPr>
+        <w:lastRenderedPageBreak/>
         <w:t>     &gt;</w:t>
       </w:r>
       <w:r>
@@ -28569,6 +28831,7 @@
           <w:szCs w:val="20"/>
           <w:lang w:eastAsia="en-GB"/>
         </w:rPr>
+        <w:lastRenderedPageBreak/>
         <w:t>&gt;&gt;editmaterial Tooltip</w:t>
       </w:r>
     </w:p>
@@ -28733,7 +28996,7 @@
           <w:lang w:eastAsia="en-GB"/>
         </w:rPr>
         <w:pict>
-          <v:shape id="Picture 3" o:spid="_x0000_i1026" type="#_x0000_t75" style="width:315.75pt;height:204pt;visibility:visible">
+          <v:shape id="Picture 3" o:spid="_x0000_i1026" type="#_x0000_t75" style="width:315.55pt;height:204.1pt;visibility:visible">
             <v:imagedata r:id="rId9" o:title=""/>
           </v:shape>
         </w:pict>
@@ -28776,8 +29039,9 @@
           <w:szCs w:val="20"/>
           <w:lang w:eastAsia="en-GB"/>
         </w:rPr>
+        <w:lastRenderedPageBreak/>
         <w:pict>
-          <v:shape id="Picture 2" o:spid="_x0000_i1027" type="#_x0000_t75" style="width:447pt;height:221.25pt;visibility:visible">
+          <v:shape id="Picture 2" o:spid="_x0000_i1027" type="#_x0000_t75" style="width:447.05pt;height:221pt;visibility:visible">
             <v:imagedata r:id="rId10" o:title=""/>
           </v:shape>
         </w:pict>
@@ -29349,6 +29613,7 @@
           <w:szCs w:val="20"/>
           <w:lang w:eastAsia="en-GB"/>
         </w:rPr>
+        <w:lastRenderedPageBreak/>
         <w:t>There are now distinct versions of Olex2. Before Version 1.0, everything consisted of continuously updated files. At some point, this became no longer supportable, and we decided to introduce proper versions into the Olex2 distribution system. Any new version requires a complete re-install. However different versions of Olex2 can exist next to each other without causing any interference. For each version of Olex2, there are three 'tags', referring to different source repositories. For example, for Version 1.1 there are the following tags:</w:t>
       </w:r>
     </w:p>
@@ -29853,6 +30118,7 @@
           <w:szCs w:val="20"/>
           <w:lang w:eastAsia="en-GB"/>
         </w:rPr>
+        <w:lastRenderedPageBreak/>
         <w:t>SHELX</w:t>
       </w:r>
     </w:p>
@@ -30293,7 +30559,7 @@
         <w:rPr>
           <w:noProof/>
         </w:rPr>
-        <w:t>27</w:t>
+        <w:t>23</w:t>
       </w:r>
     </w:fldSimple>
   </w:p>
@@ -30860,8 +31126,6 @@
     <w:rPrDefault>
       <w:rPr>
         <w:rFonts w:ascii="Calibri" w:eastAsia="Times New Roman" w:hAnsi="Calibri" w:cs="Times New Roman"/>
-        <w:sz w:val="22"/>
-        <w:szCs w:val="22"/>
         <w:lang w:val="en-GB" w:eastAsia="en-GB" w:bidi="ar-SA"/>
       </w:rPr>
     </w:rPrDefault>
@@ -31144,6 +31408,8 @@
       <w:spacing w:after="200" w:line="276" w:lineRule="auto"/>
     </w:pPr>
     <w:rPr>
+      <w:sz w:val="22"/>
+      <w:szCs w:val="22"/>
       <w:lang w:eastAsia="en-US"/>
     </w:rPr>
   </w:style>
@@ -31325,8 +31591,9 @@
   </w:style>
   <w:style w:type="character" w:default="1" w:styleId="DefaultParagraphFont">
     <w:name w:val="Default Paragraph Font"/>
-    <w:uiPriority w:val="99"/>
+    <w:uiPriority w:val="1"/>
     <w:semiHidden/>
+    <w:unhideWhenUsed/>
   </w:style>
   <w:style w:type="table" w:default="1" w:styleId="TableNormal">
     <w:name w:val="Normal Table"/>

</xml_diff>

<commit_message>
updating the manual date...
git-svn-id: http://svn.olex2.org/olex2-gui/trunk@4509 bceb41a0-0b25-4981-bef4-7ef80ce4c728
</commit_message>
<xml_diff>
--- a/Olex2 Manual.docx
+++ b/Olex2 Manual.docx
@@ -76,7 +76,7 @@
           <w:szCs w:val="20"/>
           <w:lang w:eastAsia="en-GB"/>
         </w:rPr>
-        <w:t>March</w:t>
+        <w:t>June</w:t>
       </w:r>
       <w:r>
         <w:rPr>
@@ -164,7 +164,6 @@
         <w:r>
           <w:rPr>
             <w:noProof/>
-            <w:webHidden/>
           </w:rPr>
         </w:r>
         <w:r>
@@ -236,7 +235,6 @@
         <w:r>
           <w:rPr>
             <w:noProof/>
-            <w:webHidden/>
           </w:rPr>
         </w:r>
         <w:r>
@@ -308,7 +306,6 @@
         <w:r>
           <w:rPr>
             <w:noProof/>
-            <w:webHidden/>
           </w:rPr>
         </w:r>
         <w:r>
@@ -380,7 +377,6 @@
         <w:r>
           <w:rPr>
             <w:noProof/>
-            <w:webHidden/>
           </w:rPr>
         </w:r>
         <w:r>
@@ -452,7 +448,6 @@
         <w:r>
           <w:rPr>
             <w:noProof/>
-            <w:webHidden/>
           </w:rPr>
         </w:r>
         <w:r>
@@ -524,7 +519,6 @@
         <w:r>
           <w:rPr>
             <w:noProof/>
-            <w:webHidden/>
           </w:rPr>
         </w:r>
         <w:r>
@@ -596,7 +590,6 @@
         <w:r>
           <w:rPr>
             <w:noProof/>
-            <w:webHidden/>
           </w:rPr>
         </w:r>
         <w:r>
@@ -668,7 +661,6 @@
         <w:r>
           <w:rPr>
             <w:noProof/>
-            <w:webHidden/>
           </w:rPr>
         </w:r>
         <w:r>
@@ -740,7 +732,6 @@
         <w:r>
           <w:rPr>
             <w:noProof/>
-            <w:webHidden/>
           </w:rPr>
         </w:r>
         <w:r>
@@ -812,7 +803,6 @@
         <w:r>
           <w:rPr>
             <w:noProof/>
-            <w:webHidden/>
           </w:rPr>
         </w:r>
         <w:r>
@@ -884,7 +874,6 @@
         <w:r>
           <w:rPr>
             <w:noProof/>
-            <w:webHidden/>
           </w:rPr>
         </w:r>
         <w:r>
@@ -956,7 +945,6 @@
         <w:r>
           <w:rPr>
             <w:noProof/>
-            <w:webHidden/>
           </w:rPr>
         </w:r>
         <w:r>
@@ -1028,7 +1016,6 @@
         <w:r>
           <w:rPr>
             <w:noProof/>
-            <w:webHidden/>
           </w:rPr>
         </w:r>
         <w:r>
@@ -1100,7 +1087,6 @@
         <w:r>
           <w:rPr>
             <w:noProof/>
-            <w:webHidden/>
           </w:rPr>
         </w:r>
         <w:r>
@@ -1172,7 +1158,6 @@
         <w:r>
           <w:rPr>
             <w:noProof/>
-            <w:webHidden/>
           </w:rPr>
         </w:r>
         <w:r>
@@ -1244,7 +1229,6 @@
         <w:r>
           <w:rPr>
             <w:noProof/>
-            <w:webHidden/>
           </w:rPr>
         </w:r>
         <w:r>
@@ -1316,7 +1300,6 @@
         <w:r>
           <w:rPr>
             <w:noProof/>
-            <w:webHidden/>
           </w:rPr>
         </w:r>
         <w:r>
@@ -1388,7 +1371,6 @@
         <w:r>
           <w:rPr>
             <w:noProof/>
-            <w:webHidden/>
           </w:rPr>
         </w:r>
         <w:r>
@@ -1460,7 +1442,6 @@
         <w:r>
           <w:rPr>
             <w:noProof/>
-            <w:webHidden/>
           </w:rPr>
         </w:r>
         <w:r>
@@ -1532,7 +1513,6 @@
         <w:r>
           <w:rPr>
             <w:noProof/>
-            <w:webHidden/>
           </w:rPr>
         </w:r>
         <w:r>
@@ -1604,7 +1584,6 @@
         <w:r>
           <w:rPr>
             <w:noProof/>
-            <w:webHidden/>
           </w:rPr>
         </w:r>
         <w:r>
@@ -1676,7 +1655,6 @@
         <w:r>
           <w:rPr>
             <w:noProof/>
-            <w:webHidden/>
           </w:rPr>
         </w:r>
         <w:r>
@@ -1748,7 +1726,6 @@
         <w:r>
           <w:rPr>
             <w:noProof/>
-            <w:webHidden/>
           </w:rPr>
         </w:r>
         <w:r>
@@ -1820,7 +1797,6 @@
         <w:r>
           <w:rPr>
             <w:noProof/>
-            <w:webHidden/>
           </w:rPr>
         </w:r>
         <w:r>
@@ -1892,7 +1868,6 @@
         <w:r>
           <w:rPr>
             <w:noProof/>
-            <w:webHidden/>
           </w:rPr>
         </w:r>
         <w:r>
@@ -1964,7 +1939,6 @@
         <w:r>
           <w:rPr>
             <w:noProof/>
-            <w:webHidden/>
           </w:rPr>
         </w:r>
         <w:r>
@@ -2036,7 +2010,6 @@
         <w:r>
           <w:rPr>
             <w:noProof/>
-            <w:webHidden/>
           </w:rPr>
         </w:r>
         <w:r>
@@ -2108,7 +2081,6 @@
         <w:r>
           <w:rPr>
             <w:noProof/>
-            <w:webHidden/>
           </w:rPr>
         </w:r>
         <w:r>
@@ -2180,7 +2152,6 @@
         <w:r>
           <w:rPr>
             <w:noProof/>
-            <w:webHidden/>
           </w:rPr>
         </w:r>
         <w:r>
@@ -2253,7 +2224,6 @@
         <w:r>
           <w:rPr>
             <w:noProof/>
-            <w:webHidden/>
           </w:rPr>
         </w:r>
         <w:r>
@@ -2325,7 +2295,6 @@
         <w:r>
           <w:rPr>
             <w:noProof/>
-            <w:webHidden/>
           </w:rPr>
         </w:r>
         <w:r>
@@ -2397,7 +2366,6 @@
         <w:r>
           <w:rPr>
             <w:noProof/>
-            <w:webHidden/>
           </w:rPr>
         </w:r>
         <w:r>
@@ -2469,7 +2437,6 @@
         <w:r>
           <w:rPr>
             <w:noProof/>
-            <w:webHidden/>
           </w:rPr>
         </w:r>
         <w:r>
@@ -2541,7 +2508,6 @@
         <w:r>
           <w:rPr>
             <w:noProof/>
-            <w:webHidden/>
           </w:rPr>
         </w:r>
         <w:r>
@@ -2613,7 +2579,6 @@
         <w:r>
           <w:rPr>
             <w:noProof/>
-            <w:webHidden/>
           </w:rPr>
         </w:r>
         <w:r>
@@ -2685,7 +2650,6 @@
         <w:r>
           <w:rPr>
             <w:noProof/>
-            <w:webHidden/>
           </w:rPr>
         </w:r>
         <w:r>
@@ -2757,7 +2721,6 @@
         <w:r>
           <w:rPr>
             <w:noProof/>
-            <w:webHidden/>
           </w:rPr>
         </w:r>
         <w:r>
@@ -3211,7 +3174,6 @@
           <w:szCs w:val="20"/>
           <w:lang w:eastAsia="en-GB"/>
         </w:rPr>
-        <w:lastRenderedPageBreak/>
         <w:t>Syntax used in this document:</w:t>
       </w:r>
     </w:p>
@@ -3889,17 +3851,7 @@
                 <w:szCs w:val="20"/>
                 <w:lang w:eastAsia="en-GB"/>
               </w:rPr>
-              <w:t xml:space="preserve">[axis angle] or [x y z angle </w:t>
-            </w:r>
-            <w:r>
-              <w:rPr>
-                <w:rFonts w:ascii="Times New Roman" w:hAnsi="Times New Roman"/>
-                <w:sz w:val="20"/>
-                <w:szCs w:val="20"/>
-                <w:lang w:eastAsia="en-GB"/>
-              </w:rPr>
-              <w:lastRenderedPageBreak/>
-              <w:t>increment]</w:t>
+              <w:t>[axis angle] or [x y z angle increment]</w:t>
             </w:r>
           </w:p>
         </w:tc>
@@ -3929,18 +3881,7 @@
                 <w:szCs w:val="20"/>
                 <w:lang w:eastAsia="en-GB"/>
               </w:rPr>
-              <w:lastRenderedPageBreak/>
-              <w:t xml:space="preserve">Changes current view by rotating around given axis (x, y or z) </w:t>
-            </w:r>
-            <w:r>
-              <w:rPr>
-                <w:rFonts w:ascii="Times New Roman" w:hAnsi="Times New Roman"/>
-                <w:sz w:val="20"/>
-                <w:szCs w:val="20"/>
-                <w:lang w:eastAsia="en-GB"/>
-              </w:rPr>
-              <w:lastRenderedPageBreak/>
-              <w:t>when two arguments are provided and makes a continuous rotation around give axis when 5 arguments are provided. Note that X axis is aligned horizontally, Y - vertically and Z is out of the screen plane.</w:t>
+              <w:t>Changes current view by rotating around given axis (x, y or z) when two arguments are provided and makes a continuous rotation around give axis when 5 arguments are provided. Note that X axis is aligned horizontally, Y - vertically and Z is out of the screen plane.</w:t>
             </w:r>
           </w:p>
           <w:p>
@@ -4069,7 +4010,6 @@
                 <w:szCs w:val="20"/>
                 <w:lang w:eastAsia="en-GB"/>
               </w:rPr>
-              <w:lastRenderedPageBreak/>
               <w:t>direction</w:t>
             </w:r>
           </w:p>
@@ -4926,7 +4866,6 @@
                 <w:szCs w:val="20"/>
                 <w:lang w:eastAsia="en-GB"/>
               </w:rPr>
-              <w:lastRenderedPageBreak/>
               <w:t>show electron density peaks</w:t>
             </w:r>
           </w:p>
@@ -5002,7 +4941,6 @@
                 <w:szCs w:val="20"/>
                 <w:lang w:eastAsia="en-GB"/>
               </w:rPr>
-              <w:lastRenderedPageBreak/>
               <w:t>Ctrl+H</w:t>
             </w:r>
           </w:p>
@@ -6789,7 +6727,6 @@
                 <w:szCs w:val="20"/>
                 <w:lang w:eastAsia="en-GB"/>
               </w:rPr>
-              <w:lastRenderedPageBreak/>
               <w:t>Esc</w:t>
             </w:r>
           </w:p>
@@ -6979,21 +6916,17 @@
                 <w:lang w:eastAsia="en-GB"/>
               </w:rPr>
             </w:pPr>
-            <w:smartTag w:uri="urn:schemas-microsoft-com:office:smarttags" w:element="place">
-              <w:smartTag w:uri="urn:schemas-microsoft-com:office:smarttags" w:element="State">
-                <w:r>
-                  <w:rPr>
-                    <w:rFonts w:ascii="Times New Roman" w:hAnsi="Times New Roman"/>
-                    <w:b/>
-                    <w:bCs/>
-                    <w:sz w:val="20"/>
-                    <w:szCs w:val="20"/>
-                    <w:lang w:eastAsia="en-GB"/>
-                  </w:rPr>
-                  <w:t>Del</w:t>
-                </w:r>
-              </w:smartTag>
-            </w:smartTag>
+            <w:r>
+              <w:rPr>
+                <w:rFonts w:ascii="Times New Roman" w:hAnsi="Times New Roman"/>
+                <w:b/>
+                <w:bCs/>
+                <w:sz w:val="20"/>
+                <w:szCs w:val="20"/>
+                <w:lang w:eastAsia="en-GB"/>
+              </w:rPr>
+              <w:t>Del</w:t>
+            </w:r>
             <w:r>
               <w:rPr>
                 <w:rFonts w:ascii="Times New Roman" w:hAnsi="Times New Roman"/>
@@ -8149,7 +8082,6 @@
                 <w:szCs w:val="20"/>
                 <w:lang w:eastAsia="en-GB"/>
               </w:rPr>
-              <w:lastRenderedPageBreak/>
               <w:t>conn 5 $C</w:t>
             </w:r>
             <w:r>
@@ -8303,7 +8235,6 @@
                 <w:shd w:val="clear" w:color="auto" w:fill="FFFFFF"/>
                 <w:lang w:eastAsia="en-GB"/>
               </w:rPr>
-              <w:lastRenderedPageBreak/>
               <w:t>compaq</w:t>
             </w:r>
           </w:p>
@@ -9331,16 +9262,16 @@
                 <w:rFonts w:ascii="Times New Roman" w:hAnsi="Times New Roman"/>
                 <w:sz w:val="20"/>
                 <w:szCs w:val="20"/>
-                <w:lang w:val="it-IT" w:eastAsia="en-GB"/>
-              </w:rPr>
-            </w:pPr>
-            <w:r>
-              <w:rPr>
-                <w:rFonts w:ascii="Times New Roman" w:hAnsi="Times New Roman"/>
-                <w:b/>
-                <w:sz w:val="20"/>
-                <w:szCs w:val="20"/>
-                <w:lang w:val="it-IT" w:eastAsia="en-GB"/>
+                <w:lang w:eastAsia="en-GB"/>
+              </w:rPr>
+            </w:pPr>
+            <w:r>
+              <w:rPr>
+                <w:rFonts w:ascii="Times New Roman" w:hAnsi="Times New Roman"/>
+                <w:b/>
+                <w:sz w:val="20"/>
+                <w:szCs w:val="20"/>
+                <w:lang w:eastAsia="en-GB"/>
               </w:rPr>
               <w:t>-z</w:t>
             </w:r>
@@ -9349,7 +9280,7 @@
                 <w:rFonts w:ascii="Times New Roman" w:hAnsi="Times New Roman"/>
                 <w:sz w:val="20"/>
                 <w:szCs w:val="20"/>
-                <w:lang w:val="it-IT" w:eastAsia="en-GB"/>
+                <w:lang w:eastAsia="en-GB"/>
               </w:rPr>
               <w:t>: non-numerical label suffix</w:t>
             </w:r>
@@ -9726,7 +9657,6 @@
                 <w:szCs w:val="20"/>
                 <w:lang w:eastAsia="en-GB"/>
               </w:rPr>
-              <w:lastRenderedPageBreak/>
               <w:t>name</w:t>
             </w:r>
           </w:p>
@@ -11670,7 +11600,6 @@
                 <w:szCs w:val="20"/>
                 <w:lang w:eastAsia="en-GB"/>
               </w:rPr>
-              <w:lastRenderedPageBreak/>
               <w:t>-c:</w:t>
             </w:r>
             <w:r>
@@ -11767,7 +11696,6 @@
                 <w:szCs w:val="20"/>
                 <w:lang w:eastAsia="en-GB"/>
               </w:rPr>
-              <w:lastRenderedPageBreak/>
               <w:t>pack</w:t>
             </w:r>
           </w:p>
@@ -12918,7 +12846,6 @@
                 <w:szCs w:val="20"/>
                 <w:lang w:eastAsia="en-GB"/>
               </w:rPr>
-              <w:lastRenderedPageBreak/>
               <w:t>EADP</w:t>
             </w:r>
           </w:p>
@@ -15026,7 +14953,6 @@
                 <w:szCs w:val="20"/>
                 <w:lang w:eastAsia="en-GB"/>
               </w:rPr>
-              <w:lastRenderedPageBreak/>
               <w:t>SAME</w:t>
             </w:r>
           </w:p>
@@ -15984,7 +15910,6 @@
                 <w:szCs w:val="20"/>
                 <w:lang w:eastAsia="en-GB"/>
               </w:rPr>
-              <w:lastRenderedPageBreak/>
               <w:t>fvar</w:t>
             </w:r>
           </w:p>
@@ -16940,17 +16865,7 @@
                 <w:szCs w:val="20"/>
                 <w:lang w:eastAsia="en-GB"/>
               </w:rPr>
-              <w:t xml:space="preserve">: generates DFIX for 1,2 and 1,3 distance for the imported </w:t>
-            </w:r>
-            <w:r>
-              <w:rPr>
-                <w:rFonts w:ascii="Times New Roman" w:hAnsi="Times New Roman"/>
-                <w:sz w:val="20"/>
-                <w:szCs w:val="20"/>
-                <w:lang w:eastAsia="en-GB"/>
-              </w:rPr>
-              <w:lastRenderedPageBreak/>
-              <w:t>molecule</w:t>
+              <w:t>: generates DFIX for 1,2 and 1,3 distance for the imported molecule</w:t>
             </w:r>
           </w:p>
           <w:p>
@@ -17018,7 +16933,6 @@
                 <w:szCs w:val="20"/>
                 <w:lang w:eastAsia="en-GB"/>
               </w:rPr>
-              <w:lastRenderedPageBreak/>
               <w:t>restrain</w:t>
             </w:r>
           </w:p>
@@ -17941,7 +17855,6 @@
                 <w:szCs w:val="20"/>
                 <w:lang w:eastAsia="en-GB"/>
               </w:rPr>
-              <w:lastRenderedPageBreak/>
               <w:t>sel  frag C5</w:t>
             </w:r>
           </w:p>
@@ -18578,7 +18491,7 @@
                   <v:path o:extrusionok="f" gradientshapeok="t" o:connecttype="rect"/>
                   <o:lock v:ext="edit" aspectratio="t"/>
                 </v:shapetype>
-                <v:shape id="Picture 1" o:spid="_x0000_i1025" type="#_x0000_t75" alt="|F{o}^{2} -F{c}^{2}| &gt; val" style="width:68.85pt;height:11.25pt;visibility:visible">
+                <v:shape id="Picture 1" o:spid="_x0000_i1025" type="#_x0000_t75" alt="|F{o}^{2} -F{c}^{2}| &gt; val" style="width:68.25pt;height:11.25pt;visibility:visible">
                   <v:imagedata r:id="rId7" o:title=""/>
                 </v:shape>
               </w:pict>
@@ -19100,7 +19013,6 @@
                 <w:szCs w:val="20"/>
                 <w:lang w:eastAsia="en-GB"/>
               </w:rPr>
-              <w:lastRenderedPageBreak/>
               <w:t>hklView</w:t>
             </w:r>
           </w:p>
@@ -19824,7 +19736,6 @@
                 <w:szCs w:val="20"/>
                 <w:lang w:eastAsia="en-GB"/>
               </w:rPr>
-              <w:lastRenderedPageBreak/>
               <w:t>load</w:t>
             </w:r>
           </w:p>
@@ -20374,19 +20285,17 @@
                 <w:lang w:eastAsia="en-GB"/>
               </w:rPr>
             </w:pPr>
-            <w:smartTag w:uri="urn:schemas-microsoft-com:office:smarttags" w:element="place">
-              <w:r>
-                <w:rPr>
-                  <w:rFonts w:ascii="Times New Roman" w:hAnsi="Times New Roman"/>
-                  <w:b/>
-                  <w:bCs/>
-                  <w:sz w:val="20"/>
-                  <w:szCs w:val="20"/>
-                  <w:lang w:eastAsia="en-GB"/>
-                </w:rPr>
-                <w:t>arad</w:t>
-              </w:r>
-            </w:smartTag>
+            <w:r>
+              <w:rPr>
+                <w:rFonts w:ascii="Times New Roman" w:hAnsi="Times New Roman"/>
+                <w:b/>
+                <w:bCs/>
+                <w:sz w:val="20"/>
+                <w:szCs w:val="20"/>
+                <w:lang w:eastAsia="en-GB"/>
+              </w:rPr>
+              <w:t>arad</w:t>
+            </w:r>
           </w:p>
         </w:tc>
         <w:tc>
@@ -20742,7 +20651,6 @@
                 <w:szCs w:val="20"/>
                 <w:lang w:eastAsia="en-GB"/>
               </w:rPr>
-              <w:lastRenderedPageBreak/>
               <w:t>pictPS    </w:t>
             </w:r>
           </w:p>
@@ -22101,7 +22009,6 @@
                 <w:szCs w:val="20"/>
                 <w:lang w:eastAsia="en-GB"/>
               </w:rPr>
-              <w:lastRenderedPageBreak/>
               <w:t>-</w:t>
             </w:r>
             <w:r>
@@ -22168,7 +22075,6 @@
                 <w:szCs w:val="20"/>
                 <w:lang w:eastAsia="en-GB"/>
               </w:rPr>
-              <w:lastRenderedPageBreak/>
               <w:t>PictPR</w:t>
             </w:r>
           </w:p>
@@ -22867,27 +22773,7 @@
                 <w:szCs w:val="24"/>
                 <w:lang w:eastAsia="en-GB"/>
               </w:rPr>
-              <w:t xml:space="preserve"> To remove all of the lines created by this command - right click on one of them and choose Graphics-&gt;Select the group, then hit </w:t>
-            </w:r>
-            <w:smartTag w:uri="urn:schemas-microsoft-com:office:smarttags" w:element="place">
-              <w:r>
-                <w:rPr>
-                  <w:rFonts w:ascii="Times New Roman" w:hAnsi="Times New Roman"/>
-                  <w:sz w:val="24"/>
-                  <w:szCs w:val="24"/>
-                  <w:lang w:eastAsia="en-GB"/>
-                </w:rPr>
-                <w:t>Del</w:t>
-              </w:r>
-            </w:smartTag>
-            <w:r>
-              <w:rPr>
-                <w:rFonts w:ascii="Times New Roman" w:hAnsi="Times New Roman"/>
-                <w:sz w:val="24"/>
-                <w:szCs w:val="24"/>
-                <w:lang w:eastAsia="en-GB"/>
-              </w:rPr>
-              <w:t xml:space="preserve"> key.</w:t>
+              <w:t xml:space="preserve"> To remove all of the lines created by this command - right click on one of them and choose Graphics-&gt;Select the group, then hit Del key.</w:t>
             </w:r>
           </w:p>
         </w:tc>
@@ -23118,17 +23004,7 @@
                 <w:szCs w:val="20"/>
                 <w:lang w:eastAsia="en-GB"/>
               </w:rPr>
-              <w:t xml:space="preserve">Searches and adds found hydrogen bonds (like HTAB and RTAB in Shelx) into the list for the refinement program to add to the CIF. Equivalent symmetry positions are automatically inserted and merged with the existing ones. The command can </w:t>
-            </w:r>
-            <w:r>
-              <w:rPr>
-                <w:rFonts w:ascii="Times New Roman" w:hAnsi="Times New Roman"/>
-                <w:sz w:val="20"/>
-                <w:szCs w:val="20"/>
-                <w:lang w:eastAsia="en-GB"/>
-              </w:rPr>
-              <w:lastRenderedPageBreak/>
-              <w:t>be executed several times with different parameter values, only one unique instructions will be added. </w:t>
+              <w:t>Searches and adds found hydrogen bonds (like HTAB and RTAB in Shelx) into the list for the refinement program to add to the CIF. Equivalent symmetry positions are automatically inserted and merged with the existing ones. The command can be executed several times with different parameter values, only one unique instructions will be added. </w:t>
             </w:r>
           </w:p>
           <w:p>
@@ -23269,7 +23145,6 @@
                 <w:szCs w:val="20"/>
                 <w:lang w:eastAsia="en-GB"/>
               </w:rPr>
-              <w:lastRenderedPageBreak/>
               <w:t>PiPi</w:t>
             </w:r>
           </w:p>
@@ -24169,7 +24044,6 @@
                 <w:szCs w:val="20"/>
                 <w:lang w:eastAsia="en-GB"/>
               </w:rPr>
-              <w:lastRenderedPageBreak/>
               <w:t>Generation 5 for octahedron approximate sphere by 8192  triangles, for tetrahedron by 4096 triangles, each generation up increases the number of triangles by factor of 4, generation down - decreases it by the same factor.  </w:t>
             </w:r>
             <w:r>
@@ -24214,7 +24088,6 @@
                 <w:szCs w:val="20"/>
                 <w:lang w:eastAsia="en-GB"/>
               </w:rPr>
-              <w:lastRenderedPageBreak/>
               <w:t>calcfourier</w:t>
             </w:r>
           </w:p>
@@ -24852,25 +24725,7 @@
                 <w:szCs w:val="20"/>
                 <w:lang w:eastAsia="en-GB"/>
               </w:rPr>
-              <w:t xml:space="preserve">Deletes given or selected </w:t>
-            </w:r>
-            <w:r>
-              <w:rPr>
-                <w:rFonts w:ascii="Times New Roman" w:hAnsi="Times New Roman"/>
-                <w:sz w:val="20"/>
-                <w:szCs w:val="20"/>
-                <w:lang w:eastAsia="en-GB"/>
-              </w:rPr>
-              <w:t>atoms,</w:t>
-            </w:r>
-            <w:r>
-              <w:rPr>
-                <w:rFonts w:ascii="Times New Roman" w:hAnsi="Times New Roman"/>
-                <w:sz w:val="20"/>
-                <w:szCs w:val="20"/>
-                <w:lang w:eastAsia="en-GB"/>
-              </w:rPr>
-              <w:t xml:space="preserve"> bonds or labels. Note that if the bonds are deleted this way - they will reappear the next time the structure connectivity updated, use delbond to remove bonds permanently.</w:t>
+              <w:t>Deletes given or selected atoms, bonds or labels. Note that if the bonds are deleted this way - they will reappear the next time the structure connectivity updated, use delbond to remove bonds permanently.</w:t>
             </w:r>
           </w:p>
         </w:tc>
@@ -25446,17 +25301,7 @@
                 <w:szCs w:val="20"/>
                 <w:lang w:eastAsia="en-GB"/>
               </w:rPr>
-              <w:t xml:space="preserve"> options, this should also be </w:t>
-            </w:r>
-            <w:r>
-              <w:rPr>
-                <w:rFonts w:ascii="Times New Roman" w:hAnsi="Times New Roman"/>
-                <w:sz w:val="20"/>
-                <w:szCs w:val="20"/>
-                <w:lang w:eastAsia="en-GB"/>
-              </w:rPr>
-              <w:lastRenderedPageBreak/>
-              <w:t>provided for the label transfer</w:t>
+              <w:t> options, this should also be provided for the label transfer</w:t>
             </w:r>
           </w:p>
           <w:p>
@@ -25689,7 +25534,6 @@
                 <w:szCs w:val="20"/>
                 <w:lang w:val="fr-FR" w:eastAsia="en-GB"/>
               </w:rPr>
-              <w:lastRenderedPageBreak/>
               <w:t>Notes etc about Structure Analysis</w:t>
             </w:r>
           </w:p>
@@ -25917,7 +25761,6 @@
           <w:shd w:val="clear" w:color="auto" w:fill="FFFFFF"/>
           <w:lang w:eastAsia="en-GB"/>
         </w:rPr>
-        <w:lastRenderedPageBreak/>
         <w:t>&gt;&gt;match</w:t>
       </w:r>
     </w:p>
@@ -26070,27 +25913,7 @@
           <w:shd w:val="clear" w:color="auto" w:fill="FFFFFF"/>
           <w:lang w:eastAsia="en-GB"/>
         </w:rPr>
-        <w:t xml:space="preserve">*The fragment connectivity can be adjusted using the AddBond, DelBond and the </w:t>
-      </w:r>
-      <w:smartTag w:uri="urn:schemas-microsoft-com:office:smarttags" w:element="place">
-        <w:r>
-          <w:rPr>
-            <w:sz w:val="20"/>
-            <w:szCs w:val="20"/>
-            <w:shd w:val="clear" w:color="auto" w:fill="FFFFFF"/>
-            <w:lang w:eastAsia="en-GB"/>
-          </w:rPr>
-          <w:t>Conn</w:t>
-        </w:r>
-      </w:smartTag>
-      <w:r>
-        <w:rPr>
-          <w:sz w:val="20"/>
-          <w:szCs w:val="20"/>
-          <w:shd w:val="clear" w:color="auto" w:fill="FFFFFF"/>
-          <w:lang w:eastAsia="en-GB"/>
-        </w:rPr>
-        <w:t xml:space="preserve"> commands. For example if the compound under the consideration is a metal complex with two or more identical ligands, the ligands can be 'detached' from the metal by selecting the metal atom and typing</w:t>
+        <w:t>*The fragment connectivity can be adjusted using the AddBond, DelBond and the Conn commands. For example if the compound under the consideration is a metal complex with two or more identical ligands, the ligands can be 'detached' from the metal by selecting the metal atom and typing</w:t>
       </w:r>
     </w:p>
     <w:p>
@@ -26375,7 +26198,6 @@
           <w:szCs w:val="20"/>
           <w:lang w:eastAsia="en-GB"/>
         </w:rPr>
-        <w:lastRenderedPageBreak/>
         <w:t>will replace labels like C101, Cu10, C10a to C201a, C10a and Cu10a.</w:t>
       </w:r>
     </w:p>
@@ -26723,7 +26545,6 @@
           <w:szCs w:val="20"/>
           <w:lang w:eastAsia="en-GB"/>
         </w:rPr>
-        <w:lastRenderedPageBreak/>
         <w:t>Rendering of two spatially separated projections</w:t>
       </w:r>
     </w:p>
@@ -27210,7 +27031,6 @@
           <w:szCs w:val="20"/>
           <w:lang w:eastAsia="en-GB"/>
         </w:rPr>
-        <w:lastRenderedPageBreak/>
         <w:t>To find out the set of operators for loaded structure, use:</w:t>
       </w:r>
     </w:p>
@@ -27619,7 +27439,6 @@
           <w:szCs w:val="20"/>
           <w:lang w:eastAsia="en-GB"/>
         </w:rPr>
-        <w:lastRenderedPageBreak/>
         <w:t>to get coordinates of the point between the selected atoms. This will be fractional coordinates of the proposed centre of  inversion as 'x,y,z'. The type:</w:t>
       </w:r>
     </w:p>
@@ -28009,7 +27828,6 @@
           <w:szCs w:val="20"/>
           <w:lang w:eastAsia="en-GB"/>
         </w:rPr>
-        <w:lastRenderedPageBreak/>
         <w:t>&gt;&gt;lines n</w:t>
       </w:r>
     </w:p>
@@ -28469,15 +28287,6 @@
           <w:lang w:eastAsia="en-GB"/>
         </w:rPr>
         <w:br/>
-      </w:r>
-      <w:r>
-        <w:rPr>
-          <w:color w:val="000000"/>
-          <w:sz w:val="20"/>
-          <w:szCs w:val="20"/>
-          <w:lang w:eastAsia="en-GB"/>
-        </w:rPr>
-        <w:lastRenderedPageBreak/>
         <w:t>     &gt;</w:t>
       </w:r>
       <w:r>
@@ -28831,7 +28640,6 @@
           <w:szCs w:val="20"/>
           <w:lang w:eastAsia="en-GB"/>
         </w:rPr>
-        <w:lastRenderedPageBreak/>
         <w:t>&gt;&gt;editmaterial Tooltip</w:t>
       </w:r>
     </w:p>
@@ -28996,7 +28804,7 @@
           <w:lang w:eastAsia="en-GB"/>
         </w:rPr>
         <w:pict>
-          <v:shape id="Picture 3" o:spid="_x0000_i1026" type="#_x0000_t75" style="width:315.55pt;height:204.1pt;visibility:visible">
+          <v:shape id="Picture 3" o:spid="_x0000_i1026" type="#_x0000_t75" style="width:312.75pt;height:204pt;visibility:visible">
             <v:imagedata r:id="rId9" o:title=""/>
           </v:shape>
         </w:pict>
@@ -29039,9 +28847,8 @@
           <w:szCs w:val="20"/>
           <w:lang w:eastAsia="en-GB"/>
         </w:rPr>
-        <w:lastRenderedPageBreak/>
         <w:pict>
-          <v:shape id="Picture 2" o:spid="_x0000_i1027" type="#_x0000_t75" style="width:447.05pt;height:221pt;visibility:visible">
+          <v:shape id="Picture 2" o:spid="_x0000_i1027" type="#_x0000_t75" style="width:447pt;height:218.25pt;visibility:visible">
             <v:imagedata r:id="rId10" o:title=""/>
           </v:shape>
         </w:pict>
@@ -29613,7 +29420,6 @@
           <w:szCs w:val="20"/>
           <w:lang w:eastAsia="en-GB"/>
         </w:rPr>
-        <w:lastRenderedPageBreak/>
         <w:t>There are now distinct versions of Olex2. Before Version 1.0, everything consisted of continuously updated files. At some point, this became no longer supportable, and we decided to introduce proper versions into the Olex2 distribution system. Any new version requires a complete re-install. However different versions of Olex2 can exist next to each other without causing any interference. For each version of Olex2, there are three 'tags', referring to different source repositories. For example, for Version 1.1 there are the following tags:</w:t>
       </w:r>
     </w:p>
@@ -30026,25 +29832,7 @@
           <w:szCs w:val="20"/>
           <w:lang w:eastAsia="en-GB"/>
         </w:rPr>
-        <w:t>, then Right-Click on ‘My Computer’ (XP) or ‘Computer’ (</w:t>
-      </w:r>
-      <w:smartTag w:uri="urn:schemas-microsoft-com:office:smarttags" w:element="place">
-        <w:r>
-          <w:rPr>
-            <w:sz w:val="20"/>
-            <w:szCs w:val="20"/>
-            <w:lang w:eastAsia="en-GB"/>
-          </w:rPr>
-          <w:t>Vista</w:t>
-        </w:r>
-      </w:smartTag>
-      <w:r>
-        <w:rPr>
-          <w:sz w:val="20"/>
-          <w:szCs w:val="20"/>
-          <w:lang w:eastAsia="en-GB"/>
-        </w:rPr>
-        <w:t xml:space="preserve"> and 7) and select </w:t>
+        <w:t>, then Right-Click on ‘My Computer’ (XP) or ‘Computer’ (Vista and 7) and select </w:t>
       </w:r>
       <w:r>
         <w:rPr>
@@ -30118,7 +29906,6 @@
           <w:szCs w:val="20"/>
           <w:lang w:eastAsia="en-GB"/>
         </w:rPr>
-        <w:lastRenderedPageBreak/>
         <w:t>SHELX</w:t>
       </w:r>
     </w:p>
@@ -30559,7 +30346,7 @@
         <w:rPr>
           <w:noProof/>
         </w:rPr>
-        <w:t>23</w:t>
+        <w:t>1</w:t>
       </w:r>
     </w:fldSimple>
   </w:p>
@@ -31126,279 +30913,151 @@
     <w:rPrDefault>
       <w:rPr>
         <w:rFonts w:ascii="Calibri" w:eastAsia="Times New Roman" w:hAnsi="Calibri" w:cs="Times New Roman"/>
+        <w:sz w:val="22"/>
+        <w:szCs w:val="22"/>
         <w:lang w:val="en-GB" w:eastAsia="en-GB" w:bidi="ar-SA"/>
       </w:rPr>
     </w:rPrDefault>
     <w:pPrDefault/>
   </w:docDefaults>
-  <w:latentStyles w:defLockedState="0" w:defUIPriority="99" w:defSemiHidden="0" w:defUnhideWhenUsed="0" w:defQFormat="0" w:count="267">
-    <w:lsdException w:name="Normal" w:uiPriority="0" w:qFormat="1"/>
-    <w:lsdException w:name="heading 1" w:uiPriority="0" w:qFormat="1"/>
-    <w:lsdException w:name="heading 2" w:uiPriority="0" w:qFormat="1"/>
-    <w:lsdException w:name="heading 3" w:uiPriority="0" w:qFormat="1"/>
-    <w:lsdException w:name="heading 4" w:uiPriority="0" w:qFormat="1"/>
-    <w:lsdException w:name="heading 5" w:uiPriority="0" w:qFormat="1"/>
-    <w:lsdException w:name="heading 6" w:uiPriority="0" w:qFormat="1"/>
-    <w:lsdException w:name="heading 7" w:uiPriority="0" w:qFormat="1"/>
-    <w:lsdException w:name="heading 8" w:uiPriority="0" w:qFormat="1"/>
-    <w:lsdException w:name="heading 9" w:uiPriority="0" w:qFormat="1"/>
-    <w:lsdException w:name="index 1" w:locked="1" w:semiHidden="1" w:unhideWhenUsed="1"/>
-    <w:lsdException w:name="index 2" w:locked="1" w:semiHidden="1" w:unhideWhenUsed="1"/>
-    <w:lsdException w:name="index 3" w:locked="1" w:semiHidden="1" w:unhideWhenUsed="1"/>
-    <w:lsdException w:name="index 4" w:locked="1" w:semiHidden="1" w:unhideWhenUsed="1"/>
-    <w:lsdException w:name="index 5" w:locked="1" w:semiHidden="1" w:unhideWhenUsed="1"/>
-    <w:lsdException w:name="index 6" w:locked="1" w:semiHidden="1" w:unhideWhenUsed="1"/>
-    <w:lsdException w:name="index 7" w:locked="1" w:semiHidden="1" w:unhideWhenUsed="1"/>
-    <w:lsdException w:name="index 8" w:locked="1" w:semiHidden="1" w:unhideWhenUsed="1"/>
-    <w:lsdException w:name="index 9" w:locked="1" w:semiHidden="1" w:unhideWhenUsed="1"/>
-    <w:lsdException w:name="toc 1" w:uiPriority="0"/>
-    <w:lsdException w:name="toc 2" w:uiPriority="0"/>
-    <w:lsdException w:name="toc 3" w:uiPriority="0"/>
-    <w:lsdException w:name="toc 4" w:uiPriority="0"/>
-    <w:lsdException w:name="toc 5" w:uiPriority="0"/>
-    <w:lsdException w:name="toc 6" w:uiPriority="0"/>
-    <w:lsdException w:name="toc 7" w:uiPriority="0"/>
-    <w:lsdException w:name="toc 8" w:uiPriority="0"/>
-    <w:lsdException w:name="toc 9" w:uiPriority="0"/>
-    <w:lsdException w:name="Normal Indent" w:locked="1" w:semiHidden="1" w:unhideWhenUsed="1"/>
-    <w:lsdException w:name="footnote text" w:locked="1" w:semiHidden="1" w:unhideWhenUsed="1"/>
-    <w:lsdException w:name="annotation text" w:locked="1" w:semiHidden="1" w:unhideWhenUsed="1"/>
-    <w:lsdException w:name="header" w:locked="1" w:semiHidden="1" w:unhideWhenUsed="1"/>
-    <w:lsdException w:name="footer" w:locked="1" w:semiHidden="1" w:unhideWhenUsed="1"/>
-    <w:lsdException w:name="index heading" w:locked="1" w:semiHidden="1" w:unhideWhenUsed="1"/>
-    <w:lsdException w:name="caption" w:uiPriority="0" w:qFormat="1"/>
-    <w:lsdException w:name="table of figures" w:locked="1" w:semiHidden="1" w:unhideWhenUsed="1"/>
-    <w:lsdException w:name="envelope address" w:locked="1" w:semiHidden="1" w:unhideWhenUsed="1"/>
-    <w:lsdException w:name="envelope return" w:locked="1" w:semiHidden="1" w:unhideWhenUsed="1"/>
-    <w:lsdException w:name="footnote reference" w:locked="1" w:semiHidden="1" w:unhideWhenUsed="1"/>
-    <w:lsdException w:name="annotation reference" w:locked="1" w:semiHidden="1" w:unhideWhenUsed="1"/>
-    <w:lsdException w:name="line number" w:locked="1" w:semiHidden="1" w:unhideWhenUsed="1"/>
-    <w:lsdException w:name="page number" w:locked="1" w:semiHidden="1" w:unhideWhenUsed="1"/>
-    <w:lsdException w:name="endnote reference" w:locked="1" w:semiHidden="1" w:unhideWhenUsed="1"/>
-    <w:lsdException w:name="endnote text" w:locked="1" w:semiHidden="1" w:unhideWhenUsed="1"/>
-    <w:lsdException w:name="table of authorities" w:locked="1" w:semiHidden="1" w:unhideWhenUsed="1"/>
-    <w:lsdException w:name="macro" w:locked="1" w:semiHidden="1" w:unhideWhenUsed="1"/>
-    <w:lsdException w:name="toa heading" w:locked="1" w:semiHidden="1" w:unhideWhenUsed="1"/>
-    <w:lsdException w:name="List" w:locked="1" w:semiHidden="1" w:unhideWhenUsed="1"/>
-    <w:lsdException w:name="List Bullet" w:locked="1" w:semiHidden="1" w:unhideWhenUsed="1"/>
-    <w:lsdException w:name="List Number" w:locked="1" w:semiHidden="1" w:unhideWhenUsed="1"/>
-    <w:lsdException w:name="List 2" w:locked="1" w:semiHidden="1" w:unhideWhenUsed="1"/>
-    <w:lsdException w:name="List 3" w:locked="1" w:semiHidden="1" w:unhideWhenUsed="1"/>
-    <w:lsdException w:name="List 4" w:locked="1" w:semiHidden="1" w:unhideWhenUsed="1"/>
-    <w:lsdException w:name="List 5" w:locked="1" w:semiHidden="1" w:unhideWhenUsed="1"/>
-    <w:lsdException w:name="List Bullet 2" w:locked="1" w:semiHidden="1" w:unhideWhenUsed="1"/>
-    <w:lsdException w:name="List Bullet 3" w:locked="1" w:semiHidden="1" w:unhideWhenUsed="1"/>
-    <w:lsdException w:name="List Bullet 4" w:locked="1" w:semiHidden="1" w:unhideWhenUsed="1"/>
-    <w:lsdException w:name="List Bullet 5" w:locked="1" w:semiHidden="1" w:unhideWhenUsed="1"/>
-    <w:lsdException w:name="List Number 2" w:locked="1" w:semiHidden="1" w:unhideWhenUsed="1"/>
-    <w:lsdException w:name="List Number 3" w:locked="1" w:semiHidden="1" w:unhideWhenUsed="1"/>
-    <w:lsdException w:name="List Number 4" w:locked="1" w:semiHidden="1" w:unhideWhenUsed="1"/>
-    <w:lsdException w:name="List Number 5" w:locked="1" w:semiHidden="1" w:unhideWhenUsed="1"/>
-    <w:lsdException w:name="Title" w:uiPriority="0" w:qFormat="1"/>
-    <w:lsdException w:name="Closing" w:locked="1" w:semiHidden="1" w:unhideWhenUsed="1"/>
-    <w:lsdException w:name="Signature" w:locked="1" w:semiHidden="1" w:unhideWhenUsed="1"/>
-    <w:lsdException w:name="Default Paragraph Font" w:uiPriority="0"/>
-    <w:lsdException w:name="Body Text" w:locked="1" w:semiHidden="1" w:unhideWhenUsed="1"/>
-    <w:lsdException w:name="Body Text Indent" w:locked="1" w:semiHidden="1" w:unhideWhenUsed="1"/>
-    <w:lsdException w:name="List Continue" w:locked="1" w:semiHidden="1" w:unhideWhenUsed="1"/>
-    <w:lsdException w:name="List Continue 2" w:locked="1" w:semiHidden="1" w:unhideWhenUsed="1"/>
-    <w:lsdException w:name="List Continue 3" w:locked="1" w:semiHidden="1" w:unhideWhenUsed="1"/>
-    <w:lsdException w:name="List Continue 4" w:locked="1" w:semiHidden="1" w:unhideWhenUsed="1"/>
-    <w:lsdException w:name="List Continue 5" w:locked="1" w:semiHidden="1" w:unhideWhenUsed="1"/>
-    <w:lsdException w:name="Message Header" w:locked="1" w:semiHidden="1" w:unhideWhenUsed="1"/>
-    <w:lsdException w:name="Subtitle" w:uiPriority="0" w:qFormat="1"/>
-    <w:lsdException w:name="Salutation" w:locked="1" w:semiHidden="1" w:unhideWhenUsed="1"/>
-    <w:lsdException w:name="Date" w:locked="1" w:semiHidden="1" w:unhideWhenUsed="1"/>
-    <w:lsdException w:name="Body Text First Indent" w:locked="1" w:semiHidden="1" w:unhideWhenUsed="1"/>
-    <w:lsdException w:name="Body Text First Indent 2" w:locked="1" w:semiHidden="1" w:unhideWhenUsed="1"/>
-    <w:lsdException w:name="Note Heading" w:locked="1" w:semiHidden="1" w:unhideWhenUsed="1"/>
-    <w:lsdException w:name="Body Text 2" w:locked="1" w:semiHidden="1" w:unhideWhenUsed="1"/>
-    <w:lsdException w:name="Body Text 3" w:locked="1" w:semiHidden="1" w:unhideWhenUsed="1"/>
-    <w:lsdException w:name="Body Text Indent 2" w:locked="1" w:semiHidden="1" w:unhideWhenUsed="1"/>
-    <w:lsdException w:name="Body Text Indent 3" w:locked="1" w:semiHidden="1" w:unhideWhenUsed="1"/>
-    <w:lsdException w:name="Block Text" w:locked="1" w:semiHidden="1" w:unhideWhenUsed="1"/>
-    <w:lsdException w:name="Hyperlink" w:locked="1" w:semiHidden="1" w:unhideWhenUsed="1"/>
-    <w:lsdException w:name="FollowedHyperlink" w:locked="1" w:semiHidden="1" w:unhideWhenUsed="1"/>
-    <w:lsdException w:name="Strong" w:uiPriority="0" w:qFormat="1"/>
-    <w:lsdException w:name="Emphasis" w:uiPriority="0" w:qFormat="1"/>
-    <w:lsdException w:name="Document Map" w:locked="1" w:semiHidden="1" w:unhideWhenUsed="1"/>
-    <w:lsdException w:name="Plain Text" w:locked="1" w:semiHidden="1" w:unhideWhenUsed="1"/>
-    <w:lsdException w:name="E-mail Signature" w:locked="1" w:semiHidden="1" w:unhideWhenUsed="1"/>
-    <w:lsdException w:name="HTML Top of Form" w:locked="1" w:semiHidden="1" w:unhideWhenUsed="1"/>
-    <w:lsdException w:name="HTML Bottom of Form" w:locked="1" w:semiHidden="1" w:unhideWhenUsed="1"/>
-    <w:lsdException w:name="Normal (Web)" w:locked="1" w:semiHidden="1" w:unhideWhenUsed="1"/>
-    <w:lsdException w:name="HTML Acronym" w:locked="1" w:semiHidden="1" w:unhideWhenUsed="1"/>
-    <w:lsdException w:name="HTML Address" w:locked="1" w:semiHidden="1" w:unhideWhenUsed="1"/>
-    <w:lsdException w:name="HTML Cite" w:locked="1" w:semiHidden="1" w:unhideWhenUsed="1"/>
-    <w:lsdException w:name="HTML Code" w:locked="1" w:semiHidden="1" w:unhideWhenUsed="1"/>
-    <w:lsdException w:name="HTML Definition" w:locked="1" w:semiHidden="1" w:unhideWhenUsed="1"/>
-    <w:lsdException w:name="HTML Keyboard" w:locked="1" w:semiHidden="1" w:unhideWhenUsed="1"/>
-    <w:lsdException w:name="HTML Preformatted" w:locked="1" w:semiHidden="1" w:unhideWhenUsed="1"/>
-    <w:lsdException w:name="HTML Sample" w:locked="1" w:semiHidden="1" w:unhideWhenUsed="1"/>
-    <w:lsdException w:name="HTML Typewriter" w:locked="1" w:semiHidden="1" w:unhideWhenUsed="1"/>
-    <w:lsdException w:name="HTML Variable" w:locked="1" w:semiHidden="1" w:unhideWhenUsed="1"/>
-    <w:lsdException w:name="Normal Table" w:locked="1" w:semiHidden="1" w:unhideWhenUsed="1"/>
-    <w:lsdException w:name="annotation subject" w:locked="1" w:semiHidden="1" w:unhideWhenUsed="1"/>
-    <w:lsdException w:name="No List" w:locked="1" w:semiHidden="1" w:unhideWhenUsed="1"/>
-    <w:lsdException w:name="Outline List 1" w:locked="1" w:semiHidden="1" w:unhideWhenUsed="1"/>
-    <w:lsdException w:name="Outline List 2" w:locked="1" w:semiHidden="1" w:unhideWhenUsed="1"/>
-    <w:lsdException w:name="Outline List 3" w:locked="1" w:semiHidden="1" w:unhideWhenUsed="1"/>
-    <w:lsdException w:name="Table Simple 1" w:locked="1" w:semiHidden="1" w:unhideWhenUsed="1"/>
-    <w:lsdException w:name="Table Simple 2" w:locked="1" w:semiHidden="1" w:unhideWhenUsed="1"/>
-    <w:lsdException w:name="Table Simple 3" w:locked="1" w:semiHidden="1" w:unhideWhenUsed="1"/>
-    <w:lsdException w:name="Table Classic 1" w:locked="1" w:semiHidden="1" w:unhideWhenUsed="1"/>
-    <w:lsdException w:name="Table Classic 2" w:locked="1" w:semiHidden="1" w:unhideWhenUsed="1"/>
-    <w:lsdException w:name="Table Classic 3" w:locked="1" w:semiHidden="1" w:unhideWhenUsed="1"/>
-    <w:lsdException w:name="Table Classic 4" w:locked="1" w:semiHidden="1" w:unhideWhenUsed="1"/>
-    <w:lsdException w:name="Table Colorful 1" w:locked="1" w:semiHidden="1" w:unhideWhenUsed="1"/>
-    <w:lsdException w:name="Table Colorful 2" w:locked="1" w:semiHidden="1" w:unhideWhenUsed="1"/>
-    <w:lsdException w:name="Table Colorful 3" w:locked="1" w:semiHidden="1" w:unhideWhenUsed="1"/>
-    <w:lsdException w:name="Table Columns 1" w:locked="1" w:semiHidden="1" w:unhideWhenUsed="1"/>
-    <w:lsdException w:name="Table Columns 2" w:locked="1" w:semiHidden="1" w:unhideWhenUsed="1"/>
-    <w:lsdException w:name="Table Columns 3" w:locked="1" w:semiHidden="1" w:unhideWhenUsed="1"/>
-    <w:lsdException w:name="Table Columns 4" w:locked="1" w:semiHidden="1" w:unhideWhenUsed="1"/>
-    <w:lsdException w:name="Table Columns 5" w:locked="1" w:semiHidden="1" w:unhideWhenUsed="1"/>
-    <w:lsdException w:name="Table Grid 1" w:locked="1" w:semiHidden="1" w:unhideWhenUsed="1"/>
-    <w:lsdException w:name="Table Grid 2" w:locked="1" w:semiHidden="1" w:unhideWhenUsed="1"/>
-    <w:lsdException w:name="Table Grid 3" w:locked="1" w:semiHidden="1" w:unhideWhenUsed="1"/>
-    <w:lsdException w:name="Table Grid 4" w:locked="1" w:semiHidden="1" w:unhideWhenUsed="1"/>
-    <w:lsdException w:name="Table Grid 5" w:locked="1" w:semiHidden="1" w:unhideWhenUsed="1"/>
-    <w:lsdException w:name="Table Grid 6" w:locked="1" w:semiHidden="1" w:unhideWhenUsed="1"/>
-    <w:lsdException w:name="Table Grid 7" w:locked="1" w:semiHidden="1" w:unhideWhenUsed="1"/>
-    <w:lsdException w:name="Table Grid 8" w:locked="1" w:semiHidden="1" w:unhideWhenUsed="1"/>
-    <w:lsdException w:name="Table List 1" w:locked="1" w:semiHidden="1" w:unhideWhenUsed="1"/>
-    <w:lsdException w:name="Table List 2" w:locked="1" w:semiHidden="1" w:unhideWhenUsed="1"/>
-    <w:lsdException w:name="Table List 3" w:locked="1" w:semiHidden="1" w:unhideWhenUsed="1"/>
-    <w:lsdException w:name="Table List 4" w:locked="1" w:semiHidden="1" w:unhideWhenUsed="1"/>
-    <w:lsdException w:name="Table List 5" w:locked="1" w:semiHidden="1" w:unhideWhenUsed="1"/>
-    <w:lsdException w:name="Table List 6" w:locked="1" w:semiHidden="1" w:unhideWhenUsed="1"/>
-    <w:lsdException w:name="Table List 7" w:locked="1" w:semiHidden="1" w:unhideWhenUsed="1"/>
-    <w:lsdException w:name="Table List 8" w:locked="1" w:semiHidden="1" w:unhideWhenUsed="1"/>
-    <w:lsdException w:name="Table 3D effects 1" w:locked="1" w:semiHidden="1" w:unhideWhenUsed="1"/>
-    <w:lsdException w:name="Table 3D effects 2" w:locked="1" w:semiHidden="1" w:unhideWhenUsed="1"/>
-    <w:lsdException w:name="Table 3D effects 3" w:locked="1" w:semiHidden="1" w:unhideWhenUsed="1"/>
-    <w:lsdException w:name="Table Contemporary" w:locked="1" w:semiHidden="1" w:unhideWhenUsed="1"/>
-    <w:lsdException w:name="Table Elegant" w:locked="1" w:semiHidden="1" w:unhideWhenUsed="1"/>
-    <w:lsdException w:name="Table Professional" w:locked="1" w:semiHidden="1" w:unhideWhenUsed="1"/>
-    <w:lsdException w:name="Table Subtle 1" w:locked="1" w:semiHidden="1" w:unhideWhenUsed="1"/>
-    <w:lsdException w:name="Table Subtle 2" w:locked="1" w:semiHidden="1" w:unhideWhenUsed="1"/>
-    <w:lsdException w:name="Table Web 1" w:locked="1" w:semiHidden="1" w:unhideWhenUsed="1"/>
-    <w:lsdException w:name="Table Web 2" w:locked="1" w:semiHidden="1" w:unhideWhenUsed="1"/>
-    <w:lsdException w:name="Table Web 3" w:locked="1" w:semiHidden="1" w:unhideWhenUsed="1"/>
-    <w:lsdException w:name="Balloon Text" w:locked="1" w:semiHidden="1" w:unhideWhenUsed="1"/>
-    <w:lsdException w:name="Table Grid" w:uiPriority="0"/>
-    <w:lsdException w:name="Table Theme" w:locked="1" w:semiHidden="1" w:unhideWhenUsed="1"/>
-    <w:lsdException w:name="Placeholder Text" w:semiHidden="1"/>
-    <w:lsdException w:name="No Spacing" w:uiPriority="1" w:qFormat="1"/>
-    <w:lsdException w:name="Light Shading" w:uiPriority="60"/>
-    <w:lsdException w:name="Light List" w:uiPriority="61"/>
-    <w:lsdException w:name="Light Grid" w:uiPriority="62"/>
-    <w:lsdException w:name="Medium Shading 1" w:uiPriority="63"/>
-    <w:lsdException w:name="Medium Shading 2" w:uiPriority="64"/>
-    <w:lsdException w:name="Medium List 1" w:uiPriority="65"/>
-    <w:lsdException w:name="Medium List 2" w:uiPriority="66"/>
-    <w:lsdException w:name="Medium Grid 1" w:uiPriority="67"/>
-    <w:lsdException w:name="Medium Grid 2" w:uiPriority="68"/>
-    <w:lsdException w:name="Medium Grid 3" w:uiPriority="69"/>
-    <w:lsdException w:name="Dark List" w:uiPriority="70"/>
-    <w:lsdException w:name="Colorful Shading" w:uiPriority="71"/>
-    <w:lsdException w:name="Colorful List" w:uiPriority="72"/>
-    <w:lsdException w:name="Colorful Grid" w:uiPriority="73"/>
-    <w:lsdException w:name="Light Shading Accent 1" w:uiPriority="60"/>
-    <w:lsdException w:name="Light List Accent 1" w:uiPriority="61"/>
-    <w:lsdException w:name="Light Grid Accent 1" w:uiPriority="62"/>
-    <w:lsdException w:name="Medium Shading 1 Accent 1" w:uiPriority="63"/>
-    <w:lsdException w:name="Medium Shading 2 Accent 1" w:uiPriority="64"/>
-    <w:lsdException w:name="Medium List 1 Accent 1" w:uiPriority="65"/>
-    <w:lsdException w:name="Revision" w:semiHidden="1"/>
-    <w:lsdException w:name="List Paragraph" w:uiPriority="34" w:qFormat="1"/>
-    <w:lsdException w:name="Quote" w:uiPriority="29" w:qFormat="1"/>
-    <w:lsdException w:name="Intense Quote" w:uiPriority="30" w:qFormat="1"/>
-    <w:lsdException w:name="Medium List 2 Accent 1" w:uiPriority="66"/>
-    <w:lsdException w:name="Medium Grid 1 Accent 1" w:uiPriority="67"/>
-    <w:lsdException w:name="Medium Grid 2 Accent 1" w:uiPriority="68"/>
-    <w:lsdException w:name="Medium Grid 3 Accent 1" w:uiPriority="69"/>
-    <w:lsdException w:name="Dark List Accent 1" w:uiPriority="70"/>
-    <w:lsdException w:name="Colorful Shading Accent 1" w:uiPriority="71"/>
-    <w:lsdException w:name="Colorful List Accent 1" w:uiPriority="72"/>
-    <w:lsdException w:name="Colorful Grid Accent 1" w:uiPriority="73"/>
-    <w:lsdException w:name="Light Shading Accent 2" w:uiPriority="60"/>
-    <w:lsdException w:name="Light List Accent 2" w:uiPriority="61"/>
-    <w:lsdException w:name="Light Grid Accent 2" w:uiPriority="62"/>
-    <w:lsdException w:name="Medium Shading 1 Accent 2" w:uiPriority="63"/>
-    <w:lsdException w:name="Medium Shading 2 Accent 2" w:uiPriority="64"/>
-    <w:lsdException w:name="Medium List 1 Accent 2" w:uiPriority="65"/>
-    <w:lsdException w:name="Medium List 2 Accent 2" w:uiPriority="66"/>
-    <w:lsdException w:name="Medium Grid 1 Accent 2" w:uiPriority="67"/>
-    <w:lsdException w:name="Medium Grid 2 Accent 2" w:uiPriority="68"/>
-    <w:lsdException w:name="Medium Grid 3 Accent 2" w:uiPriority="69"/>
-    <w:lsdException w:name="Dark List Accent 2" w:uiPriority="70"/>
-    <w:lsdException w:name="Colorful Shading Accent 2" w:uiPriority="71"/>
-    <w:lsdException w:name="Colorful List Accent 2" w:uiPriority="72"/>
-    <w:lsdException w:name="Colorful Grid Accent 2" w:uiPriority="73"/>
-    <w:lsdException w:name="Light Shading Accent 3" w:uiPriority="60"/>
-    <w:lsdException w:name="Light List Accent 3" w:uiPriority="61"/>
-    <w:lsdException w:name="Light Grid Accent 3" w:uiPriority="62"/>
-    <w:lsdException w:name="Medium Shading 1 Accent 3" w:uiPriority="63"/>
-    <w:lsdException w:name="Medium Shading 2 Accent 3" w:uiPriority="64"/>
-    <w:lsdException w:name="Medium List 1 Accent 3" w:uiPriority="65"/>
-    <w:lsdException w:name="Medium List 2 Accent 3" w:uiPriority="66"/>
-    <w:lsdException w:name="Medium Grid 1 Accent 3" w:uiPriority="67"/>
-    <w:lsdException w:name="Medium Grid 2 Accent 3" w:uiPriority="68"/>
-    <w:lsdException w:name="Medium Grid 3 Accent 3" w:uiPriority="69"/>
-    <w:lsdException w:name="Dark List Accent 3" w:uiPriority="70"/>
-    <w:lsdException w:name="Colorful Shading Accent 3" w:uiPriority="71"/>
-    <w:lsdException w:name="Colorful List Accent 3" w:uiPriority="72"/>
-    <w:lsdException w:name="Colorful Grid Accent 3" w:uiPriority="73"/>
-    <w:lsdException w:name="Light Shading Accent 4" w:uiPriority="60"/>
-    <w:lsdException w:name="Light List Accent 4" w:uiPriority="61"/>
-    <w:lsdException w:name="Light Grid Accent 4" w:uiPriority="62"/>
-    <w:lsdException w:name="Medium Shading 1 Accent 4" w:uiPriority="63"/>
-    <w:lsdException w:name="Medium Shading 2 Accent 4" w:uiPriority="64"/>
-    <w:lsdException w:name="Medium List 1 Accent 4" w:uiPriority="65"/>
-    <w:lsdException w:name="Medium List 2 Accent 4" w:uiPriority="66"/>
-    <w:lsdException w:name="Medium Grid 1 Accent 4" w:uiPriority="67"/>
-    <w:lsdException w:name="Medium Grid 2 Accent 4" w:uiPriority="68"/>
-    <w:lsdException w:name="Medium Grid 3 Accent 4" w:uiPriority="69"/>
-    <w:lsdException w:name="Dark List Accent 4" w:uiPriority="70"/>
-    <w:lsdException w:name="Colorful Shading Accent 4" w:uiPriority="71"/>
-    <w:lsdException w:name="Colorful List Accent 4" w:uiPriority="72"/>
-    <w:lsdException w:name="Colorful Grid Accent 4" w:uiPriority="73"/>
-    <w:lsdException w:name="Light Shading Accent 5" w:uiPriority="60"/>
-    <w:lsdException w:name="Light List Accent 5" w:uiPriority="61"/>
-    <w:lsdException w:name="Light Grid Accent 5" w:uiPriority="62"/>
-    <w:lsdException w:name="Medium Shading 1 Accent 5" w:uiPriority="63"/>
-    <w:lsdException w:name="Medium Shading 2 Accent 5" w:uiPriority="64"/>
-    <w:lsdException w:name="Medium List 1 Accent 5" w:uiPriority="65"/>
-    <w:lsdException w:name="Medium List 2 Accent 5" w:uiPriority="66"/>
-    <w:lsdException w:name="Medium Grid 1 Accent 5" w:uiPriority="67"/>
-    <w:lsdException w:name="Medium Grid 2 Accent 5" w:uiPriority="68"/>
-    <w:lsdException w:name="Medium Grid 3 Accent 5" w:uiPriority="69"/>
-    <w:lsdException w:name="Dark List Accent 5" w:uiPriority="70"/>
-    <w:lsdException w:name="Colorful Shading Accent 5" w:uiPriority="71"/>
-    <w:lsdException w:name="Colorful List Accent 5" w:uiPriority="72"/>
-    <w:lsdException w:name="Colorful Grid Accent 5" w:uiPriority="73"/>
-    <w:lsdException w:name="Light Shading Accent 6" w:uiPriority="60"/>
-    <w:lsdException w:name="Light List Accent 6" w:uiPriority="61"/>
-    <w:lsdException w:name="Light Grid Accent 6" w:uiPriority="62"/>
-    <w:lsdException w:name="Medium Shading 1 Accent 6" w:uiPriority="63"/>
-    <w:lsdException w:name="Medium Shading 2 Accent 6" w:uiPriority="64"/>
-    <w:lsdException w:name="Medium List 1 Accent 6" w:uiPriority="65"/>
-    <w:lsdException w:name="Medium List 2 Accent 6" w:uiPriority="66"/>
-    <w:lsdException w:name="Medium Grid 1 Accent 6" w:uiPriority="67"/>
-    <w:lsdException w:name="Medium Grid 2 Accent 6" w:uiPriority="68"/>
-    <w:lsdException w:name="Medium Grid 3 Accent 6" w:uiPriority="69"/>
-    <w:lsdException w:name="Dark List Accent 6" w:uiPriority="70"/>
-    <w:lsdException w:name="Colorful Shading Accent 6" w:uiPriority="71"/>
-    <w:lsdException w:name="Colorful List Accent 6" w:uiPriority="72"/>
-    <w:lsdException w:name="Colorful Grid Accent 6" w:uiPriority="73"/>
-    <w:lsdException w:name="Subtle Emphasis" w:uiPriority="19" w:qFormat="1"/>
-    <w:lsdException w:name="Intense Emphasis" w:uiPriority="21" w:qFormat="1"/>
-    <w:lsdException w:name="Subtle Reference" w:uiPriority="31" w:qFormat="1"/>
-    <w:lsdException w:name="Intense Reference" w:uiPriority="32" w:qFormat="1"/>
-    <w:lsdException w:name="Book Title" w:uiPriority="33" w:qFormat="1"/>
-    <w:lsdException w:name="Bibliography" w:semiHidden="1" w:uiPriority="37" w:unhideWhenUsed="1"/>
-    <w:lsdException w:name="TOC Heading" w:uiPriority="39" w:qFormat="1"/>
+  <w:latentStyles w:defLockedState="1" w:defUIPriority="99" w:defSemiHidden="1" w:defUnhideWhenUsed="1" w:defQFormat="0" w:count="267">
+    <w:lsdException w:name="Normal" w:semiHidden="0" w:uiPriority="0" w:unhideWhenUsed="0" w:qFormat="1"/>
+    <w:lsdException w:name="heading 1" w:semiHidden="0" w:uiPriority="9" w:unhideWhenUsed="0" w:qFormat="1"/>
+    <w:lsdException w:name="heading 2" w:semiHidden="0" w:uiPriority="9" w:unhideWhenUsed="0" w:qFormat="1"/>
+    <w:lsdException w:name="heading 3" w:semiHidden="0" w:uiPriority="9" w:unhideWhenUsed="0" w:qFormat="1"/>
+    <w:lsdException w:name="heading 4" w:semiHidden="0" w:uiPriority="9" w:unhideWhenUsed="0" w:qFormat="1"/>
+    <w:lsdException w:name="heading 5" w:semiHidden="0" w:uiPriority="9" w:unhideWhenUsed="0" w:qFormat="1"/>
+    <w:lsdException w:name="heading 6" w:semiHidden="0" w:uiPriority="9" w:unhideWhenUsed="0" w:qFormat="1"/>
+    <w:lsdException w:name="heading 7" w:semiHidden="0" w:uiPriority="9" w:unhideWhenUsed="0" w:qFormat="1"/>
+    <w:lsdException w:name="heading 8" w:semiHidden="0" w:uiPriority="9" w:unhideWhenUsed="0" w:qFormat="1"/>
+    <w:lsdException w:name="heading 9" w:semiHidden="0" w:uiPriority="9" w:unhideWhenUsed="0" w:qFormat="1"/>
+    <w:lsdException w:name="toc 1" w:uiPriority="39"/>
+    <w:lsdException w:name="toc 2" w:uiPriority="39"/>
+    <w:lsdException w:name="toc 3" w:uiPriority="39"/>
+    <w:lsdException w:name="toc 4" w:uiPriority="39"/>
+    <w:lsdException w:name="toc 5" w:uiPriority="39"/>
+    <w:lsdException w:name="toc 6" w:uiPriority="39"/>
+    <w:lsdException w:name="toc 7" w:uiPriority="39"/>
+    <w:lsdException w:name="toc 8" w:uiPriority="39"/>
+    <w:lsdException w:name="toc 9" w:uiPriority="39"/>
+    <w:lsdException w:name="caption" w:semiHidden="0" w:uiPriority="35" w:unhideWhenUsed="0" w:qFormat="1"/>
+    <w:lsdException w:name="Title" w:semiHidden="0" w:uiPriority="10" w:unhideWhenUsed="0" w:qFormat="1"/>
+    <w:lsdException w:name="Default Paragraph Font" w:uiPriority="1"/>
+    <w:lsdException w:name="Subtitle" w:semiHidden="0" w:uiPriority="11" w:unhideWhenUsed="0" w:qFormat="1"/>
+    <w:lsdException w:name="Strong" w:semiHidden="0" w:uiPriority="22" w:unhideWhenUsed="0" w:qFormat="1"/>
+    <w:lsdException w:name="Emphasis" w:semiHidden="0" w:uiPriority="20" w:unhideWhenUsed="0" w:qFormat="1"/>
+    <w:lsdException w:name="Table Grid" w:semiHidden="0" w:uiPriority="59" w:unhideWhenUsed="0"/>
+    <w:lsdException w:name="Placeholder Text" w:locked="0" w:unhideWhenUsed="0"/>
+    <w:lsdException w:name="No Spacing" w:locked="0" w:semiHidden="0" w:uiPriority="1" w:unhideWhenUsed="0" w:qFormat="1"/>
+    <w:lsdException w:name="Light Shading" w:locked="0" w:semiHidden="0" w:uiPriority="60" w:unhideWhenUsed="0"/>
+    <w:lsdException w:name="Light List" w:locked="0" w:semiHidden="0" w:uiPriority="61" w:unhideWhenUsed="0"/>
+    <w:lsdException w:name="Light Grid" w:locked="0" w:semiHidden="0" w:uiPriority="62" w:unhideWhenUsed="0"/>
+    <w:lsdException w:name="Medium Shading 1" w:locked="0" w:semiHidden="0" w:uiPriority="63" w:unhideWhenUsed="0"/>
+    <w:lsdException w:name="Medium Shading 2" w:locked="0" w:semiHidden="0" w:uiPriority="64" w:unhideWhenUsed="0"/>
+    <w:lsdException w:name="Medium List 1" w:locked="0" w:semiHidden="0" w:uiPriority="65" w:unhideWhenUsed="0"/>
+    <w:lsdException w:name="Medium List 2" w:locked="0" w:semiHidden="0" w:uiPriority="66" w:unhideWhenUsed="0"/>
+    <w:lsdException w:name="Medium Grid 1" w:locked="0" w:semiHidden="0" w:uiPriority="67" w:unhideWhenUsed="0"/>
+    <w:lsdException w:name="Medium Grid 2" w:locked="0" w:semiHidden="0" w:uiPriority="68" w:unhideWhenUsed="0"/>
+    <w:lsdException w:name="Medium Grid 3" w:locked="0" w:semiHidden="0" w:uiPriority="69" w:unhideWhenUsed="0"/>
+    <w:lsdException w:name="Dark List" w:locked="0" w:semiHidden="0" w:uiPriority="70" w:unhideWhenUsed="0"/>
+    <w:lsdException w:name="Colorful Shading" w:locked="0" w:semiHidden="0" w:uiPriority="71" w:unhideWhenUsed="0"/>
+    <w:lsdException w:name="Colorful List" w:locked="0" w:semiHidden="0" w:uiPriority="72" w:unhideWhenUsed="0"/>
+    <w:lsdException w:name="Colorful Grid" w:locked="0" w:semiHidden="0" w:uiPriority="73" w:unhideWhenUsed="0"/>
+    <w:lsdException w:name="Light Shading Accent 1" w:locked="0" w:semiHidden="0" w:uiPriority="60" w:unhideWhenUsed="0"/>
+    <w:lsdException w:name="Light List Accent 1" w:locked="0" w:semiHidden="0" w:uiPriority="61" w:unhideWhenUsed="0"/>
+    <w:lsdException w:name="Light Grid Accent 1" w:locked="0" w:semiHidden="0" w:uiPriority="62" w:unhideWhenUsed="0"/>
+    <w:lsdException w:name="Medium Shading 1 Accent 1" w:locked="0" w:semiHidden="0" w:uiPriority="63" w:unhideWhenUsed="0"/>
+    <w:lsdException w:name="Medium Shading 2 Accent 1" w:locked="0" w:semiHidden="0" w:uiPriority="64" w:unhideWhenUsed="0"/>
+    <w:lsdException w:name="Medium List 1 Accent 1" w:locked="0" w:semiHidden="0" w:uiPriority="65" w:unhideWhenUsed="0"/>
+    <w:lsdException w:name="Revision" w:locked="0" w:unhideWhenUsed="0"/>
+    <w:lsdException w:name="List Paragraph" w:locked="0" w:semiHidden="0" w:uiPriority="34" w:unhideWhenUsed="0" w:qFormat="1"/>
+    <w:lsdException w:name="Quote" w:locked="0" w:semiHidden="0" w:uiPriority="29" w:unhideWhenUsed="0" w:qFormat="1"/>
+    <w:lsdException w:name="Intense Quote" w:locked="0" w:semiHidden="0" w:uiPriority="30" w:unhideWhenUsed="0" w:qFormat="1"/>
+    <w:lsdException w:name="Medium List 2 Accent 1" w:locked="0" w:semiHidden="0" w:uiPriority="66" w:unhideWhenUsed="0"/>
+    <w:lsdException w:name="Medium Grid 1 Accent 1" w:locked="0" w:semiHidden="0" w:uiPriority="67" w:unhideWhenUsed="0"/>
+    <w:lsdException w:name="Medium Grid 2 Accent 1" w:locked="0" w:semiHidden="0" w:uiPriority="68" w:unhideWhenUsed="0"/>
+    <w:lsdException w:name="Medium Grid 3 Accent 1" w:locked="0" w:semiHidden="0" w:uiPriority="69" w:unhideWhenUsed="0"/>
+    <w:lsdException w:name="Dark List Accent 1" w:locked="0" w:semiHidden="0" w:uiPriority="70" w:unhideWhenUsed="0"/>
+    <w:lsdException w:name="Colorful Shading Accent 1" w:locked="0" w:semiHidden="0" w:uiPriority="71" w:unhideWhenUsed="0"/>
+    <w:lsdException w:name="Colorful List Accent 1" w:locked="0" w:semiHidden="0" w:uiPriority="72" w:unhideWhenUsed="0"/>
+    <w:lsdException w:name="Colorful Grid Accent 1" w:locked="0" w:semiHidden="0" w:uiPriority="73" w:unhideWhenUsed="0"/>
+    <w:lsdException w:name="Light Shading Accent 2" w:locked="0" w:semiHidden="0" w:uiPriority="60" w:unhideWhenUsed="0"/>
+    <w:lsdException w:name="Light List Accent 2" w:locked="0" w:semiHidden="0" w:uiPriority="61" w:unhideWhenUsed="0"/>
+    <w:lsdException w:name="Light Grid Accent 2" w:locked="0" w:semiHidden="0" w:uiPriority="62" w:unhideWhenUsed="0"/>
+    <w:lsdException w:name="Medium Shading 1 Accent 2" w:locked="0" w:semiHidden="0" w:uiPriority="63" w:unhideWhenUsed="0"/>
+    <w:lsdException w:name="Medium Shading 2 Accent 2" w:locked="0" w:semiHidden="0" w:uiPriority="64" w:unhideWhenUsed="0"/>
+    <w:lsdException w:name="Medium List 1 Accent 2" w:locked="0" w:semiHidden="0" w:uiPriority="65" w:unhideWhenUsed="0"/>
+    <w:lsdException w:name="Medium List 2 Accent 2" w:locked="0" w:semiHidden="0" w:uiPriority="66" w:unhideWhenUsed="0"/>
+    <w:lsdException w:name="Medium Grid 1 Accent 2" w:locked="0" w:semiHidden="0" w:uiPriority="67" w:unhideWhenUsed="0"/>
+    <w:lsdException w:name="Medium Grid 2 Accent 2" w:locked="0" w:semiHidden="0" w:uiPriority="68" w:unhideWhenUsed="0"/>
+    <w:lsdException w:name="Medium Grid 3 Accent 2" w:locked="0" w:semiHidden="0" w:uiPriority="69" w:unhideWhenUsed="0"/>
+    <w:lsdException w:name="Dark List Accent 2" w:locked="0" w:semiHidden="0" w:uiPriority="70" w:unhideWhenUsed="0"/>
+    <w:lsdException w:name="Colorful Shading Accent 2" w:locked="0" w:semiHidden="0" w:uiPriority="71" w:unhideWhenUsed="0"/>
+    <w:lsdException w:name="Colorful List Accent 2" w:locked="0" w:semiHidden="0" w:uiPriority="72" w:unhideWhenUsed="0"/>
+    <w:lsdException w:name="Colorful Grid Accent 2" w:locked="0" w:semiHidden="0" w:uiPriority="73" w:unhideWhenUsed="0"/>
+    <w:lsdException w:name="Light Shading Accent 3" w:locked="0" w:semiHidden="0" w:uiPriority="60" w:unhideWhenUsed="0"/>
+    <w:lsdException w:name="Light List Accent 3" w:locked="0" w:semiHidden="0" w:uiPriority="61" w:unhideWhenUsed="0"/>
+    <w:lsdException w:name="Light Grid Accent 3" w:locked="0" w:semiHidden="0" w:uiPriority="62" w:unhideWhenUsed="0"/>
+    <w:lsdException w:name="Medium Shading 1 Accent 3" w:locked="0" w:semiHidden="0" w:uiPriority="63" w:unhideWhenUsed="0"/>
+    <w:lsdException w:name="Medium Shading 2 Accent 3" w:locked="0" w:semiHidden="0" w:uiPriority="64" w:unhideWhenUsed="0"/>
+    <w:lsdException w:name="Medium List 1 Accent 3" w:locked="0" w:semiHidden="0" w:uiPriority="65" w:unhideWhenUsed="0"/>
+    <w:lsdException w:name="Medium List 2 Accent 3" w:locked="0" w:semiHidden="0" w:uiPriority="66" w:unhideWhenUsed="0"/>
+    <w:lsdException w:name="Medium Grid 1 Accent 3" w:locked="0" w:semiHidden="0" w:uiPriority="67" w:unhideWhenUsed="0"/>
+    <w:lsdException w:name="Medium Grid 2 Accent 3" w:locked="0" w:semiHidden="0" w:uiPriority="68" w:unhideWhenUsed="0"/>
+    <w:lsdException w:name="Medium Grid 3 Accent 3" w:locked="0" w:semiHidden="0" w:uiPriority="69" w:unhideWhenUsed="0"/>
+    <w:lsdException w:name="Dark List Accent 3" w:locked="0" w:semiHidden="0" w:uiPriority="70" w:unhideWhenUsed="0"/>
+    <w:lsdException w:name="Colorful Shading Accent 3" w:locked="0" w:semiHidden="0" w:uiPriority="71" w:unhideWhenUsed="0"/>
+    <w:lsdException w:name="Colorful List Accent 3" w:locked="0" w:semiHidden="0" w:uiPriority="72" w:unhideWhenUsed="0"/>
+    <w:lsdException w:name="Colorful Grid Accent 3" w:locked="0" w:semiHidden="0" w:uiPriority="73" w:unhideWhenUsed="0"/>
+    <w:lsdException w:name="Light Shading Accent 4" w:locked="0" w:semiHidden="0" w:uiPriority="60" w:unhideWhenUsed="0"/>
+    <w:lsdException w:name="Light List Accent 4" w:locked="0" w:semiHidden="0" w:uiPriority="61" w:unhideWhenUsed="0"/>
+    <w:lsdException w:name="Light Grid Accent 4" w:locked="0" w:semiHidden="0" w:uiPriority="62" w:unhideWhenUsed="0"/>
+    <w:lsdException w:name="Medium Shading 1 Accent 4" w:locked="0" w:semiHidden="0" w:uiPriority="63" w:unhideWhenUsed="0"/>
+    <w:lsdException w:name="Medium Shading 2 Accent 4" w:locked="0" w:semiHidden="0" w:uiPriority="64" w:unhideWhenUsed="0"/>
+    <w:lsdException w:name="Medium List 1 Accent 4" w:locked="0" w:semiHidden="0" w:uiPriority="65" w:unhideWhenUsed="0"/>
+    <w:lsdException w:name="Medium List 2 Accent 4" w:locked="0" w:semiHidden="0" w:uiPriority="66" w:unhideWhenUsed="0"/>
+    <w:lsdException w:name="Medium Grid 1 Accent 4" w:locked="0" w:semiHidden="0" w:uiPriority="67" w:unhideWhenUsed="0"/>
+    <w:lsdException w:name="Medium Grid 2 Accent 4" w:locked="0" w:semiHidden="0" w:uiPriority="68" w:unhideWhenUsed="0"/>
+    <w:lsdException w:name="Medium Grid 3 Accent 4" w:locked="0" w:semiHidden="0" w:uiPriority="69" w:unhideWhenUsed="0"/>
+    <w:lsdException w:name="Dark List Accent 4" w:locked="0" w:semiHidden="0" w:uiPriority="70" w:unhideWhenUsed="0"/>
+    <w:lsdException w:name="Colorful Shading Accent 4" w:locked="0" w:semiHidden="0" w:uiPriority="71" w:unhideWhenUsed="0"/>
+    <w:lsdException w:name="Colorful List Accent 4" w:locked="0" w:semiHidden="0" w:uiPriority="72" w:unhideWhenUsed="0"/>
+    <w:lsdException w:name="Colorful Grid Accent 4" w:locked="0" w:semiHidden="0" w:uiPriority="73" w:unhideWhenUsed="0"/>
+    <w:lsdException w:name="Light Shading Accent 5" w:locked="0" w:semiHidden="0" w:uiPriority="60" w:unhideWhenUsed="0"/>
+    <w:lsdException w:name="Light List Accent 5" w:locked="0" w:semiHidden="0" w:uiPriority="61" w:unhideWhenUsed="0"/>
+    <w:lsdException w:name="Light Grid Accent 5" w:locked="0" w:semiHidden="0" w:uiPriority="62" w:unhideWhenUsed="0"/>
+    <w:lsdException w:name="Medium Shading 1 Accent 5" w:locked="0" w:semiHidden="0" w:uiPriority="63" w:unhideWhenUsed="0"/>
+    <w:lsdException w:name="Medium Shading 2 Accent 5" w:locked="0" w:semiHidden="0" w:uiPriority="64" w:unhideWhenUsed="0"/>
+    <w:lsdException w:name="Medium List 1 Accent 5" w:locked="0" w:semiHidden="0" w:uiPriority="65" w:unhideWhenUsed="0"/>
+    <w:lsdException w:name="Medium List 2 Accent 5" w:locked="0" w:semiHidden="0" w:uiPriority="66" w:unhideWhenUsed="0"/>
+    <w:lsdException w:name="Medium Grid 1 Accent 5" w:locked="0" w:semiHidden="0" w:uiPriority="67" w:unhideWhenUsed="0"/>
+    <w:lsdException w:name="Medium Grid 2 Accent 5" w:locked="0" w:semiHidden="0" w:uiPriority="68" w:unhideWhenUsed="0"/>
+    <w:lsdException w:name="Medium Grid 3 Accent 5" w:locked="0" w:semiHidden="0" w:uiPriority="69" w:unhideWhenUsed="0"/>
+    <w:lsdException w:name="Dark List Accent 5" w:locked="0" w:semiHidden="0" w:uiPriority="70" w:unhideWhenUsed="0"/>
+    <w:lsdException w:name="Colorful Shading Accent 5" w:locked="0" w:semiHidden="0" w:uiPriority="71" w:unhideWhenUsed="0"/>
+    <w:lsdException w:name="Colorful List Accent 5" w:locked="0" w:semiHidden="0" w:uiPriority="72" w:unhideWhenUsed="0"/>
+    <w:lsdException w:name="Colorful Grid Accent 5" w:locked="0" w:semiHidden="0" w:uiPriority="73" w:unhideWhenUsed="0"/>
+    <w:lsdException w:name="Light Shading Accent 6" w:locked="0" w:semiHidden="0" w:uiPriority="60" w:unhideWhenUsed="0"/>
+    <w:lsdException w:name="Light List Accent 6" w:locked="0" w:semiHidden="0" w:uiPriority="61" w:unhideWhenUsed="0"/>
+    <w:lsdException w:name="Light Grid Accent 6" w:locked="0" w:semiHidden="0" w:uiPriority="62" w:unhideWhenUsed="0"/>
+    <w:lsdException w:name="Medium Shading 1 Accent 6" w:locked="0" w:semiHidden="0" w:uiPriority="63" w:unhideWhenUsed="0"/>
+    <w:lsdException w:name="Medium Shading 2 Accent 6" w:locked="0" w:semiHidden="0" w:uiPriority="64" w:unhideWhenUsed="0"/>
+    <w:lsdException w:name="Medium List 1 Accent 6" w:locked="0" w:semiHidden="0" w:uiPriority="65" w:unhideWhenUsed="0"/>
+    <w:lsdException w:name="Medium List 2 Accent 6" w:locked="0" w:semiHidden="0" w:uiPriority="66" w:unhideWhenUsed="0"/>
+    <w:lsdException w:name="Medium Grid 1 Accent 6" w:locked="0" w:semiHidden="0" w:uiPriority="67" w:unhideWhenUsed="0"/>
+    <w:lsdException w:name="Medium Grid 2 Accent 6" w:locked="0" w:semiHidden="0" w:uiPriority="68" w:unhideWhenUsed="0"/>
+    <w:lsdException w:name="Medium Grid 3 Accent 6" w:locked="0" w:semiHidden="0" w:uiPriority="69" w:unhideWhenUsed="0"/>
+    <w:lsdException w:name="Dark List Accent 6" w:locked="0" w:semiHidden="0" w:uiPriority="70" w:unhideWhenUsed="0"/>
+    <w:lsdException w:name="Colorful Shading Accent 6" w:locked="0" w:semiHidden="0" w:uiPriority="71" w:unhideWhenUsed="0"/>
+    <w:lsdException w:name="Colorful List Accent 6" w:locked="0" w:semiHidden="0" w:uiPriority="72" w:unhideWhenUsed="0"/>
+    <w:lsdException w:name="Colorful Grid Accent 6" w:locked="0" w:semiHidden="0" w:uiPriority="73" w:unhideWhenUsed="0"/>
+    <w:lsdException w:name="Subtle Emphasis" w:locked="0" w:semiHidden="0" w:uiPriority="19" w:unhideWhenUsed="0" w:qFormat="1"/>
+    <w:lsdException w:name="Intense Emphasis" w:locked="0" w:semiHidden="0" w:uiPriority="21" w:unhideWhenUsed="0" w:qFormat="1"/>
+    <w:lsdException w:name="Subtle Reference" w:locked="0" w:semiHidden="0" w:uiPriority="31" w:unhideWhenUsed="0" w:qFormat="1"/>
+    <w:lsdException w:name="Intense Reference" w:locked="0" w:semiHidden="0" w:uiPriority="32" w:unhideWhenUsed="0" w:qFormat="1"/>
+    <w:lsdException w:name="Book Title" w:locked="0" w:semiHidden="0" w:uiPriority="33" w:unhideWhenUsed="0" w:qFormat="1"/>
+    <w:lsdException w:name="Bibliography" w:locked="0" w:uiPriority="37"/>
+    <w:lsdException w:name="TOC Heading" w:locked="0" w:semiHidden="0" w:uiPriority="39" w:unhideWhenUsed="0" w:qFormat="1"/>
   </w:latentStyles>
   <w:style w:type="paragraph" w:default="1" w:styleId="Normal">
     <w:name w:val="Normal"/>
@@ -31408,8 +31067,6 @@
       <w:spacing w:after="200" w:line="276" w:lineRule="auto"/>
     </w:pPr>
     <w:rPr>
-      <w:sz w:val="22"/>
-      <w:szCs w:val="22"/>
       <w:lang w:eastAsia="en-US"/>
     </w:rPr>
   </w:style>
@@ -31591,9 +31248,8 @@
   </w:style>
   <w:style w:type="character" w:default="1" w:styleId="DefaultParagraphFont">
     <w:name w:val="Default Paragraph Font"/>
-    <w:uiPriority w:val="1"/>
+    <w:uiPriority w:val="99"/>
     <w:semiHidden/>
-    <w:unhideWhenUsed/>
   </w:style>
   <w:style w:type="table" w:default="1" w:styleId="TableNormal">
     <w:name w:val="Normal Table"/>

</xml_diff>

<commit_message>
changing the report programs resolution to adopt the new exe; updating the manual bits;
git-svn-id: http://svn.olex2.org/olex2-gui/trunk@4881 bceb41a0-0b25-4981-bef4-7ef80ce4c728
</commit_message>
<xml_diff>
--- a/Olex2 Manual.docx
+++ b/Olex2 Manual.docx
@@ -98,7 +98,7 @@
           <w:szCs w:val="20"/>
           <w:lang w:eastAsia="en-GB"/>
         </w:rPr>
-        <w:t>3</w:t>
+        <w:t>4</w:t>
       </w:r>
     </w:p>
     <w:p>
@@ -467,7 +467,7 @@
             <w:noProof/>
             <w:webHidden/>
           </w:rPr>
-          <w:t>4</w:t>
+          <w:t>5</w:t>
         </w:r>
         <w:r>
           <w:rPr>
@@ -611,7 +611,7 @@
             <w:noProof/>
             <w:webHidden/>
           </w:rPr>
-          <w:t>6</w:t>
+          <w:t>7</w:t>
         </w:r>
         <w:r>
           <w:rPr>
@@ -755,7 +755,7 @@
             <w:noProof/>
             <w:webHidden/>
           </w:rPr>
-          <w:t>10</w:t>
+          <w:t>11</w:t>
         </w:r>
         <w:r>
           <w:rPr>
@@ -827,7 +827,7 @@
             <w:noProof/>
             <w:webHidden/>
           </w:rPr>
-          <w:t>14</w:t>
+          <w:t>15</w:t>
         </w:r>
         <w:r>
           <w:rPr>
@@ -899,7 +899,7 @@
             <w:noProof/>
             <w:webHidden/>
           </w:rPr>
-          <w:t>15</w:t>
+          <w:t>16</w:t>
         </w:r>
         <w:r>
           <w:rPr>
@@ -971,7 +971,7 @@
             <w:noProof/>
             <w:webHidden/>
           </w:rPr>
-          <w:t>16</w:t>
+          <w:t>17</w:t>
         </w:r>
         <w:r>
           <w:rPr>
@@ -1043,7 +1043,7 @@
             <w:noProof/>
             <w:webHidden/>
           </w:rPr>
-          <w:t>17</w:t>
+          <w:t>19</w:t>
         </w:r>
         <w:r>
           <w:rPr>
@@ -1115,7 +1115,7 @@
             <w:noProof/>
             <w:webHidden/>
           </w:rPr>
-          <w:t>19</w:t>
+          <w:t>21</w:t>
         </w:r>
         <w:r>
           <w:rPr>
@@ -1187,7 +1187,7 @@
             <w:noProof/>
             <w:webHidden/>
           </w:rPr>
-          <w:t>22</w:t>
+          <w:t>23</w:t>
         </w:r>
         <w:r>
           <w:rPr>
@@ -1259,7 +1259,7 @@
             <w:noProof/>
             <w:webHidden/>
           </w:rPr>
-          <w:t>22</w:t>
+          <w:t>23</w:t>
         </w:r>
         <w:r>
           <w:rPr>
@@ -1331,7 +1331,7 @@
             <w:noProof/>
             <w:webHidden/>
           </w:rPr>
-          <w:t>23</w:t>
+          <w:t>24</w:t>
         </w:r>
         <w:r>
           <w:rPr>
@@ -1403,7 +1403,7 @@
             <w:noProof/>
             <w:webHidden/>
           </w:rPr>
-          <w:t>24</w:t>
+          <w:t>25</w:t>
         </w:r>
         <w:r>
           <w:rPr>
@@ -1475,7 +1475,7 @@
             <w:noProof/>
             <w:webHidden/>
           </w:rPr>
-          <w:t>24</w:t>
+          <w:t>26</w:t>
         </w:r>
         <w:r>
           <w:rPr>
@@ -1547,7 +1547,7 @@
             <w:noProof/>
             <w:webHidden/>
           </w:rPr>
-          <w:t>25</w:t>
+          <w:t>27</w:t>
         </w:r>
         <w:r>
           <w:rPr>
@@ -1619,7 +1619,7 @@
             <w:noProof/>
             <w:webHidden/>
           </w:rPr>
-          <w:t>26</w:t>
+          <w:t>28</w:t>
         </w:r>
         <w:r>
           <w:rPr>
@@ -1691,7 +1691,7 @@
             <w:noProof/>
             <w:webHidden/>
           </w:rPr>
-          <w:t>27</w:t>
+          <w:t>28</w:t>
         </w:r>
         <w:r>
           <w:rPr>
@@ -1763,7 +1763,7 @@
             <w:noProof/>
             <w:webHidden/>
           </w:rPr>
-          <w:t>27</w:t>
+          <w:t>29</w:t>
         </w:r>
         <w:r>
           <w:rPr>
@@ -1835,7 +1835,7 @@
             <w:noProof/>
             <w:webHidden/>
           </w:rPr>
-          <w:t>28</w:t>
+          <w:t>29</w:t>
         </w:r>
         <w:r>
           <w:rPr>
@@ -1907,7 +1907,7 @@
             <w:noProof/>
             <w:webHidden/>
           </w:rPr>
-          <w:t>28</w:t>
+          <w:t>29</w:t>
         </w:r>
         <w:r>
           <w:rPr>
@@ -1979,7 +1979,7 @@
             <w:noProof/>
             <w:webHidden/>
           </w:rPr>
-          <w:t>28</w:t>
+          <w:t>30</w:t>
         </w:r>
         <w:r>
           <w:rPr>
@@ -2051,7 +2051,7 @@
             <w:noProof/>
             <w:webHidden/>
           </w:rPr>
-          <w:t>29</w:t>
+          <w:t>30</w:t>
         </w:r>
         <w:r>
           <w:rPr>
@@ -2123,7 +2123,7 @@
             <w:noProof/>
             <w:webHidden/>
           </w:rPr>
-          <w:t>29</w:t>
+          <w:t>30</w:t>
         </w:r>
         <w:r>
           <w:rPr>
@@ -2195,7 +2195,7 @@
             <w:noProof/>
             <w:webHidden/>
           </w:rPr>
-          <w:t>30</w:t>
+          <w:t>31</w:t>
         </w:r>
         <w:r>
           <w:rPr>
@@ -2268,7 +2268,7 @@
             <w:noProof/>
             <w:webHidden/>
           </w:rPr>
-          <w:t>30</w:t>
+          <w:t>31</w:t>
         </w:r>
         <w:r>
           <w:rPr>
@@ -2340,7 +2340,7 @@
             <w:noProof/>
             <w:webHidden/>
           </w:rPr>
-          <w:t>31</w:t>
+          <w:t>32</w:t>
         </w:r>
         <w:r>
           <w:rPr>
@@ -2371,21 +2371,7 @@
             <w:rStyle w:val="Hyperlink"/>
             <w:noProof/>
           </w:rPr>
-          <w:t>Work with idealised and regularised  groups and AFIX instruc</w:t>
-        </w:r>
-        <w:r>
-          <w:rPr>
-            <w:rStyle w:val="Hyperlink"/>
-            <w:noProof/>
-          </w:rPr>
-          <w:t>t</w:t>
-        </w:r>
-        <w:r>
-          <w:rPr>
-            <w:rStyle w:val="Hyperlink"/>
-            <w:noProof/>
-          </w:rPr>
-          <w:t>ions</w:t>
+          <w:t>Work with idealised and regularised  groups and AFIX instructions</w:t>
         </w:r>
         <w:r>
           <w:rPr>
@@ -2426,7 +2412,7 @@
             <w:noProof/>
             <w:webHidden/>
           </w:rPr>
-          <w:t>32</w:t>
+          <w:t>33</w:t>
         </w:r>
         <w:r>
           <w:rPr>
@@ -2498,7 +2484,7 @@
             <w:noProof/>
             <w:webHidden/>
           </w:rPr>
-          <w:t>32</w:t>
+          <w:t>34</w:t>
         </w:r>
         <w:r>
           <w:rPr>
@@ -2570,7 +2556,7 @@
             <w:noProof/>
             <w:webHidden/>
           </w:rPr>
-          <w:t>32</w:t>
+          <w:t>34</w:t>
         </w:r>
         <w:r>
           <w:rPr>
@@ -2642,7 +2628,7 @@
             <w:noProof/>
             <w:webHidden/>
           </w:rPr>
-          <w:t>33</w:t>
+          <w:t>35</w:t>
         </w:r>
         <w:r>
           <w:rPr>
@@ -2714,7 +2700,7 @@
             <w:noProof/>
             <w:webHidden/>
           </w:rPr>
-          <w:t>33</w:t>
+          <w:t>35</w:t>
         </w:r>
         <w:r>
           <w:rPr>
@@ -2786,7 +2772,7 @@
             <w:noProof/>
             <w:webHidden/>
           </w:rPr>
-          <w:t>34</w:t>
+          <w:t>36</w:t>
         </w:r>
         <w:r>
           <w:rPr>
@@ -3024,7 +3010,25 @@
           <w:szCs w:val="20"/>
           <w:lang w:eastAsia="en-GB"/>
         </w:rPr>
-        <w:t xml:space="preserve">Many commands in Olex2 are modelled on the syntax that may be familiar from SHELX: four letter commands, where the letters often provide a hint about the function of the command. Many commands that are available in </w:t>
+        <w:t>Many commands in Olex2 are modelled on the syntax that may be familiar from SHELX: four letter commands, where the letters often provide a hint about the function of the command. Many com</w:t>
+      </w:r>
+      <w:r>
+        <w:rPr>
+          <w:rFonts w:cs="Calibri"/>
+          <w:sz w:val="20"/>
+          <w:szCs w:val="20"/>
+          <w:lang w:eastAsia="en-GB"/>
+        </w:rPr>
+        <w:t xml:space="preserve">mands that are available in </w:t>
+      </w:r>
+      <w:r>
+        <w:rPr>
+          <w:rFonts w:cs="Calibri"/>
+          <w:sz w:val="20"/>
+          <w:szCs w:val="20"/>
+          <w:lang w:eastAsia="en-GB"/>
+        </w:rPr>
+        <w:t xml:space="preserve">XP, for example, can be used in Olex2. Also, all commands of the </w:t>
       </w:r>
       <w:proofErr w:type="spellStart"/>
       <w:r>
@@ -3034,7 +3038,7 @@
           <w:szCs w:val="20"/>
           <w:lang w:eastAsia="en-GB"/>
         </w:rPr>
-        <w:t>ShelXP</w:t>
+        <w:t>ShelXL</w:t>
       </w:r>
       <w:proofErr w:type="spellEnd"/>
       <w:r>
@@ -3044,7 +3048,7 @@
           <w:szCs w:val="20"/>
           <w:lang w:eastAsia="en-GB"/>
         </w:rPr>
-        <w:t xml:space="preserve">, for example, can be used in Olex2. Also, all commands of the </w:t>
+        <w:t xml:space="preserve"> and </w:t>
       </w:r>
       <w:proofErr w:type="spellStart"/>
       <w:r>
@@ -3054,7 +3058,7 @@
           <w:szCs w:val="20"/>
           <w:lang w:eastAsia="en-GB"/>
         </w:rPr>
-        <w:t>ShelXL</w:t>
+        <w:t>ShelXS</w:t>
       </w:r>
       <w:proofErr w:type="spellEnd"/>
       <w:r>
@@ -3064,9 +3068,8 @@
           <w:szCs w:val="20"/>
           <w:lang w:eastAsia="en-GB"/>
         </w:rPr>
-        <w:t xml:space="preserve"> and </w:t>
-      </w:r>
-      <w:proofErr w:type="spellStart"/>
+        <w:t xml:space="preserve"> syntax are interpreted by Olex2 and used to construct the internal Olex2 structure model. This model is then used directly to carry out a</w:t>
+      </w:r>
       <w:r>
         <w:rPr>
           <w:rFonts w:cs="Calibri"/>
@@ -3074,9 +3077,8 @@
           <w:szCs w:val="20"/>
           <w:lang w:eastAsia="en-GB"/>
         </w:rPr>
-        <w:t>ShelXS</w:t>
-      </w:r>
-      <w:proofErr w:type="spellEnd"/>
+        <w:t>n</w:t>
+      </w:r>
       <w:r>
         <w:rPr>
           <w:rFonts w:cs="Calibri"/>
@@ -3084,9 +3086,8 @@
           <w:szCs w:val="20"/>
           <w:lang w:eastAsia="en-GB"/>
         </w:rPr>
-        <w:t xml:space="preserve"> syntax are interpreted by Olex2 and used to construct the internal Olex2 structure model. This model is then used directly to carry out a </w:t>
-      </w:r>
-      <w:proofErr w:type="spellStart"/>
+        <w:t xml:space="preserve"> </w:t>
+      </w:r>
       <w:r>
         <w:rPr>
           <w:rFonts w:cs="Calibri"/>
@@ -3094,9 +3095,8 @@
           <w:szCs w:val="20"/>
           <w:lang w:eastAsia="en-GB"/>
         </w:rPr>
-        <w:t>smtbx</w:t>
-      </w:r>
-      <w:proofErr w:type="spellEnd"/>
+        <w:t>olex2</w:t>
+      </w:r>
       <w:r>
         <w:rPr>
           <w:rFonts w:cs="Calibri"/>
@@ -4675,7 +4675,7 @@
                 <w:szCs w:val="20"/>
                 <w:lang w:eastAsia="en-GB"/>
               </w:rPr>
-              <w:t>] [</w:t>
+              <w:t xml:space="preserve"> [</w:t>
             </w:r>
             <w:r>
               <w:rPr>
@@ -4821,12 +4821,51 @@
             <w:r>
               <w:rPr>
                 <w:rFonts w:ascii="Times New Roman" w:hAnsi="Times New Roman"/>
+                <w:bCs/>
+                <w:sz w:val="20"/>
+                <w:szCs w:val="20"/>
+                <w:lang w:eastAsia="en-GB"/>
+              </w:rPr>
+              <w:t>if no value is</w:t>
+            </w:r>
+            <w:r>
+              <w:rPr>
+                <w:rFonts w:ascii="Times New Roman" w:hAnsi="Times New Roman"/>
+                <w:b/>
+                <w:bCs/>
+                <w:sz w:val="20"/>
+                <w:szCs w:val="20"/>
+                <w:lang w:eastAsia="en-GB"/>
+              </w:rPr>
+              <w:t xml:space="preserve"> </w:t>
+            </w:r>
+            <w:r>
+              <w:rPr>
+                <w:rFonts w:ascii="Times New Roman" w:hAnsi="Times New Roman"/>
+                <w:sz w:val="20"/>
+                <w:szCs w:val="20"/>
+                <w:lang w:eastAsia="en-GB"/>
+              </w:rPr>
+              <w:t xml:space="preserve">given - </w:t>
+            </w:r>
+            <w:r>
+              <w:rPr>
+                <w:rFonts w:ascii="Times New Roman" w:hAnsi="Times New Roman"/>
                 <w:sz w:val="20"/>
                 <w:szCs w:val="20"/>
                 <w:lang w:eastAsia="en-GB"/>
               </w:rPr>
               <w:t>sets the view along the normal of the plane</w:t>
             </w:r>
+            <w:r>
+              <w:rPr>
+                <w:rFonts w:ascii="Times New Roman" w:hAnsi="Times New Roman"/>
+                <w:sz w:val="20"/>
+                <w:szCs w:val="20"/>
+                <w:lang w:eastAsia="en-GB"/>
+              </w:rPr>
+              <w:t>, otherwise places the newly created plane to the given group name</w:t>
+            </w:r>
           </w:p>
           <w:p>
             <w:pPr>
@@ -4866,6 +4905,24 @@
                 <w:lang w:eastAsia="en-GB"/>
               </w:rPr>
               <w:t>: creates a regular plane</w:t>
+            </w:r>
+            <w:r>
+              <w:rPr>
+                <w:rFonts w:ascii="Times New Roman" w:hAnsi="Times New Roman"/>
+                <w:sz w:val="20"/>
+                <w:szCs w:val="20"/>
+                <w:lang w:eastAsia="en-GB"/>
+              </w:rPr>
+              <w:t xml:space="preserve"> (normally it is a rectangle)</w:t>
+            </w:r>
+            <w:r>
+              <w:rPr>
+                <w:rFonts w:ascii="Times New Roman" w:hAnsi="Times New Roman"/>
+                <w:sz w:val="20"/>
+                <w:szCs w:val="20"/>
+                <w:lang w:eastAsia="en-GB"/>
+              </w:rPr>
+              <w:t>, if a number is given, the specified polygon is created</w:t>
             </w:r>
           </w:p>
           <w:p>
@@ -4916,21 +4973,23 @@
               <w:jc w:val="both"/>
               <w:rPr>
                 <w:rFonts w:ascii="Times New Roman" w:hAnsi="Times New Roman"/>
-                <w:sz w:val="20"/>
-                <w:szCs w:val="20"/>
-                <w:lang w:eastAsia="en-GB"/>
-              </w:rPr>
-            </w:pPr>
-            <w:r>
-              <w:rPr>
-                <w:rFonts w:ascii="Times New Roman" w:hAnsi="Times New Roman"/>
-                <w:b/>
-                <w:bCs/>
-                <w:sz w:val="20"/>
-                <w:szCs w:val="20"/>
-                <w:lang w:eastAsia="en-GB"/>
-              </w:rPr>
-              <w:t>Changing scale/zoom</w:t>
+                <w:b/>
+                <w:bCs/>
+                <w:sz w:val="20"/>
+                <w:szCs w:val="20"/>
+                <w:lang w:eastAsia="en-GB"/>
+              </w:rPr>
+            </w:pPr>
+            <w:r>
+              <w:rPr>
+                <w:rFonts w:ascii="Times New Roman" w:hAnsi="Times New Roman"/>
+                <w:b/>
+                <w:bCs/>
+                <w:sz w:val="20"/>
+                <w:szCs w:val="20"/>
+                <w:lang w:eastAsia="en-GB"/>
+              </w:rPr>
+              <w:t>Line</w:t>
             </w:r>
           </w:p>
         </w:tc>
@@ -4955,6 +5014,133 @@
                 <w:lang w:eastAsia="en-GB"/>
               </w:rPr>
             </w:pPr>
+            <w:r>
+              <w:rPr>
+                <w:rFonts w:ascii="Times New Roman" w:hAnsi="Times New Roman"/>
+                <w:sz w:val="20"/>
+                <w:szCs w:val="20"/>
+                <w:lang w:eastAsia="en-GB"/>
+              </w:rPr>
+              <w:t>[</w:t>
+            </w:r>
+            <w:r>
+              <w:rPr>
+                <w:rFonts w:ascii="Times New Roman" w:hAnsi="Times New Roman"/>
+                <w:color w:val="448844"/>
+                <w:sz w:val="20"/>
+                <w:szCs w:val="20"/>
+                <w:shd w:val="clear" w:color="auto" w:fill="EEEEEE"/>
+                <w:lang w:eastAsia="en-GB"/>
+              </w:rPr>
+              <w:t>atoms</w:t>
+            </w:r>
+            <w:r>
+              <w:rPr>
+                <w:rFonts w:ascii="Times New Roman" w:hAnsi="Times New Roman"/>
+                <w:color w:val="448844"/>
+                <w:sz w:val="20"/>
+                <w:szCs w:val="20"/>
+                <w:shd w:val="clear" w:color="auto" w:fill="EEEEEE"/>
+                <w:lang w:eastAsia="en-GB"/>
+              </w:rPr>
+              <w:t xml:space="preserve"> or direction</w:t>
+            </w:r>
+            <w:r>
+              <w:rPr>
+                <w:rFonts w:ascii="Times New Roman" w:hAnsi="Times New Roman"/>
+                <w:sz w:val="20"/>
+                <w:szCs w:val="20"/>
+                <w:shd w:val="clear" w:color="auto" w:fill="EEEEEE"/>
+                <w:lang w:eastAsia="en-GB"/>
+              </w:rPr>
+              <w:t>]</w:t>
+            </w:r>
+            <w:r>
+              <w:rPr>
+                <w:rFonts w:ascii="Times New Roman" w:hAnsi="Times New Roman"/>
+                <w:sz w:val="20"/>
+                <w:szCs w:val="20"/>
+                <w:shd w:val="clear" w:color="auto" w:fill="EEEEEE"/>
+                <w:lang w:eastAsia="en-GB"/>
+              </w:rPr>
+              <w:t xml:space="preserve"> </w:t>
+            </w:r>
+            <w:r>
+              <w:rPr>
+                <w:rFonts w:ascii="Times New Roman" w:hAnsi="Times New Roman"/>
+                <w:sz w:val="20"/>
+                <w:szCs w:val="20"/>
+                <w:lang w:eastAsia="en-GB"/>
+              </w:rPr>
+              <w:t xml:space="preserve"> [</w:t>
+            </w:r>
+            <w:r>
+              <w:rPr>
+                <w:rFonts w:ascii="Times New Roman" w:hAnsi="Times New Roman"/>
+                <w:b/>
+                <w:bCs/>
+                <w:sz w:val="20"/>
+                <w:szCs w:val="20"/>
+                <w:lang w:eastAsia="en-GB"/>
+              </w:rPr>
+              <w:t>-n</w:t>
+            </w:r>
+            <w:r>
+              <w:rPr>
+                <w:rFonts w:ascii="Times New Roman" w:hAnsi="Times New Roman"/>
+                <w:sz w:val="20"/>
+                <w:szCs w:val="20"/>
+                <w:lang w:eastAsia="en-GB"/>
+              </w:rPr>
+              <w:t>]</w:t>
+            </w:r>
+            <w:r>
+              <w:rPr>
+                <w:rFonts w:ascii="Times New Roman" w:hAnsi="Times New Roman"/>
+                <w:sz w:val="20"/>
+                <w:szCs w:val="20"/>
+                <w:lang w:eastAsia="en-GB"/>
+              </w:rPr>
+              <w:t>[-</w:t>
+            </w:r>
+            <w:r>
+              <w:rPr>
+                <w:rFonts w:ascii="Times New Roman" w:hAnsi="Times New Roman"/>
+                <w:b/>
+                <w:sz w:val="20"/>
+                <w:szCs w:val="20"/>
+                <w:lang w:eastAsia="en-GB"/>
+              </w:rPr>
+              <w:softHyphen/>
+            </w:r>
+            <w:r>
+              <w:rPr>
+                <w:rFonts w:ascii="Times New Roman" w:hAnsi="Times New Roman"/>
+                <w:sz w:val="20"/>
+                <w:szCs w:val="20"/>
+                <w:lang w:eastAsia="en-GB"/>
+              </w:rPr>
+              <w:softHyphen/>
+            </w:r>
+            <w:r>
+              <w:rPr>
+                <w:rFonts w:ascii="Times New Roman" w:hAnsi="Times New Roman"/>
+                <w:b/>
+                <w:sz w:val="20"/>
+                <w:szCs w:val="20"/>
+                <w:lang w:eastAsia="en-GB"/>
+              </w:rPr>
+              <w:t>f</w:t>
+            </w:r>
+            <w:r>
+              <w:rPr>
+                <w:rFonts w:ascii="Times New Roman" w:hAnsi="Times New Roman"/>
+                <w:sz w:val="20"/>
+                <w:szCs w:val="20"/>
+                <w:lang w:eastAsia="en-GB"/>
+              </w:rPr>
+              <w:t>]</w:t>
+            </w:r>
           </w:p>
         </w:tc>
         <w:tc>
@@ -4984,6 +5170,259 @@
                 <w:szCs w:val="20"/>
                 <w:lang w:eastAsia="en-GB"/>
               </w:rPr>
+              <w:t xml:space="preserve">Find the best line through the selection (or for the </w:t>
+            </w:r>
+            <w:r>
+              <w:rPr>
+                <w:rFonts w:ascii="Times New Roman" w:hAnsi="Times New Roman"/>
+                <w:sz w:val="20"/>
+                <w:szCs w:val="20"/>
+                <w:lang w:eastAsia="en-GB"/>
+              </w:rPr>
+              <w:t xml:space="preserve">explicitly </w:t>
+            </w:r>
+            <w:r>
+              <w:rPr>
+                <w:rFonts w:ascii="Times New Roman" w:hAnsi="Times New Roman"/>
+                <w:sz w:val="20"/>
+                <w:szCs w:val="20"/>
+                <w:lang w:eastAsia="en-GB"/>
+              </w:rPr>
+              <w:t xml:space="preserve">given </w:t>
+            </w:r>
+            <w:r>
+              <w:rPr>
+                <w:rFonts w:ascii="Times New Roman" w:hAnsi="Times New Roman"/>
+                <w:sz w:val="20"/>
+                <w:szCs w:val="20"/>
+                <w:lang w:eastAsia="en-GB"/>
+              </w:rPr>
+              <w:t>direction expressed by 6 numbers</w:t>
+            </w:r>
+            <w:r>
+              <w:rPr>
+                <w:rFonts w:ascii="Times New Roman" w:hAnsi="Times New Roman"/>
+                <w:sz w:val="20"/>
+                <w:szCs w:val="20"/>
+                <w:lang w:eastAsia="en-GB"/>
+              </w:rPr>
+              <w:t>) and either adds the line object or orients current view down to the line direction.</w:t>
+            </w:r>
+          </w:p>
+          <w:p>
+            <w:pPr>
+              <w:jc w:val="both"/>
+              <w:rPr>
+                <w:rFonts w:ascii="Times New Roman" w:hAnsi="Times New Roman"/>
+                <w:sz w:val="20"/>
+                <w:szCs w:val="20"/>
+                <w:lang w:eastAsia="en-GB"/>
+              </w:rPr>
+            </w:pPr>
+            <w:r>
+              <w:rPr>
+                <w:rFonts w:ascii="Times New Roman" w:hAnsi="Times New Roman"/>
+                <w:sz w:val="20"/>
+                <w:szCs w:val="20"/>
+                <w:lang w:eastAsia="en-GB"/>
+              </w:rPr>
+              <w:t xml:space="preserve">-n: same as for the </w:t>
+            </w:r>
+            <w:proofErr w:type="spellStart"/>
+            <w:r>
+              <w:rPr>
+                <w:rFonts w:ascii="Times New Roman" w:hAnsi="Times New Roman"/>
+                <w:sz w:val="20"/>
+                <w:szCs w:val="20"/>
+                <w:lang w:eastAsia="en-GB"/>
+              </w:rPr>
+              <w:t>mpln</w:t>
+            </w:r>
+            <w:proofErr w:type="spellEnd"/>
+          </w:p>
+          <w:p>
+            <w:pPr>
+              <w:jc w:val="both"/>
+              <w:rPr>
+                <w:rFonts w:ascii="Times New Roman" w:hAnsi="Times New Roman"/>
+                <w:sz w:val="20"/>
+                <w:szCs w:val="20"/>
+                <w:lang w:eastAsia="en-GB"/>
+              </w:rPr>
+            </w:pPr>
+            <w:r>
+              <w:rPr>
+                <w:rFonts w:ascii="Times New Roman" w:hAnsi="Times New Roman"/>
+                <w:sz w:val="20"/>
+                <w:szCs w:val="20"/>
+                <w:lang w:eastAsia="en-GB"/>
+              </w:rPr>
+              <w:t>-f [false]: for the explicit direction specifies if the given coordinates are Cartesian or fractional.</w:t>
+            </w:r>
+          </w:p>
+          <w:p>
+            <w:pPr>
+              <w:jc w:val="both"/>
+              <w:rPr>
+                <w:rFonts w:ascii="Times New Roman" w:hAnsi="Times New Roman"/>
+                <w:sz w:val="20"/>
+                <w:szCs w:val="20"/>
+                <w:lang w:eastAsia="en-GB"/>
+              </w:rPr>
+            </w:pPr>
+            <w:r>
+              <w:rPr>
+                <w:rFonts w:ascii="Times New Roman" w:hAnsi="Times New Roman"/>
+                <w:sz w:val="20"/>
+                <w:szCs w:val="20"/>
+                <w:lang w:eastAsia="en-GB"/>
+              </w:rPr>
+              <w:t>Examples:</w:t>
+            </w:r>
+          </w:p>
+          <w:p>
+            <w:pPr>
+              <w:jc w:val="both"/>
+              <w:rPr>
+                <w:rFonts w:ascii="Times New Roman" w:hAnsi="Times New Roman"/>
+                <w:sz w:val="20"/>
+                <w:szCs w:val="20"/>
+                <w:lang w:eastAsia="en-GB"/>
+              </w:rPr>
+            </w:pPr>
+            <w:r>
+              <w:rPr>
+                <w:rFonts w:ascii="Times New Roman" w:hAnsi="Times New Roman"/>
+                <w:b/>
+                <w:bCs/>
+                <w:color w:val="882222"/>
+                <w:sz w:val="20"/>
+                <w:szCs w:val="20"/>
+                <w:lang w:eastAsia="en-GB"/>
+              </w:rPr>
+              <w:t>Line 0 0 0 1 0 0 -f</w:t>
+            </w:r>
+            <w:r>
+              <w:rPr>
+                <w:rFonts w:ascii="Times New Roman" w:hAnsi="Times New Roman"/>
+                <w:sz w:val="20"/>
+                <w:szCs w:val="20"/>
+              </w:rPr>
+              <w:t>:</w:t>
+            </w:r>
+            <w:r>
+              <w:rPr>
+                <w:rFonts w:ascii="Times New Roman" w:hAnsi="Times New Roman"/>
+                <w:sz w:val="20"/>
+                <w:szCs w:val="20"/>
+              </w:rPr>
+              <w:t xml:space="preserve"> creates a line along the crystallographic </w:t>
+            </w:r>
+            <w:r>
+              <w:rPr>
+                <w:rFonts w:ascii="Times New Roman" w:hAnsi="Times New Roman"/>
+                <w:b/>
+                <w:i/>
+                <w:sz w:val="20"/>
+                <w:szCs w:val="20"/>
+              </w:rPr>
+              <w:t>a</w:t>
+            </w:r>
+            <w:r>
+              <w:rPr>
+                <w:rFonts w:ascii="Times New Roman" w:hAnsi="Times New Roman"/>
+                <w:sz w:val="20"/>
+                <w:szCs w:val="20"/>
+              </w:rPr>
+              <w:t xml:space="preserve"> direction.</w:t>
+            </w:r>
+          </w:p>
+        </w:tc>
+      </w:tr>
+      <w:tr>
+        <w:tc>
+          <w:tcPr>
+            <w:tcW w:w="1266" w:type="dxa"/>
+            <w:tcBorders>
+              <w:top w:val="outset" w:sz="6" w:space="0" w:color="999999"/>
+              <w:bottom w:val="outset" w:sz="6" w:space="0" w:color="999999"/>
+              <w:right w:val="outset" w:sz="6" w:space="0" w:color="999999"/>
+            </w:tcBorders>
+            <w:vAlign w:val="center"/>
+          </w:tcPr>
+          <w:p>
+            <w:pPr>
+              <w:jc w:val="both"/>
+              <w:rPr>
+                <w:rFonts w:ascii="Times New Roman" w:hAnsi="Times New Roman"/>
+                <w:sz w:val="20"/>
+                <w:szCs w:val="20"/>
+                <w:lang w:eastAsia="en-GB"/>
+              </w:rPr>
+            </w:pPr>
+            <w:r>
+              <w:rPr>
+                <w:rFonts w:ascii="Times New Roman" w:hAnsi="Times New Roman"/>
+                <w:b/>
+                <w:bCs/>
+                <w:sz w:val="20"/>
+                <w:szCs w:val="20"/>
+                <w:lang w:eastAsia="en-GB"/>
+              </w:rPr>
+              <w:t>Changing scale/zoom</w:t>
+            </w:r>
+          </w:p>
+        </w:tc>
+        <w:tc>
+          <w:tcPr>
+            <w:tcW w:w="2687" w:type="dxa"/>
+            <w:tcBorders>
+              <w:top w:val="outset" w:sz="6" w:space="0" w:color="999999"/>
+              <w:left w:val="outset" w:sz="6" w:space="0" w:color="999999"/>
+              <w:bottom w:val="outset" w:sz="6" w:space="0" w:color="999999"/>
+              <w:right w:val="outset" w:sz="6" w:space="0" w:color="999999"/>
+            </w:tcBorders>
+            <w:vAlign w:val="center"/>
+          </w:tcPr>
+          <w:p>
+            <w:pPr>
+              <w:jc w:val="both"/>
+              <w:rPr>
+                <w:rFonts w:ascii="Times New Roman" w:hAnsi="Times New Roman"/>
+                <w:sz w:val="20"/>
+                <w:szCs w:val="20"/>
+                <w:lang w:eastAsia="en-GB"/>
+              </w:rPr>
+            </w:pPr>
+          </w:p>
+        </w:tc>
+        <w:tc>
+          <w:tcPr>
+            <w:tcW w:w="5133" w:type="dxa"/>
+            <w:tcBorders>
+              <w:top w:val="outset" w:sz="6" w:space="0" w:color="999999"/>
+              <w:left w:val="outset" w:sz="6" w:space="0" w:color="999999"/>
+              <w:bottom w:val="outset" w:sz="6" w:space="0" w:color="999999"/>
+            </w:tcBorders>
+            <w:vAlign w:val="center"/>
+          </w:tcPr>
+          <w:p>
+            <w:pPr>
+              <w:jc w:val="both"/>
+              <w:rPr>
+                <w:rFonts w:ascii="Times New Roman" w:hAnsi="Times New Roman"/>
+                <w:sz w:val="20"/>
+                <w:szCs w:val="20"/>
+                <w:lang w:eastAsia="en-GB"/>
+              </w:rPr>
+            </w:pPr>
+            <w:r>
+              <w:rPr>
+                <w:rFonts w:ascii="Times New Roman" w:hAnsi="Times New Roman"/>
+                <w:sz w:val="20"/>
+                <w:szCs w:val="20"/>
+                <w:lang w:eastAsia="en-GB"/>
+              </w:rPr>
               <w:t>To get current value of the scene zoom use:</w:t>
             </w:r>
           </w:p>
@@ -5141,6 +5580,7 @@
                 <w:szCs w:val="20"/>
                 <w:lang w:eastAsia="en-GB"/>
               </w:rPr>
+              <w:lastRenderedPageBreak/>
               <w:t>gl.zoom</w:t>
             </w:r>
             <w:proofErr w:type="spellEnd"/>
@@ -5497,7 +5937,6 @@
                 <w:szCs w:val="20"/>
                 <w:lang w:eastAsia="en-GB"/>
               </w:rPr>
-              <w:lastRenderedPageBreak/>
               <w:t>show electron density peaks</w:t>
             </w:r>
           </w:p>
@@ -5574,7 +6013,6 @@
                 <w:szCs w:val="20"/>
                 <w:lang w:eastAsia="en-GB"/>
               </w:rPr>
-              <w:lastRenderedPageBreak/>
               <w:t>Ctrl+H</w:t>
             </w:r>
             <w:proofErr w:type="spellEnd"/>
@@ -6716,6 +7154,7 @@
                 <w:szCs w:val="20"/>
                 <w:lang w:eastAsia="en-GB"/>
               </w:rPr>
+              <w:lastRenderedPageBreak/>
               <w:t>F4</w:t>
             </w:r>
           </w:p>
@@ -7486,7 +7925,6 @@
                 <w:szCs w:val="20"/>
                 <w:lang w:eastAsia="en-GB"/>
               </w:rPr>
-              <w:lastRenderedPageBreak/>
               <w:t>Esc</w:t>
             </w:r>
           </w:p>
@@ -8666,6 +9104,7 @@
                 <w:szCs w:val="20"/>
                 <w:lang w:eastAsia="en-GB"/>
               </w:rPr>
+              <w:lastRenderedPageBreak/>
               <w:t>mode</w:t>
             </w:r>
           </w:p>
@@ -9112,7 +9551,6 @@
                 <w:szCs w:val="20"/>
                 <w:lang w:eastAsia="en-GB"/>
               </w:rPr>
-              <w:lastRenderedPageBreak/>
               <w:t>conn 5 $C</w:t>
             </w:r>
             <w:r>
@@ -9281,7 +9719,6 @@
                 <w:shd w:val="clear" w:color="auto" w:fill="FFFFFF"/>
                 <w:lang w:eastAsia="en-GB"/>
               </w:rPr>
-              <w:lastRenderedPageBreak/>
               <w:t>compaq</w:t>
             </w:r>
             <w:proofErr w:type="spellEnd"/>
@@ -10341,6 +10778,7 @@
                 <w:szCs w:val="20"/>
                 <w:lang w:eastAsia="en-GB"/>
               </w:rPr>
+              <w:lastRenderedPageBreak/>
               <w:t>-l</w:t>
             </w:r>
             <w:r>
@@ -10595,7 +11033,6 @@
                 <w:szCs w:val="20"/>
                 <w:lang w:eastAsia="en-GB"/>
               </w:rPr>
-              <w:lastRenderedPageBreak/>
               <w:t>-m</w:t>
             </w:r>
             <w:r>
@@ -11178,6 +11615,7 @@
                 <w:szCs w:val="20"/>
                 <w:lang w:eastAsia="en-GB"/>
               </w:rPr>
+              <w:lastRenderedPageBreak/>
               <w:t>name $q C: changes the element type of Q to C - all the electron density peaks will become carbons</w:t>
             </w:r>
           </w:p>
@@ -11318,6 +11756,7 @@
                 <w:szCs w:val="20"/>
                 <w:lang w:eastAsia="en-GB"/>
               </w:rPr>
+              <w:lastRenderedPageBreak/>
               <w:t>mode</w:t>
             </w:r>
           </w:p>
@@ -11557,7 +11996,6 @@
                 <w:szCs w:val="20"/>
                 <w:lang w:eastAsia="en-GB"/>
               </w:rPr>
-              <w:lastRenderedPageBreak/>
               <w:t>-</w:t>
             </w:r>
             <w:r>
@@ -11671,7 +12109,6 @@
                 <w:szCs w:val="20"/>
                 <w:lang w:eastAsia="en-GB"/>
               </w:rPr>
-              <w:lastRenderedPageBreak/>
               <w:t>FixHL</w:t>
             </w:r>
             <w:proofErr w:type="spellEnd"/>
@@ -12708,7 +13145,17 @@
                 <w:szCs w:val="20"/>
                 <w:lang w:eastAsia="en-GB"/>
               </w:rPr>
-              <w:t> value of the Van der Waals radii of the selected atoms which can be generated by clicking on the direction representations, only unique symmetry operations (producing shortest contacts are displayed)</w:t>
+              <w:t xml:space="preserve"> value of the Van der Waals radii of the selected atoms which can be generated by clicking on the direction representations, only unique symmetry operations (producing shortest contacts are </w:t>
+            </w:r>
+            <w:r>
+              <w:rPr>
+                <w:rFonts w:ascii="Times New Roman" w:hAnsi="Times New Roman"/>
+                <w:sz w:val="20"/>
+                <w:szCs w:val="20"/>
+                <w:lang w:eastAsia="en-GB"/>
+              </w:rPr>
+              <w:lastRenderedPageBreak/>
+              <w:t>displayed)</w:t>
             </w:r>
             <w:r>
               <w:rPr>
@@ -14202,6 +14649,7 @@
                 <w:szCs w:val="20"/>
                 <w:lang w:eastAsia="en-GB"/>
               </w:rPr>
+              <w:lastRenderedPageBreak/>
               <w:t>grow</w:t>
             </w:r>
           </w:p>
@@ -14476,17 +14924,7 @@
                 <w:szCs w:val="20"/>
                 <w:lang w:eastAsia="en-GB"/>
               </w:rPr>
-              <w:t xml:space="preserve">If some atoms are deleted after growing operations, Olex2 will use existing unique atoms as the asymmetric unit </w:t>
-            </w:r>
-            <w:r>
-              <w:rPr>
-                <w:rFonts w:ascii="Times New Roman" w:hAnsi="Times New Roman"/>
-                <w:sz w:val="20"/>
-                <w:szCs w:val="20"/>
-                <w:lang w:eastAsia="en-GB"/>
-              </w:rPr>
-              <w:lastRenderedPageBreak/>
-              <w:t xml:space="preserve">atoms; this can be helpful to avoid a sequence of </w:t>
+              <w:t xml:space="preserve">If some atoms are deleted after growing operations, Olex2 will use existing unique atoms as the asymmetric unit atoms; this can be helpful to avoid a sequence of </w:t>
             </w:r>
             <w:proofErr w:type="spellStart"/>
             <w:r>
@@ -15704,7 +16142,17 @@
                 <w:szCs w:val="20"/>
                 <w:lang w:eastAsia="en-GB"/>
               </w:rPr>
-              <w:t>) the A1-A2 and A2-A3 restraints will be generated.</w:t>
+              <w:t>) the A1-A2 and A2-</w:t>
+            </w:r>
+            <w:r>
+              <w:rPr>
+                <w:rFonts w:ascii="Times New Roman" w:hAnsi="Times New Roman"/>
+                <w:sz w:val="20"/>
+                <w:szCs w:val="20"/>
+                <w:lang w:eastAsia="en-GB"/>
+              </w:rPr>
+              <w:lastRenderedPageBreak/>
+              <w:t>A3 restraints will be generated.</w:t>
             </w:r>
           </w:p>
         </w:tc>
@@ -15738,6 +16186,7 @@
                 <w:szCs w:val="20"/>
                 <w:lang w:eastAsia="en-GB"/>
               </w:rPr>
+              <w:lastRenderedPageBreak/>
               <w:t>DANG</w:t>
             </w:r>
           </w:p>
@@ -16426,17 +16875,7 @@
                 <w:szCs w:val="20"/>
                 <w:lang w:eastAsia="en-GB"/>
               </w:rPr>
-              <w:t xml:space="preserve"> for the ring. </w:t>
-            </w:r>
-            <w:r>
-              <w:rPr>
-                <w:rFonts w:ascii="Times New Roman" w:hAnsi="Times New Roman"/>
-                <w:sz w:val="20"/>
-                <w:szCs w:val="20"/>
-                <w:lang w:eastAsia="en-GB"/>
-              </w:rPr>
-              <w:lastRenderedPageBreak/>
-              <w:t xml:space="preserve">It also adds SADI restraints for the 1-3 distances. If </w:t>
+              <w:t xml:space="preserve"> for the ring. It also adds SADI restraints for the 1-3 distances. If </w:t>
             </w:r>
             <w:r>
               <w:rPr>
@@ -16489,7 +16928,6 @@
                 <w:szCs w:val="20"/>
                 <w:lang w:eastAsia="en-GB"/>
               </w:rPr>
-              <w:lastRenderedPageBreak/>
               <w:t>FLAT</w:t>
             </w:r>
           </w:p>
@@ -17834,6 +18272,7 @@
                 <w:szCs w:val="20"/>
                 <w:lang w:eastAsia="en-GB"/>
               </w:rPr>
+              <w:lastRenderedPageBreak/>
               <w:t>AFIX</w:t>
             </w:r>
           </w:p>
@@ -18205,17 +18644,7 @@
                 <w:szCs w:val="20"/>
                 <w:lang w:eastAsia="en-GB"/>
               </w:rPr>
-              <w:t xml:space="preserve"> ring when applied to a </w:t>
-            </w:r>
-            <w:r>
-              <w:rPr>
-                <w:rFonts w:ascii="Times New Roman" w:hAnsi="Times New Roman"/>
-                <w:sz w:val="20"/>
-                <w:szCs w:val="20"/>
-                <w:lang w:eastAsia="en-GB"/>
-              </w:rPr>
-              <w:lastRenderedPageBreak/>
-              <w:t>selection of 3 atoms (assumed to be in positions 1, 2 and 3):</w:t>
+              <w:t xml:space="preserve"> ring when applied to a selection of 3 atoms (assumed to be in positions 1, 2 and 3):</w:t>
             </w:r>
           </w:p>
           <w:p>
@@ -18330,7 +18759,6 @@
                 <w:szCs w:val="20"/>
                 <w:lang w:eastAsia="en-GB"/>
               </w:rPr>
-              <w:lastRenderedPageBreak/>
               <w:t>part</w:t>
             </w:r>
             <w:bookmarkEnd w:id="23"/>
@@ -18474,6 +18902,35 @@
               </w:rPr>
               <w:t>=1]</w:t>
             </w:r>
+            <w:r>
+              <w:rPr>
+                <w:rFonts w:ascii="Times New Roman" w:hAnsi="Times New Roman"/>
+                <w:sz w:val="20"/>
+                <w:szCs w:val="20"/>
+                <w:lang w:eastAsia="en-GB"/>
+              </w:rPr>
+              <w:br/>
+              <w:t>[-</w:t>
+            </w:r>
+            <w:r>
+              <w:rPr>
+                <w:rFonts w:ascii="Times New Roman" w:hAnsi="Times New Roman"/>
+                <w:b/>
+                <w:sz w:val="20"/>
+                <w:szCs w:val="20"/>
+                <w:lang w:eastAsia="en-GB"/>
+              </w:rPr>
+              <w:t>c</w:t>
+            </w:r>
+            <w:r>
+              <w:rPr>
+                <w:rFonts w:ascii="Times New Roman" w:hAnsi="Times New Roman"/>
+                <w:sz w:val="20"/>
+                <w:szCs w:val="20"/>
+                <w:lang w:eastAsia="en-GB"/>
+              </w:rPr>
+              <w:t>=false]</w:t>
+            </w:r>
           </w:p>
         </w:tc>
         <w:tc>
@@ -18633,7 +19090,74 @@
                 <w:szCs w:val="20"/>
                 <w:lang w:eastAsia="en-GB"/>
               </w:rPr>
-              <w:t xml:space="preserve"> If the number of parts is greater than 2 and –lo option is given, a new SUMP restrain will be automatically added.</w:t>
+              <w:t xml:space="preserve"> If the number of parts is greater than 2 and –</w:t>
+            </w:r>
+            <w:r>
+              <w:rPr>
+                <w:rFonts w:ascii="Times New Roman" w:hAnsi="Times New Roman"/>
+                <w:b/>
+                <w:sz w:val="20"/>
+                <w:szCs w:val="20"/>
+                <w:lang w:eastAsia="en-GB"/>
+              </w:rPr>
+              <w:t>lo</w:t>
+            </w:r>
+            <w:r>
+              <w:rPr>
+                <w:rFonts w:ascii="Times New Roman" w:hAnsi="Times New Roman"/>
+                <w:sz w:val="20"/>
+                <w:szCs w:val="20"/>
+                <w:lang w:eastAsia="en-GB"/>
+              </w:rPr>
+              <w:t>:</w:t>
+            </w:r>
+            <w:r>
+              <w:rPr>
+                <w:rFonts w:ascii="Times New Roman" w:hAnsi="Times New Roman"/>
+                <w:sz w:val="20"/>
+                <w:szCs w:val="20"/>
+                <w:lang w:eastAsia="en-GB"/>
+              </w:rPr>
+              <w:t xml:space="preserve"> option is given, a new SUMP restrain will be automatically added.</w:t>
+            </w:r>
+          </w:p>
+          <w:p>
+            <w:pPr>
+              <w:jc w:val="both"/>
+              <w:rPr>
+                <w:rFonts w:ascii="Times New Roman" w:hAnsi="Times New Roman"/>
+                <w:sz w:val="20"/>
+                <w:szCs w:val="20"/>
+                <w:lang w:eastAsia="en-GB"/>
+              </w:rPr>
+            </w:pPr>
+            <w:r>
+              <w:rPr>
+                <w:rFonts w:ascii="Times New Roman" w:hAnsi="Times New Roman"/>
+                <w:sz w:val="20"/>
+                <w:szCs w:val="20"/>
+                <w:lang w:eastAsia="en-GB"/>
+              </w:rPr>
+              <w:t>-</w:t>
+            </w:r>
+            <w:r>
+              <w:rPr>
+                <w:rFonts w:ascii="Times New Roman" w:hAnsi="Times New Roman"/>
+                <w:b/>
+                <w:sz w:val="20"/>
+                <w:szCs w:val="20"/>
+                <w:lang w:eastAsia="en-GB"/>
+              </w:rPr>
+              <w:t>c</w:t>
+            </w:r>
+            <w:r>
+              <w:rPr>
+                <w:rFonts w:ascii="Times New Roman" w:hAnsi="Times New Roman"/>
+                <w:sz w:val="20"/>
+                <w:szCs w:val="20"/>
+                <w:lang w:eastAsia="en-GB"/>
+              </w:rPr>
+              <w:t>: if the atoms are symmetry generated, this command put them into the asymmetric unit.</w:t>
             </w:r>
           </w:p>
         </w:tc>
@@ -18772,113 +19296,16 @@
                 <w:szCs w:val="20"/>
                 <w:lang w:eastAsia="en-GB"/>
               </w:rPr>
-              <w:t>This command links two or more atoms through a free variable.</w:t>
-            </w:r>
-          </w:p>
-          <w:p>
-            <w:pPr>
-              <w:jc w:val="both"/>
-              <w:rPr>
-                <w:rFonts w:ascii="Times New Roman" w:hAnsi="Times New Roman"/>
-                <w:sz w:val="20"/>
-                <w:szCs w:val="20"/>
-                <w:lang w:eastAsia="en-GB"/>
-              </w:rPr>
-            </w:pPr>
-            <w:r>
-              <w:rPr>
-                <w:rFonts w:ascii="Times New Roman" w:hAnsi="Times New Roman"/>
-                <w:sz w:val="20"/>
-                <w:szCs w:val="20"/>
-                <w:lang w:eastAsia="en-GB"/>
-              </w:rPr>
-              <w:t>If </w:t>
-            </w:r>
-            <w:r>
-              <w:rPr>
-                <w:rFonts w:ascii="Times New Roman" w:hAnsi="Times New Roman"/>
-                <w:b/>
-                <w:bCs/>
-                <w:sz w:val="20"/>
-                <w:szCs w:val="20"/>
-                <w:lang w:eastAsia="en-GB"/>
-              </w:rPr>
-              <w:t>no </w:t>
-            </w:r>
-            <w:r>
-              <w:rPr>
-                <w:rFonts w:ascii="Times New Roman" w:hAnsi="Times New Roman"/>
-                <w:b/>
-                <w:bCs/>
-                <w:i/>
-                <w:iCs/>
-                <w:sz w:val="20"/>
-                <w:szCs w:val="20"/>
-                <w:lang w:eastAsia="en-GB"/>
-              </w:rPr>
-              <w:t>atoms</w:t>
-            </w:r>
-            <w:r>
-              <w:rPr>
-                <w:rFonts w:ascii="Times New Roman" w:hAnsi="Times New Roman"/>
-                <w:sz w:val="20"/>
-                <w:szCs w:val="20"/>
-                <w:lang w:eastAsia="en-GB"/>
-              </w:rPr>
-              <w:t> are given the current free variables are printed.</w:t>
-            </w:r>
-          </w:p>
-          <w:p>
-            <w:pPr>
-              <w:jc w:val="both"/>
-              <w:rPr>
-                <w:rFonts w:ascii="Times New Roman" w:hAnsi="Times New Roman"/>
-                <w:sz w:val="20"/>
-                <w:szCs w:val="20"/>
-                <w:lang w:eastAsia="en-GB"/>
-              </w:rPr>
-            </w:pPr>
-            <w:r>
-              <w:rPr>
-                <w:rFonts w:ascii="Times New Roman" w:hAnsi="Times New Roman"/>
-                <w:sz w:val="20"/>
-                <w:szCs w:val="20"/>
-                <w:lang w:eastAsia="en-GB"/>
-              </w:rPr>
-              <w:t>If </w:t>
-            </w:r>
-            <w:r>
-              <w:rPr>
-                <w:rFonts w:ascii="Times New Roman" w:hAnsi="Times New Roman"/>
-                <w:b/>
-                <w:bCs/>
-                <w:sz w:val="20"/>
-                <w:szCs w:val="20"/>
-                <w:lang w:eastAsia="en-GB"/>
-              </w:rPr>
-              <w:t>no </w:t>
-            </w:r>
-            <w:r>
-              <w:rPr>
-                <w:rFonts w:ascii="Times New Roman" w:hAnsi="Times New Roman"/>
-                <w:b/>
-                <w:bCs/>
-                <w:i/>
-                <w:iCs/>
-                <w:sz w:val="20"/>
-                <w:szCs w:val="20"/>
-                <w:lang w:eastAsia="en-GB"/>
-              </w:rPr>
-              <w:t>value</w:t>
-            </w:r>
-            <w:r>
-              <w:rPr>
-                <w:rFonts w:ascii="Times New Roman" w:hAnsi="Times New Roman"/>
-                <w:sz w:val="20"/>
-                <w:szCs w:val="20"/>
-                <w:lang w:eastAsia="en-GB"/>
-              </w:rPr>
-              <w:t xml:space="preserve"> is given but two atom names are </w:t>
+              <w:t xml:space="preserve">This command links two or more atoms through a free </w:t>
+            </w:r>
+            <w:r>
+              <w:rPr>
+                <w:rFonts w:ascii="Times New Roman" w:hAnsi="Times New Roman"/>
+                <w:sz w:val="20"/>
+                <w:szCs w:val="20"/>
+                <w:lang w:eastAsia="en-GB"/>
+              </w:rPr>
+              <w:t>'</w:t>
             </w:r>
             <w:proofErr w:type="spellStart"/>
             <w:r>
@@ -18888,7 +19315,7 @@
                 <w:szCs w:val="20"/>
                 <w:lang w:eastAsia="en-GB"/>
               </w:rPr>
-              <w:t>give</w:t>
+              <w:t>fvar</w:t>
             </w:r>
             <w:proofErr w:type="spellEnd"/>
             <w:r>
@@ -18898,47 +19325,7 @@
                 <w:szCs w:val="20"/>
                 <w:lang w:eastAsia="en-GB"/>
               </w:rPr>
-              <w:t>, the occupancies of those atoms are linked through a new free variable.</w:t>
-            </w:r>
-          </w:p>
-          <w:p>
-            <w:pPr>
-              <w:jc w:val="both"/>
-              <w:rPr>
-                <w:rFonts w:ascii="Times New Roman" w:hAnsi="Times New Roman"/>
-                <w:sz w:val="20"/>
-                <w:szCs w:val="20"/>
-                <w:lang w:eastAsia="en-GB"/>
-              </w:rPr>
-            </w:pPr>
-            <w:r>
-              <w:rPr>
-                <w:rFonts w:ascii="Times New Roman" w:hAnsi="Times New Roman"/>
-                <w:sz w:val="20"/>
-                <w:szCs w:val="20"/>
-                <w:lang w:eastAsia="en-GB"/>
-              </w:rPr>
-              <w:t>If a </w:t>
-            </w:r>
-            <w:r>
-              <w:rPr>
-                <w:rFonts w:ascii="Times New Roman" w:hAnsi="Times New Roman"/>
-                <w:b/>
-                <w:bCs/>
-                <w:sz w:val="20"/>
-                <w:szCs w:val="20"/>
-                <w:lang w:eastAsia="en-GB"/>
-              </w:rPr>
-              <w:t>value of 0</w:t>
-            </w:r>
-            <w:r>
-              <w:rPr>
-                <w:rFonts w:ascii="Times New Roman" w:hAnsi="Times New Roman"/>
-                <w:sz w:val="20"/>
-                <w:szCs w:val="20"/>
-                <w:lang w:eastAsia="en-GB"/>
-              </w:rPr>
-              <w:t> is given, the occupancy of the specified atoms will be refined freely</w:t>
+              <w:t>'</w:t>
             </w:r>
             <w:r>
               <w:rPr>
@@ -18949,17 +19336,15 @@
               </w:rPr>
               <w:t>.</w:t>
             </w:r>
-          </w:p>
-          <w:p>
-            <w:pPr>
-              <w:jc w:val="both"/>
-              <w:rPr>
-                <w:rFonts w:ascii="Times New Roman" w:hAnsi="Times New Roman"/>
-                <w:sz w:val="20"/>
-                <w:szCs w:val="20"/>
-                <w:lang w:eastAsia="en-GB"/>
-              </w:rPr>
-            </w:pPr>
+            <w:r>
+              <w:rPr>
+                <w:rFonts w:ascii="Times New Roman" w:hAnsi="Times New Roman"/>
+                <w:sz w:val="20"/>
+                <w:szCs w:val="20"/>
+                <w:lang w:eastAsia="en-GB"/>
+              </w:rPr>
+              <w:t xml:space="preserve"> </w:t>
+            </w:r>
             <w:r>
               <w:rPr>
                 <w:rFonts w:ascii="Times New Roman" w:hAnsi="Times New Roman"/>
@@ -18976,27 +19361,440 @@
                 <w:szCs w:val="20"/>
                 <w:lang w:eastAsia="en-GB"/>
               </w:rPr>
-              <w:t>f the </w:t>
-            </w:r>
-            <w:r>
-              <w:rPr>
-                <w:rFonts w:ascii="Times New Roman" w:hAnsi="Times New Roman"/>
-                <w:b/>
-                <w:bCs/>
-                <w:sz w:val="20"/>
-                <w:szCs w:val="20"/>
-                <w:lang w:eastAsia="en-GB"/>
-              </w:rPr>
-              <w:t>value is not 0</w:t>
-            </w:r>
-            <w:r>
-              <w:rPr>
-                <w:rFonts w:ascii="Times New Roman" w:hAnsi="Times New Roman"/>
-                <w:sz w:val="20"/>
-                <w:szCs w:val="20"/>
-                <w:lang w:eastAsia="en-GB"/>
-              </w:rPr>
-              <w:t>, the occupancy value of the specified atoms is set to the given value.</w:t>
+              <w:t>f nothing is selected will print current values of the variables. For a selection of even number atoms, will create a new variable and link</w:t>
+            </w:r>
+            <w:r>
+              <w:rPr>
+                <w:rFonts w:ascii="Times New Roman" w:hAnsi="Times New Roman"/>
+                <w:sz w:val="20"/>
+                <w:szCs w:val="20"/>
+                <w:lang w:eastAsia="en-GB"/>
+              </w:rPr>
+              <w:t xml:space="preserve"> </w:t>
+            </w:r>
+            <w:r>
+              <w:rPr>
+                <w:rFonts w:ascii="Times New Roman" w:hAnsi="Times New Roman"/>
+                <w:sz w:val="20"/>
+                <w:szCs w:val="20"/>
+                <w:lang w:eastAsia="en-GB"/>
+              </w:rPr>
+              <w:t>occupancies of the first half of the selection to occupa</w:t>
+            </w:r>
+            <w:bookmarkStart w:id="24" w:name="_GoBack"/>
+            <w:bookmarkEnd w:id="24"/>
+            <w:r>
+              <w:rPr>
+                <w:rFonts w:ascii="Times New Roman" w:hAnsi="Times New Roman"/>
+                <w:sz w:val="20"/>
+                <w:szCs w:val="20"/>
+                <w:lang w:eastAsia="en-GB"/>
+              </w:rPr>
+              <w:t>ncy t</w:t>
+            </w:r>
+            <w:r>
+              <w:rPr>
+                <w:rFonts w:ascii="Times New Roman" w:hAnsi="Times New Roman"/>
+                <w:sz w:val="20"/>
+                <w:szCs w:val="20"/>
+                <w:lang w:eastAsia="en-GB"/>
+              </w:rPr>
+              <w:t>he other half of the selection.</w:t>
+            </w:r>
+          </w:p>
+          <w:p>
+            <w:pPr>
+              <w:jc w:val="both"/>
+              <w:rPr>
+                <w:rFonts w:ascii="Times New Roman" w:hAnsi="Times New Roman"/>
+                <w:sz w:val="20"/>
+                <w:szCs w:val="20"/>
+                <w:lang w:eastAsia="en-GB"/>
+              </w:rPr>
+            </w:pPr>
+            <w:r>
+              <w:rPr>
+                <w:rFonts w:ascii="Times New Roman" w:hAnsi="Times New Roman"/>
+                <w:b/>
+                <w:sz w:val="20"/>
+                <w:szCs w:val="20"/>
+                <w:lang w:eastAsia="en-GB"/>
+              </w:rPr>
+              <w:t>Examples</w:t>
+            </w:r>
+            <w:r>
+              <w:rPr>
+                <w:rFonts w:ascii="Times New Roman" w:hAnsi="Times New Roman"/>
+                <w:sz w:val="20"/>
+                <w:szCs w:val="20"/>
+                <w:lang w:eastAsia="en-GB"/>
+              </w:rPr>
+              <w:t>:</w:t>
+            </w:r>
+          </w:p>
+          <w:p>
+            <w:pPr>
+              <w:jc w:val="both"/>
+              <w:rPr>
+                <w:rFonts w:ascii="Times New Roman" w:hAnsi="Times New Roman"/>
+                <w:sz w:val="20"/>
+                <w:szCs w:val="20"/>
+                <w:lang w:eastAsia="en-GB"/>
+              </w:rPr>
+            </w:pPr>
+            <w:r>
+              <w:rPr>
+                <w:rFonts w:ascii="Times New Roman" w:hAnsi="Times New Roman"/>
+                <w:sz w:val="20"/>
+                <w:szCs w:val="20"/>
+                <w:lang w:eastAsia="en-GB"/>
+              </w:rPr>
+              <w:t>-</w:t>
+            </w:r>
+            <w:r>
+              <w:rPr>
+                <w:rFonts w:ascii="Times New Roman" w:hAnsi="Times New Roman"/>
+                <w:b/>
+                <w:bCs/>
+                <w:color w:val="882222"/>
+                <w:sz w:val="20"/>
+                <w:szCs w:val="20"/>
+                <w:lang w:eastAsia="en-GB"/>
+              </w:rPr>
+              <w:t>'</w:t>
+            </w:r>
+            <w:proofErr w:type="spellStart"/>
+            <w:r>
+              <w:rPr>
+                <w:rFonts w:ascii="Times New Roman" w:hAnsi="Times New Roman"/>
+                <w:b/>
+                <w:bCs/>
+                <w:color w:val="882222"/>
+                <w:sz w:val="20"/>
+                <w:szCs w:val="20"/>
+                <w:lang w:eastAsia="en-GB"/>
+              </w:rPr>
+              <w:t>fvar</w:t>
+            </w:r>
+            <w:proofErr w:type="spellEnd"/>
+            <w:r>
+              <w:rPr>
+                <w:rFonts w:ascii="Times New Roman" w:hAnsi="Times New Roman"/>
+                <w:b/>
+                <w:bCs/>
+                <w:color w:val="882222"/>
+                <w:sz w:val="20"/>
+                <w:szCs w:val="20"/>
+                <w:lang w:eastAsia="en-GB"/>
+              </w:rPr>
+              <w:t xml:space="preserve"> 0</w:t>
+            </w:r>
+            <w:r>
+              <w:rPr>
+                <w:rFonts w:ascii="Times New Roman" w:hAnsi="Times New Roman"/>
+                <w:sz w:val="20"/>
+                <w:szCs w:val="20"/>
+                <w:lang w:eastAsia="en-GB"/>
+              </w:rPr>
+              <w:t xml:space="preserve">' - makes occupancy of provided atoms </w:t>
+            </w:r>
+            <w:proofErr w:type="spellStart"/>
+            <w:r>
+              <w:rPr>
+                <w:rFonts w:ascii="Times New Roman" w:hAnsi="Times New Roman"/>
+                <w:sz w:val="20"/>
+                <w:szCs w:val="20"/>
+                <w:lang w:eastAsia="en-GB"/>
+              </w:rPr>
+              <w:t>refineable</w:t>
+            </w:r>
+            <w:proofErr w:type="spellEnd"/>
+          </w:p>
+          <w:p>
+            <w:pPr>
+              <w:jc w:val="both"/>
+              <w:rPr>
+                <w:rFonts w:ascii="Times New Roman" w:hAnsi="Times New Roman"/>
+                <w:sz w:val="20"/>
+                <w:szCs w:val="20"/>
+                <w:lang w:eastAsia="en-GB"/>
+              </w:rPr>
+            </w:pPr>
+            <w:r>
+              <w:rPr>
+                <w:rFonts w:ascii="Times New Roman" w:hAnsi="Times New Roman"/>
+                <w:sz w:val="20"/>
+                <w:szCs w:val="20"/>
+                <w:lang w:eastAsia="en-GB"/>
+              </w:rPr>
+              <w:t>-</w:t>
+            </w:r>
+            <w:r>
+              <w:rPr>
+                <w:rFonts w:ascii="Times New Roman" w:hAnsi="Times New Roman"/>
+                <w:b/>
+                <w:bCs/>
+                <w:color w:val="882222"/>
+                <w:sz w:val="20"/>
+                <w:szCs w:val="20"/>
+                <w:lang w:eastAsia="en-GB"/>
+              </w:rPr>
+              <w:t>'</w:t>
+            </w:r>
+            <w:proofErr w:type="spellStart"/>
+            <w:r>
+              <w:rPr>
+                <w:rFonts w:ascii="Times New Roman" w:hAnsi="Times New Roman"/>
+                <w:b/>
+                <w:bCs/>
+                <w:color w:val="882222"/>
+                <w:sz w:val="20"/>
+                <w:szCs w:val="20"/>
+                <w:lang w:eastAsia="en-GB"/>
+              </w:rPr>
+              <w:t>fvar</w:t>
+            </w:r>
+            <w:proofErr w:type="spellEnd"/>
+            <w:r>
+              <w:rPr>
+                <w:rFonts w:ascii="Times New Roman" w:hAnsi="Times New Roman"/>
+                <w:b/>
+                <w:bCs/>
+                <w:color w:val="882222"/>
+                <w:sz w:val="20"/>
+                <w:szCs w:val="20"/>
+                <w:lang w:eastAsia="en-GB"/>
+              </w:rPr>
+              <w:t xml:space="preserve"> 1'</w:t>
+            </w:r>
+            <w:r>
+              <w:rPr>
+                <w:rFonts w:ascii="Times New Roman" w:hAnsi="Times New Roman"/>
+                <w:sz w:val="20"/>
+                <w:szCs w:val="20"/>
+                <w:lang w:eastAsia="en-GB"/>
+              </w:rPr>
+              <w:t xml:space="preserve"> - fixes occupancy of provided atoms at current value</w:t>
+            </w:r>
+          </w:p>
+          <w:p>
+            <w:pPr>
+              <w:jc w:val="both"/>
+              <w:rPr>
+                <w:rFonts w:ascii="Times New Roman" w:hAnsi="Times New Roman"/>
+                <w:sz w:val="20"/>
+                <w:szCs w:val="20"/>
+                <w:lang w:eastAsia="en-GB"/>
+              </w:rPr>
+            </w:pPr>
+            <w:r>
+              <w:rPr>
+                <w:rFonts w:ascii="Times New Roman" w:hAnsi="Times New Roman"/>
+                <w:sz w:val="20"/>
+                <w:szCs w:val="20"/>
+                <w:lang w:eastAsia="en-GB"/>
+              </w:rPr>
+              <w:t>-</w:t>
+            </w:r>
+            <w:r>
+              <w:rPr>
+                <w:rFonts w:ascii="Times New Roman" w:hAnsi="Times New Roman"/>
+                <w:b/>
+                <w:bCs/>
+                <w:color w:val="882222"/>
+                <w:sz w:val="20"/>
+                <w:szCs w:val="20"/>
+                <w:lang w:eastAsia="en-GB"/>
+              </w:rPr>
+              <w:t>'</w:t>
+            </w:r>
+            <w:proofErr w:type="spellStart"/>
+            <w:r>
+              <w:rPr>
+                <w:rFonts w:ascii="Times New Roman" w:hAnsi="Times New Roman"/>
+                <w:b/>
+                <w:bCs/>
+                <w:color w:val="882222"/>
+                <w:sz w:val="20"/>
+                <w:szCs w:val="20"/>
+                <w:lang w:eastAsia="en-GB"/>
+              </w:rPr>
+              <w:t>fvar</w:t>
+            </w:r>
+            <w:proofErr w:type="spellEnd"/>
+            <w:r>
+              <w:rPr>
+                <w:rFonts w:ascii="Times New Roman" w:hAnsi="Times New Roman"/>
+                <w:b/>
+                <w:bCs/>
+                <w:color w:val="882222"/>
+                <w:sz w:val="20"/>
+                <w:szCs w:val="20"/>
+                <w:lang w:eastAsia="en-GB"/>
+              </w:rPr>
+              <w:t xml:space="preserve"> 1 1'</w:t>
+            </w:r>
+            <w:r>
+              <w:rPr>
+                <w:rFonts w:ascii="Times New Roman" w:hAnsi="Times New Roman"/>
+                <w:sz w:val="20"/>
+                <w:szCs w:val="20"/>
+                <w:lang w:eastAsia="en-GB"/>
+              </w:rPr>
+              <w:t xml:space="preserve"> - fixes occupancy of provided atoms at chemical occupancy of 1</w:t>
+            </w:r>
+          </w:p>
+          <w:p>
+            <w:pPr>
+              <w:jc w:val="both"/>
+              <w:rPr>
+                <w:rFonts w:ascii="Times New Roman" w:hAnsi="Times New Roman"/>
+                <w:sz w:val="20"/>
+                <w:szCs w:val="20"/>
+                <w:lang w:eastAsia="en-GB"/>
+              </w:rPr>
+            </w:pPr>
+            <w:r>
+              <w:rPr>
+                <w:rFonts w:ascii="Times New Roman" w:hAnsi="Times New Roman"/>
+                <w:sz w:val="20"/>
+                <w:szCs w:val="20"/>
+                <w:lang w:eastAsia="en-GB"/>
+              </w:rPr>
+              <w:lastRenderedPageBreak/>
+              <w:t>-</w:t>
+            </w:r>
+            <w:r>
+              <w:rPr>
+                <w:rFonts w:ascii="Times New Roman" w:hAnsi="Times New Roman"/>
+                <w:b/>
+                <w:bCs/>
+                <w:color w:val="882222"/>
+                <w:sz w:val="20"/>
+                <w:szCs w:val="20"/>
+                <w:lang w:eastAsia="en-GB"/>
+              </w:rPr>
+              <w:t>'</w:t>
+            </w:r>
+            <w:proofErr w:type="spellStart"/>
+            <w:r>
+              <w:rPr>
+                <w:rFonts w:ascii="Times New Roman" w:hAnsi="Times New Roman"/>
+                <w:b/>
+                <w:bCs/>
+                <w:color w:val="882222"/>
+                <w:sz w:val="20"/>
+                <w:szCs w:val="20"/>
+                <w:lang w:eastAsia="en-GB"/>
+              </w:rPr>
+              <w:t>fvar</w:t>
+            </w:r>
+            <w:proofErr w:type="spellEnd"/>
+            <w:r>
+              <w:rPr>
+                <w:rFonts w:ascii="Times New Roman" w:hAnsi="Times New Roman"/>
+                <w:b/>
+                <w:bCs/>
+                <w:color w:val="882222"/>
+                <w:sz w:val="20"/>
+                <w:szCs w:val="20"/>
+                <w:lang w:eastAsia="en-GB"/>
+              </w:rPr>
+              <w:t xml:space="preserve"> 2</w:t>
+            </w:r>
+            <w:r>
+              <w:rPr>
+                <w:rFonts w:ascii="Times New Roman" w:hAnsi="Times New Roman"/>
+                <w:sz w:val="20"/>
+                <w:szCs w:val="20"/>
+                <w:lang w:eastAsia="en-GB"/>
+              </w:rPr>
+              <w:t>' will link occupancy of the given atoms to the value of the 2nd FVAR multiplied by current value of the occupancy of the given atoms, or, if</w:t>
+            </w:r>
+            <w:r>
+              <w:rPr>
+                <w:rFonts w:ascii="Times New Roman" w:hAnsi="Times New Roman"/>
+                <w:sz w:val="20"/>
+                <w:szCs w:val="20"/>
+                <w:lang w:eastAsia="en-GB"/>
+              </w:rPr>
+              <w:t xml:space="preserve"> </w:t>
+            </w:r>
+            <w:r>
+              <w:rPr>
+                <w:rFonts w:ascii="Times New Roman" w:hAnsi="Times New Roman"/>
+                <w:sz w:val="20"/>
+                <w:szCs w:val="20"/>
+                <w:lang w:eastAsia="en-GB"/>
+              </w:rPr>
+              <w:t>occupancy already linked to a variable - it will replace the variable index.</w:t>
+            </w:r>
+          </w:p>
+          <w:p>
+            <w:pPr>
+              <w:jc w:val="both"/>
+              <w:rPr>
+                <w:rFonts w:ascii="Times New Roman" w:hAnsi="Times New Roman"/>
+                <w:sz w:val="20"/>
+                <w:szCs w:val="20"/>
+                <w:lang w:eastAsia="en-GB"/>
+              </w:rPr>
+            </w:pPr>
+            <w:r>
+              <w:rPr>
+                <w:rFonts w:ascii="Times New Roman" w:hAnsi="Times New Roman"/>
+                <w:sz w:val="20"/>
+                <w:szCs w:val="20"/>
+                <w:lang w:eastAsia="en-GB"/>
+              </w:rPr>
+              <w:t>-</w:t>
+            </w:r>
+            <w:r>
+              <w:rPr>
+                <w:rFonts w:ascii="Times New Roman" w:hAnsi="Times New Roman"/>
+                <w:b/>
+                <w:bCs/>
+                <w:color w:val="882222"/>
+                <w:sz w:val="20"/>
+                <w:szCs w:val="20"/>
+                <w:lang w:eastAsia="en-GB"/>
+              </w:rPr>
+              <w:t>'</w:t>
+            </w:r>
+            <w:proofErr w:type="spellStart"/>
+            <w:r>
+              <w:rPr>
+                <w:rFonts w:ascii="Times New Roman" w:hAnsi="Times New Roman"/>
+                <w:b/>
+                <w:bCs/>
+                <w:color w:val="882222"/>
+                <w:sz w:val="20"/>
+                <w:szCs w:val="20"/>
+                <w:lang w:eastAsia="en-GB"/>
+              </w:rPr>
+              <w:t>fvar</w:t>
+            </w:r>
+            <w:proofErr w:type="spellEnd"/>
+            <w:r>
+              <w:rPr>
+                <w:rFonts w:ascii="Times New Roman" w:hAnsi="Times New Roman"/>
+                <w:b/>
+                <w:bCs/>
+                <w:color w:val="882222"/>
+                <w:sz w:val="20"/>
+                <w:szCs w:val="20"/>
+                <w:lang w:eastAsia="en-GB"/>
+              </w:rPr>
+              <w:t xml:space="preserve"> 2 0.5</w:t>
+            </w:r>
+            <w:r>
+              <w:rPr>
+                <w:rFonts w:ascii="Times New Roman" w:hAnsi="Times New Roman"/>
+                <w:sz w:val="20"/>
+                <w:szCs w:val="20"/>
+                <w:lang w:eastAsia="en-GB"/>
+              </w:rPr>
+              <w:t>' will link occupancy of the given atoms to the value of the 2nd FVAR multiplied by 0.5.</w:t>
             </w:r>
           </w:p>
         </w:tc>
@@ -19021,19 +19819,20 @@
                 <w:lang w:eastAsia="en-GB"/>
               </w:rPr>
             </w:pPr>
-            <w:bookmarkStart w:id="24" w:name="command_sump"/>
-            <w:r>
-              <w:rPr>
-                <w:rFonts w:ascii="Times New Roman" w:hAnsi="Times New Roman"/>
-                <w:b/>
-                <w:bCs/>
-                <w:sz w:val="20"/>
-                <w:szCs w:val="20"/>
-                <w:lang w:eastAsia="en-GB"/>
-              </w:rPr>
+            <w:bookmarkStart w:id="25" w:name="command_sump"/>
+            <w:r>
+              <w:rPr>
+                <w:rFonts w:ascii="Times New Roman" w:hAnsi="Times New Roman"/>
+                <w:b/>
+                <w:bCs/>
+                <w:sz w:val="20"/>
+                <w:szCs w:val="20"/>
+                <w:lang w:eastAsia="en-GB"/>
+              </w:rPr>
+              <w:lastRenderedPageBreak/>
               <w:t>sump</w:t>
             </w:r>
-            <w:bookmarkEnd w:id="24"/>
+            <w:bookmarkEnd w:id="25"/>
           </w:p>
         </w:tc>
         <w:tc>
@@ -19543,17 +20342,7 @@
                 <w:szCs w:val="20"/>
                 <w:lang w:eastAsia="en-GB"/>
               </w:rPr>
-              <w:t xml:space="preserve">Splits subsequently clicked atoms into parts, or in combination with the Shift key can be used to drag an atom to change its position. While in the mode the newly generated atoms can be selected and moved as a group with Shift down or rotated when dragging the selection. The original and generated atoms will be placed into different </w:t>
-            </w:r>
-            <w:r>
-              <w:rPr>
-                <w:rFonts w:ascii="Times New Roman" w:hAnsi="Times New Roman"/>
-                <w:sz w:val="20"/>
-                <w:szCs w:val="20"/>
-                <w:lang w:eastAsia="en-GB"/>
-              </w:rPr>
-              <w:lastRenderedPageBreak/>
-              <w:t>parts.</w:t>
+              <w:t>Splits subsequently clicked atoms into parts, or in combination with the Shift key can be used to drag an atom to change its position. While in the mode the newly generated atoms can be selected and moved as a group with Shift down or rotated when dragging the selection. The original and generated atoms will be placed into different parts.</w:t>
             </w:r>
           </w:p>
           <w:p>
@@ -19641,7 +20430,6 @@
                 <w:szCs w:val="20"/>
                 <w:lang w:eastAsia="en-GB"/>
               </w:rPr>
-              <w:lastRenderedPageBreak/>
               <w:t>mode</w:t>
             </w:r>
           </w:p>
@@ -20113,6 +20901,7 @@
                 <w:szCs w:val="20"/>
                 <w:lang w:eastAsia="en-GB"/>
               </w:rPr>
+              <w:lastRenderedPageBreak/>
               <w:t>Bond [d atoms]</w:t>
             </w:r>
           </w:p>
@@ -20135,7 +20924,7 @@
               </w:rPr>
               <w:t>Angle value [atoms]</w:t>
             </w:r>
-            <w:bookmarkStart w:id="25" w:name="_Ref313378252"/>
+            <w:bookmarkStart w:id="26" w:name="_Ref313378252"/>
             <w:r>
               <w:rPr>
                 <w:rStyle w:val="FootnoteReference"/>
@@ -20146,7 +20935,7 @@
               </w:rPr>
               <w:footnoteReference w:id="1"/>
             </w:r>
-            <w:bookmarkEnd w:id="25"/>
+            <w:bookmarkEnd w:id="26"/>
           </w:p>
           <w:p>
             <w:pPr>
@@ -20211,6 +21000,7 @@
                 <w:szCs w:val="20"/>
                 <w:lang w:eastAsia="en-GB"/>
               </w:rPr>
+              <w:lastRenderedPageBreak/>
               <w:t xml:space="preserve">This is a generic macro to generate restraints. The ADP restraint for </w:t>
             </w:r>
             <w:proofErr w:type="spellStart"/>
@@ -20251,7 +21041,17 @@
                 <w:szCs w:val="20"/>
                 <w:lang w:eastAsia="en-GB"/>
               </w:rPr>
-              <w:t xml:space="preserve"> of the given atoms </w:t>
+              <w:t xml:space="preserve"> of the </w:t>
+            </w:r>
+            <w:r>
+              <w:rPr>
+                <w:rFonts w:ascii="Times New Roman" w:hAnsi="Times New Roman"/>
+                <w:sz w:val="20"/>
+                <w:szCs w:val="20"/>
+                <w:lang w:eastAsia="en-GB"/>
+              </w:rPr>
+              <w:lastRenderedPageBreak/>
+              <w:t xml:space="preserve">given atoms </w:t>
             </w:r>
             <w:proofErr w:type="gramStart"/>
             <w:r>
@@ -20328,6 +21128,7 @@
                 <w:szCs w:val="20"/>
                 <w:lang w:eastAsia="en-GB"/>
               </w:rPr>
+              <w:lastRenderedPageBreak/>
               <w:t>constrain</w:t>
             </w:r>
           </w:p>
@@ -20601,17 +21402,7 @@
                 <w:szCs w:val="20"/>
                 <w:lang w:eastAsia="en-GB"/>
               </w:rPr>
-              <w:t xml:space="preserve">, for more atoms creates an ADP rotated </w:t>
-            </w:r>
-            <w:r>
-              <w:rPr>
-                <w:rFonts w:ascii="Times New Roman" w:hAnsi="Times New Roman"/>
-                <w:sz w:val="20"/>
-                <w:szCs w:val="20"/>
-                <w:lang w:eastAsia="en-GB"/>
-              </w:rPr>
-              <w:lastRenderedPageBreak/>
-              <w:t xml:space="preserve">around the normal of the plane formed by the atoms. </w:t>
+              <w:t xml:space="preserve">, for more atoms creates an ADP rotated around the normal of the plane formed by the atoms. </w:t>
             </w:r>
           </w:p>
         </w:tc>
@@ -20631,11 +21422,11 @@
       <w:pPr>
         <w:pStyle w:val="Heading2"/>
       </w:pPr>
-      <w:bookmarkStart w:id="26" w:name="_Toc349914333"/>
+      <w:bookmarkStart w:id="27" w:name="_Toc349914333"/>
       <w:r>
         <w:t>Selection Syntax</w:t>
       </w:r>
-      <w:bookmarkEnd w:id="26"/>
+      <w:bookmarkEnd w:id="27"/>
     </w:p>
     <w:tbl>
       <w:tblPr>
@@ -21377,7 +22168,17 @@
                 <w:szCs w:val="20"/>
                 <w:lang w:eastAsia="en-GB"/>
               </w:rPr>
-              <w:t>Selects all atoms of the given type. E is a chemical element symbol or one of the following: * - all types M - all metals X - all halogens</w:t>
+              <w:t xml:space="preserve">Selects all atoms of the given type. E is a chemical element symbol or one of the following: </w:t>
+            </w:r>
+            <w:r>
+              <w:rPr>
+                <w:rFonts w:ascii="Times New Roman" w:hAnsi="Times New Roman"/>
+                <w:sz w:val="20"/>
+                <w:szCs w:val="20"/>
+                <w:lang w:eastAsia="en-GB"/>
+              </w:rPr>
+              <w:lastRenderedPageBreak/>
+              <w:t>* - all types M - all metals X - all halogens</w:t>
             </w:r>
           </w:p>
         </w:tc>
@@ -21411,6 +22212,7 @@
                 <w:szCs w:val="20"/>
                 <w:lang w:eastAsia="en-GB"/>
               </w:rPr>
+              <w:lastRenderedPageBreak/>
               <w:t>sel</w:t>
             </w:r>
             <w:proofErr w:type="spellEnd"/>
@@ -21767,11 +22569,11 @@
           <w:szCs w:val="23"/>
         </w:rPr>
       </w:pPr>
-      <w:bookmarkStart w:id="27" w:name="_Toc349914334"/>
+      <w:bookmarkStart w:id="28" w:name="_Toc349914334"/>
       <w:r>
         <w:t>HKL file Operations</w:t>
       </w:r>
-      <w:bookmarkEnd w:id="27"/>
+      <w:bookmarkEnd w:id="28"/>
     </w:p>
     <w:tbl>
       <w:tblPr>
@@ -21815,8 +22617,8 @@
                 <w:lang w:eastAsia="en-GB"/>
               </w:rPr>
             </w:pPr>
-            <w:bookmarkStart w:id="28" w:name="HKL_file_Operations_5438779126"/>
-            <w:bookmarkEnd w:id="28"/>
+            <w:bookmarkStart w:id="29" w:name="HKL_file_Operations_5438779126"/>
+            <w:bookmarkEnd w:id="29"/>
             <w:proofErr w:type="spellStart"/>
             <w:r>
               <w:rPr>
@@ -22004,17 +22806,7 @@
                 <w:szCs w:val="20"/>
                 <w:lang w:eastAsia="en-GB"/>
               </w:rPr>
-              <w:t xml:space="preserve"> omit' </w:t>
-            </w:r>
-            <w:r>
-              <w:rPr>
-                <w:rFonts w:ascii="Times New Roman" w:hAnsi="Times New Roman"/>
-                <w:sz w:val="20"/>
-                <w:szCs w:val="20"/>
-                <w:lang w:eastAsia="en-GB"/>
-              </w:rPr>
-              <w:lastRenderedPageBreak/>
-              <w:t>to remove all the OMITs from the INS file header.</w:t>
+              <w:t xml:space="preserve"> omit' to remove all the OMITs from the INS file header.</w:t>
             </w:r>
           </w:p>
         </w:tc>
@@ -22048,7 +22840,6 @@
                 <w:szCs w:val="20"/>
                 <w:lang w:eastAsia="en-GB"/>
               </w:rPr>
-              <w:lastRenderedPageBreak/>
               <w:t>omit</w:t>
             </w:r>
           </w:p>
@@ -22112,61 +22903,154 @@
                 <w:szCs w:val="20"/>
                 <w:lang w:eastAsia="en-GB"/>
               </w:rPr>
-              <w:t xml:space="preserve">Inserts 'OMIT h k l' for all reflections </w:t>
+              <w:t>Inserts 'OMIT h k l' for all reflections with </w:t>
+            </w:r>
+            <w:r>
+              <w:rPr>
+                <w:rFonts w:ascii="Times New Roman" w:hAnsi="Times New Roman"/>
+                <w:noProof/>
+                <w:sz w:val="20"/>
+                <w:szCs w:val="20"/>
+                <w:lang w:eastAsia="en-GB"/>
+              </w:rPr>
+              <w:t>err &gt; val, where err e</w:t>
+            </w:r>
+            <w:r>
+              <w:rPr>
+                <w:rFonts w:ascii="Times New Roman" w:hAnsi="Times New Roman"/>
+                <w:noProof/>
+                <w:sz w:val="20"/>
+                <w:szCs w:val="20"/>
+                <w:lang w:eastAsia="en-GB"/>
+              </w:rPr>
+              <w:t>rr = sig(D)(wD</w:t>
+            </w:r>
+            <w:r>
+              <w:rPr>
+                <w:rFonts w:ascii="Times New Roman" w:hAnsi="Times New Roman"/>
+                <w:noProof/>
+                <w:sz w:val="20"/>
+                <w:szCs w:val="20"/>
+                <w:vertAlign w:val="superscript"/>
+                <w:lang w:eastAsia="en-GB"/>
+              </w:rPr>
+              <w:t>2</w:t>
+            </w:r>
+            <w:r>
+              <w:rPr>
+                <w:rFonts w:ascii="Times New Roman" w:hAnsi="Times New Roman"/>
+                <w:noProof/>
+                <w:sz w:val="20"/>
+                <w:szCs w:val="20"/>
+                <w:lang w:eastAsia="en-GB"/>
+              </w:rPr>
+              <w:t>/&lt;wD</w:t>
+            </w:r>
+            <w:r>
+              <w:rPr>
+                <w:rFonts w:ascii="Times New Roman" w:hAnsi="Times New Roman"/>
+                <w:noProof/>
+                <w:sz w:val="20"/>
+                <w:szCs w:val="20"/>
+                <w:vertAlign w:val="superscript"/>
+                <w:lang w:eastAsia="en-GB"/>
+              </w:rPr>
+              <w:t>2</w:t>
+            </w:r>
+            <w:r>
+              <w:rPr>
+                <w:rFonts w:ascii="Times New Roman" w:hAnsi="Times New Roman"/>
+                <w:noProof/>
+                <w:sz w:val="20"/>
+                <w:szCs w:val="20"/>
+                <w:lang w:eastAsia="en-GB"/>
+              </w:rPr>
+              <w:t>&gt;)</w:t>
+            </w:r>
+            <w:r>
+              <w:rPr>
+                <w:rFonts w:ascii="Times New Roman" w:hAnsi="Times New Roman"/>
+                <w:noProof/>
+                <w:sz w:val="20"/>
+                <w:szCs w:val="20"/>
+                <w:vertAlign w:val="superscript"/>
+                <w:lang w:eastAsia="en-GB"/>
+              </w:rPr>
+              <w:t>1/2</w:t>
+            </w:r>
+            <w:r>
+              <w:rPr>
+                <w:rFonts w:ascii="Times New Roman" w:hAnsi="Times New Roman"/>
+                <w:noProof/>
+                <w:sz w:val="20"/>
+                <w:szCs w:val="20"/>
+                <w:lang w:eastAsia="en-GB"/>
+              </w:rPr>
+              <w:t>, where D=Fc</w:t>
+            </w:r>
+            <w:r>
+              <w:rPr>
+                <w:rFonts w:ascii="Times New Roman" w:hAnsi="Times New Roman"/>
+                <w:noProof/>
+                <w:sz w:val="20"/>
+                <w:szCs w:val="20"/>
+                <w:vertAlign w:val="superscript"/>
+                <w:lang w:eastAsia="en-GB"/>
+              </w:rPr>
+              <w:t>2</w:t>
+            </w:r>
+            <w:r>
+              <w:rPr>
+                <w:rFonts w:ascii="Times New Roman" w:hAnsi="Times New Roman"/>
+                <w:noProof/>
+                <w:sz w:val="20"/>
+                <w:szCs w:val="20"/>
+                <w:lang w:eastAsia="en-GB"/>
+              </w:rPr>
+              <w:t>-Fo</w:t>
+            </w:r>
+            <w:r>
+              <w:rPr>
+                <w:rFonts w:ascii="Times New Roman" w:hAnsi="Times New Roman"/>
+                <w:noProof/>
+                <w:sz w:val="20"/>
+                <w:szCs w:val="20"/>
+                <w:vertAlign w:val="superscript"/>
+                <w:lang w:eastAsia="en-GB"/>
+              </w:rPr>
+              <w:t>2</w:t>
+            </w:r>
+            <w:r>
+              <w:rPr>
+                <w:rFonts w:ascii="Times New Roman" w:hAnsi="Times New Roman"/>
+                <w:noProof/>
+                <w:sz w:val="20"/>
+                <w:szCs w:val="20"/>
+                <w:lang w:eastAsia="en-GB"/>
+              </w:rPr>
+              <w:t xml:space="preserve"> (Shelx) or just D (olex2.refine</w:t>
             </w:r>
             <w:proofErr w:type="gramStart"/>
             <w:r>
               <w:rPr>
                 <w:rFonts w:ascii="Times New Roman" w:hAnsi="Times New Roman"/>
-                <w:sz w:val="20"/>
-                <w:szCs w:val="20"/>
-                <w:lang w:eastAsia="en-GB"/>
-              </w:rPr>
-              <w:t>with </w:t>
-            </w:r>
-            <w:r>
-              <w:rPr>
-                <w:rFonts w:ascii="Times New Roman" w:hAnsi="Times New Roman"/>
                 <w:noProof/>
                 <w:sz w:val="20"/>
                 <w:szCs w:val="20"/>
                 <w:lang w:eastAsia="en-GB"/>
               </w:rPr>
-              <w:pict>
-                <v:shapetype id="_x0000_t75" coordsize="21600,21600" o:spt="75" o:preferrelative="t" path="m@4@5l@4@11@9@11@9@5xe" filled="f" stroked="f">
-                  <v:stroke joinstyle="miter"/>
-                  <v:formulas>
-                    <v:f eqn="if lineDrawn pixelLineWidth 0"/>
-                    <v:f eqn="sum @0 1 0"/>
-                    <v:f eqn="sum 0 0 @1"/>
-                    <v:f eqn="prod @2 1 2"/>
-                    <v:f eqn="prod @3 21600 pixelWidth"/>
-                    <v:f eqn="prod @3 21600 pixelHeight"/>
-                    <v:f eqn="sum @0 0 1"/>
-                    <v:f eqn="prod @6 1 2"/>
-                    <v:f eqn="prod @7 21600 pixelWidth"/>
-                    <v:f eqn="sum @8 21600 0"/>
-                    <v:f eqn="prod @7 21600 pixelHeight"/>
-                    <v:f eqn="sum @10 21600 0"/>
-                  </v:formulas>
-                  <v:path o:extrusionok="f" gradientshapeok="t" o:connecttype="rect"/>
-                  <o:lock v:ext="edit" aspectratio="t"/>
-                </v:shapetype>
-                <v:shape id="Picture 1" o:spid="_x0000_i1025" type="#_x0000_t75" alt="|F{o}^{2} -F{c}^{2}| &gt; val" style="width:68.25pt;height:11.25pt;visibility:visible">
-                  <v:imagedata r:id="rId9" o:title=""/>
-                </v:shape>
-              </w:pict>
+              <w:t>)</w:t>
+            </w:r>
+            <w:r>
+              <w:rPr>
+                <w:rFonts w:ascii="Times New Roman" w:hAnsi="Times New Roman"/>
+                <w:sz w:val="20"/>
+                <w:szCs w:val="20"/>
+                <w:lang w:eastAsia="en-GB"/>
+              </w:rPr>
+              <w:t> .</w:t>
             </w:r>
             <w:proofErr w:type="gramEnd"/>
-            <w:r>
-              <w:rPr>
-                <w:rFonts w:ascii="Times New Roman" w:hAnsi="Times New Roman"/>
-                <w:sz w:val="20"/>
-                <w:szCs w:val="20"/>
-                <w:lang w:eastAsia="en-GB"/>
-              </w:rPr>
-              <w:t> .</w:t>
-            </w:r>
           </w:p>
         </w:tc>
       </w:tr>
@@ -22701,6 +23585,7 @@
                 <w:szCs w:val="20"/>
                 <w:lang w:eastAsia="en-GB"/>
               </w:rPr>
+              <w:lastRenderedPageBreak/>
               <w:t>hklappend</w:t>
             </w:r>
             <w:proofErr w:type="spellEnd"/>
@@ -23095,11 +23980,11 @@
       <w:pPr>
         <w:pStyle w:val="Heading2"/>
       </w:pPr>
-      <w:bookmarkStart w:id="29" w:name="_Toc349914335"/>
+      <w:bookmarkStart w:id="30" w:name="_Toc349914335"/>
       <w:r>
         <w:t>Customising the Olex2 GUI</w:t>
       </w:r>
-      <w:bookmarkEnd w:id="29"/>
+      <w:bookmarkEnd w:id="30"/>
     </w:p>
     <w:tbl>
       <w:tblPr>
@@ -23143,8 +24028,8 @@
                 <w:lang w:eastAsia="en-GB"/>
               </w:rPr>
             </w:pPr>
-            <w:bookmarkStart w:id="30" w:name="Customising_the_Olex2_GUI_8897"/>
-            <w:bookmarkEnd w:id="30"/>
+            <w:bookmarkStart w:id="31" w:name="Customising_the_Olex2_GUI_8897"/>
+            <w:bookmarkEnd w:id="31"/>
             <w:proofErr w:type="spellStart"/>
             <w:r>
               <w:rPr>
@@ -23395,17 +24280,7 @@
                 <w:szCs w:val="20"/>
                 <w:lang w:eastAsia="en-GB"/>
               </w:rPr>
-              <w:t xml:space="preserve">, </w:t>
-            </w:r>
-            <w:r>
-              <w:rPr>
-                <w:rFonts w:ascii="Times New Roman" w:hAnsi="Times New Roman"/>
-                <w:sz w:val="20"/>
-                <w:szCs w:val="20"/>
-                <w:lang w:eastAsia="en-GB"/>
-              </w:rPr>
-              <w:lastRenderedPageBreak/>
-              <w:t>error, exception, any object name available with </w:t>
+              <w:t>, error, exception, any object name available with </w:t>
             </w:r>
             <w:proofErr w:type="spellStart"/>
             <w:r>
@@ -23458,18 +24333,7 @@
                 <w:szCs w:val="20"/>
                 <w:lang w:eastAsia="en-GB"/>
               </w:rPr>
-              <w:lastRenderedPageBreak/>
-              <w:t xml:space="preserve">Brings up a dialog to change properties of the specified text </w:t>
-            </w:r>
-            <w:r>
-              <w:rPr>
-                <w:rFonts w:ascii="Times New Roman" w:hAnsi="Times New Roman"/>
-                <w:sz w:val="20"/>
-                <w:szCs w:val="20"/>
-                <w:lang w:eastAsia="en-GB"/>
-              </w:rPr>
-              <w:lastRenderedPageBreak/>
-              <w:t>section or graphical object.</w:t>
+              <w:t>Brings up a dialog to change properties of the specified text section or graphical object.</w:t>
             </w:r>
           </w:p>
           <w:p>
@@ -23748,7 +24612,6 @@
                 <w:szCs w:val="20"/>
                 <w:lang w:eastAsia="en-GB"/>
               </w:rPr>
-              <w:lastRenderedPageBreak/>
               <w:t>save</w:t>
             </w:r>
           </w:p>
@@ -23881,6 +24744,15 @@
                 <w:lang w:eastAsia="en-GB"/>
               </w:rPr>
               <w:br/>
+            </w:r>
+            <w:r>
+              <w:rPr>
+                <w:rFonts w:ascii="Times New Roman" w:hAnsi="Times New Roman"/>
+                <w:sz w:val="20"/>
+                <w:szCs w:val="20"/>
+                <w:lang w:eastAsia="en-GB"/>
+              </w:rPr>
+              <w:lastRenderedPageBreak/>
               <w:t>The model saves current view including the crystallographic mode and style.</w:t>
             </w:r>
           </w:p>
@@ -23915,6 +24787,7 @@
                 <w:szCs w:val="20"/>
                 <w:lang w:eastAsia="en-GB"/>
               </w:rPr>
+              <w:lastRenderedPageBreak/>
               <w:t>load</w:t>
             </w:r>
           </w:p>
@@ -24626,17 +25499,7 @@
                 <w:szCs w:val="20"/>
                 <w:lang w:eastAsia="en-GB"/>
               </w:rPr>
-              <w:t xml:space="preserve"> </w:t>
-            </w:r>
-            <w:r>
-              <w:rPr>
-                <w:rFonts w:ascii="Times New Roman" w:hAnsi="Times New Roman"/>
-                <w:sz w:val="20"/>
-                <w:szCs w:val="20"/>
-                <w:lang w:eastAsia="en-GB"/>
-              </w:rPr>
-              <w:lastRenderedPageBreak/>
-              <w:t>available)</w:t>
+              <w:t xml:space="preserve"> available)</w:t>
             </w:r>
           </w:p>
           <w:p>
@@ -24773,7 +25636,6 @@
                 <w:szCs w:val="20"/>
                 <w:lang w:eastAsia="en-GB"/>
               </w:rPr>
-              <w:lastRenderedPageBreak/>
               <w:t>arad</w:t>
             </w:r>
             <w:proofErr w:type="spellEnd"/>
@@ -25324,6 +26186,7 @@
                 <w:szCs w:val="20"/>
                 <w:lang w:eastAsia="en-GB"/>
               </w:rPr>
+              <w:lastRenderedPageBreak/>
               <w:t>percents</w:t>
             </w:r>
             <w:proofErr w:type="spellEnd"/>
@@ -25335,6 +26198,196 @@
                 <w:lang w:eastAsia="en-GB"/>
               </w:rPr>
               <w:t>. </w:t>
+            </w:r>
+          </w:p>
+        </w:tc>
+      </w:tr>
+      <w:tr>
+        <w:tc>
+          <w:tcPr>
+            <w:tcW w:w="1452" w:type="dxa"/>
+            <w:tcBorders>
+              <w:top w:val="outset" w:sz="6" w:space="0" w:color="666666"/>
+              <w:bottom w:val="outset" w:sz="6" w:space="0" w:color="666666"/>
+              <w:right w:val="outset" w:sz="6" w:space="0" w:color="666666"/>
+            </w:tcBorders>
+            <w:vAlign w:val="center"/>
+          </w:tcPr>
+          <w:p>
+            <w:pPr>
+              <w:jc w:val="both"/>
+              <w:rPr>
+                <w:rFonts w:ascii="Times New Roman" w:hAnsi="Times New Roman"/>
+                <w:b/>
+                <w:bCs/>
+                <w:sz w:val="20"/>
+                <w:szCs w:val="20"/>
+                <w:lang w:eastAsia="en-GB"/>
+              </w:rPr>
+            </w:pPr>
+            <w:r>
+              <w:rPr>
+                <w:rFonts w:ascii="Times New Roman" w:hAnsi="Times New Roman"/>
+                <w:b/>
+                <w:bCs/>
+                <w:sz w:val="20"/>
+                <w:szCs w:val="20"/>
+                <w:lang w:eastAsia="en-GB"/>
+              </w:rPr>
+              <w:lastRenderedPageBreak/>
+              <w:t>group</w:t>
+            </w:r>
+          </w:p>
+        </w:tc>
+        <w:tc>
+          <w:tcPr>
+            <w:tcW w:w="2623" w:type="dxa"/>
+            <w:tcBorders>
+              <w:top w:val="outset" w:sz="6" w:space="0" w:color="666666"/>
+              <w:left w:val="outset" w:sz="6" w:space="0" w:color="666666"/>
+              <w:bottom w:val="outset" w:sz="6" w:space="0" w:color="666666"/>
+              <w:right w:val="outset" w:sz="6" w:space="0" w:color="666666"/>
+            </w:tcBorders>
+            <w:vAlign w:val="center"/>
+          </w:tcPr>
+          <w:p>
+            <w:pPr>
+              <w:jc w:val="both"/>
+              <w:rPr>
+                <w:rFonts w:ascii="Times New Roman" w:hAnsi="Times New Roman"/>
+                <w:sz w:val="20"/>
+                <w:szCs w:val="20"/>
+                <w:lang w:eastAsia="en-GB"/>
+              </w:rPr>
+            </w:pPr>
+            <w:r>
+              <w:rPr>
+                <w:rFonts w:ascii="Times New Roman" w:hAnsi="Times New Roman"/>
+                <w:sz w:val="20"/>
+                <w:szCs w:val="20"/>
+                <w:lang w:eastAsia="en-GB"/>
+              </w:rPr>
+              <w:t>selection</w:t>
+            </w:r>
+          </w:p>
+        </w:tc>
+        <w:tc>
+          <w:tcPr>
+            <w:tcW w:w="5011" w:type="dxa"/>
+            <w:tcBorders>
+              <w:top w:val="outset" w:sz="6" w:space="0" w:color="666666"/>
+              <w:left w:val="outset" w:sz="6" w:space="0" w:color="666666"/>
+              <w:bottom w:val="outset" w:sz="6" w:space="0" w:color="666666"/>
+            </w:tcBorders>
+            <w:vAlign w:val="center"/>
+          </w:tcPr>
+          <w:p>
+            <w:pPr>
+              <w:jc w:val="both"/>
+              <w:rPr>
+                <w:rFonts w:ascii="Times New Roman" w:hAnsi="Times New Roman"/>
+                <w:sz w:val="20"/>
+                <w:szCs w:val="20"/>
+                <w:lang w:eastAsia="en-GB"/>
+              </w:rPr>
+            </w:pPr>
+            <w:proofErr w:type="gramStart"/>
+            <w:r>
+              <w:rPr>
+                <w:rFonts w:ascii="Times New Roman" w:hAnsi="Times New Roman"/>
+                <w:sz w:val="20"/>
+                <w:szCs w:val="20"/>
+                <w:lang w:eastAsia="en-GB"/>
+              </w:rPr>
+              <w:t>Groups</w:t>
+            </w:r>
+            <w:proofErr w:type="gramEnd"/>
+            <w:r>
+              <w:rPr>
+                <w:rFonts w:ascii="Times New Roman" w:hAnsi="Times New Roman"/>
+                <w:sz w:val="20"/>
+                <w:szCs w:val="20"/>
+                <w:lang w:eastAsia="en-GB"/>
+              </w:rPr>
+              <w:t xml:space="preserve"> current selection.</w:t>
+            </w:r>
+          </w:p>
+          <w:p>
+            <w:pPr>
+              <w:jc w:val="both"/>
+              <w:rPr>
+                <w:rFonts w:ascii="Times New Roman" w:hAnsi="Times New Roman"/>
+                <w:sz w:val="20"/>
+                <w:szCs w:val="20"/>
+                <w:lang w:eastAsia="en-GB"/>
+              </w:rPr>
+            </w:pPr>
+            <w:r>
+              <w:rPr>
+                <w:rFonts w:ascii="Times New Roman" w:hAnsi="Times New Roman"/>
+                <w:sz w:val="20"/>
+                <w:szCs w:val="20"/>
+                <w:lang w:eastAsia="en-GB"/>
+              </w:rPr>
+              <w:t>-</w:t>
+            </w:r>
+            <w:r>
+              <w:rPr>
+                <w:rFonts w:ascii="Times New Roman" w:hAnsi="Times New Roman"/>
+                <w:b/>
+                <w:sz w:val="20"/>
+                <w:szCs w:val="20"/>
+                <w:lang w:eastAsia="en-GB"/>
+              </w:rPr>
+              <w:t>n</w:t>
+            </w:r>
+            <w:r>
+              <w:rPr>
+                <w:rFonts w:ascii="Times New Roman" w:hAnsi="Times New Roman"/>
+                <w:sz w:val="20"/>
+                <w:szCs w:val="20"/>
+                <w:lang w:eastAsia="en-GB"/>
+              </w:rPr>
+              <w:t>: provides a custom name for the group</w:t>
+            </w:r>
+          </w:p>
+          <w:p>
+            <w:pPr>
+              <w:jc w:val="both"/>
+              <w:rPr>
+                <w:rFonts w:ascii="Times New Roman" w:hAnsi="Times New Roman"/>
+                <w:sz w:val="20"/>
+                <w:szCs w:val="20"/>
+                <w:lang w:eastAsia="en-GB"/>
+              </w:rPr>
+            </w:pPr>
+            <w:r>
+              <w:rPr>
+                <w:rFonts w:ascii="Times New Roman" w:hAnsi="Times New Roman"/>
+                <w:sz w:val="20"/>
+                <w:szCs w:val="20"/>
+                <w:lang w:eastAsia="en-GB"/>
+              </w:rPr>
+              <w:t>-</w:t>
+            </w:r>
+            <w:r>
+              <w:rPr>
+                <w:rFonts w:ascii="Times New Roman" w:hAnsi="Times New Roman"/>
+                <w:b/>
+                <w:sz w:val="20"/>
+                <w:szCs w:val="20"/>
+                <w:lang w:eastAsia="en-GB"/>
+              </w:rPr>
+              <w:t>u</w:t>
+            </w:r>
+            <w:r>
+              <w:rPr>
+                <w:rFonts w:ascii="Times New Roman" w:hAnsi="Times New Roman"/>
+                <w:sz w:val="20"/>
+                <w:szCs w:val="20"/>
+                <w:lang w:eastAsia="en-GB"/>
+              </w:rPr>
+              <w:t>: ungroups the selected groups or all groups if nothing is selected</w:t>
             </w:r>
           </w:p>
         </w:tc>
@@ -25352,11 +26405,11 @@
       <w:pPr>
         <w:pStyle w:val="Heading2"/>
       </w:pPr>
-      <w:bookmarkStart w:id="31" w:name="_Toc349914336"/>
+      <w:bookmarkStart w:id="32" w:name="_Toc349914336"/>
       <w:r>
         <w:t>Output: Tables, Reports and Images</w:t>
       </w:r>
-      <w:bookmarkEnd w:id="31"/>
+      <w:bookmarkEnd w:id="32"/>
     </w:p>
     <w:tbl>
       <w:tblPr>
@@ -25400,8 +26453,8 @@
                 <w:lang w:eastAsia="en-GB"/>
               </w:rPr>
             </w:pPr>
-            <w:bookmarkStart w:id="32" w:name="Output_Tables_Reports_and_Imag"/>
-            <w:bookmarkEnd w:id="32"/>
+            <w:bookmarkStart w:id="33" w:name="Output_Tables_Reports_and_Imag"/>
+            <w:bookmarkEnd w:id="33"/>
             <w:proofErr w:type="spellStart"/>
             <w:r>
               <w:rPr>
@@ -25929,7 +26982,6 @@
                 <w:szCs w:val="20"/>
                 <w:lang w:eastAsia="en-GB"/>
               </w:rPr>
-              <w:lastRenderedPageBreak/>
               <w:t>-</w:t>
             </w:r>
             <w:proofErr w:type="spellStart"/>
@@ -26281,7 +27333,6 @@
                 <w:szCs w:val="20"/>
                 <w:lang w:eastAsia="en-GB"/>
               </w:rPr>
-              <w:lastRenderedPageBreak/>
               <w:t>Pict</w:t>
             </w:r>
             <w:proofErr w:type="spellEnd"/>
@@ -26622,6 +27673,7 @@
                 <w:szCs w:val="20"/>
                 <w:lang w:eastAsia="en-GB"/>
               </w:rPr>
+              <w:lastRenderedPageBreak/>
               <w:t>-</w:t>
             </w:r>
             <w:proofErr w:type="spellStart"/>
@@ -26790,6 +27842,7 @@
                 <w:szCs w:val="20"/>
                 <w:lang w:eastAsia="en-GB"/>
               </w:rPr>
+              <w:lastRenderedPageBreak/>
               <w:t>Picta</w:t>
             </w:r>
             <w:proofErr w:type="spellEnd"/>
@@ -27790,7 +28843,6 @@
                 <w:szCs w:val="20"/>
                 <w:lang w:eastAsia="en-GB"/>
               </w:rPr>
-              <w:lastRenderedPageBreak/>
               <w:t>-type: </w:t>
             </w:r>
             <w:r>
@@ -27880,7 +28932,6 @@
                 <w:szCs w:val="24"/>
                 <w:lang w:eastAsia="en-GB"/>
               </w:rPr>
-              <w:lastRenderedPageBreak/>
               <w:t>PiM</w:t>
             </w:r>
             <w:proofErr w:type="spellEnd"/>
@@ -27965,7 +29016,17 @@
                 <w:szCs w:val="24"/>
                 <w:lang w:eastAsia="en-GB"/>
               </w:rPr>
-              <w:t xml:space="preserve"> To remove all of the lines created by this command - right click on one of them and choose Graphics-&gt;Select the group, then hit Del key.</w:t>
+              <w:t xml:space="preserve"> To remove all of the lines created by this command - right click on one of </w:t>
+            </w:r>
+            <w:r>
+              <w:rPr>
+                <w:rFonts w:ascii="Times New Roman" w:hAnsi="Times New Roman"/>
+                <w:sz w:val="24"/>
+                <w:szCs w:val="24"/>
+                <w:lang w:eastAsia="en-GB"/>
+              </w:rPr>
+              <w:lastRenderedPageBreak/>
+              <w:t>them and choose Graphics-&gt;Select the group, then hit Del key.</w:t>
             </w:r>
           </w:p>
         </w:tc>
@@ -27983,11 +29044,11 @@
       <w:pPr>
         <w:pStyle w:val="Heading2"/>
       </w:pPr>
-      <w:bookmarkStart w:id="33" w:name="_Toc349914337"/>
+      <w:bookmarkStart w:id="34" w:name="_Toc349914337"/>
       <w:r>
         <w:t>Structure Analysis</w:t>
       </w:r>
-      <w:bookmarkEnd w:id="33"/>
+      <w:bookmarkEnd w:id="34"/>
     </w:p>
     <w:tbl>
       <w:tblPr>
@@ -28032,8 +29093,8 @@
                 <w:lang w:eastAsia="en-GB"/>
               </w:rPr>
             </w:pPr>
-            <w:bookmarkStart w:id="34" w:name="Structure_Analysis_77378220390"/>
-            <w:bookmarkEnd w:id="34"/>
+            <w:bookmarkStart w:id="35" w:name="Structure_Analysis_77378220390"/>
+            <w:bookmarkEnd w:id="35"/>
             <w:r>
               <w:rPr>
                 <w:rFonts w:ascii="Times New Roman" w:hAnsi="Times New Roman"/>
@@ -28639,8 +29700,6 @@
               </w:rPr>
               <w:t>constructed</w:t>
             </w:r>
-            <w:bookmarkStart w:id="35" w:name="_GoBack"/>
-            <w:bookmarkEnd w:id="35"/>
             <w:r>
               <w:rPr>
                 <w:rFonts w:ascii="Times New Roman" w:hAnsi="Times New Roman"/>
@@ -28668,7 +29727,6 @@
                 <w:szCs w:val="20"/>
                 <w:lang w:eastAsia="en-GB"/>
               </w:rPr>
-              <w:lastRenderedPageBreak/>
               <w:t>-</w:t>
             </w:r>
             <w:r>
@@ -28724,7 +29782,6 @@
                 <w:szCs w:val="20"/>
                 <w:lang w:eastAsia="en-GB"/>
               </w:rPr>
-              <w:lastRenderedPageBreak/>
               <w:t>calcvoid</w:t>
             </w:r>
             <w:proofErr w:type="spellEnd"/>
@@ -29084,7 +30141,17 @@
                 <w:lang w:eastAsia="en-GB"/>
               </w:rPr>
               <w:br/>
-              <w:t xml:space="preserve">However there are several ways how the radii can be changed, one of the ways is to provide  a file name with radii ([element radius] a line format), the other one is to load the radii from the same kind of the file using 'load radii </w:t>
+              <w:t xml:space="preserve">However there are several ways how the radii can be changed, </w:t>
+            </w:r>
+            <w:r>
+              <w:rPr>
+                <w:rFonts w:ascii="Times New Roman" w:hAnsi="Times New Roman"/>
+                <w:sz w:val="20"/>
+                <w:szCs w:val="20"/>
+                <w:lang w:eastAsia="en-GB"/>
+              </w:rPr>
+              <w:lastRenderedPageBreak/>
+              <w:t xml:space="preserve">one of the ways is to provide  a file name with radii ([element radius] a line format), the other one is to load the radii from the same kind of the file using 'load radii </w:t>
             </w:r>
             <w:proofErr w:type="spellStart"/>
             <w:r>
@@ -29139,6 +30206,7 @@
                 <w:szCs w:val="20"/>
                 <w:lang w:eastAsia="en-GB"/>
               </w:rPr>
+              <w:lastRenderedPageBreak/>
               <w:t>molinfo</w:t>
             </w:r>
             <w:proofErr w:type="spellEnd"/>
@@ -30069,7 +31137,6 @@
                 <w:szCs w:val="20"/>
                 <w:lang w:eastAsia="en-GB"/>
               </w:rPr>
-              <w:lastRenderedPageBreak/>
               <w:t>calcpatt</w:t>
             </w:r>
             <w:proofErr w:type="spellEnd"/>
@@ -30710,6 +31777,7 @@
                 <w:szCs w:val="20"/>
                 <w:lang w:eastAsia="en-GB"/>
               </w:rPr>
+              <w:lastRenderedPageBreak/>
               <w:t>-</w:t>
             </w:r>
             <w:r>
@@ -31176,7 +32244,6 @@
                 <w:szCs w:val="20"/>
                 <w:lang w:eastAsia="en-GB"/>
               </w:rPr>
-              <w:lastRenderedPageBreak/>
               <w:t>See the 'How to...?' section for more information.  </w:t>
             </w:r>
           </w:p>
@@ -31338,6 +32405,7 @@
           <w:shd w:val="clear" w:color="auto" w:fill="FFFFFF"/>
           <w:lang w:eastAsia="en-GB"/>
         </w:rPr>
+        <w:lastRenderedPageBreak/>
         <w:t>The match macro also takes the '-</w:t>
       </w:r>
       <w:proofErr w:type="spellStart"/>
@@ -31702,7 +32770,6 @@
           <w:shd w:val="clear" w:color="auto" w:fill="FFFFFF"/>
           <w:lang w:eastAsia="en-GB"/>
         </w:rPr>
-        <w:lastRenderedPageBreak/>
         <w:t>if</w:t>
       </w:r>
       <w:proofErr w:type="gramEnd"/>
@@ -31951,6 +33018,7 @@
           <w:szCs w:val="20"/>
           <w:lang w:eastAsia="en-GB"/>
         </w:rPr>
+        <w:lastRenderedPageBreak/>
         <w:t>&gt;&gt;match -n=mask</w:t>
       </w:r>
     </w:p>
@@ -32552,6 +33620,7 @@
           <w:szCs w:val="20"/>
           <w:lang w:eastAsia="en-GB"/>
         </w:rPr>
+        <w:lastRenderedPageBreak/>
         <w:t>Then type:</w:t>
       </w:r>
     </w:p>
@@ -33051,7 +34120,6 @@
           <w:szCs w:val="20"/>
           <w:lang w:eastAsia="en-GB"/>
         </w:rPr>
-        <w:lastRenderedPageBreak/>
         <w:t>To switching stereo mode on/off use either the View tab of the GUI, or the following command:</w:t>
       </w:r>
     </w:p>
@@ -33443,6 +34511,7 @@
       <w:bookmarkStart w:id="48" w:name="_Toc349914343"/>
       <w:bookmarkEnd w:id="47"/>
       <w:r>
+        <w:lastRenderedPageBreak/>
         <w:t>Pack or grow molecule(s)</w:t>
       </w:r>
       <w:bookmarkEnd w:id="48"/>
@@ -33774,23 +34843,37 @@
         </w:rPr>
         <w:t xml:space="preserve">The growing command generates only fragments which can grow; sometimes it is needed to generate the rest of the asymmetric unit as well, like after growing the main fragment all related solvent molecules need to be generated. For this use the 'grow -w' command, </w:t>
       </w:r>
-      <w:proofErr w:type="gramStart"/>
-      <w:r>
-        <w:rPr>
-          <w:sz w:val="20"/>
-          <w:szCs w:val="20"/>
-          <w:lang w:eastAsia="en-GB"/>
-        </w:rPr>
-        <w:t>which will apply already existing symmetry matrices to whole asymmetric unit.</w:t>
-      </w:r>
-      <w:proofErr w:type="gramEnd"/>
-      <w:r>
-        <w:rPr>
-          <w:sz w:val="20"/>
-          <w:szCs w:val="20"/>
-          <w:lang w:eastAsia="en-GB"/>
-        </w:rPr>
-        <w:t xml:space="preserve">  </w:t>
+      <w:r>
+        <w:rPr>
+          <w:sz w:val="20"/>
+          <w:szCs w:val="20"/>
+          <w:lang w:eastAsia="en-GB"/>
+        </w:rPr>
+        <w:t xml:space="preserve">it </w:t>
+      </w:r>
+      <w:r>
+        <w:rPr>
+          <w:sz w:val="20"/>
+          <w:szCs w:val="20"/>
+          <w:lang w:eastAsia="en-GB"/>
+        </w:rPr>
+        <w:t xml:space="preserve">will </w:t>
+      </w:r>
+      <w:r>
+        <w:rPr>
+          <w:sz w:val="20"/>
+          <w:szCs w:val="20"/>
+          <w:lang w:eastAsia="en-GB"/>
+        </w:rPr>
+        <w:t xml:space="preserve">grow the rest of the </w:t>
+      </w:r>
+      <w:r>
+        <w:rPr>
+          <w:sz w:val="20"/>
+          <w:szCs w:val="20"/>
+          <w:lang w:eastAsia="en-GB"/>
+        </w:rPr>
+        <w:t>asymmetric unit.  </w:t>
       </w:r>
     </w:p>
     <w:p>
@@ -33862,7 +34945,6 @@
           <w:szCs w:val="20"/>
           <w:lang w:eastAsia="en-GB"/>
         </w:rPr>
-        <w:lastRenderedPageBreak/>
         <w:t>The pack command can be used to pack molecules or particular atoms. For example:</w:t>
       </w:r>
     </w:p>
@@ -34083,6 +35165,7 @@
           <w:szCs w:val="20"/>
           <w:lang w:eastAsia="en-GB"/>
         </w:rPr>
+        <w:lastRenderedPageBreak/>
         <w:t>Displays asymmetric units as a set of tetrahedron, clicking on which generates the asymmetric unit using that particular transformation.  </w:t>
       </w:r>
     </w:p>
@@ -34572,7 +35655,6 @@
       <w:bookmarkStart w:id="52" w:name="_Toc349914345"/>
       <w:bookmarkEnd w:id="51"/>
       <w:r>
-        <w:lastRenderedPageBreak/>
         <w:t>Change space group settings</w:t>
       </w:r>
       <w:bookmarkEnd w:id="52"/>
@@ -34858,6 +35940,7 @@
           <w:szCs w:val="20"/>
           <w:lang w:eastAsia="en-GB"/>
         </w:rPr>
+        <w:lastRenderedPageBreak/>
         <w:t>To find out current space group settings, type:</w:t>
       </w:r>
     </w:p>
@@ -35230,7 +36313,6 @@
           <w:sz w:val="20"/>
           <w:szCs w:val="20"/>
         </w:rPr>
-        <w:lastRenderedPageBreak/>
         <w:t xml:space="preserve">By default, the size of the atom displayed on the screen is proportional to its ADP or </w:t>
       </w:r>
       <w:proofErr w:type="spellStart"/>
@@ -35545,7 +36627,7 @@
         </w:rPr>
         <w:t xml:space="preserve"> executables are available free for academic use from </w:t>
       </w:r>
-      <w:hyperlink r:id="rId10" w:tooltip="George Sheldrick" w:history="1">
+      <w:hyperlink r:id="rId9" w:tooltip="George Sheldrick" w:history="1">
         <w:r>
           <w:rPr>
             <w:color w:val="666666"/>
@@ -35681,6 +36763,7 @@
           <w:szCs w:val="20"/>
           <w:lang w:eastAsia="en-GB"/>
         </w:rPr>
+        <w:lastRenderedPageBreak/>
         <w:t xml:space="preserve">All </w:t>
       </w:r>
       <w:proofErr w:type="spellStart"/>
@@ -36238,7 +37321,6 @@
           <w:szCs w:val="20"/>
           <w:lang w:eastAsia="en-GB"/>
         </w:rPr>
-        <w:lastRenderedPageBreak/>
         <w:t>xgrid.PlaneSize</w:t>
       </w:r>
       <w:proofErr w:type="spellEnd"/>
@@ -36634,6 +37716,7 @@
           <w:szCs w:val="20"/>
           <w:lang w:eastAsia="en-GB"/>
         </w:rPr>
+        <w:lastRenderedPageBreak/>
         <w:t xml:space="preserve">&gt;&gt;echo </w:t>
       </w:r>
       <w:proofErr w:type="spellStart"/>
@@ -37009,9 +38092,29 @@
           <w:szCs w:val="20"/>
           <w:lang w:eastAsia="en-GB"/>
         </w:rPr>
+        <w:lastRenderedPageBreak/>
         <w:pict>
-          <v:shape id="Picture 3" o:spid="_x0000_i1026" type="#_x0000_t75" style="width:312.4pt;height:204.1pt;visibility:visible">
-            <v:imagedata r:id="rId11" o:title=""/>
+          <v:shapetype id="_x0000_t75" coordsize="21600,21600" o:spt="75" o:preferrelative="t" path="m@4@5l@4@11@9@11@9@5xe" filled="f" stroked="f">
+            <v:stroke joinstyle="miter"/>
+            <v:formulas>
+              <v:f eqn="if lineDrawn pixelLineWidth 0"/>
+              <v:f eqn="sum @0 1 0"/>
+              <v:f eqn="sum 0 0 @1"/>
+              <v:f eqn="prod @2 1 2"/>
+              <v:f eqn="prod @3 21600 pixelWidth"/>
+              <v:f eqn="prod @3 21600 pixelHeight"/>
+              <v:f eqn="sum @0 0 1"/>
+              <v:f eqn="prod @6 1 2"/>
+              <v:f eqn="prod @7 21600 pixelWidth"/>
+              <v:f eqn="sum @8 21600 0"/>
+              <v:f eqn="prod @7 21600 pixelHeight"/>
+              <v:f eqn="sum @10 21600 0"/>
+            </v:formulas>
+            <v:path o:extrusionok="f" gradientshapeok="t" o:connecttype="rect"/>
+            <o:lock v:ext="edit" aspectratio="t"/>
+          </v:shapetype>
+          <v:shape id="Picture 3" o:spid="_x0000_i1025" type="#_x0000_t75" style="width:312.4pt;height:204.1pt;visibility:visible">
+            <v:imagedata r:id="rId10" o:title=""/>
           </v:shape>
         </w:pict>
       </w:r>
@@ -37030,14 +38133,29 @@
       <w:r>
         <w:t xml:space="preserve">Figure </w:t>
       </w:r>
-      <w:fldSimple w:instr=" SEQ Figure \* ARABIC ">
-        <w:r>
-          <w:rPr>
-            <w:noProof/>
-          </w:rPr>
-          <w:t>1</w:t>
-        </w:r>
-      </w:fldSimple>
+      <w:proofErr w:type="gramEnd"/>
+      <w:r>
+        <w:fldChar w:fldCharType="begin"/>
+      </w:r>
+      <w:r>
+        <w:instrText xml:space="preserve"> SEQ Figure \* ARABIC </w:instrText>
+      </w:r>
+      <w:r>
+        <w:fldChar w:fldCharType="separate"/>
+      </w:r>
+      <w:r>
+        <w:rPr>
+          <w:noProof/>
+        </w:rPr>
+        <w:t>1</w:t>
+      </w:r>
+      <w:r>
+        <w:rPr>
+          <w:noProof/>
+        </w:rPr>
+        <w:fldChar w:fldCharType="end"/>
+      </w:r>
+      <w:proofErr w:type="gramStart"/>
       <w:r>
         <w:t>.</w:t>
       </w:r>
@@ -37075,8 +38193,8 @@
           <w:lang w:eastAsia="en-GB"/>
         </w:rPr>
         <w:pict>
-          <v:shape id="Picture 2" o:spid="_x0000_i1027" type="#_x0000_t75" style="width:447.05pt;height:218.5pt;visibility:visible">
-            <v:imagedata r:id="rId12" o:title=""/>
+          <v:shape id="Picture 2" o:spid="_x0000_i1026" type="#_x0000_t75" style="width:447.05pt;height:218.5pt;visibility:visible">
+            <v:imagedata r:id="rId11" o:title=""/>
           </v:shape>
         </w:pict>
       </w:r>
@@ -37090,14 +38208,29 @@
       <w:r>
         <w:t xml:space="preserve">Figure </w:t>
       </w:r>
-      <w:fldSimple w:instr=" SEQ Figure \* ARABIC ">
-        <w:r>
-          <w:rPr>
-            <w:noProof/>
-          </w:rPr>
-          <w:t>2</w:t>
-        </w:r>
-      </w:fldSimple>
+      <w:proofErr w:type="gramEnd"/>
+      <w:r>
+        <w:fldChar w:fldCharType="begin"/>
+      </w:r>
+      <w:r>
+        <w:instrText xml:space="preserve"> SEQ Figure \* ARABIC </w:instrText>
+      </w:r>
+      <w:r>
+        <w:fldChar w:fldCharType="separate"/>
+      </w:r>
+      <w:r>
+        <w:rPr>
+          <w:noProof/>
+        </w:rPr>
+        <w:t>2</w:t>
+      </w:r>
+      <w:r>
+        <w:rPr>
+          <w:noProof/>
+        </w:rPr>
+        <w:fldChar w:fldCharType="end"/>
+      </w:r>
+      <w:proofErr w:type="gramStart"/>
       <w:r>
         <w:t>.</w:t>
       </w:r>
@@ -37161,7 +38294,6 @@
           <w:sz w:val="20"/>
           <w:szCs w:val="20"/>
         </w:rPr>
-        <w:lastRenderedPageBreak/>
         <w:t xml:space="preserve">You can add your own buttons to the main GUI toolbar there the buttons like </w:t>
       </w:r>
       <w:proofErr w:type="spellStart"/>
@@ -37333,6 +38465,7 @@
         <w:rPr>
           <w:rStyle w:val="HTMLCode"/>
         </w:rPr>
+        <w:lastRenderedPageBreak/>
         <w:t>&lt;</w:t>
       </w:r>
       <w:proofErr w:type="spellStart"/>
@@ -37637,11 +38770,9 @@
       <w:r>
         <w:t xml:space="preserve">Work with idealised and </w:t>
       </w:r>
-      <w:proofErr w:type="gramStart"/>
-      <w:r>
-        <w:t>regularised  groups</w:t>
-      </w:r>
-      <w:proofErr w:type="gramEnd"/>
+      <w:r>
+        <w:t>regularised groups</w:t>
+      </w:r>
       <w:r>
         <w:t xml:space="preserve"> and AFIX instructions</w:t>
       </w:r>
@@ -37749,14 +38880,11 @@
         <w:pStyle w:val="Normal10pt"/>
       </w:pPr>
       <w:r>
-        <w:lastRenderedPageBreak/>
-        <w:t xml:space="preserve">The idealised groups are extensively exploited when refining hydrogen atoms and typically there are no </w:t>
-      </w:r>
-      <w:proofErr w:type="gramStart"/>
-      <w:r>
-        <w:t>issues (unless when the atom connectivity changes during the refinement) occurs</w:t>
-      </w:r>
-      <w:proofErr w:type="gramEnd"/>
+        <w:t>The idealised groups are extensively exploited when refining hydrogen atoms and typically there are no issues (unless when the atom connectivity chang</w:t>
+      </w:r>
+      <w:r>
+        <w:t>es during the refinement) occur</w:t>
+      </w:r>
       <w:r>
         <w:t xml:space="preserve">. The use of more complex groups, like </w:t>
       </w:r>
@@ -37971,6 +39099,7 @@
         <w:pStyle w:val="Heading2"/>
       </w:pPr>
       <w:r>
+        <w:lastRenderedPageBreak/>
         <w:t>Enable hardware 3D and antialiasing</w:t>
       </w:r>
     </w:p>
@@ -38059,6 +39188,225 @@
           <w:i/>
         </w:rPr>
         <w:t>=true</w:t>
+      </w:r>
+    </w:p>
+    <w:p>
+      <w:pPr>
+        <w:pStyle w:val="Heading2"/>
+      </w:pPr>
+      <w:r>
+        <w:t>Modifying atomic radii</w:t>
+      </w:r>
+    </w:p>
+    <w:p>
+      <w:r>
+        <w:t xml:space="preserve">There is a way to modify atomic radii used for visualisation and calculations in Olex2. Some procedures (like </w:t>
+      </w:r>
+      <w:proofErr w:type="spellStart"/>
+      <w:r>
+        <w:t>CalcVoid</w:t>
+      </w:r>
+      <w:proofErr w:type="spellEnd"/>
+      <w:r>
+        <w:t xml:space="preserve">) can take a file which contains element and it’s radius a line, however if you work in an area where atomic radii differ from the ones Olex2 uses, you can </w:t>
+      </w:r>
+      <w:r>
+        <w:t xml:space="preserve">modify them permanently by creating a file called </w:t>
+      </w:r>
+      <w:proofErr w:type="spellStart"/>
+      <w:r>
+        <w:t>radii.xld</w:t>
+      </w:r>
+      <w:proofErr w:type="spellEnd"/>
+      <w:r>
+        <w:t xml:space="preserve"> in </w:t>
+      </w:r>
+      <w:proofErr w:type="spellStart"/>
+      <w:proofErr w:type="gramStart"/>
+      <w:r>
+        <w:t>DataDir</w:t>
+      </w:r>
+      <w:proofErr w:type="spellEnd"/>
+      <w:r>
+        <w:t>(</w:t>
+      </w:r>
+      <w:proofErr w:type="gramEnd"/>
+      <w:r>
+        <w:t>).</w:t>
+      </w:r>
+      <w:r>
+        <w:t xml:space="preserve"> The file’s structure should be like this:</w:t>
+      </w:r>
+    </w:p>
+    <w:p>
+      <w:pPr>
+        <w:rPr>
+          <w:rStyle w:val="HTMLCode"/>
+        </w:rPr>
+      </w:pPr>
+      <w:r>
+        <w:rPr>
+          <w:rStyle w:val="HTMLCode"/>
+        </w:rPr>
+        <w:t>&lt;elements</w:t>
+      </w:r>
+      <w:r>
+        <w:rPr>
+          <w:rStyle w:val="HTMLCode"/>
+        </w:rPr>
+        <w:br/>
+        <w:t xml:space="preserve"> &lt;</w:t>
+      </w:r>
+      <w:proofErr w:type="spellStart"/>
+      <w:r>
+        <w:rPr>
+          <w:rStyle w:val="HTMLCode"/>
+        </w:rPr>
+        <w:t>Sr</w:t>
+      </w:r>
+      <w:proofErr w:type="spellEnd"/>
+      <w:r>
+        <w:rPr>
+          <w:rStyle w:val="HTMLCode"/>
+        </w:rPr>
+        <w:t xml:space="preserve"> bonding="2.15" </w:t>
+      </w:r>
+      <w:proofErr w:type="spellStart"/>
+      <w:r>
+        <w:rPr>
+          <w:rStyle w:val="HTMLCode"/>
+        </w:rPr>
+        <w:t>vdw</w:t>
+      </w:r>
+      <w:proofErr w:type="spellEnd"/>
+      <w:r>
+        <w:rPr>
+          <w:rStyle w:val="HTMLCode"/>
+        </w:rPr>
+        <w:t xml:space="preserve">=”2” </w:t>
+      </w:r>
+      <w:proofErr w:type="spellStart"/>
+      <w:r>
+        <w:rPr>
+          <w:rStyle w:val="HTMLCode"/>
+        </w:rPr>
+        <w:t>sfil</w:t>
+      </w:r>
+      <w:proofErr w:type="spellEnd"/>
+      <w:r>
+        <w:rPr>
+          <w:rStyle w:val="HTMLCode"/>
+        </w:rPr>
+        <w:t xml:space="preserve">=”1.65” </w:t>
+      </w:r>
+      <w:proofErr w:type="spellStart"/>
+      <w:r>
+        <w:rPr>
+          <w:rStyle w:val="HTMLCode"/>
+        </w:rPr>
+        <w:t>pers</w:t>
+      </w:r>
+      <w:proofErr w:type="spellEnd"/>
+      <w:r>
+        <w:rPr>
+          <w:rStyle w:val="HTMLCode"/>
+        </w:rPr>
+        <w:t>=”0.3”&gt;</w:t>
+      </w:r>
+      <w:r>
+        <w:rPr>
+          <w:rStyle w:val="HTMLCode"/>
+        </w:rPr>
+        <w:br/>
+      </w:r>
+      <w:r>
+        <w:rPr>
+          <w:rStyle w:val="HTMLCode"/>
+        </w:rPr>
+        <w:t xml:space="preserve"> </w:t>
+      </w:r>
+      <w:r>
+        <w:rPr>
+          <w:rStyle w:val="HTMLCode"/>
+        </w:rPr>
+        <w:t>&lt;</w:t>
+      </w:r>
+      <w:proofErr w:type="spellStart"/>
+      <w:r>
+        <w:rPr>
+          <w:rStyle w:val="HTMLCode"/>
+        </w:rPr>
+        <w:t>Nd</w:t>
+      </w:r>
+      <w:proofErr w:type="spellEnd"/>
+      <w:r>
+        <w:rPr>
+          <w:rStyle w:val="HTMLCode"/>
+        </w:rPr>
+        <w:t xml:space="preserve"> …&gt;</w:t>
+      </w:r>
+      <w:r>
+        <w:rPr>
+          <w:rStyle w:val="HTMLCode"/>
+        </w:rPr>
+        <w:br/>
+        <w:t>&gt;</w:t>
+      </w:r>
+    </w:p>
+    <w:p>
+      <w:r>
+        <w:t xml:space="preserve">You need to specify only the elements and radii you want to override. </w:t>
+      </w:r>
+      <w:r>
+        <w:t xml:space="preserve">This </w:t>
+      </w:r>
+      <w:r>
+        <w:t xml:space="preserve">file will be loaded on Olex2 </w:t>
+      </w:r>
+      <w:proofErr w:type="spellStart"/>
+      <w:r>
+        <w:t>startup</w:t>
+      </w:r>
+      <w:proofErr w:type="spellEnd"/>
+      <w:r>
+        <w:t>. If you want to modify radii only for one section, you can use similar file and call ‘</w:t>
+      </w:r>
+      <w:r>
+        <w:rPr>
+          <w:i/>
+        </w:rPr>
+        <w:t xml:space="preserve">load radii </w:t>
+      </w:r>
+      <w:proofErr w:type="spellStart"/>
+      <w:r>
+        <w:rPr>
+          <w:i/>
+        </w:rPr>
+        <w:t>file_name</w:t>
+      </w:r>
+      <w:proofErr w:type="spellEnd"/>
+      <w:r>
+        <w:t>’</w:t>
+      </w:r>
+      <w:r>
+        <w:t xml:space="preserve"> or if you have a file with element and it’s radius a line, you can specify what radii to load like ‘</w:t>
+      </w:r>
+      <w:r>
+        <w:rPr>
+          <w:i/>
+        </w:rPr>
+        <w:t xml:space="preserve">load radii bonding </w:t>
+      </w:r>
+      <w:proofErr w:type="spellStart"/>
+      <w:r>
+        <w:rPr>
+          <w:i/>
+        </w:rPr>
+        <w:t>file_name</w:t>
+      </w:r>
+      <w:proofErr w:type="spellEnd"/>
+      <w:r>
+        <w:t>’.</w:t>
       </w:r>
     </w:p>
     <w:p>
@@ -38166,6 +39514,7 @@
           <w:szCs w:val="20"/>
           <w:lang w:eastAsia="en-GB"/>
         </w:rPr>
+        <w:lastRenderedPageBreak/>
         <w:t>1.</w:t>
       </w:r>
       <w:r>
@@ -38262,7 +39611,6 @@
           <w:szCs w:val="20"/>
           <w:lang w:eastAsia="en-GB"/>
         </w:rPr>
-        <w:lastRenderedPageBreak/>
         <w:t>Alpha:</w:t>
       </w:r>
       <w:r>
@@ -38473,7 +39821,23 @@
           <w:szCs w:val="20"/>
           <w:lang w:eastAsia="en-GB"/>
         </w:rPr>
-        <w:t>Make sure you select the latest version of Olex2—Version 1.1—from the download repository.</w:t>
+        <w:t>Make sure you select the latest version of Olex2—Version 1.</w:t>
+      </w:r>
+      <w:r>
+        <w:rPr>
+          <w:sz w:val="20"/>
+          <w:szCs w:val="20"/>
+          <w:lang w:eastAsia="en-GB"/>
+        </w:rPr>
+        <w:t>2</w:t>
+      </w:r>
+      <w:r>
+        <w:rPr>
+          <w:sz w:val="20"/>
+          <w:szCs w:val="20"/>
+          <w:lang w:eastAsia="en-GB"/>
+        </w:rPr>
+        <w:t>—from the download repository.</w:t>
       </w:r>
     </w:p>
     <w:p>
@@ -38523,6 +39887,14 @@
         </w:rPr>
         <w:t>This will install Olex2 on your computer. When it is done, there will be a ‘Run’ button on the installer form. Click this to run Olex2. The first time Olex2 runs on your computer, it will take some time to start up (up to one minute!).</w:t>
       </w:r>
+      <w:r>
+        <w:rPr>
+          <w:sz w:val="20"/>
+          <w:szCs w:val="20"/>
+          <w:lang w:eastAsia="en-GB"/>
+        </w:rPr>
+        <w:t xml:space="preserve"> Unless you used ‘Run’ in the installer, you should run Olex2 as an administrator for the first time.</w:t>
+      </w:r>
     </w:p>
     <w:p>
       <w:pPr>
@@ -38557,7 +39929,39 @@
           <w:szCs w:val="20"/>
           <w:lang w:eastAsia="en-GB"/>
         </w:rPr>
-        <w:t xml:space="preserve"> licence, you may want to make sure that Olex2 can interact with the </w:t>
+        <w:t xml:space="preserve"> </w:t>
+      </w:r>
+      <w:r>
+        <w:rPr>
+          <w:sz w:val="20"/>
+          <w:szCs w:val="20"/>
+          <w:lang w:eastAsia="en-GB"/>
+        </w:rPr>
+        <w:t>installed on your system</w:t>
+      </w:r>
+      <w:r>
+        <w:rPr>
+          <w:sz w:val="20"/>
+          <w:szCs w:val="20"/>
+          <w:lang w:eastAsia="en-GB"/>
+        </w:rPr>
+        <w:t>, you may want to make sure that Olex2 interact</w:t>
+      </w:r>
+      <w:r>
+        <w:rPr>
+          <w:sz w:val="20"/>
+          <w:szCs w:val="20"/>
+          <w:lang w:eastAsia="en-GB"/>
+        </w:rPr>
+        <w:t>s</w:t>
+      </w:r>
+      <w:r>
+        <w:rPr>
+          <w:sz w:val="20"/>
+          <w:szCs w:val="20"/>
+          <w:lang w:eastAsia="en-GB"/>
+        </w:rPr>
+        <w:t xml:space="preserve"> with the </w:t>
       </w:r>
       <w:proofErr w:type="spellStart"/>
       <w:r>
@@ -38584,6 +39988,24 @@
           <w:szCs w:val="20"/>
           <w:lang w:eastAsia="en-GB"/>
         </w:rPr>
+        <w:t>ShelXT</w:t>
+      </w:r>
+      <w:proofErr w:type="spellEnd"/>
+      <w:r>
+        <w:rPr>
+          <w:sz w:val="20"/>
+          <w:szCs w:val="20"/>
+          <w:lang w:eastAsia="en-GB"/>
+        </w:rPr>
+        <w:t xml:space="preserve">, </w:t>
+      </w:r>
+      <w:proofErr w:type="spellStart"/>
+      <w:r>
+        <w:rPr>
+          <w:sz w:val="20"/>
+          <w:szCs w:val="20"/>
+          <w:lang w:eastAsia="en-GB"/>
+        </w:rPr>
         <w:t>ShelXL</w:t>
       </w:r>
       <w:proofErr w:type="spellEnd"/>
@@ -38629,7 +40051,7 @@
           <w:szCs w:val="20"/>
           <w:lang w:eastAsia="en-GB"/>
         </w:rPr>
-        <w:t xml:space="preserve"> licence, and would like to obtain one, please go to the </w:t>
+        <w:t>, and would like to obtain one, please go to the </w:t>
       </w:r>
       <w:proofErr w:type="spellStart"/>
       <w:r>
@@ -38944,7 +40366,16 @@
           <w:szCs w:val="20"/>
           <w:lang w:eastAsia="en-GB"/>
         </w:rPr>
-        <w:t xml:space="preserve"> programs are on the system PATH. This is normally the case if </w:t>
+        <w:t xml:space="preserve"> programs are on the system PATH. </w:t>
+      </w:r>
+      <w:r>
+        <w:rPr>
+          <w:sz w:val="20"/>
+          <w:szCs w:val="20"/>
+          <w:lang w:eastAsia="en-GB"/>
+        </w:rPr>
+        <w:lastRenderedPageBreak/>
+        <w:t xml:space="preserve">This is normally the case if </w:t>
       </w:r>
       <w:proofErr w:type="spellStart"/>
       <w:r>
@@ -39034,16 +40465,61 @@
           <w:szCs w:val="20"/>
           <w:lang w:eastAsia="en-GB"/>
         </w:rPr>
-        <w:t xml:space="preserve"> puts the folder that contains these executables on the system PATH, you might find that SHELX appears in Olex2 - </w:t>
-      </w:r>
-      <w:r>
-        <w:rPr>
-          <w:sz w:val="20"/>
-          <w:szCs w:val="20"/>
-          <w:lang w:eastAsia="en-GB"/>
-        </w:rPr>
-        <w:lastRenderedPageBreak/>
-        <w:t>and then doesn't work. In this case, you will need to get new SHELX executables and put them in the same folder where Olex2 is installed - executables found there will be used by Olex2 preferentially.</w:t>
+        <w:t xml:space="preserve"> puts the folder that contains these executables on the system PATH, you might find that SHELX appears in Olex2 - and then doesn't work. In this case, you will need to get new SHELX executables and put them in the same folder where Olex2 is installed - executables found there will be used by Olex2 preferentially.</w:t>
+      </w:r>
+    </w:p>
+    <w:p>
+      <w:pPr>
+        <w:jc w:val="both"/>
+        <w:rPr>
+          <w:sz w:val="20"/>
+          <w:szCs w:val="20"/>
+          <w:lang w:eastAsia="en-GB"/>
+        </w:rPr>
+      </w:pPr>
+      <w:r>
+        <w:rPr>
+          <w:sz w:val="20"/>
+          <w:szCs w:val="20"/>
+          <w:lang w:eastAsia="en-GB"/>
+        </w:rPr>
+        <w:t xml:space="preserve">Olex2 uses shelxl.exe name as the default </w:t>
+      </w:r>
+      <w:proofErr w:type="spellStart"/>
+      <w:r>
+        <w:rPr>
+          <w:sz w:val="20"/>
+          <w:szCs w:val="20"/>
+          <w:lang w:eastAsia="en-GB"/>
+        </w:rPr>
+        <w:t>ShelXL</w:t>
+      </w:r>
+      <w:proofErr w:type="spellEnd"/>
+      <w:r>
+        <w:rPr>
+          <w:sz w:val="20"/>
+          <w:szCs w:val="20"/>
+          <w:lang w:eastAsia="en-GB"/>
+        </w:rPr>
+        <w:t xml:space="preserve">. If you have new version of </w:t>
+      </w:r>
+      <w:proofErr w:type="spellStart"/>
+      <w:r>
+        <w:rPr>
+          <w:sz w:val="20"/>
+          <w:szCs w:val="20"/>
+          <w:lang w:eastAsia="en-GB"/>
+        </w:rPr>
+        <w:t>ShelXL</w:t>
+      </w:r>
+      <w:proofErr w:type="spellEnd"/>
+      <w:r>
+        <w:rPr>
+          <w:sz w:val="20"/>
+          <w:szCs w:val="20"/>
+          <w:lang w:eastAsia="en-GB"/>
+        </w:rPr>
+        <w:t xml:space="preserve"> and still want to use 1997 version occasionally, you may want to rename the latter to shelxl-97.exe – it then will appear as a separate item in the list of the available refinement programs.</w:t>
       </w:r>
     </w:p>
     <w:p>
@@ -39091,6 +40567,68 @@
         </w:rPr>
         <w:t>John Warren has provided an interface to PLATON.</w:t>
       </w:r>
+      <w:r>
+        <w:rPr>
+          <w:sz w:val="20"/>
+          <w:szCs w:val="20"/>
+          <w:lang w:eastAsia="en-GB"/>
+        </w:rPr>
+        <w:t xml:space="preserve"> If </w:t>
+      </w:r>
+      <w:proofErr w:type="spellStart"/>
+      <w:r>
+        <w:rPr>
+          <w:sz w:val="20"/>
+          <w:szCs w:val="20"/>
+          <w:lang w:eastAsia="en-GB"/>
+        </w:rPr>
+        <w:t>Platon</w:t>
+      </w:r>
+      <w:proofErr w:type="spellEnd"/>
+      <w:r>
+        <w:rPr>
+          <w:sz w:val="20"/>
+          <w:szCs w:val="20"/>
+          <w:lang w:eastAsia="en-GB"/>
+        </w:rPr>
+        <w:t xml:space="preserve"> is on the system PATH, you will see ‘P’ icon at the top of the GUI. Note that some manufacturers distribute </w:t>
+      </w:r>
+      <w:proofErr w:type="spellStart"/>
+      <w:r>
+        <w:rPr>
+          <w:sz w:val="20"/>
+          <w:szCs w:val="20"/>
+          <w:lang w:eastAsia="en-GB"/>
+        </w:rPr>
+        <w:t>Platon</w:t>
+      </w:r>
+      <w:proofErr w:type="spellEnd"/>
+      <w:r>
+        <w:rPr>
+          <w:sz w:val="20"/>
+          <w:szCs w:val="20"/>
+          <w:lang w:eastAsia="en-GB"/>
+        </w:rPr>
+        <w:t xml:space="preserve"> which cannot be used with Olex2. In this case you need to install the original </w:t>
+      </w:r>
+      <w:proofErr w:type="spellStart"/>
+      <w:r>
+        <w:rPr>
+          <w:sz w:val="20"/>
+          <w:szCs w:val="20"/>
+          <w:lang w:eastAsia="en-GB"/>
+        </w:rPr>
+        <w:t>Platon</w:t>
+      </w:r>
+      <w:proofErr w:type="spellEnd"/>
+      <w:r>
+        <w:rPr>
+          <w:sz w:val="20"/>
+          <w:szCs w:val="20"/>
+          <w:lang w:eastAsia="en-GB"/>
+        </w:rPr>
+        <w:t xml:space="preserve"> and make sure that it comes first on the system PATH (paths are traversed in order of appearance).</w:t>
+      </w:r>
     </w:p>
     <w:p>
       <w:pPr>
@@ -39129,6 +40667,14 @@
           <w:lang w:eastAsia="en-GB"/>
         </w:rPr>
       </w:pPr>
+      <w:r>
+        <w:rPr>
+          <w:sz w:val="20"/>
+          <w:szCs w:val="20"/>
+          <w:lang w:eastAsia="en-GB"/>
+        </w:rPr>
+        <w:t xml:space="preserve">Originally </w:t>
+      </w:r>
       <w:proofErr w:type="spellStart"/>
       <w:r>
         <w:rPr>
@@ -39145,7 +40691,15 @@
           <w:szCs w:val="20"/>
           <w:lang w:eastAsia="en-GB"/>
         </w:rPr>
-        <w:t xml:space="preserve"> van der Lee has provided an interface to </w:t>
+        <w:t xml:space="preserve"> van der Lee has pro</w:t>
+      </w:r>
+      <w:r>
+        <w:rPr>
+          <w:sz w:val="20"/>
+          <w:szCs w:val="20"/>
+          <w:lang w:eastAsia="en-GB"/>
+        </w:rPr>
+        <w:t xml:space="preserve">vided an interface to </w:t>
       </w:r>
       <w:proofErr w:type="spellStart"/>
       <w:r>
@@ -39163,7 +40717,25 @@
           <w:szCs w:val="20"/>
           <w:lang w:eastAsia="en-GB"/>
         </w:rPr>
-        <w:t>.</w:t>
+        <w:t xml:space="preserve">; this had been superseded by tighter integration of </w:t>
+      </w:r>
+      <w:proofErr w:type="spellStart"/>
+      <w:r>
+        <w:rPr>
+          <w:sz w:val="20"/>
+          <w:szCs w:val="20"/>
+          <w:lang w:eastAsia="en-GB"/>
+        </w:rPr>
+        <w:t>Superflip</w:t>
+      </w:r>
+      <w:proofErr w:type="spellEnd"/>
+      <w:r>
+        <w:rPr>
+          <w:sz w:val="20"/>
+          <w:szCs w:val="20"/>
+          <w:lang w:eastAsia="en-GB"/>
+        </w:rPr>
+        <w:t xml:space="preserve"> into Olex2.</w:t>
       </w:r>
     </w:p>
     <w:p>
@@ -39334,7 +40906,7 @@
           <w:lang w:eastAsia="en-GB"/>
         </w:rPr>
       </w:pPr>
-      <w:hyperlink r:id="rId13" w:tooltip="wxWidgets" w:history="1">
+      <w:hyperlink r:id="rId12" w:tooltip="wxWidgets" w:history="1">
         <w:proofErr w:type="spellStart"/>
         <w:proofErr w:type="gramStart"/>
         <w:r>
@@ -39360,7 +40932,7 @@
           <w:lang w:eastAsia="en-GB"/>
         </w:rPr>
       </w:pPr>
-      <w:hyperlink r:id="rId14" w:tooltip="Python" w:history="1">
+      <w:hyperlink r:id="rId13" w:tooltip="Python" w:history="1">
         <w:r>
           <w:rPr>
             <w:color w:val="551A8B"/>
@@ -39390,7 +40962,7 @@
         </w:rPr>
         <w:t>The Python Imaging Library (</w:t>
       </w:r>
-      <w:hyperlink r:id="rId15" w:tooltip="PIL" w:history="1">
+      <w:hyperlink r:id="rId14" w:tooltip="PIL" w:history="1">
         <w:r>
           <w:rPr>
             <w:color w:val="551A8B"/>
@@ -39498,14 +41070,294 @@
     </w:p>
     <w:p>
       <w:pPr>
+        <w:pStyle w:val="Heading1"/>
+      </w:pPr>
+      <w:r>
+        <w:t>Credits</w:t>
+      </w:r>
+    </w:p>
+    <w:p>
+      <w:r>
+        <w:t>We thank people who stayed with us all these years and provided either code or feedback. Sorry if we missed you in this list!</w:t>
+      </w:r>
+    </w:p>
+    <w:p>
+      <w:pPr>
+        <w:jc w:val="both"/>
+        <w:rPr>
+          <w:rFonts w:ascii="Arial" w:hAnsi="Arial" w:cs="Arial"/>
+          <w:color w:val="555555"/>
+          <w:sz w:val="21"/>
+          <w:szCs w:val="21"/>
+          <w:shd w:val="clear" w:color="auto" w:fill="F9F9F9"/>
+        </w:rPr>
+      </w:pPr>
+    </w:p>
+    <w:p>
+      <w:pPr>
+        <w:jc w:val="both"/>
+        <w:rPr>
+          <w:rFonts w:ascii="Arial" w:hAnsi="Arial" w:cs="Arial"/>
+          <w:color w:val="555555"/>
+          <w:sz w:val="21"/>
+          <w:szCs w:val="21"/>
+          <w:shd w:val="clear" w:color="auto" w:fill="F9F9F9"/>
+        </w:rPr>
+        <w:sectPr>
+          <w:footerReference w:type="default" r:id="rId15"/>
+          <w:pgSz w:w="11906" w:h="16838"/>
+          <w:pgMar w:top="1440" w:right="1440" w:bottom="1440" w:left="1440" w:header="708" w:footer="708" w:gutter="0"/>
+          <w:cols w:space="708"/>
+          <w:docGrid w:linePitch="360"/>
+        </w:sectPr>
+      </w:pPr>
+    </w:p>
+    <w:p>
+      <w:pPr>
+        <w:jc w:val="both"/>
+      </w:pPr>
+      <w:r>
+        <w:lastRenderedPageBreak/>
+        <w:t xml:space="preserve">Andrei </w:t>
+      </w:r>
+      <w:proofErr w:type="spellStart"/>
+      <w:r>
+        <w:t>Batsanov</w:t>
+      </w:r>
+      <w:proofErr w:type="spellEnd"/>
+      <w:r>
+        <w:t xml:space="preserve"> </w:t>
+      </w:r>
+    </w:p>
+    <w:p>
+      <w:pPr>
+        <w:jc w:val="both"/>
+      </w:pPr>
+      <w:r>
+        <w:lastRenderedPageBreak/>
+        <w:t xml:space="preserve">John </w:t>
+      </w:r>
+      <w:proofErr w:type="spellStart"/>
+      <w:r>
+        <w:t>Bacsa</w:t>
+      </w:r>
+      <w:proofErr w:type="spellEnd"/>
+    </w:p>
+    <w:p>
+      <w:pPr>
+        <w:jc w:val="both"/>
+      </w:pPr>
+      <w:r>
+        <w:lastRenderedPageBreak/>
+        <w:t xml:space="preserve">Maxim </w:t>
+      </w:r>
+      <w:proofErr w:type="spellStart"/>
+      <w:r>
+        <w:t>Borzov</w:t>
+      </w:r>
+      <w:proofErr w:type="spellEnd"/>
+    </w:p>
+    <w:p>
+      <w:pPr>
+        <w:jc w:val="both"/>
+      </w:pPr>
+      <w:r>
+        <w:lastRenderedPageBreak/>
+        <w:t>Neil Brooks</w:t>
+      </w:r>
+    </w:p>
+    <w:p>
+      <w:pPr>
+        <w:jc w:val="both"/>
+      </w:pPr>
+      <w:r>
+        <w:t xml:space="preserve">Andrei </w:t>
+      </w:r>
+      <w:proofErr w:type="spellStart"/>
+      <w:r>
+        <w:t>Churakov</w:t>
+      </w:r>
+      <w:proofErr w:type="spellEnd"/>
+    </w:p>
+    <w:p>
+      <w:pPr>
+        <w:jc w:val="both"/>
+      </w:pPr>
+      <w:r>
+        <w:t xml:space="preserve">Sebastian </w:t>
+      </w:r>
+      <w:proofErr w:type="spellStart"/>
+      <w:r>
+        <w:t>Cirkel</w:t>
+      </w:r>
+      <w:proofErr w:type="spellEnd"/>
+    </w:p>
+    <w:p>
+      <w:pPr>
+        <w:jc w:val="both"/>
+      </w:pPr>
+      <w:r>
+        <w:t xml:space="preserve">Jonathan </w:t>
+      </w:r>
+      <w:proofErr w:type="spellStart"/>
+      <w:r>
+        <w:t>Coome</w:t>
+      </w:r>
+      <w:proofErr w:type="spellEnd"/>
+    </w:p>
+    <w:p>
+      <w:pPr>
+        <w:jc w:val="both"/>
+      </w:pPr>
+      <w:r>
+        <w:t xml:space="preserve">Ilia </w:t>
+      </w:r>
+      <w:proofErr w:type="spellStart"/>
+      <w:r>
+        <w:t>Guzei</w:t>
+      </w:r>
+      <w:proofErr w:type="spellEnd"/>
+    </w:p>
+    <w:p>
+      <w:pPr>
+        <w:jc w:val="both"/>
+      </w:pPr>
+      <w:r>
+        <w:t>Simon Harries</w:t>
+      </w:r>
+    </w:p>
+    <w:p>
+      <w:pPr>
+        <w:jc w:val="both"/>
+      </w:pPr>
+      <w:proofErr w:type="spellStart"/>
+      <w:r>
+        <w:lastRenderedPageBreak/>
+        <w:t>Arie</w:t>
+      </w:r>
+      <w:proofErr w:type="spellEnd"/>
+      <w:r>
+        <w:t xml:space="preserve"> Van der Lee</w:t>
+      </w:r>
+    </w:p>
+    <w:p>
+      <w:pPr>
+        <w:jc w:val="both"/>
+      </w:pPr>
+      <w:r>
+        <w:t xml:space="preserve"> Sergey Lindeman</w:t>
+      </w:r>
+    </w:p>
+    <w:p>
+      <w:pPr>
+        <w:jc w:val="both"/>
+      </w:pPr>
+      <w:r>
+        <w:t xml:space="preserve"> Pascal </w:t>
+      </w:r>
+      <w:proofErr w:type="spellStart"/>
+      <w:r>
+        <w:t>Parois</w:t>
+      </w:r>
+      <w:proofErr w:type="spellEnd"/>
+    </w:p>
+    <w:p>
+      <w:pPr>
+        <w:jc w:val="both"/>
+      </w:pPr>
+      <w:r>
+        <w:t>Mike Probert</w:t>
+      </w:r>
+    </w:p>
+    <w:p>
+      <w:pPr>
+        <w:jc w:val="both"/>
+      </w:pPr>
+      <w:proofErr w:type="spellStart"/>
+      <w:r>
+        <w:t>Radostan</w:t>
+      </w:r>
+      <w:proofErr w:type="spellEnd"/>
+      <w:r>
+        <w:t xml:space="preserve"> Riedel</w:t>
+      </w:r>
+    </w:p>
+    <w:p>
+      <w:pPr>
+        <w:jc w:val="both"/>
+      </w:pPr>
+      <w:r>
+        <w:t>Helena Shepherd</w:t>
+      </w:r>
+    </w:p>
+    <w:p>
+      <w:pPr>
+        <w:jc w:val="both"/>
+      </w:pPr>
+      <w:r>
+        <w:lastRenderedPageBreak/>
+        <w:t>Richard Staples</w:t>
+      </w:r>
+    </w:p>
+    <w:p>
+      <w:pPr>
+        <w:jc w:val="both"/>
+      </w:pPr>
+      <w:r>
+        <w:t>John Warren</w:t>
+      </w:r>
+    </w:p>
+    <w:p>
+      <w:pPr>
+        <w:jc w:val="both"/>
+      </w:pPr>
+      <w:r>
+        <w:t xml:space="preserve"> </w:t>
+      </w:r>
+      <w:proofErr w:type="spellStart"/>
+      <w:r>
+        <w:t>Zier</w:t>
+      </w:r>
+      <w:proofErr w:type="spellEnd"/>
+      <w:r>
+        <w:t xml:space="preserve"> Yan</w:t>
+      </w:r>
+    </w:p>
+    <w:p>
+      <w:pPr>
+        <w:jc w:val="both"/>
+      </w:pPr>
+      <w:r>
+        <w:t xml:space="preserve">Dima </w:t>
+      </w:r>
+      <w:proofErr w:type="spellStart"/>
+      <w:r>
+        <w:t>Yufit</w:t>
+      </w:r>
+      <w:proofErr w:type="spellEnd"/>
+    </w:p>
+    <w:p>
+      <w:pPr>
+        <w:jc w:val="both"/>
+        <w:sectPr>
+          <w:type w:val="continuous"/>
+          <w:pgSz w:w="11906" w:h="16838"/>
+          <w:pgMar w:top="1440" w:right="1440" w:bottom="1440" w:left="1440" w:header="708" w:footer="708" w:gutter="0"/>
+          <w:cols w:num="3" w:space="708"/>
+          <w:docGrid w:linePitch="360"/>
+        </w:sectPr>
+      </w:pPr>
+    </w:p>
+    <w:p>
+      <w:pPr>
         <w:jc w:val="both"/>
       </w:pPr>
     </w:p>
     <w:sectPr>
-      <w:footerReference w:type="default" r:id="rId16"/>
+      <w:type w:val="continuous"/>
       <w:pgSz w:w="11906" w:h="16838"/>
       <w:pgMar w:top="1440" w:right="1440" w:bottom="1440" w:left="1440" w:header="708" w:footer="708" w:gutter="0"/>
-      <w:cols w:space="708"/>
+      <w:cols w:num="3" w:space="708"/>
       <w:docGrid w:linePitch="360"/>
     </w:sectPr>
   </w:body>
@@ -39557,7 +41409,7 @@
       <w:rPr>
         <w:noProof/>
       </w:rPr>
-      <w:t>21</w:t>
+      <w:t>10</w:t>
     </w:r>
     <w:r>
       <w:rPr>
@@ -40483,7 +42335,6 @@
   <w:style w:type="character" w:default="1" w:styleId="DefaultParagraphFont">
     <w:name w:val="Default Paragraph Font"/>
     <w:uiPriority w:val="1"/>
-    <w:semiHidden/>
     <w:unhideWhenUsed/>
   </w:style>
   <w:style w:type="table" w:default="1" w:styleId="TableNormal">
@@ -41156,6 +43007,23 @@
       <w:sz w:val="20"/>
     </w:rPr>
   </w:style>
+  <w:style w:type="table" w:styleId="TableGrid">
+    <w:name w:val="Table Grid"/>
+    <w:basedOn w:val="TableNormal"/>
+    <w:uiPriority w:val="59"/>
+    <w:locked/>
+    <w:rsid w:val="0096690C"/>
+    <w:tblPr>
+      <w:tblBorders>
+        <w:top w:val="single" w:sz="4" w:space="0" w:color="auto"/>
+        <w:left w:val="single" w:sz="4" w:space="0" w:color="auto"/>
+        <w:bottom w:val="single" w:sz="4" w:space="0" w:color="auto"/>
+        <w:right w:val="single" w:sz="4" w:space="0" w:color="auto"/>
+        <w:insideH w:val="single" w:sz="4" w:space="0" w:color="auto"/>
+        <w:insideV w:val="single" w:sz="4" w:space="0" w:color="auto"/>
+      </w:tblBorders>
+    </w:tblPr>
+  </w:style>
 </w:styles>
 </file>
 
@@ -41637,7 +43505,7 @@
 </file>
 
 <file path=customXml/itemProps1.xml><?xml version="1.0" encoding="utf-8"?>
-<ds:datastoreItem xmlns:ds="http://schemas.openxmlformats.org/officeDocument/2006/customXml" ds:itemID="{98376E36-6394-4A74-B9EB-D591A539F30A}">
+<ds:datastoreItem xmlns:ds="http://schemas.openxmlformats.org/officeDocument/2006/customXml" ds:itemID="{BE131602-2875-4D51-8726-C467233C18F4}">
   <ds:schemaRefs>
     <ds:schemaRef ds:uri="http://schemas.openxmlformats.org/officeDocument/2006/bibliography"/>
   </ds:schemaRefs>

</xml_diff>

<commit_message>
slightly reworking Platon binding and adding the Platon GUI panel; some updates to the manual
git-svn-id: http://svn.olex2.org/olex2-gui/trunk@4895 bceb41a0-0b25-4981-bef4-7ef80ce4c728
</commit_message>
<xml_diff>
--- a/Olex2 Manual.docx
+++ b/Olex2 Manual.docx
@@ -15606,6 +15606,65 @@
               <w:jc w:val="both"/>
               <w:rPr>
                 <w:rFonts w:ascii="Times New Roman" w:hAnsi="Times New Roman"/>
+                <w:sz w:val="20"/>
+                <w:szCs w:val="20"/>
+                <w:lang w:eastAsia="en-GB"/>
+              </w:rPr>
+            </w:pPr>
+            <w:r>
+              <w:rPr>
+                <w:rFonts w:ascii="Times New Roman" w:hAnsi="Times New Roman"/>
+                <w:sz w:val="20"/>
+                <w:szCs w:val="20"/>
+                <w:lang w:eastAsia="en-GB"/>
+              </w:rPr>
+              <w:t>If only </w:t>
+            </w:r>
+            <w:r>
+              <w:rPr>
+                <w:rFonts w:ascii="Times New Roman" w:hAnsi="Times New Roman"/>
+                <w:b/>
+                <w:bCs/>
+                <w:sz w:val="20"/>
+                <w:szCs w:val="20"/>
+                <w:lang w:eastAsia="en-GB"/>
+              </w:rPr>
+              <w:t>one</w:t>
+            </w:r>
+            <w:r>
+              <w:rPr>
+                <w:rFonts w:ascii="Times New Roman" w:hAnsi="Times New Roman"/>
+                <w:sz w:val="20"/>
+                <w:szCs w:val="20"/>
+                <w:lang w:eastAsia="en-GB"/>
+              </w:rPr>
+              <w:t> atom is selected it is considered to belong to a regular molecule (like PF</w:t>
+            </w:r>
+            <w:r>
+              <w:rPr>
+                <w:rFonts w:ascii="Times New Roman" w:hAnsi="Times New Roman"/>
+                <w:sz w:val="20"/>
+                <w:szCs w:val="20"/>
+                <w:vertAlign w:val="subscript"/>
+                <w:lang w:eastAsia="en-GB"/>
+              </w:rPr>
+              <w:t>6</w:t>
+            </w:r>
+            <w:r>
+              <w:rPr>
+                <w:rFonts w:ascii="Times New Roman" w:hAnsi="Times New Roman"/>
+                <w:sz w:val="20"/>
+                <w:szCs w:val="20"/>
+                <w:lang w:eastAsia="en-GB"/>
+              </w:rPr>
+              <w:t>) and adds similarity restraints for P-F and F-F distances.</w:t>
+            </w:r>
+          </w:p>
+          <w:p>
+            <w:pPr>
+              <w:jc w:val="both"/>
+              <w:rPr>
+                <w:rFonts w:ascii="Times New Roman" w:hAnsi="Times New Roman"/>
                 <w:sz w:val="26"/>
                 <w:szCs w:val="26"/>
                 <w:lang w:eastAsia="en-GB"/>
@@ -15618,46 +15677,27 @@
                 <w:szCs w:val="20"/>
                 <w:lang w:eastAsia="en-GB"/>
               </w:rPr>
-              <w:t>If only </w:t>
-            </w:r>
-            <w:r>
-              <w:rPr>
-                <w:rFonts w:ascii="Times New Roman" w:hAnsi="Times New Roman"/>
-                <w:b/>
-                <w:bCs/>
-                <w:sz w:val="20"/>
-                <w:szCs w:val="20"/>
-                <w:lang w:eastAsia="en-GB"/>
-              </w:rPr>
-              <w:t>one</w:t>
-            </w:r>
-            <w:r>
-              <w:rPr>
-                <w:rFonts w:ascii="Times New Roman" w:hAnsi="Times New Roman"/>
-                <w:sz w:val="20"/>
-                <w:szCs w:val="20"/>
-                <w:lang w:eastAsia="en-GB"/>
-              </w:rPr>
-              <w:t> atom is selected it is considered to belong to a regular molecule (like PF</w:t>
-            </w:r>
-            <w:r>
-              <w:rPr>
-                <w:rFonts w:ascii="Times New Roman" w:hAnsi="Times New Roman"/>
-                <w:sz w:val="20"/>
-                <w:szCs w:val="20"/>
-                <w:vertAlign w:val="subscript"/>
-                <w:lang w:eastAsia="en-GB"/>
-              </w:rPr>
-              <w:t>6</w:t>
-            </w:r>
-            <w:r>
-              <w:rPr>
-                <w:rFonts w:ascii="Times New Roman" w:hAnsi="Times New Roman"/>
-                <w:sz w:val="20"/>
-                <w:szCs w:val="20"/>
-                <w:lang w:eastAsia="en-GB"/>
-              </w:rPr>
-              <w:t>) and adds similarity restraints for P-F and F-F distances.</w:t>
+              <w:t xml:space="preserve">For 2 selected atoms the first is considered as the rotor bearing atoms and the second the pivot defining. The command inserts 3 bond similarity restraints to make a regular rotor. Applicable to </w:t>
+            </w:r>
+            <w:proofErr w:type="spellStart"/>
+            <w:r>
+              <w:rPr>
+                <w:rFonts w:ascii="Times New Roman" w:hAnsi="Times New Roman"/>
+                <w:sz w:val="20"/>
+                <w:szCs w:val="20"/>
+                <w:lang w:eastAsia="en-GB"/>
+              </w:rPr>
+              <w:t>triflate</w:t>
+            </w:r>
+            <w:proofErr w:type="spellEnd"/>
+            <w:r>
+              <w:rPr>
+                <w:rFonts w:ascii="Times New Roman" w:hAnsi="Times New Roman"/>
+                <w:sz w:val="20"/>
+                <w:szCs w:val="20"/>
+                <w:lang w:eastAsia="en-GB"/>
+              </w:rPr>
+              <w:t>-like groups.</w:t>
             </w:r>
           </w:p>
           <w:p>
@@ -15710,7 +15750,6 @@
               </w:rPr>
               <w:t>A1</w:t>
             </w:r>
-            <w:proofErr w:type="gramStart"/>
             <w:r>
               <w:rPr>
                 <w:rFonts w:ascii="Times New Roman" w:hAnsi="Times New Roman"/>
@@ -15723,6 +15762,15 @@
             <w:r>
               <w:rPr>
                 <w:rFonts w:ascii="Times New Roman" w:hAnsi="Times New Roman"/>
+                <w:sz w:val="20"/>
+                <w:szCs w:val="20"/>
+                <w:lang w:eastAsia="en-GB"/>
+              </w:rPr>
+              <w:t xml:space="preserve"> </w:t>
+            </w:r>
+            <w:r>
+              <w:rPr>
+                <w:rFonts w:ascii="Times New Roman" w:hAnsi="Times New Roman"/>
                 <w:b/>
                 <w:bCs/>
                 <w:sz w:val="20"/>
@@ -15743,6 +15791,15 @@
             <w:r>
               <w:rPr>
                 <w:rFonts w:ascii="Times New Roman" w:hAnsi="Times New Roman"/>
+                <w:sz w:val="20"/>
+                <w:szCs w:val="20"/>
+                <w:lang w:eastAsia="en-GB"/>
+              </w:rPr>
+              <w:t xml:space="preserve"> </w:t>
+            </w:r>
+            <w:r>
+              <w:rPr>
+                <w:rFonts w:ascii="Times New Roman" w:hAnsi="Times New Roman"/>
                 <w:b/>
                 <w:bCs/>
                 <w:sz w:val="20"/>
@@ -15751,7 +15808,6 @@
               </w:rPr>
               <w:t>A3</w:t>
             </w:r>
-            <w:proofErr w:type="gramEnd"/>
             <w:r>
               <w:rPr>
                 <w:rFonts w:ascii="Times New Roman" w:hAnsi="Times New Roman"/>
@@ -15833,6 +15889,7 @@
                 <w:szCs w:val="20"/>
                 <w:lang w:eastAsia="en-GB"/>
               </w:rPr>
+              <w:lastRenderedPageBreak/>
               <w:t>DFIX</w:t>
             </w:r>
           </w:p>
@@ -16142,17 +16199,7 @@
                 <w:szCs w:val="20"/>
                 <w:lang w:eastAsia="en-GB"/>
               </w:rPr>
-              <w:t>) the A1-A2 and A2-</w:t>
-            </w:r>
-            <w:r>
-              <w:rPr>
-                <w:rFonts w:ascii="Times New Roman" w:hAnsi="Times New Roman"/>
-                <w:sz w:val="20"/>
-                <w:szCs w:val="20"/>
-                <w:lang w:eastAsia="en-GB"/>
-              </w:rPr>
-              <w:lastRenderedPageBreak/>
-              <w:t>A3 restraints will be generated.</w:t>
+              <w:t>) the A1-A2 and A2-A3 restraints will be generated.</w:t>
             </w:r>
           </w:p>
         </w:tc>
@@ -16186,7 +16233,6 @@
                 <w:szCs w:val="20"/>
                 <w:lang w:eastAsia="en-GB"/>
               </w:rPr>
-              <w:lastRenderedPageBreak/>
               <w:t>DANG</w:t>
             </w:r>
           </w:p>
@@ -18066,6 +18112,7 @@
                 <w:szCs w:val="20"/>
                 <w:lang w:eastAsia="en-GB"/>
               </w:rPr>
+              <w:lastRenderedPageBreak/>
               <w:t>split</w:t>
             </w:r>
           </w:p>
@@ -18272,7 +18319,6 @@
                 <w:szCs w:val="20"/>
                 <w:lang w:eastAsia="en-GB"/>
               </w:rPr>
-              <w:lastRenderedPageBreak/>
               <w:t>AFIX</w:t>
             </w:r>
           </w:p>
@@ -19379,18 +19425,7 @@
                 <w:szCs w:val="20"/>
                 <w:lang w:eastAsia="en-GB"/>
               </w:rPr>
-              <w:t>occupancies of the first half of the selection to occupa</w:t>
-            </w:r>
-            <w:bookmarkStart w:id="24" w:name="_GoBack"/>
-            <w:bookmarkEnd w:id="24"/>
-            <w:r>
-              <w:rPr>
-                <w:rFonts w:ascii="Times New Roman" w:hAnsi="Times New Roman"/>
-                <w:sz w:val="20"/>
-                <w:szCs w:val="20"/>
-                <w:lang w:eastAsia="en-GB"/>
-              </w:rPr>
-              <w:t>ncy t</w:t>
+              <w:t>occupancies of the first half of the selection to occupancy t</w:t>
             </w:r>
             <w:r>
               <w:rPr>
@@ -19449,6 +19484,7 @@
                 <w:szCs w:val="20"/>
                 <w:lang w:eastAsia="en-GB"/>
               </w:rPr>
+              <w:lastRenderedPageBreak/>
               <w:t>-</w:t>
             </w:r>
             <w:r>
@@ -19661,7 +19697,6 @@
                 <w:szCs w:val="20"/>
                 <w:lang w:eastAsia="en-GB"/>
               </w:rPr>
-              <w:lastRenderedPageBreak/>
               <w:t>-</w:t>
             </w:r>
             <w:r>
@@ -19819,7 +19854,7 @@
                 <w:lang w:eastAsia="en-GB"/>
               </w:rPr>
             </w:pPr>
-            <w:bookmarkStart w:id="25" w:name="command_sump"/>
+            <w:bookmarkStart w:id="24" w:name="command_sump"/>
             <w:r>
               <w:rPr>
                 <w:rFonts w:ascii="Times New Roman" w:hAnsi="Times New Roman"/>
@@ -19832,7 +19867,7 @@
               <w:lastRenderedPageBreak/>
               <w:t>sump</w:t>
             </w:r>
-            <w:bookmarkEnd w:id="25"/>
+            <w:bookmarkEnd w:id="24"/>
           </w:p>
         </w:tc>
         <w:tc>
@@ -20686,6 +20721,7 @@
                 <w:szCs w:val="20"/>
                 <w:lang w:eastAsia="en-GB"/>
               </w:rPr>
+              <w:lastRenderedPageBreak/>
               <w:t>-a</w:t>
             </w:r>
             <w:r>
@@ -20794,6 +20830,7 @@
                 <w:szCs w:val="20"/>
                 <w:lang w:eastAsia="en-GB"/>
               </w:rPr>
+              <w:lastRenderedPageBreak/>
               <w:t>restrain</w:t>
             </w:r>
           </w:p>
@@ -20901,7 +20938,6 @@
                 <w:szCs w:val="20"/>
                 <w:lang w:eastAsia="en-GB"/>
               </w:rPr>
-              <w:lastRenderedPageBreak/>
               <w:t>Bond [d atoms]</w:t>
             </w:r>
           </w:p>
@@ -20924,7 +20960,7 @@
               </w:rPr>
               <w:t>Angle value [atoms]</w:t>
             </w:r>
-            <w:bookmarkStart w:id="26" w:name="_Ref313378252"/>
+            <w:bookmarkStart w:id="25" w:name="_Ref313378252"/>
             <w:r>
               <w:rPr>
                 <w:rStyle w:val="FootnoteReference"/>
@@ -20935,7 +20971,7 @@
               </w:rPr>
               <w:footnoteReference w:id="1"/>
             </w:r>
-            <w:bookmarkEnd w:id="26"/>
+            <w:bookmarkEnd w:id="25"/>
           </w:p>
           <w:p>
             <w:pPr>
@@ -21000,7 +21036,6 @@
                 <w:szCs w:val="20"/>
                 <w:lang w:eastAsia="en-GB"/>
               </w:rPr>
-              <w:lastRenderedPageBreak/>
               <w:t xml:space="preserve">This is a generic macro to generate restraints. The ADP restraint for </w:t>
             </w:r>
             <w:proofErr w:type="spellStart"/>
@@ -21041,17 +21076,7 @@
                 <w:szCs w:val="20"/>
                 <w:lang w:eastAsia="en-GB"/>
               </w:rPr>
-              <w:t xml:space="preserve"> of the </w:t>
-            </w:r>
-            <w:r>
-              <w:rPr>
-                <w:rFonts w:ascii="Times New Roman" w:hAnsi="Times New Roman"/>
-                <w:sz w:val="20"/>
-                <w:szCs w:val="20"/>
-                <w:lang w:eastAsia="en-GB"/>
-              </w:rPr>
-              <w:lastRenderedPageBreak/>
-              <w:t xml:space="preserve">given atoms </w:t>
+              <w:t xml:space="preserve"> of the given atoms </w:t>
             </w:r>
             <w:proofErr w:type="gramStart"/>
             <w:r>
@@ -21128,7 +21153,6 @@
                 <w:szCs w:val="20"/>
                 <w:lang w:eastAsia="en-GB"/>
               </w:rPr>
-              <w:lastRenderedPageBreak/>
               <w:t>constrain</w:t>
             </w:r>
           </w:p>
@@ -21422,11 +21446,11 @@
       <w:pPr>
         <w:pStyle w:val="Heading2"/>
       </w:pPr>
-      <w:bookmarkStart w:id="27" w:name="_Toc349914333"/>
+      <w:bookmarkStart w:id="26" w:name="_Toc349914333"/>
       <w:r>
         <w:t>Selection Syntax</w:t>
       </w:r>
-      <w:bookmarkEnd w:id="27"/>
+      <w:bookmarkEnd w:id="26"/>
     </w:p>
     <w:tbl>
       <w:tblPr>
@@ -21891,6 +21915,7 @@
                 <w:szCs w:val="20"/>
                 <w:lang w:eastAsia="en-GB"/>
               </w:rPr>
+              <w:lastRenderedPageBreak/>
               <w:t>sel</w:t>
             </w:r>
             <w:proofErr w:type="spellEnd"/>
@@ -22168,17 +22193,7 @@
                 <w:szCs w:val="20"/>
                 <w:lang w:eastAsia="en-GB"/>
               </w:rPr>
-              <w:t xml:space="preserve">Selects all atoms of the given type. E is a chemical element symbol or one of the following: </w:t>
-            </w:r>
-            <w:r>
-              <w:rPr>
-                <w:rFonts w:ascii="Times New Roman" w:hAnsi="Times New Roman"/>
-                <w:sz w:val="20"/>
-                <w:szCs w:val="20"/>
-                <w:lang w:eastAsia="en-GB"/>
-              </w:rPr>
-              <w:lastRenderedPageBreak/>
-              <w:t>* - all types M - all metals X - all halogens</w:t>
+              <w:t>Selects all atoms of the given type. E is a chemical element symbol or one of the following: * - all types M - all metals X - all halogens</w:t>
             </w:r>
           </w:p>
         </w:tc>
@@ -22212,7 +22227,6 @@
                 <w:szCs w:val="20"/>
                 <w:lang w:eastAsia="en-GB"/>
               </w:rPr>
-              <w:lastRenderedPageBreak/>
               <w:t>sel</w:t>
             </w:r>
             <w:proofErr w:type="spellEnd"/>
@@ -22569,11 +22583,11 @@
           <w:szCs w:val="23"/>
         </w:rPr>
       </w:pPr>
-      <w:bookmarkStart w:id="28" w:name="_Toc349914334"/>
+      <w:bookmarkStart w:id="27" w:name="_Toc349914334"/>
       <w:r>
         <w:t>HKL file Operations</w:t>
       </w:r>
-      <w:bookmarkEnd w:id="28"/>
+      <w:bookmarkEnd w:id="27"/>
     </w:p>
     <w:tbl>
       <w:tblPr>
@@ -22617,8 +22631,8 @@
                 <w:lang w:eastAsia="en-GB"/>
               </w:rPr>
             </w:pPr>
-            <w:bookmarkStart w:id="29" w:name="HKL_file_Operations_5438779126"/>
-            <w:bookmarkEnd w:id="29"/>
+            <w:bookmarkStart w:id="28" w:name="HKL_file_Operations_5438779126"/>
+            <w:bookmarkEnd w:id="28"/>
             <w:proofErr w:type="spellStart"/>
             <w:r>
               <w:rPr>
@@ -23469,7 +23483,17 @@
                 <w:szCs w:val="20"/>
                 <w:lang w:val="pt-BR" w:eastAsia="en-GB"/>
               </w:rPr>
-              <w:t>-h=h1;h2;.. -k=k1;k2.. -l=l1;l2.. [-c]</w:t>
+              <w:t xml:space="preserve">-h=h1;h2;.. -k=k1;k2.. -l=l1;l2.. </w:t>
+            </w:r>
+            <w:r>
+              <w:rPr>
+                <w:rFonts w:ascii="Times New Roman" w:hAnsi="Times New Roman"/>
+                <w:sz w:val="20"/>
+                <w:szCs w:val="20"/>
+                <w:lang w:val="pt-BR" w:eastAsia="en-GB"/>
+              </w:rPr>
+              <w:lastRenderedPageBreak/>
+              <w:t>[-c]</w:t>
             </w:r>
           </w:p>
         </w:tc>
@@ -23499,7 +23523,18 @@
                 <w:szCs w:val="20"/>
                 <w:lang w:eastAsia="en-GB"/>
               </w:rPr>
-              <w:t xml:space="preserve">This function provides a mechanism to reversibly exclude some reflections from refinement (these reflections will be moved to the end of the </w:t>
+              <w:lastRenderedPageBreak/>
+              <w:t xml:space="preserve">This function provides a mechanism to reversibly exclude some reflections from refinement (these reflections will be </w:t>
+            </w:r>
+            <w:r>
+              <w:rPr>
+                <w:rFonts w:ascii="Times New Roman" w:hAnsi="Times New Roman"/>
+                <w:sz w:val="20"/>
+                <w:szCs w:val="20"/>
+                <w:lang w:eastAsia="en-GB"/>
+              </w:rPr>
+              <w:lastRenderedPageBreak/>
+              <w:t xml:space="preserve">moved to the end of the </w:t>
             </w:r>
             <w:proofErr w:type="spellStart"/>
             <w:r>
@@ -23980,11 +24015,11 @@
       <w:pPr>
         <w:pStyle w:val="Heading2"/>
       </w:pPr>
-      <w:bookmarkStart w:id="30" w:name="_Toc349914335"/>
+      <w:bookmarkStart w:id="29" w:name="_Toc349914335"/>
       <w:r>
         <w:t>Customising the Olex2 GUI</w:t>
       </w:r>
-      <w:bookmarkEnd w:id="30"/>
+      <w:bookmarkEnd w:id="29"/>
     </w:p>
     <w:tbl>
       <w:tblPr>
@@ -24028,8 +24063,8 @@
                 <w:lang w:eastAsia="en-GB"/>
               </w:rPr>
             </w:pPr>
-            <w:bookmarkStart w:id="31" w:name="Customising_the_Olex2_GUI_8897"/>
-            <w:bookmarkEnd w:id="31"/>
+            <w:bookmarkStart w:id="30" w:name="Customising_the_Olex2_GUI_8897"/>
+            <w:bookmarkEnd w:id="30"/>
             <w:proofErr w:type="spellStart"/>
             <w:r>
               <w:rPr>
@@ -24612,6 +24647,7 @@
                 <w:szCs w:val="20"/>
                 <w:lang w:eastAsia="en-GB"/>
               </w:rPr>
+              <w:lastRenderedPageBreak/>
               <w:t>save</w:t>
             </w:r>
           </w:p>
@@ -24744,15 +24780,6 @@
                 <w:lang w:eastAsia="en-GB"/>
               </w:rPr>
               <w:br/>
-            </w:r>
-            <w:r>
-              <w:rPr>
-                <w:rFonts w:ascii="Times New Roman" w:hAnsi="Times New Roman"/>
-                <w:sz w:val="20"/>
-                <w:szCs w:val="20"/>
-                <w:lang w:eastAsia="en-GB"/>
-              </w:rPr>
-              <w:lastRenderedPageBreak/>
               <w:t>The model saves current view including the crystallographic mode and style.</w:t>
             </w:r>
           </w:p>
@@ -24787,7 +24814,6 @@
                 <w:szCs w:val="20"/>
                 <w:lang w:eastAsia="en-GB"/>
               </w:rPr>
-              <w:lastRenderedPageBreak/>
               <w:t>load</w:t>
             </w:r>
           </w:p>
@@ -26003,7 +26029,17 @@
                 <w:szCs w:val="20"/>
                 <w:lang w:eastAsia="en-GB"/>
               </w:rPr>
-              <w:t xml:space="preserve">, but the H atoms are also displayed with their real </w:t>
+              <w:t xml:space="preserve">, but the H atoms are also displayed with </w:t>
+            </w:r>
+            <w:r>
+              <w:rPr>
+                <w:rFonts w:ascii="Times New Roman" w:hAnsi="Times New Roman"/>
+                <w:sz w:val="20"/>
+                <w:szCs w:val="20"/>
+                <w:lang w:eastAsia="en-GB"/>
+              </w:rPr>
+              <w:lastRenderedPageBreak/>
+              <w:t xml:space="preserve">their real </w:t>
             </w:r>
             <w:proofErr w:type="spellStart"/>
             <w:r>
@@ -26101,6 +26137,7 @@
                 <w:szCs w:val="20"/>
                 <w:lang w:eastAsia="en-GB"/>
               </w:rPr>
+              <w:lastRenderedPageBreak/>
               <w:t>azoom</w:t>
             </w:r>
             <w:proofErr w:type="spellEnd"/>
@@ -26186,7 +26223,6 @@
                 <w:szCs w:val="20"/>
                 <w:lang w:eastAsia="en-GB"/>
               </w:rPr>
-              <w:lastRenderedPageBreak/>
               <w:t>percents</w:t>
             </w:r>
             <w:proofErr w:type="spellEnd"/>
@@ -26234,7 +26270,6 @@
                 <w:szCs w:val="20"/>
                 <w:lang w:eastAsia="en-GB"/>
               </w:rPr>
-              <w:lastRenderedPageBreak/>
               <w:t>group</w:t>
             </w:r>
           </w:p>
@@ -26405,11 +26440,11 @@
       <w:pPr>
         <w:pStyle w:val="Heading2"/>
       </w:pPr>
-      <w:bookmarkStart w:id="32" w:name="_Toc349914336"/>
+      <w:bookmarkStart w:id="31" w:name="_Toc349914336"/>
       <w:r>
         <w:t>Output: Tables, Reports and Images</w:t>
       </w:r>
-      <w:bookmarkEnd w:id="32"/>
+      <w:bookmarkEnd w:id="31"/>
     </w:p>
     <w:tbl>
       <w:tblPr>
@@ -26453,8 +26488,8 @@
                 <w:lang w:eastAsia="en-GB"/>
               </w:rPr>
             </w:pPr>
-            <w:bookmarkStart w:id="33" w:name="Output_Tables_Reports_and_Imag"/>
-            <w:bookmarkEnd w:id="33"/>
+            <w:bookmarkStart w:id="32" w:name="Output_Tables_Reports_and_Imag"/>
+            <w:bookmarkEnd w:id="32"/>
             <w:proofErr w:type="spellStart"/>
             <w:r>
               <w:rPr>
@@ -27333,6 +27368,7 @@
                 <w:szCs w:val="20"/>
                 <w:lang w:eastAsia="en-GB"/>
               </w:rPr>
+              <w:lastRenderedPageBreak/>
               <w:t>Pict</w:t>
             </w:r>
             <w:proofErr w:type="spellEnd"/>
@@ -27673,7 +27709,6 @@
                 <w:szCs w:val="20"/>
                 <w:lang w:eastAsia="en-GB"/>
               </w:rPr>
-              <w:lastRenderedPageBreak/>
               <w:t>-</w:t>
             </w:r>
             <w:proofErr w:type="spellStart"/>
@@ -27842,7 +27877,6 @@
                 <w:szCs w:val="20"/>
                 <w:lang w:eastAsia="en-GB"/>
               </w:rPr>
-              <w:lastRenderedPageBreak/>
               <w:t>Picta</w:t>
             </w:r>
             <w:proofErr w:type="spellEnd"/>
@@ -29007,7 +29041,7 @@
                 <w:szCs w:val="24"/>
                 <w:lang w:eastAsia="en-GB"/>
               </w:rPr>
-              <w:t>-Me a single bond will be rendered from the ring centroid to the metal vs 5 bonds from every C atom to the metal). Note that currently these stippled bonds do not appear in the PostScript rendered pictures and thus for PS pictures a workaround with creating centroids is needed.</w:t>
+              <w:t xml:space="preserve">-Me a single bond will be rendered from the ring centroid to the metal vs 5 bonds from every C </w:t>
             </w:r>
             <w:r>
               <w:rPr>
@@ -29016,7 +29050,8 @@
                 <w:szCs w:val="24"/>
                 <w:lang w:eastAsia="en-GB"/>
               </w:rPr>
-              <w:t xml:space="preserve"> To remove all of the lines created by this command - right click on one of </w:t>
+              <w:lastRenderedPageBreak/>
+              <w:t>atom to the metal). Note that currently these stippled bonds do not appear in the PostScript rendered pictures and thus for PS pictures a workaround with creating centroids is needed.</w:t>
             </w:r>
             <w:r>
               <w:rPr>
@@ -29025,8 +29060,7 @@
                 <w:szCs w:val="24"/>
                 <w:lang w:eastAsia="en-GB"/>
               </w:rPr>
-              <w:lastRenderedPageBreak/>
-              <w:t>them and choose Graphics-&gt;Select the group, then hit Del key.</w:t>
+              <w:t xml:space="preserve"> To remove all of the lines created by this command - right click on one of them and choose Graphics-&gt;Select the group, then hit Del key.</w:t>
             </w:r>
           </w:p>
         </w:tc>
@@ -29044,11 +29078,11 @@
       <w:pPr>
         <w:pStyle w:val="Heading2"/>
       </w:pPr>
-      <w:bookmarkStart w:id="34" w:name="_Toc349914337"/>
+      <w:bookmarkStart w:id="33" w:name="_Toc349914337"/>
       <w:r>
         <w:t>Structure Analysis</w:t>
       </w:r>
-      <w:bookmarkEnd w:id="34"/>
+      <w:bookmarkEnd w:id="33"/>
     </w:p>
     <w:tbl>
       <w:tblPr>
@@ -29093,8 +29127,8 @@
                 <w:lang w:eastAsia="en-GB"/>
               </w:rPr>
             </w:pPr>
-            <w:bookmarkStart w:id="35" w:name="Structure_Analysis_77378220390"/>
-            <w:bookmarkEnd w:id="35"/>
+            <w:bookmarkStart w:id="34" w:name="Structure_Analysis_77378220390"/>
+            <w:bookmarkEnd w:id="34"/>
             <w:r>
               <w:rPr>
                 <w:rFonts w:ascii="Times New Roman" w:hAnsi="Times New Roman"/>
@@ -30076,7 +30110,17 @@
                 <w:szCs w:val="20"/>
                 <w:lang w:eastAsia="en-GB"/>
               </w:rPr>
-              <w:t> option is required to get values for publishing</w:t>
+              <w:t xml:space="preserve"> option is </w:t>
+            </w:r>
+            <w:r>
+              <w:rPr>
+                <w:rFonts w:ascii="Times New Roman" w:hAnsi="Times New Roman"/>
+                <w:sz w:val="20"/>
+                <w:szCs w:val="20"/>
+                <w:lang w:eastAsia="en-GB"/>
+              </w:rPr>
+              <w:lastRenderedPageBreak/>
+              <w:t>required to get values for publishing</w:t>
             </w:r>
           </w:p>
           <w:p>
@@ -30141,17 +30185,7 @@
                 <w:lang w:eastAsia="en-GB"/>
               </w:rPr>
               <w:br/>
-              <w:t xml:space="preserve">However there are several ways how the radii can be changed, </w:t>
-            </w:r>
-            <w:r>
-              <w:rPr>
-                <w:rFonts w:ascii="Times New Roman" w:hAnsi="Times New Roman"/>
-                <w:sz w:val="20"/>
-                <w:szCs w:val="20"/>
-                <w:lang w:eastAsia="en-GB"/>
-              </w:rPr>
-              <w:lastRenderedPageBreak/>
-              <w:t xml:space="preserve">one of the ways is to provide  a file name with radii ([element radius] a line format), the other one is to load the radii from the same kind of the file using 'load radii </w:t>
+              <w:t xml:space="preserve">However there are several ways how the radii can be changed, one of the ways is to provide  a file name with radii ([element radius] a line format), the other one is to load the radii from the same kind of the file using 'load radii </w:t>
             </w:r>
             <w:proofErr w:type="spellStart"/>
             <w:r>
@@ -31335,7 +31369,7 @@
                 <w:lang w:eastAsia="en-GB"/>
               </w:rPr>
             </w:pPr>
-            <w:bookmarkStart w:id="36" w:name="command_match"/>
+            <w:bookmarkStart w:id="35" w:name="command_match"/>
             <w:r>
               <w:rPr>
                 <w:rFonts w:ascii="Times New Roman" w:hAnsi="Times New Roman"/>
@@ -31347,7 +31381,7 @@
               </w:rPr>
               <w:t>match</w:t>
             </w:r>
-            <w:bookmarkEnd w:id="36"/>
+            <w:bookmarkEnd w:id="35"/>
           </w:p>
         </w:tc>
         <w:tc>
@@ -31537,6 +31571,15 @@
                 <w:lang w:val="pt-BR" w:eastAsia="en-GB"/>
               </w:rPr>
               <w:br/>
+            </w:r>
+            <w:r>
+              <w:rPr>
+                <w:rFonts w:ascii="Times New Roman" w:hAnsi="Times New Roman"/>
+                <w:sz w:val="20"/>
+                <w:szCs w:val="20"/>
+                <w:lang w:val="pt-BR" w:eastAsia="en-GB"/>
+              </w:rPr>
+              <w:lastRenderedPageBreak/>
               <w:t>[-</w:t>
             </w:r>
             <w:r>
@@ -31675,6 +31718,7 @@
                 <w:szCs w:val="20"/>
                 <w:lang w:eastAsia="en-GB"/>
               </w:rPr>
+              <w:lastRenderedPageBreak/>
               <w:t>This procedure find relation between the connectivity graphs of molecular fragments of loaded structure and aligns the fragments. If no arguments are given, the procedure analyses all fragments and in the case fragments with matching connectivity found, aligns </w:t>
             </w:r>
             <w:proofErr w:type="spellStart"/>
@@ -31695,7 +31739,17 @@
                 <w:szCs w:val="20"/>
                 <w:lang w:eastAsia="en-GB"/>
               </w:rPr>
-              <w:t xml:space="preserve"> A45 (1989), 208  them and prints corresponding root mean square distance (RMSD) in angstroms. If two atoms are provided (explicitly by name or through the selection) the graph relation information - orientation matrix and the matching atoms is printed, use -</w:t>
+              <w:t xml:space="preserve"> A45 (1989), 208  them and prints corresponding root mean square distance (RMSD) in </w:t>
+            </w:r>
+            <w:r>
+              <w:rPr>
+                <w:rFonts w:ascii="Times New Roman" w:hAnsi="Times New Roman"/>
+                <w:sz w:val="20"/>
+                <w:szCs w:val="20"/>
+                <w:lang w:eastAsia="en-GB"/>
+              </w:rPr>
+              <w:lastRenderedPageBreak/>
+              <w:t>angstroms. If two atoms are provided (explicitly by name or through the selection) the graph relation information - orientation matrix and the matching atoms is printed, use -</w:t>
             </w:r>
             <w:proofErr w:type="gramStart"/>
             <w:r>
@@ -31777,7 +31831,6 @@
                 <w:szCs w:val="20"/>
                 <w:lang w:eastAsia="en-GB"/>
               </w:rPr>
-              <w:lastRenderedPageBreak/>
               <w:t>-</w:t>
             </w:r>
             <w:r>
@@ -32331,25 +32384,25 @@
       <w:pPr>
         <w:pStyle w:val="Heading1"/>
       </w:pPr>
-      <w:bookmarkStart w:id="37" w:name="How_to_7525797616690397_248763_419630230"/>
-      <w:bookmarkStart w:id="38" w:name="_Toc349914338"/>
+      <w:bookmarkStart w:id="36" w:name="How_to_7525797616690397_248763_419630230"/>
+      <w:bookmarkStart w:id="37" w:name="_Toc349914338"/>
+      <w:bookmarkEnd w:id="36"/>
+      <w:r>
+        <w:t>How to...?</w:t>
+      </w:r>
       <w:bookmarkEnd w:id="37"/>
-      <w:r>
-        <w:t>How to...?</w:t>
-      </w:r>
-      <w:bookmarkEnd w:id="38"/>
     </w:p>
     <w:p>
       <w:pPr>
         <w:pStyle w:val="Heading2"/>
       </w:pPr>
-      <w:bookmarkStart w:id="39" w:name="Overlay_molecules_795407803729_051836892"/>
-      <w:bookmarkStart w:id="40" w:name="_Toc349914339"/>
+      <w:bookmarkStart w:id="38" w:name="Overlay_molecules_795407803729_051836892"/>
+      <w:bookmarkStart w:id="39" w:name="_Toc349914339"/>
+      <w:bookmarkEnd w:id="38"/>
+      <w:r>
+        <w:t>Overlay molecules</w:t>
+      </w:r>
       <w:bookmarkEnd w:id="39"/>
-      <w:r>
-        <w:t>Overlay molecules</w:t>
-      </w:r>
-      <w:bookmarkEnd w:id="40"/>
     </w:p>
     <w:p>
       <w:pPr>
@@ -32367,7 +32420,17 @@
           <w:shd w:val="clear" w:color="auto" w:fill="FFFFFF"/>
           <w:lang w:eastAsia="en-GB"/>
         </w:rPr>
-        <w:t>Olex2 provides several tools to match/align/overlay fragments or molecules. If the fragments have the same connectivity, the user can just type 'match' for automatic matching of the molecules. Olex2 will search for molecular graphs of the same connectivity* and align them, printing corresponding RMSD in angstroms. If the structure has more than two fragments, one atom of pair of fragments can be selected and the following command issued to match the selected fragments only:</w:t>
+        <w:t xml:space="preserve">Olex2 provides several tools to match/align/overlay fragments or molecules. If the fragments have the same connectivity, the user can just type 'match' for automatic matching of the molecules. Olex2 will search for molecular graphs of the same connectivity* and align them, printing corresponding RMSD in angstroms. If the </w:t>
+      </w:r>
+      <w:r>
+        <w:rPr>
+          <w:sz w:val="20"/>
+          <w:szCs w:val="20"/>
+          <w:shd w:val="clear" w:color="auto" w:fill="FFFFFF"/>
+          <w:lang w:eastAsia="en-GB"/>
+        </w:rPr>
+        <w:lastRenderedPageBreak/>
+        <w:t>structure has more than two fragments, one atom of pair of fragments can be selected and the following command issued to match the selected fragments only:</w:t>
       </w:r>
     </w:p>
     <w:p>
@@ -32405,7 +32468,6 @@
           <w:shd w:val="clear" w:color="auto" w:fill="FFFFFF"/>
           <w:lang w:eastAsia="en-GB"/>
         </w:rPr>
-        <w:lastRenderedPageBreak/>
         <w:t>The match macro also takes the '-</w:t>
       </w:r>
       <w:proofErr w:type="spellStart"/>
@@ -32900,18 +32962,18 @@
         </w:rPr>
         <w:t>  </w:t>
       </w:r>
-      <w:bookmarkStart w:id="41" w:name="Copy_naming_scheme_from_one_fr"/>
-      <w:bookmarkEnd w:id="41"/>
+      <w:bookmarkStart w:id="40" w:name="Copy_naming_scheme_from_one_fr"/>
+      <w:bookmarkEnd w:id="40"/>
     </w:p>
     <w:p>
       <w:pPr>
         <w:pStyle w:val="Heading2"/>
       </w:pPr>
-      <w:bookmarkStart w:id="42" w:name="_Toc349914340"/>
+      <w:bookmarkStart w:id="41" w:name="_Toc349914340"/>
       <w:r>
         <w:t>Copy naming scheme from one fragment to another</w:t>
       </w:r>
-      <w:bookmarkEnd w:id="42"/>
+      <w:bookmarkEnd w:id="41"/>
     </w:p>
     <w:p>
       <w:pPr>
@@ -32928,6 +32990,7 @@
           <w:szCs w:val="20"/>
           <w:lang w:eastAsia="en-GB"/>
         </w:rPr>
+        <w:lastRenderedPageBreak/>
         <w:t>Section above describes how to match/overlay fragments. This section describes how to transfer labelling scheme from one fragment to another for consistent labelling.  Note that if the '-</w:t>
       </w:r>
       <w:proofErr w:type="spellStart"/>
@@ -33018,7 +33081,6 @@
           <w:szCs w:val="20"/>
           <w:lang w:eastAsia="en-GB"/>
         </w:rPr>
-        <w:lastRenderedPageBreak/>
         <w:t>&gt;&gt;match -n=mask</w:t>
       </w:r>
     </w:p>
@@ -33409,21 +33471,21 @@
       <w:pPr>
         <w:pStyle w:val="Heading2"/>
       </w:pPr>
-      <w:bookmarkStart w:id="43" w:name="Get_esd_s_on_geometric_measure_064455216"/>
-      <w:bookmarkStart w:id="44" w:name="_Toc349914341"/>
+      <w:bookmarkStart w:id="42" w:name="Get_esd_s_on_geometric_measure_064455216"/>
+      <w:bookmarkStart w:id="43" w:name="_Toc349914341"/>
+      <w:bookmarkEnd w:id="42"/>
+      <w:r>
+        <w:t xml:space="preserve">Get </w:t>
+      </w:r>
+      <w:proofErr w:type="spellStart"/>
+      <w:r>
+        <w:t>esd's</w:t>
+      </w:r>
+      <w:proofErr w:type="spellEnd"/>
+      <w:r>
+        <w:t xml:space="preserve"> on geometric measurements</w:t>
+      </w:r>
       <w:bookmarkEnd w:id="43"/>
-      <w:r>
-        <w:t xml:space="preserve">Get </w:t>
-      </w:r>
-      <w:proofErr w:type="spellStart"/>
-      <w:r>
-        <w:t>esd's</w:t>
-      </w:r>
-      <w:proofErr w:type="spellEnd"/>
-      <w:r>
-        <w:t xml:space="preserve"> on geometric measurements</w:t>
-      </w:r>
-      <w:bookmarkEnd w:id="44"/>
     </w:p>
     <w:p>
       <w:pPr>
@@ -33584,6 +33646,7 @@
           <w:szCs w:val="20"/>
           <w:lang w:eastAsia="en-GB"/>
         </w:rPr>
+        <w:lastRenderedPageBreak/>
         <w:t xml:space="preserve">a bond or two atoms – length two bonds or three atoms – angle four atoms - torsion angle and the tetrahedron volume a plane - RMSD and the centroid coordinates in fractional and Cartesian coordinates a plane and an atom - atom to plane and atom to plane centroid distances a plane and a bond - angle between the plane normal and the bond two planes - angle between the plane </w:t>
       </w:r>
       <w:proofErr w:type="spellStart"/>
@@ -33620,7 +33683,6 @@
           <w:szCs w:val="20"/>
           <w:lang w:eastAsia="en-GB"/>
         </w:rPr>
-        <w:lastRenderedPageBreak/>
         <w:t>Then type:</w:t>
       </w:r>
     </w:p>
@@ -33766,13 +33828,13 @@
       <w:pPr>
         <w:pStyle w:val="Heading2"/>
       </w:pPr>
-      <w:bookmarkStart w:id="45" w:name="Get_a_stereo_view_487458711490"/>
-      <w:bookmarkStart w:id="46" w:name="_Toc349914342"/>
+      <w:bookmarkStart w:id="44" w:name="Get_a_stereo_view_487458711490"/>
+      <w:bookmarkStart w:id="45" w:name="_Toc349914342"/>
+      <w:bookmarkEnd w:id="44"/>
+      <w:r>
+        <w:t>Get a stereo view</w:t>
+      </w:r>
       <w:bookmarkEnd w:id="45"/>
-      <w:r>
-        <w:t>Get a stereo view</w:t>
-      </w:r>
-      <w:bookmarkEnd w:id="46"/>
     </w:p>
     <w:p>
       <w:pPr>
@@ -34352,6 +34414,7 @@
           <w:szCs w:val="20"/>
           <w:lang w:eastAsia="en-GB"/>
         </w:rPr>
+        <w:lastRenderedPageBreak/>
         <w:t>R</w:t>
       </w:r>
       <w:proofErr w:type="gramStart"/>
@@ -34507,14 +34570,13 @@
       <w:pPr>
         <w:pStyle w:val="Heading2"/>
       </w:pPr>
-      <w:bookmarkStart w:id="47" w:name="Pack_or_grow_molecule_s_761062_276684898"/>
-      <w:bookmarkStart w:id="48" w:name="_Toc349914343"/>
+      <w:bookmarkStart w:id="46" w:name="Pack_or_grow_molecule_s_761062_276684898"/>
+      <w:bookmarkStart w:id="47" w:name="_Toc349914343"/>
+      <w:bookmarkEnd w:id="46"/>
+      <w:r>
+        <w:t>Pack or grow molecule(s)</w:t>
+      </w:r>
       <w:bookmarkEnd w:id="47"/>
-      <w:r>
-        <w:lastRenderedPageBreak/>
-        <w:t>Pack or grow molecule(s)</w:t>
-      </w:r>
-      <w:bookmarkEnd w:id="48"/>
     </w:p>
     <w:p>
       <w:pPr>
@@ -35101,6 +35163,7 @@
           <w:szCs w:val="20"/>
           <w:lang w:eastAsia="en-GB"/>
         </w:rPr>
+        <w:lastRenderedPageBreak/>
         <w:t>&gt;&gt;mode move [-c]</w:t>
       </w:r>
     </w:p>
@@ -35165,7 +35228,6 @@
           <w:szCs w:val="20"/>
           <w:lang w:eastAsia="en-GB"/>
         </w:rPr>
-        <w:lastRenderedPageBreak/>
         <w:t>Displays asymmetric units as a set of tetrahedron, clicking on which generates the asymmetric unit using that particular transformation.  </w:t>
       </w:r>
     </w:p>
@@ -35263,13 +35325,13 @@
       <w:pPr>
         <w:pStyle w:val="Heading2"/>
       </w:pPr>
-      <w:bookmarkStart w:id="49" w:name="Change_P1_space_group_to_P_1_9"/>
-      <w:bookmarkStart w:id="50" w:name="_Toc349914344"/>
+      <w:bookmarkStart w:id="48" w:name="Change_P1_space_group_to_P_1_9"/>
+      <w:bookmarkStart w:id="49" w:name="_Toc349914344"/>
+      <w:bookmarkEnd w:id="48"/>
+      <w:r>
+        <w:t>Change P1 space group to P-1</w:t>
+      </w:r>
       <w:bookmarkEnd w:id="49"/>
-      <w:r>
-        <w:t>Change P1 space group to P-1</w:t>
-      </w:r>
-      <w:bookmarkEnd w:id="50"/>
     </w:p>
     <w:p>
       <w:pPr>
@@ -35651,13 +35713,13 @@
       <w:pPr>
         <w:pStyle w:val="Heading2"/>
       </w:pPr>
-      <w:bookmarkStart w:id="51" w:name="Change_space_group_settings_20_354140252"/>
-      <w:bookmarkStart w:id="52" w:name="_Toc349914345"/>
+      <w:bookmarkStart w:id="50" w:name="Change_space_group_settings_20_354140252"/>
+      <w:bookmarkStart w:id="51" w:name="_Toc349914345"/>
+      <w:bookmarkEnd w:id="50"/>
+      <w:r>
+        <w:t>Change space group settings</w:t>
+      </w:r>
       <w:bookmarkEnd w:id="51"/>
-      <w:r>
-        <w:t>Change space group settings</w:t>
-      </w:r>
-      <w:bookmarkEnd w:id="52"/>
     </w:p>
     <w:p>
       <w:pPr>
@@ -35848,7 +35910,16 @@
           <w:szCs w:val="20"/>
           <w:lang w:eastAsia="en-GB"/>
         </w:rPr>
-        <w:t xml:space="preserve"> the current space group setting to make the 'b' the principal axis and  for the cell choice '1' and creates the b1.hkl file with transformed reflections. It is also possible to enter just the principle axis, like 'a' or 'c'. Please note that the cell </w:t>
+        <w:t xml:space="preserve"> the current space group setting to make the 'b' the principal axis and  for the cell choice '1' and creates the b1.hkl file with transformed reflections. It is also possible to enter just the principle axis, like 'a' or </w:t>
+      </w:r>
+      <w:r>
+        <w:rPr>
+          <w:sz w:val="20"/>
+          <w:szCs w:val="20"/>
+          <w:lang w:eastAsia="en-GB"/>
+        </w:rPr>
+        <w:lastRenderedPageBreak/>
+        <w:t xml:space="preserve">'c'. Please note that the cell </w:t>
       </w:r>
       <w:proofErr w:type="spellStart"/>
       <w:r>
@@ -35940,7 +36011,6 @@
           <w:szCs w:val="20"/>
           <w:lang w:eastAsia="en-GB"/>
         </w:rPr>
-        <w:lastRenderedPageBreak/>
         <w:t>To find out current space group settings, type:</w:t>
       </w:r>
     </w:p>
@@ -35986,13 +36056,13 @@
       <w:pPr>
         <w:pStyle w:val="Heading2"/>
       </w:pPr>
-      <w:bookmarkStart w:id="53" w:name="To_control_console_and_graphic"/>
-      <w:bookmarkStart w:id="54" w:name="_Toc349914346"/>
+      <w:bookmarkStart w:id="52" w:name="To_control_console_and_graphic"/>
+      <w:bookmarkStart w:id="53" w:name="_Toc349914346"/>
+      <w:bookmarkEnd w:id="52"/>
+      <w:r>
+        <w:t>To control console and graphics visibility</w:t>
+      </w:r>
       <w:bookmarkEnd w:id="53"/>
-      <w:r>
-        <w:t>To control console and graphics visibility</w:t>
-      </w:r>
-      <w:bookmarkEnd w:id="54"/>
     </w:p>
     <w:p>
       <w:pPr>
@@ -36291,13 +36361,13 @@
       <w:pPr>
         <w:pStyle w:val="Heading2"/>
       </w:pPr>
-      <w:bookmarkStart w:id="55" w:name="Select_atoms_that_became_too_s"/>
-      <w:bookmarkStart w:id="56" w:name="_Toc349914347"/>
+      <w:bookmarkStart w:id="54" w:name="Select_atoms_that_became_too_s"/>
+      <w:bookmarkStart w:id="55" w:name="_Toc349914347"/>
+      <w:bookmarkEnd w:id="54"/>
+      <w:r>
+        <w:t>Select atoms that became 'too small'</w:t>
+      </w:r>
       <w:bookmarkEnd w:id="55"/>
-      <w:r>
-        <w:t>Select atoms that became 'too small'</w:t>
-      </w:r>
-      <w:bookmarkEnd w:id="56"/>
     </w:p>
     <w:p>
       <w:pPr>
@@ -36530,21 +36600,22 @@
       <w:pPr>
         <w:pStyle w:val="Heading2"/>
       </w:pPr>
-      <w:bookmarkStart w:id="57" w:name="Use_ShelX_programs_in_Olex2_86"/>
-      <w:bookmarkStart w:id="58" w:name="_Toc349914348"/>
+      <w:bookmarkStart w:id="56" w:name="Use_ShelX_programs_in_Olex2_86"/>
+      <w:bookmarkStart w:id="57" w:name="_Toc349914348"/>
+      <w:bookmarkEnd w:id="56"/>
+      <w:r>
+        <w:lastRenderedPageBreak/>
+        <w:t xml:space="preserve">Use </w:t>
+      </w:r>
+      <w:proofErr w:type="spellStart"/>
+      <w:r>
+        <w:t>ShelX</w:t>
+      </w:r>
+      <w:proofErr w:type="spellEnd"/>
+      <w:r>
+        <w:t xml:space="preserve"> programs in Olex2</w:t>
+      </w:r>
       <w:bookmarkEnd w:id="57"/>
-      <w:r>
-        <w:t xml:space="preserve">Use </w:t>
-      </w:r>
-      <w:proofErr w:type="spellStart"/>
-      <w:r>
-        <w:t>ShelX</w:t>
-      </w:r>
-      <w:proofErr w:type="spellEnd"/>
-      <w:r>
-        <w:t xml:space="preserve"> programs in Olex2</w:t>
-      </w:r>
-      <w:bookmarkEnd w:id="58"/>
     </w:p>
     <w:p>
       <w:pPr>
@@ -36763,7 +36834,6 @@
           <w:szCs w:val="20"/>
           <w:lang w:eastAsia="en-GB"/>
         </w:rPr>
-        <w:lastRenderedPageBreak/>
         <w:t xml:space="preserve">All </w:t>
       </w:r>
       <w:proofErr w:type="spellStart"/>
@@ -36807,15 +36877,15 @@
       <w:pPr>
         <w:pStyle w:val="Heading2"/>
       </w:pPr>
-      <w:bookmarkStart w:id="59" w:name="Change_default_programs_824793141335249"/>
-      <w:bookmarkStart w:id="60" w:name="_Ref313538012"/>
-      <w:bookmarkStart w:id="61" w:name="_Toc349914349"/>
+      <w:bookmarkStart w:id="58" w:name="Change_default_programs_824793141335249"/>
+      <w:bookmarkStart w:id="59" w:name="_Ref313538012"/>
+      <w:bookmarkStart w:id="60" w:name="_Toc349914349"/>
+      <w:bookmarkEnd w:id="58"/>
+      <w:r>
+        <w:t>Change default programs</w:t>
+      </w:r>
       <w:bookmarkEnd w:id="59"/>
-      <w:r>
-        <w:t>Change default programs</w:t>
-      </w:r>
       <w:bookmarkEnd w:id="60"/>
-      <w:bookmarkEnd w:id="61"/>
     </w:p>
     <w:p>
       <w:pPr>
@@ -37208,13 +37278,13 @@
       <w:pPr>
         <w:pStyle w:val="Heading2"/>
       </w:pPr>
-      <w:bookmarkStart w:id="62" w:name="Working_with_the_Maps_display_8926176372"/>
-      <w:bookmarkStart w:id="63" w:name="_Toc349914350"/>
+      <w:bookmarkStart w:id="61" w:name="Working_with_the_Maps_display_8926176372"/>
+      <w:bookmarkStart w:id="62" w:name="_Toc349914350"/>
+      <w:bookmarkEnd w:id="61"/>
+      <w:r>
+        <w:t>Working with the Maps display</w:t>
+      </w:r>
       <w:bookmarkEnd w:id="62"/>
-      <w:r>
-        <w:t>Working with the Maps display</w:t>
-      </w:r>
-      <w:bookmarkEnd w:id="63"/>
     </w:p>
     <w:p>
       <w:pPr>
@@ -37613,6 +37683,7 @@
           <w:szCs w:val="20"/>
           <w:lang w:eastAsia="en-GB"/>
         </w:rPr>
+        <w:lastRenderedPageBreak/>
         <w:t>to</w:t>
       </w:r>
       <w:proofErr w:type="gramEnd"/>
@@ -37629,11 +37700,329 @@
       <w:pPr>
         <w:pStyle w:val="Heading2"/>
       </w:pPr>
-      <w:bookmarkStart w:id="64" w:name="Fix_tooltips_problems_9572209371253848"/>
-      <w:bookmarkStart w:id="65" w:name="_Toc349914351"/>
+      <w:bookmarkStart w:id="63" w:name="Fix_tooltips_problems_9572209371253848"/>
+      <w:bookmarkStart w:id="64" w:name="_Toc349914351"/>
+      <w:bookmarkEnd w:id="63"/>
+      <w:r>
+        <w:t>Fix tooltips problems</w:t>
+      </w:r>
       <w:bookmarkEnd w:id="64"/>
-      <w:r>
-        <w:t>Fix tooltips problems</w:t>
+    </w:p>
+    <w:p>
+      <w:pPr>
+        <w:jc w:val="both"/>
+        <w:rPr>
+          <w:sz w:val="20"/>
+          <w:szCs w:val="20"/>
+          <w:lang w:eastAsia="en-GB"/>
+        </w:rPr>
+      </w:pPr>
+      <w:r>
+        <w:rPr>
+          <w:sz w:val="20"/>
+          <w:szCs w:val="20"/>
+          <w:lang w:eastAsia="en-GB"/>
+        </w:rPr>
+        <w:t>Functionality:</w:t>
+      </w:r>
+    </w:p>
+    <w:p>
+      <w:pPr>
+        <w:jc w:val="both"/>
+        <w:rPr>
+          <w:sz w:val="20"/>
+          <w:szCs w:val="20"/>
+          <w:lang w:eastAsia="en-GB"/>
+        </w:rPr>
+      </w:pPr>
+      <w:r>
+        <w:rPr>
+          <w:sz w:val="20"/>
+          <w:szCs w:val="20"/>
+          <w:lang w:eastAsia="en-GB"/>
+        </w:rPr>
+        <w:t>&gt;&gt;</w:t>
+      </w:r>
+      <w:proofErr w:type="spellStart"/>
+      <w:proofErr w:type="gramStart"/>
+      <w:r>
+        <w:rPr>
+          <w:sz w:val="20"/>
+          <w:szCs w:val="20"/>
+          <w:lang w:eastAsia="en-GB"/>
+        </w:rPr>
+        <w:t>GlTooltips</w:t>
+      </w:r>
+      <w:proofErr w:type="spellEnd"/>
+      <w:r>
+        <w:rPr>
+          <w:sz w:val="20"/>
+          <w:szCs w:val="20"/>
+          <w:lang w:eastAsia="en-GB"/>
+        </w:rPr>
+        <w:t>(</w:t>
+      </w:r>
+      <w:proofErr w:type="gramEnd"/>
+      <w:r>
+        <w:rPr>
+          <w:sz w:val="20"/>
+          <w:szCs w:val="20"/>
+          <w:lang w:eastAsia="en-GB"/>
+        </w:rPr>
+        <w:t>bool)</w:t>
+      </w:r>
+    </w:p>
+    <w:p>
+      <w:pPr>
+        <w:jc w:val="both"/>
+        <w:rPr>
+          <w:sz w:val="20"/>
+          <w:szCs w:val="20"/>
+          <w:lang w:eastAsia="en-GB"/>
+        </w:rPr>
+      </w:pPr>
+      <w:r>
+        <w:rPr>
+          <w:sz w:val="20"/>
+          <w:szCs w:val="20"/>
+          <w:lang w:eastAsia="en-GB"/>
+        </w:rPr>
+        <w:t xml:space="preserve">&gt;&gt;echo </w:t>
+      </w:r>
+      <w:proofErr w:type="spellStart"/>
+      <w:proofErr w:type="gramStart"/>
+      <w:r>
+        <w:rPr>
+          <w:sz w:val="20"/>
+          <w:szCs w:val="20"/>
+          <w:lang w:eastAsia="en-GB"/>
+        </w:rPr>
+        <w:t>GlTooltips</w:t>
+      </w:r>
+      <w:proofErr w:type="spellEnd"/>
+      <w:r>
+        <w:rPr>
+          <w:sz w:val="20"/>
+          <w:szCs w:val="20"/>
+          <w:lang w:eastAsia="en-GB"/>
+        </w:rPr>
+        <w:t>()</w:t>
+      </w:r>
+      <w:proofErr w:type="gramEnd"/>
+    </w:p>
+    <w:p>
+      <w:pPr>
+        <w:jc w:val="both"/>
+        <w:rPr>
+          <w:sz w:val="20"/>
+          <w:szCs w:val="20"/>
+          <w:lang w:eastAsia="en-GB"/>
+        </w:rPr>
+      </w:pPr>
+      <w:r>
+        <w:rPr>
+          <w:sz w:val="20"/>
+          <w:szCs w:val="20"/>
+          <w:lang w:eastAsia="en-GB"/>
+        </w:rPr>
+        <w:t xml:space="preserve">These two commands allow modifying or querying current tooltip management. By default there are native tooltips for Windows and OpenGL emulated ones </w:t>
+      </w:r>
+      <w:proofErr w:type="spellStart"/>
+      <w:proofErr w:type="gramStart"/>
+      <w:r>
+        <w:rPr>
+          <w:sz w:val="20"/>
+          <w:szCs w:val="20"/>
+          <w:lang w:eastAsia="en-GB"/>
+        </w:rPr>
+        <w:t>fo</w:t>
+      </w:r>
+      <w:proofErr w:type="spellEnd"/>
+      <w:proofErr w:type="gramEnd"/>
+      <w:r>
+        <w:rPr>
+          <w:sz w:val="20"/>
+          <w:szCs w:val="20"/>
+          <w:lang w:eastAsia="en-GB"/>
+        </w:rPr>
+        <w:t xml:space="preserve"> the other platforms. The reason in the distinction is that native tooltips on Mac are rendered not at the time they were set (at least with </w:t>
+      </w:r>
+      <w:proofErr w:type="spellStart"/>
+      <w:r>
+        <w:rPr>
+          <w:sz w:val="20"/>
+          <w:szCs w:val="20"/>
+          <w:lang w:eastAsia="en-GB"/>
+        </w:rPr>
+        <w:t>wxMac</w:t>
+      </w:r>
+      <w:proofErr w:type="spellEnd"/>
+      <w:r>
+        <w:rPr>
+          <w:sz w:val="20"/>
+          <w:szCs w:val="20"/>
+          <w:lang w:eastAsia="en-GB"/>
+        </w:rPr>
+        <w:t xml:space="preserve">), but after. This leads to displaying previous tooltip instead of current. The case of GTK is still under the investigation, but on older versions of tooltips would not be rendered. This can be overridden using the </w:t>
+      </w:r>
+      <w:proofErr w:type="spellStart"/>
+      <w:proofErr w:type="gramStart"/>
+      <w:r>
+        <w:rPr>
+          <w:sz w:val="20"/>
+          <w:szCs w:val="20"/>
+          <w:lang w:eastAsia="en-GB"/>
+        </w:rPr>
+        <w:t>GlTooltip</w:t>
+      </w:r>
+      <w:proofErr w:type="spellEnd"/>
+      <w:r>
+        <w:rPr>
+          <w:sz w:val="20"/>
+          <w:szCs w:val="20"/>
+          <w:lang w:eastAsia="en-GB"/>
+        </w:rPr>
+        <w:t>(</w:t>
+      </w:r>
+      <w:proofErr w:type="gramEnd"/>
+      <w:r>
+        <w:rPr>
+          <w:sz w:val="20"/>
+          <w:szCs w:val="20"/>
+          <w:lang w:eastAsia="en-GB"/>
+        </w:rPr>
+        <w:t xml:space="preserve">true/false) command, the setting will be saved upon normal program termination. Rendering of the native tooltips on platforms, other than Windows will degrade the performance, since all mouse movement events (unless a mouse button is pressed) will cause the scene re-drawing. Using the </w:t>
+      </w:r>
+      <w:proofErr w:type="spellStart"/>
+      <w:r>
+        <w:rPr>
+          <w:sz w:val="20"/>
+          <w:szCs w:val="20"/>
+          <w:lang w:eastAsia="en-GB"/>
+        </w:rPr>
+        <w:t>OpenGl</w:t>
+      </w:r>
+      <w:proofErr w:type="spellEnd"/>
+      <w:r>
+        <w:rPr>
+          <w:sz w:val="20"/>
+          <w:szCs w:val="20"/>
+          <w:lang w:eastAsia="en-GB"/>
+        </w:rPr>
+        <w:t xml:space="preserve"> emulation of the tooltip will render the scene only when the </w:t>
+      </w:r>
+      <w:proofErr w:type="spellStart"/>
+      <w:r>
+        <w:rPr>
+          <w:sz w:val="20"/>
+          <w:szCs w:val="20"/>
+          <w:lang w:eastAsia="en-GB"/>
+        </w:rPr>
+        <w:t>mose</w:t>
+      </w:r>
+      <w:proofErr w:type="spellEnd"/>
+      <w:r>
+        <w:rPr>
+          <w:sz w:val="20"/>
+          <w:szCs w:val="20"/>
+          <w:lang w:eastAsia="en-GB"/>
+        </w:rPr>
+        <w:t xml:space="preserve"> movement stopped for at least 1/2 of the second. </w:t>
+      </w:r>
+    </w:p>
+    <w:p>
+      <w:pPr>
+        <w:jc w:val="both"/>
+        <w:rPr>
+          <w:sz w:val="20"/>
+          <w:szCs w:val="20"/>
+          <w:lang w:eastAsia="en-GB"/>
+        </w:rPr>
+      </w:pPr>
+      <w:r>
+        <w:rPr>
+          <w:sz w:val="20"/>
+          <w:szCs w:val="20"/>
+          <w:lang w:eastAsia="en-GB"/>
+        </w:rPr>
+        <w:t xml:space="preserve">To control the </w:t>
+      </w:r>
+      <w:proofErr w:type="spellStart"/>
+      <w:r>
+        <w:rPr>
+          <w:sz w:val="20"/>
+          <w:szCs w:val="20"/>
+          <w:lang w:eastAsia="en-GB"/>
+        </w:rPr>
+        <w:t>OpenGl</w:t>
+      </w:r>
+      <w:proofErr w:type="spellEnd"/>
+      <w:r>
+        <w:rPr>
+          <w:sz w:val="20"/>
+          <w:szCs w:val="20"/>
+          <w:lang w:eastAsia="en-GB"/>
+        </w:rPr>
+        <w:t xml:space="preserve"> tooltip emulation appearance the use can use the following command:</w:t>
+      </w:r>
+    </w:p>
+    <w:p>
+      <w:pPr>
+        <w:jc w:val="both"/>
+        <w:rPr>
+          <w:sz w:val="20"/>
+          <w:szCs w:val="20"/>
+          <w:lang w:eastAsia="en-GB"/>
+        </w:rPr>
+      </w:pPr>
+      <w:r>
+        <w:rPr>
+          <w:sz w:val="20"/>
+          <w:szCs w:val="20"/>
+          <w:lang w:eastAsia="en-GB"/>
+        </w:rPr>
+        <w:t>&gt;&gt;</w:t>
+      </w:r>
+      <w:proofErr w:type="spellStart"/>
+      <w:r>
+        <w:rPr>
+          <w:sz w:val="20"/>
+          <w:szCs w:val="20"/>
+          <w:lang w:eastAsia="en-GB"/>
+        </w:rPr>
+        <w:t>editmaterial</w:t>
+      </w:r>
+      <w:proofErr w:type="spellEnd"/>
+      <w:r>
+        <w:rPr>
+          <w:sz w:val="20"/>
+          <w:szCs w:val="20"/>
+          <w:lang w:eastAsia="en-GB"/>
+        </w:rPr>
+        <w:t xml:space="preserve"> Tooltip</w:t>
+      </w:r>
+    </w:p>
+    <w:p>
+      <w:pPr>
+        <w:jc w:val="both"/>
+        <w:rPr>
+          <w:lang w:eastAsia="en-GB"/>
+        </w:rPr>
+      </w:pPr>
+      <w:r>
+        <w:rPr>
+          <w:lang w:eastAsia="en-GB"/>
+        </w:rPr>
+        <w:t> </w:t>
+      </w:r>
+    </w:p>
+    <w:p>
+      <w:pPr>
+        <w:pStyle w:val="Heading2"/>
+      </w:pPr>
+      <w:bookmarkStart w:id="65" w:name="_Toc349914352"/>
+      <w:r>
+        <w:t>Rotate a group of atoms around a bond</w:t>
       </w:r>
       <w:bookmarkEnd w:id="65"/>
     </w:p>
@@ -37641,325 +38030,6 @@
       <w:pPr>
         <w:jc w:val="both"/>
         <w:rPr>
-          <w:sz w:val="20"/>
-          <w:szCs w:val="20"/>
-          <w:lang w:eastAsia="en-GB"/>
-        </w:rPr>
-      </w:pPr>
-      <w:r>
-        <w:rPr>
-          <w:sz w:val="20"/>
-          <w:szCs w:val="20"/>
-          <w:lang w:eastAsia="en-GB"/>
-        </w:rPr>
-        <w:t>Functionality:</w:t>
-      </w:r>
-    </w:p>
-    <w:p>
-      <w:pPr>
-        <w:jc w:val="both"/>
-        <w:rPr>
-          <w:sz w:val="20"/>
-          <w:szCs w:val="20"/>
-          <w:lang w:eastAsia="en-GB"/>
-        </w:rPr>
-      </w:pPr>
-      <w:r>
-        <w:rPr>
-          <w:sz w:val="20"/>
-          <w:szCs w:val="20"/>
-          <w:lang w:eastAsia="en-GB"/>
-        </w:rPr>
-        <w:t>&gt;&gt;</w:t>
-      </w:r>
-      <w:proofErr w:type="spellStart"/>
-      <w:proofErr w:type="gramStart"/>
-      <w:r>
-        <w:rPr>
-          <w:sz w:val="20"/>
-          <w:szCs w:val="20"/>
-          <w:lang w:eastAsia="en-GB"/>
-        </w:rPr>
-        <w:t>GlTooltips</w:t>
-      </w:r>
-      <w:proofErr w:type="spellEnd"/>
-      <w:r>
-        <w:rPr>
-          <w:sz w:val="20"/>
-          <w:szCs w:val="20"/>
-          <w:lang w:eastAsia="en-GB"/>
-        </w:rPr>
-        <w:t>(</w:t>
-      </w:r>
-      <w:proofErr w:type="gramEnd"/>
-      <w:r>
-        <w:rPr>
-          <w:sz w:val="20"/>
-          <w:szCs w:val="20"/>
-          <w:lang w:eastAsia="en-GB"/>
-        </w:rPr>
-        <w:t>bool)</w:t>
-      </w:r>
-    </w:p>
-    <w:p>
-      <w:pPr>
-        <w:jc w:val="both"/>
-        <w:rPr>
-          <w:sz w:val="20"/>
-          <w:szCs w:val="20"/>
-          <w:lang w:eastAsia="en-GB"/>
-        </w:rPr>
-      </w:pPr>
-      <w:r>
-        <w:rPr>
-          <w:sz w:val="20"/>
-          <w:szCs w:val="20"/>
-          <w:lang w:eastAsia="en-GB"/>
-        </w:rPr>
-        <w:lastRenderedPageBreak/>
-        <w:t xml:space="preserve">&gt;&gt;echo </w:t>
-      </w:r>
-      <w:proofErr w:type="spellStart"/>
-      <w:proofErr w:type="gramStart"/>
-      <w:r>
-        <w:rPr>
-          <w:sz w:val="20"/>
-          <w:szCs w:val="20"/>
-          <w:lang w:eastAsia="en-GB"/>
-        </w:rPr>
-        <w:t>GlTooltips</w:t>
-      </w:r>
-      <w:proofErr w:type="spellEnd"/>
-      <w:r>
-        <w:rPr>
-          <w:sz w:val="20"/>
-          <w:szCs w:val="20"/>
-          <w:lang w:eastAsia="en-GB"/>
-        </w:rPr>
-        <w:t>()</w:t>
-      </w:r>
-      <w:proofErr w:type="gramEnd"/>
-    </w:p>
-    <w:p>
-      <w:pPr>
-        <w:jc w:val="both"/>
-        <w:rPr>
-          <w:sz w:val="20"/>
-          <w:szCs w:val="20"/>
-          <w:lang w:eastAsia="en-GB"/>
-        </w:rPr>
-      </w:pPr>
-      <w:r>
-        <w:rPr>
-          <w:sz w:val="20"/>
-          <w:szCs w:val="20"/>
-          <w:lang w:eastAsia="en-GB"/>
-        </w:rPr>
-        <w:t xml:space="preserve">These two commands allow modifying or querying current tooltip management. By default there are native tooltips for Windows and OpenGL emulated ones </w:t>
-      </w:r>
-      <w:proofErr w:type="spellStart"/>
-      <w:proofErr w:type="gramStart"/>
-      <w:r>
-        <w:rPr>
-          <w:sz w:val="20"/>
-          <w:szCs w:val="20"/>
-          <w:lang w:eastAsia="en-GB"/>
-        </w:rPr>
-        <w:t>fo</w:t>
-      </w:r>
-      <w:proofErr w:type="spellEnd"/>
-      <w:proofErr w:type="gramEnd"/>
-      <w:r>
-        <w:rPr>
-          <w:sz w:val="20"/>
-          <w:szCs w:val="20"/>
-          <w:lang w:eastAsia="en-GB"/>
-        </w:rPr>
-        <w:t xml:space="preserve"> the other platforms. The reason in the distinction is that native tooltips on Mac are rendered not at the time they were set (at least with </w:t>
-      </w:r>
-      <w:proofErr w:type="spellStart"/>
-      <w:r>
-        <w:rPr>
-          <w:sz w:val="20"/>
-          <w:szCs w:val="20"/>
-          <w:lang w:eastAsia="en-GB"/>
-        </w:rPr>
-        <w:t>wxMac</w:t>
-      </w:r>
-      <w:proofErr w:type="spellEnd"/>
-      <w:r>
-        <w:rPr>
-          <w:sz w:val="20"/>
-          <w:szCs w:val="20"/>
-          <w:lang w:eastAsia="en-GB"/>
-        </w:rPr>
-        <w:t xml:space="preserve">), but after. This leads to displaying previous tooltip instead of current. The case of GTK is still under the investigation, but on older versions of tooltips would not be rendered. This can be overridden using the </w:t>
-      </w:r>
-      <w:proofErr w:type="spellStart"/>
-      <w:proofErr w:type="gramStart"/>
-      <w:r>
-        <w:rPr>
-          <w:sz w:val="20"/>
-          <w:szCs w:val="20"/>
-          <w:lang w:eastAsia="en-GB"/>
-        </w:rPr>
-        <w:t>GlTooltip</w:t>
-      </w:r>
-      <w:proofErr w:type="spellEnd"/>
-      <w:r>
-        <w:rPr>
-          <w:sz w:val="20"/>
-          <w:szCs w:val="20"/>
-          <w:lang w:eastAsia="en-GB"/>
-        </w:rPr>
-        <w:t>(</w:t>
-      </w:r>
-      <w:proofErr w:type="gramEnd"/>
-      <w:r>
-        <w:rPr>
-          <w:sz w:val="20"/>
-          <w:szCs w:val="20"/>
-          <w:lang w:eastAsia="en-GB"/>
-        </w:rPr>
-        <w:t xml:space="preserve">true/false) command, the setting will be saved upon normal program termination. Rendering of the native tooltips on platforms, other than Windows will degrade the performance, since all mouse movement events (unless a mouse button is pressed) will cause the scene re-drawing. Using the </w:t>
-      </w:r>
-      <w:proofErr w:type="spellStart"/>
-      <w:r>
-        <w:rPr>
-          <w:sz w:val="20"/>
-          <w:szCs w:val="20"/>
-          <w:lang w:eastAsia="en-GB"/>
-        </w:rPr>
-        <w:t>OpenGl</w:t>
-      </w:r>
-      <w:proofErr w:type="spellEnd"/>
-      <w:r>
-        <w:rPr>
-          <w:sz w:val="20"/>
-          <w:szCs w:val="20"/>
-          <w:lang w:eastAsia="en-GB"/>
-        </w:rPr>
-        <w:t xml:space="preserve"> emulation of the tooltip will render the scene only when the </w:t>
-      </w:r>
-      <w:proofErr w:type="spellStart"/>
-      <w:r>
-        <w:rPr>
-          <w:sz w:val="20"/>
-          <w:szCs w:val="20"/>
-          <w:lang w:eastAsia="en-GB"/>
-        </w:rPr>
-        <w:t>mose</w:t>
-      </w:r>
-      <w:proofErr w:type="spellEnd"/>
-      <w:r>
-        <w:rPr>
-          <w:sz w:val="20"/>
-          <w:szCs w:val="20"/>
-          <w:lang w:eastAsia="en-GB"/>
-        </w:rPr>
-        <w:t xml:space="preserve"> movement stopped for at least 1/2 of the second. </w:t>
-      </w:r>
-    </w:p>
-    <w:p>
-      <w:pPr>
-        <w:jc w:val="both"/>
-        <w:rPr>
-          <w:sz w:val="20"/>
-          <w:szCs w:val="20"/>
-          <w:lang w:eastAsia="en-GB"/>
-        </w:rPr>
-      </w:pPr>
-      <w:r>
-        <w:rPr>
-          <w:sz w:val="20"/>
-          <w:szCs w:val="20"/>
-          <w:lang w:eastAsia="en-GB"/>
-        </w:rPr>
-        <w:t xml:space="preserve">To control the </w:t>
-      </w:r>
-      <w:proofErr w:type="spellStart"/>
-      <w:r>
-        <w:rPr>
-          <w:sz w:val="20"/>
-          <w:szCs w:val="20"/>
-          <w:lang w:eastAsia="en-GB"/>
-        </w:rPr>
-        <w:t>OpenGl</w:t>
-      </w:r>
-      <w:proofErr w:type="spellEnd"/>
-      <w:r>
-        <w:rPr>
-          <w:sz w:val="20"/>
-          <w:szCs w:val="20"/>
-          <w:lang w:eastAsia="en-GB"/>
-        </w:rPr>
-        <w:t xml:space="preserve"> tooltip emulation appearance the use can use the following command:</w:t>
-      </w:r>
-    </w:p>
-    <w:p>
-      <w:pPr>
-        <w:jc w:val="both"/>
-        <w:rPr>
-          <w:sz w:val="20"/>
-          <w:szCs w:val="20"/>
-          <w:lang w:eastAsia="en-GB"/>
-        </w:rPr>
-      </w:pPr>
-      <w:r>
-        <w:rPr>
-          <w:sz w:val="20"/>
-          <w:szCs w:val="20"/>
-          <w:lang w:eastAsia="en-GB"/>
-        </w:rPr>
-        <w:t>&gt;&gt;</w:t>
-      </w:r>
-      <w:proofErr w:type="spellStart"/>
-      <w:r>
-        <w:rPr>
-          <w:sz w:val="20"/>
-          <w:szCs w:val="20"/>
-          <w:lang w:eastAsia="en-GB"/>
-        </w:rPr>
-        <w:t>editmaterial</w:t>
-      </w:r>
-      <w:proofErr w:type="spellEnd"/>
-      <w:r>
-        <w:rPr>
-          <w:sz w:val="20"/>
-          <w:szCs w:val="20"/>
-          <w:lang w:eastAsia="en-GB"/>
-        </w:rPr>
-        <w:t xml:space="preserve"> Tooltip</w:t>
-      </w:r>
-    </w:p>
-    <w:p>
-      <w:pPr>
-        <w:jc w:val="both"/>
-        <w:rPr>
-          <w:lang w:eastAsia="en-GB"/>
-        </w:rPr>
-      </w:pPr>
-      <w:r>
-        <w:rPr>
-          <w:lang w:eastAsia="en-GB"/>
-        </w:rPr>
-        <w:t> </w:t>
-      </w:r>
-    </w:p>
-    <w:p>
-      <w:pPr>
-        <w:pStyle w:val="Heading2"/>
-      </w:pPr>
-      <w:bookmarkStart w:id="66" w:name="_Toc349914352"/>
-      <w:r>
-        <w:t>Rotate a group of atoms around a bond</w:t>
-      </w:r>
-      <w:bookmarkEnd w:id="66"/>
-    </w:p>
-    <w:p>
-      <w:pPr>
-        <w:jc w:val="both"/>
-        <w:rPr>
           <w:lang w:eastAsia="en-GB"/>
         </w:rPr>
       </w:pPr>
@@ -38053,14 +38123,14 @@
           <w:lang w:eastAsia="en-GB"/>
         </w:rPr>
       </w:pPr>
-      <w:bookmarkStart w:id="67" w:name="_Toc349914353"/>
+      <w:bookmarkStart w:id="66" w:name="_Toc349914353"/>
       <w:r>
         <w:rPr>
           <w:lang w:eastAsia="en-GB"/>
         </w:rPr>
         <w:t>Colour fragments uniformly</w:t>
       </w:r>
-      <w:bookmarkEnd w:id="67"/>
+      <w:bookmarkEnd w:id="66"/>
     </w:p>
     <w:p>
       <w:pPr>
@@ -38133,29 +38203,14 @@
       <w:r>
         <w:t xml:space="preserve">Figure </w:t>
       </w:r>
-      <w:proofErr w:type="gramEnd"/>
-      <w:r>
-        <w:fldChar w:fldCharType="begin"/>
-      </w:r>
-      <w:r>
-        <w:instrText xml:space="preserve"> SEQ Figure \* ARABIC </w:instrText>
-      </w:r>
-      <w:r>
-        <w:fldChar w:fldCharType="separate"/>
-      </w:r>
-      <w:r>
-        <w:rPr>
-          <w:noProof/>
-        </w:rPr>
-        <w:t>1</w:t>
-      </w:r>
-      <w:r>
-        <w:rPr>
-          <w:noProof/>
-        </w:rPr>
-        <w:fldChar w:fldCharType="end"/>
-      </w:r>
-      <w:proofErr w:type="gramStart"/>
+      <w:fldSimple w:instr=" SEQ Figure \* ARABIC ">
+        <w:r>
+          <w:rPr>
+            <w:noProof/>
+          </w:rPr>
+          <w:t>1</w:t>
+        </w:r>
+      </w:fldSimple>
       <w:r>
         <w:t>.</w:t>
       </w:r>
@@ -38208,29 +38263,14 @@
       <w:r>
         <w:t xml:space="preserve">Figure </w:t>
       </w:r>
-      <w:proofErr w:type="gramEnd"/>
-      <w:r>
-        <w:fldChar w:fldCharType="begin"/>
-      </w:r>
-      <w:r>
-        <w:instrText xml:space="preserve"> SEQ Figure \* ARABIC </w:instrText>
-      </w:r>
-      <w:r>
-        <w:fldChar w:fldCharType="separate"/>
-      </w:r>
-      <w:r>
-        <w:rPr>
-          <w:noProof/>
-        </w:rPr>
-        <w:t>2</w:t>
-      </w:r>
-      <w:r>
-        <w:rPr>
-          <w:noProof/>
-        </w:rPr>
-        <w:fldChar w:fldCharType="end"/>
-      </w:r>
-      <w:proofErr w:type="gramStart"/>
+      <w:fldSimple w:instr=" SEQ Figure \* ARABIC ">
+        <w:r>
+          <w:rPr>
+            <w:noProof/>
+          </w:rPr>
+          <w:t>2</w:t>
+        </w:r>
+      </w:fldSimple>
       <w:r>
         <w:t>.</w:t>
       </w:r>
@@ -38275,11 +38315,11 @@
       <w:pPr>
         <w:pStyle w:val="Heading2"/>
       </w:pPr>
-      <w:bookmarkStart w:id="68" w:name="_Toc349914354"/>
+      <w:bookmarkStart w:id="67" w:name="_Toc349914354"/>
       <w:r>
         <w:t>Customise GUI toolbar</w:t>
       </w:r>
-      <w:bookmarkEnd w:id="68"/>
+      <w:bookmarkEnd w:id="67"/>
     </w:p>
     <w:p>
       <w:pPr>
@@ -38761,6 +38801,221 @@
         <w:t>html.Update</w:t>
       </w:r>
       <w:proofErr w:type="spellEnd"/>
+    </w:p>
+    <w:p>
+      <w:pPr>
+        <w:pStyle w:val="Heading2"/>
+        <w:rPr>
+          <w:rStyle w:val="console"/>
+        </w:rPr>
+      </w:pPr>
+      <w:r>
+        <w:rPr>
+          <w:rStyle w:val="console"/>
+        </w:rPr>
+        <w:t>Customising Olex2 Shortcuts</w:t>
+      </w:r>
+      <w:r>
+        <w:rPr>
+          <w:rStyle w:val="console"/>
+        </w:rPr>
+        <w:t xml:space="preserve"> and main menu bar</w:t>
+      </w:r>
+    </w:p>
+    <w:p>
+      <w:pPr>
+        <w:rPr>
+          <w:rStyle w:val="console"/>
+        </w:rPr>
+      </w:pPr>
+      <w:r>
+        <w:rPr>
+          <w:rStyle w:val="console"/>
+        </w:rPr>
+        <w:t xml:space="preserve">Olex2 keyboard shortcuts and main menu can be easily customised and extended. For this you need to open the application configuration directory as above and create </w:t>
+      </w:r>
+      <w:proofErr w:type="spellStart"/>
+      <w:r>
+        <w:rPr>
+          <w:rStyle w:val="console"/>
+        </w:rPr>
+        <w:t>custrom_settings.xld</w:t>
+      </w:r>
+      <w:proofErr w:type="spellEnd"/>
+      <w:r>
+        <w:rPr>
+          <w:rStyle w:val="console"/>
+        </w:rPr>
+        <w:t xml:space="preserve"> file. This file has two sections – shortcuts </w:t>
+      </w:r>
+      <w:r>
+        <w:rPr>
+          <w:rStyle w:val="console"/>
+        </w:rPr>
+        <w:t>and menus:</w:t>
+      </w:r>
+      <w:bookmarkStart w:id="68" w:name="_GoBack"/>
+      <w:bookmarkEnd w:id="68"/>
+    </w:p>
+    <w:p>
+      <w:pPr>
+        <w:rPr>
+          <w:rStyle w:val="HTMLCode"/>
+        </w:rPr>
+      </w:pPr>
+      <w:r>
+        <w:rPr>
+          <w:rStyle w:val="HTMLCode"/>
+        </w:rPr>
+        <w:t>&lt;shortcuts</w:t>
+      </w:r>
+      <w:r>
+        <w:rPr>
+          <w:rStyle w:val="HTMLCode"/>
+        </w:rPr>
+        <w:br/>
+        <w:t xml:space="preserve">  &lt;shortcut key="</w:t>
+      </w:r>
+      <w:proofErr w:type="spellStart"/>
+      <w:r>
+        <w:rPr>
+          <w:rStyle w:val="HTMLCode"/>
+        </w:rPr>
+        <w:t>Ctrl+Shift+C</w:t>
+      </w:r>
+      <w:proofErr w:type="spellEnd"/>
+      <w:r>
+        <w:rPr>
+          <w:rStyle w:val="HTMLCode"/>
+        </w:rPr>
+        <w:t xml:space="preserve">" macro="exec -o </w:t>
+      </w:r>
+      <w:proofErr w:type="spellStart"/>
+      <w:r>
+        <w:rPr>
+          <w:rStyle w:val="HTMLCode"/>
+        </w:rPr>
+        <w:t>cmd</w:t>
+      </w:r>
+      <w:proofErr w:type="spellEnd"/>
+      <w:r>
+        <w:rPr>
+          <w:rStyle w:val="HTMLCode"/>
+        </w:rPr>
+        <w:t>"&gt;</w:t>
+      </w:r>
+      <w:r>
+        <w:rPr>
+          <w:rStyle w:val="HTMLCode"/>
+        </w:rPr>
+        <w:br/>
+        <w:t>&gt;</w:t>
+      </w:r>
+      <w:r>
+        <w:rPr>
+          <w:rStyle w:val="HTMLCode"/>
+        </w:rPr>
+        <w:br/>
+        <w:t>&lt;menus</w:t>
+      </w:r>
+      <w:r>
+        <w:rPr>
+          <w:rStyle w:val="HTMLCode"/>
+        </w:rPr>
+        <w:br/>
+        <w:t xml:space="preserve">    &lt;item title="</w:t>
+      </w:r>
+      <w:proofErr w:type="spellStart"/>
+      <w:r>
+        <w:rPr>
+          <w:rStyle w:val="HTMLCode"/>
+        </w:rPr>
+        <w:t>Help</w:t>
+      </w:r>
+      <w:proofErr w:type="gramStart"/>
+      <w:r>
+        <w:rPr>
+          <w:rStyle w:val="HTMLCode"/>
+        </w:rPr>
+        <w:t>;My</w:t>
+      </w:r>
+      <w:proofErr w:type="spellEnd"/>
+      <w:proofErr w:type="gramEnd"/>
+      <w:r>
+        <w:rPr>
+          <w:rStyle w:val="HTMLCode"/>
+        </w:rPr>
+        <w:t xml:space="preserve"> item" macro="echo </w:t>
+      </w:r>
+      <w:proofErr w:type="spellStart"/>
+      <w:r>
+        <w:rPr>
+          <w:rStyle w:val="HTMLCode"/>
+        </w:rPr>
+        <w:t>getCompilationInfo</w:t>
+      </w:r>
+      <w:proofErr w:type="spellEnd"/>
+      <w:r>
+        <w:rPr>
+          <w:rStyle w:val="HTMLCode"/>
+        </w:rPr>
+        <w:t>(full) -c"&gt;</w:t>
+      </w:r>
+      <w:r>
+        <w:rPr>
+          <w:rStyle w:val="HTMLCode"/>
+        </w:rPr>
+        <w:br/>
+        <w:t xml:space="preserve">    &lt;item title="My </w:t>
+      </w:r>
+      <w:proofErr w:type="spellStart"/>
+      <w:r>
+        <w:rPr>
+          <w:rStyle w:val="HTMLCode"/>
+        </w:rPr>
+        <w:t>menu;Exit</w:t>
+      </w:r>
+      <w:proofErr w:type="spellEnd"/>
+      <w:r>
+        <w:rPr>
+          <w:rStyle w:val="HTMLCode"/>
+        </w:rPr>
+        <w:t>" macro="exit" before="Help"&gt;</w:t>
+      </w:r>
+      <w:r>
+        <w:rPr>
+          <w:rStyle w:val="HTMLCode"/>
+        </w:rPr>
+        <w:br/>
+        <w:t>&gt;</w:t>
+      </w:r>
+    </w:p>
+    <w:p>
+      <w:pPr>
+        <w:rPr>
+          <w:rStyle w:val="console"/>
+        </w:rPr>
+      </w:pPr>
+      <w:r>
+        <w:rPr>
+          <w:rStyle w:val="console"/>
+        </w:rPr>
+        <w:t xml:space="preserve">Note that to control your menu position in the </w:t>
+      </w:r>
+      <w:proofErr w:type="spellStart"/>
+      <w:r>
+        <w:rPr>
+          <w:rStyle w:val="console"/>
+        </w:rPr>
+        <w:t>menubar</w:t>
+      </w:r>
+      <w:proofErr w:type="spellEnd"/>
+      <w:r>
+        <w:rPr>
+          <w:rStyle w:val="console"/>
+        </w:rPr>
+        <w:t>, you use the ‘before’ keyword.</w:t>
+      </w:r>
     </w:p>
     <w:p>
       <w:pPr>
@@ -38872,7 +39127,11 @@
       </w:r>
       <w:proofErr w:type="spellEnd"/>
       <w:r>
-        <w:t xml:space="preserve"> AFIX number consists of two parts - the first one (m, unless 0) is responsible for the re-idealisation of the group and the other one (n) is responsible for how the group is refined. The re-idealisation of the groups happens before every refinement cycle and is required due to the precision being lost during the file output and input operations. Thus the idealised groups which are refined without the re-idealisation tend to get slightly distorted after a series of refinement procedures.</w:t>
+        <w:t xml:space="preserve"> AFIX number consists of two parts - the first one (m, unless 0) is responsible for the re-idealisation of the group and the other one (n) is responsible for how the group is refined. The re-</w:t>
+      </w:r>
+      <w:r>
+        <w:lastRenderedPageBreak/>
+        <w:t>idealisation of the groups happens before every refinement cycle and is required due to the precision being lost during the file output and input operations. Thus the idealised groups which are refined without the re-idealisation tend to get slightly distorted after a series of refinement procedures.</w:t>
       </w:r>
     </w:p>
     <w:p>
@@ -39099,7 +39358,6 @@
         <w:pStyle w:val="Heading2"/>
       </w:pPr>
       <w:r>
-        <w:lastRenderedPageBreak/>
         <w:t>Enable hardware 3D and antialiasing</w:t>
       </w:r>
     </w:p>
@@ -39442,6 +39700,7 @@
         <w:rPr>
           <w:lang w:eastAsia="en-GB"/>
         </w:rPr>
+        <w:lastRenderedPageBreak/>
         <w:t>The Olex2 distribution system has undergone many changes since the project was started in 2004. We have always aimed at providing program updates as soon as possible to the Olex2 user community. We think that one of the best ways to encourage bug reports and suggestions is to translate this user feedback as soon as possible into real improvements in the software.</w:t>
       </w:r>
     </w:p>
@@ -39514,7 +39773,6 @@
           <w:szCs w:val="20"/>
           <w:lang w:eastAsia="en-GB"/>
         </w:rPr>
-        <w:lastRenderedPageBreak/>
         <w:t>1.</w:t>
       </w:r>
       <w:r>
@@ -39937,7 +40195,16 @@
           <w:szCs w:val="20"/>
           <w:lang w:eastAsia="en-GB"/>
         </w:rPr>
-        <w:t>installed on your system</w:t>
+        <w:t xml:space="preserve">installed on </w:t>
+      </w:r>
+      <w:r>
+        <w:rPr>
+          <w:sz w:val="20"/>
+          <w:szCs w:val="20"/>
+          <w:lang w:eastAsia="en-GB"/>
+        </w:rPr>
+        <w:lastRenderedPageBreak/>
+        <w:t>your system</w:t>
       </w:r>
       <w:r>
         <w:rPr>
@@ -40366,16 +40633,7 @@
           <w:szCs w:val="20"/>
           <w:lang w:eastAsia="en-GB"/>
         </w:rPr>
-        <w:t xml:space="preserve"> programs are on the system PATH. </w:t>
-      </w:r>
-      <w:r>
-        <w:rPr>
-          <w:sz w:val="20"/>
-          <w:szCs w:val="20"/>
-          <w:lang w:eastAsia="en-GB"/>
-        </w:rPr>
-        <w:lastRenderedPageBreak/>
-        <w:t xml:space="preserve">This is normally the case if </w:t>
+        <w:t xml:space="preserve"> programs are on the system PATH. This is normally the case if </w:t>
       </w:r>
       <w:proofErr w:type="spellStart"/>
       <w:r>
@@ -41134,7 +41392,6 @@
         <w:jc w:val="both"/>
       </w:pPr>
       <w:r>
-        <w:lastRenderedPageBreak/>
         <w:t xml:space="preserve">John </w:t>
       </w:r>
       <w:proofErr w:type="spellStart"/>
@@ -41148,7 +41405,6 @@
         <w:jc w:val="both"/>
       </w:pPr>
       <w:r>
-        <w:lastRenderedPageBreak/>
         <w:t xml:space="preserve">Maxim </w:t>
       </w:r>
       <w:proofErr w:type="spellStart"/>
@@ -41162,7 +41418,6 @@
         <w:jc w:val="both"/>
       </w:pPr>
       <w:r>
-        <w:lastRenderedPageBreak/>
         <w:t>Neil Brooks</w:t>
       </w:r>
     </w:p>
@@ -41210,6 +41465,7 @@
         <w:jc w:val="both"/>
       </w:pPr>
       <w:r>
+        <w:lastRenderedPageBreak/>
         <w:t xml:space="preserve">Ilia </w:t>
       </w:r>
       <w:proofErr w:type="spellStart"/>
@@ -41232,7 +41488,6 @@
       </w:pPr>
       <w:proofErr w:type="spellStart"/>
       <w:r>
-        <w:lastRenderedPageBreak/>
         <w:t>Arie</w:t>
       </w:r>
       <w:proofErr w:type="spellEnd"/>
@@ -41287,6 +41542,7 @@
         <w:jc w:val="both"/>
       </w:pPr>
       <w:r>
+        <w:lastRenderedPageBreak/>
         <w:t>Helena Shepherd</w:t>
       </w:r>
     </w:p>
@@ -41295,7 +41551,6 @@
         <w:jc w:val="both"/>
       </w:pPr>
       <w:r>
-        <w:lastRenderedPageBreak/>
         <w:t>Richard Staples</w:t>
       </w:r>
     </w:p>
@@ -41409,7 +41664,7 @@
       <w:rPr>
         <w:noProof/>
       </w:rPr>
-      <w:t>10</w:t>
+      <w:t>33</w:t>
     </w:r>
     <w:r>
       <w:rPr>
@@ -42335,6 +42590,7 @@
   <w:style w:type="character" w:default="1" w:styleId="DefaultParagraphFont">
     <w:name w:val="Default Paragraph Font"/>
     <w:uiPriority w:val="1"/>
+    <w:semiHidden/>
     <w:unhideWhenUsed/>
   </w:style>
   <w:style w:type="table" w:default="1" w:styleId="TableNormal">
@@ -43505,7 +43761,7 @@
 </file>
 
 <file path=customXml/itemProps1.xml><?xml version="1.0" encoding="utf-8"?>
-<ds:datastoreItem xmlns:ds="http://schemas.openxmlformats.org/officeDocument/2006/customXml" ds:itemID="{BE131602-2875-4D51-8726-C467233C18F4}">
+<ds:datastoreItem xmlns:ds="http://schemas.openxmlformats.org/officeDocument/2006/customXml" ds:itemID="{0C127D03-781B-4963-8C44-F6F1836623F4}">
   <ds:schemaRefs>
     <ds:schemaRef ds:uri="http://schemas.openxmlformats.org/officeDocument/2006/bibliography"/>
   </ds:schemaRefs>

</xml_diff>

<commit_message>
manual as ported to website
git-svn-id: http://svn.olex2.org/olex2-gui/trunk@5019 bceb41a0-0b25-4981-bef4-7ef80ce4c728
</commit_message>
<xml_diff>
--- a/Olex2 Manual.docx
+++ b/Olex2 Manual.docx
@@ -2,30 +2,6 @@
 <file path=word/document.xml><?xml version="1.0" encoding="utf-8"?>
 <w:document xmlns:ve="http://schemas.openxmlformats.org/markup-compatibility/2006" xmlns:o="urn:schemas-microsoft-com:office:office" xmlns:r="http://schemas.openxmlformats.org/officeDocument/2006/relationships" xmlns:m="http://schemas.openxmlformats.org/officeDocument/2006/math" xmlns:v="urn:schemas-microsoft-com:vml" xmlns:wp="http://schemas.openxmlformats.org/drawingml/2006/wordprocessingDrawing" xmlns:w10="urn:schemas-microsoft-com:office:word" xmlns:w="http://schemas.openxmlformats.org/wordprocessingml/2006/main" xmlns:wne="http://schemas.microsoft.com/office/word/2006/wordml">
   <w:body>
-    <w:p>
-      <w:pPr>
-        <w:jc w:val="both"/>
-        <w:rPr>
-          <w:lang w:eastAsia="en-GB"/>
-        </w:rPr>
-      </w:pPr>
-    </w:p>
-    <w:p>
-      <w:pPr>
-        <w:jc w:val="both"/>
-        <w:rPr>
-          <w:lang w:eastAsia="en-GB"/>
-        </w:rPr>
-      </w:pPr>
-      <w:r>
-        <w:rPr>
-          <w:b/>
-          <w:bCs/>
-          <w:lang w:eastAsia="en-GB"/>
-        </w:rPr>
-        <w:t> </w:t>
-      </w:r>
-    </w:p>
     <w:p>
       <w:pPr>
         <w:jc w:val="both"/>
@@ -74,7 +50,7 @@
           <w:szCs w:val="20"/>
           <w:lang w:eastAsia="en-GB"/>
         </w:rPr>
-        <w:t>November</w:t>
+        <w:t>March</w:t>
       </w:r>
       <w:r>
         <w:rPr>
@@ -94,7 +70,7 @@
           <w:szCs w:val="20"/>
           <w:lang w:eastAsia="en-GB"/>
         </w:rPr>
-        <w:t>4</w:t>
+        <w:t>5</w:t>
       </w:r>
     </w:p>
     <w:p>
@@ -3248,7 +3224,6 @@
     </w:p>
     <w:p>
       <w:pPr>
-        <w:jc w:val="both"/>
         <w:rPr>
           <w:sz w:val="19"/>
           <w:szCs w:val="19"/>
@@ -3257,7 +3232,6 @@
       </w:pPr>
       <w:r>
         <w:rPr>
-          <w:szCs w:val="20"/>
           <w:lang w:eastAsia="en-GB"/>
         </w:rPr>
         <w:t>This document describes some of the commands that are available in Olex2. Many of these commands are also available directly from the Olex2 Graphical User Interface. Most items on the GUI have a small 'info' symbol next to them, where you can find out more about any of these items.</w:t>
@@ -3277,136 +3251,107 @@
     </w:p>
     <w:p>
       <w:pPr>
-        <w:jc w:val="both"/>
-        <w:rPr>
-          <w:rFonts w:cs="Calibri"/>
-          <w:szCs w:val="20"/>
-          <w:lang w:eastAsia="en-GB"/>
-        </w:rPr>
-      </w:pPr>
-      <w:r>
-        <w:rPr>
-          <w:rFonts w:cs="Calibri"/>
-          <w:szCs w:val="20"/>
+        <w:rPr>
+          <w:lang w:eastAsia="en-GB"/>
+        </w:rPr>
+      </w:pPr>
+      <w:r>
+        <w:rPr>
           <w:lang w:eastAsia="en-GB"/>
         </w:rPr>
         <w:t>There is no special console window in Olex2 – the commands described in this document can be typed where ever you are in Olex2 and the text you type (as well as the program response) will appear in the bottom left hand corner of the main window. The text will then scroll up behind the displayed molecule. The number of lines of text that are visible can be set with the command </w:t>
       </w:r>
       <w:r>
         <w:rPr>
-          <w:rFonts w:cs="Calibri"/>
           <w:b/>
           <w:bCs/>
           <w:color w:val="882222"/>
-          <w:szCs w:val="20"/>
           <w:lang w:eastAsia="en-GB"/>
         </w:rPr>
         <w:t>lines </w:t>
       </w:r>
       <w:r>
         <w:rPr>
-          <w:rFonts w:cs="Calibri"/>
           <w:b/>
           <w:bCs/>
           <w:i/>
           <w:iCs/>
           <w:color w:val="882222"/>
-          <w:szCs w:val="20"/>
           <w:lang w:eastAsia="en-GB"/>
         </w:rPr>
         <w:t>n</w:t>
       </w:r>
       <w:r>
         <w:rPr>
-          <w:rFonts w:cs="Calibri"/>
           <w:b/>
           <w:bCs/>
           <w:i/>
           <w:iCs/>
-          <w:szCs w:val="20"/>
           <w:lang w:eastAsia="en-GB"/>
         </w:rPr>
         <w:t>. </w:t>
       </w:r>
       <w:r>
         <w:rPr>
-          <w:rFonts w:cs="Calibri"/>
-          <w:szCs w:val="20"/>
           <w:lang w:eastAsia="en-GB"/>
         </w:rPr>
         <w:t>You can also toggle between showing the </w:t>
       </w:r>
       <w:r>
         <w:rPr>
-          <w:rFonts w:cs="Calibri"/>
           <w:b/>
           <w:bCs/>
-          <w:szCs w:val="20"/>
           <w:lang w:eastAsia="en-GB"/>
         </w:rPr>
         <w:t>molecule only</w:t>
       </w:r>
       <w:r>
         <w:rPr>
-          <w:rFonts w:cs="Calibri"/>
-          <w:szCs w:val="20"/>
           <w:lang w:eastAsia="en-GB"/>
         </w:rPr>
         <w:t>, showing the </w:t>
       </w:r>
       <w:r>
         <w:rPr>
-          <w:rFonts w:cs="Calibri"/>
           <w:b/>
           <w:bCs/>
-          <w:szCs w:val="20"/>
           <w:lang w:eastAsia="en-GB"/>
         </w:rPr>
         <w:t>text only</w:t>
       </w:r>
       <w:r>
         <w:rPr>
-          <w:rFonts w:cs="Calibri"/>
-          <w:szCs w:val="20"/>
           <w:lang w:eastAsia="en-GB"/>
         </w:rPr>
         <w:t> and showing both at the same time (default) using </w:t>
       </w:r>
       <w:r>
         <w:rPr>
-          <w:rFonts w:cs="Calibri"/>
           <w:b/>
           <w:bCs/>
           <w:smallCaps/>
-          <w:szCs w:val="20"/>
           <w:lang w:eastAsia="en-GB"/>
         </w:rPr>
         <w:t>Ctr+T</w:t>
       </w:r>
       <w:r>
         <w:rPr>
-          <w:rFonts w:cs="Calibri"/>
-          <w:szCs w:val="20"/>
           <w:lang w:eastAsia="en-GB"/>
         </w:rPr>
         <w:t>. You can always examine the text output in your default text editor by typing </w:t>
       </w:r>
       <w:r>
         <w:rPr>
-          <w:rFonts w:cs="Calibri"/>
           <w:b/>
           <w:bCs/>
           <w:color w:val="882222"/>
-          <w:szCs w:val="20"/>
           <w:lang w:eastAsia="en-GB"/>
         </w:rPr>
         <w:t>text</w:t>
       </w:r>
       <w:r>
         <w:rPr>
-          <w:rFonts w:cs="Calibri"/>
           <w:color w:val="000000"/>
-          <w:szCs w:val="20"/>
           <w:lang w:eastAsia="en-GB"/>
         </w:rPr>
         <w:t>.</w:t>
@@ -3414,65 +3359,48 @@
     </w:p>
     <w:p>
       <w:pPr>
-        <w:jc w:val="both"/>
-        <w:rPr>
-          <w:rFonts w:cs="Calibri"/>
-          <w:szCs w:val="20"/>
-          <w:lang w:eastAsia="en-GB"/>
-        </w:rPr>
-      </w:pPr>
-      <w:r>
-        <w:rPr>
-          <w:rFonts w:cs="Calibri"/>
-          <w:szCs w:val="20"/>
+        <w:rPr>
+          <w:lang w:eastAsia="en-GB"/>
+        </w:rPr>
+      </w:pPr>
+      <w:r>
+        <w:rPr>
           <w:lang w:eastAsia="en-GB"/>
         </w:rPr>
         <w:t>Many commands in Olex2 are modelled on the syntax that may be familiar from SHELX: four letter commands, where the letters often provide a hint about the function of the command. Many com</w:t>
       </w:r>
       <w:r>
         <w:rPr>
-          <w:rFonts w:cs="Calibri"/>
-          <w:szCs w:val="20"/>
           <w:lang w:eastAsia="en-GB"/>
         </w:rPr>
         <w:t xml:space="preserve">mands that are available in </w:t>
       </w:r>
       <w:r>
         <w:rPr>
-          <w:rFonts w:cs="Calibri"/>
-          <w:szCs w:val="20"/>
           <w:lang w:eastAsia="en-GB"/>
         </w:rPr>
         <w:t>XP, for example, can be used in Olex2. Also, all commands of the ShelXL and ShelXS syntax are interpreted by Olex2 and used to construct the internal Olex2 structure model. This model is then used directly to carry out a</w:t>
       </w:r>
       <w:r>
         <w:rPr>
-          <w:rFonts w:cs="Calibri"/>
-          <w:szCs w:val="20"/>
           <w:lang w:eastAsia="en-GB"/>
         </w:rPr>
         <w:t>n</w:t>
       </w:r>
       <w:r>
         <w:rPr>
-          <w:rFonts w:cs="Calibri"/>
-          <w:szCs w:val="20"/>
           <w:lang w:eastAsia="en-GB"/>
         </w:rPr>
         <w:t xml:space="preserve"> </w:t>
       </w:r>
       <w:r>
         <w:rPr>
-          <w:rFonts w:cs="Calibri"/>
-          <w:szCs w:val="20"/>
           <w:lang w:eastAsia="en-GB"/>
         </w:rPr>
         <w:t>olex2</w:t>
       </w:r>
       <w:r>
         <w:rPr>
-          <w:rFonts w:cs="Calibri"/>
-          <w:szCs w:val="20"/>
           <w:lang w:eastAsia="en-GB"/>
         </w:rPr>
         <w:t>-refine refinement, whereas a shelx.ins file is generated on the fly if ShelXL/XH is chosen for the refinement.</w:t>
@@ -3480,35 +3408,26 @@
     </w:p>
     <w:p>
       <w:pPr>
-        <w:jc w:val="both"/>
-        <w:rPr>
-          <w:rFonts w:cs="Calibri"/>
-          <w:szCs w:val="20"/>
-          <w:lang w:eastAsia="en-GB"/>
-        </w:rPr>
-      </w:pPr>
-      <w:r>
-        <w:rPr>
-          <w:rFonts w:cs="Calibri"/>
-          <w:szCs w:val="20"/>
+        <w:rPr>
+          <w:lang w:eastAsia="en-GB"/>
+        </w:rPr>
+      </w:pPr>
+      <w:r>
+        <w:rPr>
           <w:lang w:eastAsia="en-GB"/>
         </w:rPr>
         <w:t>All commands in Olex2 will </w:t>
       </w:r>
       <w:r>
         <w:rPr>
-          <w:rFonts w:cs="Calibri"/>
           <w:b/>
           <w:bCs/>
-          <w:szCs w:val="20"/>
           <w:lang w:eastAsia="en-GB"/>
         </w:rPr>
         <w:t>auto-complete</w:t>
       </w:r>
       <w:r>
         <w:rPr>
-          <w:rFonts w:cs="Calibri"/>
-          <w:szCs w:val="20"/>
           <w:lang w:eastAsia="en-GB"/>
         </w:rPr>
         <w:t> when pressing the TAB key. If the completion is not possible, because there is more than one command starting with the letters that have been typed, a list of these commands will be printed. It is good practice to use the auto-complete feature!</w:t>
@@ -3595,15 +3514,7 @@
           <w:szCs w:val="20"/>
           <w:lang w:eastAsia="en-GB"/>
         </w:rPr>
-        <w:t xml:space="preserve">atoms. Instead of making a </w:t>
-      </w:r>
-      <w:r>
-        <w:rPr>
-          <w:szCs w:val="20"/>
-          <w:lang w:eastAsia="en-GB"/>
-        </w:rPr>
-        <w:lastRenderedPageBreak/>
-        <w:t>selection on the screen, a list of atom names can also be supplied. </w:t>
+        <w:t>atoms. Instead of making a selection on the screen, a list of atom names can also be supplied. </w:t>
       </w:r>
       <w:r>
         <w:rPr>
@@ -3631,6 +3542,7 @@
           <w:szCs w:val="20"/>
           <w:lang w:eastAsia="en-GB"/>
         </w:rPr>
+        <w:lastRenderedPageBreak/>
         <w:t>Mode: </w:t>
       </w:r>
       <w:r>
@@ -3902,10 +3814,7 @@
     </w:p>
     <w:p>
       <w:pPr>
-        <w:jc w:val="both"/>
-        <w:rPr>
-          <w:sz w:val="23"/>
-          <w:szCs w:val="23"/>
+        <w:rPr>
           <w:lang w:eastAsia="en-GB"/>
         </w:rPr>
       </w:pPr>
@@ -3913,14 +3822,12 @@
         <w:rPr>
           <w:b/>
           <w:bCs/>
-          <w:szCs w:val="20"/>
           <w:lang w:eastAsia="en-GB"/>
         </w:rPr>
         <w:t>Example Commands </w:t>
       </w:r>
       <w:r>
         <w:rPr>
-          <w:szCs w:val="20"/>
           <w:lang w:eastAsia="en-GB"/>
         </w:rPr>
         <w:t>are represented in this format: </w:t>
@@ -3931,17 +3838,99 @@
           <w:b/>
           <w:bCs/>
           <w:color w:val="882222"/>
-          <w:szCs w:val="20"/>
           <w:lang w:eastAsia="en-GB"/>
         </w:rPr>
         <w:t>refine 4 20</w:t>
       </w:r>
       <w:r>
         <w:rPr>
-          <w:szCs w:val="20"/>
           <w:lang w:eastAsia="en-GB"/>
         </w:rPr>
         <w:t> and can be typed exactly as they are given. In this example, the structure will be refined with 4 refinement cycles and 20 electron density peaks will be returned from the electron density map integration.</w:t>
+      </w:r>
+    </w:p>
+    <w:p>
+      <w:pPr>
+        <w:pStyle w:val="Heading2"/>
+        <w:rPr>
+          <w:lang w:eastAsia="en-GB"/>
+        </w:rPr>
+      </w:pPr>
+      <w:r>
+        <w:rPr>
+          <w:lang w:eastAsia="en-GB"/>
+        </w:rPr>
+        <w:t>Selections and mode</w:t>
+      </w:r>
+    </w:p>
+    <w:p>
+      <w:pPr>
+        <w:rPr>
+          <w:lang w:eastAsia="en-GB"/>
+        </w:rPr>
+      </w:pPr>
+      <w:r>
+        <w:rPr>
+          <w:lang w:eastAsia="en-GB"/>
+        </w:rPr>
+        <w:t xml:space="preserve">You can modify the properties of any element of your structure model using the either the Olex2 GUI or by issuing command-line commands. For example, you can change the currently assigned atom type by right-clicking on and atom, and </w:t>
+      </w:r>
+      <w:r>
+        <w:rPr>
+          <w:lang w:eastAsia="en-GB"/>
+        </w:rPr>
+        <w:t>selecting the ‘atom type’ menu, or you can type:</w:t>
+      </w:r>
+    </w:p>
+    <w:p>
+      <w:pPr>
+        <w:rPr>
+          <w:lang w:eastAsia="en-GB"/>
+        </w:rPr>
+      </w:pPr>
+      <w:r>
+        <w:rPr>
+          <w:lang w:eastAsia="en-GB"/>
+        </w:rPr>
+        <w:t>&gt;&gt;name O</w:t>
+      </w:r>
+    </w:p>
+    <w:p>
+      <w:pPr>
+        <w:rPr>
+          <w:lang w:eastAsia="en-GB"/>
+        </w:rPr>
+      </w:pPr>
+      <w:r>
+        <w:rPr>
+          <w:lang w:eastAsia="en-GB"/>
+        </w:rPr>
+        <w:t>to change an atom or Q peak to an oxygen atom. Typically, some atoms must be selected before commands like this make sense. Selected objects will turn green in Olex2 and you can add more items to the selection by simply clicking on them. You can also draw a rectangle around items by pressing the left hand mouse button while holding down the SHIFT key.</w:t>
+      </w:r>
+    </w:p>
+    <w:p>
+      <w:pPr>
+        <w:rPr>
+          <w:lang w:eastAsia="en-GB"/>
+        </w:rPr>
+      </w:pPr>
+      <w:r>
+        <w:rPr>
+          <w:lang w:eastAsia="en-GB"/>
+        </w:rPr>
+        <w:t>In contrast to selections: w</w:t>
+      </w:r>
+      <w:r>
+        <w:rPr>
+          <w:lang w:eastAsia="en-GB"/>
+        </w:rPr>
+        <w:t xml:space="preserve">hen a ‘mode’ is active (‘Olex2 is in a mode’) then something will happen to </w:t>
+      </w:r>
+      <w:r>
+        <w:rPr>
+          <w:lang w:eastAsia="en-GB"/>
+        </w:rPr>
+        <w:t>the objects that are being clicked on next. You know that you are in a mode, because the mouse symbol will have changed from a pointer (arrow) to the hand symbol, and there will also be an orange box in the bottom right hand corner of Olex2, detailing which mode you are currently in.</w:t>
       </w:r>
     </w:p>
     <w:p>
@@ -3965,6 +3954,20 @@
         <w:t>Changing the Model View</w:t>
       </w:r>
       <w:bookmarkEnd w:id="6"/>
+    </w:p>
+    <w:p>
+      <w:pPr>
+        <w:rPr>
+          <w:rStyle w:val="Emphasis"/>
+        </w:rPr>
+      </w:pPr>
+      <w:r>
+        <w:rPr>
+          <w:rStyle w:val="Emphasis"/>
+        </w:rPr>
+        <w:lastRenderedPageBreak/>
+        <w:t>These commands are all concerned with the orientation of the molecule on display in the main Olex2 window.</w:t>
+      </w:r>
     </w:p>
     <w:tbl>
       <w:tblPr>
@@ -4037,6 +4040,42 @@
               <w:jc w:val="both"/>
               <w:rPr>
                 <w:rFonts w:ascii="Times New Roman" w:hAnsi="Times New Roman"/>
+                <w:szCs w:val="20"/>
+                <w:lang w:eastAsia="en-GB"/>
+              </w:rPr>
+            </w:pPr>
+            <w:r>
+              <w:rPr>
+                <w:rFonts w:ascii="Times New Roman" w:hAnsi="Times New Roman"/>
+                <w:szCs w:val="20"/>
+                <w:lang w:eastAsia="en-GB"/>
+              </w:rPr>
+              <w:t>[1,2,3 or abc] or</w:t>
+            </w:r>
+          </w:p>
+          <w:p>
+            <w:pPr>
+              <w:jc w:val="both"/>
+              <w:rPr>
+                <w:rFonts w:ascii="Times New Roman" w:hAnsi="Times New Roman"/>
+                <w:szCs w:val="20"/>
+                <w:lang w:eastAsia="en-GB"/>
+              </w:rPr>
+            </w:pPr>
+            <w:r>
+              <w:rPr>
+                <w:rFonts w:ascii="Times New Roman" w:hAnsi="Times New Roman"/>
+                <w:szCs w:val="20"/>
+                <w:lang w:eastAsia="en-GB"/>
+              </w:rPr>
+              <w:t xml:space="preserve">[abc a1b1c1] or </w:t>
+            </w:r>
+          </w:p>
+          <w:p>
+            <w:pPr>
+              <w:jc w:val="both"/>
+              <w:rPr>
+                <w:rFonts w:ascii="Times New Roman" w:hAnsi="Times New Roman"/>
                 <w:sz w:val="26"/>
                 <w:szCs w:val="26"/>
                 <w:lang w:eastAsia="en-GB"/>
@@ -4048,7 +4087,7 @@
                 <w:szCs w:val="20"/>
                 <w:lang w:eastAsia="en-GB"/>
               </w:rPr>
-              <w:t>[1,2,3 or abc] or [abc a1b1c1] or [x11 x12 x13 y11 y12 y13 z11 z12 z13]</w:t>
+              <w:t>[x11 x12 x13 y11 y12 y13 z11 z12 z13]</w:t>
             </w:r>
           </w:p>
         </w:tc>
@@ -4154,7 +4193,6 @@
                 <w:szCs w:val="20"/>
                 <w:lang w:eastAsia="en-GB"/>
               </w:rPr>
-              <w:lastRenderedPageBreak/>
               <w:t>matr 1</w:t>
             </w:r>
             <w:r>
@@ -4294,7 +4332,6 @@
                 <w:szCs w:val="20"/>
                 <w:lang w:eastAsia="en-GB"/>
               </w:rPr>
-              <w:lastRenderedPageBreak/>
               <w:t>rota</w:t>
             </w:r>
           </w:p>
@@ -4552,6 +4589,16 @@
                 <w:szCs w:val="20"/>
                 <w:lang w:eastAsia="en-GB"/>
               </w:rPr>
+              <w:t>l</w:t>
+            </w:r>
+            <w:r>
+              <w:rPr>
+                <w:rFonts w:ascii="Times New Roman" w:hAnsi="Times New Roman"/>
+                <w:b/>
+                <w:bCs/>
+                <w:szCs w:val="20"/>
+                <w:lang w:eastAsia="en-GB"/>
+              </w:rPr>
               <w:t>mpln</w:t>
             </w:r>
           </w:p>
@@ -5075,6 +5122,7 @@
                 <w:szCs w:val="20"/>
                 <w:lang w:eastAsia="en-GB"/>
               </w:rPr>
+              <w:lastRenderedPageBreak/>
               <w:t xml:space="preserve">given </w:t>
             </w:r>
             <w:r>
@@ -5229,6 +5277,7 @@
                 <w:szCs w:val="20"/>
                 <w:lang w:eastAsia="en-GB"/>
               </w:rPr>
+              <w:lastRenderedPageBreak/>
               <w:t>Changing scale/zoom</w:t>
             </w:r>
           </w:p>
@@ -5340,7 +5389,6 @@
                 <w:szCs w:val="20"/>
                 <w:lang w:eastAsia="en-GB"/>
               </w:rPr>
-              <w:lastRenderedPageBreak/>
               <w:t>zoom(eval(Value-zoom()))</w:t>
             </w:r>
           </w:p>
@@ -5390,6 +5438,125 @@
                 <w:lang w:eastAsia="en-GB"/>
               </w:rPr>
               <w:t>gl.zoom</w:t>
+            </w:r>
+          </w:p>
+        </w:tc>
+      </w:tr>
+      <w:tr>
+        <w:tc>
+          <w:tcPr>
+            <w:tcW w:w="9086" w:type="dxa"/>
+            <w:gridSpan w:val="3"/>
+            <w:tcBorders>
+              <w:top w:val="outset" w:sz="6" w:space="0" w:color="999999"/>
+              <w:bottom w:val="outset" w:sz="6" w:space="0" w:color="999999"/>
+            </w:tcBorders>
+            <w:vAlign w:val="center"/>
+          </w:tcPr>
+          <w:p>
+            <w:pPr>
+              <w:jc w:val="both"/>
+              <w:rPr>
+                <w:sz w:val="23"/>
+                <w:szCs w:val="23"/>
+                <w:lang w:eastAsia="en-GB"/>
+              </w:rPr>
+            </w:pPr>
+            <w:r>
+              <w:rPr>
+                <w:szCs w:val="20"/>
+                <w:lang w:eastAsia="en-GB"/>
+              </w:rPr>
+              <w:t>The model can be </w:t>
+            </w:r>
+            <w:r>
+              <w:rPr>
+                <w:b/>
+                <w:bCs/>
+                <w:i/>
+                <w:iCs/>
+                <w:szCs w:val="20"/>
+                <w:lang w:eastAsia="en-GB"/>
+              </w:rPr>
+              <w:t>rotated</w:t>
+            </w:r>
+            <w:r>
+              <w:rPr>
+                <w:szCs w:val="20"/>
+                <w:lang w:eastAsia="en-GB"/>
+              </w:rPr>
+              <w:t> using by moving the mouse pointer while holding the left mouse button down (also Shift+arrow keys); </w:t>
+            </w:r>
+            <w:r>
+              <w:rPr>
+                <w:b/>
+                <w:bCs/>
+                <w:i/>
+                <w:iCs/>
+                <w:szCs w:val="20"/>
+                <w:lang w:eastAsia="en-GB"/>
+              </w:rPr>
+              <w:t>rotated around Z</w:t>
+            </w:r>
+            <w:r>
+              <w:rPr>
+                <w:szCs w:val="20"/>
+                <w:lang w:eastAsia="en-GB"/>
+              </w:rPr>
+              <w:t> by pressing the </w:t>
+            </w:r>
+            <w:r>
+              <w:rPr>
+                <w:b/>
+                <w:bCs/>
+                <w:smallCaps/>
+                <w:szCs w:val="20"/>
+                <w:lang w:eastAsia="en-GB"/>
+              </w:rPr>
+              <w:t>Ctrl</w:t>
+            </w:r>
+            <w:r>
+              <w:rPr>
+                <w:szCs w:val="20"/>
+                <w:lang w:eastAsia="en-GB"/>
+              </w:rPr>
+              <w:t> key down while rotating; </w:t>
+            </w:r>
+            <w:r>
+              <w:rPr>
+                <w:b/>
+                <w:bCs/>
+                <w:i/>
+                <w:iCs/>
+                <w:szCs w:val="20"/>
+                <w:lang w:eastAsia="en-GB"/>
+              </w:rPr>
+              <w:t>zoomed</w:t>
+            </w:r>
+            <w:r>
+              <w:rPr>
+                <w:szCs w:val="20"/>
+                <w:lang w:eastAsia="en-GB"/>
+              </w:rPr>
+              <w:t> using the right mouse button (also Shift+Home/End or Alt key+left mouse button); </w:t>
+            </w:r>
+            <w:r>
+              <w:rPr>
+                <w:b/>
+                <w:bCs/>
+                <w:i/>
+                <w:iCs/>
+                <w:szCs w:val="20"/>
+                <w:lang w:eastAsia="en-GB"/>
+              </w:rPr>
+              <w:t>shifted in the viewing plane</w:t>
+            </w:r>
+            <w:r>
+              <w:rPr>
+                <w:szCs w:val="20"/>
+                <w:lang w:eastAsia="en-GB"/>
+              </w:rPr>
+              <w:t> by pressing Ctrl+Shift and holding the right mouse button down or by holding left and right mouse buttons down. The default mouse behaviour can be overridden in some modes (look at mode split) also some objects, like cell, basis and text boxes can override some mouse operations (like zooming on the cell basis) or extend it (moving the basis while holding Shift key down).</w:t>
             </w:r>
           </w:p>
         </w:tc>
@@ -5399,115 +5566,11 @@
       <w:pPr>
         <w:jc w:val="both"/>
         <w:rPr>
-          <w:lang w:eastAsia="en-GB"/>
-        </w:rPr>
-      </w:pPr>
-    </w:p>
-    <w:p>
-      <w:pPr>
-        <w:jc w:val="both"/>
-        <w:rPr>
           <w:sz w:val="23"/>
           <w:szCs w:val="23"/>
           <w:lang w:eastAsia="en-GB"/>
         </w:rPr>
       </w:pPr>
-      <w:r>
-        <w:rPr>
-          <w:szCs w:val="20"/>
-          <w:lang w:eastAsia="en-GB"/>
-        </w:rPr>
-        <w:t>The model can be </w:t>
-      </w:r>
-      <w:r>
-        <w:rPr>
-          <w:b/>
-          <w:bCs/>
-          <w:i/>
-          <w:iCs/>
-          <w:szCs w:val="20"/>
-          <w:lang w:eastAsia="en-GB"/>
-        </w:rPr>
-        <w:t>rotated</w:t>
-      </w:r>
-      <w:r>
-        <w:rPr>
-          <w:szCs w:val="20"/>
-          <w:lang w:eastAsia="en-GB"/>
-        </w:rPr>
-        <w:t> using by moving the mouse pointer while holding the left mouse button down (also Shift+arrow keys); </w:t>
-      </w:r>
-      <w:r>
-        <w:rPr>
-          <w:b/>
-          <w:bCs/>
-          <w:i/>
-          <w:iCs/>
-          <w:szCs w:val="20"/>
-          <w:lang w:eastAsia="en-GB"/>
-        </w:rPr>
-        <w:t>rotated around Z</w:t>
-      </w:r>
-      <w:r>
-        <w:rPr>
-          <w:szCs w:val="20"/>
-          <w:lang w:eastAsia="en-GB"/>
-        </w:rPr>
-        <w:t> by pressing the </w:t>
-      </w:r>
-      <w:r>
-        <w:rPr>
-          <w:b/>
-          <w:bCs/>
-          <w:smallCaps/>
-          <w:szCs w:val="20"/>
-          <w:lang w:eastAsia="en-GB"/>
-        </w:rPr>
-        <w:t>Ctrl</w:t>
-      </w:r>
-      <w:r>
-        <w:rPr>
-          <w:szCs w:val="20"/>
-          <w:lang w:eastAsia="en-GB"/>
-        </w:rPr>
-        <w:t> key down while rotating; </w:t>
-      </w:r>
-      <w:r>
-        <w:rPr>
-          <w:b/>
-          <w:bCs/>
-          <w:i/>
-          <w:iCs/>
-          <w:szCs w:val="20"/>
-          <w:lang w:eastAsia="en-GB"/>
-        </w:rPr>
-        <w:t>zoomed</w:t>
-      </w:r>
-      <w:r>
-        <w:rPr>
-          <w:szCs w:val="20"/>
-          <w:lang w:eastAsia="en-GB"/>
-        </w:rPr>
-        <w:t> using the right mouse button (also Shift+Home/End or Alt key+left mouse button); </w:t>
-      </w:r>
-      <w:r>
-        <w:rPr>
-          <w:b/>
-          <w:bCs/>
-          <w:i/>
-          <w:iCs/>
-          <w:szCs w:val="20"/>
-          <w:lang w:eastAsia="en-GB"/>
-        </w:rPr>
-        <w:t>shifted in the viewing plane</w:t>
-      </w:r>
-      <w:r>
-        <w:rPr>
-          <w:szCs w:val="20"/>
-          <w:lang w:eastAsia="en-GB"/>
-        </w:rPr>
-        <w:t> by pressing Ctrl+Shift and holding the right mouse button down or by holding left and right mouse buttons down. The default mouse behaviour can be overridden in some modes (look at mode split) also some objects, like cell, basis and text boxes can override some mouse operations (like zooming on the cell basis) or extend it (moving the basis while holding Shift key down).</w:t>
-      </w:r>
     </w:p>
     <w:p>
       <w:pPr>
@@ -5518,6 +5581,20 @@
         <w:t>Keyboard Shortcuts</w:t>
       </w:r>
       <w:bookmarkEnd w:id="8"/>
+    </w:p>
+    <w:p>
+      <w:r>
+        <w:t xml:space="preserve">Keyboard </w:t>
+      </w:r>
+      <w:r>
+        <w:t xml:space="preserve">shortcuts </w:t>
+      </w:r>
+      <w:r>
+        <w:t xml:space="preserve">really </w:t>
+      </w:r>
+      <w:r>
+        <w:t>can save you time. These shortcuts will work from anywhere in Olex2, so there is no need to navigate to specific locations before issuing these commands.</w:t>
+      </w:r>
     </w:p>
     <w:tbl>
       <w:tblPr>
@@ -5636,6 +5713,11 @@
           </w:p>
           <w:p>
             <w:pPr>
+              <w:pStyle w:val="ListParagraph"/>
+              <w:numPr>
+                <w:ilvl w:val="0"/>
+                <w:numId w:val="18"/>
+              </w:numPr>
               <w:jc w:val="both"/>
               <w:rPr>
                 <w:rFonts w:ascii="Times New Roman" w:hAnsi="Times New Roman"/>
@@ -5654,6 +5736,11 @@
           </w:p>
           <w:p>
             <w:pPr>
+              <w:pStyle w:val="ListParagraph"/>
+              <w:numPr>
+                <w:ilvl w:val="0"/>
+                <w:numId w:val="18"/>
+              </w:numPr>
               <w:jc w:val="both"/>
               <w:rPr>
                 <w:rFonts w:ascii="Times New Roman" w:hAnsi="Times New Roman"/>
@@ -5672,6 +5759,11 @@
           </w:p>
           <w:p>
             <w:pPr>
+              <w:pStyle w:val="ListParagraph"/>
+              <w:numPr>
+                <w:ilvl w:val="0"/>
+                <w:numId w:val="18"/>
+              </w:numPr>
               <w:jc w:val="both"/>
               <w:rPr>
                 <w:rFonts w:ascii="Times New Roman" w:hAnsi="Times New Roman"/>
@@ -5783,6 +5875,11 @@
           </w:p>
           <w:p>
             <w:pPr>
+              <w:pStyle w:val="ListParagraph"/>
+              <w:numPr>
+                <w:ilvl w:val="0"/>
+                <w:numId w:val="19"/>
+              </w:numPr>
               <w:jc w:val="both"/>
               <w:rPr>
                 <w:rFonts w:ascii="Times New Roman" w:hAnsi="Times New Roman"/>
@@ -5801,6 +5898,11 @@
           </w:p>
           <w:p>
             <w:pPr>
+              <w:pStyle w:val="ListParagraph"/>
+              <w:numPr>
+                <w:ilvl w:val="0"/>
+                <w:numId w:val="19"/>
+              </w:numPr>
               <w:jc w:val="both"/>
               <w:rPr>
                 <w:rFonts w:ascii="Times New Roman" w:hAnsi="Times New Roman"/>
@@ -5819,6 +5921,11 @@
           </w:p>
           <w:p>
             <w:pPr>
+              <w:pStyle w:val="ListParagraph"/>
+              <w:numPr>
+                <w:ilvl w:val="0"/>
+                <w:numId w:val="19"/>
+              </w:numPr>
               <w:jc w:val="both"/>
               <w:rPr>
                 <w:rFonts w:ascii="Times New Roman" w:hAnsi="Times New Roman"/>
@@ -5865,6 +5972,7 @@
                 <w:szCs w:val="20"/>
                 <w:lang w:eastAsia="en-GB"/>
               </w:rPr>
+              <w:lastRenderedPageBreak/>
               <w:t>Ctrl+T</w:t>
             </w:r>
           </w:p>
@@ -5930,6 +6038,11 @@
           </w:p>
           <w:p>
             <w:pPr>
+              <w:pStyle w:val="ListParagraph"/>
+              <w:numPr>
+                <w:ilvl w:val="0"/>
+                <w:numId w:val="20"/>
+              </w:numPr>
               <w:jc w:val="both"/>
               <w:rPr>
                 <w:rFonts w:ascii="Times New Roman" w:hAnsi="Times New Roman"/>
@@ -5948,6 +6061,11 @@
           </w:p>
           <w:p>
             <w:pPr>
+              <w:pStyle w:val="ListParagraph"/>
+              <w:numPr>
+                <w:ilvl w:val="0"/>
+                <w:numId w:val="20"/>
+              </w:numPr>
               <w:jc w:val="both"/>
               <w:rPr>
                 <w:rFonts w:ascii="Times New Roman" w:hAnsi="Times New Roman"/>
@@ -5966,6 +6084,11 @@
           </w:p>
           <w:p>
             <w:pPr>
+              <w:pStyle w:val="ListParagraph"/>
+              <w:numPr>
+                <w:ilvl w:val="0"/>
+                <w:numId w:val="20"/>
+              </w:numPr>
               <w:jc w:val="both"/>
               <w:rPr>
                 <w:rFonts w:ascii="Times New Roman" w:hAnsi="Times New Roman"/>
@@ -6411,7 +6534,6 @@
                 <w:szCs w:val="20"/>
                 <w:lang w:eastAsia="en-GB"/>
               </w:rPr>
-              <w:lastRenderedPageBreak/>
               <w:t>Ctrl+O</w:t>
             </w:r>
           </w:p>
@@ -7648,6 +7770,37 @@
                 <w:lang w:eastAsia="en-GB"/>
               </w:rPr>
               <w:t>Deletes selected object(s)</w:t>
+            </w:r>
+          </w:p>
+        </w:tc>
+      </w:tr>
+      <w:tr>
+        <w:tc>
+          <w:tcPr>
+            <w:tcW w:w="9086" w:type="dxa"/>
+            <w:gridSpan w:val="3"/>
+            <w:tcBorders>
+              <w:top w:val="outset" w:sz="6" w:space="0" w:color="999999"/>
+              <w:bottom w:val="outset" w:sz="6" w:space="0" w:color="999999"/>
+            </w:tcBorders>
+            <w:vAlign w:val="center"/>
+          </w:tcPr>
+          <w:p>
+            <w:pPr>
+              <w:jc w:val="both"/>
+              <w:rPr>
+                <w:rFonts w:ascii="Times New Roman" w:hAnsi="Times New Roman"/>
+                <w:szCs w:val="20"/>
+                <w:lang w:eastAsia="en-GB"/>
+              </w:rPr>
+            </w:pPr>
+            <w:r>
+              <w:rPr>
+                <w:rFonts w:ascii="Times New Roman" w:hAnsi="Times New Roman"/>
+                <w:szCs w:val="20"/>
+                <w:lang w:eastAsia="en-GB"/>
+              </w:rPr>
+              <w:t>New keyboard commands can be defined in the file BaseDir()/settings.xld</w:t>
             </w:r>
           </w:p>
         </w:tc>
@@ -7723,6 +7876,7 @@
                 <w:szCs w:val="20"/>
                 <w:lang w:eastAsia="en-GB"/>
               </w:rPr>
+              <w:lastRenderedPageBreak/>
               <w:t>fix</w:t>
             </w:r>
           </w:p>
@@ -8080,16 +8234,7 @@
                 <w:szCs w:val="20"/>
                 <w:lang w:eastAsia="en-GB"/>
               </w:rPr>
-              <w:t xml:space="preserve">The opposite of fix - makes the specified parameters for the given atoms refineable. Feeing the occupancy is also available </w:t>
-            </w:r>
-            <w:r>
-              <w:rPr>
-                <w:rFonts w:ascii="Times New Roman" w:hAnsi="Times New Roman"/>
-                <w:szCs w:val="20"/>
-                <w:lang w:eastAsia="en-GB"/>
-              </w:rPr>
-              <w:lastRenderedPageBreak/>
-              <w:t>from the context menu.</w:t>
+              <w:t>The opposite of fix - makes the specified parameters for the given atoms refineable. Feeing the occupancy is also available from the context menu.</w:t>
             </w:r>
           </w:p>
         </w:tc>
@@ -8122,7 +8267,6 @@
                 <w:szCs w:val="20"/>
                 <w:lang w:eastAsia="en-GB"/>
               </w:rPr>
-              <w:lastRenderedPageBreak/>
               <w:t>mode</w:t>
             </w:r>
           </w:p>
@@ -8153,7 +8297,15 @@
                 <w:szCs w:val="20"/>
                 <w:lang w:eastAsia="en-GB"/>
               </w:rPr>
-              <w:t>fixu</w:t>
+              <w:t>F</w:t>
+            </w:r>
+            <w:r>
+              <w:rPr>
+                <w:rFonts w:ascii="Times New Roman" w:hAnsi="Times New Roman"/>
+                <w:szCs w:val="20"/>
+                <w:lang w:eastAsia="en-GB"/>
+              </w:rPr>
+              <w:t>ixu</w:t>
             </w:r>
           </w:p>
         </w:tc>
@@ -8976,6 +9128,7 @@
                 <w:szCs w:val="20"/>
                 <w:lang w:eastAsia="en-GB"/>
               </w:rPr>
+              <w:lastRenderedPageBreak/>
               <w:t>-</w:t>
             </w:r>
             <w:r>
@@ -9135,6 +9288,7 @@
                 <w:szCs w:val="20"/>
                 <w:lang w:eastAsia="en-GB"/>
               </w:rPr>
+              <w:lastRenderedPageBreak/>
               <w:t>addbond</w:t>
             </w:r>
           </w:p>
@@ -9416,7 +9570,6 @@
                 <w:szCs w:val="20"/>
                 <w:lang w:eastAsia="en-GB"/>
               </w:rPr>
-              <w:lastRenderedPageBreak/>
               <w:t>sort</w:t>
             </w:r>
           </w:p>
@@ -10107,6 +10260,7 @@
                 <w:szCs w:val="20"/>
                 <w:lang w:eastAsia="en-GB"/>
               </w:rPr>
+              <w:lastRenderedPageBreak/>
               <w:t>sort +m1 F2 F1 moiety +s</w:t>
             </w:r>
             <w:r>
@@ -10203,6 +10357,7 @@
                 <w:szCs w:val="20"/>
                 <w:lang w:eastAsia="en-GB"/>
               </w:rPr>
+              <w:lastRenderedPageBreak/>
               <w:t>name</w:t>
             </w:r>
           </w:p>
@@ -10379,7 +10534,6 @@
                 <w:szCs w:val="20"/>
                 <w:lang w:val="pt-BR" w:eastAsia="en-GB"/>
               </w:rPr>
-              <w:lastRenderedPageBreak/>
               <w:t>name O1 O2: renames O1 to O2</w:t>
             </w:r>
           </w:p>
@@ -10488,7 +10642,6 @@
                 <w:szCs w:val="20"/>
                 <w:lang w:eastAsia="en-GB"/>
               </w:rPr>
-              <w:lastRenderedPageBreak/>
               <w:t>mode</w:t>
             </w:r>
           </w:p>
@@ -10956,7 +11109,16 @@
                 <w:szCs w:val="20"/>
                 <w:lang w:eastAsia="en-GB"/>
               </w:rPr>
-              <w:t>The mode to reconstruct the asymmetric unit (look at the mode grow shells option for details).</w:t>
+              <w:t xml:space="preserve">The mode to reconstruct the asymmetric unit (look at the mode </w:t>
+            </w:r>
+            <w:r>
+              <w:rPr>
+                <w:rFonts w:ascii="Times New Roman" w:hAnsi="Times New Roman"/>
+                <w:szCs w:val="20"/>
+                <w:lang w:eastAsia="en-GB"/>
+              </w:rPr>
+              <w:lastRenderedPageBreak/>
+              <w:t>grow shells option for details).</w:t>
             </w:r>
           </w:p>
         </w:tc>
@@ -10990,6 +11152,7 @@
                 <w:szCs w:val="20"/>
                 <w:lang w:eastAsia="en-GB"/>
               </w:rPr>
+              <w:lastRenderedPageBreak/>
               <w:t>Olex2 will display the altered connectivity table in the case if structure is grown or packed</w:t>
             </w:r>
           </w:p>
@@ -11461,7 +11624,6 @@
                 <w:szCs w:val="20"/>
                 <w:lang w:eastAsia="en-GB"/>
               </w:rPr>
-              <w:lastRenderedPageBreak/>
               <w:t>mode</w:t>
             </w:r>
           </w:p>
@@ -12139,7 +12301,16 @@
                 <w:szCs w:val="20"/>
                 <w:lang w:eastAsia="en-GB"/>
               </w:rPr>
-              <w:t xml:space="preserve">. As a special case twelve numbers can be provided to specify any matrix operating on the fractional coordinates (e.g. see the </w:t>
+              <w:t xml:space="preserve">. As a special case twelve numbers can be provided to specify any matrix operating on the </w:t>
+            </w:r>
+            <w:r>
+              <w:rPr>
+                <w:rFonts w:ascii="Times New Roman" w:hAnsi="Times New Roman"/>
+                <w:szCs w:val="20"/>
+                <w:lang w:eastAsia="en-GB"/>
+              </w:rPr>
+              <w:lastRenderedPageBreak/>
+              <w:t xml:space="preserve">fractional coordinates (e.g. see the </w:t>
             </w:r>
             <w:hyperlink w:anchor="command_match" w:history="1">
               <w:r>
@@ -12186,6 +12357,7 @@
                 <w:szCs w:val="20"/>
                 <w:lang w:eastAsia="en-GB"/>
               </w:rPr>
+              <w:lastRenderedPageBreak/>
               <w:t>Generates symmetry equivalents of the provided (or all atoms, if there is no selection) using the provided symmetry operation.</w:t>
             </w:r>
           </w:p>
@@ -12280,6 +12452,7 @@
                 <w:szCs w:val="20"/>
                 <w:lang w:eastAsia="en-GB"/>
               </w:rPr>
+              <w:lastRenderedPageBreak/>
               <w:t>pack</w:t>
             </w:r>
           </w:p>
@@ -12743,7 +12916,6 @@
                 <w:szCs w:val="20"/>
                 <w:lang w:eastAsia="en-GB"/>
               </w:rPr>
-              <w:lastRenderedPageBreak/>
               <w:t>pack</w:t>
             </w:r>
           </w:p>
@@ -13326,7 +13498,7 @@
       <w:tr>
         <w:tc>
           <w:tcPr>
-            <w:tcW w:w="1356" w:type="dxa"/>
+            <w:tcW w:w="1595" w:type="dxa"/>
             <w:tcBorders>
               <w:top w:val="outset" w:sz="6" w:space="0" w:color="666666"/>
               <w:bottom w:val="outset" w:sz="6" w:space="0" w:color="666666"/>
@@ -13359,7 +13531,7 @@
         </w:tc>
         <w:tc>
           <w:tcPr>
-            <w:tcW w:w="2656" w:type="dxa"/>
+            <w:tcW w:w="2626" w:type="dxa"/>
             <w:tcBorders>
               <w:top w:val="outset" w:sz="6" w:space="0" w:color="666666"/>
               <w:left w:val="outset" w:sz="6" w:space="0" w:color="666666"/>
@@ -13429,6 +13601,14 @@
                 <w:lang w:eastAsia="en-GB"/>
               </w:rPr>
               <w:br/>
+            </w:r>
+            <w:r>
+              <w:rPr>
+                <w:rFonts w:ascii="Times New Roman" w:hAnsi="Times New Roman"/>
+                <w:szCs w:val="20"/>
+                <w:lang w:eastAsia="en-GB"/>
+              </w:rPr>
+              <w:lastRenderedPageBreak/>
               <w:t>[-</w:t>
             </w:r>
             <w:r>
@@ -13453,7 +13633,7 @@
         </w:tc>
         <w:tc>
           <w:tcPr>
-            <w:tcW w:w="5074" w:type="dxa"/>
+            <w:tcW w:w="4865" w:type="dxa"/>
             <w:tcBorders>
               <w:top w:val="outset" w:sz="6" w:space="0" w:color="666666"/>
               <w:left w:val="outset" w:sz="6" w:space="0" w:color="666666"/>
@@ -13476,6 +13656,7 @@
                 <w:szCs w:val="20"/>
                 <w:lang w:eastAsia="en-GB"/>
               </w:rPr>
+              <w:lastRenderedPageBreak/>
               <w:t>Makes the selected site shared by atoms of several atom types.</w:t>
             </w:r>
           </w:p>
@@ -13497,6 +13678,7 @@
                 <w:szCs w:val="20"/>
                 <w:lang w:eastAsia="en-GB"/>
               </w:rPr>
+              <w:lastRenderedPageBreak/>
               <w:t>-EADP:</w:t>
             </w:r>
             <w:r>
@@ -13567,6 +13749,7 @@
                 <w:szCs w:val="20"/>
                 <w:lang w:eastAsia="en-GB"/>
               </w:rPr>
+              <w:lastRenderedPageBreak/>
               <w:t>EADP</w:t>
             </w:r>
           </w:p>
@@ -13857,16 +14040,7 @@
                 <w:szCs w:val="20"/>
                 <w:lang w:eastAsia="en-GB"/>
               </w:rPr>
-              <w:t xml:space="preserve">For 2 selected atoms the first is considered as the rotor bearing atoms and the second the pivot defining. The </w:t>
-            </w:r>
-            <w:r>
-              <w:rPr>
-                <w:rFonts w:ascii="Times New Roman" w:hAnsi="Times New Roman"/>
-                <w:szCs w:val="20"/>
-                <w:lang w:eastAsia="en-GB"/>
-              </w:rPr>
-              <w:lastRenderedPageBreak/>
-              <w:t>command inserts 3 bond similarity restraints to make a regular rotor. Applicable to triflate-like groups.</w:t>
+              <w:t>For 2 selected atoms the first is considered as the rotor bearing atoms and the second the pivot defining. The command inserts 3 bond similarity restraints to make a regular rotor. Applicable to triflate-like groups.</w:t>
             </w:r>
           </w:p>
           <w:p>
@@ -14042,7 +14216,6 @@
                 <w:szCs w:val="20"/>
                 <w:lang w:eastAsia="en-GB"/>
               </w:rPr>
-              <w:lastRenderedPageBreak/>
               <w:t>DFIX</w:t>
             </w:r>
           </w:p>
@@ -15131,7 +15304,16 @@
                 <w:szCs w:val="20"/>
                 <w:lang w:eastAsia="en-GB"/>
               </w:rPr>
-              <w:t>Restrains the chiral volume of the provided group to be </w:t>
+              <w:t xml:space="preserve">Restrains the chiral volume of the provided group to </w:t>
+            </w:r>
+            <w:r>
+              <w:rPr>
+                <w:rFonts w:ascii="Times New Roman" w:hAnsi="Times New Roman"/>
+                <w:szCs w:val="20"/>
+                <w:lang w:eastAsia="en-GB"/>
+              </w:rPr>
+              <w:lastRenderedPageBreak/>
+              <w:t>be </w:t>
             </w:r>
             <w:r>
               <w:rPr>
@@ -15184,6 +15366,7 @@
                 <w:szCs w:val="20"/>
                 <w:lang w:eastAsia="en-GB"/>
               </w:rPr>
+              <w:lastRenderedPageBreak/>
               <w:t>SIMU</w:t>
             </w:r>
           </w:p>
@@ -15655,16 +15838,7 @@
                 <w:szCs w:val="20"/>
                 <w:lang w:eastAsia="en-GB"/>
               </w:rPr>
-              <w:t xml:space="preserve"> Note that if only two atoms are selected in two fragments with identical connectivity, Olex2 employs the matching procedure and sets SAME for </w:t>
-            </w:r>
-            <w:r>
-              <w:rPr>
-                <w:rFonts w:ascii="Times New Roman" w:hAnsi="Times New Roman"/>
-                <w:szCs w:val="20"/>
-                <w:lang w:eastAsia="en-GB"/>
-              </w:rPr>
-              <w:lastRenderedPageBreak/>
-              <w:t>the two fragments to which the atoms belong.</w:t>
+              <w:t xml:space="preserve"> Note that if only two atoms are selected in two fragments with identical connectivity, Olex2 employs the matching procedure and sets SAME for the two fragments to which the atoms belong.</w:t>
             </w:r>
           </w:p>
         </w:tc>
@@ -15699,7 +15873,6 @@
                 <w:shd w:val="clear" w:color="auto" w:fill="FFFFFF"/>
                 <w:lang w:eastAsia="en-GB"/>
               </w:rPr>
-              <w:lastRenderedPageBreak/>
               <w:t>showp</w:t>
             </w:r>
           </w:p>
@@ -16178,6 +16351,7 @@
                 <w:szCs w:val="20"/>
                 <w:lang w:eastAsia="en-GB"/>
               </w:rPr>
+              <w:lastRenderedPageBreak/>
               <w:t>-</w:t>
             </w:r>
             <w:r>
@@ -16229,6 +16403,7 @@
                 <w:szCs w:val="20"/>
                 <w:lang w:eastAsia="en-GB"/>
               </w:rPr>
+              <w:lastRenderedPageBreak/>
               <w:t>part</w:t>
             </w:r>
             <w:bookmarkEnd w:id="23"/>
@@ -16738,16 +16913,7 @@
                 <w:szCs w:val="20"/>
                 <w:lang w:eastAsia="en-GB"/>
               </w:rPr>
-              <w:t xml:space="preserve">f nothing is selected will print current values of the variables. For a selection of even number atoms, will create </w:t>
-            </w:r>
-            <w:r>
-              <w:rPr>
-                <w:rFonts w:ascii="Times New Roman" w:hAnsi="Times New Roman"/>
-                <w:szCs w:val="20"/>
-                <w:lang w:eastAsia="en-GB"/>
-              </w:rPr>
-              <w:lastRenderedPageBreak/>
-              <w:t>a new variable and link</w:t>
+              <w:t>f nothing is selected will print current values of the variables. For a selection of even number atoms, will create a new variable and link</w:t>
             </w:r>
             <w:r>
               <w:rPr>
@@ -17032,7 +17198,6 @@
                 <w:szCs w:val="20"/>
                 <w:lang w:eastAsia="en-GB"/>
               </w:rPr>
-              <w:lastRenderedPageBreak/>
               <w:t>sump</w:t>
             </w:r>
             <w:bookmarkEnd w:id="24"/>
@@ -17342,7 +17507,16 @@
                 <w:szCs w:val="20"/>
                 <w:lang w:eastAsia="en-GB"/>
               </w:rPr>
-              <w:t>Splits subsequently clicked atoms into parts, or in combination with the Shift key can be used to drag an atom to change its position. While in the mode the newly generated atoms can be selected and moved as a group with Shift down or rotated when dragging the selection. The original and generated atoms will be placed into different parts.</w:t>
+              <w:t xml:space="preserve">Splits subsequently clicked atoms into parts, or in combination with the Shift key can be used to drag an atom </w:t>
+            </w:r>
+            <w:r>
+              <w:rPr>
+                <w:rFonts w:ascii="Times New Roman" w:hAnsi="Times New Roman"/>
+                <w:szCs w:val="20"/>
+                <w:lang w:eastAsia="en-GB"/>
+              </w:rPr>
+              <w:lastRenderedPageBreak/>
+              <w:t>to change its position. While in the mode the newly generated atoms can be selected and moved as a group with Shift down or rotated when dragging the selection. The original and generated atoms will be placed into different parts.</w:t>
             </w:r>
           </w:p>
           <w:p>
@@ -17423,6 +17597,7 @@
                 <w:szCs w:val="20"/>
                 <w:lang w:eastAsia="en-GB"/>
               </w:rPr>
+              <w:lastRenderedPageBreak/>
               <w:t>mode</w:t>
             </w:r>
           </w:p>
@@ -17561,7 +17736,6 @@
                 <w:szCs w:val="20"/>
                 <w:lang w:eastAsia="en-GB"/>
               </w:rPr>
-              <w:lastRenderedPageBreak/>
               <w:t>ImportFrag</w:t>
             </w:r>
           </w:p>
@@ -18063,6 +18237,7 @@
                 <w:szCs w:val="20"/>
                 <w:lang w:eastAsia="en-GB"/>
               </w:rPr>
+              <w:lastRenderedPageBreak/>
               <w:t>xf.rm.ShareADP</w:t>
             </w:r>
             <w:fldSimple w:instr=" NOTEREF _Ref313378252 \h  \* MERGEFORMAT ">
@@ -18146,6 +18321,29 @@
               </w:rPr>
               <w:t xml:space="preserve">, for more atoms creates an ADP rotated around the normal of the plane formed by the atoms. </w:t>
             </w:r>
+          </w:p>
+        </w:tc>
+      </w:tr>
+      <w:tr>
+        <w:tc>
+          <w:tcPr>
+            <w:tcW w:w="9086" w:type="dxa"/>
+            <w:gridSpan w:val="3"/>
+            <w:tcBorders>
+              <w:top w:val="outset" w:sz="6" w:space="0" w:color="666666"/>
+              <w:bottom w:val="outset" w:sz="6" w:space="0" w:color="666666"/>
+            </w:tcBorders>
+            <w:vAlign w:val="center"/>
+          </w:tcPr>
+          <w:p>
+            <w:pPr>
+              <w:jc w:val="both"/>
+              <w:rPr>
+                <w:rFonts w:ascii="Times New Roman" w:hAnsi="Times New Roman"/>
+                <w:szCs w:val="20"/>
+                <w:lang w:eastAsia="en-GB"/>
+              </w:rPr>
+            </w:pPr>
           </w:p>
         </w:tc>
       </w:tr>
@@ -18395,7 +18593,6 @@
                 <w:szCs w:val="20"/>
                 <w:lang w:eastAsia="en-GB"/>
               </w:rPr>
-              <w:lastRenderedPageBreak/>
               <w:t>sel rings NC5</w:t>
             </w:r>
           </w:p>
@@ -18979,6 +19176,29 @@
           </w:p>
         </w:tc>
       </w:tr>
+      <w:tr>
+        <w:tc>
+          <w:tcPr>
+            <w:tcW w:w="0" w:type="auto"/>
+            <w:gridSpan w:val="2"/>
+            <w:tcBorders>
+              <w:top w:val="outset" w:sz="6" w:space="0" w:color="666666"/>
+              <w:bottom w:val="outset" w:sz="6" w:space="0" w:color="666666"/>
+            </w:tcBorders>
+            <w:vAlign w:val="center"/>
+          </w:tcPr>
+          <w:p>
+            <w:pPr>
+              <w:jc w:val="both"/>
+              <w:rPr>
+                <w:rFonts w:ascii="Times New Roman" w:hAnsi="Times New Roman"/>
+                <w:szCs w:val="20"/>
+                <w:lang w:eastAsia="en-GB"/>
+              </w:rPr>
+            </w:pPr>
+          </w:p>
+        </w:tc>
+      </w:tr>
     </w:tbl>
     <w:p>
       <w:pPr>
@@ -19000,6 +19220,7 @@
       </w:pPr>
       <w:bookmarkStart w:id="27" w:name="_Toc404255961"/>
       <w:r>
+        <w:lastRenderedPageBreak/>
         <w:t>HKL file Operations</w:t>
       </w:r>
       <w:bookmarkEnd w:id="27"/>
@@ -19679,16 +19900,7 @@
                 <w:szCs w:val="20"/>
                 <w:lang w:eastAsia="en-GB"/>
               </w:rPr>
-              <w:t xml:space="preserve">If a particular reflection is specified, this particular reflection </w:t>
-            </w:r>
-            <w:r>
-              <w:rPr>
-                <w:rFonts w:ascii="Times New Roman" w:hAnsi="Times New Roman"/>
-                <w:szCs w:val="20"/>
-                <w:lang w:eastAsia="en-GB"/>
-              </w:rPr>
-              <w:lastRenderedPageBreak/>
-              <w:t>and all its constituent equivalents can be viewed.</w:t>
+              <w:t>If a particular reflection is specified, this particular reflection and all its constituent equivalents can be viewed.</w:t>
             </w:r>
           </w:p>
         </w:tc>
@@ -19721,7 +19933,6 @@
                 <w:szCs w:val="20"/>
                 <w:lang w:eastAsia="en-GB"/>
               </w:rPr>
-              <w:lastRenderedPageBreak/>
               <w:t>hklexclude</w:t>
             </w:r>
           </w:p>
@@ -20131,6 +20342,7 @@
                 <w:szCs w:val="20"/>
                 <w:lang w:eastAsia="en-GB"/>
               </w:rPr>
+              <w:lastRenderedPageBreak/>
               <w:t>setfont</w:t>
             </w:r>
           </w:p>
@@ -20444,7 +20656,6 @@
                 <w:shd w:val="clear" w:color="auto" w:fill="FFFFFF"/>
                 <w:lang w:eastAsia="en-GB"/>
               </w:rPr>
-              <w:lastRenderedPageBreak/>
               <w:t>EditMaterial Console</w:t>
             </w:r>
             <w:r>
@@ -20497,7 +20708,6 @@
                 <w:szCs w:val="20"/>
                 <w:lang w:eastAsia="en-GB"/>
               </w:rPr>
-              <w:lastRenderedPageBreak/>
               <w:t>save</w:t>
             </w:r>
           </w:p>
@@ -20925,7 +21135,16 @@
                 <w:szCs w:val="20"/>
                 <w:lang w:eastAsia="en-GB"/>
               </w:rPr>
-              <w:t>operates on all or selected bonds</w:t>
+              <w:t xml:space="preserve">operates on all or selected </w:t>
+            </w:r>
+            <w:r>
+              <w:rPr>
+                <w:rFonts w:ascii="Times New Roman" w:hAnsi="Times New Roman"/>
+                <w:szCs w:val="20"/>
+                <w:lang w:eastAsia="en-GB"/>
+              </w:rPr>
+              <w:lastRenderedPageBreak/>
+              <w:t>bonds</w:t>
             </w:r>
           </w:p>
         </w:tc>
@@ -20954,7 +21173,17 @@
                 <w:szCs w:val="20"/>
                 <w:lang w:eastAsia="en-GB"/>
               </w:rPr>
-              <w:t>Adjust the bond radii in the display. If the 'hbonds' is provided the second argument, the given radius is applied to all hydrogen bonds.</w:t>
+              <w:lastRenderedPageBreak/>
+              <w:t xml:space="preserve">Adjust the bond radii in the display. If the 'hbonds' is provided the second argument, the given radius is applied to </w:t>
+            </w:r>
+            <w:r>
+              <w:rPr>
+                <w:rFonts w:ascii="Times New Roman" w:hAnsi="Times New Roman"/>
+                <w:szCs w:val="20"/>
+                <w:lang w:eastAsia="en-GB"/>
+              </w:rPr>
+              <w:lastRenderedPageBreak/>
+              <w:t>all hydrogen bonds.</w:t>
             </w:r>
           </w:p>
         </w:tc>
@@ -20986,6 +21215,7 @@
                 <w:szCs w:val="20"/>
                 <w:lang w:eastAsia="en-GB"/>
               </w:rPr>
+              <w:lastRenderedPageBreak/>
               <w:t>ads</w:t>
             </w:r>
           </w:p>
@@ -21292,16 +21522,7 @@
                 <w:szCs w:val="20"/>
                 <w:lang w:eastAsia="en-GB"/>
               </w:rPr>
-              <w:t xml:space="preserve">isot - each atom has it's own radius depending on the value of </w:t>
-            </w:r>
-            <w:r>
-              <w:rPr>
-                <w:rFonts w:ascii="Times New Roman" w:hAnsi="Times New Roman"/>
-                <w:szCs w:val="20"/>
-                <w:lang w:eastAsia="en-GB"/>
-              </w:rPr>
-              <w:lastRenderedPageBreak/>
-              <w:t>the Uiso or ADP</w:t>
+              <w:t>isot - each atom has it's own radius depending on the value of the Uiso or ADP</w:t>
             </w:r>
           </w:p>
           <w:p>
@@ -21388,7 +21609,6 @@
                 <w:szCs w:val="20"/>
                 <w:lang w:eastAsia="en-GB"/>
               </w:rPr>
-              <w:lastRenderedPageBreak/>
               <w:t>azoom</w:t>
             </w:r>
           </w:p>
@@ -21840,6 +22060,7 @@
                 <w:szCs w:val="20"/>
                 <w:lang w:eastAsia="en-GB"/>
               </w:rPr>
+              <w:lastRenderedPageBreak/>
               <w:t>-</w:t>
             </w:r>
             <w:r>
@@ -22284,7 +22505,6 @@
                 <w:szCs w:val="20"/>
                 <w:lang w:eastAsia="en-GB"/>
               </w:rPr>
-              <w:lastRenderedPageBreak/>
               <w:t>The bond width is taken from the display. This can be changed with </w:t>
             </w:r>
             <w:r>
@@ -23205,6 +23425,14 @@
                 <w:lang w:eastAsia="en-GB"/>
               </w:rPr>
               <w:br/>
+            </w:r>
+            <w:r>
+              <w:rPr>
+                <w:rFonts w:ascii="Times New Roman" w:hAnsi="Times New Roman"/>
+                <w:szCs w:val="20"/>
+                <w:lang w:eastAsia="en-GB"/>
+              </w:rPr>
+              <w:lastRenderedPageBreak/>
               <w:t>[-</w:t>
             </w:r>
             <w:r>
@@ -23252,6 +23480,7 @@
                 <w:szCs w:val="20"/>
                 <w:lang w:eastAsia="en-GB"/>
               </w:rPr>
+              <w:lastRenderedPageBreak/>
               <w:t>Creates a 'stereo' picture with two views taken with the +/- </w:t>
             </w:r>
             <w:r>
@@ -23270,7 +23499,16 @@
                 <w:szCs w:val="20"/>
                 <w:lang w:eastAsia="en-GB"/>
               </w:rPr>
-              <w:t> option value rotation around y axis and placed onto one picture separated by s % of a single projection width.</w:t>
+              <w:t xml:space="preserve"> option value rotation around y axis and placed onto one </w:t>
+            </w:r>
+            <w:r>
+              <w:rPr>
+                <w:rFonts w:ascii="Times New Roman" w:hAnsi="Times New Roman"/>
+                <w:szCs w:val="20"/>
+                <w:lang w:eastAsia="en-GB"/>
+              </w:rPr>
+              <w:lastRenderedPageBreak/>
+              <w:t>picture separated by s % of a single projection width.</w:t>
             </w:r>
           </w:p>
           <w:p>
@@ -23410,6 +23648,7 @@
                 <w:szCs w:val="20"/>
                 <w:lang w:eastAsia="en-GB"/>
               </w:rPr>
+              <w:lastRenderedPageBreak/>
               <w:t>label</w:t>
             </w:r>
           </w:p>
@@ -23585,7 +23824,6 @@
                 <w:szCs w:val="24"/>
                 <w:lang w:eastAsia="en-GB"/>
               </w:rPr>
-              <w:lastRenderedPageBreak/>
               <w:t>PiM</w:t>
             </w:r>
           </w:p>
@@ -23962,7 +24200,16 @@
                 <w:szCs w:val="20"/>
                 <w:lang w:eastAsia="en-GB"/>
               </w:rPr>
-              <w:t>: if any of the found bonds are generated by symmetry transformations, the structure is grown using those symmetry transformation</w:t>
+              <w:t xml:space="preserve">: if any of the found bonds are generated by symmetry </w:t>
+            </w:r>
+            <w:r>
+              <w:rPr>
+                <w:rFonts w:ascii="Times New Roman" w:hAnsi="Times New Roman"/>
+                <w:szCs w:val="20"/>
+                <w:lang w:eastAsia="en-GB"/>
+              </w:rPr>
+              <w:lastRenderedPageBreak/>
+              <w:t>transformations, the structure is grown using those symmetry transformation</w:t>
             </w:r>
           </w:p>
         </w:tc>
@@ -23994,6 +24241,7 @@
                 <w:szCs w:val="20"/>
                 <w:lang w:eastAsia="en-GB"/>
               </w:rPr>
+              <w:lastRenderedPageBreak/>
               <w:t>PiPi</w:t>
             </w:r>
           </w:p>
@@ -24447,16 +24695,7 @@
                 <w:szCs w:val="20"/>
                 <w:lang w:eastAsia="en-GB"/>
               </w:rPr>
-              <w:t xml:space="preserve">: precise calculation, each map voxel is tested, the default </w:t>
-            </w:r>
-            <w:r>
-              <w:rPr>
-                <w:rFonts w:ascii="Times New Roman" w:hAnsi="Times New Roman"/>
-                <w:szCs w:val="20"/>
-                <w:lang w:eastAsia="en-GB"/>
-              </w:rPr>
-              <w:lastRenderedPageBreak/>
-              <w:t>quick algorithm, uses the atom masks to find volume occupied by the molecule. The precise calculation is vectorised</w:t>
+              <w:t>: precise calculation, each map voxel is tested, the default quick algorithm, uses the atom masks to find volume occupied by the molecule. The precise calculation is vectorised</w:t>
             </w:r>
           </w:p>
           <w:p>
@@ -24581,7 +24820,6 @@
                 <w:szCs w:val="20"/>
                 <w:lang w:eastAsia="en-GB"/>
               </w:rPr>
-              <w:lastRenderedPageBreak/>
               <w:t>molinfo</w:t>
             </w:r>
           </w:p>
@@ -25007,6 +25245,14 @@
                 <w:lang w:eastAsia="en-GB"/>
               </w:rPr>
               <w:br/>
+            </w:r>
+            <w:r>
+              <w:rPr>
+                <w:rFonts w:ascii="Times New Roman" w:hAnsi="Times New Roman"/>
+                <w:szCs w:val="20"/>
+                <w:lang w:eastAsia="en-GB"/>
+              </w:rPr>
+              <w:lastRenderedPageBreak/>
               <w:t>[-</w:t>
             </w:r>
             <w:r>
@@ -25116,6 +25362,7 @@
                 <w:szCs w:val="20"/>
                 <w:lang w:eastAsia="en-GB"/>
               </w:rPr>
+              <w:lastRenderedPageBreak/>
               <w:t>Calculates Fourier for current model</w:t>
             </w:r>
           </w:p>
@@ -25134,6 +25381,7 @@
                 <w:szCs w:val="20"/>
                 <w:lang w:eastAsia="en-GB"/>
               </w:rPr>
+              <w:lastRenderedPageBreak/>
               <w:t>-</w:t>
             </w:r>
             <w:r>
@@ -25310,6 +25558,7 @@
                 <w:szCs w:val="20"/>
                 <w:lang w:eastAsia="en-GB"/>
               </w:rPr>
+              <w:lastRenderedPageBreak/>
               <w:t>calcpatt</w:t>
             </w:r>
           </w:p>
@@ -25552,14 +25801,6 @@
                 <w:lang w:val="pt-BR" w:eastAsia="en-GB"/>
               </w:rPr>
               <w:br/>
-            </w:r>
-            <w:r>
-              <w:rPr>
-                <w:rFonts w:ascii="Times New Roman" w:hAnsi="Times New Roman"/>
-                <w:szCs w:val="20"/>
-                <w:lang w:val="pt-BR" w:eastAsia="en-GB"/>
-              </w:rPr>
-              <w:lastRenderedPageBreak/>
               <w:t>[-</w:t>
             </w:r>
             <w:r>
@@ -25793,17 +26034,7 @@
                 <w:szCs w:val="20"/>
                 <w:lang w:eastAsia="en-GB"/>
               </w:rPr>
-              <w:lastRenderedPageBreak/>
-              <w:t xml:space="preserve">This procedure find relation between the connectivity graphs of molecular fragments of loaded structure and aligns the </w:t>
-            </w:r>
-            <w:r>
-              <w:rPr>
-                <w:rFonts w:ascii="Times New Roman" w:hAnsi="Times New Roman"/>
-                <w:szCs w:val="20"/>
-                <w:lang w:eastAsia="en-GB"/>
-              </w:rPr>
-              <w:lastRenderedPageBreak/>
-              <w:t>fragments. If no arguments are given, the procedure analyses all fragments and in the case fragments with matching connectivity found, aligns Acta A45 (1989), 208  them and prints corresponding root mean square distance (RMSD) in angstroms. If two atoms are provided (explicitly by name or through the selection) the graph relation information - orientation matrix and the matching atoms is printed, use -</w:t>
+              <w:t>This procedure find relation between the connectivity graphs of molecular fragments of loaded structure and aligns the fragments. If no arguments are given, the procedure analyses all fragments and in the case fragments with matching connectivity found, aligns Acta A45 (1989), 208  them and prints corresponding root mean square distance (RMSD) in angstroms. If two atoms are provided (explicitly by name or through the selection) the graph relation information - orientation matrix and the matching atoms is printed, use -</w:t>
             </w:r>
             <w:r>
               <w:rPr>
@@ -26091,7 +26322,16 @@
                 <w:szCs w:val="20"/>
                 <w:lang w:eastAsia="en-GB"/>
               </w:rPr>
-              <w:t>: if the variance-covariance matrix can be located (after the refinement with the negative MORE option in the xl), the esd on the RMSD can be calculated using this option</w:t>
+              <w:t xml:space="preserve">: if the variance-covariance matrix can be located (after the refinement with the negative MORE option in the xl), the esd </w:t>
+            </w:r>
+            <w:r>
+              <w:rPr>
+                <w:rFonts w:ascii="Times New Roman" w:hAnsi="Times New Roman"/>
+                <w:szCs w:val="20"/>
+                <w:lang w:eastAsia="en-GB"/>
+              </w:rPr>
+              <w:lastRenderedPageBreak/>
+              <w:t>on the RMSD can be calculated using this option</w:t>
             </w:r>
           </w:p>
           <w:p>
@@ -26300,7 +26540,6 @@
       <w:bookmarkStart w:id="39" w:name="_Toc404255966"/>
       <w:bookmarkEnd w:id="38"/>
       <w:r>
-        <w:lastRenderedPageBreak/>
         <w:t>Overlay molecules</w:t>
       </w:r>
       <w:bookmarkEnd w:id="39"/>
@@ -26326,12 +26565,14 @@
       <w:pPr>
         <w:jc w:val="both"/>
         <w:rPr>
-          <w:szCs w:val="20"/>
-          <w:lang w:eastAsia="en-GB"/>
-        </w:rPr>
-      </w:pPr>
-      <w:r>
-        <w:rPr>
+          <w:b/>
+          <w:szCs w:val="20"/>
+          <w:lang w:eastAsia="en-GB"/>
+        </w:rPr>
+      </w:pPr>
+      <w:r>
+        <w:rPr>
+          <w:b/>
           <w:szCs w:val="20"/>
           <w:shd w:val="clear" w:color="auto" w:fill="FFFFFF"/>
           <w:lang w:eastAsia="en-GB"/>
@@ -26413,12 +26654,14 @@
       <w:pPr>
         <w:jc w:val="both"/>
         <w:rPr>
-          <w:szCs w:val="20"/>
-          <w:lang w:eastAsia="en-GB"/>
-        </w:rPr>
-      </w:pPr>
-      <w:r>
-        <w:rPr>
+          <w:b/>
+          <w:szCs w:val="20"/>
+          <w:lang w:eastAsia="en-GB"/>
+        </w:rPr>
+      </w:pPr>
+      <w:r>
+        <w:rPr>
+          <w:b/>
           <w:szCs w:val="20"/>
           <w:shd w:val="clear" w:color="auto" w:fill="FFFFFF"/>
           <w:lang w:eastAsia="en-GB"/>
@@ -26464,12 +26707,14 @@
       <w:pPr>
         <w:jc w:val="both"/>
         <w:rPr>
-          <w:szCs w:val="20"/>
-          <w:lang w:eastAsia="en-GB"/>
-        </w:rPr>
-      </w:pPr>
-      <w:r>
-        <w:rPr>
+          <w:b/>
+          <w:szCs w:val="20"/>
+          <w:lang w:eastAsia="en-GB"/>
+        </w:rPr>
+      </w:pPr>
+      <w:r>
+        <w:rPr>
+          <w:b/>
           <w:szCs w:val="20"/>
           <w:shd w:val="clear" w:color="auto" w:fill="FFFFFF"/>
           <w:lang w:eastAsia="en-GB"/>
@@ -26508,6 +26753,7 @@
           <w:shd w:val="clear" w:color="auto" w:fill="FFFFFF"/>
           <w:lang w:eastAsia="en-GB"/>
         </w:rPr>
+        <w:lastRenderedPageBreak/>
         <w:t>There is also a matching mode, which can be activated by typing:</w:t>
       </w:r>
     </w:p>
@@ -26515,12 +26761,14 @@
       <w:pPr>
         <w:jc w:val="both"/>
         <w:rPr>
-          <w:szCs w:val="20"/>
-          <w:lang w:eastAsia="en-GB"/>
-        </w:rPr>
-      </w:pPr>
-      <w:r>
-        <w:rPr>
+          <w:b/>
+          <w:szCs w:val="20"/>
+          <w:lang w:eastAsia="en-GB"/>
+        </w:rPr>
+      </w:pPr>
+      <w:r>
+        <w:rPr>
+          <w:b/>
           <w:szCs w:val="20"/>
           <w:shd w:val="clear" w:color="auto" w:fill="FFFFFF"/>
           <w:lang w:eastAsia="en-GB"/>
@@ -26566,12 +26814,14 @@
       <w:pPr>
         <w:jc w:val="both"/>
         <w:rPr>
-          <w:szCs w:val="20"/>
-          <w:lang w:eastAsia="en-GB"/>
-        </w:rPr>
-      </w:pPr>
-      <w:r>
-        <w:rPr>
+          <w:b/>
+          <w:szCs w:val="20"/>
+          <w:lang w:eastAsia="en-GB"/>
+        </w:rPr>
+      </w:pPr>
+      <w:r>
+        <w:rPr>
+          <w:b/>
           <w:szCs w:val="20"/>
           <w:shd w:val="clear" w:color="auto" w:fill="FFFFFF"/>
           <w:lang w:eastAsia="en-GB"/>
@@ -26617,12 +26867,14 @@
       <w:pPr>
         <w:jc w:val="both"/>
         <w:rPr>
-          <w:szCs w:val="20"/>
-          <w:lang w:eastAsia="en-GB"/>
-        </w:rPr>
-      </w:pPr>
-      <w:r>
-        <w:rPr>
+          <w:b/>
+          <w:szCs w:val="20"/>
+          <w:lang w:eastAsia="en-GB"/>
+        </w:rPr>
+      </w:pPr>
+      <w:r>
+        <w:rPr>
+          <w:b/>
           <w:szCs w:val="20"/>
           <w:shd w:val="clear" w:color="auto" w:fill="FFFFFF"/>
           <w:lang w:eastAsia="en-GB"/>
@@ -26656,7 +26908,6 @@
       </w:pPr>
       <w:bookmarkStart w:id="41" w:name="_Toc404255967"/>
       <w:r>
-        <w:lastRenderedPageBreak/>
         <w:t>Copy naming scheme from one fragment to another</w:t>
       </w:r>
       <w:bookmarkEnd w:id="41"/>
@@ -26674,7 +26925,7 @@
           <w:szCs w:val="20"/>
           <w:lang w:eastAsia="en-GB"/>
         </w:rPr>
-        <w:t>Section above describes how to match/overlay fragments. This section describes how to transfer labelling scheme from one fragment to another for consistent labelling.  Note that if the '-</w:t>
+        <w:t>This section describes how to transfer labelling scheme from one fragment to another for consistent labelling.  Note that if the '-</w:t>
       </w:r>
       <w:r>
         <w:rPr>
@@ -26727,12 +26978,14 @@
       <w:pPr>
         <w:jc w:val="both"/>
         <w:rPr>
-          <w:szCs w:val="20"/>
-          <w:lang w:eastAsia="en-GB"/>
-        </w:rPr>
-      </w:pPr>
-      <w:r>
-        <w:rPr>
+          <w:b/>
+          <w:szCs w:val="20"/>
+          <w:lang w:eastAsia="en-GB"/>
+        </w:rPr>
+      </w:pPr>
+      <w:r>
+        <w:rPr>
+          <w:b/>
           <w:szCs w:val="20"/>
           <w:lang w:eastAsia="en-GB"/>
         </w:rPr>
@@ -26759,12 +27012,22 @@
       <w:pPr>
         <w:jc w:val="both"/>
         <w:rPr>
-          <w:szCs w:val="20"/>
-          <w:lang w:eastAsia="en-GB"/>
-        </w:rPr>
-      </w:pPr>
-      <w:r>
-        <w:rPr>
+          <w:b/>
+          <w:szCs w:val="20"/>
+          <w:lang w:eastAsia="en-GB"/>
+        </w:rPr>
+      </w:pPr>
+      <w:r>
+        <w:rPr>
+          <w:b/>
+          <w:szCs w:val="20"/>
+          <w:lang w:eastAsia="en-GB"/>
+        </w:rPr>
+        <w:t>&gt;&gt;</w:t>
+      </w:r>
+      <w:r>
+        <w:rPr>
+          <w:b/>
           <w:szCs w:val="20"/>
           <w:lang w:eastAsia="en-GB"/>
         </w:rPr>
@@ -26807,12 +27070,22 @@
       <w:pPr>
         <w:jc w:val="both"/>
         <w:rPr>
-          <w:szCs w:val="20"/>
-          <w:lang w:eastAsia="en-GB"/>
-        </w:rPr>
-      </w:pPr>
-      <w:r>
-        <w:rPr>
+          <w:b/>
+          <w:szCs w:val="20"/>
+          <w:lang w:eastAsia="en-GB"/>
+        </w:rPr>
+      </w:pPr>
+      <w:r>
+        <w:rPr>
+          <w:b/>
+          <w:szCs w:val="20"/>
+          <w:lang w:eastAsia="en-GB"/>
+        </w:rPr>
+        <w:t>&gt;&gt;</w:t>
+      </w:r>
+      <w:r>
+        <w:rPr>
+          <w:b/>
           <w:szCs w:val="20"/>
           <w:lang w:eastAsia="en-GB"/>
         </w:rPr>
@@ -26855,12 +27128,22 @@
       <w:pPr>
         <w:jc w:val="both"/>
         <w:rPr>
-          <w:szCs w:val="20"/>
-          <w:lang w:eastAsia="en-GB"/>
-        </w:rPr>
-      </w:pPr>
-      <w:r>
-        <w:rPr>
+          <w:b/>
+          <w:szCs w:val="20"/>
+          <w:lang w:eastAsia="en-GB"/>
+        </w:rPr>
+      </w:pPr>
+      <w:r>
+        <w:rPr>
+          <w:b/>
+          <w:szCs w:val="20"/>
+          <w:lang w:eastAsia="en-GB"/>
+        </w:rPr>
+        <w:t>&gt;&gt;</w:t>
+      </w:r>
+      <w:r>
+        <w:rPr>
+          <w:b/>
           <w:szCs w:val="20"/>
           <w:lang w:eastAsia="en-GB"/>
         </w:rPr>
@@ -26912,34 +27195,22 @@
           <w:szCs w:val="20"/>
           <w:lang w:eastAsia="en-GB"/>
         </w:rPr>
-        <w:t>Atom name suffix</w:t>
-      </w:r>
-      <w:r>
-        <w:rPr>
-          <w:rStyle w:val="FootnoteReference"/>
-          <w:szCs w:val="20"/>
-          <w:lang w:eastAsia="en-GB"/>
-        </w:rPr>
-        <w:footnoteReference w:id="2"/>
-      </w:r>
-      <w:r>
-        <w:rPr>
-          <w:szCs w:val="20"/>
-          <w:lang w:eastAsia="en-GB"/>
-        </w:rPr>
-        <w:t xml:space="preserve"> can be changed by the following command:</w:t>
+        <w:lastRenderedPageBreak/>
+        <w:t>Atom name suffix can be changed by the following command:</w:t>
       </w:r>
     </w:p>
     <w:p>
       <w:pPr>
         <w:jc w:val="both"/>
         <w:rPr>
-          <w:szCs w:val="20"/>
-          <w:lang w:eastAsia="en-GB"/>
-        </w:rPr>
-      </w:pPr>
-      <w:r>
-        <w:rPr>
+          <w:b/>
+          <w:szCs w:val="20"/>
+          <w:lang w:eastAsia="en-GB"/>
+        </w:rPr>
+      </w:pPr>
+      <w:r>
+        <w:rPr>
+          <w:b/>
           <w:szCs w:val="20"/>
           <w:lang w:eastAsia="en-GB"/>
         </w:rPr>
@@ -26976,6 +27247,20 @@
           <w:lang w:eastAsia="en-GB"/>
         </w:rPr>
         <w:t>' option)</w:t>
+      </w:r>
+      <w:r>
+        <w:rPr>
+          <w:szCs w:val="20"/>
+          <w:lang w:eastAsia="en-GB"/>
+        </w:rPr>
+        <w:t xml:space="preserve">. </w:t>
+      </w:r>
+      <w:r>
+        <w:rPr>
+          <w:szCs w:val="20"/>
+          <w:lang w:eastAsia="en-GB"/>
+        </w:rPr>
+        <w:t>The suffix here is assumed the ending of the atom name following the atom symbol or any number, e.g. for C12a, suffix is 'a', for C12 the suffix is empty and for Cz the suffix is 'z'</w:t>
       </w:r>
     </w:p>
     <w:p>
@@ -27043,7 +27328,6 @@
           <w:szCs w:val="20"/>
           <w:lang w:eastAsia="en-GB"/>
         </w:rPr>
-        <w:lastRenderedPageBreak/>
         <w:t>a bond or two atoms – length two bonds or three atoms – angle four atoms - torsion angle and the tetrahedron volume a plane - RMSD and the centroid coordinates in fractional and Cartesian coordinates a plane and an atom - atom to plane and atom to plane centroid distances a plane and a bond - angle between the plane normal and the bond two planes - angle between the plane normals, plane centroid to plane centroid, plane to centroid and the shift between the plane centroids distances three planes - the angle between the plane centroids</w:t>
       </w:r>
     </w:p>
@@ -27067,12 +27351,14 @@
       <w:pPr>
         <w:jc w:val="both"/>
         <w:rPr>
-          <w:szCs w:val="20"/>
-          <w:lang w:eastAsia="en-GB"/>
-        </w:rPr>
-      </w:pPr>
-      <w:r>
-        <w:rPr>
+          <w:b/>
+          <w:szCs w:val="20"/>
+          <w:lang w:eastAsia="en-GB"/>
+        </w:rPr>
+      </w:pPr>
+      <w:r>
+        <w:rPr>
+          <w:b/>
           <w:szCs w:val="20"/>
           <w:lang w:eastAsia="en-GB"/>
         </w:rPr>
@@ -27278,7 +27564,15 @@
           <w:szCs w:val="20"/>
           <w:lang w:eastAsia="en-GB"/>
         </w:rPr>
-        <w:t>for two selected planes it will be 5 parameters, centroid-to-centroid distance stored in ‘olex2.calculated.param_namecc’, centroid of the first plane to the second plane distance stored in ‘olex2.calculated.param_namepc’, angle between the plane normals stored in ‘olex2.calculated.param_namea’ and plane centroid shifts stored in ‘olex2.calculated.param_namesa’ and ‘olex2.calculated.param_namesb’</w:t>
+        <w:t xml:space="preserve">for two selected planes it will be 5 parameters, centroid-to-centroid distance stored in ‘olex2.calculated.param_namecc’, centroid of the first plane to the second plane distance stored in ‘olex2.calculated.param_namepc’, angle between the plane normals stored in </w:t>
+      </w:r>
+      <w:r>
+        <w:rPr>
+          <w:szCs w:val="20"/>
+          <w:lang w:eastAsia="en-GB"/>
+        </w:rPr>
+        <w:lastRenderedPageBreak/>
+        <w:t>‘olex2.calculated.param_namea’ and plane centroid shifts stored in ‘olex2.calculated.param_namesa’ and ‘olex2.calculated.param_namesb’</w:t>
       </w:r>
     </w:p>
     <w:p>
@@ -27371,6 +27665,11 @@
     </w:p>
     <w:p>
       <w:pPr>
+        <w:pStyle w:val="ListParagraph"/>
+        <w:numPr>
+          <w:ilvl w:val="0"/>
+          <w:numId w:val="15"/>
+        </w:numPr>
         <w:jc w:val="both"/>
         <w:rPr>
           <w:szCs w:val="20"/>
@@ -27382,12 +27681,16 @@
           <w:szCs w:val="20"/>
           <w:lang w:eastAsia="en-GB"/>
         </w:rPr>
-        <w:lastRenderedPageBreak/>
         <w:t>Color stereo (resulting in monochrome stereo image)</w:t>
       </w:r>
     </w:p>
     <w:p>
       <w:pPr>
+        <w:pStyle w:val="ListParagraph"/>
+        <w:numPr>
+          <w:ilvl w:val="0"/>
+          <w:numId w:val="15"/>
+        </w:numPr>
         <w:jc w:val="both"/>
         <w:rPr>
           <w:szCs w:val="20"/>
@@ -27404,6 +27707,11 @@
     </w:p>
     <w:p>
       <w:pPr>
+        <w:pStyle w:val="ListParagraph"/>
+        <w:numPr>
+          <w:ilvl w:val="0"/>
+          <w:numId w:val="15"/>
+        </w:numPr>
         <w:jc w:val="both"/>
         <w:rPr>
           <w:szCs w:val="20"/>
@@ -27420,6 +27728,11 @@
     </w:p>
     <w:p>
       <w:pPr>
+        <w:pStyle w:val="ListParagraph"/>
+        <w:numPr>
+          <w:ilvl w:val="0"/>
+          <w:numId w:val="15"/>
+        </w:numPr>
         <w:jc w:val="both"/>
         <w:rPr>
           <w:szCs w:val="20"/>
@@ -27715,6 +28028,7 @@
           <w:szCs w:val="20"/>
           <w:lang w:eastAsia="en-GB"/>
         </w:rPr>
+        <w:lastRenderedPageBreak/>
         <w:t>R,G,B and A (optional) are the color components, floating point numbers in range of [0,1]. For example to set color of the left (mind the note above about the viewing angle) projection to red and of the right projection to cyan colors:</w:t>
       </w:r>
     </w:p>
@@ -27760,6 +28074,19 @@
     </w:p>
     <w:p>
       <w:pPr>
+        <w:rPr>
+          <w:rStyle w:val="Emphasis"/>
+        </w:rPr>
+      </w:pPr>
+      <w:r>
+        <w:rPr>
+          <w:rStyle w:val="Emphasis"/>
+        </w:rPr>
+        <w:t>Packing and growing are fundamental operations when working with structures.</w:t>
+      </w:r>
+    </w:p>
+    <w:p>
+      <w:pPr>
         <w:jc w:val="both"/>
         <w:rPr>
           <w:szCs w:val="20"/>
@@ -27778,12 +28105,14 @@
       <w:pPr>
         <w:jc w:val="both"/>
         <w:rPr>
-          <w:szCs w:val="20"/>
-          <w:lang w:eastAsia="en-GB"/>
-        </w:rPr>
-      </w:pPr>
-      <w:r>
-        <w:rPr>
+          <w:b/>
+          <w:szCs w:val="20"/>
+          <w:lang w:eastAsia="en-GB"/>
+        </w:rPr>
+      </w:pPr>
+      <w:r>
+        <w:rPr>
+          <w:b/>
           <w:szCs w:val="20"/>
           <w:lang w:eastAsia="en-GB"/>
         </w:rPr>
@@ -27810,12 +28139,14 @@
       <w:pPr>
         <w:jc w:val="both"/>
         <w:rPr>
-          <w:szCs w:val="20"/>
-          <w:lang w:eastAsia="en-GB"/>
-        </w:rPr>
-      </w:pPr>
-      <w:r>
-        <w:rPr>
+          <w:b/>
+          <w:szCs w:val="20"/>
+          <w:lang w:eastAsia="en-GB"/>
+        </w:rPr>
+      </w:pPr>
+      <w:r>
+        <w:rPr>
+          <w:b/>
           <w:szCs w:val="20"/>
           <w:lang w:eastAsia="en-GB"/>
         </w:rPr>
@@ -27835,24 +28166,272 @@
           <w:szCs w:val="20"/>
           <w:lang w:eastAsia="en-GB"/>
         </w:rPr>
+        <w:t>will generate all nitrogen atoms using the x,y,z+1 symmetry operator (the identity operator, x,y,z is always the first operator in Olex2). If no atoms provided, all atoms will be generated. It is also possible to click on an atom which can be grown, and choose the 'Grow' option from the menu.</w:t>
+      </w:r>
+    </w:p>
+    <w:p>
+      <w:pPr>
+        <w:jc w:val="both"/>
+        <w:rPr>
+          <w:szCs w:val="20"/>
+          <w:lang w:eastAsia="en-GB"/>
+        </w:rPr>
+      </w:pPr>
+      <w:r>
+        <w:rPr>
+          <w:szCs w:val="20"/>
+          <w:lang w:eastAsia="en-GB"/>
+        </w:rPr>
+        <w:t>To find out the set of operators for loaded structure, use:</w:t>
+      </w:r>
+    </w:p>
+    <w:p>
+      <w:pPr>
+        <w:jc w:val="both"/>
+        <w:rPr>
+          <w:b/>
+          <w:szCs w:val="20"/>
+          <w:lang w:eastAsia="en-GB"/>
+        </w:rPr>
+      </w:pPr>
+      <w:r>
+        <w:rPr>
+          <w:b/>
+          <w:szCs w:val="20"/>
+          <w:lang w:eastAsia="en-GB"/>
+        </w:rPr>
+        <w:t>&gt;&gt;lstsymm</w:t>
+      </w:r>
+    </w:p>
+    <w:p>
+      <w:pPr>
+        <w:jc w:val="both"/>
+        <w:rPr>
+          <w:szCs w:val="20"/>
+          <w:lang w:eastAsia="en-GB"/>
+        </w:rPr>
+      </w:pPr>
+      <w:r>
+        <w:rPr>
+          <w:szCs w:val="20"/>
+          <w:lang w:eastAsia="en-GB"/>
+        </w:rPr>
+        <w:t>There is also growing mode (look in the table for all related options of this mode), which provides visual and metric information about bonds which can be generated. The mode allows using one symmetry operator a time:</w:t>
+      </w:r>
+    </w:p>
+    <w:p>
+      <w:pPr>
+        <w:jc w:val="both"/>
+        <w:rPr>
+          <w:b/>
+          <w:szCs w:val="20"/>
+          <w:lang w:eastAsia="en-GB"/>
+        </w:rPr>
+      </w:pPr>
+      <w:r>
+        <w:rPr>
+          <w:b/>
+          <w:szCs w:val="20"/>
+          <w:lang w:eastAsia="en-GB"/>
+        </w:rPr>
+        <w:t>&gt;&gt;mode grow</w:t>
+      </w:r>
+    </w:p>
+    <w:p>
+      <w:pPr>
+        <w:jc w:val="both"/>
+        <w:rPr>
+          <w:szCs w:val="20"/>
+          <w:lang w:eastAsia="en-GB"/>
+        </w:rPr>
+      </w:pPr>
+      <w:r>
+        <w:rPr>
+          <w:szCs w:val="20"/>
+          <w:lang w:eastAsia="en-GB"/>
+        </w:rPr>
+        <w:t xml:space="preserve">The growing command generates only fragments which can grow; sometimes it is needed to generate the rest of the asymmetric unit as well, like after growing the main fragment all related solvent molecules need to be generated. For this use the 'grow -w' command, </w:t>
+      </w:r>
+      <w:r>
+        <w:rPr>
+          <w:szCs w:val="20"/>
+          <w:lang w:eastAsia="en-GB"/>
+        </w:rPr>
+        <w:t xml:space="preserve">it </w:t>
+      </w:r>
+      <w:r>
+        <w:rPr>
+          <w:szCs w:val="20"/>
+          <w:lang w:eastAsia="en-GB"/>
+        </w:rPr>
+        <w:t xml:space="preserve">will </w:t>
+      </w:r>
+      <w:r>
+        <w:rPr>
+          <w:szCs w:val="20"/>
+          <w:lang w:eastAsia="en-GB"/>
+        </w:rPr>
+        <w:t xml:space="preserve">grow the rest of the </w:t>
+      </w:r>
+      <w:r>
+        <w:rPr>
+          <w:szCs w:val="20"/>
+          <w:lang w:eastAsia="en-GB"/>
+        </w:rPr>
+        <w:t>asymmetric unit.  </w:t>
+      </w:r>
+    </w:p>
+    <w:p>
+      <w:pPr>
+        <w:jc w:val="both"/>
+        <w:rPr>
+          <w:szCs w:val="20"/>
+          <w:lang w:eastAsia="en-GB"/>
+        </w:rPr>
+      </w:pPr>
+      <w:r>
+        <w:rPr>
+          <w:szCs w:val="20"/>
+          <w:lang w:eastAsia="en-GB"/>
+        </w:rPr>
+        <w:t>The information about matrices which can grow an atom (if on a special position) or a bond can also be found using the 'envi' command. To find out atoms in special position, use the 'degen' command, which prints the atomic position multiplicity (unless it is 1).</w:t>
+      </w:r>
+    </w:p>
+    <w:p>
+      <w:pPr>
+        <w:jc w:val="both"/>
+        <w:rPr>
+          <w:szCs w:val="20"/>
+          <w:lang w:eastAsia="en-GB"/>
+        </w:rPr>
+      </w:pPr>
+      <w:r>
+        <w:rPr>
+          <w:szCs w:val="20"/>
+          <w:lang w:eastAsia="en-GB"/>
+        </w:rPr>
+        <w:t>The pack command can be used to pack molecules or particular atoms. For example:</w:t>
+      </w:r>
+    </w:p>
+    <w:p>
+      <w:pPr>
+        <w:jc w:val="both"/>
+        <w:rPr>
+          <w:b/>
+          <w:szCs w:val="20"/>
+          <w:lang w:eastAsia="en-GB"/>
+        </w:rPr>
+      </w:pPr>
+      <w:r>
+        <w:rPr>
+          <w:b/>
+          <w:szCs w:val="20"/>
+          <w:lang w:eastAsia="en-GB"/>
+        </w:rPr>
+        <w:t>&gt;&gt;pack R</w:t>
+      </w:r>
+    </w:p>
+    <w:p>
+      <w:pPr>
+        <w:jc w:val="both"/>
+        <w:rPr>
+          <w:szCs w:val="20"/>
+          <w:lang w:eastAsia="en-GB"/>
+        </w:rPr>
+      </w:pPr>
+      <w:r>
+        <w:rPr>
+          <w:szCs w:val="20"/>
+          <w:lang w:eastAsia="en-GB"/>
+        </w:rPr>
+        <w:t>generates molecules which centre of mass is within sphere of R radius</w:t>
+      </w:r>
+    </w:p>
+    <w:p>
+      <w:pPr>
+        <w:jc w:val="both"/>
+        <w:rPr>
+          <w:b/>
+          <w:szCs w:val="20"/>
+          <w:lang w:eastAsia="en-GB"/>
+        </w:rPr>
+      </w:pPr>
+      <w:r>
+        <w:rPr>
+          <w:b/>
+          <w:szCs w:val="20"/>
+          <w:lang w:eastAsia="en-GB"/>
+        </w:rPr>
+        <w:t>&gt;&gt; pack cell</w:t>
+      </w:r>
+    </w:p>
+    <w:p>
+      <w:pPr>
+        <w:jc w:val="both"/>
+        <w:rPr>
+          <w:szCs w:val="20"/>
+          <w:lang w:eastAsia="en-GB"/>
+        </w:rPr>
+      </w:pPr>
+      <w:r>
+        <w:rPr>
+          <w:szCs w:val="20"/>
+          <w:lang w:eastAsia="en-GB"/>
+        </w:rPr>
+        <w:t>Shows the content of the unit cell. Use 'grow -w' to show all molecules contributing atoms to the unit cell.</w:t>
+      </w:r>
+    </w:p>
+    <w:p>
+      <w:pPr>
+        <w:jc w:val="both"/>
+        <w:rPr>
+          <w:b/>
+          <w:szCs w:val="20"/>
+          <w:lang w:eastAsia="en-GB"/>
+        </w:rPr>
+      </w:pPr>
+      <w:r>
+        <w:rPr>
+          <w:b/>
+          <w:szCs w:val="20"/>
+          <w:lang w:eastAsia="en-GB"/>
+        </w:rPr>
+        <w:t>&gt;&gt;pack $Fe</w:t>
+      </w:r>
+    </w:p>
+    <w:p>
+      <w:pPr>
+        <w:jc w:val="both"/>
+        <w:rPr>
+          <w:szCs w:val="20"/>
+          <w:lang w:eastAsia="en-GB"/>
+        </w:rPr>
+      </w:pPr>
+      <w:r>
+        <w:rPr>
+          <w:szCs w:val="20"/>
+          <w:lang w:eastAsia="en-GB"/>
+        </w:rPr>
         <w:lastRenderedPageBreak/>
-        <w:t>will generate all nitrogen atoms using the x,y,z+1 symmetry operator (the identity operator, x,y,z is always the first operator in Olex2). If no atoms provided, all atoms will be generated. It is also possible to click on an atom which can be grown, and choose the 'Grow' option from the menu.</w:t>
+        <w:t>packs only specified atoms, '-c' option can be added to specify that current model should not be cleared.</w:t>
       </w:r>
     </w:p>
     <w:p>
       <w:pPr>
         <w:jc w:val="both"/>
         <w:rPr>
-          <w:szCs w:val="20"/>
-          <w:lang w:eastAsia="en-GB"/>
-        </w:rPr>
-      </w:pPr>
-      <w:r>
-        <w:rPr>
-          <w:szCs w:val="20"/>
-          <w:lang w:eastAsia="en-GB"/>
-        </w:rPr>
-        <w:t>To find out the set of operators for loaded structure, use:</w:t>
+          <w:b/>
+          <w:szCs w:val="20"/>
+          <w:lang w:eastAsia="en-GB"/>
+        </w:rPr>
+      </w:pPr>
+      <w:r>
+        <w:rPr>
+          <w:b/>
+          <w:szCs w:val="20"/>
+          <w:lang w:eastAsia="en-GB"/>
+        </w:rPr>
+        <w:t>&gt;&gt;mode move [-c]</w:t>
       </w:r>
     </w:p>
     <w:p>
@@ -27868,23 +28447,25 @@
           <w:szCs w:val="20"/>
           <w:lang w:eastAsia="en-GB"/>
         </w:rPr>
-        <w:t>&gt;&gt;lstsymm</w:t>
+        <w:t>once a fragment atom is selected this mode will copy (if '-c' is provided) or move any other fragment (which is clicked) as close to the selected atom as possible.</w:t>
       </w:r>
     </w:p>
     <w:p>
       <w:pPr>
         <w:jc w:val="both"/>
         <w:rPr>
-          <w:szCs w:val="20"/>
-          <w:lang w:eastAsia="en-GB"/>
-        </w:rPr>
-      </w:pPr>
-      <w:r>
-        <w:rPr>
-          <w:szCs w:val="20"/>
-          <w:lang w:eastAsia="en-GB"/>
-        </w:rPr>
-        <w:t>There is also growing mode (look in the table for all related options of this mode), which provides visual and metric information about bonds which can be generated. The mode allows using one symmetry operator a time:</w:t>
+          <w:b/>
+          <w:szCs w:val="20"/>
+          <w:lang w:eastAsia="en-GB"/>
+        </w:rPr>
+      </w:pPr>
+      <w:r>
+        <w:rPr>
+          <w:b/>
+          <w:szCs w:val="20"/>
+          <w:lang w:eastAsia="en-GB"/>
+        </w:rPr>
+        <w:t>&gt;&gt;mode pack</w:t>
       </w:r>
     </w:p>
     <w:p>
@@ -27900,7 +28481,7 @@
           <w:szCs w:val="20"/>
           <w:lang w:eastAsia="en-GB"/>
         </w:rPr>
-        <w:t>&gt;&gt;mode grow</w:t>
+        <w:t>Displays asymmetric units as a set of tetrahedron, clicking on which generates the asymmetric unit using that particular transformation.  </w:t>
       </w:r>
     </w:p>
     <w:p>
@@ -27916,35 +28497,7 @@
           <w:szCs w:val="20"/>
           <w:lang w:eastAsia="en-GB"/>
         </w:rPr>
-        <w:t xml:space="preserve">The growing command generates only fragments which can grow; sometimes it is needed to generate the rest of the asymmetric unit as well, like after growing the main fragment all related solvent molecules need to be generated. For this use the 'grow -w' command, </w:t>
-      </w:r>
-      <w:r>
-        <w:rPr>
-          <w:szCs w:val="20"/>
-          <w:lang w:eastAsia="en-GB"/>
-        </w:rPr>
-        <w:t xml:space="preserve">it </w:t>
-      </w:r>
-      <w:r>
-        <w:rPr>
-          <w:szCs w:val="20"/>
-          <w:lang w:eastAsia="en-GB"/>
-        </w:rPr>
-        <w:t xml:space="preserve">will </w:t>
-      </w:r>
-      <w:r>
-        <w:rPr>
-          <w:szCs w:val="20"/>
-          <w:lang w:eastAsia="en-GB"/>
-        </w:rPr>
-        <w:t xml:space="preserve">grow the rest of the </w:t>
-      </w:r>
-      <w:r>
-        <w:rPr>
-          <w:szCs w:val="20"/>
-          <w:lang w:eastAsia="en-GB"/>
-        </w:rPr>
-        <w:t>asymmetric unit.  </w:t>
+        <w:t>The structure analysis commands like 'pipi' and 'htab' provided with '-g' option can also be used to grow molecules and visualise some particular interactions.</w:t>
       </w:r>
     </w:p>
     <w:p>
@@ -27960,227 +28513,21 @@
           <w:szCs w:val="20"/>
           <w:lang w:eastAsia="en-GB"/>
         </w:rPr>
-        <w:t>The information about matrices which can grow an atom (if on a special position) or a bond can also be found using the 'envi' command. To find out atoms in special position, use the 'degen' command, which prints the atomic position multiplicity (unless it is 1).</w:t>
+        <w:t>Finally, to show the asymmetric unit, type</w:t>
       </w:r>
     </w:p>
     <w:p>
       <w:pPr>
         <w:jc w:val="both"/>
         <w:rPr>
-          <w:szCs w:val="20"/>
-          <w:lang w:eastAsia="en-GB"/>
-        </w:rPr>
-      </w:pPr>
-      <w:r>
-        <w:rPr>
-          <w:szCs w:val="20"/>
-          <w:lang w:eastAsia="en-GB"/>
-        </w:rPr>
-        <w:t>The pack command can be used to pack molecules or particular atoms. For example:</w:t>
-      </w:r>
-    </w:p>
-    <w:p>
-      <w:pPr>
-        <w:jc w:val="both"/>
-        <w:rPr>
-          <w:szCs w:val="20"/>
-          <w:lang w:eastAsia="en-GB"/>
-        </w:rPr>
-      </w:pPr>
-      <w:r>
-        <w:rPr>
-          <w:szCs w:val="20"/>
-          <w:lang w:eastAsia="en-GB"/>
-        </w:rPr>
-        <w:t>&gt;&gt;pack R</w:t>
-      </w:r>
-    </w:p>
-    <w:p>
-      <w:pPr>
-        <w:jc w:val="both"/>
-        <w:rPr>
-          <w:szCs w:val="20"/>
-          <w:lang w:eastAsia="en-GB"/>
-        </w:rPr>
-      </w:pPr>
-      <w:r>
-        <w:rPr>
-          <w:szCs w:val="20"/>
-          <w:lang w:eastAsia="en-GB"/>
-        </w:rPr>
-        <w:t>generates molecules which centre of mass is within sphere of R radius</w:t>
-      </w:r>
-    </w:p>
-    <w:p>
-      <w:pPr>
-        <w:jc w:val="both"/>
-        <w:rPr>
-          <w:szCs w:val="20"/>
-          <w:lang w:eastAsia="en-GB"/>
-        </w:rPr>
-      </w:pPr>
-      <w:r>
-        <w:rPr>
-          <w:szCs w:val="20"/>
-          <w:lang w:eastAsia="en-GB"/>
-        </w:rPr>
-        <w:t>&gt;&gt; pack cell</w:t>
-      </w:r>
-    </w:p>
-    <w:p>
-      <w:pPr>
-        <w:jc w:val="both"/>
-        <w:rPr>
-          <w:szCs w:val="20"/>
-          <w:lang w:eastAsia="en-GB"/>
-        </w:rPr>
-      </w:pPr>
-      <w:r>
-        <w:rPr>
-          <w:szCs w:val="20"/>
-          <w:lang w:eastAsia="en-GB"/>
-        </w:rPr>
-        <w:t>Shows the content of the unit cell. Use 'grow -w' to show all molecules contributing atoms to the unit cell.</w:t>
-      </w:r>
-    </w:p>
-    <w:p>
-      <w:pPr>
-        <w:jc w:val="both"/>
-        <w:rPr>
-          <w:szCs w:val="20"/>
-          <w:lang w:eastAsia="en-GB"/>
-        </w:rPr>
-      </w:pPr>
-      <w:r>
-        <w:rPr>
-          <w:szCs w:val="20"/>
-          <w:lang w:eastAsia="en-GB"/>
-        </w:rPr>
-        <w:t>&gt;&gt;pack $Fe</w:t>
-      </w:r>
-    </w:p>
-    <w:p>
-      <w:pPr>
-        <w:jc w:val="both"/>
-        <w:rPr>
-          <w:szCs w:val="20"/>
-          <w:lang w:eastAsia="en-GB"/>
-        </w:rPr>
-      </w:pPr>
-      <w:r>
-        <w:rPr>
-          <w:szCs w:val="20"/>
-          <w:lang w:eastAsia="en-GB"/>
-        </w:rPr>
-        <w:t>packs only specified atoms, '-c' option can be added to specify that current model should not be cleared.</w:t>
-      </w:r>
-    </w:p>
-    <w:p>
-      <w:pPr>
-        <w:jc w:val="both"/>
-        <w:rPr>
-          <w:szCs w:val="20"/>
-          <w:lang w:eastAsia="en-GB"/>
-        </w:rPr>
-      </w:pPr>
-      <w:r>
-        <w:rPr>
-          <w:szCs w:val="20"/>
-          <w:lang w:eastAsia="en-GB"/>
-        </w:rPr>
-        <w:t>&gt;&gt;mode move [-c]</w:t>
-      </w:r>
-    </w:p>
-    <w:p>
-      <w:pPr>
-        <w:jc w:val="both"/>
-        <w:rPr>
-          <w:szCs w:val="20"/>
-          <w:lang w:eastAsia="en-GB"/>
-        </w:rPr>
-      </w:pPr>
-      <w:r>
-        <w:rPr>
-          <w:szCs w:val="20"/>
-          <w:lang w:eastAsia="en-GB"/>
-        </w:rPr>
-        <w:t>once a fragment atom is selected this mode will copy (if '-c' is provided) or move any other fragment (which is clicked) as close to the selected atom as possible.</w:t>
-      </w:r>
-    </w:p>
-    <w:p>
-      <w:pPr>
-        <w:jc w:val="both"/>
-        <w:rPr>
-          <w:szCs w:val="20"/>
-          <w:lang w:eastAsia="en-GB"/>
-        </w:rPr>
-      </w:pPr>
-      <w:r>
-        <w:rPr>
-          <w:szCs w:val="20"/>
-          <w:lang w:eastAsia="en-GB"/>
-        </w:rPr>
-        <w:t>&gt;&gt;mode pack</w:t>
-      </w:r>
-    </w:p>
-    <w:p>
-      <w:pPr>
-        <w:jc w:val="both"/>
-        <w:rPr>
-          <w:szCs w:val="20"/>
-          <w:lang w:eastAsia="en-GB"/>
-        </w:rPr>
-      </w:pPr>
-      <w:r>
-        <w:rPr>
-          <w:szCs w:val="20"/>
-          <w:lang w:eastAsia="en-GB"/>
-        </w:rPr>
-        <w:t>Displays asymmetric units as a set of tetrahedron, clicking on which generates the asymmetric unit using that particular transformation.  </w:t>
-      </w:r>
-    </w:p>
-    <w:p>
-      <w:pPr>
-        <w:jc w:val="both"/>
-        <w:rPr>
-          <w:szCs w:val="20"/>
-          <w:lang w:eastAsia="en-GB"/>
-        </w:rPr>
-      </w:pPr>
-      <w:r>
-        <w:rPr>
-          <w:szCs w:val="20"/>
-          <w:lang w:eastAsia="en-GB"/>
-        </w:rPr>
-        <w:t>The structure analysis commands like 'pipi' and 'htab' provided with '-g' option can also be used to grow molecules and visualise some particular interactions.</w:t>
-      </w:r>
-    </w:p>
-    <w:p>
-      <w:pPr>
-        <w:jc w:val="both"/>
-        <w:rPr>
-          <w:szCs w:val="20"/>
-          <w:lang w:eastAsia="en-GB"/>
-        </w:rPr>
-      </w:pPr>
-      <w:r>
-        <w:rPr>
-          <w:szCs w:val="20"/>
-          <w:lang w:eastAsia="en-GB"/>
-        </w:rPr>
-        <w:t>Finally, to show the asymmetric unit, type</w:t>
-      </w:r>
-    </w:p>
-    <w:p>
-      <w:pPr>
-        <w:jc w:val="both"/>
-        <w:rPr>
-          <w:szCs w:val="20"/>
-          <w:lang w:eastAsia="en-GB"/>
-        </w:rPr>
-      </w:pPr>
-      <w:r>
-        <w:rPr>
+          <w:b/>
+          <w:szCs w:val="20"/>
+          <w:lang w:eastAsia="en-GB"/>
+        </w:rPr>
+      </w:pPr>
+      <w:r>
+        <w:rPr>
+          <w:b/>
           <w:szCs w:val="20"/>
           <w:lang w:eastAsia="en-GB"/>
         </w:rPr>
@@ -28219,16 +28566,17 @@
       <w:pPr>
         <w:jc w:val="both"/>
         <w:rPr>
-          <w:szCs w:val="20"/>
-          <w:lang w:eastAsia="en-GB"/>
-        </w:rPr>
-      </w:pPr>
-      <w:r>
-        <w:rPr>
-          <w:szCs w:val="20"/>
-          <w:lang w:eastAsia="en-GB"/>
-        </w:rPr>
-        <w:lastRenderedPageBreak/>
+          <w:b/>
+          <w:szCs w:val="20"/>
+          <w:lang w:eastAsia="en-GB"/>
+        </w:rPr>
+      </w:pPr>
+      <w:r>
+        <w:rPr>
+          <w:b/>
+          <w:szCs w:val="20"/>
+          <w:lang w:eastAsia="en-GB"/>
+        </w:rPr>
         <w:t>&gt;&gt; echo ccrd()</w:t>
       </w:r>
     </w:p>
@@ -28252,12 +28600,14 @@
       <w:pPr>
         <w:jc w:val="both"/>
         <w:rPr>
-          <w:szCs w:val="20"/>
-          <w:lang w:eastAsia="en-GB"/>
-        </w:rPr>
-      </w:pPr>
-      <w:r>
-        <w:rPr>
+          <w:b/>
+          <w:szCs w:val="20"/>
+          <w:lang w:eastAsia="en-GB"/>
+        </w:rPr>
+      </w:pPr>
+      <w:r>
+        <w:rPr>
+          <w:b/>
           <w:szCs w:val="20"/>
           <w:lang w:eastAsia="en-GB"/>
         </w:rPr>
@@ -28277,13 +28627,31 @@
           <w:szCs w:val="20"/>
           <w:lang w:eastAsia="en-GB"/>
         </w:rPr>
-        <w:t>to move the content of the asymmetric unit so that the centre of inversion now is at (0,0,0). Then type: &gt;&gt;changesg P-1</w:t>
+        <w:t xml:space="preserve">to move the content of the asymmetric unit so that the centre of inversion now is at (0,0,0). Then type: </w:t>
       </w:r>
     </w:p>
     <w:p>
       <w:pPr>
         <w:jc w:val="both"/>
         <w:rPr>
+          <w:b/>
+          <w:szCs w:val="20"/>
+          <w:lang w:eastAsia="en-GB"/>
+        </w:rPr>
+      </w:pPr>
+      <w:r>
+        <w:rPr>
+          <w:b/>
+          <w:szCs w:val="20"/>
+          <w:lang w:eastAsia="en-GB"/>
+        </w:rPr>
+        <w:t>&gt;&gt;changesg P-1</w:t>
+      </w:r>
+    </w:p>
+    <w:p>
+      <w:pPr>
+        <w:jc w:val="both"/>
+        <w:rPr>
           <w:szCs w:val="20"/>
           <w:lang w:eastAsia="en-GB"/>
         </w:rPr>
@@ -28300,12 +28668,14 @@
       <w:pPr>
         <w:jc w:val="both"/>
         <w:rPr>
-          <w:szCs w:val="20"/>
-          <w:lang w:eastAsia="en-GB"/>
-        </w:rPr>
-      </w:pPr>
-      <w:r>
-        <w:rPr>
+          <w:b/>
+          <w:szCs w:val="20"/>
+          <w:lang w:eastAsia="en-GB"/>
+        </w:rPr>
+      </w:pPr>
+      <w:r>
+        <w:rPr>
+          <w:b/>
           <w:szCs w:val="20"/>
           <w:lang w:eastAsia="en-GB"/>
         </w:rPr>
@@ -28313,6 +28683,7 @@
       </w:r>
       <w:r>
         <w:rPr>
+          <w:b/>
           <w:i/>
           <w:iCs/>
           <w:szCs w:val="20"/>
@@ -28410,12 +28781,14 @@
       <w:pPr>
         <w:jc w:val="both"/>
         <w:rPr>
-          <w:szCs w:val="20"/>
-          <w:lang w:eastAsia="en-GB"/>
-        </w:rPr>
-      </w:pPr>
-      <w:r>
-        <w:rPr>
+          <w:b/>
+          <w:szCs w:val="20"/>
+          <w:lang w:eastAsia="en-GB"/>
+        </w:rPr>
+      </w:pPr>
+      <w:r>
+        <w:rPr>
+          <w:b/>
           <w:szCs w:val="20"/>
           <w:lang w:eastAsia="en-GB"/>
         </w:rPr>
@@ -28442,12 +28815,14 @@
       <w:pPr>
         <w:jc w:val="both"/>
         <w:rPr>
-          <w:szCs w:val="20"/>
-          <w:lang w:eastAsia="en-GB"/>
-        </w:rPr>
-      </w:pPr>
-      <w:r>
-        <w:rPr>
+          <w:b/>
+          <w:szCs w:val="20"/>
+          <w:lang w:eastAsia="en-GB"/>
+        </w:rPr>
+      </w:pPr>
+      <w:r>
+        <w:rPr>
+          <w:b/>
           <w:szCs w:val="20"/>
           <w:lang w:eastAsia="en-GB"/>
         </w:rPr>
@@ -28464,6 +28839,7 @@
       </w:r>
       <w:r>
         <w:rPr>
+          <w:b/>
           <w:szCs w:val="20"/>
           <w:lang w:eastAsia="en-GB"/>
         </w:rPr>
@@ -28483,6 +28859,7 @@
           <w:szCs w:val="20"/>
           <w:lang w:eastAsia="en-GB"/>
         </w:rPr>
+        <w:lastRenderedPageBreak/>
         <w:t>changes the current space group setting to make the 'b' the principal axis and  for the cell choice '1' and creates the b1.hkl file with transformed reflections. It is also possible to enter just the principle axis, like 'a' or 'c'. Please note that the cell esd's will be estimated since no variance-covariance matrix is available for the transformation.</w:t>
       </w:r>
     </w:p>
@@ -28522,12 +28899,14 @@
       <w:pPr>
         <w:jc w:val="both"/>
         <w:rPr>
-          <w:szCs w:val="20"/>
-          <w:lang w:eastAsia="en-GB"/>
-        </w:rPr>
-      </w:pPr>
-      <w:r>
-        <w:rPr>
+          <w:b/>
+          <w:szCs w:val="20"/>
+          <w:lang w:eastAsia="en-GB"/>
+        </w:rPr>
+      </w:pPr>
+      <w:r>
+        <w:rPr>
+          <w:b/>
           <w:szCs w:val="20"/>
           <w:lang w:eastAsia="en-GB"/>
         </w:rPr>
@@ -28548,16 +28927,12 @@
     </w:p>
     <w:p>
       <w:pPr>
-        <w:jc w:val="both"/>
-        <w:rPr>
-          <w:szCs w:val="20"/>
-          <w:lang w:eastAsia="en-GB"/>
-        </w:rPr>
-      </w:pPr>
-      <w:r>
-        <w:rPr>
-          <w:color w:val="666666"/>
-          <w:szCs w:val="20"/>
+        <w:rPr>
+          <w:lang w:eastAsia="en-GB"/>
+        </w:rPr>
+      </w:pPr>
+      <w:r>
+        <w:rPr>
           <w:lang w:eastAsia="en-GB"/>
         </w:rPr>
         <w:t>Olex2 has a built in console for typing commands. Sometimes it is desirable to see only the text (output) or the structure. There are several commands and shortcuts to help with this. &lt;Ctrl&gt;+T toggles whether the molecule is displayed or not. So, if your molecule has inexplicably disappeared, it's always worth pressing this key combination...</w:t>
@@ -28565,34 +28940,27 @@
     </w:p>
     <w:p>
       <w:pPr>
-        <w:jc w:val="both"/>
-        <w:rPr>
-          <w:szCs w:val="20"/>
-          <w:lang w:eastAsia="en-GB"/>
-        </w:rPr>
-      </w:pPr>
-      <w:r>
-        <w:rPr>
-          <w:color w:val="666666"/>
-          <w:szCs w:val="20"/>
-          <w:lang w:eastAsia="en-GB"/>
-        </w:rPr>
-        <w:lastRenderedPageBreak/>
+        <w:rPr>
+          <w:lang w:eastAsia="en-GB"/>
+        </w:rPr>
+      </w:pPr>
+      <w:r>
+        <w:rPr>
+          <w:lang w:eastAsia="en-GB"/>
+        </w:rPr>
         <w:t>The program output of Olex2 happens 'behind' the molecule. The wisdom of doing things this way can be debated, but it means that there are fewer windows cluttering your screen. It is possible to adjust the number of lines of output you see by typing:</w:t>
       </w:r>
     </w:p>
     <w:p>
       <w:pPr>
-        <w:jc w:val="both"/>
-        <w:rPr>
-          <w:szCs w:val="20"/>
-          <w:lang w:eastAsia="en-GB"/>
-        </w:rPr>
-      </w:pPr>
-      <w:r>
-        <w:rPr>
-          <w:color w:val="666666"/>
-          <w:szCs w:val="20"/>
+        <w:rPr>
+          <w:b/>
+          <w:lang w:eastAsia="en-GB"/>
+        </w:rPr>
+      </w:pPr>
+      <w:r>
+        <w:rPr>
+          <w:b/>
           <w:lang w:eastAsia="en-GB"/>
         </w:rPr>
         <w:t>&gt;&gt;lines n</w:t>
@@ -28600,16 +28968,12 @@
     </w:p>
     <w:p>
       <w:pPr>
-        <w:jc w:val="both"/>
-        <w:rPr>
-          <w:szCs w:val="20"/>
-          <w:lang w:eastAsia="en-GB"/>
-        </w:rPr>
-      </w:pPr>
-      <w:r>
-        <w:rPr>
-          <w:color w:val="666666"/>
-          <w:szCs w:val="20"/>
+        <w:rPr>
+          <w:lang w:eastAsia="en-GB"/>
+        </w:rPr>
+      </w:pPr>
+      <w:r>
+        <w:rPr>
           <w:lang w:eastAsia="en-GB"/>
         </w:rPr>
         <w:t> (e.g. </w:t>
@@ -28618,16 +28982,12 @@
         <w:rPr>
           <w:b/>
           <w:bCs/>
-          <w:color w:val="666666"/>
-          <w:szCs w:val="20"/>
           <w:lang w:eastAsia="en-GB"/>
         </w:rPr>
         <w:t>lines 5</w:t>
       </w:r>
       <w:r>
         <w:rPr>
-          <w:color w:val="666666"/>
-          <w:szCs w:val="20"/>
           <w:lang w:eastAsia="en-GB"/>
         </w:rPr>
         <w:t>) to see only 5 lines of the output a time, it may be confusing for procedures producing more that 5 lines (like calcvoid). If you want to see all lines, type:</w:t>
@@ -28635,16 +28995,14 @@
     </w:p>
     <w:p>
       <w:pPr>
-        <w:jc w:val="both"/>
-        <w:rPr>
-          <w:szCs w:val="20"/>
-          <w:lang w:eastAsia="en-GB"/>
-        </w:rPr>
-      </w:pPr>
-      <w:r>
-        <w:rPr>
-          <w:color w:val="666666"/>
-          <w:szCs w:val="20"/>
+        <w:rPr>
+          <w:b/>
+          <w:lang w:eastAsia="en-GB"/>
+        </w:rPr>
+      </w:pPr>
+      <w:r>
+        <w:rPr>
+          <w:b/>
           <w:lang w:eastAsia="en-GB"/>
         </w:rPr>
         <w:t>&gt;&gt;lines -1</w:t>
@@ -28652,15 +29010,12 @@
     </w:p>
     <w:p>
       <w:pPr>
-        <w:jc w:val="both"/>
-        <w:rPr>
-          <w:szCs w:val="20"/>
-          <w:lang w:eastAsia="en-GB"/>
-        </w:rPr>
-      </w:pPr>
-      <w:r>
-        <w:rPr>
-          <w:szCs w:val="20"/>
+        <w:rPr>
+          <w:lang w:eastAsia="en-GB"/>
+        </w:rPr>
+      </w:pPr>
+      <w:r>
+        <w:rPr>
           <w:lang w:eastAsia="en-GB"/>
         </w:rPr>
         <w:t>Alternatively, you can type 'text' in the console (or use corresponding GUI links) to view the text output in an external text editor. You can always use PgUp and PgDn keys to scroll the console output. There is a limited buffer to hold the console output, however a full transcript of the Olex2 session is available in the log file, which can be displayed using:</w:t>
@@ -28668,15 +29023,12 @@
     </w:p>
     <w:p>
       <w:pPr>
-        <w:jc w:val="both"/>
-        <w:rPr>
-          <w:szCs w:val="20"/>
-          <w:lang w:eastAsia="en-GB"/>
-        </w:rPr>
-      </w:pPr>
-      <w:r>
-        <w:rPr>
-          <w:szCs w:val="20"/>
+        <w:rPr>
+          <w:lang w:eastAsia="en-GB"/>
+        </w:rPr>
+      </w:pPr>
+      <w:r>
+        <w:rPr>
           <w:lang w:eastAsia="en-GB"/>
         </w:rPr>
         <w:t>&gt;&gt;log</w:t>
@@ -28684,15 +29036,12 @@
     </w:p>
     <w:p>
       <w:pPr>
-        <w:jc w:val="both"/>
-        <w:rPr>
-          <w:szCs w:val="20"/>
-          <w:lang w:eastAsia="en-GB"/>
-        </w:rPr>
-      </w:pPr>
-      <w:r>
-        <w:rPr>
-          <w:szCs w:val="20"/>
+        <w:rPr>
+          <w:lang w:eastAsia="en-GB"/>
+        </w:rPr>
+      </w:pPr>
+      <w:r>
+        <w:rPr>
           <w:lang w:eastAsia="en-GB"/>
         </w:rPr>
         <w:t>command. </w:t>
@@ -28780,12 +29129,14 @@
       <w:pPr>
         <w:jc w:val="both"/>
         <w:rPr>
-          <w:szCs w:val="20"/>
-          <w:lang w:eastAsia="en-GB"/>
-        </w:rPr>
-      </w:pPr>
-      <w:r>
-        <w:rPr>
+          <w:b/>
+          <w:szCs w:val="20"/>
+          <w:lang w:eastAsia="en-GB"/>
+        </w:rPr>
+      </w:pPr>
+      <w:r>
+        <w:rPr>
+          <w:b/>
           <w:szCs w:val="20"/>
           <w:lang w:eastAsia="en-GB"/>
         </w:rPr>
@@ -28812,15 +29163,18 @@
       <w:pPr>
         <w:jc w:val="both"/>
         <w:rPr>
-          <w:szCs w:val="20"/>
-          <w:lang w:eastAsia="en-GB"/>
-        </w:rPr>
-      </w:pPr>
-      <w:r>
-        <w:rPr>
-          <w:szCs w:val="20"/>
-          <w:lang w:eastAsia="en-GB"/>
-        </w:rPr>
+          <w:b/>
+          <w:szCs w:val="20"/>
+          <w:lang w:eastAsia="en-GB"/>
+        </w:rPr>
+      </w:pPr>
+      <w:r>
+        <w:rPr>
+          <w:b/>
+          <w:szCs w:val="20"/>
+          <w:lang w:eastAsia="en-GB"/>
+        </w:rPr>
+        <w:lastRenderedPageBreak/>
         <w:t>&gt;&gt; telp</w:t>
       </w:r>
     </w:p>
@@ -28975,14 +29329,6 @@
           <w:lang w:eastAsia="en-GB"/>
         </w:rPr>
         <w:br/>
-      </w:r>
-      <w:r>
-        <w:rPr>
-          <w:color w:val="000000"/>
-          <w:szCs w:val="20"/>
-          <w:lang w:eastAsia="en-GB"/>
-        </w:rPr>
-        <w:lastRenderedPageBreak/>
         <w:t>    &lt;cmd</w:t>
       </w:r>
       <w:r>
@@ -29171,12 +29517,14 @@
       <w:pPr>
         <w:jc w:val="both"/>
         <w:rPr>
-          <w:szCs w:val="20"/>
-          <w:lang w:eastAsia="en-GB"/>
-        </w:rPr>
-      </w:pPr>
-      <w:r>
-        <w:rPr>
+          <w:b/>
+          <w:szCs w:val="20"/>
+          <w:lang w:eastAsia="en-GB"/>
+        </w:rPr>
+      </w:pPr>
+      <w:r>
+        <w:rPr>
+          <w:b/>
           <w:szCs w:val="20"/>
           <w:lang w:eastAsia="en-GB"/>
         </w:rPr>
@@ -29196,6 +29544,7 @@
           <w:szCs w:val="20"/>
           <w:lang w:eastAsia="en-GB"/>
         </w:rPr>
+        <w:lastRenderedPageBreak/>
         <w:t>to set current view along the reciprocal a axis</w:t>
       </w:r>
     </w:p>
@@ -29203,12 +29552,14 @@
       <w:pPr>
         <w:jc w:val="both"/>
         <w:rPr>
-          <w:szCs w:val="20"/>
-          <w:lang w:eastAsia="en-GB"/>
-        </w:rPr>
-      </w:pPr>
-      <w:r>
-        <w:rPr>
+          <w:b/>
+          <w:szCs w:val="20"/>
+          <w:lang w:eastAsia="en-GB"/>
+        </w:rPr>
+      </w:pPr>
+      <w:r>
+        <w:rPr>
+          <w:b/>
           <w:szCs w:val="20"/>
           <w:lang w:eastAsia="en-GB"/>
         </w:rPr>
@@ -29263,12 +29614,14 @@
       <w:pPr>
         <w:jc w:val="both"/>
         <w:rPr>
-          <w:szCs w:val="20"/>
-          <w:lang w:eastAsia="en-GB"/>
-        </w:rPr>
-      </w:pPr>
-      <w:r>
-        <w:rPr>
+          <w:b/>
+          <w:szCs w:val="20"/>
+          <w:lang w:eastAsia="en-GB"/>
+        </w:rPr>
+      </w:pPr>
+      <w:r>
+        <w:rPr>
+          <w:b/>
           <w:szCs w:val="20"/>
           <w:lang w:eastAsia="en-GB"/>
         </w:rPr>
@@ -29279,12 +29632,14 @@
       <w:pPr>
         <w:jc w:val="both"/>
         <w:rPr>
-          <w:szCs w:val="20"/>
-          <w:lang w:eastAsia="en-GB"/>
-        </w:rPr>
-      </w:pPr>
-      <w:r>
-        <w:rPr>
+          <w:b/>
+          <w:szCs w:val="20"/>
+          <w:lang w:eastAsia="en-GB"/>
+        </w:rPr>
+      </w:pPr>
+      <w:r>
+        <w:rPr>
+          <w:b/>
           <w:szCs w:val="20"/>
           <w:lang w:eastAsia="en-GB"/>
         </w:rPr>
@@ -29304,15 +29659,7 @@
           <w:szCs w:val="20"/>
           <w:lang w:eastAsia="en-GB"/>
         </w:rPr>
-        <w:t xml:space="preserve">These two commands allow modifying or querying current tooltip management. By default there are native tooltips for Windows and OpenGL emulated ones fo the other platforms. The reason in the distinction is that native tooltips on Mac are rendered not at the time they were set (at least with wxMac), but after. This leads to displaying previous tooltip instead of current. The case of GTK is still under the investigation, but on older versions of tooltips would not be rendered. This can be overridden using the GlTooltip(true/false) command, the setting will be saved upon normal program termination. Rendering of the native tooltips on platforms, other than Windows will degrade the performance, since all mouse movement events (unless a mouse button </w:t>
-      </w:r>
-      <w:r>
-        <w:rPr>
-          <w:szCs w:val="20"/>
-          <w:lang w:eastAsia="en-GB"/>
-        </w:rPr>
-        <w:lastRenderedPageBreak/>
-        <w:t>is pressed) will cause the scene re-drawing. Using the OpenGl emulation of the tooltip will render the scene only when the mose movement stopped for at least 1/2 of the second. </w:t>
+        <w:t>These two commands allow modifying or querying current tooltip management. By default there are native tooltips for Windows and OpenGL emulated ones fo the other platforms. The reason in the distinction is that native tooltips on Mac are rendered not at the time they were set (at least with wxMac), but after. This leads to displaying previous tooltip instead of current. The case of GTK is still under the investigation, but on older versions of tooltips would not be rendered. This can be overridden using the GlTooltip(true/false) command, the setting will be saved upon normal program termination. Rendering of the native tooltips on platforms, other than Windows will degrade the performance, since all mouse movement events (unless a mouse button is pressed) will cause the scene re-drawing. Using the OpenGl emulation of the tooltip will render the scene only when the mose movement stopped for at least 1/2 of the second. </w:t>
       </w:r>
     </w:p>
     <w:p>
@@ -29335,12 +29682,14 @@
       <w:pPr>
         <w:jc w:val="both"/>
         <w:rPr>
-          <w:szCs w:val="20"/>
-          <w:lang w:eastAsia="en-GB"/>
-        </w:rPr>
-      </w:pPr>
-      <w:r>
-        <w:rPr>
+          <w:b/>
+          <w:szCs w:val="20"/>
+          <w:lang w:eastAsia="en-GB"/>
+        </w:rPr>
+      </w:pPr>
+      <w:r>
+        <w:rPr>
+          <w:b/>
           <w:szCs w:val="20"/>
           <w:lang w:eastAsia="en-GB"/>
         </w:rPr>
@@ -29370,6 +29719,19 @@
         <w:t>Rotate a group of atoms around a bond</w:t>
       </w:r>
       <w:bookmarkEnd w:id="67"/>
+    </w:p>
+    <w:p>
+      <w:pPr>
+        <w:rPr>
+          <w:rStyle w:val="Emphasis"/>
+        </w:rPr>
+      </w:pPr>
+      <w:r>
+        <w:rPr>
+          <w:rStyle w:val="Emphasis"/>
+        </w:rPr>
+        <w:t>You may want to rotate a selection of atoms around a bond, either to move all the atoms into a new position (mode move) or in order to split the grouping into two positions (mode split).</w:t>
+      </w:r>
     </w:p>
     <w:p>
       <w:pPr>
@@ -29500,6 +29862,7 @@
           <w:szCs w:val="20"/>
           <w:lang w:eastAsia="en-GB"/>
         </w:rPr>
+        <w:lastRenderedPageBreak/>
         <w:drawing>
           <wp:inline distT="0" distB="0" distL="0" distR="0">
             <wp:extent cx="3967480" cy="2592070"/>
@@ -29599,7 +29962,6 @@
           <w:szCs w:val="20"/>
           <w:lang w:eastAsia="en-GB"/>
         </w:rPr>
-        <w:lastRenderedPageBreak/>
         <w:drawing>
           <wp:inline distT="0" distB="0" distL="0" distR="0">
             <wp:extent cx="5677535" cy="2774950"/>
@@ -29776,6 +30138,7 @@
         <w:rPr>
           <w:rStyle w:val="HTMLCode"/>
         </w:rPr>
+        <w:lastRenderedPageBreak/>
         <w:t>&lt;tr&gt;</w:t>
       </w:r>
       <w:r>
@@ -29902,7 +30265,6 @@
         <w:rPr>
           <w:rStyle w:val="console"/>
         </w:rPr>
-        <w:lastRenderedPageBreak/>
         <w:t>Customising Olex2 Shortcuts</w:t>
       </w:r>
       <w:r>
@@ -30076,7 +30438,11 @@
         <w:pStyle w:val="Normal10pt"/>
       </w:pPr>
       <w:r>
-        <w:t>It worth noting that shelx AFIX number consists of two parts - the first one (m, unless 0) is responsible for the re-idealisation of the group and the other one (n) is responsible for how the group is refined. The re-idealisation of the groups happens before every refinement cycle and is required due to the precision being lost during the file output and input operations. Thus the idealised groups which are refined without the re-idealisation tend to get slightly distorted after a series of refinement procedures.</w:t>
+        <w:t>It worth noting that shelx AFIX number consists of two parts - the first one (m, unless 0) is responsible for the re-idealisation of the group and the other one (n) is responsible for how the group is refined. The re-</w:t>
+      </w:r>
+      <w:r>
+        <w:lastRenderedPageBreak/>
+        <w:t>idealisation of the groups happens before every refinement cycle and is required due to the precision being lost during the file output and input operations. Thus the idealised groups which are refined without the re-idealisation tend to get slightly distorted after a series of refinement procedures.</w:t>
       </w:r>
     </w:p>
     <w:p>
@@ -30268,7 +30634,6 @@
     </w:p>
     <w:p>
       <w:r>
-        <w:lastRenderedPageBreak/>
         <w:t>Since the introduction of antialiasing in Olex2, which became possible in 2.9 and later versions of wxWidgets, where is a change in how antialiasing and hardware 3D (quad buffers) can be enabled, since absence of quad buffers and antialiasing at the same time causes issues with some graphics drivers. If you are sure that you graphics card/drives support quad buffers, to enable it, type ‘</w:t>
       </w:r>
       <w:r>
@@ -30475,7 +30840,11 @@
         <w:t xml:space="preserve"> section. All graphical objects in Olex2 belong to groups. The default atom groups</w:t>
       </w:r>
       <w:r>
-        <w:t xml:space="preserve"> are groups by element type, the next, more detailed group is by atom name and the final group, which Olex2 can create automatically also include the symmetry generating the atom, thus containing a single, unique atom. It is very similar with bonds. Currently existing groups and their usage can be listed using ‘lstgo’ command. Opening a different file or using ‘default’ command clears the groups’ customisation. Typical use of the groups by atom name is for packing – customisation to atoms or bonds done in the asymmetric unit will be also included into any packing of the molecules.</w:t>
+        <w:t xml:space="preserve"> are groups by element type, the next, more detailed group is by atom name and the final group, which Olex2 can create automatically also include the symmetry generating the atom, thus containing a single, unique atom. It is very similar with bonds. Currently existing groups and their </w:t>
+      </w:r>
+      <w:r>
+        <w:lastRenderedPageBreak/>
+        <w:t>usage can be listed using ‘lstgo’ command. Opening a different file or using ‘default’ command clears the groups’ customisation. Typical use of the groups by atom name is for packing – customisation to atoms or bonds done in the asymmetric unit will be also included into any packing of the molecules.</w:t>
       </w:r>
     </w:p>
     <w:p>
@@ -30491,9 +30860,10 @@
     </w:p>
     <w:p>
       <w:pPr>
+        <w:pStyle w:val="ListParagraph"/>
         <w:numPr>
           <w:ilvl w:val="0"/>
-          <w:numId w:val="14"/>
+          <w:numId w:val="16"/>
         </w:numPr>
         <w:jc w:val="both"/>
       </w:pPr>
@@ -30503,9 +30873,10 @@
     </w:p>
     <w:p>
       <w:pPr>
+        <w:pStyle w:val="ListParagraph"/>
         <w:numPr>
           <w:ilvl w:val="0"/>
-          <w:numId w:val="14"/>
+          <w:numId w:val="16"/>
         </w:numPr>
         <w:jc w:val="both"/>
       </w:pPr>
@@ -30518,22 +30889,23 @@
     </w:p>
     <w:p>
       <w:pPr>
+        <w:pStyle w:val="ListParagraph"/>
         <w:numPr>
           <w:ilvl w:val="0"/>
-          <w:numId w:val="14"/>
+          <w:numId w:val="16"/>
         </w:numPr>
         <w:jc w:val="both"/>
       </w:pPr>
       <w:r>
-        <w:lastRenderedPageBreak/>
         <w:t>SetMaterial – sets material of a named primitive to the given material string value. For example it can be used to copy material of one primitive onto the other like “SetMaterial ‘destination primitive name’ ‘material string’” where ‘material string’ can be a call to GetMaterial</w:t>
       </w:r>
     </w:p>
     <w:p>
       <w:pPr>
+        <w:pStyle w:val="ListParagraph"/>
         <w:numPr>
           <w:ilvl w:val="0"/>
-          <w:numId w:val="14"/>
+          <w:numId w:val="16"/>
         </w:numPr>
         <w:jc w:val="both"/>
       </w:pPr>
@@ -30543,9 +30915,10 @@
     </w:p>
     <w:p>
       <w:pPr>
+        <w:pStyle w:val="ListParagraph"/>
         <w:numPr>
           <w:ilvl w:val="0"/>
-          <w:numId w:val="14"/>
+          <w:numId w:val="16"/>
         </w:numPr>
         <w:jc w:val="both"/>
       </w:pPr>
@@ -30732,6 +31105,7 @@
           <w:noProof/>
           <w:lang w:eastAsia="en-GB"/>
         </w:rPr>
+        <w:lastRenderedPageBreak/>
         <w:drawing>
           <wp:inline distT="0" distB="0" distL="0" distR="0">
             <wp:extent cx="2417445" cy="1812925"/>
@@ -30851,7 +31225,6 @@
           <w:noProof/>
           <w:lang w:eastAsia="en-GB"/>
         </w:rPr>
-        <w:lastRenderedPageBreak/>
         <w:drawing>
           <wp:inline distT="0" distB="0" distL="0" distR="0">
             <wp:extent cx="5725160" cy="2639695"/>
@@ -30971,10 +31344,74 @@
     </w:p>
     <w:p>
       <w:r>
+        <w:lastRenderedPageBreak/>
         <w:t>You can use this technique to make the label colour of Atom Labels different from the Bond Labels.</w:t>
       </w:r>
     </w:p>
-    <w:p/>
+    <w:p>
+      <w:pPr>
+        <w:pStyle w:val="Heading1"/>
+      </w:pPr>
+      <w:r>
+        <w:t>Troubleshooting</w:t>
+      </w:r>
+    </w:p>
+    <w:p>
+      <w:pPr>
+        <w:pStyle w:val="Heading2"/>
+      </w:pPr>
+      <w:r>
+        <w:t>libpng library problem on Linux</w:t>
+      </w:r>
+    </w:p>
+    <w:p>
+      <w:r>
+        <w:t>Olex2 works fine on most Linux platforms, however sometimes you may experience the following - the 'start' script does nothing or Olex2 window briefly flashes and disappears. In this case you will need to sort out the libpng problem. Olex2 is provided with two versions of libpng - 12 and 16. This libraries are located in olex2/lib folder. If you system provides any of these libraries - you should install the system ones and remove the ones provided with Olex2 - this sorts the problem out.</w:t>
+      </w:r>
+      <w:r>
+        <w:br/>
+      </w:r>
+      <w:r>
+        <w:br/>
+        <w:t>Here is an example for Fedora 21 (it provides libpng12 and 15):</w:t>
+      </w:r>
+    </w:p>
+    <w:p>
+      <w:pPr>
+        <w:pStyle w:val="ListParagraph"/>
+        <w:numPr>
+          <w:ilvl w:val="0"/>
+          <w:numId w:val="21"/>
+        </w:numPr>
+      </w:pPr>
+      <w:r>
+        <w:t>sudo yum install libpng12</w:t>
+      </w:r>
+    </w:p>
+    <w:p>
+      <w:pPr>
+        <w:pStyle w:val="ListParagraph"/>
+        <w:numPr>
+          <w:ilvl w:val="0"/>
+          <w:numId w:val="21"/>
+        </w:numPr>
+      </w:pPr>
+      <w:r>
+        <w:t xml:space="preserve"> rm olex2/lib/libpng12.so</w:t>
+      </w:r>
+    </w:p>
+    <w:p>
+      <w:pPr>
+        <w:pStyle w:val="ListParagraph"/>
+        <w:numPr>
+          <w:ilvl w:val="0"/>
+          <w:numId w:val="21"/>
+        </w:numPr>
+      </w:pPr>
+      <w:r>
+        <w:t xml:space="preserve"> Olex2 works now</w:t>
+      </w:r>
+    </w:p>
     <w:p/>
     <w:p>
       <w:pPr>
@@ -31025,7 +31462,6 @@
           <w:szCs w:val="20"/>
           <w:lang w:eastAsia="en-GB"/>
         </w:rPr>
-        <w:lastRenderedPageBreak/>
         <w:t>For a while - up to about December 2009 - we have made updates available on a very frequent basis. This has met with a warm welcome from many of our users, but has also caused some problems: Not all updates did </w:t>
       </w:r>
       <w:r>
@@ -31063,6 +31499,11 @@
     </w:p>
     <w:p>
       <w:pPr>
+        <w:pStyle w:val="ListParagraph"/>
+        <w:numPr>
+          <w:ilvl w:val="0"/>
+          <w:numId w:val="17"/>
+        </w:numPr>
         <w:jc w:val="both"/>
         <w:rPr>
           <w:szCs w:val="20"/>
@@ -31093,6 +31534,11 @@
     </w:p>
     <w:p>
       <w:pPr>
+        <w:pStyle w:val="ListParagraph"/>
+        <w:numPr>
+          <w:ilvl w:val="0"/>
+          <w:numId w:val="17"/>
+        </w:numPr>
         <w:jc w:val="both"/>
         <w:rPr>
           <w:szCs w:val="20"/>
@@ -31123,6 +31569,11 @@
     </w:p>
     <w:p>
       <w:pPr>
+        <w:pStyle w:val="ListParagraph"/>
+        <w:numPr>
+          <w:ilvl w:val="0"/>
+          <w:numId w:val="17"/>
+        </w:numPr>
         <w:jc w:val="both"/>
         <w:rPr>
           <w:szCs w:val="20"/>
@@ -31200,6 +31651,7 @@
           <w:szCs w:val="20"/>
           <w:lang w:eastAsia="en-GB"/>
         </w:rPr>
+        <w:lastRenderedPageBreak/>
         <w:t>Beta:</w:t>
       </w:r>
       <w:r>
@@ -31517,7 +31969,6 @@
           <w:szCs w:val="20"/>
           <w:lang w:eastAsia="en-GB"/>
         </w:rPr>
-        <w:lastRenderedPageBreak/>
         <w:t>You can either copy your ShelX executables into the Olex2 installation folder, or—better—you can copy your executables into a folder which you then add to the PATH variable of Windows. For example, create a folder </w:t>
       </w:r>
       <w:r>
@@ -31695,7 +32146,15 @@
           <w:szCs w:val="20"/>
           <w:lang w:eastAsia="en-GB"/>
         </w:rPr>
-        <w:t>All programs of the SHELX family can interact seamlessly with Olex2. There is no need for registering any of these programs with Olex2, it is enough if the folder containing the ShelX programs are on the system PATH. This is normally the case if ShelXTL has been installed on a system. Otherwise, you will need to set you system PATH variable to include the folder where you keep your SHELX executables.</w:t>
+        <w:t xml:space="preserve">All programs of the SHELX family can interact seamlessly with Olex2. There is no need for registering any of these programs with Olex2, it is enough if the folder containing the ShelX programs are on the system PATH. </w:t>
+      </w:r>
+      <w:r>
+        <w:rPr>
+          <w:szCs w:val="20"/>
+          <w:lang w:eastAsia="en-GB"/>
+        </w:rPr>
+        <w:lastRenderedPageBreak/>
+        <w:t>This is normally the case if ShelXTL has been installed on a system. Otherwise, you will need to set you system PATH variable to include the folder where you keep your SHELX executables.</w:t>
       </w:r>
     </w:p>
     <w:p>
@@ -31921,7 +32380,6 @@
       </w:pPr>
       <w:bookmarkStart w:id="92" w:name="_Toc404255993"/>
       <w:r>
-        <w:lastRenderedPageBreak/>
         <w:t>List of external packages used in Olex2</w:t>
       </w:r>
       <w:bookmarkEnd w:id="92"/>
@@ -32134,6 +32592,7 @@
         <w:jc w:val="both"/>
       </w:pPr>
       <w:r>
+        <w:lastRenderedPageBreak/>
         <w:t>John Bacsa</w:t>
       </w:r>
     </w:p>
@@ -32142,6 +32601,7 @@
         <w:jc w:val="both"/>
       </w:pPr>
       <w:r>
+        <w:lastRenderedPageBreak/>
         <w:t>Maxim Borzov</w:t>
       </w:r>
     </w:p>
@@ -32150,6 +32610,7 @@
         <w:jc w:val="both"/>
       </w:pPr>
       <w:r>
+        <w:lastRenderedPageBreak/>
         <w:t>Neil Brooks</w:t>
       </w:r>
     </w:p>
@@ -32182,8 +32643,24 @@
         <w:jc w:val="both"/>
       </w:pPr>
       <w:r>
+        <w:t>Ilia Guzei</w:t>
+      </w:r>
+    </w:p>
+    <w:p>
+      <w:pPr>
+        <w:jc w:val="both"/>
+      </w:pPr>
+      <w:r>
+        <w:t>Simon Harries</w:t>
+      </w:r>
+    </w:p>
+    <w:p>
+      <w:pPr>
+        <w:jc w:val="both"/>
+      </w:pPr>
+      <w:r>
         <w:lastRenderedPageBreak/>
-        <w:t>Ilia Guzei</w:t>
+        <w:t>Arie Van der Lee</w:t>
       </w:r>
     </w:p>
     <w:p>
@@ -32191,7 +32668,7 @@
         <w:jc w:val="both"/>
       </w:pPr>
       <w:r>
-        <w:t>Simon Harries</w:t>
+        <w:t xml:space="preserve"> Sergey Lindeman</w:t>
       </w:r>
     </w:p>
     <w:p>
@@ -32199,7 +32676,7 @@
         <w:jc w:val="both"/>
       </w:pPr>
       <w:r>
-        <w:t>Arie Van der Lee</w:t>
+        <w:t xml:space="preserve"> Pascal Parois</w:t>
       </w:r>
     </w:p>
     <w:p>
@@ -32207,7 +32684,7 @@
         <w:jc w:val="both"/>
       </w:pPr>
       <w:r>
-        <w:t xml:space="preserve"> Sergey Lindeman</w:t>
+        <w:t>Mike Probert</w:t>
       </w:r>
     </w:p>
     <w:p>
@@ -32215,7 +32692,7 @@
         <w:jc w:val="both"/>
       </w:pPr>
       <w:r>
-        <w:t xml:space="preserve"> Pascal Parois</w:t>
+        <w:t>Radostan Riedel</w:t>
       </w:r>
     </w:p>
     <w:p>
@@ -32223,7 +32700,7 @@
         <w:jc w:val="both"/>
       </w:pPr>
       <w:r>
-        <w:t>Mike Probert</w:t>
+        <w:t>Helena Shepherd</w:t>
       </w:r>
     </w:p>
     <w:p>
@@ -32231,23 +32708,7 @@
         <w:jc w:val="both"/>
       </w:pPr>
       <w:r>
-        <w:t>Radostan Riedel</w:t>
-      </w:r>
-    </w:p>
-    <w:p>
-      <w:pPr>
-        <w:jc w:val="both"/>
-      </w:pPr>
-      <w:r>
         <w:lastRenderedPageBreak/>
-        <w:t>Helena Shepherd</w:t>
-      </w:r>
-    </w:p>
-    <w:p>
-      <w:pPr>
-        <w:jc w:val="both"/>
-      </w:pPr>
-      <w:r>
         <w:t>Richard Staples</w:t>
       </w:r>
     </w:p>
@@ -32388,42 +32849,6 @@
       <w:r>
         <w:t xml:space="preserve"> Available only with olex2-refine</w:t>
       </w:r>
-    </w:p>
-  </w:footnote>
-  <w:footnote w:id="2">
-    <w:p>
-      <w:pPr>
-        <w:jc w:val="both"/>
-        <w:rPr>
-          <w:szCs w:val="20"/>
-          <w:lang w:eastAsia="en-GB"/>
-        </w:rPr>
-      </w:pPr>
-      <w:r>
-        <w:rPr>
-          <w:rStyle w:val="FootnoteReference"/>
-          <w:szCs w:val="20"/>
-        </w:rPr>
-        <w:footnoteRef/>
-      </w:r>
-      <w:r>
-        <w:rPr>
-          <w:szCs w:val="20"/>
-        </w:rPr>
-        <w:t xml:space="preserve"> </w:t>
-      </w:r>
-      <w:r>
-        <w:rPr>
-          <w:szCs w:val="20"/>
-          <w:lang w:eastAsia="en-GB"/>
-        </w:rPr>
-        <w:t>The suffix here is assumed the ending of the atom name following the atom symbol or any number, e.g. for C12a, suffix is 'a', for C12 the suffix is empty and for Cz the suffix is 'z'</w:t>
-      </w:r>
-    </w:p>
-    <w:p>
-      <w:pPr>
-        <w:jc w:val="both"/>
-      </w:pPr>
     </w:p>
   </w:footnote>
 </w:footnotes>
@@ -32745,6 +33170,119 @@
     </w:lvl>
   </w:abstractNum>
   <w:abstractNum w:abstractNumId="11">
+    <w:nsid w:val="380436C4"/>
+    <w:multiLevelType w:val="hybridMultilevel"/>
+    <w:tmpl w:val="789EEA86"/>
+    <w:lvl w:ilvl="0" w:tplc="08090001">
+      <w:start w:val="1"/>
+      <w:numFmt w:val="bullet"/>
+      <w:lvlText w:val=""/>
+      <w:lvlJc w:val="left"/>
+      <w:pPr>
+        <w:ind w:left="720" w:hanging="360"/>
+      </w:pPr>
+      <w:rPr>
+        <w:rFonts w:ascii="Symbol" w:hAnsi="Symbol" w:hint="default"/>
+      </w:rPr>
+    </w:lvl>
+    <w:lvl w:ilvl="1" w:tplc="08090003" w:tentative="1">
+      <w:start w:val="1"/>
+      <w:numFmt w:val="bullet"/>
+      <w:lvlText w:val="o"/>
+      <w:lvlJc w:val="left"/>
+      <w:pPr>
+        <w:ind w:left="1440" w:hanging="360"/>
+      </w:pPr>
+      <w:rPr>
+        <w:rFonts w:ascii="Courier New" w:hAnsi="Courier New" w:cs="Courier New" w:hint="default"/>
+      </w:rPr>
+    </w:lvl>
+    <w:lvl w:ilvl="2" w:tplc="08090005" w:tentative="1">
+      <w:start w:val="1"/>
+      <w:numFmt w:val="bullet"/>
+      <w:lvlText w:val=""/>
+      <w:lvlJc w:val="left"/>
+      <w:pPr>
+        <w:ind w:left="2160" w:hanging="360"/>
+      </w:pPr>
+      <w:rPr>
+        <w:rFonts w:ascii="Wingdings" w:hAnsi="Wingdings" w:hint="default"/>
+      </w:rPr>
+    </w:lvl>
+    <w:lvl w:ilvl="3" w:tplc="08090001" w:tentative="1">
+      <w:start w:val="1"/>
+      <w:numFmt w:val="bullet"/>
+      <w:lvlText w:val=""/>
+      <w:lvlJc w:val="left"/>
+      <w:pPr>
+        <w:ind w:left="2880" w:hanging="360"/>
+      </w:pPr>
+      <w:rPr>
+        <w:rFonts w:ascii="Symbol" w:hAnsi="Symbol" w:hint="default"/>
+      </w:rPr>
+    </w:lvl>
+    <w:lvl w:ilvl="4" w:tplc="08090003" w:tentative="1">
+      <w:start w:val="1"/>
+      <w:numFmt w:val="bullet"/>
+      <w:lvlText w:val="o"/>
+      <w:lvlJc w:val="left"/>
+      <w:pPr>
+        <w:ind w:left="3600" w:hanging="360"/>
+      </w:pPr>
+      <w:rPr>
+        <w:rFonts w:ascii="Courier New" w:hAnsi="Courier New" w:cs="Courier New" w:hint="default"/>
+      </w:rPr>
+    </w:lvl>
+    <w:lvl w:ilvl="5" w:tplc="08090005" w:tentative="1">
+      <w:start w:val="1"/>
+      <w:numFmt w:val="bullet"/>
+      <w:lvlText w:val=""/>
+      <w:lvlJc w:val="left"/>
+      <w:pPr>
+        <w:ind w:left="4320" w:hanging="360"/>
+      </w:pPr>
+      <w:rPr>
+        <w:rFonts w:ascii="Wingdings" w:hAnsi="Wingdings" w:hint="default"/>
+      </w:rPr>
+    </w:lvl>
+    <w:lvl w:ilvl="6" w:tplc="08090001" w:tentative="1">
+      <w:start w:val="1"/>
+      <w:numFmt w:val="bullet"/>
+      <w:lvlText w:val=""/>
+      <w:lvlJc w:val="left"/>
+      <w:pPr>
+        <w:ind w:left="5040" w:hanging="360"/>
+      </w:pPr>
+      <w:rPr>
+        <w:rFonts w:ascii="Symbol" w:hAnsi="Symbol" w:hint="default"/>
+      </w:rPr>
+    </w:lvl>
+    <w:lvl w:ilvl="7" w:tplc="08090003" w:tentative="1">
+      <w:start w:val="1"/>
+      <w:numFmt w:val="bullet"/>
+      <w:lvlText w:val="o"/>
+      <w:lvlJc w:val="left"/>
+      <w:pPr>
+        <w:ind w:left="5760" w:hanging="360"/>
+      </w:pPr>
+      <w:rPr>
+        <w:rFonts w:ascii="Courier New" w:hAnsi="Courier New" w:cs="Courier New" w:hint="default"/>
+      </w:rPr>
+    </w:lvl>
+    <w:lvl w:ilvl="8" w:tplc="08090005" w:tentative="1">
+      <w:start w:val="1"/>
+      <w:numFmt w:val="bullet"/>
+      <w:lvlText w:val=""/>
+      <w:lvlJc w:val="left"/>
+      <w:pPr>
+        <w:ind w:left="6480" w:hanging="360"/>
+      </w:pPr>
+      <w:rPr>
+        <w:rFonts w:ascii="Wingdings" w:hAnsi="Wingdings" w:hint="default"/>
+      </w:rPr>
+    </w:lvl>
+  </w:abstractNum>
+  <w:abstractNum w:abstractNumId="12">
     <w:nsid w:val="38817B9D"/>
     <w:multiLevelType w:val="hybridMultilevel"/>
     <w:tmpl w:val="A7DAF784"/>
@@ -32857,7 +33395,459 @@
       </w:rPr>
     </w:lvl>
   </w:abstractNum>
-  <w:abstractNum w:abstractNumId="12">
+  <w:abstractNum w:abstractNumId="13">
+    <w:nsid w:val="4C9C47B5"/>
+    <w:multiLevelType w:val="hybridMultilevel"/>
+    <w:tmpl w:val="6EE83D4C"/>
+    <w:lvl w:ilvl="0" w:tplc="08090001">
+      <w:start w:val="1"/>
+      <w:numFmt w:val="bullet"/>
+      <w:lvlText w:val=""/>
+      <w:lvlJc w:val="left"/>
+      <w:pPr>
+        <w:ind w:left="720" w:hanging="360"/>
+      </w:pPr>
+      <w:rPr>
+        <w:rFonts w:ascii="Symbol" w:hAnsi="Symbol" w:hint="default"/>
+      </w:rPr>
+    </w:lvl>
+    <w:lvl w:ilvl="1" w:tplc="08090003" w:tentative="1">
+      <w:start w:val="1"/>
+      <w:numFmt w:val="bullet"/>
+      <w:lvlText w:val="o"/>
+      <w:lvlJc w:val="left"/>
+      <w:pPr>
+        <w:ind w:left="1440" w:hanging="360"/>
+      </w:pPr>
+      <w:rPr>
+        <w:rFonts w:ascii="Courier New" w:hAnsi="Courier New" w:cs="Courier New" w:hint="default"/>
+      </w:rPr>
+    </w:lvl>
+    <w:lvl w:ilvl="2" w:tplc="08090005" w:tentative="1">
+      <w:start w:val="1"/>
+      <w:numFmt w:val="bullet"/>
+      <w:lvlText w:val=""/>
+      <w:lvlJc w:val="left"/>
+      <w:pPr>
+        <w:ind w:left="2160" w:hanging="360"/>
+      </w:pPr>
+      <w:rPr>
+        <w:rFonts w:ascii="Wingdings" w:hAnsi="Wingdings" w:hint="default"/>
+      </w:rPr>
+    </w:lvl>
+    <w:lvl w:ilvl="3" w:tplc="08090001" w:tentative="1">
+      <w:start w:val="1"/>
+      <w:numFmt w:val="bullet"/>
+      <w:lvlText w:val=""/>
+      <w:lvlJc w:val="left"/>
+      <w:pPr>
+        <w:ind w:left="2880" w:hanging="360"/>
+      </w:pPr>
+      <w:rPr>
+        <w:rFonts w:ascii="Symbol" w:hAnsi="Symbol" w:hint="default"/>
+      </w:rPr>
+    </w:lvl>
+    <w:lvl w:ilvl="4" w:tplc="08090003" w:tentative="1">
+      <w:start w:val="1"/>
+      <w:numFmt w:val="bullet"/>
+      <w:lvlText w:val="o"/>
+      <w:lvlJc w:val="left"/>
+      <w:pPr>
+        <w:ind w:left="3600" w:hanging="360"/>
+      </w:pPr>
+      <w:rPr>
+        <w:rFonts w:ascii="Courier New" w:hAnsi="Courier New" w:cs="Courier New" w:hint="default"/>
+      </w:rPr>
+    </w:lvl>
+    <w:lvl w:ilvl="5" w:tplc="08090005" w:tentative="1">
+      <w:start w:val="1"/>
+      <w:numFmt w:val="bullet"/>
+      <w:lvlText w:val=""/>
+      <w:lvlJc w:val="left"/>
+      <w:pPr>
+        <w:ind w:left="4320" w:hanging="360"/>
+      </w:pPr>
+      <w:rPr>
+        <w:rFonts w:ascii="Wingdings" w:hAnsi="Wingdings" w:hint="default"/>
+      </w:rPr>
+    </w:lvl>
+    <w:lvl w:ilvl="6" w:tplc="08090001" w:tentative="1">
+      <w:start w:val="1"/>
+      <w:numFmt w:val="bullet"/>
+      <w:lvlText w:val=""/>
+      <w:lvlJc w:val="left"/>
+      <w:pPr>
+        <w:ind w:left="5040" w:hanging="360"/>
+      </w:pPr>
+      <w:rPr>
+        <w:rFonts w:ascii="Symbol" w:hAnsi="Symbol" w:hint="default"/>
+      </w:rPr>
+    </w:lvl>
+    <w:lvl w:ilvl="7" w:tplc="08090003" w:tentative="1">
+      <w:start w:val="1"/>
+      <w:numFmt w:val="bullet"/>
+      <w:lvlText w:val="o"/>
+      <w:lvlJc w:val="left"/>
+      <w:pPr>
+        <w:ind w:left="5760" w:hanging="360"/>
+      </w:pPr>
+      <w:rPr>
+        <w:rFonts w:ascii="Courier New" w:hAnsi="Courier New" w:cs="Courier New" w:hint="default"/>
+      </w:rPr>
+    </w:lvl>
+    <w:lvl w:ilvl="8" w:tplc="08090005" w:tentative="1">
+      <w:start w:val="1"/>
+      <w:numFmt w:val="bullet"/>
+      <w:lvlText w:val=""/>
+      <w:lvlJc w:val="left"/>
+      <w:pPr>
+        <w:ind w:left="6480" w:hanging="360"/>
+      </w:pPr>
+      <w:rPr>
+        <w:rFonts w:ascii="Wingdings" w:hAnsi="Wingdings" w:hint="default"/>
+      </w:rPr>
+    </w:lvl>
+  </w:abstractNum>
+  <w:abstractNum w:abstractNumId="14">
+    <w:nsid w:val="4EC656E6"/>
+    <w:multiLevelType w:val="hybridMultilevel"/>
+    <w:tmpl w:val="03262B2E"/>
+    <w:lvl w:ilvl="0" w:tplc="08090001">
+      <w:start w:val="1"/>
+      <w:numFmt w:val="bullet"/>
+      <w:lvlText w:val=""/>
+      <w:lvlJc w:val="left"/>
+      <w:pPr>
+        <w:ind w:left="720" w:hanging="360"/>
+      </w:pPr>
+      <w:rPr>
+        <w:rFonts w:ascii="Symbol" w:hAnsi="Symbol" w:hint="default"/>
+      </w:rPr>
+    </w:lvl>
+    <w:lvl w:ilvl="1" w:tplc="08090003" w:tentative="1">
+      <w:start w:val="1"/>
+      <w:numFmt w:val="bullet"/>
+      <w:lvlText w:val="o"/>
+      <w:lvlJc w:val="left"/>
+      <w:pPr>
+        <w:ind w:left="1440" w:hanging="360"/>
+      </w:pPr>
+      <w:rPr>
+        <w:rFonts w:ascii="Courier New" w:hAnsi="Courier New" w:cs="Courier New" w:hint="default"/>
+      </w:rPr>
+    </w:lvl>
+    <w:lvl w:ilvl="2" w:tplc="08090005" w:tentative="1">
+      <w:start w:val="1"/>
+      <w:numFmt w:val="bullet"/>
+      <w:lvlText w:val=""/>
+      <w:lvlJc w:val="left"/>
+      <w:pPr>
+        <w:ind w:left="2160" w:hanging="360"/>
+      </w:pPr>
+      <w:rPr>
+        <w:rFonts w:ascii="Wingdings" w:hAnsi="Wingdings" w:hint="default"/>
+      </w:rPr>
+    </w:lvl>
+    <w:lvl w:ilvl="3" w:tplc="08090001" w:tentative="1">
+      <w:start w:val="1"/>
+      <w:numFmt w:val="bullet"/>
+      <w:lvlText w:val=""/>
+      <w:lvlJc w:val="left"/>
+      <w:pPr>
+        <w:ind w:left="2880" w:hanging="360"/>
+      </w:pPr>
+      <w:rPr>
+        <w:rFonts w:ascii="Symbol" w:hAnsi="Symbol" w:hint="default"/>
+      </w:rPr>
+    </w:lvl>
+    <w:lvl w:ilvl="4" w:tplc="08090003" w:tentative="1">
+      <w:start w:val="1"/>
+      <w:numFmt w:val="bullet"/>
+      <w:lvlText w:val="o"/>
+      <w:lvlJc w:val="left"/>
+      <w:pPr>
+        <w:ind w:left="3600" w:hanging="360"/>
+      </w:pPr>
+      <w:rPr>
+        <w:rFonts w:ascii="Courier New" w:hAnsi="Courier New" w:cs="Courier New" w:hint="default"/>
+      </w:rPr>
+    </w:lvl>
+    <w:lvl w:ilvl="5" w:tplc="08090005" w:tentative="1">
+      <w:start w:val="1"/>
+      <w:numFmt w:val="bullet"/>
+      <w:lvlText w:val=""/>
+      <w:lvlJc w:val="left"/>
+      <w:pPr>
+        <w:ind w:left="4320" w:hanging="360"/>
+      </w:pPr>
+      <w:rPr>
+        <w:rFonts w:ascii="Wingdings" w:hAnsi="Wingdings" w:hint="default"/>
+      </w:rPr>
+    </w:lvl>
+    <w:lvl w:ilvl="6" w:tplc="08090001" w:tentative="1">
+      <w:start w:val="1"/>
+      <w:numFmt w:val="bullet"/>
+      <w:lvlText w:val=""/>
+      <w:lvlJc w:val="left"/>
+      <w:pPr>
+        <w:ind w:left="5040" w:hanging="360"/>
+      </w:pPr>
+      <w:rPr>
+        <w:rFonts w:ascii="Symbol" w:hAnsi="Symbol" w:hint="default"/>
+      </w:rPr>
+    </w:lvl>
+    <w:lvl w:ilvl="7" w:tplc="08090003" w:tentative="1">
+      <w:start w:val="1"/>
+      <w:numFmt w:val="bullet"/>
+      <w:lvlText w:val="o"/>
+      <w:lvlJc w:val="left"/>
+      <w:pPr>
+        <w:ind w:left="5760" w:hanging="360"/>
+      </w:pPr>
+      <w:rPr>
+        <w:rFonts w:ascii="Courier New" w:hAnsi="Courier New" w:cs="Courier New" w:hint="default"/>
+      </w:rPr>
+    </w:lvl>
+    <w:lvl w:ilvl="8" w:tplc="08090005" w:tentative="1">
+      <w:start w:val="1"/>
+      <w:numFmt w:val="bullet"/>
+      <w:lvlText w:val=""/>
+      <w:lvlJc w:val="left"/>
+      <w:pPr>
+        <w:ind w:left="6480" w:hanging="360"/>
+      </w:pPr>
+      <w:rPr>
+        <w:rFonts w:ascii="Wingdings" w:hAnsi="Wingdings" w:hint="default"/>
+      </w:rPr>
+    </w:lvl>
+  </w:abstractNum>
+  <w:abstractNum w:abstractNumId="15">
+    <w:nsid w:val="50CE2E80"/>
+    <w:multiLevelType w:val="hybridMultilevel"/>
+    <w:tmpl w:val="5EB0E8CC"/>
+    <w:lvl w:ilvl="0" w:tplc="08090001">
+      <w:start w:val="1"/>
+      <w:numFmt w:val="bullet"/>
+      <w:lvlText w:val=""/>
+      <w:lvlJc w:val="left"/>
+      <w:pPr>
+        <w:ind w:left="720" w:hanging="360"/>
+      </w:pPr>
+      <w:rPr>
+        <w:rFonts w:ascii="Symbol" w:hAnsi="Symbol" w:hint="default"/>
+      </w:rPr>
+    </w:lvl>
+    <w:lvl w:ilvl="1" w:tplc="08090003" w:tentative="1">
+      <w:start w:val="1"/>
+      <w:numFmt w:val="bullet"/>
+      <w:lvlText w:val="o"/>
+      <w:lvlJc w:val="left"/>
+      <w:pPr>
+        <w:ind w:left="1440" w:hanging="360"/>
+      </w:pPr>
+      <w:rPr>
+        <w:rFonts w:ascii="Courier New" w:hAnsi="Courier New" w:cs="Courier New" w:hint="default"/>
+      </w:rPr>
+    </w:lvl>
+    <w:lvl w:ilvl="2" w:tplc="08090005" w:tentative="1">
+      <w:start w:val="1"/>
+      <w:numFmt w:val="bullet"/>
+      <w:lvlText w:val=""/>
+      <w:lvlJc w:val="left"/>
+      <w:pPr>
+        <w:ind w:left="2160" w:hanging="360"/>
+      </w:pPr>
+      <w:rPr>
+        <w:rFonts w:ascii="Wingdings" w:hAnsi="Wingdings" w:hint="default"/>
+      </w:rPr>
+    </w:lvl>
+    <w:lvl w:ilvl="3" w:tplc="08090001" w:tentative="1">
+      <w:start w:val="1"/>
+      <w:numFmt w:val="bullet"/>
+      <w:lvlText w:val=""/>
+      <w:lvlJc w:val="left"/>
+      <w:pPr>
+        <w:ind w:left="2880" w:hanging="360"/>
+      </w:pPr>
+      <w:rPr>
+        <w:rFonts w:ascii="Symbol" w:hAnsi="Symbol" w:hint="default"/>
+      </w:rPr>
+    </w:lvl>
+    <w:lvl w:ilvl="4" w:tplc="08090003" w:tentative="1">
+      <w:start w:val="1"/>
+      <w:numFmt w:val="bullet"/>
+      <w:lvlText w:val="o"/>
+      <w:lvlJc w:val="left"/>
+      <w:pPr>
+        <w:ind w:left="3600" w:hanging="360"/>
+      </w:pPr>
+      <w:rPr>
+        <w:rFonts w:ascii="Courier New" w:hAnsi="Courier New" w:cs="Courier New" w:hint="default"/>
+      </w:rPr>
+    </w:lvl>
+    <w:lvl w:ilvl="5" w:tplc="08090005" w:tentative="1">
+      <w:start w:val="1"/>
+      <w:numFmt w:val="bullet"/>
+      <w:lvlText w:val=""/>
+      <w:lvlJc w:val="left"/>
+      <w:pPr>
+        <w:ind w:left="4320" w:hanging="360"/>
+      </w:pPr>
+      <w:rPr>
+        <w:rFonts w:ascii="Wingdings" w:hAnsi="Wingdings" w:hint="default"/>
+      </w:rPr>
+    </w:lvl>
+    <w:lvl w:ilvl="6" w:tplc="08090001" w:tentative="1">
+      <w:start w:val="1"/>
+      <w:numFmt w:val="bullet"/>
+      <w:lvlText w:val=""/>
+      <w:lvlJc w:val="left"/>
+      <w:pPr>
+        <w:ind w:left="5040" w:hanging="360"/>
+      </w:pPr>
+      <w:rPr>
+        <w:rFonts w:ascii="Symbol" w:hAnsi="Symbol" w:hint="default"/>
+      </w:rPr>
+    </w:lvl>
+    <w:lvl w:ilvl="7" w:tplc="08090003" w:tentative="1">
+      <w:start w:val="1"/>
+      <w:numFmt w:val="bullet"/>
+      <w:lvlText w:val="o"/>
+      <w:lvlJc w:val="left"/>
+      <w:pPr>
+        <w:ind w:left="5760" w:hanging="360"/>
+      </w:pPr>
+      <w:rPr>
+        <w:rFonts w:ascii="Courier New" w:hAnsi="Courier New" w:cs="Courier New" w:hint="default"/>
+      </w:rPr>
+    </w:lvl>
+    <w:lvl w:ilvl="8" w:tplc="08090005" w:tentative="1">
+      <w:start w:val="1"/>
+      <w:numFmt w:val="bullet"/>
+      <w:lvlText w:val=""/>
+      <w:lvlJc w:val="left"/>
+      <w:pPr>
+        <w:ind w:left="6480" w:hanging="360"/>
+      </w:pPr>
+      <w:rPr>
+        <w:rFonts w:ascii="Wingdings" w:hAnsi="Wingdings" w:hint="default"/>
+      </w:rPr>
+    </w:lvl>
+  </w:abstractNum>
+  <w:abstractNum w:abstractNumId="16">
+    <w:nsid w:val="5BE94859"/>
+    <w:multiLevelType w:val="hybridMultilevel"/>
+    <w:tmpl w:val="A5A8893C"/>
+    <w:lvl w:ilvl="0" w:tplc="08090001">
+      <w:start w:val="1"/>
+      <w:numFmt w:val="bullet"/>
+      <w:lvlText w:val=""/>
+      <w:lvlJc w:val="left"/>
+      <w:pPr>
+        <w:ind w:left="720" w:hanging="360"/>
+      </w:pPr>
+      <w:rPr>
+        <w:rFonts w:ascii="Symbol" w:hAnsi="Symbol" w:hint="default"/>
+      </w:rPr>
+    </w:lvl>
+    <w:lvl w:ilvl="1" w:tplc="08090003" w:tentative="1">
+      <w:start w:val="1"/>
+      <w:numFmt w:val="bullet"/>
+      <w:lvlText w:val="o"/>
+      <w:lvlJc w:val="left"/>
+      <w:pPr>
+        <w:ind w:left="1440" w:hanging="360"/>
+      </w:pPr>
+      <w:rPr>
+        <w:rFonts w:ascii="Courier New" w:hAnsi="Courier New" w:cs="Courier New" w:hint="default"/>
+      </w:rPr>
+    </w:lvl>
+    <w:lvl w:ilvl="2" w:tplc="08090005" w:tentative="1">
+      <w:start w:val="1"/>
+      <w:numFmt w:val="bullet"/>
+      <w:lvlText w:val=""/>
+      <w:lvlJc w:val="left"/>
+      <w:pPr>
+        <w:ind w:left="2160" w:hanging="360"/>
+      </w:pPr>
+      <w:rPr>
+        <w:rFonts w:ascii="Wingdings" w:hAnsi="Wingdings" w:hint="default"/>
+      </w:rPr>
+    </w:lvl>
+    <w:lvl w:ilvl="3" w:tplc="08090001" w:tentative="1">
+      <w:start w:val="1"/>
+      <w:numFmt w:val="bullet"/>
+      <w:lvlText w:val=""/>
+      <w:lvlJc w:val="left"/>
+      <w:pPr>
+        <w:ind w:left="2880" w:hanging="360"/>
+      </w:pPr>
+      <w:rPr>
+        <w:rFonts w:ascii="Symbol" w:hAnsi="Symbol" w:hint="default"/>
+      </w:rPr>
+    </w:lvl>
+    <w:lvl w:ilvl="4" w:tplc="08090003" w:tentative="1">
+      <w:start w:val="1"/>
+      <w:numFmt w:val="bullet"/>
+      <w:lvlText w:val="o"/>
+      <w:lvlJc w:val="left"/>
+      <w:pPr>
+        <w:ind w:left="3600" w:hanging="360"/>
+      </w:pPr>
+      <w:rPr>
+        <w:rFonts w:ascii="Courier New" w:hAnsi="Courier New" w:cs="Courier New" w:hint="default"/>
+      </w:rPr>
+    </w:lvl>
+    <w:lvl w:ilvl="5" w:tplc="08090005" w:tentative="1">
+      <w:start w:val="1"/>
+      <w:numFmt w:val="bullet"/>
+      <w:lvlText w:val=""/>
+      <w:lvlJc w:val="left"/>
+      <w:pPr>
+        <w:ind w:left="4320" w:hanging="360"/>
+      </w:pPr>
+      <w:rPr>
+        <w:rFonts w:ascii="Wingdings" w:hAnsi="Wingdings" w:hint="default"/>
+      </w:rPr>
+    </w:lvl>
+    <w:lvl w:ilvl="6" w:tplc="08090001" w:tentative="1">
+      <w:start w:val="1"/>
+      <w:numFmt w:val="bullet"/>
+      <w:lvlText w:val=""/>
+      <w:lvlJc w:val="left"/>
+      <w:pPr>
+        <w:ind w:left="5040" w:hanging="360"/>
+      </w:pPr>
+      <w:rPr>
+        <w:rFonts w:ascii="Symbol" w:hAnsi="Symbol" w:hint="default"/>
+      </w:rPr>
+    </w:lvl>
+    <w:lvl w:ilvl="7" w:tplc="08090003" w:tentative="1">
+      <w:start w:val="1"/>
+      <w:numFmt w:val="bullet"/>
+      <w:lvlText w:val="o"/>
+      <w:lvlJc w:val="left"/>
+      <w:pPr>
+        <w:ind w:left="5760" w:hanging="360"/>
+      </w:pPr>
+      <w:rPr>
+        <w:rFonts w:ascii="Courier New" w:hAnsi="Courier New" w:cs="Courier New" w:hint="default"/>
+      </w:rPr>
+    </w:lvl>
+    <w:lvl w:ilvl="8" w:tplc="08090005" w:tentative="1">
+      <w:start w:val="1"/>
+      <w:numFmt w:val="bullet"/>
+      <w:lvlText w:val=""/>
+      <w:lvlJc w:val="left"/>
+      <w:pPr>
+        <w:ind w:left="6480" w:hanging="360"/>
+      </w:pPr>
+      <w:rPr>
+        <w:rFonts w:ascii="Wingdings" w:hAnsi="Wingdings" w:hint="default"/>
+      </w:rPr>
+    </w:lvl>
+  </w:abstractNum>
+  <w:abstractNum w:abstractNumId="17">
     <w:nsid w:val="5BF50511"/>
     <w:multiLevelType w:val="hybridMultilevel"/>
     <w:tmpl w:val="12CA4FCC"/>
@@ -32969,17 +33959,17 @@
       </w:rPr>
     </w:lvl>
   </w:abstractNum>
-  <w:abstractNum w:abstractNumId="13">
-    <w:nsid w:val="7CE07CFC"/>
+  <w:abstractNum w:abstractNumId="18">
+    <w:nsid w:val="5E5233C7"/>
     <w:multiLevelType w:val="hybridMultilevel"/>
-    <w:tmpl w:val="537C44E0"/>
+    <w:tmpl w:val="1A849B16"/>
     <w:lvl w:ilvl="0" w:tplc="08090001">
       <w:start w:val="1"/>
       <w:numFmt w:val="bullet"/>
       <w:lvlText w:val=""/>
       <w:lvlJc w:val="left"/>
       <w:pPr>
-        <w:ind w:left="720" w:hanging="360"/>
+        <w:ind w:left="1080" w:hanging="360"/>
       </w:pPr>
       <w:rPr>
         <w:rFonts w:ascii="Symbol" w:hAnsi="Symbol" w:hint="default"/>
@@ -32991,7 +33981,7 @@
       <w:lvlText w:val="o"/>
       <w:lvlJc w:val="left"/>
       <w:pPr>
-        <w:ind w:left="1440" w:hanging="360"/>
+        <w:ind w:left="1800" w:hanging="360"/>
       </w:pPr>
       <w:rPr>
         <w:rFonts w:ascii="Courier New" w:hAnsi="Courier New" w:cs="Courier New" w:hint="default"/>
@@ -33003,7 +33993,7 @@
       <w:lvlText w:val=""/>
       <w:lvlJc w:val="left"/>
       <w:pPr>
-        <w:ind w:left="2160" w:hanging="360"/>
+        <w:ind w:left="2520" w:hanging="360"/>
       </w:pPr>
       <w:rPr>
         <w:rFonts w:ascii="Wingdings" w:hAnsi="Wingdings" w:hint="default"/>
@@ -33015,7 +34005,7 @@
       <w:lvlText w:val=""/>
       <w:lvlJc w:val="left"/>
       <w:pPr>
-        <w:ind w:left="2880" w:hanging="360"/>
+        <w:ind w:left="3240" w:hanging="360"/>
       </w:pPr>
       <w:rPr>
         <w:rFonts w:ascii="Symbol" w:hAnsi="Symbol" w:hint="default"/>
@@ -33027,7 +34017,7 @@
       <w:lvlText w:val="o"/>
       <w:lvlJc w:val="left"/>
       <w:pPr>
-        <w:ind w:left="3600" w:hanging="360"/>
+        <w:ind w:left="3960" w:hanging="360"/>
       </w:pPr>
       <w:rPr>
         <w:rFonts w:ascii="Courier New" w:hAnsi="Courier New" w:cs="Courier New" w:hint="default"/>
@@ -33039,7 +34029,7 @@
       <w:lvlText w:val=""/>
       <w:lvlJc w:val="left"/>
       <w:pPr>
-        <w:ind w:left="4320" w:hanging="360"/>
+        <w:ind w:left="4680" w:hanging="360"/>
       </w:pPr>
       <w:rPr>
         <w:rFonts w:ascii="Wingdings" w:hAnsi="Wingdings" w:hint="default"/>
@@ -33051,7 +34041,7 @@
       <w:lvlText w:val=""/>
       <w:lvlJc w:val="left"/>
       <w:pPr>
-        <w:ind w:left="5040" w:hanging="360"/>
+        <w:ind w:left="5400" w:hanging="360"/>
       </w:pPr>
       <w:rPr>
         <w:rFonts w:ascii="Symbol" w:hAnsi="Symbol" w:hint="default"/>
@@ -33063,7 +34053,7 @@
       <w:lvlText w:val="o"/>
       <w:lvlJc w:val="left"/>
       <w:pPr>
-        <w:ind w:left="5760" w:hanging="360"/>
+        <w:ind w:left="6120" w:hanging="360"/>
       </w:pPr>
       <w:rPr>
         <w:rFonts w:ascii="Courier New" w:hAnsi="Courier New" w:cs="Courier New" w:hint="default"/>
@@ -33075,6 +34065,205 @@
       <w:lvlText w:val=""/>
       <w:lvlJc w:val="left"/>
       <w:pPr>
+        <w:ind w:left="6840" w:hanging="360"/>
+      </w:pPr>
+      <w:rPr>
+        <w:rFonts w:ascii="Wingdings" w:hAnsi="Wingdings" w:hint="default"/>
+      </w:rPr>
+    </w:lvl>
+  </w:abstractNum>
+  <w:abstractNum w:abstractNumId="19">
+    <w:nsid w:val="74D27F06"/>
+    <w:multiLevelType w:val="hybridMultilevel"/>
+    <w:tmpl w:val="AA7E3376"/>
+    <w:lvl w:ilvl="0" w:tplc="0809000F">
+      <w:start w:val="1"/>
+      <w:numFmt w:val="decimal"/>
+      <w:lvlText w:val="%1."/>
+      <w:lvlJc w:val="left"/>
+      <w:pPr>
+        <w:ind w:left="750" w:hanging="360"/>
+      </w:pPr>
+    </w:lvl>
+    <w:lvl w:ilvl="1" w:tplc="08090019" w:tentative="1">
+      <w:start w:val="1"/>
+      <w:numFmt w:val="lowerLetter"/>
+      <w:lvlText w:val="%2."/>
+      <w:lvlJc w:val="left"/>
+      <w:pPr>
+        <w:ind w:left="1470" w:hanging="360"/>
+      </w:pPr>
+    </w:lvl>
+    <w:lvl w:ilvl="2" w:tplc="0809001B" w:tentative="1">
+      <w:start w:val="1"/>
+      <w:numFmt w:val="lowerRoman"/>
+      <w:lvlText w:val="%3."/>
+      <w:lvlJc w:val="right"/>
+      <w:pPr>
+        <w:ind w:left="2190" w:hanging="180"/>
+      </w:pPr>
+    </w:lvl>
+    <w:lvl w:ilvl="3" w:tplc="0809000F" w:tentative="1">
+      <w:start w:val="1"/>
+      <w:numFmt w:val="decimal"/>
+      <w:lvlText w:val="%4."/>
+      <w:lvlJc w:val="left"/>
+      <w:pPr>
+        <w:ind w:left="2910" w:hanging="360"/>
+      </w:pPr>
+    </w:lvl>
+    <w:lvl w:ilvl="4" w:tplc="08090019" w:tentative="1">
+      <w:start w:val="1"/>
+      <w:numFmt w:val="lowerLetter"/>
+      <w:lvlText w:val="%5."/>
+      <w:lvlJc w:val="left"/>
+      <w:pPr>
+        <w:ind w:left="3630" w:hanging="360"/>
+      </w:pPr>
+    </w:lvl>
+    <w:lvl w:ilvl="5" w:tplc="0809001B" w:tentative="1">
+      <w:start w:val="1"/>
+      <w:numFmt w:val="lowerRoman"/>
+      <w:lvlText w:val="%6."/>
+      <w:lvlJc w:val="right"/>
+      <w:pPr>
+        <w:ind w:left="4350" w:hanging="180"/>
+      </w:pPr>
+    </w:lvl>
+    <w:lvl w:ilvl="6" w:tplc="0809000F" w:tentative="1">
+      <w:start w:val="1"/>
+      <w:numFmt w:val="decimal"/>
+      <w:lvlText w:val="%7."/>
+      <w:lvlJc w:val="left"/>
+      <w:pPr>
+        <w:ind w:left="5070" w:hanging="360"/>
+      </w:pPr>
+    </w:lvl>
+    <w:lvl w:ilvl="7" w:tplc="08090019" w:tentative="1">
+      <w:start w:val="1"/>
+      <w:numFmt w:val="lowerLetter"/>
+      <w:lvlText w:val="%8."/>
+      <w:lvlJc w:val="left"/>
+      <w:pPr>
+        <w:ind w:left="5790" w:hanging="360"/>
+      </w:pPr>
+    </w:lvl>
+    <w:lvl w:ilvl="8" w:tplc="0809001B" w:tentative="1">
+      <w:start w:val="1"/>
+      <w:numFmt w:val="lowerRoman"/>
+      <w:lvlText w:val="%9."/>
+      <w:lvlJc w:val="right"/>
+      <w:pPr>
+        <w:ind w:left="6510" w:hanging="180"/>
+      </w:pPr>
+    </w:lvl>
+  </w:abstractNum>
+  <w:abstractNum w:abstractNumId="20">
+    <w:nsid w:val="7CE07CFC"/>
+    <w:multiLevelType w:val="hybridMultilevel"/>
+    <w:tmpl w:val="537C44E0"/>
+    <w:lvl w:ilvl="0" w:tplc="08090001">
+      <w:start w:val="1"/>
+      <w:numFmt w:val="bullet"/>
+      <w:lvlText w:val=""/>
+      <w:lvlJc w:val="left"/>
+      <w:pPr>
+        <w:ind w:left="720" w:hanging="360"/>
+      </w:pPr>
+      <w:rPr>
+        <w:rFonts w:ascii="Symbol" w:hAnsi="Symbol" w:hint="default"/>
+      </w:rPr>
+    </w:lvl>
+    <w:lvl w:ilvl="1" w:tplc="08090003" w:tentative="1">
+      <w:start w:val="1"/>
+      <w:numFmt w:val="bullet"/>
+      <w:lvlText w:val="o"/>
+      <w:lvlJc w:val="left"/>
+      <w:pPr>
+        <w:ind w:left="1440" w:hanging="360"/>
+      </w:pPr>
+      <w:rPr>
+        <w:rFonts w:ascii="Courier New" w:hAnsi="Courier New" w:cs="Courier New" w:hint="default"/>
+      </w:rPr>
+    </w:lvl>
+    <w:lvl w:ilvl="2" w:tplc="08090005" w:tentative="1">
+      <w:start w:val="1"/>
+      <w:numFmt w:val="bullet"/>
+      <w:lvlText w:val=""/>
+      <w:lvlJc w:val="left"/>
+      <w:pPr>
+        <w:ind w:left="2160" w:hanging="360"/>
+      </w:pPr>
+      <w:rPr>
+        <w:rFonts w:ascii="Wingdings" w:hAnsi="Wingdings" w:hint="default"/>
+      </w:rPr>
+    </w:lvl>
+    <w:lvl w:ilvl="3" w:tplc="08090001" w:tentative="1">
+      <w:start w:val="1"/>
+      <w:numFmt w:val="bullet"/>
+      <w:lvlText w:val=""/>
+      <w:lvlJc w:val="left"/>
+      <w:pPr>
+        <w:ind w:left="2880" w:hanging="360"/>
+      </w:pPr>
+      <w:rPr>
+        <w:rFonts w:ascii="Symbol" w:hAnsi="Symbol" w:hint="default"/>
+      </w:rPr>
+    </w:lvl>
+    <w:lvl w:ilvl="4" w:tplc="08090003" w:tentative="1">
+      <w:start w:val="1"/>
+      <w:numFmt w:val="bullet"/>
+      <w:lvlText w:val="o"/>
+      <w:lvlJc w:val="left"/>
+      <w:pPr>
+        <w:ind w:left="3600" w:hanging="360"/>
+      </w:pPr>
+      <w:rPr>
+        <w:rFonts w:ascii="Courier New" w:hAnsi="Courier New" w:cs="Courier New" w:hint="default"/>
+      </w:rPr>
+    </w:lvl>
+    <w:lvl w:ilvl="5" w:tplc="08090005" w:tentative="1">
+      <w:start w:val="1"/>
+      <w:numFmt w:val="bullet"/>
+      <w:lvlText w:val=""/>
+      <w:lvlJc w:val="left"/>
+      <w:pPr>
+        <w:ind w:left="4320" w:hanging="360"/>
+      </w:pPr>
+      <w:rPr>
+        <w:rFonts w:ascii="Wingdings" w:hAnsi="Wingdings" w:hint="default"/>
+      </w:rPr>
+    </w:lvl>
+    <w:lvl w:ilvl="6" w:tplc="08090001" w:tentative="1">
+      <w:start w:val="1"/>
+      <w:numFmt w:val="bullet"/>
+      <w:lvlText w:val=""/>
+      <w:lvlJc w:val="left"/>
+      <w:pPr>
+        <w:ind w:left="5040" w:hanging="360"/>
+      </w:pPr>
+      <w:rPr>
+        <w:rFonts w:ascii="Symbol" w:hAnsi="Symbol" w:hint="default"/>
+      </w:rPr>
+    </w:lvl>
+    <w:lvl w:ilvl="7" w:tplc="08090003" w:tentative="1">
+      <w:start w:val="1"/>
+      <w:numFmt w:val="bullet"/>
+      <w:lvlText w:val="o"/>
+      <w:lvlJc w:val="left"/>
+      <w:pPr>
+        <w:ind w:left="5760" w:hanging="360"/>
+      </w:pPr>
+      <w:rPr>
+        <w:rFonts w:ascii="Courier New" w:hAnsi="Courier New" w:cs="Courier New" w:hint="default"/>
+      </w:rPr>
+    </w:lvl>
+    <w:lvl w:ilvl="8" w:tplc="08090005" w:tentative="1">
+      <w:start w:val="1"/>
+      <w:numFmt w:val="bullet"/>
+      <w:lvlText w:val=""/>
+      <w:lvlJc w:val="left"/>
+      <w:pPr>
         <w:ind w:left="6480" w:hanging="360"/>
       </w:pPr>
       <w:rPr>
@@ -33086,7 +34275,7 @@
     <w:abstractNumId w:val="10"/>
   </w:num>
   <w:num w:numId="2">
-    <w:abstractNumId w:val="11"/>
+    <w:abstractNumId w:val="12"/>
   </w:num>
   <w:num w:numId="3">
     <w:abstractNumId w:val="9"/>
@@ -33119,10 +34308,31 @@
     <w:abstractNumId w:val="0"/>
   </w:num>
   <w:num w:numId="13">
+    <w:abstractNumId w:val="20"/>
+  </w:num>
+  <w:num w:numId="14">
+    <w:abstractNumId w:val="17"/>
+  </w:num>
+  <w:num w:numId="15">
     <w:abstractNumId w:val="13"/>
   </w:num>
-  <w:num w:numId="14">
-    <w:abstractNumId w:val="12"/>
+  <w:num w:numId="16">
+    <w:abstractNumId w:val="18"/>
+  </w:num>
+  <w:num w:numId="17">
+    <w:abstractNumId w:val="16"/>
+  </w:num>
+  <w:num w:numId="18">
+    <w:abstractNumId w:val="11"/>
+  </w:num>
+  <w:num w:numId="19">
+    <w:abstractNumId w:val="15"/>
+  </w:num>
+  <w:num w:numId="20">
+    <w:abstractNumId w:val="14"/>
+  </w:num>
+  <w:num w:numId="21">
+    <w:abstractNumId w:val="19"/>
   </w:num>
   <w:numIdMacAtCleanup w:val="2"/>
 </w:numbering>
@@ -35506,7 +36716,7 @@
 </file>
 
 <file path=customXml/itemProps1.xml><?xml version="1.0" encoding="utf-8"?>
-<ds:datastoreItem xmlns:ds="http://schemas.openxmlformats.org/officeDocument/2006/customXml" ds:itemID="{F2F1DA55-B86A-40E4-8E65-8D2433C06BB0}">
+<ds:datastoreItem xmlns:ds="http://schemas.openxmlformats.org/officeDocument/2006/customXml" ds:itemID="{A6B570BB-1720-4452-9679-4D38598449A2}">
   <ds:schemaRefs>
     <ds:schemaRef ds:uri="http://schemas.openxmlformats.org/officeDocument/2006/bibliography"/>
   </ds:schemaRefs>

</xml_diff>

<commit_message>
export correct metadata for multipe cifs
git-svn-id: http://svn.olex2.org/olex2-gui/trunk@5136 bceb41a0-0b25-4981-bef4-7ef80ce4c728
</commit_message>
<xml_diff>
--- a/Olex2 Manual.docx
+++ b/Olex2 Manual.docx
@@ -28057,8 +28057,359 @@
     <w:p>
       <w:pPr>
         <w:pStyle w:val="Heading2"/>
+        <w:rPr>
+          <w:lang w:eastAsia="en-GB"/>
+        </w:rPr>
+      </w:pPr>
+      <w:r>
+        <w:rPr>
+          <w:lang w:eastAsia="en-GB"/>
+        </w:rPr>
+        <w:t>Screen Display</w:t>
+      </w:r>
+    </w:p>
+    <w:p>
+      <w:pPr>
+        <w:pStyle w:val="Heading3"/>
+        <w:rPr>
+          <w:lang w:eastAsia="en-GB"/>
+        </w:rPr>
+      </w:pPr>
+      <w:r>
+        <w:rPr>
+          <w:lang w:eastAsia="en-GB"/>
+        </w:rPr>
+        <w:t xml:space="preserve">Atom </w:t>
+      </w:r>
+      <w:r>
+        <w:rPr>
+          <w:lang w:eastAsia="en-GB"/>
+        </w:rPr>
+        <w:t>Labels</w:t>
+      </w:r>
+    </w:p>
+    <w:p>
+      <w:pPr>
+        <w:rPr>
+          <w:lang w:eastAsia="en-GB"/>
+        </w:rPr>
+      </w:pPr>
+    </w:p>
+    <w:p>
+      <w:pPr>
+        <w:rPr>
+          <w:lang w:eastAsia="en-GB"/>
+        </w:rPr>
+      </w:pPr>
+      <w:r>
+        <w:rPr>
+          <w:lang w:eastAsia="en-GB"/>
+        </w:rPr>
+        <w:t>Olex2 can place various properties on labels:</w:t>
+      </w:r>
+    </w:p>
+    <w:p>
+      <w:pPr>
+        <w:shd w:val="clear" w:color="auto" w:fill="FFFFFF"/>
+        <w:spacing w:after="0" w:line="240" w:lineRule="auto"/>
+        <w:rPr>
+          <w:rFonts w:ascii="Arial" w:hAnsi="Arial" w:cs="Arial"/>
+          <w:color w:val="222222"/>
+          <w:sz w:val="19"/>
+          <w:szCs w:val="19"/>
+          <w:lang w:eastAsia="en-GB"/>
+        </w:rPr>
+      </w:pPr>
+      <w:r>
+        <w:rPr>
+          <w:rFonts w:ascii="Arial" w:hAnsi="Arial" w:cs="Arial"/>
+          <w:noProof/>
+          <w:color w:val="222222"/>
+          <w:sz w:val="19"/>
+          <w:szCs w:val="19"/>
+          <w:lang w:eastAsia="en-GB"/>
+        </w:rPr>
+        <w:drawing>
+          <wp:inline distT="0" distB="0" distL="0" distR="0">
+            <wp:extent cx="4744112" cy="2562583"/>
+            <wp:effectExtent l="19050" t="0" r="0" b="0"/>
+            <wp:docPr id="2" name="01.PNG" descr="X:\olex2-trunk\ManualImages\ScreenDisplay\01.PNG"/>
+            <wp:cNvGraphicFramePr>
+              <a:graphicFrameLocks xmlns:a="http://schemas.openxmlformats.org/drawingml/2006/main" noChangeAspect="1"/>
+            </wp:cNvGraphicFramePr>
+            <a:graphic xmlns:a="http://schemas.openxmlformats.org/drawingml/2006/main">
+              <a:graphicData uri="http://schemas.openxmlformats.org/drawingml/2006/picture">
+                <pic:pic xmlns:pic="http://schemas.openxmlformats.org/drawingml/2006/picture">
+                  <pic:nvPicPr>
+                    <pic:cNvPr id="0" name="01.PNG"/>
+                    <pic:cNvPicPr/>
+                  </pic:nvPicPr>
+                  <pic:blipFill>
+                    <a:blip r:embed="rId11" r:link="rId12"/>
+                    <a:stretch>
+                      <a:fillRect/>
+                    </a:stretch>
+                  </pic:blipFill>
+                  <pic:spPr>
+                    <a:xfrm>
+                      <a:off x="0" y="0"/>
+                      <a:ext cx="4744112" cy="2562583"/>
+                    </a:xfrm>
+                    <a:prstGeom prst="rect">
+                      <a:avLst/>
+                    </a:prstGeom>
+                  </pic:spPr>
+                </pic:pic>
+              </a:graphicData>
+            </a:graphic>
+          </wp:inline>
+        </w:drawing>
+      </w:r>
+    </w:p>
+    <w:p>
+      <w:pPr>
+        <w:shd w:val="clear" w:color="auto" w:fill="FFFFFF"/>
+        <w:spacing w:after="0" w:line="240" w:lineRule="auto"/>
+        <w:rPr>
+          <w:rFonts w:ascii="Arial" w:hAnsi="Arial" w:cs="Arial"/>
+          <w:color w:val="222222"/>
+          <w:sz w:val="19"/>
+          <w:szCs w:val="19"/>
+          <w:lang w:eastAsia="en-GB"/>
+        </w:rPr>
+      </w:pPr>
+    </w:p>
+    <w:p>
+      <w:pPr>
+        <w:rPr>
+          <w:lang w:eastAsia="en-GB"/>
+        </w:rPr>
+      </w:pPr>
+      <w:r>
+        <w:rPr>
+          <w:lang w:eastAsia="en-GB"/>
+        </w:rPr>
+        <w:t xml:space="preserve">These labels are meant to provide on-screen information – and are </w:t>
+      </w:r>
+      <w:r>
+        <w:rPr>
+          <w:i/>
+          <w:lang w:eastAsia="en-GB"/>
+        </w:rPr>
+        <w:t>not</w:t>
+      </w:r>
+      <w:r>
+        <w:rPr>
+          <w:lang w:eastAsia="en-GB"/>
+        </w:rPr>
+        <w:t xml:space="preserve"> the labels you want for making images of your structures (Use the ‘Images’ tool for picture labels).</w:t>
+      </w:r>
+    </w:p>
+    <w:p>
+      <w:pPr>
+        <w:rPr>
+          <w:lang w:eastAsia="en-GB"/>
+        </w:rPr>
+      </w:pPr>
+      <w:r>
+        <w:rPr>
+          <w:lang w:eastAsia="en-GB"/>
+        </w:rPr>
+        <w:t xml:space="preserve">These info labels can be toggled with F3, and their visual appearance (font, size and colour) can be changed by right-clicking on the background, then </w:t>
+      </w:r>
+      <w:r>
+        <w:rPr>
+          <w:b/>
+          <w:lang w:eastAsia="en-GB"/>
+        </w:rPr>
+        <w:t>Draw Style &gt; Scene Properties</w:t>
+      </w:r>
+      <w:r>
+        <w:rPr>
+          <w:lang w:eastAsia="en-GB"/>
+        </w:rPr>
+        <w:t>:</w:t>
+      </w:r>
+    </w:p>
+    <w:p>
+      <w:pPr>
+        <w:rPr>
+          <w:lang w:eastAsia="en-GB"/>
+        </w:rPr>
+      </w:pPr>
+      <w:r>
+        <w:rPr>
+          <w:noProof/>
+          <w:lang w:eastAsia="en-GB"/>
+        </w:rPr>
+        <w:drawing>
+          <wp:inline distT="0" distB="0" distL="0" distR="0">
+            <wp:extent cx="5731510" cy="1283970"/>
+            <wp:effectExtent l="19050" t="0" r="2540" b="0"/>
+            <wp:docPr id="14" name="02.PNG" descr="X:\olex2-trunk\ManualImages\ScreenDisplay\02.PNG"/>
+            <wp:cNvGraphicFramePr>
+              <a:graphicFrameLocks xmlns:a="http://schemas.openxmlformats.org/drawingml/2006/main" noChangeAspect="1"/>
+            </wp:cNvGraphicFramePr>
+            <a:graphic xmlns:a="http://schemas.openxmlformats.org/drawingml/2006/main">
+              <a:graphicData uri="http://schemas.openxmlformats.org/drawingml/2006/picture">
+                <pic:pic xmlns:pic="http://schemas.openxmlformats.org/drawingml/2006/picture">
+                  <pic:nvPicPr>
+                    <pic:cNvPr id="0" name="02.PNG"/>
+                    <pic:cNvPicPr/>
+                  </pic:nvPicPr>
+                  <pic:blipFill>
+                    <a:blip r:embed="rId13" r:link="rId14"/>
+                    <a:stretch>
+                      <a:fillRect/>
+                    </a:stretch>
+                  </pic:blipFill>
+                  <pic:spPr>
+                    <a:xfrm>
+                      <a:off x="0" y="0"/>
+                      <a:ext cx="5731510" cy="1283970"/>
+                    </a:xfrm>
+                    <a:prstGeom prst="rect">
+                      <a:avLst/>
+                    </a:prstGeom>
+                  </pic:spPr>
+                </pic:pic>
+              </a:graphicData>
+            </a:graphic>
+          </wp:inline>
+        </w:drawing>
+      </w:r>
+    </w:p>
+    <w:p>
+      <w:pPr>
+        <w:shd w:val="clear" w:color="auto" w:fill="FFFFFF"/>
+        <w:spacing w:after="0" w:line="240" w:lineRule="auto"/>
+        <w:rPr>
+          <w:rFonts w:ascii="Arial" w:hAnsi="Arial" w:cs="Arial"/>
+          <w:color w:val="222222"/>
+          <w:sz w:val="19"/>
+          <w:szCs w:val="19"/>
+          <w:lang w:eastAsia="en-GB"/>
+        </w:rPr>
+      </w:pPr>
+      <w:r>
+        <w:rPr>
+          <w:rFonts w:ascii="Arial" w:hAnsi="Arial" w:cs="Arial"/>
+          <w:color w:val="222222"/>
+          <w:sz w:val="19"/>
+          <w:szCs w:val="19"/>
+          <w:lang w:eastAsia="en-GB"/>
+        </w:rPr>
+        <w:t xml:space="preserve">Select </w:t>
+      </w:r>
+      <w:r>
+        <w:rPr>
+          <w:rFonts w:ascii="Arial" w:hAnsi="Arial" w:cs="Arial"/>
+          <w:b/>
+          <w:color w:val="222222"/>
+          <w:sz w:val="19"/>
+          <w:szCs w:val="19"/>
+          <w:lang w:eastAsia="en-GB"/>
+        </w:rPr>
+        <w:t>Labels</w:t>
+      </w:r>
+      <w:r>
+        <w:rPr>
+          <w:rFonts w:ascii="Arial" w:hAnsi="Arial" w:cs="Arial"/>
+          <w:color w:val="222222"/>
+          <w:sz w:val="19"/>
+          <w:szCs w:val="19"/>
+          <w:lang w:eastAsia="en-GB"/>
+        </w:rPr>
+        <w:t xml:space="preserve"> and then click on Edig Font to change the settings.</w:t>
+      </w:r>
+    </w:p>
+    <w:p>
+      <w:pPr>
+        <w:shd w:val="clear" w:color="auto" w:fill="FFFFFF"/>
+        <w:spacing w:after="0" w:line="240" w:lineRule="auto"/>
+        <w:rPr>
+          <w:rFonts w:ascii="Arial" w:hAnsi="Arial" w:cs="Arial"/>
+          <w:color w:val="222222"/>
+          <w:sz w:val="19"/>
+          <w:szCs w:val="19"/>
+          <w:lang w:eastAsia="en-GB"/>
+        </w:rPr>
+      </w:pPr>
+    </w:p>
+    <w:p>
+      <w:pPr>
+        <w:pStyle w:val="Heading2"/>
       </w:pPr>
       <w:bookmarkStart w:id="41" w:name="_Toc415135020"/>
+      <w:r>
+        <w:lastRenderedPageBreak/>
+        <w:t>Using RESI</w:t>
+      </w:r>
+    </w:p>
+    <w:p>
+      <w:pPr>
+        <w:pStyle w:val="Heading3"/>
+      </w:pPr>
+      <w:r>
+        <w:t>RESI is a powerful ShelXL tool, by which groupings of atoms belonging to the same RESIdue class can be addressed all at once.</w:t>
+      </w:r>
+    </w:p>
+    <w:p>
+      <w:pPr>
+        <w:rPr>
+          <w:shd w:val="clear" w:color="auto" w:fill="FFFFFF"/>
+        </w:rPr>
+      </w:pPr>
+      <w:r>
+        <w:rPr>
+          <w:shd w:val="clear" w:color="auto" w:fill="FFFFFF"/>
+        </w:rPr>
+        <w:t>RESI is a powerful ShelXL tool, by which groupings of atoms belonging to the same RESIdue class can be addressed all at once. This concept has been used extensively in macromolecular refinement for a long time, and it can be very useful for small-molecule structures as well - particular those where the same ligand occurs many times in the structure.</w:t>
+      </w:r>
+    </w:p>
+    <w:p>
+      <w:pPr>
+        <w:rPr>
+          <w:shd w:val="clear" w:color="auto" w:fill="FFFFFF"/>
+        </w:rPr>
+      </w:pPr>
+      <w:r>
+        <w:rPr>
+          <w:shd w:val="clear" w:color="auto" w:fill="FFFFFF"/>
+        </w:rPr>
+        <w:t>In this article, we will be using the sample structure Co110. It is a nice simple structure, which will help keeping things simple</w:t>
+      </w:r>
+      <w:r>
+        <w:rPr>
+          <w:shd w:val="clear" w:color="auto" w:fill="FFFFFF"/>
+        </w:rPr>
+        <w:t>.</w:t>
+      </w:r>
+      <w:r>
+        <w:rPr>
+          <w:shd w:val="clear" w:color="auto" w:fill="FFFFFF"/>
+        </w:rPr>
+        <w:t xml:space="preserve"> Whether the use of RESI is actually indicated here is questionable, but</w:t>
+      </w:r>
+      <w:r>
+        <w:rPr>
+          <w:shd w:val="clear" w:color="auto" w:fill="FFFFFF"/>
+        </w:rPr>
+        <w:t xml:space="preserve"> the concepts can all be transferred to much bigger structures.</w:t>
+      </w:r>
+    </w:p>
+    <w:p>
+      <w:pPr>
+        <w:rPr>
+          <w:shd w:val="clear" w:color="auto" w:fill="FFFFFF"/>
+        </w:rPr>
+      </w:pPr>
+    </w:p>
+    <w:p/>
+    <w:p>
+      <w:pPr>
+        <w:pStyle w:val="Heading2"/>
+      </w:pPr>
       <w:r>
         <w:t>Graphics and Images</w:t>
       </w:r>
@@ -28109,7 +28460,7 @@
                     <pic:cNvPicPr/>
                   </pic:nvPicPr>
                   <pic:blipFill>
-                    <a:blip r:embed="rId11" r:link="rId12"/>
+                    <a:blip r:embed="rId15" r:link="rId16"/>
                     <a:stretch>
                       <a:fillRect/>
                     </a:stretch>
@@ -28169,7 +28520,7 @@
                     <pic:cNvPicPr/>
                   </pic:nvPicPr>
                   <pic:blipFill>
-                    <a:blip r:embed="rId13" r:link="rId14"/>
+                    <a:blip r:embed="rId17" r:link="rId18"/>
                     <a:stretch>
                       <a:fillRect/>
                     </a:stretch>
@@ -28192,6 +28543,7 @@
     </w:p>
     <w:p>
       <w:r>
+        <w:lastRenderedPageBreak/>
         <w:t xml:space="preserve">Next, find a view that shows the helical axis ‘head-on’. Try </w:t>
       </w:r>
       <w:r>
@@ -28234,7 +28586,6 @@
           <w:noProof/>
           <w:lang w:eastAsia="en-GB"/>
         </w:rPr>
-        <w:lastRenderedPageBreak/>
         <w:drawing>
           <wp:inline distT="0" distB="0" distL="0" distR="0">
             <wp:extent cx="2880000" cy="2909116"/>
@@ -28251,7 +28602,7 @@
                     <pic:cNvPicPr/>
                   </pic:nvPicPr>
                   <pic:blipFill>
-                    <a:blip r:embed="rId15" r:link="rId16"/>
+                    <a:blip r:embed="rId19" r:link="rId20"/>
                     <a:stretch>
                       <a:fillRect/>
                     </a:stretch>
@@ -28318,7 +28669,7 @@
                     <pic:cNvPicPr/>
                   </pic:nvPicPr>
                   <pic:blipFill>
-                    <a:blip r:embed="rId17" r:link="rId18"/>
+                    <a:blip r:embed="rId21" r:link="rId22"/>
                     <a:stretch>
                       <a:fillRect/>
                     </a:stretch>
@@ -28394,7 +28745,7 @@
                     <pic:cNvPicPr/>
                   </pic:nvPicPr>
                   <pic:blipFill>
-                    <a:blip r:embed="rId19" r:link="rId20"/>
+                    <a:blip r:embed="rId23" r:link="rId24"/>
                     <a:stretch>
                       <a:fillRect/>
                     </a:stretch>
@@ -28507,7 +28858,7 @@
                     <pic:cNvPicPr/>
                   </pic:nvPicPr>
                   <pic:blipFill>
-                    <a:blip r:embed="rId21" r:link="rId22"/>
+                    <a:blip r:embed="rId25" r:link="rId26"/>
                     <a:stretch>
                       <a:fillRect/>
                     </a:stretch>
@@ -28563,7 +28914,7 @@
                     <pic:cNvPicPr/>
                   </pic:nvPicPr>
                   <pic:blipFill>
-                    <a:blip r:embed="rId23"/>
+                    <a:blip r:embed="rId27"/>
                     <a:stretch>
                       <a:fillRect/>
                     </a:stretch>
@@ -29293,7 +29644,7 @@
                     </pic:cNvPicPr>
                   </pic:nvPicPr>
                   <pic:blipFill>
-                    <a:blip r:embed="rId24">
+                    <a:blip r:embed="rId28">
                       <a:extLst>
                         <a:ext uri="{28A0092B-C50C-407E-A947-70E740481C1C}">
                           <a14:useLocalDpi xmlns="" xmlns:wpc="http://schemas.microsoft.com/office/word/2010/wordprocessingCanvas" xmlns:mc="http://schemas.openxmlformats.org/markup-compatibility/2006" xmlns:o="urn:schemas-microsoft-com:office:office" xmlns:v="urn:schemas-microsoft-com:vml" xmlns:wp14="http://schemas.microsoft.com/office/word/2010/wordprocessingDrawing" xmlns:w10="urn:schemas-microsoft-com:office:word" xmlns:w="http://schemas.openxmlformats.org/wordprocessingml/2006/main" xmlns:w14="http://schemas.microsoft.com/office/word/2010/wordml" xmlns:wpg="http://schemas.microsoft.com/office/word/2010/wordprocessingGroup" xmlns:wpi="http://schemas.microsoft.com/office/word/2010/wordprocessingInk" xmlns:wps="http://schemas.microsoft.com/office/word/2010/wordprocessingShape" xmlns:a14="http://schemas.microsoft.com/office/drawing/2010/main" val="0"/>
@@ -29380,7 +29731,7 @@
                     </pic:cNvPicPr>
                   </pic:nvPicPr>
                   <pic:blipFill>
-                    <a:blip r:embed="rId25">
+                    <a:blip r:embed="rId29">
                       <a:extLst>
                         <a:ext uri="{28A0092B-C50C-407E-A947-70E740481C1C}">
                           <a14:useLocalDpi xmlns="" xmlns:wpc="http://schemas.microsoft.com/office/word/2010/wordprocessingCanvas" xmlns:mc="http://schemas.openxmlformats.org/markup-compatibility/2006" xmlns:o="urn:schemas-microsoft-com:office:office" xmlns:v="urn:schemas-microsoft-com:vml" xmlns:wp14="http://schemas.microsoft.com/office/word/2010/wordprocessingDrawing" xmlns:w10="urn:schemas-microsoft-com:office:word" xmlns:w="http://schemas.openxmlformats.org/wordprocessingml/2006/main" xmlns:w14="http://schemas.microsoft.com/office/word/2010/wordml" xmlns:wpg="http://schemas.microsoft.com/office/word/2010/wordprocessingGroup" xmlns:wpi="http://schemas.microsoft.com/office/word/2010/wordprocessingInk" xmlns:wps="http://schemas.microsoft.com/office/word/2010/wordprocessingShape" xmlns:a14="http://schemas.microsoft.com/office/drawing/2010/main" val="0"/>
@@ -29816,7 +30167,7 @@
                     </pic:cNvPicPr>
                   </pic:nvPicPr>
                   <pic:blipFill>
-                    <a:blip r:embed="rId26">
+                    <a:blip r:embed="rId30">
                       <a:extLst>
                         <a:ext uri="{28A0092B-C50C-407E-A947-70E740481C1C}">
                           <a14:useLocalDpi xmlns="" xmlns:wpc="http://schemas.microsoft.com/office/word/2010/wordprocessingCanvas" xmlns:mc="http://schemas.openxmlformats.org/markup-compatibility/2006" xmlns:o="urn:schemas-microsoft-com:office:office" xmlns:v="urn:schemas-microsoft-com:vml" xmlns:wp14="http://schemas.microsoft.com/office/word/2010/wordprocessingDrawing" xmlns:w10="urn:schemas-microsoft-com:office:word" xmlns:w="http://schemas.openxmlformats.org/wordprocessingml/2006/main" xmlns:w14="http://schemas.microsoft.com/office/word/2010/wordml" xmlns:wpg="http://schemas.microsoft.com/office/word/2010/wordprocessingGroup" xmlns:wpi="http://schemas.microsoft.com/office/word/2010/wordprocessingInk" xmlns:wps="http://schemas.microsoft.com/office/word/2010/wordprocessingShape" xmlns:a14="http://schemas.microsoft.com/office/drawing/2010/main" val="0"/>
@@ -29896,7 +30247,7 @@
                     </pic:cNvPicPr>
                   </pic:nvPicPr>
                   <pic:blipFill>
-                    <a:blip r:embed="rId27">
+                    <a:blip r:embed="rId31">
                       <a:extLst>
                         <a:ext uri="{28A0092B-C50C-407E-A947-70E740481C1C}">
                           <a14:useLocalDpi xmlns="" xmlns:wpc="http://schemas.microsoft.com/office/word/2010/wordprocessingCanvas" xmlns:mc="http://schemas.openxmlformats.org/markup-compatibility/2006" xmlns:o="urn:schemas-microsoft-com:office:office" xmlns:v="urn:schemas-microsoft-com:vml" xmlns:wp14="http://schemas.microsoft.com/office/word/2010/wordprocessingDrawing" xmlns:w10="urn:schemas-microsoft-com:office:word" xmlns:w="http://schemas.openxmlformats.org/wordprocessingml/2006/main" xmlns:w14="http://schemas.microsoft.com/office/word/2010/wordml" xmlns:wpg="http://schemas.microsoft.com/office/word/2010/wordprocessingGroup" xmlns:wpi="http://schemas.microsoft.com/office/word/2010/wordprocessingInk" xmlns:wps="http://schemas.microsoft.com/office/word/2010/wordprocessingShape" xmlns:a14="http://schemas.microsoft.com/office/drawing/2010/main" val="0"/>
@@ -30006,7 +30357,7 @@
                     </pic:cNvPicPr>
                   </pic:nvPicPr>
                   <pic:blipFill>
-                    <a:blip r:embed="rId28">
+                    <a:blip r:embed="rId32">
                       <a:extLst>
                         <a:ext uri="{28A0092B-C50C-407E-A947-70E740481C1C}">
                           <a14:useLocalDpi xmlns="" xmlns:wpc="http://schemas.microsoft.com/office/word/2010/wordprocessingCanvas" xmlns:mc="http://schemas.openxmlformats.org/markup-compatibility/2006" xmlns:o="urn:schemas-microsoft-com:office:office" xmlns:v="urn:schemas-microsoft-com:vml" xmlns:wp14="http://schemas.microsoft.com/office/word/2010/wordprocessingDrawing" xmlns:w10="urn:schemas-microsoft-com:office:word" xmlns:w="http://schemas.openxmlformats.org/wordprocessingml/2006/main" xmlns:w14="http://schemas.microsoft.com/office/word/2010/wordml" xmlns:wpg="http://schemas.microsoft.com/office/word/2010/wordprocessingGroup" xmlns:wpi="http://schemas.microsoft.com/office/word/2010/wordprocessingInk" xmlns:wps="http://schemas.microsoft.com/office/word/2010/wordprocessingShape" xmlns:a14="http://schemas.microsoft.com/office/drawing/2010/main" val="0"/>
@@ -32436,7 +32787,7 @@
         </w:rPr>
         <w:t>ShelXL, ShelXLMP, ShelXS and ShelXM executables are available free for academic use from </w:t>
       </w:r>
-      <w:hyperlink r:id="rId29" w:tooltip="George Sheldrick" w:history="1">
+      <w:hyperlink r:id="rId33" w:tooltip="George Sheldrick" w:history="1">
         <w:r>
           <w:rPr>
             <w:color w:val="666666"/>
@@ -33154,6 +33505,7 @@
       </w:pPr>
       <w:bookmarkStart w:id="87" w:name="_Toc415135047"/>
       <w:r>
+        <w:lastRenderedPageBreak/>
         <w:t xml:space="preserve">Work with idealised and </w:t>
       </w:r>
       <w:r>
@@ -33169,7 +33521,6 @@
         <w:pStyle w:val="Normal10pt"/>
       </w:pPr>
       <w:r>
-        <w:lastRenderedPageBreak/>
         <w:t>There are several command</w:t>
       </w:r>
       <w:r>
@@ -33480,7 +33831,6 @@
       </w:pPr>
       <w:bookmarkStart w:id="90" w:name="_Toc415135050"/>
       <w:r>
-        <w:lastRenderedPageBreak/>
         <w:t>Appendix</w:t>
       </w:r>
       <w:bookmarkEnd w:id="90"/>
@@ -33938,15 +34288,8 @@
           <w:szCs w:val="20"/>
           <w:lang w:eastAsia="en-GB"/>
         </w:rPr>
-        <w:t xml:space="preserve">Olex2 should now be opened, there should be no red (error) lines in the main window and there should be a molecule of sucrose displayed on the screen. Olex2 does not require any third party programs to perform </w:t>
-      </w:r>
-      <w:r>
-        <w:rPr>
-          <w:szCs w:val="20"/>
-          <w:lang w:eastAsia="en-GB"/>
-        </w:rPr>
         <w:lastRenderedPageBreak/>
-        <w:t xml:space="preserve">structure analyses—Structure Solution as well as Structure Refinement—but, if you have a ShelX </w:t>
+        <w:t xml:space="preserve">Olex2 should now be opened, there should be no red (error) lines in the main window and there should be a molecule of sucrose displayed on the screen. Olex2 does not require any third party programs to perform structure analyses—Structure Solution as well as Structure Refinement—but, if you have a ShelX </w:t>
       </w:r>
       <w:r>
         <w:rPr>
@@ -33990,7 +34333,7 @@
         </w:rPr>
         <w:t>ShelXL and ShelXM. If you do not have a ShelX, and would like to obtain one, please go to the </w:t>
       </w:r>
-      <w:hyperlink r:id="rId30" w:tooltip="ShelX Pages" w:history="1">
+      <w:hyperlink r:id="rId34" w:tooltip="ShelX Pages" w:history="1">
         <w:r>
           <w:rPr>
             <w:color w:val="551A8B"/>
@@ -34522,7 +34865,7 @@
                     </pic:cNvPicPr>
                   </pic:nvPicPr>
                   <pic:blipFill>
-                    <a:blip r:embed="rId31"/>
+                    <a:blip r:embed="rId35"/>
                     <a:stretch>
                       <a:fillRect/>
                     </a:stretch>
@@ -34727,7 +35070,7 @@
         </w:rPr>
         <w:t xml:space="preserve">1) Go to </w:t>
       </w:r>
-      <w:hyperlink r:id="rId32" w:history="1">
+      <w:hyperlink r:id="rId36" w:history="1">
         <w:r>
           <w:rPr>
             <w:rStyle w:val="Hyperlink"/>
@@ -34792,7 +35135,7 @@
                     </pic:cNvPicPr>
                   </pic:nvPicPr>
                   <pic:blipFill>
-                    <a:blip r:embed="rId33"/>
+                    <a:blip r:embed="rId37"/>
                     <a:stretch>
                       <a:fillRect/>
                     </a:stretch>
@@ -35241,7 +35584,7 @@
                     </pic:cNvPicPr>
                   </pic:nvPicPr>
                   <pic:blipFill>
-                    <a:blip r:embed="rId34"/>
+                    <a:blip r:embed="rId38"/>
                     <a:stretch>
                       <a:fillRect/>
                     </a:stretch>
@@ -35476,7 +35819,7 @@
       <w:r>
         <w:t>With this extension module enabled, you can export your structure in the following 3D output formats: PLY, STL and VRML. These files can be used for 3D printing. </w:t>
       </w:r>
-      <w:hyperlink r:id="rId35" w:history="1">
+      <w:hyperlink r:id="rId39" w:history="1">
         <w:r>
           <w:rPr>
             <w:rStyle w:val="Hyperlink"/>
@@ -35491,7 +35834,7 @@
       <w:r>
         <w:t> files are most primitive and provide monochrome set of polygons, </w:t>
       </w:r>
-      <w:hyperlink r:id="rId36" w:history="1">
+      <w:hyperlink r:id="rId40" w:history="1">
         <w:r>
           <w:rPr>
             <w:rStyle w:val="Hyperlink"/>
@@ -35506,7 +35849,7 @@
       <w:r>
         <w:t>, in addition to STL format also provides the color output. </w:t>
       </w:r>
-      <w:hyperlink r:id="rId37" w:history="1">
+      <w:hyperlink r:id="rId41" w:history="1">
         <w:r>
           <w:rPr>
             <w:rStyle w:val="Hyperlink"/>
@@ -35890,7 +36233,7 @@
         </w:rPr>
         <w:t>Computational Crystallography Toolbox (</w:t>
       </w:r>
-      <w:hyperlink r:id="rId38" w:tooltip="cctbx" w:history="1">
+      <w:hyperlink r:id="rId42" w:tooltip="cctbx" w:history="1">
         <w:r>
           <w:rPr>
             <w:color w:val="551A8B"/>
@@ -35917,7 +36260,7 @@
           <w:lang w:eastAsia="en-GB"/>
         </w:rPr>
       </w:pPr>
-      <w:hyperlink r:id="rId39" w:tooltip="wxWidgets" w:history="1">
+      <w:hyperlink r:id="rId43" w:tooltip="wxWidgets" w:history="1">
         <w:r>
           <w:rPr>
             <w:color w:val="551A8B"/>
@@ -35937,7 +36280,7 @@
           <w:lang w:eastAsia="en-GB"/>
         </w:rPr>
       </w:pPr>
-      <w:hyperlink r:id="rId40" w:tooltip="Python" w:history="1">
+      <w:hyperlink r:id="rId44" w:tooltip="Python" w:history="1">
         <w:r>
           <w:rPr>
             <w:color w:val="551A8B"/>
@@ -36004,7 +36347,7 @@
         </w:rPr>
         <w:t>The Python Cryptography Toolkit (</w:t>
       </w:r>
-      <w:hyperlink r:id="rId41" w:tooltip="PyCrypto" w:history="1">
+      <w:hyperlink r:id="rId45" w:tooltip="PyCrypto" w:history="1">
         <w:r>
           <w:rPr>
             <w:color w:val="551A8B"/>
@@ -36069,7 +36412,7 @@
                     </pic:cNvPicPr>
                   </pic:nvPicPr>
                   <pic:blipFill>
-                    <a:blip r:embed="rId42"/>
+                    <a:blip r:embed="rId46"/>
                     <a:srcRect/>
                     <a:stretch>
                       <a:fillRect/>
@@ -36247,7 +36590,7 @@
           <w:shd w:val="clear" w:color="auto" w:fill="F9F9F9"/>
         </w:rPr>
         <w:sectPr>
-          <w:footerReference w:type="default" r:id="rId43"/>
+          <w:footerReference w:type="default" r:id="rId47"/>
           <w:pgSz w:w="11906" w:h="16838"/>
           <w:pgMar w:top="1440" w:right="1440" w:bottom="1440" w:left="1440" w:header="708" w:footer="708" w:gutter="0"/>
           <w:cols w:space="708"/>
@@ -36475,7 +36818,7 @@
         <w:rPr>
           <w:noProof/>
         </w:rPr>
-        <w:t>28</w:t>
+        <w:t>27</w:t>
       </w:r>
     </w:fldSimple>
   </w:p>
@@ -39787,8 +40130,9 @@
     <w:link w:val="Heading2Char"/>
     <w:uiPriority w:val="99"/>
     <w:qFormat/>
-    <w:rsid w:val="001541E4"/>
+    <w:rsid w:val="00344E78"/>
     <w:pPr>
+      <w:keepNext/>
       <w:spacing w:before="200" w:after="0"/>
       <w:outlineLvl w:val="1"/>
     </w:pPr>
@@ -39987,13 +40331,14 @@
     <w:link w:val="Heading2"/>
     <w:uiPriority w:val="99"/>
     <w:locked/>
-    <w:rsid w:val="001541E4"/>
+    <w:rsid w:val="00344E78"/>
     <w:rPr>
-      <w:rFonts w:ascii="Cambria" w:hAnsi="Cambria" w:cs="Times New Roman"/>
+      <w:rFonts w:ascii="Cambria" w:hAnsi="Cambria"/>
       <w:b/>
       <w:bCs/>
       <w:sz w:val="26"/>
       <w:szCs w:val="26"/>
+      <w:lang w:eastAsia="en-US"/>
     </w:rPr>
   </w:style>
   <w:style w:type="character" w:customStyle="1" w:styleId="Heading3Char">
@@ -42080,7 +42425,7 @@
 </file>
 
 <file path=customXml/itemProps1.xml><?xml version="1.0" encoding="utf-8"?>
-<ds:datastoreItem xmlns:ds="http://schemas.openxmlformats.org/officeDocument/2006/customXml" ds:itemID="{9095EC0E-484E-4C4F-922D-4C17F6706438}">
+<ds:datastoreItem xmlns:ds="http://schemas.openxmlformats.org/officeDocument/2006/customXml" ds:itemID="{1BDE5B4D-C24E-4B96-863F-630BB8CF1E9C}">
   <ds:schemaRefs>
     <ds:schemaRef ds:uri="http://schemas.openxmlformats.org/officeDocument/2006/bibliography"/>
   </ds:schemaRefs>

</xml_diff>

<commit_message>
slight refactoring - moving a chunk of code to a function
git-svn-id: http://svn.olex2.org/olex2-gui/trunk@5966 bceb41a0-0b25-4981-bef4-7ef80ce4c728
</commit_message>
<xml_diff>
--- a/Olex2 Manual.docx
+++ b/Olex2 Manual.docx
@@ -111,7 +111,7 @@
                 <w:noProof/>
                 <w:webHidden/>
               </w:rPr>
-              <w:t>1</w:t>
+              <w:t>3</w:t>
             </w:r>
             <w:r>
               <w:rPr>
@@ -182,7 +182,7 @@
                 <w:noProof/>
                 <w:webHidden/>
               </w:rPr>
-              <w:t>1</w:t>
+              <w:t>3</w:t>
             </w:r>
             <w:r>
               <w:rPr>
@@ -253,7 +253,7 @@
                 <w:noProof/>
                 <w:webHidden/>
               </w:rPr>
-              <w:t>2</w:t>
+              <w:t>4</w:t>
             </w:r>
             <w:r>
               <w:rPr>
@@ -324,7 +324,7 @@
                 <w:noProof/>
                 <w:webHidden/>
               </w:rPr>
-              <w:t>2</w:t>
+              <w:t>4</w:t>
             </w:r>
             <w:r>
               <w:rPr>
@@ -395,7 +395,7 @@
                 <w:noProof/>
                 <w:webHidden/>
               </w:rPr>
-              <w:t>2</w:t>
+              <w:t>4</w:t>
             </w:r>
             <w:r>
               <w:rPr>
@@ -466,7 +466,7 @@
                 <w:noProof/>
                 <w:webHidden/>
               </w:rPr>
-              <w:t>4</w:t>
+              <w:t>6</w:t>
             </w:r>
             <w:r>
               <w:rPr>
@@ -537,7 +537,7 @@
                 <w:noProof/>
                 <w:webHidden/>
               </w:rPr>
-              <w:t>5</w:t>
+              <w:t>7</w:t>
             </w:r>
             <w:r>
               <w:rPr>
@@ -608,7 +608,7 @@
                 <w:noProof/>
                 <w:webHidden/>
               </w:rPr>
-              <w:t>6</w:t>
+              <w:t>8</w:t>
             </w:r>
             <w:r>
               <w:rPr>
@@ -679,7 +679,7 @@
                 <w:noProof/>
                 <w:webHidden/>
               </w:rPr>
-              <w:t>9</w:t>
+              <w:t>11</w:t>
             </w:r>
             <w:r>
               <w:rPr>
@@ -750,7 +750,7 @@
                 <w:noProof/>
                 <w:webHidden/>
               </w:rPr>
-              <w:t>11</w:t>
+              <w:t>12</w:t>
             </w:r>
             <w:r>
               <w:rPr>
@@ -821,7 +821,7 @@
                 <w:noProof/>
                 <w:webHidden/>
               </w:rPr>
-              <w:t>15</w:t>
+              <w:t>17</w:t>
             </w:r>
             <w:r>
               <w:rPr>
@@ -892,7 +892,7 @@
                 <w:noProof/>
                 <w:webHidden/>
               </w:rPr>
-              <w:t>17</w:t>
+              <w:t>19</w:t>
             </w:r>
             <w:r>
               <w:rPr>
@@ -963,7 +963,7 @@
                 <w:noProof/>
                 <w:webHidden/>
               </w:rPr>
-              <w:t>18</w:t>
+              <w:t>20</w:t>
             </w:r>
             <w:r>
               <w:rPr>
@@ -1034,7 +1034,7 @@
                 <w:noProof/>
                 <w:webHidden/>
               </w:rPr>
-              <w:t>20</w:t>
+              <w:t>21</w:t>
             </w:r>
             <w:r>
               <w:rPr>
@@ -1105,7 +1105,7 @@
                 <w:noProof/>
                 <w:webHidden/>
               </w:rPr>
-              <w:t>21</w:t>
+              <w:t>23</w:t>
             </w:r>
             <w:r>
               <w:rPr>
@@ -1176,7 +1176,7 @@
                 <w:noProof/>
                 <w:webHidden/>
               </w:rPr>
-              <w:t>24</w:t>
+              <w:t>26</w:t>
             </w:r>
             <w:r>
               <w:rPr>
@@ -1247,7 +1247,7 @@
                 <w:noProof/>
                 <w:webHidden/>
               </w:rPr>
-              <w:t>24</w:t>
+              <w:t>26</w:t>
             </w:r>
             <w:r>
               <w:rPr>
@@ -1318,7 +1318,7 @@
                 <w:noProof/>
                 <w:webHidden/>
               </w:rPr>
-              <w:t>24</w:t>
+              <w:t>26</w:t>
             </w:r>
             <w:r>
               <w:rPr>
@@ -1389,7 +1389,7 @@
                 <w:noProof/>
                 <w:webHidden/>
               </w:rPr>
-              <w:t>25</w:t>
+              <w:t>27</w:t>
             </w:r>
             <w:r>
               <w:rPr>
@@ -1460,7 +1460,7 @@
                 <w:noProof/>
                 <w:webHidden/>
               </w:rPr>
-              <w:t>25</w:t>
+              <w:t>27</w:t>
             </w:r>
             <w:r>
               <w:rPr>
@@ -1531,7 +1531,7 @@
                 <w:noProof/>
                 <w:webHidden/>
               </w:rPr>
-              <w:t>25</w:t>
+              <w:t>27</w:t>
             </w:r>
             <w:r>
               <w:rPr>
@@ -1602,7 +1602,7 @@
                 <w:noProof/>
                 <w:webHidden/>
               </w:rPr>
-              <w:t>26</w:t>
+              <w:t>28</w:t>
             </w:r>
             <w:r>
               <w:rPr>
@@ -1673,7 +1673,7 @@
                 <w:noProof/>
                 <w:webHidden/>
               </w:rPr>
-              <w:t>26</w:t>
+              <w:t>28</w:t>
             </w:r>
             <w:r>
               <w:rPr>
@@ -1744,7 +1744,7 @@
                 <w:noProof/>
                 <w:webHidden/>
               </w:rPr>
-              <w:t>27</w:t>
+              <w:t>28</w:t>
             </w:r>
             <w:r>
               <w:rPr>
@@ -1815,7 +1815,7 @@
                 <w:noProof/>
                 <w:webHidden/>
               </w:rPr>
-              <w:t>27</w:t>
+              <w:t>28</w:t>
             </w:r>
             <w:r>
               <w:rPr>
@@ -1886,7 +1886,7 @@
                 <w:noProof/>
                 <w:webHidden/>
               </w:rPr>
-              <w:t>29</w:t>
+              <w:t>31</w:t>
             </w:r>
             <w:r>
               <w:rPr>
@@ -1957,7 +1957,7 @@
                 <w:noProof/>
                 <w:webHidden/>
               </w:rPr>
-              <w:t>30</w:t>
+              <w:t>31</w:t>
             </w:r>
             <w:r>
               <w:rPr>
@@ -2028,7 +2028,7 @@
                 <w:noProof/>
                 <w:webHidden/>
               </w:rPr>
-              <w:t>30</w:t>
+              <w:t>32</w:t>
             </w:r>
             <w:r>
               <w:rPr>
@@ -2099,7 +2099,7 @@
                 <w:noProof/>
                 <w:webHidden/>
               </w:rPr>
-              <w:t>31</w:t>
+              <w:t>33</w:t>
             </w:r>
             <w:r>
               <w:rPr>
@@ -2170,7 +2170,7 @@
                 <w:noProof/>
                 <w:webHidden/>
               </w:rPr>
-              <w:t>32</w:t>
+              <w:t>33</w:t>
             </w:r>
             <w:r>
               <w:rPr>
@@ -2241,7 +2241,7 @@
                 <w:noProof/>
                 <w:webHidden/>
               </w:rPr>
-              <w:t>32</w:t>
+              <w:t>34</w:t>
             </w:r>
             <w:r>
               <w:rPr>
@@ -2312,7 +2312,7 @@
                 <w:noProof/>
                 <w:webHidden/>
               </w:rPr>
-              <w:t>34</w:t>
+              <w:t>36</w:t>
             </w:r>
             <w:r>
               <w:rPr>
@@ -2383,7 +2383,7 @@
                 <w:noProof/>
                 <w:webHidden/>
               </w:rPr>
-              <w:t>34</w:t>
+              <w:t>36</w:t>
             </w:r>
             <w:r>
               <w:rPr>
@@ -2454,7 +2454,7 @@
                 <w:noProof/>
                 <w:webHidden/>
               </w:rPr>
-              <w:t>35</w:t>
+              <w:t>36</w:t>
             </w:r>
             <w:r>
               <w:rPr>
@@ -2525,7 +2525,7 @@
                 <w:noProof/>
                 <w:webHidden/>
               </w:rPr>
-              <w:t>35</w:t>
+              <w:t>36</w:t>
             </w:r>
             <w:r>
               <w:rPr>
@@ -2596,7 +2596,7 @@
                 <w:noProof/>
                 <w:webHidden/>
               </w:rPr>
-              <w:t>35</w:t>
+              <w:t>36</w:t>
             </w:r>
             <w:r>
               <w:rPr>
@@ -2667,7 +2667,7 @@
                 <w:noProof/>
                 <w:webHidden/>
               </w:rPr>
-              <w:t>35</w:t>
+              <w:t>37</w:t>
             </w:r>
             <w:r>
               <w:rPr>
@@ -2738,7 +2738,7 @@
                 <w:noProof/>
                 <w:webHidden/>
               </w:rPr>
-              <w:t>36</w:t>
+              <w:t>37</w:t>
             </w:r>
             <w:r>
               <w:rPr>
@@ -2809,7 +2809,7 @@
                 <w:noProof/>
                 <w:webHidden/>
               </w:rPr>
-              <w:t>36</w:t>
+              <w:t>37</w:t>
             </w:r>
             <w:r>
               <w:rPr>
@@ -2880,7 +2880,7 @@
                 <w:noProof/>
                 <w:webHidden/>
               </w:rPr>
-              <w:t>36</w:t>
+              <w:t>37</w:t>
             </w:r>
             <w:r>
               <w:rPr>
@@ -2951,7 +2951,7 @@
                 <w:noProof/>
                 <w:webHidden/>
               </w:rPr>
-              <w:t>37</w:t>
+              <w:t>38</w:t>
             </w:r>
             <w:r>
               <w:rPr>
@@ -3022,7 +3022,7 @@
                 <w:noProof/>
                 <w:webHidden/>
               </w:rPr>
-              <w:t>38</w:t>
+              <w:t>39</w:t>
             </w:r>
             <w:r>
               <w:rPr>
@@ -3093,7 +3093,7 @@
                 <w:noProof/>
                 <w:webHidden/>
               </w:rPr>
-              <w:t>38</w:t>
+              <w:t>39</w:t>
             </w:r>
             <w:r>
               <w:rPr>
@@ -3164,7 +3164,7 @@
                 <w:noProof/>
                 <w:webHidden/>
               </w:rPr>
-              <w:t>39</w:t>
+              <w:t>41</w:t>
             </w:r>
             <w:r>
               <w:rPr>
@@ -3235,7 +3235,7 @@
                 <w:noProof/>
                 <w:webHidden/>
               </w:rPr>
-              <w:t>40</w:t>
+              <w:t>41</w:t>
             </w:r>
             <w:r>
               <w:rPr>
@@ -3306,7 +3306,7 @@
                 <w:noProof/>
                 <w:webHidden/>
               </w:rPr>
-              <w:t>40</w:t>
+              <w:t>41</w:t>
             </w:r>
             <w:r>
               <w:rPr>
@@ -3377,7 +3377,7 @@
                 <w:noProof/>
                 <w:webHidden/>
               </w:rPr>
-              <w:t>40</w:t>
+              <w:t>42</w:t>
             </w:r>
             <w:r>
               <w:rPr>
@@ -3448,7 +3448,7 @@
                 <w:noProof/>
                 <w:webHidden/>
               </w:rPr>
-              <w:t>41</w:t>
+              <w:t>42</w:t>
             </w:r>
             <w:r>
               <w:rPr>
@@ -3519,7 +3519,7 @@
                 <w:noProof/>
                 <w:webHidden/>
               </w:rPr>
-              <w:t>41</w:t>
+              <w:t>42</w:t>
             </w:r>
             <w:r>
               <w:rPr>
@@ -3590,7 +3590,7 @@
                 <w:noProof/>
                 <w:webHidden/>
               </w:rPr>
-              <w:t>41</w:t>
+              <w:t>43</w:t>
             </w:r>
             <w:r>
               <w:rPr>
@@ -3661,7 +3661,7 @@
                 <w:noProof/>
                 <w:webHidden/>
               </w:rPr>
-              <w:t>42</w:t>
+              <w:t>43</w:t>
             </w:r>
             <w:r>
               <w:rPr>
@@ -3732,7 +3732,7 @@
                 <w:noProof/>
                 <w:webHidden/>
               </w:rPr>
-              <w:t>42</w:t>
+              <w:t>43</w:t>
             </w:r>
             <w:r>
               <w:rPr>
@@ -3803,7 +3803,7 @@
                 <w:noProof/>
                 <w:webHidden/>
               </w:rPr>
-              <w:t>43</w:t>
+              <w:t>44</w:t>
             </w:r>
             <w:r>
               <w:rPr>
@@ -3874,7 +3874,7 @@
                 <w:noProof/>
                 <w:webHidden/>
               </w:rPr>
-              <w:t>43</w:t>
+              <w:t>44</w:t>
             </w:r>
             <w:r>
               <w:rPr>
@@ -3945,7 +3945,7 @@
                 <w:noProof/>
                 <w:webHidden/>
               </w:rPr>
-              <w:t>43</w:t>
+              <w:t>45</w:t>
             </w:r>
             <w:r>
               <w:rPr>
@@ -4016,7 +4016,7 @@
                 <w:noProof/>
                 <w:webHidden/>
               </w:rPr>
-              <w:t>43</w:t>
+              <w:t>45</w:t>
             </w:r>
             <w:r>
               <w:rPr>
@@ -4087,7 +4087,7 @@
                 <w:noProof/>
                 <w:webHidden/>
               </w:rPr>
-              <w:t>44</w:t>
+              <w:t>45</w:t>
             </w:r>
             <w:r>
               <w:rPr>
@@ -4158,7 +4158,7 @@
                 <w:noProof/>
                 <w:webHidden/>
               </w:rPr>
-              <w:t>45</w:t>
+              <w:t>46</w:t>
             </w:r>
             <w:r>
               <w:rPr>
@@ -4229,7 +4229,7 @@
                 <w:noProof/>
                 <w:webHidden/>
               </w:rPr>
-              <w:t>45</w:t>
+              <w:t>46</w:t>
             </w:r>
             <w:r>
               <w:rPr>
@@ -4300,7 +4300,7 @@
                 <w:noProof/>
                 <w:webHidden/>
               </w:rPr>
-              <w:t>45</w:t>
+              <w:t>46</w:t>
             </w:r>
             <w:r>
               <w:rPr>
@@ -4371,7 +4371,7 @@
                 <w:noProof/>
                 <w:webHidden/>
               </w:rPr>
-              <w:t>46</w:t>
+              <w:t>47</w:t>
             </w:r>
             <w:r>
               <w:rPr>
@@ -4584,7 +4584,7 @@
                 <w:noProof/>
                 <w:webHidden/>
               </w:rPr>
-              <w:t>48</w:t>
+              <w:t>47</w:t>
             </w:r>
             <w:r>
               <w:rPr>
@@ -4726,7 +4726,7 @@
                 <w:noProof/>
                 <w:webHidden/>
               </w:rPr>
-              <w:t>49</w:t>
+              <w:t>48</w:t>
             </w:r>
             <w:r>
               <w:rPr>
@@ -4784,20 +4784,17 @@
                 <w:noProof/>
                 <w:webHidden/>
               </w:rPr>
-            </w:r>
-            <w:r>
-              <w:rPr>
-                <w:noProof/>
-                <w:webHidden/>
-              </w:rPr>
               <w:fldChar w:fldCharType="separate"/>
             </w:r>
             <w:r>
               <w:rPr>
-                <w:noProof/>
-                <w:webHidden/>
-              </w:rPr>
-              <w:t>49</w:t>
+                <w:b/>
+                <w:bCs/>
+                <w:noProof/>
+                <w:webHidden/>
+                <w:lang w:val="en-US"/>
+              </w:rPr>
+              <w:t>Error! Bookmark not defined.</w:t>
             </w:r>
             <w:r>
               <w:rPr>
@@ -4855,20 +4852,17 @@
                 <w:noProof/>
                 <w:webHidden/>
               </w:rPr>
-            </w:r>
-            <w:r>
-              <w:rPr>
-                <w:noProof/>
-                <w:webHidden/>
-              </w:rPr>
               <w:fldChar w:fldCharType="separate"/>
             </w:r>
             <w:r>
               <w:rPr>
-                <w:noProof/>
-                <w:webHidden/>
-              </w:rPr>
-              <w:t>49</w:t>
+                <w:b/>
+                <w:bCs/>
+                <w:noProof/>
+                <w:webHidden/>
+                <w:lang w:val="en-US"/>
+              </w:rPr>
+              <w:t>Error! Bookmark not defined.</w:t>
             </w:r>
             <w:r>
               <w:rPr>
@@ -4926,20 +4920,17 @@
                 <w:noProof/>
                 <w:webHidden/>
               </w:rPr>
-            </w:r>
-            <w:r>
-              <w:rPr>
-                <w:noProof/>
-                <w:webHidden/>
-              </w:rPr>
               <w:fldChar w:fldCharType="separate"/>
             </w:r>
             <w:r>
               <w:rPr>
-                <w:noProof/>
-                <w:webHidden/>
-              </w:rPr>
-              <w:t>49</w:t>
+                <w:b/>
+                <w:bCs/>
+                <w:noProof/>
+                <w:webHidden/>
+                <w:lang w:val="en-US"/>
+              </w:rPr>
+              <w:t>Error! Bookmark not defined.</w:t>
             </w:r>
             <w:r>
               <w:rPr>
@@ -4997,20 +4988,17 @@
                 <w:noProof/>
                 <w:webHidden/>
               </w:rPr>
-            </w:r>
-            <w:r>
-              <w:rPr>
-                <w:noProof/>
-                <w:webHidden/>
-              </w:rPr>
               <w:fldChar w:fldCharType="separate"/>
             </w:r>
             <w:r>
               <w:rPr>
-                <w:noProof/>
-                <w:webHidden/>
-              </w:rPr>
-              <w:t>49</w:t>
+                <w:b/>
+                <w:bCs/>
+                <w:noProof/>
+                <w:webHidden/>
+                <w:lang w:val="en-US"/>
+              </w:rPr>
+              <w:t>Error! Bookmark not defined.</w:t>
             </w:r>
             <w:r>
               <w:rPr>
@@ -5081,7 +5069,7 @@
                 <w:noProof/>
                 <w:webHidden/>
               </w:rPr>
-              <w:t>50</w:t>
+              <w:t>48</w:t>
             </w:r>
             <w:r>
               <w:rPr>
@@ -23562,6 +23550,7 @@
         <w:lastRenderedPageBreak/>
         <w:t xml:space="preserve">Figure </w:t>
       </w:r>
+      <w:proofErr w:type="gramEnd"/>
       <w:r>
         <w:fldChar w:fldCharType="begin"/>
       </w:r>
@@ -23583,6 +23572,7 @@
         </w:rPr>
         <w:fldChar w:fldCharType="end"/>
       </w:r>
+      <w:proofErr w:type="gramStart"/>
       <w:r>
         <w:t>.</w:t>
       </w:r>
@@ -23670,6 +23660,7 @@
       <w:r>
         <w:t xml:space="preserve">Figure </w:t>
       </w:r>
+      <w:proofErr w:type="gramEnd"/>
       <w:r>
         <w:fldChar w:fldCharType="begin"/>
       </w:r>
@@ -23691,6 +23682,7 @@
         </w:rPr>
         <w:fldChar w:fldCharType="end"/>
       </w:r>
+      <w:proofErr w:type="gramStart"/>
       <w:r>
         <w:t>.</w:t>
       </w:r>
@@ -24286,6 +24278,7 @@
         <w:lastRenderedPageBreak/>
         <w:t xml:space="preserve">Figure </w:t>
       </w:r>
+      <w:proofErr w:type="gramEnd"/>
       <w:r>
         <w:fldChar w:fldCharType="begin"/>
       </w:r>
@@ -24307,6 +24300,7 @@
         </w:rPr>
         <w:fldChar w:fldCharType="end"/>
       </w:r>
+      <w:proofErr w:type="gramStart"/>
       <w:r>
         <w:t>.</w:t>
       </w:r>
@@ -24380,6 +24374,7 @@
       <w:r>
         <w:t xml:space="preserve">Figure </w:t>
       </w:r>
+      <w:proofErr w:type="gramEnd"/>
       <w:r>
         <w:fldChar w:fldCharType="begin"/>
       </w:r>
@@ -24401,6 +24396,7 @@
         </w:rPr>
         <w:fldChar w:fldCharType="end"/>
       </w:r>
+      <w:proofErr w:type="gramStart"/>
       <w:r>
         <w:t>.</w:t>
       </w:r>
@@ -24434,15 +24430,12 @@
         <w:t>5</w:t>
       </w:r>
       <w:r>
-        <w:t>.</w:t>
+        <w:t>. View of the atom material properties dialog.</w:t>
+      </w:r>
+      <w:r>
+        <w:fldChar w:fldCharType="end"/>
       </w:r>
       <w:proofErr w:type="gramEnd"/>
-      <w:r>
-        <w:t xml:space="preserve"> View of the atom material properties dialog.</w:t>
-      </w:r>
-      <w:r>
-        <w:fldChar w:fldCharType="end"/>
-      </w:r>
     </w:p>
     <w:p>
       <w:r>
@@ -24508,6 +24501,7 @@
       <w:r>
         <w:t xml:space="preserve">Figure </w:t>
       </w:r>
+      <w:proofErr w:type="gramEnd"/>
       <w:r>
         <w:fldChar w:fldCharType="begin"/>
       </w:r>
@@ -24529,6 +24523,7 @@
         </w:rPr>
         <w:fldChar w:fldCharType="end"/>
       </w:r>
+      <w:proofErr w:type="gramStart"/>
       <w:r>
         <w:t>.</w:t>
       </w:r>
@@ -26965,6 +26960,7 @@
     </w:p>
     <w:p>
       <w:pPr>
+        <w:jc w:val="left"/>
         <w:rPr>
           <w:rStyle w:val="HTMLCode"/>
         </w:rPr>
@@ -26975,13 +26971,12 @@
         </w:rPr>
         <w:t>&lt;table border='1'&gt;</w:t>
       </w:r>
-    </w:p>
-    <w:p>
-      <w:pPr>
+      <w:r>
         <w:rPr>
           <w:rStyle w:val="HTMLCode"/>
         </w:rPr>
-      </w:pPr>
+        <w:br/>
+      </w:r>
       <w:r>
         <w:rPr>
           <w:rStyle w:val="HTMLCode"/>
@@ -27119,6 +27114,7 @@
     </w:p>
     <w:p>
       <w:pPr>
+        <w:jc w:val="left"/>
         <w:rPr>
           <w:rStyle w:val="HTMLCode"/>
         </w:rPr>
@@ -27229,13 +27225,12 @@
         </w:rPr>
         <w:t>&gt;</w:t>
       </w:r>
-    </w:p>
-    <w:p>
-      <w:pPr>
+      <w:r>
         <w:rPr>
           <w:rStyle w:val="HTMLCode"/>
         </w:rPr>
-      </w:pPr>
+        <w:br/>
+      </w:r>
       <w:r>
         <w:rPr>
           <w:rStyle w:val="HTMLCode"/>
@@ -27328,6 +27323,7 @@
     </w:p>
     <w:p>
       <w:pPr>
+        <w:jc w:val="left"/>
         <w:rPr>
           <w:rStyle w:val="HTMLCode"/>
         </w:rPr>
@@ -27380,6 +27376,8 @@
         <w:br/>
         <w:t>&gt;</w:t>
       </w:r>
+      <w:bookmarkStart w:id="137" w:name="_GoBack"/>
+      <w:bookmarkEnd w:id="137"/>
       <w:r>
         <w:rPr>
           <w:rStyle w:val="HTMLCode"/>
@@ -27490,8 +27488,8 @@
       <w:pPr>
         <w:pStyle w:val="Heading2"/>
       </w:pPr>
-      <w:bookmarkStart w:id="137" w:name="_Toc415135047"/>
-      <w:bookmarkStart w:id="138" w:name="_Toc21685236"/>
+      <w:bookmarkStart w:id="138" w:name="_Toc415135047"/>
+      <w:bookmarkStart w:id="139" w:name="_Toc21685236"/>
       <w:r>
         <w:t xml:space="preserve">Work with idealised and </w:t>
       </w:r>
@@ -27501,8 +27499,8 @@
       <w:r>
         <w:t xml:space="preserve"> and AFIX instructions</w:t>
       </w:r>
-      <w:bookmarkEnd w:id="137"/>
       <w:bookmarkEnd w:id="138"/>
+      <w:bookmarkEnd w:id="139"/>
     </w:p>
     <w:p>
       <w:pPr>
@@ -27823,20 +27821,20 @@
       <w:pPr>
         <w:pStyle w:val="Heading1"/>
       </w:pPr>
-      <w:bookmarkStart w:id="139" w:name="_Toc415135048"/>
-      <w:bookmarkStart w:id="140" w:name="_Toc21685237"/>
+      <w:bookmarkStart w:id="140" w:name="_Toc415135048"/>
+      <w:bookmarkStart w:id="141" w:name="_Toc21685237"/>
       <w:r>
         <w:t>Troubleshooting</w:t>
       </w:r>
-      <w:bookmarkEnd w:id="139"/>
       <w:bookmarkEnd w:id="140"/>
+      <w:bookmarkEnd w:id="141"/>
     </w:p>
     <w:p>
       <w:pPr>
         <w:pStyle w:val="Heading2"/>
       </w:pPr>
-      <w:bookmarkStart w:id="141" w:name="_Toc415135049"/>
-      <w:bookmarkStart w:id="142" w:name="_Toc21685238"/>
+      <w:bookmarkStart w:id="142" w:name="_Toc415135049"/>
+      <w:bookmarkStart w:id="143" w:name="_Toc21685238"/>
       <w:proofErr w:type="spellStart"/>
       <w:proofErr w:type="gramStart"/>
       <w:r>
@@ -27847,8 +27845,8 @@
       <w:r>
         <w:t xml:space="preserve"> library problem on Linux</w:t>
       </w:r>
-      <w:bookmarkEnd w:id="141"/>
       <w:bookmarkEnd w:id="142"/>
+      <w:bookmarkEnd w:id="143"/>
     </w:p>
     <w:p>
       <w:r>
@@ -27878,8 +27876,6 @@
       </w:r>
     </w:p>
     <w:p>
-      <w:bookmarkStart w:id="143" w:name="_GoBack"/>
-      <w:bookmarkEnd w:id="143"/>
       <w:r>
         <w:t>Here is an example for Fedora 21 (it provides libpng12 and 15):</w:t>
       </w:r>
@@ -29282,7 +29278,7 @@
       <w:rPr>
         <w:noProof/>
       </w:rPr>
-      <w:t>44</w:t>
+      <w:t>35</w:t>
     </w:r>
     <w:r>
       <w:rPr>
@@ -34921,7 +34917,7 @@
 </file>
 
 <file path=customXml/itemProps1.xml><?xml version="1.0" encoding="utf-8"?>
-<ds:datastoreItem xmlns:ds="http://schemas.openxmlformats.org/officeDocument/2006/customXml" ds:itemID="{16B087A3-284F-48DF-9010-063BD5015F4F}">
+<ds:datastoreItem xmlns:ds="http://schemas.openxmlformats.org/officeDocument/2006/customXml" ds:itemID="{62F7AD7F-7474-4D0A-842C-75A12D0A66EA}">
   <ds:schemaRefs>
     <ds:schemaRef ds:uri="http://schemas.openxmlformats.org/officeDocument/2006/bibliography"/>
   </ds:schemaRefs>

</xml_diff>

<commit_message>
+1 on documentation - fixing "Reload .ins" button
git-svn-id: http://svn.olex2.org/olex2-gui/trunk@7153 bceb41a0-0b25-4981-bef4-7ef80ce4c728
</commit_message>
<xml_diff>
--- a/Olex2 Manual.docx
+++ b/Olex2 Manual.docx
@@ -807,7 +807,7 @@
                 <w:noProof/>
                 <w:webHidden/>
               </w:rPr>
-              <w:t>11</w:t>
+              <w:t>12</w:t>
             </w:r>
             <w:r>
               <w:rPr>
@@ -880,7 +880,7 @@
                 <w:noProof/>
                 <w:webHidden/>
               </w:rPr>
-              <w:t>13</w:t>
+              <w:t>14</w:t>
             </w:r>
             <w:r>
               <w:rPr>
@@ -953,7 +953,7 @@
                 <w:noProof/>
                 <w:webHidden/>
               </w:rPr>
-              <w:t>17</w:t>
+              <w:t>19</w:t>
             </w:r>
             <w:r>
               <w:rPr>
@@ -1026,7 +1026,7 @@
                 <w:noProof/>
                 <w:webHidden/>
               </w:rPr>
-              <w:t>19</w:t>
+              <w:t>21</w:t>
             </w:r>
             <w:r>
               <w:rPr>
@@ -1099,7 +1099,7 @@
                 <w:noProof/>
                 <w:webHidden/>
               </w:rPr>
-              <w:t>21</w:t>
+              <w:t>22</w:t>
             </w:r>
             <w:r>
               <w:rPr>
@@ -1172,7 +1172,7 @@
                 <w:noProof/>
                 <w:webHidden/>
               </w:rPr>
-              <w:t>22</w:t>
+              <w:t>24</w:t>
             </w:r>
             <w:r>
               <w:rPr>
@@ -1245,7 +1245,7 @@
                 <w:noProof/>
                 <w:webHidden/>
               </w:rPr>
-              <w:t>24</w:t>
+              <w:t>26</w:t>
             </w:r>
             <w:r>
               <w:rPr>
@@ -1318,7 +1318,7 @@
                 <w:noProof/>
                 <w:webHidden/>
               </w:rPr>
-              <w:t>27</w:t>
+              <w:t>28</w:t>
             </w:r>
             <w:r>
               <w:rPr>
@@ -1391,7 +1391,7 @@
                 <w:noProof/>
                 <w:webHidden/>
               </w:rPr>
-              <w:t>27</w:t>
+              <w:t>28</w:t>
             </w:r>
             <w:r>
               <w:rPr>
@@ -1464,7 +1464,7 @@
                 <w:noProof/>
                 <w:webHidden/>
               </w:rPr>
-              <w:t>27</w:t>
+              <w:t>28</w:t>
             </w:r>
             <w:r>
               <w:rPr>
@@ -1537,7 +1537,7 @@
                 <w:noProof/>
                 <w:webHidden/>
               </w:rPr>
-              <w:t>28</w:t>
+              <w:t>29</w:t>
             </w:r>
             <w:r>
               <w:rPr>
@@ -1610,7 +1610,7 @@
                 <w:noProof/>
                 <w:webHidden/>
               </w:rPr>
-              <w:t>28</w:t>
+              <w:t>29</w:t>
             </w:r>
             <w:r>
               <w:rPr>
@@ -1683,7 +1683,7 @@
                 <w:noProof/>
                 <w:webHidden/>
               </w:rPr>
-              <w:t>28</w:t>
+              <w:t>29</w:t>
             </w:r>
             <w:r>
               <w:rPr>
@@ -1756,7 +1756,7 @@
                 <w:noProof/>
                 <w:webHidden/>
               </w:rPr>
-              <w:t>29</w:t>
+              <w:t>30</w:t>
             </w:r>
             <w:r>
               <w:rPr>
@@ -1829,7 +1829,7 @@
                 <w:noProof/>
                 <w:webHidden/>
               </w:rPr>
-              <w:t>29</w:t>
+              <w:t>31</w:t>
             </w:r>
             <w:r>
               <w:rPr>
@@ -1902,7 +1902,7 @@
                 <w:noProof/>
                 <w:webHidden/>
               </w:rPr>
-              <w:t>29</w:t>
+              <w:t>31</w:t>
             </w:r>
             <w:r>
               <w:rPr>
@@ -1975,7 +1975,7 @@
                 <w:noProof/>
                 <w:webHidden/>
               </w:rPr>
-              <w:t>32</w:t>
+              <w:t>33</w:t>
             </w:r>
             <w:r>
               <w:rPr>
@@ -2048,7 +2048,7 @@
                 <w:noProof/>
                 <w:webHidden/>
               </w:rPr>
-              <w:t>32</w:t>
+              <w:t>34</w:t>
             </w:r>
             <w:r>
               <w:rPr>
@@ -2121,7 +2121,7 @@
                 <w:noProof/>
                 <w:webHidden/>
               </w:rPr>
-              <w:t>33</w:t>
+              <w:t>34</w:t>
             </w:r>
             <w:r>
               <w:rPr>
@@ -2194,7 +2194,7 @@
                 <w:noProof/>
                 <w:webHidden/>
               </w:rPr>
-              <w:t>34</w:t>
+              <w:t>35</w:t>
             </w:r>
             <w:r>
               <w:rPr>
@@ -2267,7 +2267,7 @@
                 <w:noProof/>
                 <w:webHidden/>
               </w:rPr>
-              <w:t>34</w:t>
+              <w:t>36</w:t>
             </w:r>
             <w:r>
               <w:rPr>
@@ -2340,7 +2340,7 @@
                 <w:noProof/>
                 <w:webHidden/>
               </w:rPr>
-              <w:t>35</w:t>
+              <w:t>36</w:t>
             </w:r>
             <w:r>
               <w:rPr>
@@ -2413,7 +2413,7 @@
                 <w:noProof/>
                 <w:webHidden/>
               </w:rPr>
-              <w:t>37</w:t>
+              <w:t>38</w:t>
             </w:r>
             <w:r>
               <w:rPr>
@@ -2486,7 +2486,7 @@
                 <w:noProof/>
                 <w:webHidden/>
               </w:rPr>
-              <w:t>37</w:t>
+              <w:t>38</w:t>
             </w:r>
             <w:r>
               <w:rPr>
@@ -2559,7 +2559,7 @@
                 <w:noProof/>
                 <w:webHidden/>
               </w:rPr>
-              <w:t>37</w:t>
+              <w:t>39</w:t>
             </w:r>
             <w:r>
               <w:rPr>
@@ -2632,7 +2632,7 @@
                 <w:noProof/>
                 <w:webHidden/>
               </w:rPr>
-              <w:t>37</w:t>
+              <w:t>39</w:t>
             </w:r>
             <w:r>
               <w:rPr>
@@ -2705,7 +2705,7 @@
                 <w:noProof/>
                 <w:webHidden/>
               </w:rPr>
-              <w:t>37</w:t>
+              <w:t>39</w:t>
             </w:r>
             <w:r>
               <w:rPr>
@@ -2778,7 +2778,7 @@
                 <w:noProof/>
                 <w:webHidden/>
               </w:rPr>
-              <w:t>38</w:t>
+              <w:t>39</w:t>
             </w:r>
             <w:r>
               <w:rPr>
@@ -2851,7 +2851,7 @@
                 <w:noProof/>
                 <w:webHidden/>
               </w:rPr>
-              <w:t>38</w:t>
+              <w:t>40</w:t>
             </w:r>
             <w:r>
               <w:rPr>
@@ -2924,7 +2924,7 @@
                 <w:noProof/>
                 <w:webHidden/>
               </w:rPr>
-              <w:t>38</w:t>
+              <w:t>40</w:t>
             </w:r>
             <w:r>
               <w:rPr>
@@ -2997,7 +2997,7 @@
                 <w:noProof/>
                 <w:webHidden/>
               </w:rPr>
-              <w:t>38</w:t>
+              <w:t>40</w:t>
             </w:r>
             <w:r>
               <w:rPr>
@@ -3070,7 +3070,7 @@
                 <w:noProof/>
                 <w:webHidden/>
               </w:rPr>
-              <w:t>39</w:t>
+              <w:t>41</w:t>
             </w:r>
             <w:r>
               <w:rPr>
@@ -3143,7 +3143,7 @@
                 <w:noProof/>
                 <w:webHidden/>
               </w:rPr>
-              <w:t>40</w:t>
+              <w:t>42</w:t>
             </w:r>
             <w:r>
               <w:rPr>
@@ -3216,7 +3216,7 @@
                 <w:noProof/>
                 <w:webHidden/>
               </w:rPr>
-              <w:t>40</w:t>
+              <w:t>42</w:t>
             </w:r>
             <w:r>
               <w:rPr>
@@ -3289,7 +3289,7 @@
                 <w:noProof/>
                 <w:webHidden/>
               </w:rPr>
-              <w:t>42</w:t>
+              <w:t>43</w:t>
             </w:r>
             <w:r>
               <w:rPr>
@@ -3362,7 +3362,7 @@
                 <w:noProof/>
                 <w:webHidden/>
               </w:rPr>
-              <w:t>42</w:t>
+              <w:t>44</w:t>
             </w:r>
             <w:r>
               <w:rPr>
@@ -3435,7 +3435,7 @@
                 <w:noProof/>
                 <w:webHidden/>
               </w:rPr>
-              <w:t>43</w:t>
+              <w:t>44</w:t>
             </w:r>
             <w:r>
               <w:rPr>
@@ -3508,7 +3508,7 @@
                 <w:noProof/>
                 <w:webHidden/>
               </w:rPr>
-              <w:t>43</w:t>
+              <w:t>44</w:t>
             </w:r>
             <w:r>
               <w:rPr>
@@ -3581,7 +3581,7 @@
                 <w:noProof/>
                 <w:webHidden/>
               </w:rPr>
-              <w:t>43</w:t>
+              <w:t>45</w:t>
             </w:r>
             <w:r>
               <w:rPr>
@@ -3654,7 +3654,7 @@
                 <w:noProof/>
                 <w:webHidden/>
               </w:rPr>
-              <w:t>43</w:t>
+              <w:t>45</w:t>
             </w:r>
             <w:r>
               <w:rPr>
@@ -3727,7 +3727,7 @@
                 <w:noProof/>
                 <w:webHidden/>
               </w:rPr>
-              <w:t>46</w:t>
+              <w:t>47</w:t>
             </w:r>
             <w:r>
               <w:rPr>
@@ -3800,7 +3800,7 @@
                 <w:noProof/>
                 <w:webHidden/>
               </w:rPr>
-              <w:t>46</w:t>
+              <w:t>48</w:t>
             </w:r>
             <w:r>
               <w:rPr>
@@ -3873,7 +3873,7 @@
                 <w:noProof/>
                 <w:webHidden/>
               </w:rPr>
-              <w:t>47</w:t>
+              <w:t>48</w:t>
             </w:r>
             <w:r>
               <w:rPr>
@@ -3946,7 +3946,7 @@
                 <w:noProof/>
                 <w:webHidden/>
               </w:rPr>
-              <w:t>47</w:t>
+              <w:t>49</w:t>
             </w:r>
             <w:r>
               <w:rPr>
@@ -4019,7 +4019,7 @@
                 <w:noProof/>
                 <w:webHidden/>
               </w:rPr>
-              <w:t>47</w:t>
+              <w:t>49</w:t>
             </w:r>
             <w:r>
               <w:rPr>
@@ -4092,7 +4092,7 @@
                 <w:noProof/>
                 <w:webHidden/>
               </w:rPr>
-              <w:t>48</w:t>
+              <w:t>49</w:t>
             </w:r>
             <w:r>
               <w:rPr>
@@ -4165,7 +4165,7 @@
                 <w:noProof/>
                 <w:webHidden/>
               </w:rPr>
-              <w:t>48</w:t>
+              <w:t>49</w:t>
             </w:r>
             <w:r>
               <w:rPr>
@@ -4238,7 +4238,7 @@
                 <w:noProof/>
                 <w:webHidden/>
               </w:rPr>
-              <w:t>48</w:t>
+              <w:t>50</w:t>
             </w:r>
             <w:r>
               <w:rPr>
@@ -4311,7 +4311,7 @@
                 <w:noProof/>
                 <w:webHidden/>
               </w:rPr>
-              <w:t>48</w:t>
+              <w:t>50</w:t>
             </w:r>
             <w:r>
               <w:rPr>
@@ -4384,7 +4384,7 @@
                 <w:noProof/>
                 <w:webHidden/>
               </w:rPr>
-              <w:t>49</w:t>
+              <w:t>50</w:t>
             </w:r>
             <w:r>
               <w:rPr>
@@ -4457,7 +4457,7 @@
                 <w:noProof/>
                 <w:webHidden/>
               </w:rPr>
-              <w:t>49</w:t>
+              <w:t>50</w:t>
             </w:r>
             <w:r>
               <w:rPr>
@@ -4530,7 +4530,7 @@
                 <w:noProof/>
                 <w:webHidden/>
               </w:rPr>
-              <w:t>49</w:t>
+              <w:t>51</w:t>
             </w:r>
             <w:r>
               <w:rPr>
@@ -4603,7 +4603,7 @@
                 <w:noProof/>
                 <w:webHidden/>
               </w:rPr>
-              <w:t>49</w:t>
+              <w:t>51</w:t>
             </w:r>
             <w:r>
               <w:rPr>
@@ -4676,7 +4676,7 @@
                 <w:noProof/>
                 <w:webHidden/>
               </w:rPr>
-              <w:t>49</w:t>
+              <w:t>51</w:t>
             </w:r>
             <w:r>
               <w:rPr>
@@ -4749,7 +4749,7 @@
                 <w:noProof/>
                 <w:webHidden/>
               </w:rPr>
-              <w:t>50</w:t>
+              <w:t>52</w:t>
             </w:r>
             <w:r>
               <w:rPr>
@@ -4822,7 +4822,7 @@
                 <w:noProof/>
                 <w:webHidden/>
               </w:rPr>
-              <w:t>50</w:t>
+              <w:t>52</w:t>
             </w:r>
             <w:r>
               <w:rPr>
@@ -4895,7 +4895,7 @@
                 <w:noProof/>
                 <w:webHidden/>
               </w:rPr>
-              <w:t>51</w:t>
+              <w:t>52</w:t>
             </w:r>
             <w:r>
               <w:rPr>
@@ -4968,7 +4968,7 @@
                 <w:noProof/>
                 <w:webHidden/>
               </w:rPr>
-              <w:t>51</w:t>
+              <w:t>53</w:t>
             </w:r>
             <w:r>
               <w:rPr>
@@ -5041,7 +5041,7 @@
                 <w:noProof/>
                 <w:webHidden/>
               </w:rPr>
-              <w:t>51</w:t>
+              <w:t>53</w:t>
             </w:r>
             <w:r>
               <w:rPr>
@@ -10147,13 +10147,7 @@
               <w:t>-n</w:t>
             </w:r>
             <w:r>
-              <w:t>: use “neutron” distances defined in BaseDir()/etc/neutron.dist and user customised values in app.Shared</w:t>
-            </w:r>
-            <w:r>
-              <w:t>Dir()/etc/neutron.dist</w:t>
-            </w:r>
-            <w:r>
-              <w:t>. This is enabled by default when where is “NEUT” instruction in the INS file or the wavelength is smaller than 0.1A</w:t>
+              <w:t>: use “neutron” distances defined in BaseDir()/etc/neutron.dist and user customised values in app.SharedDir()/etc/neutron.dist. This is enabled by default when where is “NEUT” instruction in the INS file or the wavelength is smaller than 0.1A</w:t>
             </w:r>
           </w:p>
           <w:p>
@@ -21898,27 +21892,14 @@
       <w:r>
         <w:t xml:space="preserve">Figure </w:t>
       </w:r>
-      <w:r>
-        <w:fldChar w:fldCharType="begin"/>
-      </w:r>
-      <w:r>
-        <w:instrText xml:space="preserve"> SEQ Figure \* ARABIC </w:instrText>
-      </w:r>
-      <w:r>
-        <w:fldChar w:fldCharType="separate"/>
-      </w:r>
-      <w:r>
-        <w:rPr>
-          <w:noProof/>
-        </w:rPr>
-        <w:t>1</w:t>
-      </w:r>
-      <w:r>
-        <w:rPr>
-          <w:noProof/>
-        </w:rPr>
-        <w:fldChar w:fldCharType="end"/>
-      </w:r>
+      <w:fldSimple w:instr=" SEQ Figure \* ARABIC ">
+        <w:r>
+          <w:rPr>
+            <w:noProof/>
+          </w:rPr>
+          <w:t>1</w:t>
+        </w:r>
+      </w:fldSimple>
       <w:r>
         <w:t>. An illustration of the grouping in Olex2. The colour overriding is shown on the left, the colour blending is shown on the right.</w:t>
       </w:r>
@@ -21985,27 +21966,14 @@
       <w:r>
         <w:t xml:space="preserve">Figure </w:t>
       </w:r>
-      <w:r>
-        <w:fldChar w:fldCharType="begin"/>
-      </w:r>
-      <w:r>
-        <w:instrText xml:space="preserve"> SEQ Figure \* ARABIC </w:instrText>
-      </w:r>
-      <w:r>
-        <w:fldChar w:fldCharType="separate"/>
-      </w:r>
-      <w:r>
-        <w:rPr>
-          <w:noProof/>
-        </w:rPr>
-        <w:t>2</w:t>
-      </w:r>
-      <w:r>
-        <w:rPr>
-          <w:noProof/>
-        </w:rPr>
-        <w:fldChar w:fldCharType="end"/>
-      </w:r>
+      <w:fldSimple w:instr=" SEQ Figure \* ARABIC ">
+        <w:r>
+          <w:rPr>
+            <w:noProof/>
+          </w:rPr>
+          <w:t>2</w:t>
+        </w:r>
+      </w:fldSimple>
       <w:r>
         <w:t>. View of the Material Properties dialog for groups.</w:t>
       </w:r>
@@ -22375,27 +22343,14 @@
       <w:r>
         <w:t xml:space="preserve">Figure </w:t>
       </w:r>
-      <w:r>
-        <w:fldChar w:fldCharType="begin"/>
-      </w:r>
-      <w:r>
-        <w:instrText xml:space="preserve"> SEQ Figure \* ARABIC </w:instrText>
-      </w:r>
-      <w:r>
-        <w:fldChar w:fldCharType="separate"/>
-      </w:r>
-      <w:r>
-        <w:rPr>
-          <w:noProof/>
-        </w:rPr>
-        <w:t>3</w:t>
-      </w:r>
-      <w:r>
-        <w:rPr>
-          <w:noProof/>
-        </w:rPr>
-        <w:fldChar w:fldCharType="end"/>
-      </w:r>
+      <w:fldSimple w:instr=" SEQ Figure \* ARABIC ">
+        <w:r>
+          <w:rPr>
+            <w:noProof/>
+          </w:rPr>
+          <w:t>3</w:t>
+        </w:r>
+      </w:fldSimple>
       <w:r>
         <w:t>. View of the bond primitives.</w:t>
       </w:r>
@@ -22464,27 +22419,14 @@
       <w:r>
         <w:t xml:space="preserve">Figure </w:t>
       </w:r>
-      <w:r>
-        <w:fldChar w:fldCharType="begin"/>
-      </w:r>
-      <w:r>
-        <w:instrText xml:space="preserve"> SEQ Figure \* ARABIC </w:instrText>
-      </w:r>
-      <w:r>
-        <w:fldChar w:fldCharType="separate"/>
-      </w:r>
-      <w:r>
-        <w:rPr>
-          <w:noProof/>
-        </w:rPr>
-        <w:t>4</w:t>
-      </w:r>
-      <w:r>
-        <w:rPr>
-          <w:noProof/>
-        </w:rPr>
-        <w:fldChar w:fldCharType="end"/>
-      </w:r>
+      <w:fldSimple w:instr=" SEQ Figure \* ARABIC ">
+        <w:r>
+          <w:rPr>
+            <w:noProof/>
+          </w:rPr>
+          <w:t>4</w:t>
+        </w:r>
+      </w:fldSimple>
       <w:r>
         <w:t>. View of the atom primitives.</w:t>
       </w:r>
@@ -22583,27 +22525,14 @@
       <w:r>
         <w:t xml:space="preserve">Figure </w:t>
       </w:r>
-      <w:r>
-        <w:fldChar w:fldCharType="begin"/>
-      </w:r>
-      <w:r>
-        <w:instrText xml:space="preserve"> SEQ Figure \* ARABIC </w:instrText>
-      </w:r>
-      <w:r>
-        <w:fldChar w:fldCharType="separate"/>
-      </w:r>
-      <w:r>
-        <w:rPr>
-          <w:noProof/>
-        </w:rPr>
-        <w:t>5</w:t>
-      </w:r>
-      <w:r>
-        <w:rPr>
-          <w:noProof/>
-        </w:rPr>
-        <w:fldChar w:fldCharType="end"/>
-      </w:r>
+      <w:fldSimple w:instr=" SEQ Figure \* ARABIC ">
+        <w:r>
+          <w:rPr>
+            <w:noProof/>
+          </w:rPr>
+          <w:t>5</w:t>
+        </w:r>
+      </w:fldSimple>
       <w:r>
         <w:t>. View of the atom material properties dialog.</w:t>
       </w:r>

</xml_diff>

<commit_message>
- small update for the mode fit
git-svn-id: http://svn.olex2.org/olex2-gui/trunk@7221 bceb41a0-0b25-4981-bef4-7ef80ce4c728
</commit_message>
<xml_diff>
--- a/Olex2 Manual.docx
+++ b/Olex2 Manual.docx
@@ -9,7 +9,7 @@
           <w:rStyle w:val="BookTitle"/>
         </w:rPr>
       </w:pPr>
-      <w:bookmarkStart w:id="0" w:name="_Toc183764958"/>
+      <w:bookmarkStart w:id="0" w:name="_Toc196200960"/>
       <w:r>
         <w:rPr>
           <w:rStyle w:val="BookTitle"/>
@@ -72,7 +72,7 @@
           <w:r>
             <w:fldChar w:fldCharType="separate"/>
           </w:r>
-          <w:hyperlink w:anchor="_Toc183764958" w:history="1">
+          <w:hyperlink w:anchor="_Toc196200960" w:history="1">
             <w:r>
               <w:rPr>
                 <w:rStyle w:val="Hyperlink"/>
@@ -102,7 +102,7 @@
                 <w:noProof/>
                 <w:webHidden/>
               </w:rPr>
-              <w:instrText xml:space="preserve"> PAGEREF _Toc183764958 \h </w:instrText>
+              <w:instrText xml:space="preserve"> PAGEREF _Toc196200960 \h </w:instrText>
             </w:r>
             <w:r>
               <w:rPr>
@@ -148,7 +148,7 @@
               <w14:ligatures w14:val="standardContextual"/>
             </w:rPr>
           </w:pPr>
-          <w:hyperlink w:anchor="_Toc183764959" w:history="1">
+          <w:hyperlink w:anchor="_Toc196200961" w:history="1">
             <w:r>
               <w:rPr>
                 <w:rStyle w:val="Hyperlink"/>
@@ -175,7 +175,7 @@
                 <w:noProof/>
                 <w:webHidden/>
               </w:rPr>
-              <w:instrText xml:space="preserve"> PAGEREF _Toc183764959 \h </w:instrText>
+              <w:instrText xml:space="preserve"> PAGEREF _Toc196200961 \h </w:instrText>
             </w:r>
             <w:r>
               <w:rPr>
@@ -221,7 +221,7 @@
               <w14:ligatures w14:val="standardContextual"/>
             </w:rPr>
           </w:pPr>
-          <w:hyperlink w:anchor="_Toc183764960" w:history="1">
+          <w:hyperlink w:anchor="_Toc196200962" w:history="1">
             <w:r>
               <w:rPr>
                 <w:rStyle w:val="Hyperlink"/>
@@ -248,7 +248,7 @@
                 <w:noProof/>
                 <w:webHidden/>
               </w:rPr>
-              <w:instrText xml:space="preserve"> PAGEREF _Toc183764960 \h </w:instrText>
+              <w:instrText xml:space="preserve"> PAGEREF _Toc196200962 \h </w:instrText>
             </w:r>
             <w:r>
               <w:rPr>
@@ -294,7 +294,7 @@
               <w14:ligatures w14:val="standardContextual"/>
             </w:rPr>
           </w:pPr>
-          <w:hyperlink w:anchor="_Toc183764961" w:history="1">
+          <w:hyperlink w:anchor="_Toc196200963" w:history="1">
             <w:r>
               <w:rPr>
                 <w:rStyle w:val="Hyperlink"/>
@@ -321,7 +321,7 @@
                 <w:noProof/>
                 <w:webHidden/>
               </w:rPr>
-              <w:instrText xml:space="preserve"> PAGEREF _Toc183764961 \h </w:instrText>
+              <w:instrText xml:space="preserve"> PAGEREF _Toc196200963 \h </w:instrText>
             </w:r>
             <w:r>
               <w:rPr>
@@ -367,7 +367,7 @@
               <w14:ligatures w14:val="standardContextual"/>
             </w:rPr>
           </w:pPr>
-          <w:hyperlink w:anchor="_Toc183764962" w:history="1">
+          <w:hyperlink w:anchor="_Toc196200964" w:history="1">
             <w:r>
               <w:rPr>
                 <w:rStyle w:val="Hyperlink"/>
@@ -394,7 +394,7 @@
                 <w:noProof/>
                 <w:webHidden/>
               </w:rPr>
-              <w:instrText xml:space="preserve"> PAGEREF _Toc183764962 \h </w:instrText>
+              <w:instrText xml:space="preserve"> PAGEREF _Toc196200964 \h </w:instrText>
             </w:r>
             <w:r>
               <w:rPr>
@@ -440,7 +440,7 @@
               <w14:ligatures w14:val="standardContextual"/>
             </w:rPr>
           </w:pPr>
-          <w:hyperlink w:anchor="_Toc183764963" w:history="1">
+          <w:hyperlink w:anchor="_Toc196200965" w:history="1">
             <w:r>
               <w:rPr>
                 <w:rStyle w:val="Hyperlink"/>
@@ -467,7 +467,7 @@
                 <w:noProof/>
                 <w:webHidden/>
               </w:rPr>
-              <w:instrText xml:space="preserve"> PAGEREF _Toc183764963 \h </w:instrText>
+              <w:instrText xml:space="preserve"> PAGEREF _Toc196200965 \h </w:instrText>
             </w:r>
             <w:r>
               <w:rPr>
@@ -513,7 +513,7 @@
               <w14:ligatures w14:val="standardContextual"/>
             </w:rPr>
           </w:pPr>
-          <w:hyperlink w:anchor="_Toc183764964" w:history="1">
+          <w:hyperlink w:anchor="_Toc196200966" w:history="1">
             <w:r>
               <w:rPr>
                 <w:rStyle w:val="Hyperlink"/>
@@ -540,7 +540,7 @@
                 <w:noProof/>
                 <w:webHidden/>
               </w:rPr>
-              <w:instrText xml:space="preserve"> PAGEREF _Toc183764964 \h </w:instrText>
+              <w:instrText xml:space="preserve"> PAGEREF _Toc196200966 \h </w:instrText>
             </w:r>
             <w:r>
               <w:rPr>
@@ -586,7 +586,7 @@
               <w14:ligatures w14:val="standardContextual"/>
             </w:rPr>
           </w:pPr>
-          <w:hyperlink w:anchor="_Toc183764965" w:history="1">
+          <w:hyperlink w:anchor="_Toc196200967" w:history="1">
             <w:r>
               <w:rPr>
                 <w:rStyle w:val="Hyperlink"/>
@@ -613,7 +613,7 @@
                 <w:noProof/>
                 <w:webHidden/>
               </w:rPr>
-              <w:instrText xml:space="preserve"> PAGEREF _Toc183764965 \h </w:instrText>
+              <w:instrText xml:space="preserve"> PAGEREF _Toc196200967 \h </w:instrText>
             </w:r>
             <w:r>
               <w:rPr>
@@ -659,7 +659,7 @@
               <w14:ligatures w14:val="standardContextual"/>
             </w:rPr>
           </w:pPr>
-          <w:hyperlink w:anchor="_Toc183764966" w:history="1">
+          <w:hyperlink w:anchor="_Toc196200968" w:history="1">
             <w:r>
               <w:rPr>
                 <w:rStyle w:val="Hyperlink"/>
@@ -686,7 +686,7 @@
                 <w:noProof/>
                 <w:webHidden/>
               </w:rPr>
-              <w:instrText xml:space="preserve"> PAGEREF _Toc183764966 \h </w:instrText>
+              <w:instrText xml:space="preserve"> PAGEREF _Toc196200968 \h </w:instrText>
             </w:r>
             <w:r>
               <w:rPr>
@@ -732,41 +732,13 @@
               <w14:ligatures w14:val="standardContextual"/>
             </w:rPr>
           </w:pPr>
-          <w:hyperlink w:anchor="_Toc183764967" w:history="1">
+          <w:hyperlink w:anchor="_Toc196200969" w:history="1">
             <w:r>
               <w:rPr>
                 <w:rStyle w:val="Hyperlink"/>
                 <w:noProof/>
               </w:rPr>
-              <w:t>Symmetry Oper</w:t>
-            </w:r>
-            <w:r>
-              <w:rPr>
-                <w:rStyle w:val="Hyperlink"/>
-                <w:noProof/>
-              </w:rPr>
-              <w:t>a</w:t>
-            </w:r>
-            <w:r>
-              <w:rPr>
-                <w:rStyle w:val="Hyperlink"/>
-                <w:noProof/>
-              </w:rPr>
-              <w:t>ti</w:t>
-            </w:r>
-            <w:r>
-              <w:rPr>
-                <w:rStyle w:val="Hyperlink"/>
-                <w:noProof/>
-              </w:rPr>
-              <w:t>o</w:t>
-            </w:r>
-            <w:r>
-              <w:rPr>
-                <w:rStyle w:val="Hyperlink"/>
-                <w:noProof/>
-              </w:rPr>
-              <w:t>ns</w:t>
+              <w:t>Symmetry Operations</w:t>
             </w:r>
             <w:r>
               <w:rPr>
@@ -787,7 +759,7 @@
                 <w:noProof/>
                 <w:webHidden/>
               </w:rPr>
-              <w:instrText xml:space="preserve"> PAGEREF _Toc183764967 \h </w:instrText>
+              <w:instrText xml:space="preserve"> PAGEREF _Toc196200969 \h </w:instrText>
             </w:r>
             <w:r>
               <w:rPr>
@@ -833,7 +805,7 @@
               <w14:ligatures w14:val="standardContextual"/>
             </w:rPr>
           </w:pPr>
-          <w:hyperlink w:anchor="_Toc183764968" w:history="1">
+          <w:hyperlink w:anchor="_Toc196200970" w:history="1">
             <w:r>
               <w:rPr>
                 <w:rStyle w:val="Hyperlink"/>
@@ -860,7 +832,7 @@
                 <w:noProof/>
                 <w:webHidden/>
               </w:rPr>
-              <w:instrText xml:space="preserve"> PAGEREF _Toc183764968 \h </w:instrText>
+              <w:instrText xml:space="preserve"> PAGEREF _Toc196200970 \h </w:instrText>
             </w:r>
             <w:r>
               <w:rPr>
@@ -906,7 +878,7 @@
               <w14:ligatures w14:val="standardContextual"/>
             </w:rPr>
           </w:pPr>
-          <w:hyperlink w:anchor="_Toc183764969" w:history="1">
+          <w:hyperlink w:anchor="_Toc196200971" w:history="1">
             <w:r>
               <w:rPr>
                 <w:rStyle w:val="Hyperlink"/>
@@ -933,7 +905,7 @@
                 <w:noProof/>
                 <w:webHidden/>
               </w:rPr>
-              <w:instrText xml:space="preserve"> PAGEREF _Toc183764969 \h </w:instrText>
+              <w:instrText xml:space="preserve"> PAGEREF _Toc196200971 \h </w:instrText>
             </w:r>
             <w:r>
               <w:rPr>
@@ -979,7 +951,7 @@
               <w14:ligatures w14:val="standardContextual"/>
             </w:rPr>
           </w:pPr>
-          <w:hyperlink w:anchor="_Toc183764970" w:history="1">
+          <w:hyperlink w:anchor="_Toc196200972" w:history="1">
             <w:r>
               <w:rPr>
                 <w:rStyle w:val="Hyperlink"/>
@@ -1006,7 +978,7 @@
                 <w:noProof/>
                 <w:webHidden/>
               </w:rPr>
-              <w:instrText xml:space="preserve"> PAGEREF _Toc183764970 \h </w:instrText>
+              <w:instrText xml:space="preserve"> PAGEREF _Toc196200972 \h </w:instrText>
             </w:r>
             <w:r>
               <w:rPr>
@@ -1052,7 +1024,7 @@
               <w14:ligatures w14:val="standardContextual"/>
             </w:rPr>
           </w:pPr>
-          <w:hyperlink w:anchor="_Toc183764971" w:history="1">
+          <w:hyperlink w:anchor="_Toc196200973" w:history="1">
             <w:r>
               <w:rPr>
                 <w:rStyle w:val="Hyperlink"/>
@@ -1079,7 +1051,7 @@
                 <w:noProof/>
                 <w:webHidden/>
               </w:rPr>
-              <w:instrText xml:space="preserve"> PAGEREF _Toc183764971 \h </w:instrText>
+              <w:instrText xml:space="preserve"> PAGEREF _Toc196200973 \h </w:instrText>
             </w:r>
             <w:r>
               <w:rPr>
@@ -1125,7 +1097,7 @@
               <w14:ligatures w14:val="standardContextual"/>
             </w:rPr>
           </w:pPr>
-          <w:hyperlink w:anchor="_Toc183764972" w:history="1">
+          <w:hyperlink w:anchor="_Toc196200974" w:history="1">
             <w:r>
               <w:rPr>
                 <w:rStyle w:val="Hyperlink"/>
@@ -1152,7 +1124,7 @@
                 <w:noProof/>
                 <w:webHidden/>
               </w:rPr>
-              <w:instrText xml:space="preserve"> PAGEREF _Toc183764972 \h </w:instrText>
+              <w:instrText xml:space="preserve"> PAGEREF _Toc196200974 \h </w:instrText>
             </w:r>
             <w:r>
               <w:rPr>
@@ -1198,7 +1170,7 @@
               <w14:ligatures w14:val="standardContextual"/>
             </w:rPr>
           </w:pPr>
-          <w:hyperlink w:anchor="_Toc183764973" w:history="1">
+          <w:hyperlink w:anchor="_Toc196200975" w:history="1">
             <w:r>
               <w:rPr>
                 <w:rStyle w:val="Hyperlink"/>
@@ -1225,7 +1197,7 @@
                 <w:noProof/>
                 <w:webHidden/>
               </w:rPr>
-              <w:instrText xml:space="preserve"> PAGEREF _Toc183764973 \h </w:instrText>
+              <w:instrText xml:space="preserve"> PAGEREF _Toc196200975 \h </w:instrText>
             </w:r>
             <w:r>
               <w:rPr>
@@ -1271,7 +1243,7 @@
               <w14:ligatures w14:val="standardContextual"/>
             </w:rPr>
           </w:pPr>
-          <w:hyperlink w:anchor="_Toc183764974" w:history="1">
+          <w:hyperlink w:anchor="_Toc196200976" w:history="1">
             <w:r>
               <w:rPr>
                 <w:rStyle w:val="Hyperlink"/>
@@ -1298,7 +1270,7 @@
                 <w:noProof/>
                 <w:webHidden/>
               </w:rPr>
-              <w:instrText xml:space="preserve"> PAGEREF _Toc183764974 \h </w:instrText>
+              <w:instrText xml:space="preserve"> PAGEREF _Toc196200976 \h </w:instrText>
             </w:r>
             <w:r>
               <w:rPr>
@@ -1344,7 +1316,7 @@
               <w14:ligatures w14:val="standardContextual"/>
             </w:rPr>
           </w:pPr>
-          <w:hyperlink w:anchor="_Toc183764975" w:history="1">
+          <w:hyperlink w:anchor="_Toc196200977" w:history="1">
             <w:r>
               <w:rPr>
                 <w:rStyle w:val="Hyperlink"/>
@@ -1371,7 +1343,7 @@
                 <w:noProof/>
                 <w:webHidden/>
               </w:rPr>
-              <w:instrText xml:space="preserve"> PAGEREF _Toc183764975 \h </w:instrText>
+              <w:instrText xml:space="preserve"> PAGEREF _Toc196200977 \h </w:instrText>
             </w:r>
             <w:r>
               <w:rPr>
@@ -1417,7 +1389,7 @@
               <w14:ligatures w14:val="standardContextual"/>
             </w:rPr>
           </w:pPr>
-          <w:hyperlink w:anchor="_Toc183764976" w:history="1">
+          <w:hyperlink w:anchor="_Toc196200978" w:history="1">
             <w:r>
               <w:rPr>
                 <w:rStyle w:val="Hyperlink"/>
@@ -1444,7 +1416,7 @@
                 <w:noProof/>
                 <w:webHidden/>
               </w:rPr>
-              <w:instrText xml:space="preserve"> PAGEREF _Toc183764976 \h </w:instrText>
+              <w:instrText xml:space="preserve"> PAGEREF _Toc196200978 \h </w:instrText>
             </w:r>
             <w:r>
               <w:rPr>
@@ -1490,7 +1462,7 @@
               <w14:ligatures w14:val="standardContextual"/>
             </w:rPr>
           </w:pPr>
-          <w:hyperlink w:anchor="_Toc183764977" w:history="1">
+          <w:hyperlink w:anchor="_Toc196200979" w:history="1">
             <w:r>
               <w:rPr>
                 <w:rStyle w:val="Hyperlink"/>
@@ -1517,7 +1489,7 @@
                 <w:noProof/>
                 <w:webHidden/>
               </w:rPr>
-              <w:instrText xml:space="preserve"> PAGEREF _Toc183764977 \h </w:instrText>
+              <w:instrText xml:space="preserve"> PAGEREF _Toc196200979 \h </w:instrText>
             </w:r>
             <w:r>
               <w:rPr>
@@ -1563,7 +1535,7 @@
               <w14:ligatures w14:val="standardContextual"/>
             </w:rPr>
           </w:pPr>
-          <w:hyperlink w:anchor="_Toc183764978" w:history="1">
+          <w:hyperlink w:anchor="_Toc196200980" w:history="1">
             <w:r>
               <w:rPr>
                 <w:rStyle w:val="Hyperlink"/>
@@ -1590,7 +1562,7 @@
                 <w:noProof/>
                 <w:webHidden/>
               </w:rPr>
-              <w:instrText xml:space="preserve"> PAGEREF _Toc183764978 \h </w:instrText>
+              <w:instrText xml:space="preserve"> PAGEREF _Toc196200980 \h </w:instrText>
             </w:r>
             <w:r>
               <w:rPr>
@@ -1636,7 +1608,7 @@
               <w14:ligatures w14:val="standardContextual"/>
             </w:rPr>
           </w:pPr>
-          <w:hyperlink w:anchor="_Toc183764979" w:history="1">
+          <w:hyperlink w:anchor="_Toc196200981" w:history="1">
             <w:r>
               <w:rPr>
                 <w:rStyle w:val="Hyperlink"/>
@@ -1663,7 +1635,7 @@
                 <w:noProof/>
                 <w:webHidden/>
               </w:rPr>
-              <w:instrText xml:space="preserve"> PAGEREF _Toc183764979 \h </w:instrText>
+              <w:instrText xml:space="preserve"> PAGEREF _Toc196200981 \h </w:instrText>
             </w:r>
             <w:r>
               <w:rPr>
@@ -1709,7 +1681,7 @@
               <w14:ligatures w14:val="standardContextual"/>
             </w:rPr>
           </w:pPr>
-          <w:hyperlink w:anchor="_Toc183764980" w:history="1">
+          <w:hyperlink w:anchor="_Toc196200982" w:history="1">
             <w:r>
               <w:rPr>
                 <w:rStyle w:val="Hyperlink"/>
@@ -1736,7 +1708,7 @@
                 <w:noProof/>
                 <w:webHidden/>
               </w:rPr>
-              <w:instrText xml:space="preserve"> PAGEREF _Toc183764980 \h </w:instrText>
+              <w:instrText xml:space="preserve"> PAGEREF _Toc196200982 \h </w:instrText>
             </w:r>
             <w:r>
               <w:rPr>
@@ -1782,7 +1754,7 @@
               <w14:ligatures w14:val="standardContextual"/>
             </w:rPr>
           </w:pPr>
-          <w:hyperlink w:anchor="_Toc183764981" w:history="1">
+          <w:hyperlink w:anchor="_Toc196200983" w:history="1">
             <w:r>
               <w:rPr>
                 <w:rStyle w:val="Hyperlink"/>
@@ -1809,7 +1781,7 @@
                 <w:noProof/>
                 <w:webHidden/>
               </w:rPr>
-              <w:instrText xml:space="preserve"> PAGEREF _Toc183764981 \h </w:instrText>
+              <w:instrText xml:space="preserve"> PAGEREF _Toc196200983 \h </w:instrText>
             </w:r>
             <w:r>
               <w:rPr>
@@ -1855,7 +1827,7 @@
               <w14:ligatures w14:val="standardContextual"/>
             </w:rPr>
           </w:pPr>
-          <w:hyperlink w:anchor="_Toc183764982" w:history="1">
+          <w:hyperlink w:anchor="_Toc196200984" w:history="1">
             <w:r>
               <w:rPr>
                 <w:rStyle w:val="Hyperlink"/>
@@ -1882,7 +1854,7 @@
                 <w:noProof/>
                 <w:webHidden/>
               </w:rPr>
-              <w:instrText xml:space="preserve"> PAGEREF _Toc183764982 \h </w:instrText>
+              <w:instrText xml:space="preserve"> PAGEREF _Toc196200984 \h </w:instrText>
             </w:r>
             <w:r>
               <w:rPr>
@@ -1928,7 +1900,7 @@
               <w14:ligatures w14:val="standardContextual"/>
             </w:rPr>
           </w:pPr>
-          <w:hyperlink w:anchor="_Toc183764983" w:history="1">
+          <w:hyperlink w:anchor="_Toc196200985" w:history="1">
             <w:r>
               <w:rPr>
                 <w:rStyle w:val="Hyperlink"/>
@@ -1955,7 +1927,7 @@
                 <w:noProof/>
                 <w:webHidden/>
               </w:rPr>
-              <w:instrText xml:space="preserve"> PAGEREF _Toc183764983 \h </w:instrText>
+              <w:instrText xml:space="preserve"> PAGEREF _Toc196200985 \h </w:instrText>
             </w:r>
             <w:r>
               <w:rPr>
@@ -2001,7 +1973,7 @@
               <w14:ligatures w14:val="standardContextual"/>
             </w:rPr>
           </w:pPr>
-          <w:hyperlink w:anchor="_Toc183764984" w:history="1">
+          <w:hyperlink w:anchor="_Toc196200986" w:history="1">
             <w:r>
               <w:rPr>
                 <w:rStyle w:val="Hyperlink"/>
@@ -2028,7 +2000,7 @@
                 <w:noProof/>
                 <w:webHidden/>
               </w:rPr>
-              <w:instrText xml:space="preserve"> PAGEREF _Toc183764984 \h </w:instrText>
+              <w:instrText xml:space="preserve"> PAGEREF _Toc196200986 \h </w:instrText>
             </w:r>
             <w:r>
               <w:rPr>
@@ -2074,7 +2046,7 @@
               <w14:ligatures w14:val="standardContextual"/>
             </w:rPr>
           </w:pPr>
-          <w:hyperlink w:anchor="_Toc183764985" w:history="1">
+          <w:hyperlink w:anchor="_Toc196200987" w:history="1">
             <w:r>
               <w:rPr>
                 <w:rStyle w:val="Hyperlink"/>
@@ -2101,7 +2073,7 @@
                 <w:noProof/>
                 <w:webHidden/>
               </w:rPr>
-              <w:instrText xml:space="preserve"> PAGEREF _Toc183764985 \h </w:instrText>
+              <w:instrText xml:space="preserve"> PAGEREF _Toc196200987 \h </w:instrText>
             </w:r>
             <w:r>
               <w:rPr>
@@ -2147,7 +2119,7 @@
               <w14:ligatures w14:val="standardContextual"/>
             </w:rPr>
           </w:pPr>
-          <w:hyperlink w:anchor="_Toc183764986" w:history="1">
+          <w:hyperlink w:anchor="_Toc196200988" w:history="1">
             <w:r>
               <w:rPr>
                 <w:rStyle w:val="Hyperlink"/>
@@ -2174,7 +2146,7 @@
                 <w:noProof/>
                 <w:webHidden/>
               </w:rPr>
-              <w:instrText xml:space="preserve"> PAGEREF _Toc183764986 \h </w:instrText>
+              <w:instrText xml:space="preserve"> PAGEREF _Toc196200988 \h </w:instrText>
             </w:r>
             <w:r>
               <w:rPr>
@@ -2220,7 +2192,7 @@
               <w14:ligatures w14:val="standardContextual"/>
             </w:rPr>
           </w:pPr>
-          <w:hyperlink w:anchor="_Toc183764987" w:history="1">
+          <w:hyperlink w:anchor="_Toc196200989" w:history="1">
             <w:r>
               <w:rPr>
                 <w:rStyle w:val="Hyperlink"/>
@@ -2247,7 +2219,7 @@
                 <w:noProof/>
                 <w:webHidden/>
               </w:rPr>
-              <w:instrText xml:space="preserve"> PAGEREF _Toc183764987 \h </w:instrText>
+              <w:instrText xml:space="preserve"> PAGEREF _Toc196200989 \h </w:instrText>
             </w:r>
             <w:r>
               <w:rPr>
@@ -2293,7 +2265,7 @@
               <w14:ligatures w14:val="standardContextual"/>
             </w:rPr>
           </w:pPr>
-          <w:hyperlink w:anchor="_Toc183764988" w:history="1">
+          <w:hyperlink w:anchor="_Toc196200990" w:history="1">
             <w:r>
               <w:rPr>
                 <w:rStyle w:val="Hyperlink"/>
@@ -2320,7 +2292,7 @@
                 <w:noProof/>
                 <w:webHidden/>
               </w:rPr>
-              <w:instrText xml:space="preserve"> PAGEREF _Toc183764988 \h </w:instrText>
+              <w:instrText xml:space="preserve"> PAGEREF _Toc196200990 \h </w:instrText>
             </w:r>
             <w:r>
               <w:rPr>
@@ -2366,7 +2338,7 @@
               <w14:ligatures w14:val="standardContextual"/>
             </w:rPr>
           </w:pPr>
-          <w:hyperlink w:anchor="_Toc183764989" w:history="1">
+          <w:hyperlink w:anchor="_Toc196200991" w:history="1">
             <w:r>
               <w:rPr>
                 <w:rStyle w:val="Hyperlink"/>
@@ -2393,7 +2365,7 @@
                 <w:noProof/>
                 <w:webHidden/>
               </w:rPr>
-              <w:instrText xml:space="preserve"> PAGEREF _Toc183764989 \h </w:instrText>
+              <w:instrText xml:space="preserve"> PAGEREF _Toc196200991 \h </w:instrText>
             </w:r>
             <w:r>
               <w:rPr>
@@ -2439,7 +2411,7 @@
               <w14:ligatures w14:val="standardContextual"/>
             </w:rPr>
           </w:pPr>
-          <w:hyperlink w:anchor="_Toc183764990" w:history="1">
+          <w:hyperlink w:anchor="_Toc196200992" w:history="1">
             <w:r>
               <w:rPr>
                 <w:rStyle w:val="Hyperlink"/>
@@ -2466,7 +2438,7 @@
                 <w:noProof/>
                 <w:webHidden/>
               </w:rPr>
-              <w:instrText xml:space="preserve"> PAGEREF _Toc183764990 \h </w:instrText>
+              <w:instrText xml:space="preserve"> PAGEREF _Toc196200992 \h </w:instrText>
             </w:r>
             <w:r>
               <w:rPr>
@@ -2512,7 +2484,7 @@
               <w14:ligatures w14:val="standardContextual"/>
             </w:rPr>
           </w:pPr>
-          <w:hyperlink w:anchor="_Toc183764991" w:history="1">
+          <w:hyperlink w:anchor="_Toc196200993" w:history="1">
             <w:r>
               <w:rPr>
                 <w:rStyle w:val="Hyperlink"/>
@@ -2539,7 +2511,7 @@
                 <w:noProof/>
                 <w:webHidden/>
               </w:rPr>
-              <w:instrText xml:space="preserve"> PAGEREF _Toc183764991 \h </w:instrText>
+              <w:instrText xml:space="preserve"> PAGEREF _Toc196200993 \h </w:instrText>
             </w:r>
             <w:r>
               <w:rPr>
@@ -2585,7 +2557,7 @@
               <w14:ligatures w14:val="standardContextual"/>
             </w:rPr>
           </w:pPr>
-          <w:hyperlink w:anchor="_Toc183764992" w:history="1">
+          <w:hyperlink w:anchor="_Toc196200994" w:history="1">
             <w:r>
               <w:rPr>
                 <w:rStyle w:val="Hyperlink"/>
@@ -2612,7 +2584,7 @@
                 <w:noProof/>
                 <w:webHidden/>
               </w:rPr>
-              <w:instrText xml:space="preserve"> PAGEREF _Toc183764992 \h </w:instrText>
+              <w:instrText xml:space="preserve"> PAGEREF _Toc196200994 \h </w:instrText>
             </w:r>
             <w:r>
               <w:rPr>
@@ -2658,7 +2630,7 @@
               <w14:ligatures w14:val="standardContextual"/>
             </w:rPr>
           </w:pPr>
-          <w:hyperlink w:anchor="_Toc183764993" w:history="1">
+          <w:hyperlink w:anchor="_Toc196200995" w:history="1">
             <w:r>
               <w:rPr>
                 <w:rStyle w:val="Hyperlink"/>
@@ -2685,7 +2657,7 @@
                 <w:noProof/>
                 <w:webHidden/>
               </w:rPr>
-              <w:instrText xml:space="preserve"> PAGEREF _Toc183764993 \h </w:instrText>
+              <w:instrText xml:space="preserve"> PAGEREF _Toc196200995 \h </w:instrText>
             </w:r>
             <w:r>
               <w:rPr>
@@ -2731,7 +2703,7 @@
               <w14:ligatures w14:val="standardContextual"/>
             </w:rPr>
           </w:pPr>
-          <w:hyperlink w:anchor="_Toc183764994" w:history="1">
+          <w:hyperlink w:anchor="_Toc196200996" w:history="1">
             <w:r>
               <w:rPr>
                 <w:rStyle w:val="Hyperlink"/>
@@ -2758,7 +2730,7 @@
                 <w:noProof/>
                 <w:webHidden/>
               </w:rPr>
-              <w:instrText xml:space="preserve"> PAGEREF _Toc183764994 \h </w:instrText>
+              <w:instrText xml:space="preserve"> PAGEREF _Toc196200996 \h </w:instrText>
             </w:r>
             <w:r>
               <w:rPr>
@@ -2804,7 +2776,7 @@
               <w14:ligatures w14:val="standardContextual"/>
             </w:rPr>
           </w:pPr>
-          <w:hyperlink w:anchor="_Toc183764995" w:history="1">
+          <w:hyperlink w:anchor="_Toc196200997" w:history="1">
             <w:r>
               <w:rPr>
                 <w:rStyle w:val="Hyperlink"/>
@@ -2831,7 +2803,7 @@
                 <w:noProof/>
                 <w:webHidden/>
               </w:rPr>
-              <w:instrText xml:space="preserve"> PAGEREF _Toc183764995 \h </w:instrText>
+              <w:instrText xml:space="preserve"> PAGEREF _Toc196200997 \h </w:instrText>
             </w:r>
             <w:r>
               <w:rPr>
@@ -2877,7 +2849,7 @@
               <w14:ligatures w14:val="standardContextual"/>
             </w:rPr>
           </w:pPr>
-          <w:hyperlink w:anchor="_Toc183764996" w:history="1">
+          <w:hyperlink w:anchor="_Toc196200998" w:history="1">
             <w:r>
               <w:rPr>
                 <w:rStyle w:val="Hyperlink"/>
@@ -2904,7 +2876,7 @@
                 <w:noProof/>
                 <w:webHidden/>
               </w:rPr>
-              <w:instrText xml:space="preserve"> PAGEREF _Toc183764996 \h </w:instrText>
+              <w:instrText xml:space="preserve"> PAGEREF _Toc196200998 \h </w:instrText>
             </w:r>
             <w:r>
               <w:rPr>
@@ -2950,7 +2922,7 @@
               <w14:ligatures w14:val="standardContextual"/>
             </w:rPr>
           </w:pPr>
-          <w:hyperlink w:anchor="_Toc183764997" w:history="1">
+          <w:hyperlink w:anchor="_Toc196200999" w:history="1">
             <w:r>
               <w:rPr>
                 <w:rStyle w:val="Hyperlink"/>
@@ -2977,7 +2949,7 @@
                 <w:noProof/>
                 <w:webHidden/>
               </w:rPr>
-              <w:instrText xml:space="preserve"> PAGEREF _Toc183764997 \h </w:instrText>
+              <w:instrText xml:space="preserve"> PAGEREF _Toc196200999 \h </w:instrText>
             </w:r>
             <w:r>
               <w:rPr>
@@ -3023,7 +2995,7 @@
               <w14:ligatures w14:val="standardContextual"/>
             </w:rPr>
           </w:pPr>
-          <w:hyperlink w:anchor="_Toc183764998" w:history="1">
+          <w:hyperlink w:anchor="_Toc196201000" w:history="1">
             <w:r>
               <w:rPr>
                 <w:rStyle w:val="Hyperlink"/>
@@ -3050,7 +3022,7 @@
                 <w:noProof/>
                 <w:webHidden/>
               </w:rPr>
-              <w:instrText xml:space="preserve"> PAGEREF _Toc183764998 \h </w:instrText>
+              <w:instrText xml:space="preserve"> PAGEREF _Toc196201000 \h </w:instrText>
             </w:r>
             <w:r>
               <w:rPr>
@@ -3096,7 +3068,7 @@
               <w14:ligatures w14:val="standardContextual"/>
             </w:rPr>
           </w:pPr>
-          <w:hyperlink w:anchor="_Toc183764999" w:history="1">
+          <w:hyperlink w:anchor="_Toc196201001" w:history="1">
             <w:r>
               <w:rPr>
                 <w:rStyle w:val="Hyperlink"/>
@@ -3123,7 +3095,7 @@
                 <w:noProof/>
                 <w:webHidden/>
               </w:rPr>
-              <w:instrText xml:space="preserve"> PAGEREF _Toc183764999 \h </w:instrText>
+              <w:instrText xml:space="preserve"> PAGEREF _Toc196201001 \h </w:instrText>
             </w:r>
             <w:r>
               <w:rPr>
@@ -3169,7 +3141,7 @@
               <w14:ligatures w14:val="standardContextual"/>
             </w:rPr>
           </w:pPr>
-          <w:hyperlink w:anchor="_Toc183765000" w:history="1">
+          <w:hyperlink w:anchor="_Toc196201002" w:history="1">
             <w:r>
               <w:rPr>
                 <w:rStyle w:val="Hyperlink"/>
@@ -3196,7 +3168,7 @@
                 <w:noProof/>
                 <w:webHidden/>
               </w:rPr>
-              <w:instrText xml:space="preserve"> PAGEREF _Toc183765000 \h </w:instrText>
+              <w:instrText xml:space="preserve"> PAGEREF _Toc196201002 \h </w:instrText>
             </w:r>
             <w:r>
               <w:rPr>
@@ -3242,7 +3214,7 @@
               <w14:ligatures w14:val="standardContextual"/>
             </w:rPr>
           </w:pPr>
-          <w:hyperlink w:anchor="_Toc183765001" w:history="1">
+          <w:hyperlink w:anchor="_Toc196201003" w:history="1">
             <w:r>
               <w:rPr>
                 <w:rStyle w:val="Hyperlink"/>
@@ -3269,7 +3241,7 @@
                 <w:noProof/>
                 <w:webHidden/>
               </w:rPr>
-              <w:instrText xml:space="preserve"> PAGEREF _Toc183765001 \h </w:instrText>
+              <w:instrText xml:space="preserve"> PAGEREF _Toc196201003 \h </w:instrText>
             </w:r>
             <w:r>
               <w:rPr>
@@ -3315,7 +3287,7 @@
               <w14:ligatures w14:val="standardContextual"/>
             </w:rPr>
           </w:pPr>
-          <w:hyperlink w:anchor="_Toc183765002" w:history="1">
+          <w:hyperlink w:anchor="_Toc196201004" w:history="1">
             <w:r>
               <w:rPr>
                 <w:rStyle w:val="Hyperlink"/>
@@ -3342,7 +3314,7 @@
                 <w:noProof/>
                 <w:webHidden/>
               </w:rPr>
-              <w:instrText xml:space="preserve"> PAGEREF _Toc183765002 \h </w:instrText>
+              <w:instrText xml:space="preserve"> PAGEREF _Toc196201004 \h </w:instrText>
             </w:r>
             <w:r>
               <w:rPr>
@@ -3388,7 +3360,7 @@
               <w14:ligatures w14:val="standardContextual"/>
             </w:rPr>
           </w:pPr>
-          <w:hyperlink w:anchor="_Toc183765003" w:history="1">
+          <w:hyperlink w:anchor="_Toc196201005" w:history="1">
             <w:r>
               <w:rPr>
                 <w:rStyle w:val="Hyperlink"/>
@@ -3415,7 +3387,7 @@
                 <w:noProof/>
                 <w:webHidden/>
               </w:rPr>
-              <w:instrText xml:space="preserve"> PAGEREF _Toc183765003 \h </w:instrText>
+              <w:instrText xml:space="preserve"> PAGEREF _Toc196201005 \h </w:instrText>
             </w:r>
             <w:r>
               <w:rPr>
@@ -3461,7 +3433,7 @@
               <w14:ligatures w14:val="standardContextual"/>
             </w:rPr>
           </w:pPr>
-          <w:hyperlink w:anchor="_Toc183765004" w:history="1">
+          <w:hyperlink w:anchor="_Toc196201006" w:history="1">
             <w:r>
               <w:rPr>
                 <w:rStyle w:val="Hyperlink"/>
@@ -3488,7 +3460,7 @@
                 <w:noProof/>
                 <w:webHidden/>
               </w:rPr>
-              <w:instrText xml:space="preserve"> PAGEREF _Toc183765004 \h </w:instrText>
+              <w:instrText xml:space="preserve"> PAGEREF _Toc196201006 \h </w:instrText>
             </w:r>
             <w:r>
               <w:rPr>
@@ -3534,7 +3506,7 @@
               <w14:ligatures w14:val="standardContextual"/>
             </w:rPr>
           </w:pPr>
-          <w:hyperlink w:anchor="_Toc183765005" w:history="1">
+          <w:hyperlink w:anchor="_Toc196201007" w:history="1">
             <w:r>
               <w:rPr>
                 <w:rStyle w:val="Hyperlink"/>
@@ -3561,7 +3533,7 @@
                 <w:noProof/>
                 <w:webHidden/>
               </w:rPr>
-              <w:instrText xml:space="preserve"> PAGEREF _Toc183765005 \h </w:instrText>
+              <w:instrText xml:space="preserve"> PAGEREF _Toc196201007 \h </w:instrText>
             </w:r>
             <w:r>
               <w:rPr>
@@ -3607,7 +3579,7 @@
               <w14:ligatures w14:val="standardContextual"/>
             </w:rPr>
           </w:pPr>
-          <w:hyperlink w:anchor="_Toc183765006" w:history="1">
+          <w:hyperlink w:anchor="_Toc196201008" w:history="1">
             <w:r>
               <w:rPr>
                 <w:rStyle w:val="Hyperlink"/>
@@ -3634,7 +3606,7 @@
                 <w:noProof/>
                 <w:webHidden/>
               </w:rPr>
-              <w:instrText xml:space="preserve"> PAGEREF _Toc183765006 \h </w:instrText>
+              <w:instrText xml:space="preserve"> PAGEREF _Toc196201008 \h </w:instrText>
             </w:r>
             <w:r>
               <w:rPr>
@@ -3680,13 +3652,13 @@
               <w14:ligatures w14:val="standardContextual"/>
             </w:rPr>
           </w:pPr>
-          <w:hyperlink w:anchor="_Toc183765007" w:history="1">
+          <w:hyperlink w:anchor="_Toc196201009" w:history="1">
             <w:r>
               <w:rPr>
                 <w:rStyle w:val="Hyperlink"/>
                 <w:noProof/>
               </w:rPr>
-              <w:t>Customise GUI toolbar</w:t>
+              <w:t>Olex2 optional defaults</w:t>
             </w:r>
             <w:r>
               <w:rPr>
@@ -3707,7 +3679,7 @@
                 <w:noProof/>
                 <w:webHidden/>
               </w:rPr>
-              <w:instrText xml:space="preserve"> PAGEREF _Toc183765007 \h </w:instrText>
+              <w:instrText xml:space="preserve"> PAGEREF _Toc196201009 \h </w:instrText>
             </w:r>
             <w:r>
               <w:rPr>
@@ -3727,7 +3699,7 @@
                 <w:noProof/>
                 <w:webHidden/>
               </w:rPr>
-              <w:t>47</w:t>
+              <w:t>45</w:t>
             </w:r>
             <w:r>
               <w:rPr>
@@ -3753,13 +3725,13 @@
               <w14:ligatures w14:val="standardContextual"/>
             </w:rPr>
           </w:pPr>
-          <w:hyperlink w:anchor="_Toc183765008" w:history="1">
+          <w:hyperlink w:anchor="_Toc196201010" w:history="1">
             <w:r>
               <w:rPr>
                 <w:rStyle w:val="Hyperlink"/>
                 <w:noProof/>
               </w:rPr>
-              <w:t>Customising Olex2 Shortcuts and main menu bar</w:t>
+              <w:t>Customise GUI toolbar</w:t>
             </w:r>
             <w:r>
               <w:rPr>
@@ -3780,7 +3752,7 @@
                 <w:noProof/>
                 <w:webHidden/>
               </w:rPr>
-              <w:instrText xml:space="preserve"> PAGEREF _Toc183765008 \h </w:instrText>
+              <w:instrText xml:space="preserve"> PAGEREF _Toc196201010 \h </w:instrText>
             </w:r>
             <w:r>
               <w:rPr>
@@ -3800,7 +3772,7 @@
                 <w:noProof/>
                 <w:webHidden/>
               </w:rPr>
-              <w:t>48</w:t>
+              <w:t>47</w:t>
             </w:r>
             <w:r>
               <w:rPr>
@@ -3826,12 +3798,85 @@
               <w14:ligatures w14:val="standardContextual"/>
             </w:rPr>
           </w:pPr>
-          <w:hyperlink w:anchor="_Toc183765009" w:history="1">
+          <w:hyperlink w:anchor="_Toc196201011" w:history="1">
             <w:r>
               <w:rPr>
                 <w:rStyle w:val="Hyperlink"/>
                 <w:noProof/>
               </w:rPr>
+              <w:t>Customising Olex2 Shortcuts and main menu bar</w:t>
+            </w:r>
+            <w:r>
+              <w:rPr>
+                <w:noProof/>
+                <w:webHidden/>
+              </w:rPr>
+              <w:tab/>
+            </w:r>
+            <w:r>
+              <w:rPr>
+                <w:noProof/>
+                <w:webHidden/>
+              </w:rPr>
+              <w:fldChar w:fldCharType="begin"/>
+            </w:r>
+            <w:r>
+              <w:rPr>
+                <w:noProof/>
+                <w:webHidden/>
+              </w:rPr>
+              <w:instrText xml:space="preserve"> PAGEREF _Toc196201011 \h </w:instrText>
+            </w:r>
+            <w:r>
+              <w:rPr>
+                <w:noProof/>
+                <w:webHidden/>
+              </w:rPr>
+            </w:r>
+            <w:r>
+              <w:rPr>
+                <w:noProof/>
+                <w:webHidden/>
+              </w:rPr>
+              <w:fldChar w:fldCharType="separate"/>
+            </w:r>
+            <w:r>
+              <w:rPr>
+                <w:noProof/>
+                <w:webHidden/>
+              </w:rPr>
+              <w:t>48</w:t>
+            </w:r>
+            <w:r>
+              <w:rPr>
+                <w:noProof/>
+                <w:webHidden/>
+              </w:rPr>
+              <w:fldChar w:fldCharType="end"/>
+            </w:r>
+          </w:hyperlink>
+        </w:p>
+        <w:p>
+          <w:pPr>
+            <w:pStyle w:val="TOC2"/>
+            <w:tabs>
+              <w:tab w:val="right" w:leader="dot" w:pos="9016"/>
+            </w:tabs>
+            <w:rPr>
+              <w:rFonts w:asciiTheme="minorHAnsi" w:eastAsiaTheme="minorEastAsia" w:hAnsiTheme="minorHAnsi" w:cstheme="minorBidi"/>
+              <w:noProof/>
+              <w:kern w:val="2"/>
+              <w:sz w:val="24"/>
+              <w:szCs w:val="24"/>
+              <w14:ligatures w14:val="standardContextual"/>
+            </w:rPr>
+          </w:pPr>
+          <w:hyperlink w:anchor="_Toc196201012" w:history="1">
+            <w:r>
+              <w:rPr>
+                <w:rStyle w:val="Hyperlink"/>
+                <w:noProof/>
+              </w:rPr>
               <w:t>Work with idealised and regularised groups and AFIX instructions</w:t>
             </w:r>
             <w:r>
@@ -3853,7 +3898,7 @@
                 <w:noProof/>
                 <w:webHidden/>
               </w:rPr>
-              <w:instrText xml:space="preserve"> PAGEREF _Toc183765009 \h </w:instrText>
+              <w:instrText xml:space="preserve"> PAGEREF _Toc196201012 \h </w:instrText>
             </w:r>
             <w:r>
               <w:rPr>
@@ -3899,7 +3944,7 @@
               <w14:ligatures w14:val="standardContextual"/>
             </w:rPr>
           </w:pPr>
-          <w:hyperlink w:anchor="_Toc183765010" w:history="1">
+          <w:hyperlink w:anchor="_Toc196201013" w:history="1">
             <w:r>
               <w:rPr>
                 <w:rStyle w:val="Hyperlink"/>
@@ -3926,7 +3971,7 @@
                 <w:noProof/>
                 <w:webHidden/>
               </w:rPr>
-              <w:instrText xml:space="preserve"> PAGEREF _Toc183765010 \h </w:instrText>
+              <w:instrText xml:space="preserve"> PAGEREF _Toc196201013 \h </w:instrText>
             </w:r>
             <w:r>
               <w:rPr>
@@ -3972,7 +4017,7 @@
               <w14:ligatures w14:val="standardContextual"/>
             </w:rPr>
           </w:pPr>
-          <w:hyperlink w:anchor="_Toc183765011" w:history="1">
+          <w:hyperlink w:anchor="_Toc196201014" w:history="1">
             <w:r>
               <w:rPr>
                 <w:rStyle w:val="Hyperlink"/>
@@ -3999,7 +4044,7 @@
                 <w:noProof/>
                 <w:webHidden/>
               </w:rPr>
-              <w:instrText xml:space="preserve"> PAGEREF _Toc183765011 \h </w:instrText>
+              <w:instrText xml:space="preserve"> PAGEREF _Toc196201014 \h </w:instrText>
             </w:r>
             <w:r>
               <w:rPr>
@@ -4045,7 +4090,7 @@
               <w14:ligatures w14:val="standardContextual"/>
             </w:rPr>
           </w:pPr>
-          <w:hyperlink w:anchor="_Toc183765012" w:history="1">
+          <w:hyperlink w:anchor="_Toc196201015" w:history="1">
             <w:r>
               <w:rPr>
                 <w:rStyle w:val="Hyperlink"/>
@@ -4072,7 +4117,7 @@
                 <w:noProof/>
                 <w:webHidden/>
               </w:rPr>
-              <w:instrText xml:space="preserve"> PAGEREF _Toc183765012 \h </w:instrText>
+              <w:instrText xml:space="preserve"> PAGEREF _Toc196201015 \h </w:instrText>
             </w:r>
             <w:r>
               <w:rPr>
@@ -4118,7 +4163,7 @@
               <w14:ligatures w14:val="standardContextual"/>
             </w:rPr>
           </w:pPr>
-          <w:hyperlink w:anchor="_Toc183765013" w:history="1">
+          <w:hyperlink w:anchor="_Toc196201016" w:history="1">
             <w:r>
               <w:rPr>
                 <w:rStyle w:val="Hyperlink"/>
@@ -4145,7 +4190,7 @@
                 <w:noProof/>
                 <w:webHidden/>
               </w:rPr>
-              <w:instrText xml:space="preserve"> PAGEREF _Toc183765013 \h </w:instrText>
+              <w:instrText xml:space="preserve"> PAGEREF _Toc196201016 \h </w:instrText>
             </w:r>
             <w:r>
               <w:rPr>
@@ -4191,7 +4236,7 @@
               <w14:ligatures w14:val="standardContextual"/>
             </w:rPr>
           </w:pPr>
-          <w:hyperlink w:anchor="_Toc183765014" w:history="1">
+          <w:hyperlink w:anchor="_Toc196201017" w:history="1">
             <w:r>
               <w:rPr>
                 <w:rStyle w:val="Hyperlink"/>
@@ -4218,7 +4263,7 @@
                 <w:noProof/>
                 <w:webHidden/>
               </w:rPr>
-              <w:instrText xml:space="preserve"> PAGEREF _Toc183765014 \h </w:instrText>
+              <w:instrText xml:space="preserve"> PAGEREF _Toc196201017 \h </w:instrText>
             </w:r>
             <w:r>
               <w:rPr>
@@ -4264,7 +4309,7 @@
               <w14:ligatures w14:val="standardContextual"/>
             </w:rPr>
           </w:pPr>
-          <w:hyperlink w:anchor="_Toc183765015" w:history="1">
+          <w:hyperlink w:anchor="_Toc196201018" w:history="1">
             <w:r>
               <w:rPr>
                 <w:rStyle w:val="Hyperlink"/>
@@ -4291,7 +4336,7 @@
                 <w:noProof/>
                 <w:webHidden/>
               </w:rPr>
-              <w:instrText xml:space="preserve"> PAGEREF _Toc183765015 \h </w:instrText>
+              <w:instrText xml:space="preserve"> PAGEREF _Toc196201018 \h </w:instrText>
             </w:r>
             <w:r>
               <w:rPr>
@@ -4337,7 +4382,7 @@
               <w14:ligatures w14:val="standardContextual"/>
             </w:rPr>
           </w:pPr>
-          <w:hyperlink w:anchor="_Toc183765016" w:history="1">
+          <w:hyperlink w:anchor="_Toc196201019" w:history="1">
             <w:r>
               <w:rPr>
                 <w:rStyle w:val="Hyperlink"/>
@@ -4364,7 +4409,7 @@
                 <w:noProof/>
                 <w:webHidden/>
               </w:rPr>
-              <w:instrText xml:space="preserve"> PAGEREF _Toc183765016 \h </w:instrText>
+              <w:instrText xml:space="preserve"> PAGEREF _Toc196201019 \h </w:instrText>
             </w:r>
             <w:r>
               <w:rPr>
@@ -4410,7 +4455,7 @@
               <w14:ligatures w14:val="standardContextual"/>
             </w:rPr>
           </w:pPr>
-          <w:hyperlink w:anchor="_Toc183765017" w:history="1">
+          <w:hyperlink w:anchor="_Toc196201020" w:history="1">
             <w:r>
               <w:rPr>
                 <w:rStyle w:val="Hyperlink"/>
@@ -4437,7 +4482,7 @@
                 <w:noProof/>
                 <w:webHidden/>
               </w:rPr>
-              <w:instrText xml:space="preserve"> PAGEREF _Toc183765017 \h </w:instrText>
+              <w:instrText xml:space="preserve"> PAGEREF _Toc196201020 \h </w:instrText>
             </w:r>
             <w:r>
               <w:rPr>
@@ -4483,7 +4528,7 @@
               <w14:ligatures w14:val="standardContextual"/>
             </w:rPr>
           </w:pPr>
-          <w:hyperlink w:anchor="_Toc183765018" w:history="1">
+          <w:hyperlink w:anchor="_Toc196201021" w:history="1">
             <w:r>
               <w:rPr>
                 <w:rStyle w:val="Hyperlink"/>
@@ -4510,7 +4555,7 @@
                 <w:noProof/>
                 <w:webHidden/>
               </w:rPr>
-              <w:instrText xml:space="preserve"> PAGEREF _Toc183765018 \h </w:instrText>
+              <w:instrText xml:space="preserve"> PAGEREF _Toc196201021 \h </w:instrText>
             </w:r>
             <w:r>
               <w:rPr>
@@ -4556,7 +4601,7 @@
               <w14:ligatures w14:val="standardContextual"/>
             </w:rPr>
           </w:pPr>
-          <w:hyperlink w:anchor="_Toc183765019" w:history="1">
+          <w:hyperlink w:anchor="_Toc196201022" w:history="1">
             <w:r>
               <w:rPr>
                 <w:rStyle w:val="Hyperlink"/>
@@ -4583,7 +4628,7 @@
                 <w:noProof/>
                 <w:webHidden/>
               </w:rPr>
-              <w:instrText xml:space="preserve"> PAGEREF _Toc183765019 \h </w:instrText>
+              <w:instrText xml:space="preserve"> PAGEREF _Toc196201022 \h </w:instrText>
             </w:r>
             <w:r>
               <w:rPr>
@@ -4629,7 +4674,7 @@
               <w14:ligatures w14:val="standardContextual"/>
             </w:rPr>
           </w:pPr>
-          <w:hyperlink w:anchor="_Toc183765020" w:history="1">
+          <w:hyperlink w:anchor="_Toc196201023" w:history="1">
             <w:r>
               <w:rPr>
                 <w:rStyle w:val="Hyperlink"/>
@@ -4656,7 +4701,7 @@
                 <w:noProof/>
                 <w:webHidden/>
               </w:rPr>
-              <w:instrText xml:space="preserve"> PAGEREF _Toc183765020 \h </w:instrText>
+              <w:instrText xml:space="preserve"> PAGEREF _Toc196201023 \h </w:instrText>
             </w:r>
             <w:r>
               <w:rPr>
@@ -4702,7 +4747,7 @@
               <w14:ligatures w14:val="standardContextual"/>
             </w:rPr>
           </w:pPr>
-          <w:hyperlink w:anchor="_Toc183765021" w:history="1">
+          <w:hyperlink w:anchor="_Toc196201024" w:history="1">
             <w:r>
               <w:rPr>
                 <w:rStyle w:val="Hyperlink"/>
@@ -4729,7 +4774,7 @@
                 <w:noProof/>
                 <w:webHidden/>
               </w:rPr>
-              <w:instrText xml:space="preserve"> PAGEREF _Toc183765021 \h </w:instrText>
+              <w:instrText xml:space="preserve"> PAGEREF _Toc196201024 \h </w:instrText>
             </w:r>
             <w:r>
               <w:rPr>
@@ -4775,7 +4820,7 @@
               <w14:ligatures w14:val="standardContextual"/>
             </w:rPr>
           </w:pPr>
-          <w:hyperlink w:anchor="_Toc183765022" w:history="1">
+          <w:hyperlink w:anchor="_Toc196201025" w:history="1">
             <w:r>
               <w:rPr>
                 <w:rStyle w:val="Hyperlink"/>
@@ -4802,7 +4847,7 @@
                 <w:noProof/>
                 <w:webHidden/>
               </w:rPr>
-              <w:instrText xml:space="preserve"> PAGEREF _Toc183765022 \h </w:instrText>
+              <w:instrText xml:space="preserve"> PAGEREF _Toc196201025 \h </w:instrText>
             </w:r>
             <w:r>
               <w:rPr>
@@ -4848,7 +4893,7 @@
               <w14:ligatures w14:val="standardContextual"/>
             </w:rPr>
           </w:pPr>
-          <w:hyperlink w:anchor="_Toc183765023" w:history="1">
+          <w:hyperlink w:anchor="_Toc196201026" w:history="1">
             <w:r>
               <w:rPr>
                 <w:rStyle w:val="Hyperlink"/>
@@ -4875,7 +4920,7 @@
                 <w:noProof/>
                 <w:webHidden/>
               </w:rPr>
-              <w:instrText xml:space="preserve"> PAGEREF _Toc183765023 \h </w:instrText>
+              <w:instrText xml:space="preserve"> PAGEREF _Toc196201026 \h </w:instrText>
             </w:r>
             <w:r>
               <w:rPr>
@@ -4921,7 +4966,7 @@
               <w14:ligatures w14:val="standardContextual"/>
             </w:rPr>
           </w:pPr>
-          <w:hyperlink w:anchor="_Toc183765024" w:history="1">
+          <w:hyperlink w:anchor="_Toc196201027" w:history="1">
             <w:r>
               <w:rPr>
                 <w:rStyle w:val="Hyperlink"/>
@@ -4948,7 +4993,7 @@
                 <w:noProof/>
                 <w:webHidden/>
               </w:rPr>
-              <w:instrText xml:space="preserve"> PAGEREF _Toc183765024 \h </w:instrText>
+              <w:instrText xml:space="preserve"> PAGEREF _Toc196201027 \h </w:instrText>
             </w:r>
             <w:r>
               <w:rPr>
@@ -4994,7 +5039,7 @@
               <w14:ligatures w14:val="standardContextual"/>
             </w:rPr>
           </w:pPr>
-          <w:hyperlink w:anchor="_Toc183765025" w:history="1">
+          <w:hyperlink w:anchor="_Toc196201028" w:history="1">
             <w:r>
               <w:rPr>
                 <w:rStyle w:val="Hyperlink"/>
@@ -5021,7 +5066,7 @@
                 <w:noProof/>
                 <w:webHidden/>
               </w:rPr>
-              <w:instrText xml:space="preserve"> PAGEREF _Toc183765025 \h </w:instrText>
+              <w:instrText xml:space="preserve"> PAGEREF _Toc196201028 \h </w:instrText>
             </w:r>
             <w:r>
               <w:rPr>
@@ -5083,7 +5128,7 @@
       </w:pPr>
       <w:bookmarkStart w:id="1" w:name="Introduction_28545915335416794_531318004"/>
       <w:bookmarkStart w:id="2" w:name="_Toc415135002"/>
-      <w:bookmarkStart w:id="3" w:name="_Toc183764959"/>
+      <w:bookmarkStart w:id="3" w:name="_Toc196200961"/>
       <w:bookmarkEnd w:id="1"/>
       <w:r>
         <w:t>Introduction</w:t>
@@ -5230,7 +5275,7 @@
       </w:pPr>
       <w:bookmarkStart w:id="4" w:name="Understanding_the_Syntax_70771"/>
       <w:bookmarkStart w:id="5" w:name="_Toc415135003"/>
-      <w:bookmarkStart w:id="6" w:name="_Toc183764960"/>
+      <w:bookmarkStart w:id="6" w:name="_Toc196200962"/>
       <w:bookmarkEnd w:id="4"/>
       <w:r>
         <w:t>Understanding the Syntax</w:t>
@@ -5514,7 +5559,7 @@
         <w:pStyle w:val="Heading2"/>
       </w:pPr>
       <w:bookmarkStart w:id="7" w:name="_Toc415135004"/>
-      <w:bookmarkStart w:id="8" w:name="_Toc183764961"/>
+      <w:bookmarkStart w:id="8" w:name="_Toc196200963"/>
       <w:r>
         <w:t>Selections and mode</w:t>
       </w:r>
@@ -5568,7 +5613,7 @@
       </w:pPr>
       <w:bookmarkStart w:id="9" w:name="Tables_of_Olex2_Commands_94725"/>
       <w:bookmarkStart w:id="10" w:name="_Toc415135005"/>
-      <w:bookmarkStart w:id="11" w:name="_Toc183764962"/>
+      <w:bookmarkStart w:id="11" w:name="_Toc196200964"/>
       <w:bookmarkEnd w:id="9"/>
       <w:r>
         <w:t>Tables of Olex2 Commands</w:t>
@@ -5581,7 +5626,7 @@
         <w:pStyle w:val="Heading2"/>
       </w:pPr>
       <w:bookmarkStart w:id="12" w:name="_Toc415135006"/>
-      <w:bookmarkStart w:id="13" w:name="_Toc183764963"/>
+      <w:bookmarkStart w:id="13" w:name="_Toc196200965"/>
       <w:r>
         <w:t>Changing the Model View</w:t>
       </w:r>
@@ -6523,7 +6568,7 @@
         <w:pStyle w:val="Heading2"/>
       </w:pPr>
       <w:bookmarkStart w:id="15" w:name="_Toc415135007"/>
-      <w:bookmarkStart w:id="16" w:name="_Toc183764964"/>
+      <w:bookmarkStart w:id="16" w:name="_Toc196200966"/>
       <w:r>
         <w:t>Keyboard Shortcuts</w:t>
       </w:r>
@@ -7894,7 +7939,7 @@
         <w:pStyle w:val="Heading2"/>
       </w:pPr>
       <w:bookmarkStart w:id="18" w:name="_Toc415135008"/>
-      <w:bookmarkStart w:id="19" w:name="_Toc183764965"/>
+      <w:bookmarkStart w:id="19" w:name="_Toc196200967"/>
       <w:r>
         <w:t>Fixed/Refined Parameters</w:t>
       </w:r>
@@ -8539,7 +8584,7 @@
         </w:rPr>
       </w:pPr>
       <w:bookmarkStart w:id="22" w:name="_Toc415135009"/>
-      <w:bookmarkStart w:id="23" w:name="_Toc183764966"/>
+      <w:bookmarkStart w:id="23" w:name="_Toc196200968"/>
       <w:r>
         <w:t>Atom Connectivity Table Manipulation</w:t>
       </w:r>
@@ -10441,7 +10486,7 @@
         <w:pStyle w:val="Heading2"/>
       </w:pPr>
       <w:bookmarkStart w:id="26" w:name="_Toc415135010"/>
-      <w:bookmarkStart w:id="27" w:name="_Toc183764967"/>
+      <w:bookmarkStart w:id="27" w:name="_Toc196200969"/>
       <w:r>
         <w:t>Symmetry Operations</w:t>
       </w:r>
@@ -12072,7 +12117,7 @@
         <w:pStyle w:val="Heading2"/>
       </w:pPr>
       <w:bookmarkStart w:id="32" w:name="_Toc415135011"/>
-      <w:bookmarkStart w:id="33" w:name="_Toc183764968"/>
+      <w:bookmarkStart w:id="33" w:name="_Toc196200970"/>
       <w:r>
         <w:t>Disorder Modelling: Constraints and Restraints</w:t>
       </w:r>
@@ -14561,6 +14606,9 @@
             <w:r>
               <w:t>fit [-s]</w:t>
             </w:r>
+            <w:r>
+              <w:t xml:space="preserve"> [-i] [same] [rigu]</w:t>
+            </w:r>
           </w:p>
         </w:tc>
         <w:tc>
@@ -14587,7 +14635,31 @@
               <w:t>-s</w:t>
             </w:r>
             <w:r>
-              <w:t>: a new group is created at the fitted location and the occupancy of this and the original group is constrained to be 1</w:t>
+              <w:t xml:space="preserve">: a new group is created at the fitted location and the occupancy of </w:t>
+            </w:r>
+            <w:r>
+              <w:t>this,</w:t>
+            </w:r>
+            <w:r>
+              <w:t xml:space="preserve"> and the original group is constrained to be 1</w:t>
+            </w:r>
+            <w:r>
+              <w:t>. This option can specify from which atom in the selection to start splitting (default is 0).</w:t>
+            </w:r>
+          </w:p>
+          <w:p>
+            <w:r>
+              <w:t>-</w:t>
+            </w:r>
+            <w:r>
+              <w:rPr>
+                <w:b/>
+                <w:bCs/>
+              </w:rPr>
+              <w:t>i</w:t>
+            </w:r>
+            <w:r>
+              <w:t>: use only the selected atoms for restraints when ‘same’ is used.</w:t>
             </w:r>
           </w:p>
           <w:p>
@@ -14892,6 +14964,7 @@
               <w:rPr>
                 <w:bCs/>
               </w:rPr>
+              <w:lastRenderedPageBreak/>
               <w:t>xf.rm.ShareADP</w:t>
             </w:r>
             <w:r>
@@ -14972,11 +15045,7 @@
               <w:t>3</w:t>
             </w:r>
             <w:r>
-              <w:t xml:space="preserve">, for more atoms creates an ADP rotated around the normal of the plane </w:t>
-            </w:r>
-            <w:r>
-              <w:lastRenderedPageBreak/>
-              <w:t>formed by the atoms.</w:t>
+              <w:t>, for more atoms creates an ADP rotated around the normal of the plane formed by the atoms.</w:t>
             </w:r>
           </w:p>
           <w:p>
@@ -15007,7 +15076,7 @@
         <w:pStyle w:val="Heading2"/>
       </w:pPr>
       <w:bookmarkStart w:id="38" w:name="_Toc415135012"/>
-      <w:bookmarkStart w:id="39" w:name="_Toc183764969"/>
+      <w:bookmarkStart w:id="39" w:name="_Toc196200971"/>
       <w:r>
         <w:t>Selection Syntax</w:t>
       </w:r>
@@ -15551,6 +15620,7 @@
           </w:tcPr>
           <w:p>
             <w:r>
+              <w:lastRenderedPageBreak/>
               <w:t>sel fvar -2</w:t>
             </w:r>
           </w:p>
@@ -15619,7 +15689,6 @@
           </w:tcPr>
           <w:p>
             <w:r>
-              <w:lastRenderedPageBreak/>
               <w:t>sel isot</w:t>
             </w:r>
           </w:p>
@@ -16243,6 +16312,7 @@
           </w:tcPr>
           <w:p>
             <w:r>
+              <w:lastRenderedPageBreak/>
               <w:t>sel cif</w:t>
             </w:r>
           </w:p>
@@ -16287,7 +16357,6 @@
               <w:rPr>
                 <w:rStyle w:val="CodeChar"/>
               </w:rPr>
-              <w:lastRenderedPageBreak/>
               <w:t>sel cif bonds $M $</w:t>
             </w:r>
             <w:r>
@@ -16354,7 +16423,7 @@
         </w:rPr>
       </w:pPr>
       <w:bookmarkStart w:id="40" w:name="_Toc415135013"/>
-      <w:bookmarkStart w:id="41" w:name="_Toc183764970"/>
+      <w:bookmarkStart w:id="41" w:name="_Toc196200972"/>
       <w:r>
         <w:t>HKL file Operations</w:t>
       </w:r>
@@ -16995,7 +17064,11 @@
               <w:t>-c:</w:t>
             </w:r>
             <w:r>
-              <w:t> option controls how the given indices are treated, if not -c option is provided, then any reflection having any of the given h, k or l indices will be excluded, otherwise only reflections with indices within provided h, k and l will be excluded.</w:t>
+              <w:t xml:space="preserve"> option controls how the given indices are treated, if not -c option is provided, then any reflection having any of the given </w:t>
+            </w:r>
+            <w:r>
+              <w:lastRenderedPageBreak/>
+              <w:t>h, k or l indices will be excluded, otherwise only reflections with indices within provided h, k and l will be excluded.</w:t>
             </w:r>
           </w:p>
         </w:tc>
@@ -17170,7 +17243,7 @@
         <w:pStyle w:val="Heading2"/>
       </w:pPr>
       <w:bookmarkStart w:id="43" w:name="_Toc415135014"/>
-      <w:bookmarkStart w:id="44" w:name="_Toc183764971"/>
+      <w:bookmarkStart w:id="44" w:name="_Toc196200973"/>
       <w:r>
         <w:t>Customising the Olex2 GUI</w:t>
       </w:r>
@@ -17472,7 +17545,11 @@
           </w:tcPr>
           <w:p>
             <w:r>
-              <w:t>If the file name is not provided, the 'Save as...' dialog will be shown which allows to save current settings to file. The scene save current font names/sizes as well as the materials for the specific console output, like external programs output, error and exception reporting.</w:t>
+              <w:t xml:space="preserve">If the file name is not provided, the 'Save as...' dialog will be shown which allows to save current settings to file. The scene save current font names/sizes as well as the materials for the specific console output, like external programs output, error </w:t>
+            </w:r>
+            <w:r>
+              <w:lastRenderedPageBreak/>
+              <w:t>and exception reporting.</w:t>
             </w:r>
           </w:p>
           <w:p>
@@ -17483,7 +17560,6 @@
               <w:t xml:space="preserve"> </w:t>
             </w:r>
             <w:r>
-              <w:lastRenderedPageBreak/>
               <w:t>in the scene.</w:t>
             </w:r>
           </w:p>
@@ -17846,16 +17922,13 @@
           </w:p>
           <w:p>
             <w:r>
+              <w:lastRenderedPageBreak/>
               <w:t>bond - all atoms get same radii as default bond radius</w:t>
             </w:r>
           </w:p>
           <w:p>
             <w:r>
-              <w:t xml:space="preserve">vdw - the default/loaded Van der Waals radii used in most of </w:t>
-            </w:r>
-            <w:r>
-              <w:lastRenderedPageBreak/>
-              <w:t>the calculations</w:t>
+              <w:t>vdw - the default/loaded Van der Waals radii used in most of the calculations</w:t>
             </w:r>
           </w:p>
         </w:tc>
@@ -17998,7 +18071,7 @@
         <w:pStyle w:val="Heading2"/>
       </w:pPr>
       <w:bookmarkStart w:id="46" w:name="_Toc415135015"/>
-      <w:bookmarkStart w:id="47" w:name="_Toc183764972"/>
+      <w:bookmarkStart w:id="47" w:name="_Toc196200974"/>
       <w:r>
         <w:t>Output: Tables, Reports and Images</w:t>
       </w:r>
@@ -18485,6 +18558,9 @@
             </w:r>
             <w:r>
               <w:br/>
+            </w:r>
+            <w:r>
+              <w:lastRenderedPageBreak/>
               <w:t>[-</w:t>
             </w:r>
             <w:r>
@@ -18512,6 +18588,7 @@
           </w:tcPr>
           <w:p>
             <w:r>
+              <w:lastRenderedPageBreak/>
               <w:t>Generates a bitmap image of what is visible on the molecule display. </w:t>
             </w:r>
             <w:r>
@@ -18536,12 +18613,15 @@
               <w:t>n</w:t>
             </w:r>
             <w:r>
-              <w:t> is smaller than 10, it refers to a multiple of the current display size, if it is larger than 100, it refers to the width of the image in pixels. </w:t>
-            </w:r>
-          </w:p>
-          <w:p>
+              <w:t xml:space="preserve"> is smaller </w:t>
+            </w:r>
             <w:r>
               <w:lastRenderedPageBreak/>
+              <w:t>than 10, it refers to a multiple of the current display size, if it is larger than 100, it refers to the width of the image in pixels. </w:t>
+            </w:r>
+          </w:p>
+          <w:p>
+            <w:r>
               <w:t>ext {png, jpg, bmp}. png is best. </w:t>
             </w:r>
           </w:p>
@@ -19091,14 +19171,14 @@
           </w:tcPr>
           <w:p>
             <w:r>
-              <w:t>Helps with creating pictures when metal - pi interactions needs special drawing (like in the case of Cp-Me a single bond will be rendered from the ring centroid to the metal vs 5 bonds from every C atom to the metal). Note that currently these stippled bonds do not appear in the PostScript rendered pictures and thus for PS pictures a workaround with creating centroids is needed.</w:t>
-            </w:r>
-            <w:r>
-              <w:t xml:space="preserve"> To remove all of the lines created by this command - right click on one of them and choose Graphics-</w:t>
+              <w:t xml:space="preserve">Helps with creating pictures when metal - pi interactions needs special drawing (like in the case of Cp-Me a single bond will be rendered from the ring centroid to the metal vs 5 bonds from every C atom to the metal). Note that currently these stippled bonds do not appear in the PostScript rendered pictures and thus for PS pictures a workaround with creating </w:t>
             </w:r>
             <w:r>
               <w:lastRenderedPageBreak/>
-              <w:t>&gt;Select the group, then hit Del key.</w:t>
+              <w:t>centroids is needed.</w:t>
+            </w:r>
+            <w:r>
+              <w:t xml:space="preserve"> To remove all of the lines created by this command - right click on one of them and choose Graphics-&gt;Select the group, then hit Del key.</w:t>
             </w:r>
           </w:p>
         </w:tc>
@@ -19110,7 +19190,7 @@
         <w:pStyle w:val="Heading2"/>
       </w:pPr>
       <w:bookmarkStart w:id="49" w:name="_Toc415135016"/>
-      <w:bookmarkStart w:id="50" w:name="_Toc183764973"/>
+      <w:bookmarkStart w:id="50" w:name="_Toc196200975"/>
       <w:r>
         <w:t>Structure Analysis</w:t>
       </w:r>
@@ -19551,11 +19631,11 @@
             </w:r>
             <w:r>
               <w:br/>
-              <w:t xml:space="preserve">However there are several ways how the radii can be changed, one of the ways is to provide  a file name with radii ([element radius] a line format), the other one is to load the radii from the </w:t>
+              <w:t xml:space="preserve">However there are several ways how the radii can be changed, </w:t>
             </w:r>
             <w:r>
               <w:lastRenderedPageBreak/>
-              <w:t>same kind of the file using 'load radii vdw' command. </w:t>
+              <w:t>one of the ways is to provide  a file name with radii ([element radius] a line format), the other one is to load the radii from the same kind of the file using 'load radii vdw' command. </w:t>
             </w:r>
           </w:p>
         </w:tc>
@@ -20284,6 +20364,7 @@
           </w:p>
           <w:p>
             <w:r>
+              <w:lastRenderedPageBreak/>
               <w:t>-</w:t>
             </w:r>
             <w:r>
@@ -20294,11 +20375,7 @@
               <w:t>w</w:t>
             </w:r>
             <w:r>
-              <w:t xml:space="preserve">: specifies weight for the atomic positions - by default the unit weights are used. If this option is given - the atomic </w:t>
-            </w:r>
-            <w:r>
-              <w:lastRenderedPageBreak/>
-              <w:t>position are weighted by the element mass </w:t>
+              <w:t>: specifies weight for the atomic positions - by default the unit weights are used. If this option is given - the atomic position are weighted by the element mass </w:t>
             </w:r>
           </w:p>
           <w:p>
@@ -20492,7 +20569,7 @@
       </w:pPr>
       <w:bookmarkStart w:id="53" w:name="How_to_7525797616690397_248763_419630230"/>
       <w:bookmarkStart w:id="54" w:name="_Toc415135017"/>
-      <w:bookmarkStart w:id="55" w:name="_Toc183764974"/>
+      <w:bookmarkStart w:id="55" w:name="_Toc196200976"/>
       <w:bookmarkEnd w:id="53"/>
       <w:r>
         <w:t>How to...?</w:t>
@@ -20505,7 +20582,7 @@
         <w:pStyle w:val="Heading2"/>
       </w:pPr>
       <w:bookmarkStart w:id="56" w:name="_Toc415135018"/>
-      <w:bookmarkStart w:id="57" w:name="_Toc183764975"/>
+      <w:bookmarkStart w:id="57" w:name="_Toc196200977"/>
       <w:r>
         <w:t>Disorder Modelling</w:t>
       </w:r>
@@ -20517,7 +20594,7 @@
         <w:pStyle w:val="Heading3"/>
       </w:pPr>
       <w:bookmarkStart w:id="58" w:name="_Toc415135019"/>
-      <w:bookmarkStart w:id="59" w:name="_Toc183764976"/>
+      <w:bookmarkStart w:id="59" w:name="_Toc196200978"/>
       <w:r>
         <w:t>Model disorder across symmetry elements</w:t>
       </w:r>
@@ -20674,7 +20751,7 @@
       <w:pPr>
         <w:pStyle w:val="Heading3"/>
       </w:pPr>
-      <w:bookmarkStart w:id="60" w:name="_Toc183764977"/>
+      <w:bookmarkStart w:id="60" w:name="_Toc196200979"/>
       <w:r>
         <w:t>Same Site Disorder</w:t>
       </w:r>
@@ -20762,7 +20839,7 @@
       <w:pPr>
         <w:pStyle w:val="Heading2"/>
       </w:pPr>
-      <w:bookmarkStart w:id="61" w:name="_Toc183764978"/>
+      <w:bookmarkStart w:id="61" w:name="_Toc196200980"/>
       <w:r>
         <w:t>Screen Display</w:t>
       </w:r>
@@ -20772,7 +20849,7 @@
       <w:pPr>
         <w:pStyle w:val="Heading3"/>
       </w:pPr>
-      <w:bookmarkStart w:id="62" w:name="_Toc183764979"/>
+      <w:bookmarkStart w:id="62" w:name="_Toc196200981"/>
       <w:r>
         <w:t xml:space="preserve">Atom </w:t>
       </w:r>
@@ -20926,12 +21003,12 @@
       <w:pPr>
         <w:pStyle w:val="Heading2"/>
       </w:pPr>
-      <w:bookmarkStart w:id="63" w:name="_Toc183764980"/>
-      <w:bookmarkStart w:id="64" w:name="_Toc415135020"/>
+      <w:bookmarkStart w:id="63" w:name="_Toc415135020"/>
+      <w:bookmarkStart w:id="64" w:name="_Toc196200982"/>
       <w:r>
         <w:t>Using RESI</w:t>
       </w:r>
-      <w:bookmarkEnd w:id="63"/>
+      <w:bookmarkEnd w:id="64"/>
     </w:p>
     <w:p>
       <w:pPr>
@@ -21004,24 +21081,24 @@
       <w:pPr>
         <w:pStyle w:val="Heading2"/>
       </w:pPr>
-      <w:bookmarkStart w:id="66" w:name="_Toc183764981"/>
+      <w:bookmarkStart w:id="66" w:name="_Toc196200983"/>
       <w:r>
         <w:lastRenderedPageBreak/>
         <w:t>Graphics and Images</w:t>
       </w:r>
-      <w:bookmarkEnd w:id="64"/>
+      <w:bookmarkEnd w:id="63"/>
       <w:bookmarkEnd w:id="66"/>
     </w:p>
     <w:p>
       <w:pPr>
         <w:pStyle w:val="Heading3"/>
       </w:pPr>
-      <w:bookmarkStart w:id="67" w:name="_Toc183764982"/>
-      <w:bookmarkStart w:id="68" w:name="_Toc415135021"/>
+      <w:bookmarkStart w:id="67" w:name="_Toc415135021"/>
+      <w:bookmarkStart w:id="68" w:name="_Toc196200984"/>
       <w:r>
         <w:t>Draw a Helical Chain around a Rod</w:t>
       </w:r>
-      <w:bookmarkEnd w:id="67"/>
+      <w:bookmarkEnd w:id="68"/>
     </w:p>
     <w:p>
       <w:r>
@@ -21527,11 +21604,11 @@
       <w:pPr>
         <w:pStyle w:val="Heading3"/>
       </w:pPr>
-      <w:bookmarkStart w:id="69" w:name="_Toc183764983"/>
+      <w:bookmarkStart w:id="69" w:name="_Toc196200985"/>
       <w:r>
         <w:t>Working with the Maps display</w:t>
       </w:r>
-      <w:bookmarkEnd w:id="68"/>
+      <w:bookmarkEnd w:id="67"/>
       <w:bookmarkEnd w:id="69"/>
     </w:p>
     <w:p>
@@ -21603,7 +21680,7 @@
         <w:pStyle w:val="Heading3"/>
       </w:pPr>
       <w:bookmarkStart w:id="70" w:name="_Toc415135022"/>
-      <w:bookmarkStart w:id="71" w:name="_Toc183764984"/>
+      <w:bookmarkStart w:id="71" w:name="_Toc196200986"/>
       <w:r>
         <w:t>Get a stereo view</w:t>
       </w:r>
@@ -21809,7 +21886,7 @@
       </w:pPr>
       <w:bookmarkStart w:id="72" w:name="Colour_fragments"/>
       <w:bookmarkStart w:id="73" w:name="_Toc415135023"/>
-      <w:bookmarkStart w:id="74" w:name="_Toc183764985"/>
+      <w:bookmarkStart w:id="74" w:name="_Toc196200987"/>
       <w:r>
         <w:t>Colour fragments uniformly</w:t>
       </w:r>
@@ -21892,14 +21969,27 @@
       <w:r>
         <w:t xml:space="preserve">Figure </w:t>
       </w:r>
-      <w:fldSimple w:instr=" SEQ Figure \* ARABIC ">
-        <w:r>
-          <w:rPr>
-            <w:noProof/>
-          </w:rPr>
-          <w:t>1</w:t>
-        </w:r>
-      </w:fldSimple>
+      <w:r>
+        <w:fldChar w:fldCharType="begin"/>
+      </w:r>
+      <w:r>
+        <w:instrText xml:space="preserve"> SEQ Figure \* ARABIC </w:instrText>
+      </w:r>
+      <w:r>
+        <w:fldChar w:fldCharType="separate"/>
+      </w:r>
+      <w:r>
+        <w:rPr>
+          <w:noProof/>
+        </w:rPr>
+        <w:t>1</w:t>
+      </w:r>
+      <w:r>
+        <w:rPr>
+          <w:noProof/>
+        </w:rPr>
+        <w:fldChar w:fldCharType="end"/>
+      </w:r>
       <w:r>
         <w:t>. An illustration of the grouping in Olex2. The colour overriding is shown on the left, the colour blending is shown on the right.</w:t>
       </w:r>
@@ -21966,14 +22056,27 @@
       <w:r>
         <w:t xml:space="preserve">Figure </w:t>
       </w:r>
-      <w:fldSimple w:instr=" SEQ Figure \* ARABIC ">
-        <w:r>
-          <w:rPr>
-            <w:noProof/>
-          </w:rPr>
-          <w:t>2</w:t>
-        </w:r>
-      </w:fldSimple>
+      <w:r>
+        <w:fldChar w:fldCharType="begin"/>
+      </w:r>
+      <w:r>
+        <w:instrText xml:space="preserve"> SEQ Figure \* ARABIC </w:instrText>
+      </w:r>
+      <w:r>
+        <w:fldChar w:fldCharType="separate"/>
+      </w:r>
+      <w:r>
+        <w:rPr>
+          <w:noProof/>
+        </w:rPr>
+        <w:t>2</w:t>
+      </w:r>
+      <w:r>
+        <w:rPr>
+          <w:noProof/>
+        </w:rPr>
+        <w:fldChar w:fldCharType="end"/>
+      </w:r>
       <w:r>
         <w:t>. View of the Material Properties dialog for groups.</w:t>
       </w:r>
@@ -21988,7 +22091,7 @@
         <w:pStyle w:val="Heading3"/>
       </w:pPr>
       <w:bookmarkStart w:id="75" w:name="_Toc415135024"/>
-      <w:bookmarkStart w:id="76" w:name="_Toc183764986"/>
+      <w:bookmarkStart w:id="76" w:name="_Toc196200988"/>
       <w:r>
         <w:t>Modifying atomic radii</w:t>
       </w:r>
@@ -22080,7 +22183,7 @@
         <w:pStyle w:val="Heading3"/>
       </w:pPr>
       <w:bookmarkStart w:id="77" w:name="_Toc415135025"/>
-      <w:bookmarkStart w:id="78" w:name="_Toc183764987"/>
+      <w:bookmarkStart w:id="78" w:name="_Toc196200989"/>
       <w:r>
         <w:t>Enable hardware 3D and antialiasing</w:t>
       </w:r>
@@ -22128,7 +22231,7 @@
         <w:pStyle w:val="Heading3"/>
       </w:pPr>
       <w:bookmarkStart w:id="79" w:name="_Toc415135026"/>
-      <w:bookmarkStart w:id="80" w:name="_Toc183764988"/>
+      <w:bookmarkStart w:id="80" w:name="_Toc196200990"/>
       <w:r>
         <w:t>Customising molecular display</w:t>
       </w:r>
@@ -22343,14 +22446,27 @@
       <w:r>
         <w:t xml:space="preserve">Figure </w:t>
       </w:r>
-      <w:fldSimple w:instr=" SEQ Figure \* ARABIC ">
-        <w:r>
-          <w:rPr>
-            <w:noProof/>
-          </w:rPr>
-          <w:t>3</w:t>
-        </w:r>
-      </w:fldSimple>
+      <w:r>
+        <w:fldChar w:fldCharType="begin"/>
+      </w:r>
+      <w:r>
+        <w:instrText xml:space="preserve"> SEQ Figure \* ARABIC </w:instrText>
+      </w:r>
+      <w:r>
+        <w:fldChar w:fldCharType="separate"/>
+      </w:r>
+      <w:r>
+        <w:rPr>
+          <w:noProof/>
+        </w:rPr>
+        <w:t>3</w:t>
+      </w:r>
+      <w:r>
+        <w:rPr>
+          <w:noProof/>
+        </w:rPr>
+        <w:fldChar w:fldCharType="end"/>
+      </w:r>
       <w:r>
         <w:t>. View of the bond primitives.</w:t>
       </w:r>
@@ -22419,14 +22535,27 @@
       <w:r>
         <w:t xml:space="preserve">Figure </w:t>
       </w:r>
-      <w:fldSimple w:instr=" SEQ Figure \* ARABIC ">
-        <w:r>
-          <w:rPr>
-            <w:noProof/>
-          </w:rPr>
-          <w:t>4</w:t>
-        </w:r>
-      </w:fldSimple>
+      <w:r>
+        <w:fldChar w:fldCharType="begin"/>
+      </w:r>
+      <w:r>
+        <w:instrText xml:space="preserve"> SEQ Figure \* ARABIC </w:instrText>
+      </w:r>
+      <w:r>
+        <w:fldChar w:fldCharType="separate"/>
+      </w:r>
+      <w:r>
+        <w:rPr>
+          <w:noProof/>
+        </w:rPr>
+        <w:t>4</w:t>
+      </w:r>
+      <w:r>
+        <w:rPr>
+          <w:noProof/>
+        </w:rPr>
+        <w:fldChar w:fldCharType="end"/>
+      </w:r>
       <w:r>
         <w:t>. View of the atom primitives.</w:t>
       </w:r>
@@ -22525,14 +22654,27 @@
       <w:r>
         <w:t xml:space="preserve">Figure </w:t>
       </w:r>
-      <w:fldSimple w:instr=" SEQ Figure \* ARABIC ">
-        <w:r>
-          <w:rPr>
-            <w:noProof/>
-          </w:rPr>
-          <w:t>5</w:t>
-        </w:r>
-      </w:fldSimple>
+      <w:r>
+        <w:fldChar w:fldCharType="begin"/>
+      </w:r>
+      <w:r>
+        <w:instrText xml:space="preserve"> SEQ Figure \* ARABIC </w:instrText>
+      </w:r>
+      <w:r>
+        <w:fldChar w:fldCharType="separate"/>
+      </w:r>
+      <w:r>
+        <w:rPr>
+          <w:noProof/>
+        </w:rPr>
+        <w:t>5</w:t>
+      </w:r>
+      <w:r>
+        <w:rPr>
+          <w:noProof/>
+        </w:rPr>
+        <w:fldChar w:fldCharType="end"/>
+      </w:r>
       <w:r>
         <w:t>. View of the atom material properties dialog.</w:t>
       </w:r>
@@ -22584,7 +22726,7 @@
         <w:pStyle w:val="Heading2"/>
       </w:pPr>
       <w:bookmarkStart w:id="84" w:name="_Toc415135027"/>
-      <w:bookmarkStart w:id="85" w:name="_Toc183764989"/>
+      <w:bookmarkStart w:id="85" w:name="_Toc196200991"/>
       <w:r>
         <w:t>Tables and Reports</w:t>
       </w:r>
@@ -22596,7 +22738,7 @@
         <w:pStyle w:val="Heading3"/>
       </w:pPr>
       <w:bookmarkStart w:id="86" w:name="_Toc415135028"/>
-      <w:bookmarkStart w:id="87" w:name="_Toc183764990"/>
+      <w:bookmarkStart w:id="87" w:name="_Toc196200992"/>
       <w:r>
         <w:t>Automated parameter recalculation</w:t>
       </w:r>
@@ -22672,7 +22814,7 @@
         <w:pStyle w:val="Heading3"/>
       </w:pPr>
       <w:bookmarkStart w:id="88" w:name="_Toc415135029"/>
-      <w:bookmarkStart w:id="89" w:name="_Toc183764991"/>
+      <w:bookmarkStart w:id="89" w:name="_Toc196200993"/>
       <w:r>
         <w:t>Automate tables of selected parameters</w:t>
       </w:r>
@@ -22690,7 +22832,7 @@
         <w:pStyle w:val="Heading2"/>
       </w:pPr>
       <w:bookmarkStart w:id="90" w:name="_Toc415135030"/>
-      <w:bookmarkStart w:id="91" w:name="_Toc183764992"/>
+      <w:bookmarkStart w:id="91" w:name="_Toc196200994"/>
       <w:r>
         <w:t xml:space="preserve">Space Group </w:t>
       </w:r>
@@ -22705,7 +22847,7 @@
         <w:pStyle w:val="Heading3"/>
       </w:pPr>
       <w:bookmarkStart w:id="92" w:name="_Toc415135031"/>
-      <w:bookmarkStart w:id="93" w:name="_Toc183764993"/>
+      <w:bookmarkStart w:id="93" w:name="_Toc196200995"/>
       <w:r>
         <w:t>Change P1 space group to P-1</w:t>
       </w:r>
@@ -22805,7 +22947,7 @@
         <w:pStyle w:val="Heading3"/>
       </w:pPr>
       <w:bookmarkStart w:id="94" w:name="_Toc415135032"/>
-      <w:bookmarkStart w:id="95" w:name="_Toc183764994"/>
+      <w:bookmarkStart w:id="95" w:name="_Toc196200996"/>
       <w:r>
         <w:t>Change space group settings</w:t>
       </w:r>
@@ -22867,7 +23009,7 @@
         <w:pStyle w:val="Heading3"/>
       </w:pPr>
       <w:bookmarkStart w:id="96" w:name="_Toc415135033"/>
-      <w:bookmarkStart w:id="97" w:name="_Toc183764995"/>
+      <w:bookmarkStart w:id="97" w:name="_Toc196200997"/>
       <w:r>
         <w:t>Transforming the axes of a triclinic cell</w:t>
       </w:r>
@@ -22897,7 +23039,7 @@
         <w:pStyle w:val="Heading2"/>
       </w:pPr>
       <w:bookmarkStart w:id="98" w:name="_Toc415135034"/>
-      <w:bookmarkStart w:id="99" w:name="_Toc183764996"/>
+      <w:bookmarkStart w:id="99" w:name="_Toc196200998"/>
       <w:r>
         <w:t>Troubleshooting</w:t>
       </w:r>
@@ -22910,7 +23052,7 @@
       </w:pPr>
       <w:bookmarkStart w:id="100" w:name="Overlay_molecules_795407803729_051836892"/>
       <w:bookmarkStart w:id="101" w:name="_Toc415135035"/>
-      <w:bookmarkStart w:id="102" w:name="_Toc183764997"/>
+      <w:bookmarkStart w:id="102" w:name="_Toc196200999"/>
       <w:bookmarkEnd w:id="100"/>
       <w:r>
         <w:t>Overlay molecules</w:t>
@@ -23115,7 +23257,7 @@
         <w:pStyle w:val="Heading2"/>
       </w:pPr>
       <w:bookmarkStart w:id="104" w:name="_Toc415135036"/>
-      <w:bookmarkStart w:id="105" w:name="_Toc183764998"/>
+      <w:bookmarkStart w:id="105" w:name="_Toc196201000"/>
       <w:r>
         <w:t>Copy naming scheme from one fragment to another</w:t>
       </w:r>
@@ -23251,7 +23393,7 @@
       </w:pPr>
       <w:bookmarkStart w:id="106" w:name="Get_esd_s_on_geometric_measure_064455216"/>
       <w:bookmarkStart w:id="107" w:name="_Toc415135037"/>
-      <w:bookmarkStart w:id="108" w:name="_Toc183764999"/>
+      <w:bookmarkStart w:id="108" w:name="_Toc196201001"/>
       <w:bookmarkEnd w:id="106"/>
       <w:r>
         <w:t>Get esd's on geometric measurements</w:t>
@@ -23301,7 +23443,7 @@
       <w:bookmarkStart w:id="109" w:name="Get_a_stereo_view_487458711490"/>
       <w:bookmarkStart w:id="110" w:name="Pack_or_grow_molecule_s_761062_276684898"/>
       <w:bookmarkStart w:id="111" w:name="_Toc415135038"/>
-      <w:bookmarkStart w:id="112" w:name="_Toc183765000"/>
+      <w:bookmarkStart w:id="112" w:name="_Toc196201002"/>
       <w:bookmarkEnd w:id="109"/>
       <w:bookmarkEnd w:id="110"/>
       <w:r>
@@ -23511,7 +23653,7 @@
       <w:bookmarkStart w:id="114" w:name="Change_space_group_settings_20_354140252"/>
       <w:bookmarkStart w:id="115" w:name="To_control_console_and_graphic"/>
       <w:bookmarkStart w:id="116" w:name="_Toc415135039"/>
-      <w:bookmarkStart w:id="117" w:name="_Toc183765001"/>
+      <w:bookmarkStart w:id="117" w:name="_Toc196201003"/>
       <w:bookmarkEnd w:id="113"/>
       <w:bookmarkEnd w:id="114"/>
       <w:bookmarkEnd w:id="115"/>
@@ -23593,7 +23735,7 @@
       </w:pPr>
       <w:bookmarkStart w:id="118" w:name="Select_atoms_that_became_too_s"/>
       <w:bookmarkStart w:id="119" w:name="_Toc415135040"/>
-      <w:bookmarkStart w:id="120" w:name="_Toc183765002"/>
+      <w:bookmarkStart w:id="120" w:name="_Toc196201004"/>
       <w:bookmarkEnd w:id="118"/>
       <w:r>
         <w:t>Select atoms that became 'too small'</w:t>
@@ -23656,7 +23798,7 @@
       </w:pPr>
       <w:bookmarkStart w:id="121" w:name="Use_ShelX_programs_in_Olex2_86"/>
       <w:bookmarkStart w:id="122" w:name="_Toc415135041"/>
-      <w:bookmarkStart w:id="123" w:name="_Toc183765003"/>
+      <w:bookmarkStart w:id="123" w:name="_Toc196201005"/>
       <w:bookmarkEnd w:id="121"/>
       <w:r>
         <w:t>Use ShelX programs in Olex2</w:t>
@@ -23699,7 +23841,7 @@
       <w:bookmarkStart w:id="124" w:name="Change_default_programs_824793141335249"/>
       <w:bookmarkStart w:id="125" w:name="_Ref313538012"/>
       <w:bookmarkStart w:id="126" w:name="_Toc415135042"/>
-      <w:bookmarkStart w:id="127" w:name="_Toc183765004"/>
+      <w:bookmarkStart w:id="127" w:name="_Toc196201006"/>
       <w:bookmarkEnd w:id="124"/>
       <w:r>
         <w:t>Change default programs</w:t>
@@ -23764,7 +23906,7 @@
       <w:bookmarkStart w:id="128" w:name="Working_with_the_Maps_display_8926176372"/>
       <w:bookmarkStart w:id="129" w:name="Fix_tooltips_problems_9572209371253848"/>
       <w:bookmarkStart w:id="130" w:name="_Toc415135043"/>
-      <w:bookmarkStart w:id="131" w:name="_Toc183765005"/>
+      <w:bookmarkStart w:id="131" w:name="_Toc196201007"/>
       <w:bookmarkEnd w:id="128"/>
       <w:bookmarkEnd w:id="129"/>
       <w:r>
@@ -23831,7 +23973,7 @@
         <w:pStyle w:val="Heading2"/>
       </w:pPr>
       <w:bookmarkStart w:id="132" w:name="_Toc415135044"/>
-      <w:bookmarkStart w:id="133" w:name="_Toc183765006"/>
+      <w:bookmarkStart w:id="133" w:name="_Toc196201008"/>
       <w:r>
         <w:t>Rotate a group of atoms around a bond</w:t>
       </w:r>
@@ -23898,9 +24040,11 @@
       <w:pPr>
         <w:pStyle w:val="Heading2"/>
       </w:pPr>
+      <w:bookmarkStart w:id="134" w:name="_Toc196201009"/>
       <w:r>
         <w:t>Olex2 optional defaults</w:t>
       </w:r>
+      <w:bookmarkEnd w:id="134"/>
     </w:p>
     <w:p>
       <w:r>
@@ -24834,13 +24978,13 @@
       <w:pPr>
         <w:pStyle w:val="Heading2"/>
       </w:pPr>
-      <w:bookmarkStart w:id="134" w:name="_Toc415135045"/>
-      <w:bookmarkStart w:id="135" w:name="_Toc183765007"/>
+      <w:bookmarkStart w:id="135" w:name="_Toc415135045"/>
+      <w:bookmarkStart w:id="136" w:name="_Toc196201010"/>
       <w:r>
         <w:t>Customise GUI toolbar</w:t>
       </w:r>
-      <w:bookmarkEnd w:id="134"/>
       <w:bookmarkEnd w:id="135"/>
+      <w:bookmarkEnd w:id="136"/>
     </w:p>
     <w:p>
       <w:r>
@@ -25014,9 +25158,9 @@
           <w:rStyle w:val="console"/>
         </w:rPr>
       </w:pPr>
-      <w:bookmarkStart w:id="136" w:name="_Toc415135046"/>
-      <w:bookmarkStart w:id="137" w:name="_Toc183765008"/>
+      <w:bookmarkStart w:id="137" w:name="_Toc415135046"/>
       <w:bookmarkStart w:id="138" w:name="_Ref183765076"/>
+      <w:bookmarkStart w:id="139" w:name="_Toc196201011"/>
       <w:r>
         <w:rPr>
           <w:rStyle w:val="console"/>
@@ -25029,9 +25173,9 @@
         </w:rPr>
         <w:t xml:space="preserve"> and main menu bar</w:t>
       </w:r>
-      <w:bookmarkEnd w:id="136"/>
       <w:bookmarkEnd w:id="137"/>
       <w:bookmarkEnd w:id="138"/>
+      <w:bookmarkEnd w:id="139"/>
     </w:p>
     <w:p>
       <w:pPr>
@@ -25137,8 +25281,8 @@
       <w:pPr>
         <w:pStyle w:val="Heading2"/>
       </w:pPr>
-      <w:bookmarkStart w:id="139" w:name="_Toc415135047"/>
-      <w:bookmarkStart w:id="140" w:name="_Toc183765009"/>
+      <w:bookmarkStart w:id="140" w:name="_Toc415135047"/>
+      <w:bookmarkStart w:id="141" w:name="_Toc196201012"/>
       <w:r>
         <w:t xml:space="preserve">Work with idealised and </w:t>
       </w:r>
@@ -25148,8 +25292,8 @@
       <w:r>
         <w:t xml:space="preserve"> and AFIX instructions</w:t>
       </w:r>
-      <w:bookmarkEnd w:id="139"/>
       <w:bookmarkEnd w:id="140"/>
+      <w:bookmarkEnd w:id="141"/>
     </w:p>
     <w:p>
       <w:pPr>
@@ -25408,25 +25552,25 @@
       <w:pPr>
         <w:pStyle w:val="Heading1"/>
       </w:pPr>
-      <w:bookmarkStart w:id="141" w:name="_Toc415135048"/>
-      <w:bookmarkStart w:id="142" w:name="_Toc183765010"/>
+      <w:bookmarkStart w:id="142" w:name="_Toc415135048"/>
+      <w:bookmarkStart w:id="143" w:name="_Toc196201013"/>
       <w:r>
         <w:t>Troubleshooting</w:t>
       </w:r>
-      <w:bookmarkEnd w:id="141"/>
       <w:bookmarkEnd w:id="142"/>
+      <w:bookmarkEnd w:id="143"/>
     </w:p>
     <w:p>
       <w:pPr>
         <w:pStyle w:val="Heading2"/>
       </w:pPr>
-      <w:bookmarkStart w:id="143" w:name="_Toc415135049"/>
-      <w:bookmarkStart w:id="144" w:name="_Toc183765011"/>
+      <w:bookmarkStart w:id="144" w:name="_Toc415135049"/>
+      <w:bookmarkStart w:id="145" w:name="_Toc196201014"/>
       <w:r>
         <w:t>libpng library problem on Linux</w:t>
       </w:r>
-      <w:bookmarkEnd w:id="143"/>
       <w:bookmarkEnd w:id="144"/>
+      <w:bookmarkEnd w:id="145"/>
     </w:p>
     <w:p>
       <w:r>
@@ -25485,27 +25629,27 @@
       <w:pPr>
         <w:pStyle w:val="Heading1"/>
       </w:pPr>
-      <w:bookmarkStart w:id="145" w:name="_Toc415135050"/>
-      <w:bookmarkStart w:id="146" w:name="_Toc183765012"/>
+      <w:bookmarkStart w:id="146" w:name="_Toc415135050"/>
+      <w:bookmarkStart w:id="147" w:name="_Toc196201015"/>
       <w:r>
         <w:t>Appendix</w:t>
       </w:r>
-      <w:bookmarkEnd w:id="145"/>
       <w:bookmarkEnd w:id="146"/>
+      <w:bookmarkEnd w:id="147"/>
     </w:p>
     <w:p>
       <w:pPr>
         <w:pStyle w:val="Heading2"/>
       </w:pPr>
-      <w:bookmarkStart w:id="147" w:name="About_Versions_and_Tags_243735"/>
-      <w:bookmarkStart w:id="148" w:name="_Toc415135051"/>
-      <w:bookmarkStart w:id="149" w:name="_Toc183765013"/>
-      <w:bookmarkEnd w:id="147"/>
+      <w:bookmarkStart w:id="148" w:name="About_Versions_and_Tags_243735"/>
+      <w:bookmarkStart w:id="149" w:name="_Toc415135051"/>
+      <w:bookmarkStart w:id="150" w:name="_Toc196201016"/>
+      <w:bookmarkEnd w:id="148"/>
       <w:r>
         <w:t>About Versions and Tags</w:t>
       </w:r>
-      <w:bookmarkEnd w:id="148"/>
       <w:bookmarkEnd w:id="149"/>
+      <w:bookmarkEnd w:id="150"/>
     </w:p>
     <w:p>
       <w:pPr>
@@ -25666,27 +25810,27 @@
       <w:pPr>
         <w:pStyle w:val="Heading2"/>
       </w:pPr>
-      <w:bookmarkStart w:id="150" w:name="Installing_Olex2_6555415214970"/>
-      <w:bookmarkStart w:id="151" w:name="_Toc415135052"/>
-      <w:bookmarkStart w:id="152" w:name="_Toc183765014"/>
-      <w:bookmarkEnd w:id="150"/>
+      <w:bookmarkStart w:id="151" w:name="Installing_Olex2_6555415214970"/>
+      <w:bookmarkStart w:id="152" w:name="_Toc415135052"/>
+      <w:bookmarkStart w:id="153" w:name="_Toc196201017"/>
+      <w:bookmarkEnd w:id="151"/>
       <w:r>
         <w:t>Installing Olex2</w:t>
       </w:r>
-      <w:bookmarkEnd w:id="151"/>
       <w:bookmarkEnd w:id="152"/>
+      <w:bookmarkEnd w:id="153"/>
     </w:p>
     <w:p>
       <w:pPr>
         <w:pStyle w:val="Heading3"/>
       </w:pPr>
-      <w:bookmarkStart w:id="153" w:name="Windows_08184444066137075_3901"/>
-      <w:bookmarkStart w:id="154" w:name="_Toc183765015"/>
-      <w:bookmarkEnd w:id="153"/>
+      <w:bookmarkStart w:id="154" w:name="Windows_08184444066137075_3901"/>
+      <w:bookmarkStart w:id="155" w:name="_Toc196201018"/>
+      <w:bookmarkEnd w:id="154"/>
       <w:r>
         <w:t>Windows</w:t>
       </w:r>
-      <w:bookmarkEnd w:id="154"/>
+      <w:bookmarkEnd w:id="155"/>
     </w:p>
     <w:p>
       <w:r>
@@ -25817,11 +25961,11 @@
       <w:pPr>
         <w:pStyle w:val="Heading3"/>
       </w:pPr>
-      <w:bookmarkStart w:id="155" w:name="_Toc183765016"/>
+      <w:bookmarkStart w:id="156" w:name="_Toc196201019"/>
       <w:r>
         <w:t>Linux</w:t>
       </w:r>
-      <w:bookmarkEnd w:id="155"/>
+      <w:bookmarkEnd w:id="156"/>
     </w:p>
     <w:p>
       <w:r>
@@ -25832,11 +25976,11 @@
       <w:pPr>
         <w:pStyle w:val="Heading3"/>
       </w:pPr>
-      <w:bookmarkStart w:id="156" w:name="_Toc183765017"/>
+      <w:bookmarkStart w:id="157" w:name="_Toc196201020"/>
       <w:r>
         <w:t>Mac</w:t>
       </w:r>
-      <w:bookmarkEnd w:id="156"/>
+      <w:bookmarkEnd w:id="157"/>
     </w:p>
     <w:p>
       <w:r>
@@ -25854,13 +25998,13 @@
       <w:pPr>
         <w:pStyle w:val="Heading1"/>
       </w:pPr>
-      <w:bookmarkStart w:id="157" w:name="_Toc415135053"/>
-      <w:bookmarkStart w:id="158" w:name="_Toc183765018"/>
+      <w:bookmarkStart w:id="158" w:name="_Toc415135053"/>
+      <w:bookmarkStart w:id="159" w:name="_Toc196201021"/>
       <w:r>
         <w:t>Extension Modules</w:t>
       </w:r>
-      <w:bookmarkEnd w:id="157"/>
       <w:bookmarkEnd w:id="158"/>
+      <w:bookmarkEnd w:id="159"/>
     </w:p>
     <w:p>
       <w:r>
@@ -25943,11 +26087,11 @@
       <w:pPr>
         <w:pStyle w:val="Heading2"/>
       </w:pPr>
-      <w:bookmarkStart w:id="159" w:name="_Toc183765019"/>
+      <w:bookmarkStart w:id="160" w:name="_Toc196201022"/>
       <w:r>
         <w:t>Installing Extension Modules</w:t>
       </w:r>
-      <w:bookmarkEnd w:id="159"/>
+      <w:bookmarkEnd w:id="160"/>
     </w:p>
     <w:p>
       <w:r>
@@ -25958,11 +26102,11 @@
       <w:pPr>
         <w:pStyle w:val="Heading3"/>
       </w:pPr>
-      <w:bookmarkStart w:id="160" w:name="_Toc183765020"/>
+      <w:bookmarkStart w:id="161" w:name="_Toc196201023"/>
       <w:r>
         <w:t>Installation from Olex2 (Online)</w:t>
       </w:r>
-      <w:bookmarkEnd w:id="160"/>
+      <w:bookmarkEnd w:id="161"/>
     </w:p>
     <w:p>
       <w:r>
@@ -26074,11 +26218,11 @@
       <w:pPr>
         <w:pStyle w:val="Heading3"/>
       </w:pPr>
-      <w:bookmarkStart w:id="161" w:name="_Toc183765021"/>
+      <w:bookmarkStart w:id="162" w:name="_Toc196201024"/>
       <w:r>
         <w:t>Offline Installation</w:t>
       </w:r>
-      <w:bookmarkEnd w:id="161"/>
+      <w:bookmarkEnd w:id="162"/>
     </w:p>
     <w:p>
       <w:r>
@@ -26092,11 +26236,11 @@
       <w:pPr>
         <w:pStyle w:val="Heading2"/>
       </w:pPr>
-      <w:bookmarkStart w:id="162" w:name="_Toc183765022"/>
+      <w:bookmarkStart w:id="163" w:name="_Toc196201025"/>
       <w:r>
         <w:t>Available Modules</w:t>
       </w:r>
-      <w:bookmarkEnd w:id="162"/>
+      <w:bookmarkEnd w:id="163"/>
     </w:p>
     <w:p>
       <w:pPr>
@@ -26104,33 +26248,33 @@
           <w:b/>
         </w:rPr>
       </w:pPr>
-      <w:bookmarkStart w:id="163" w:name="_Toc415135054"/>
-      <w:bookmarkStart w:id="164" w:name="_Toc181821038"/>
+      <w:bookmarkStart w:id="164" w:name="_Toc415135054"/>
+      <w:bookmarkStart w:id="165" w:name="_Toc181821038"/>
       <w:r>
         <w:rPr>
           <w:rStyle w:val="Emphasis"/>
         </w:rPr>
         <w:t>ReportPlus</w:t>
       </w:r>
-      <w:bookmarkEnd w:id="163"/>
+      <w:bookmarkEnd w:id="164"/>
       <w:r>
         <w:t>,</w:t>
       </w:r>
       <w:r>
         <w:t xml:space="preserve"> is an extension module for Olex2, adding tools for the preparation of professional structure reports to the standard version of Olex2. The ability to create quality reports quickly and reliably is probably the single most important improvement in the small-molecule structure determination workflow.</w:t>
       </w:r>
-      <w:bookmarkEnd w:id="164"/>
-    </w:p>
-    <w:p>
-      <w:bookmarkStart w:id="165" w:name="_Toc415135055"/>
-      <w:bookmarkStart w:id="166" w:name="_Toc181821039"/>
+      <w:bookmarkEnd w:id="165"/>
+    </w:p>
+    <w:p>
+      <w:bookmarkStart w:id="166" w:name="_Toc415135055"/>
+      <w:bookmarkStart w:id="167" w:name="_Toc181821039"/>
       <w:r>
         <w:rPr>
           <w:rStyle w:val="Emphasis"/>
         </w:rPr>
         <w:t>DrawPlus</w:t>
       </w:r>
-      <w:bookmarkEnd w:id="165"/>
+      <w:bookmarkEnd w:id="166"/>
       <w:r>
         <w:t>, t</w:t>
       </w:r>
@@ -26143,7 +26287,7 @@
       <w:r>
         <w:t>There is no GUI for this module!</w:t>
       </w:r>
-      <w:bookmarkEnd w:id="166"/>
+      <w:bookmarkEnd w:id="167"/>
     </w:p>
     <w:p>
       <w:r>
@@ -26265,19 +26409,19 @@
           <w:szCs w:val="26"/>
         </w:rPr>
       </w:pPr>
-      <w:bookmarkStart w:id="167" w:name="External_Progams_7345755221322"/>
-      <w:bookmarkStart w:id="168" w:name="_Toc415135056"/>
-      <w:bookmarkStart w:id="169" w:name="_Toc183765023"/>
-      <w:bookmarkEnd w:id="167"/>
+      <w:bookmarkStart w:id="168" w:name="External_Progams_7345755221322"/>
+      <w:bookmarkStart w:id="169" w:name="_Toc415135056"/>
+      <w:bookmarkStart w:id="170" w:name="_Toc196201026"/>
+      <w:bookmarkEnd w:id="168"/>
       <w:r>
         <w:t>External Programs</w:t>
       </w:r>
-      <w:bookmarkEnd w:id="168"/>
       <w:bookmarkEnd w:id="169"/>
-    </w:p>
-    <w:p>
-      <w:bookmarkStart w:id="170" w:name="SHELX_9969458160921931_5693663_125898098"/>
       <w:bookmarkEnd w:id="170"/>
+    </w:p>
+    <w:p>
+      <w:bookmarkStart w:id="171" w:name="SHELX_9969458160921931_5693663_125898098"/>
+      <w:bookmarkEnd w:id="171"/>
       <w:r>
         <w:t>SHELX</w:t>
       </w:r>
@@ -26298,8 +26442,8 @@
       </w:r>
     </w:p>
     <w:p>
-      <w:bookmarkStart w:id="171" w:name="Platon_054015377536416054_5722_429874418"/>
-      <w:bookmarkEnd w:id="171"/>
+      <w:bookmarkStart w:id="172" w:name="Platon_054015377536416054_5722_429874418"/>
+      <w:bookmarkEnd w:id="172"/>
       <w:r>
         <w:t>Platon</w:t>
       </w:r>
@@ -26317,8 +26461,8 @@
       </w:r>
     </w:p>
     <w:p>
-      <w:bookmarkStart w:id="172" w:name="SuperFlip_5879412144422531_308_197189435"/>
-      <w:bookmarkEnd w:id="172"/>
+      <w:bookmarkStart w:id="173" w:name="SuperFlip_5879412144422531_308_197189435"/>
+      <w:bookmarkEnd w:id="173"/>
       <w:r>
         <w:t>SuperFlip</w:t>
       </w:r>
@@ -26335,8 +26479,8 @@
       </w:r>
     </w:p>
     <w:p>
-      <w:bookmarkStart w:id="173" w:name="About_Macros_and_Scripting_in_"/>
-      <w:bookmarkEnd w:id="173"/>
+      <w:bookmarkStart w:id="174" w:name="About_Macros_and_Scripting_in_"/>
+      <w:bookmarkEnd w:id="174"/>
       <w:r>
         <w:t>About Macros and Scripting in Olex2</w:t>
       </w:r>
@@ -26368,13 +26512,13 @@
       <w:pPr>
         <w:pStyle w:val="Heading1"/>
       </w:pPr>
-      <w:bookmarkStart w:id="174" w:name="_Toc415135057"/>
-      <w:bookmarkStart w:id="175" w:name="_Toc183765024"/>
+      <w:bookmarkStart w:id="175" w:name="_Toc415135057"/>
+      <w:bookmarkStart w:id="176" w:name="_Toc196201027"/>
       <w:r>
         <w:t>List of external packages used in Olex2</w:t>
       </w:r>
-      <w:bookmarkEnd w:id="174"/>
       <w:bookmarkEnd w:id="175"/>
+      <w:bookmarkEnd w:id="176"/>
     </w:p>
     <w:p>
       <w:r>
@@ -26433,13 +26577,13 @@
       <w:pPr>
         <w:pStyle w:val="Heading1"/>
       </w:pPr>
-      <w:bookmarkStart w:id="176" w:name="_Toc415135062"/>
-      <w:bookmarkStart w:id="177" w:name="_Toc183765025"/>
+      <w:bookmarkStart w:id="177" w:name="_Toc415135062"/>
+      <w:bookmarkStart w:id="178" w:name="_Toc196201028"/>
       <w:r>
         <w:t>Credits</w:t>
       </w:r>
-      <w:bookmarkEnd w:id="176"/>
       <w:bookmarkEnd w:id="177"/>
+      <w:bookmarkEnd w:id="178"/>
     </w:p>
     <w:p>
       <w:r>
@@ -26450,8 +26594,12 @@
       </w:r>
     </w:p>
     <w:sectPr>
-      <w:headerReference w:type="default" r:id="rId43"/>
-      <w:footerReference w:type="default" r:id="rId44"/>
+      <w:headerReference w:type="even" r:id="rId43"/>
+      <w:headerReference w:type="default" r:id="rId44"/>
+      <w:footerReference w:type="even" r:id="rId45"/>
+      <w:footerReference w:type="default" r:id="rId46"/>
+      <w:headerReference w:type="first" r:id="rId47"/>
+      <w:footerReference w:type="first" r:id="rId48"/>
       <w:type w:val="continuous"/>
       <w:pgSz w:w="11906" w:h="16838"/>
       <w:pgMar w:top="1440" w:right="1440" w:bottom="1440" w:left="1440" w:header="709" w:footer="709" w:gutter="0"/>
@@ -26484,6 +26632,16 @@
 </file>
 
 <file path=word/footer1.xml><?xml version="1.0" encoding="utf-8"?>
+<w:ftr xmlns:wpc="http://schemas.microsoft.com/office/word/2010/wordprocessingCanvas" xmlns:cx="http://schemas.microsoft.com/office/drawing/2014/chartex" xmlns:cx1="http://schemas.microsoft.com/office/drawing/2015/9/8/chartex" xmlns:cx2="http://schemas.microsoft.com/office/drawing/2015/10/21/chartex" xmlns:cx3="http://schemas.microsoft.com/office/drawing/2016/5/9/chartex" xmlns:cx4="http://schemas.microsoft.com/office/drawing/2016/5/10/chartex" xmlns:cx5="http://schemas.microsoft.com/office/drawing/2016/5/11/chartex" xmlns:cx6="http://schemas.microsoft.com/office/drawing/2016/5/12/chartex" xmlns:cx7="http://schemas.microsoft.com/office/drawing/2016/5/13/chartex" xmlns:cx8="http://schemas.microsoft.com/office/drawing/2016/5/14/chartex" xmlns:mc="http://schemas.openxmlformats.org/markup-compatibility/2006" xmlns:aink="http://schemas.microsoft.com/office/drawing/2016/ink" xmlns:am3d="http://schemas.microsoft.com/office/drawing/2017/model3d" xmlns:o="urn:schemas-microsoft-com:office:office" xmlns:oel="http://schemas.microsoft.com/office/2019/extlst" xmlns:r="http://schemas.openxmlformats.org/officeDocument/2006/relationships" xmlns:m="http://schemas.openxmlformats.org/officeDocument/2006/math" xmlns:v="urn:schemas-microsoft-com:vml" xmlns:wp14="http://schemas.microsoft.com/office/word/2010/wordprocessingDrawing" xmlns:wp="http://schemas.openxmlformats.org/drawingml/2006/wordprocessingDrawing" xmlns:w10="urn:schemas-microsoft-com:office:word" xmlns:w="http://schemas.openxmlformats.org/wordprocessingml/2006/main" xmlns:w14="http://schemas.microsoft.com/office/word/2010/wordml" xmlns:w15="http://schemas.microsoft.com/office/word/2012/wordml" xmlns:w16cex="http://schemas.microsoft.com/office/word/2018/wordml/cex" xmlns:w16cid="http://schemas.microsoft.com/office/word/2016/wordml/cid" xmlns:w16="http://schemas.microsoft.com/office/word/2018/wordml" xmlns:w16du="http://schemas.microsoft.com/office/word/2023/wordml/word16du" xmlns:w16sdtdh="http://schemas.microsoft.com/office/word/2020/wordml/sdtdatahash" xmlns:w16sdtfl="http://schemas.microsoft.com/office/word/2024/wordml/sdtformatlock" xmlns:w16se="http://schemas.microsoft.com/office/word/2015/wordml/symex" xmlns:wpg="http://schemas.microsoft.com/office/word/2010/wordprocessingGroup" xmlns:wpi="http://schemas.microsoft.com/office/word/2010/wordprocessingInk" xmlns:wne="http://schemas.microsoft.com/office/word/2006/wordml" xmlns:wps="http://schemas.microsoft.com/office/word/2010/wordprocessingShape" mc:Ignorable="w14 w15 w16se w16cid w16 w16cex w16sdtdh w16sdtfl w16du wp14">
+  <w:p>
+    <w:pPr>
+      <w:pStyle w:val="Footer"/>
+    </w:pPr>
+  </w:p>
+</w:ftr>
+</file>
+
+<file path=word/footer2.xml><?xml version="1.0" encoding="utf-8"?>
 <w:ftr xmlns:wpc="http://schemas.microsoft.com/office/word/2010/wordprocessingCanvas" xmlns:cx="http://schemas.microsoft.com/office/drawing/2014/chartex" xmlns:cx1="http://schemas.microsoft.com/office/drawing/2015/9/8/chartex" xmlns:cx2="http://schemas.microsoft.com/office/drawing/2015/10/21/chartex" xmlns:cx3="http://schemas.microsoft.com/office/drawing/2016/5/9/chartex" xmlns:cx4="http://schemas.microsoft.com/office/drawing/2016/5/10/chartex" xmlns:cx5="http://schemas.microsoft.com/office/drawing/2016/5/11/chartex" xmlns:cx6="http://schemas.microsoft.com/office/drawing/2016/5/12/chartex" xmlns:cx7="http://schemas.microsoft.com/office/drawing/2016/5/13/chartex" xmlns:cx8="http://schemas.microsoft.com/office/drawing/2016/5/14/chartex" xmlns:mc="http://schemas.openxmlformats.org/markup-compatibility/2006" xmlns:aink="http://schemas.microsoft.com/office/drawing/2016/ink" xmlns:am3d="http://schemas.microsoft.com/office/drawing/2017/model3d" xmlns:o="urn:schemas-microsoft-com:office:office" xmlns:oel="http://schemas.microsoft.com/office/2019/extlst" xmlns:r="http://schemas.openxmlformats.org/officeDocument/2006/relationships" xmlns:m="http://schemas.openxmlformats.org/officeDocument/2006/math" xmlns:v="urn:schemas-microsoft-com:vml" xmlns:wp14="http://schemas.microsoft.com/office/word/2010/wordprocessingDrawing" xmlns:wp="http://schemas.openxmlformats.org/drawingml/2006/wordprocessingDrawing" xmlns:w10="urn:schemas-microsoft-com:office:word" xmlns:w="http://schemas.openxmlformats.org/wordprocessingml/2006/main" xmlns:w14="http://schemas.microsoft.com/office/word/2010/wordml" xmlns:w15="http://schemas.microsoft.com/office/word/2012/wordml" xmlns:w16cex="http://schemas.microsoft.com/office/word/2018/wordml/cex" xmlns:w16cid="http://schemas.microsoft.com/office/word/2016/wordml/cid" xmlns:w16="http://schemas.microsoft.com/office/word/2018/wordml" xmlns:w16du="http://schemas.microsoft.com/office/word/2023/wordml/word16du" xmlns:w16sdtdh="http://schemas.microsoft.com/office/word/2020/wordml/sdtdatahash" xmlns:w16sdtfl="http://schemas.microsoft.com/office/word/2024/wordml/sdtformatlock" xmlns:w16se="http://schemas.microsoft.com/office/word/2015/wordml/symex" xmlns:wpg="http://schemas.microsoft.com/office/word/2010/wordprocessingGroup" xmlns:wpi="http://schemas.microsoft.com/office/word/2010/wordprocessingInk" xmlns:wne="http://schemas.microsoft.com/office/word/2006/wordml" xmlns:wps="http://schemas.microsoft.com/office/word/2010/wordprocessingShape" mc:Ignorable="w14 w15 w16se w16cid w16 w16cex w16sdtdh w16sdtfl w16du wp14">
   <w:p>
     <w:pPr>
@@ -26526,7 +26684,10 @@
       <w:t>ys Ltd, 20</w:t>
     </w:r>
     <w:r>
-      <w:t>24</w:t>
+      <w:t>2</w:t>
+    </w:r>
+    <w:r>
+      <w:t>5</w:t>
     </w:r>
   </w:p>
   <w:p>
@@ -26538,6 +26699,16 @@
 </w:ftr>
 </file>
 
+<file path=word/footer3.xml><?xml version="1.0" encoding="utf-8"?>
+<w:ftr xmlns:wpc="http://schemas.microsoft.com/office/word/2010/wordprocessingCanvas" xmlns:cx="http://schemas.microsoft.com/office/drawing/2014/chartex" xmlns:cx1="http://schemas.microsoft.com/office/drawing/2015/9/8/chartex" xmlns:cx2="http://schemas.microsoft.com/office/drawing/2015/10/21/chartex" xmlns:cx3="http://schemas.microsoft.com/office/drawing/2016/5/9/chartex" xmlns:cx4="http://schemas.microsoft.com/office/drawing/2016/5/10/chartex" xmlns:cx5="http://schemas.microsoft.com/office/drawing/2016/5/11/chartex" xmlns:cx6="http://schemas.microsoft.com/office/drawing/2016/5/12/chartex" xmlns:cx7="http://schemas.microsoft.com/office/drawing/2016/5/13/chartex" xmlns:cx8="http://schemas.microsoft.com/office/drawing/2016/5/14/chartex" xmlns:mc="http://schemas.openxmlformats.org/markup-compatibility/2006" xmlns:aink="http://schemas.microsoft.com/office/drawing/2016/ink" xmlns:am3d="http://schemas.microsoft.com/office/drawing/2017/model3d" xmlns:o="urn:schemas-microsoft-com:office:office" xmlns:oel="http://schemas.microsoft.com/office/2019/extlst" xmlns:r="http://schemas.openxmlformats.org/officeDocument/2006/relationships" xmlns:m="http://schemas.openxmlformats.org/officeDocument/2006/math" xmlns:v="urn:schemas-microsoft-com:vml" xmlns:wp14="http://schemas.microsoft.com/office/word/2010/wordprocessingDrawing" xmlns:wp="http://schemas.openxmlformats.org/drawingml/2006/wordprocessingDrawing" xmlns:w10="urn:schemas-microsoft-com:office:word" xmlns:w="http://schemas.openxmlformats.org/wordprocessingml/2006/main" xmlns:w14="http://schemas.microsoft.com/office/word/2010/wordml" xmlns:w15="http://schemas.microsoft.com/office/word/2012/wordml" xmlns:w16cex="http://schemas.microsoft.com/office/word/2018/wordml/cex" xmlns:w16cid="http://schemas.microsoft.com/office/word/2016/wordml/cid" xmlns:w16="http://schemas.microsoft.com/office/word/2018/wordml" xmlns:w16du="http://schemas.microsoft.com/office/word/2023/wordml/word16du" xmlns:w16sdtdh="http://schemas.microsoft.com/office/word/2020/wordml/sdtdatahash" xmlns:w16sdtfl="http://schemas.microsoft.com/office/word/2024/wordml/sdtformatlock" xmlns:w16se="http://schemas.microsoft.com/office/word/2015/wordml/symex" xmlns:wpg="http://schemas.microsoft.com/office/word/2010/wordprocessingGroup" xmlns:wpi="http://schemas.microsoft.com/office/word/2010/wordprocessingInk" xmlns:wne="http://schemas.microsoft.com/office/word/2006/wordml" xmlns:wps="http://schemas.microsoft.com/office/word/2010/wordprocessingShape" mc:Ignorable="w14 w15 w16se w16cid w16 w16cex w16sdtdh w16sdtfl w16du wp14">
+  <w:p>
+    <w:pPr>
+      <w:pStyle w:val="Footer"/>
+    </w:pPr>
+  </w:p>
+</w:ftr>
+</file>
+
 <file path=word/footnotes.xml><?xml version="1.0" encoding="utf-8"?>
 <w:footnotes xmlns:wpc="http://schemas.microsoft.com/office/word/2010/wordprocessingCanvas" xmlns:cx="http://schemas.microsoft.com/office/drawing/2014/chartex" xmlns:cx1="http://schemas.microsoft.com/office/drawing/2015/9/8/chartex" xmlns:cx2="http://schemas.microsoft.com/office/drawing/2015/10/21/chartex" xmlns:cx3="http://schemas.microsoft.com/office/drawing/2016/5/9/chartex" xmlns:cx4="http://schemas.microsoft.com/office/drawing/2016/5/10/chartex" xmlns:cx5="http://schemas.microsoft.com/office/drawing/2016/5/11/chartex" xmlns:cx6="http://schemas.microsoft.com/office/drawing/2016/5/12/chartex" xmlns:cx7="http://schemas.microsoft.com/office/drawing/2016/5/13/chartex" xmlns:cx8="http://schemas.microsoft.com/office/drawing/2016/5/14/chartex" xmlns:mc="http://schemas.openxmlformats.org/markup-compatibility/2006" xmlns:aink="http://schemas.microsoft.com/office/drawing/2016/ink" xmlns:am3d="http://schemas.microsoft.com/office/drawing/2017/model3d" xmlns:o="urn:schemas-microsoft-com:office:office" xmlns:oel="http://schemas.microsoft.com/office/2019/extlst" xmlns:r="http://schemas.openxmlformats.org/officeDocument/2006/relationships" xmlns:m="http://schemas.openxmlformats.org/officeDocument/2006/math" xmlns:v="urn:schemas-microsoft-com:vml" xmlns:wp14="http://schemas.microsoft.com/office/word/2010/wordprocessingDrawing" xmlns:wp="http://schemas.openxmlformats.org/drawingml/2006/wordprocessingDrawing" xmlns:w10="urn:schemas-microsoft-com:office:word" xmlns:w="http://schemas.openxmlformats.org/wordprocessingml/2006/main" xmlns:w14="http://schemas.microsoft.com/office/word/2010/wordml" xmlns:w15="http://schemas.microsoft.com/office/word/2012/wordml" xmlns:w16cex="http://schemas.microsoft.com/office/word/2018/wordml/cex" xmlns:w16cid="http://schemas.microsoft.com/office/word/2016/wordml/cid" xmlns:w16="http://schemas.microsoft.com/office/word/2018/wordml" xmlns:w16du="http://schemas.microsoft.com/office/word/2023/wordml/word16du" xmlns:w16sdtdh="http://schemas.microsoft.com/office/word/2020/wordml/sdtdatahash" xmlns:w16sdtfl="http://schemas.microsoft.com/office/word/2024/wordml/sdtformatlock" xmlns:w16se="http://schemas.microsoft.com/office/word/2015/wordml/symex" xmlns:wpg="http://schemas.microsoft.com/office/word/2010/wordprocessingGroup" xmlns:wpi="http://schemas.microsoft.com/office/word/2010/wordprocessingInk" xmlns:wne="http://schemas.microsoft.com/office/word/2006/wordml" xmlns:wps="http://schemas.microsoft.com/office/word/2010/wordprocessingShape" mc:Ignorable="w14 w15 w16se w16cid w16 w16cex w16sdtdh w16sdtfl w16du wp14">
   <w:footnote w:type="separator" w:id="-1">
@@ -26594,14 +26765,24 @@
 <file path=word/header1.xml><?xml version="1.0" encoding="utf-8"?>
 <w:hdr xmlns:wpc="http://schemas.microsoft.com/office/word/2010/wordprocessingCanvas" xmlns:cx="http://schemas.microsoft.com/office/drawing/2014/chartex" xmlns:cx1="http://schemas.microsoft.com/office/drawing/2015/9/8/chartex" xmlns:cx2="http://schemas.microsoft.com/office/drawing/2015/10/21/chartex" xmlns:cx3="http://schemas.microsoft.com/office/drawing/2016/5/9/chartex" xmlns:cx4="http://schemas.microsoft.com/office/drawing/2016/5/10/chartex" xmlns:cx5="http://schemas.microsoft.com/office/drawing/2016/5/11/chartex" xmlns:cx6="http://schemas.microsoft.com/office/drawing/2016/5/12/chartex" xmlns:cx7="http://schemas.microsoft.com/office/drawing/2016/5/13/chartex" xmlns:cx8="http://schemas.microsoft.com/office/drawing/2016/5/14/chartex" xmlns:mc="http://schemas.openxmlformats.org/markup-compatibility/2006" xmlns:aink="http://schemas.microsoft.com/office/drawing/2016/ink" xmlns:am3d="http://schemas.microsoft.com/office/drawing/2017/model3d" xmlns:o="urn:schemas-microsoft-com:office:office" xmlns:oel="http://schemas.microsoft.com/office/2019/extlst" xmlns:r="http://schemas.openxmlformats.org/officeDocument/2006/relationships" xmlns:m="http://schemas.openxmlformats.org/officeDocument/2006/math" xmlns:v="urn:schemas-microsoft-com:vml" xmlns:wp14="http://schemas.microsoft.com/office/word/2010/wordprocessingDrawing" xmlns:wp="http://schemas.openxmlformats.org/drawingml/2006/wordprocessingDrawing" xmlns:w10="urn:schemas-microsoft-com:office:word" xmlns:w="http://schemas.openxmlformats.org/wordprocessingml/2006/main" xmlns:w14="http://schemas.microsoft.com/office/word/2010/wordml" xmlns:w15="http://schemas.microsoft.com/office/word/2012/wordml" xmlns:w16cex="http://schemas.microsoft.com/office/word/2018/wordml/cex" xmlns:w16cid="http://schemas.microsoft.com/office/word/2016/wordml/cid" xmlns:w16="http://schemas.microsoft.com/office/word/2018/wordml" xmlns:w16du="http://schemas.microsoft.com/office/word/2023/wordml/word16du" xmlns:w16sdtdh="http://schemas.microsoft.com/office/word/2020/wordml/sdtdatahash" xmlns:w16sdtfl="http://schemas.microsoft.com/office/word/2024/wordml/sdtformatlock" xmlns:w16se="http://schemas.microsoft.com/office/word/2015/wordml/symex" xmlns:wpg="http://schemas.microsoft.com/office/word/2010/wordprocessingGroup" xmlns:wpi="http://schemas.microsoft.com/office/word/2010/wordprocessingInk" xmlns:wne="http://schemas.microsoft.com/office/word/2006/wordml" xmlns:wps="http://schemas.microsoft.com/office/word/2010/wordprocessingShape" mc:Ignorable="w14 w15 w16se w16cid w16 w16cex w16sdtdh w16sdtfl w16du wp14">
   <w:p>
+    <w:pPr>
+      <w:pStyle w:val="Header"/>
+    </w:pPr>
+  </w:p>
+</w:hdr>
+</file>
+
+<file path=word/header2.xml><?xml version="1.0" encoding="utf-8"?>
+<w:hdr xmlns:wpc="http://schemas.microsoft.com/office/word/2010/wordprocessingCanvas" xmlns:cx="http://schemas.microsoft.com/office/drawing/2014/chartex" xmlns:cx1="http://schemas.microsoft.com/office/drawing/2015/9/8/chartex" xmlns:cx2="http://schemas.microsoft.com/office/drawing/2015/10/21/chartex" xmlns:cx3="http://schemas.microsoft.com/office/drawing/2016/5/9/chartex" xmlns:cx4="http://schemas.microsoft.com/office/drawing/2016/5/10/chartex" xmlns:cx5="http://schemas.microsoft.com/office/drawing/2016/5/11/chartex" xmlns:cx6="http://schemas.microsoft.com/office/drawing/2016/5/12/chartex" xmlns:cx7="http://schemas.microsoft.com/office/drawing/2016/5/13/chartex" xmlns:cx8="http://schemas.microsoft.com/office/drawing/2016/5/14/chartex" xmlns:mc="http://schemas.openxmlformats.org/markup-compatibility/2006" xmlns:aink="http://schemas.microsoft.com/office/drawing/2016/ink" xmlns:am3d="http://schemas.microsoft.com/office/drawing/2017/model3d" xmlns:o="urn:schemas-microsoft-com:office:office" xmlns:oel="http://schemas.microsoft.com/office/2019/extlst" xmlns:r="http://schemas.openxmlformats.org/officeDocument/2006/relationships" xmlns:m="http://schemas.openxmlformats.org/officeDocument/2006/math" xmlns:v="urn:schemas-microsoft-com:vml" xmlns:wp14="http://schemas.microsoft.com/office/word/2010/wordprocessingDrawing" xmlns:wp="http://schemas.openxmlformats.org/drawingml/2006/wordprocessingDrawing" xmlns:w10="urn:schemas-microsoft-com:office:word" xmlns:w="http://schemas.openxmlformats.org/wordprocessingml/2006/main" xmlns:w14="http://schemas.microsoft.com/office/word/2010/wordml" xmlns:w15="http://schemas.microsoft.com/office/word/2012/wordml" xmlns:w16cex="http://schemas.microsoft.com/office/word/2018/wordml/cex" xmlns:w16cid="http://schemas.microsoft.com/office/word/2016/wordml/cid" xmlns:w16="http://schemas.microsoft.com/office/word/2018/wordml" xmlns:w16du="http://schemas.microsoft.com/office/word/2023/wordml/word16du" xmlns:w16sdtdh="http://schemas.microsoft.com/office/word/2020/wordml/sdtdatahash" xmlns:w16sdtfl="http://schemas.microsoft.com/office/word/2024/wordml/sdtformatlock" xmlns:w16se="http://schemas.microsoft.com/office/word/2015/wordml/symex" xmlns:wpg="http://schemas.microsoft.com/office/word/2010/wordprocessingGroup" xmlns:wpi="http://schemas.microsoft.com/office/word/2010/wordprocessingInk" xmlns:wne="http://schemas.microsoft.com/office/word/2006/wordml" xmlns:wps="http://schemas.microsoft.com/office/word/2010/wordprocessingShape" mc:Ignorable="w14 w15 w16se w16cid w16 w16cex w16sdtdh w16sdtfl w16du wp14">
+  <w:p>
     <w:r>
       <w:t xml:space="preserve">Draft: </w:t>
     </w:r>
     <w:r>
-      <w:t>Feb</w:t>
+      <w:t>April</w:t>
     </w:r>
     <w:r>
-      <w:t>, 20</w:t>
+      <w:t xml:space="preserve"> 20</w:t>
     </w:r>
     <w:r>
       <w:t>2</w:t>
@@ -26610,6 +26791,16 @@
       <w:t>5</w:t>
     </w:r>
   </w:p>
+  <w:p>
+    <w:pPr>
+      <w:pStyle w:val="Header"/>
+    </w:pPr>
+  </w:p>
+</w:hdr>
+</file>
+
+<file path=word/header3.xml><?xml version="1.0" encoding="utf-8"?>
+<w:hdr xmlns:wpc="http://schemas.microsoft.com/office/word/2010/wordprocessingCanvas" xmlns:cx="http://schemas.microsoft.com/office/drawing/2014/chartex" xmlns:cx1="http://schemas.microsoft.com/office/drawing/2015/9/8/chartex" xmlns:cx2="http://schemas.microsoft.com/office/drawing/2015/10/21/chartex" xmlns:cx3="http://schemas.microsoft.com/office/drawing/2016/5/9/chartex" xmlns:cx4="http://schemas.microsoft.com/office/drawing/2016/5/10/chartex" xmlns:cx5="http://schemas.microsoft.com/office/drawing/2016/5/11/chartex" xmlns:cx6="http://schemas.microsoft.com/office/drawing/2016/5/12/chartex" xmlns:cx7="http://schemas.microsoft.com/office/drawing/2016/5/13/chartex" xmlns:cx8="http://schemas.microsoft.com/office/drawing/2016/5/14/chartex" xmlns:mc="http://schemas.openxmlformats.org/markup-compatibility/2006" xmlns:aink="http://schemas.microsoft.com/office/drawing/2016/ink" xmlns:am3d="http://schemas.microsoft.com/office/drawing/2017/model3d" xmlns:o="urn:schemas-microsoft-com:office:office" xmlns:oel="http://schemas.microsoft.com/office/2019/extlst" xmlns:r="http://schemas.openxmlformats.org/officeDocument/2006/relationships" xmlns:m="http://schemas.openxmlformats.org/officeDocument/2006/math" xmlns:v="urn:schemas-microsoft-com:vml" xmlns:wp14="http://schemas.microsoft.com/office/word/2010/wordprocessingDrawing" xmlns:wp="http://schemas.openxmlformats.org/drawingml/2006/wordprocessingDrawing" xmlns:w10="urn:schemas-microsoft-com:office:word" xmlns:w="http://schemas.openxmlformats.org/wordprocessingml/2006/main" xmlns:w14="http://schemas.microsoft.com/office/word/2010/wordml" xmlns:w15="http://schemas.microsoft.com/office/word/2012/wordml" xmlns:w16cex="http://schemas.microsoft.com/office/word/2018/wordml/cex" xmlns:w16cid="http://schemas.microsoft.com/office/word/2016/wordml/cid" xmlns:w16="http://schemas.microsoft.com/office/word/2018/wordml" xmlns:w16du="http://schemas.microsoft.com/office/word/2023/wordml/word16du" xmlns:w16sdtdh="http://schemas.microsoft.com/office/word/2020/wordml/sdtdatahash" xmlns:w16sdtfl="http://schemas.microsoft.com/office/word/2024/wordml/sdtformatlock" xmlns:w16se="http://schemas.microsoft.com/office/word/2015/wordml/symex" xmlns:wpg="http://schemas.microsoft.com/office/word/2010/wordprocessingGroup" xmlns:wpi="http://schemas.microsoft.com/office/word/2010/wordprocessingInk" xmlns:wne="http://schemas.microsoft.com/office/word/2006/wordml" xmlns:wps="http://schemas.microsoft.com/office/word/2010/wordprocessingShape" mc:Ignorable="w14 w15 w16se w16cid w16 w16cex w16sdtdh w16sdtfl w16du wp14">
   <w:p>
     <w:pPr>
       <w:pStyle w:val="Header"/>

</xml_diff>